<commit_message>
text formatting : highlighting
</commit_message>
<xml_diff>
--- a/NOTES/HtmlNote.docx
+++ b/NOTES/HtmlNote.docx
@@ -2983,6 +2983,14 @@
     </w:p>
     <w:p>
       <w:pPr>
+        <w:pStyle w:val="Paragraphedeliste"/>
+        <w:rPr>
+          <w:lang w:val="fr-FR"/>
+        </w:rPr>
+      </w:pPr>
+    </w:p>
+    <w:p>
+      <w:pPr>
         <w:rPr>
           <w:lang w:val="fr-FR"/>
         </w:rPr>
@@ -3019,6 +3027,14 @@
         </w:rPr>
         <w:t>&lt;pre&gt; : defini un texte preformaté</w:t>
       </w:r>
+    </w:p>
+    <w:p>
+      <w:pPr>
+        <w:pStyle w:val="Paragraphedeliste"/>
+        <w:rPr>
+          <w:lang w:val="fr-FR"/>
+        </w:rPr>
+      </w:pPr>
     </w:p>
     <w:p>
       <w:pPr>
@@ -3031,6 +3047,12 @@
       <w:r>
         <w:t>HTML PARAGRAPHS</w:t>
       </w:r>
+    </w:p>
+    <w:p>
+      <w:pPr>
+        <w:pStyle w:val="Paragraphedeliste"/>
+        <w:ind w:left="1080"/>
+      </w:pPr>
     </w:p>
     <w:p>
       <w:pPr>
@@ -3246,6 +3268,7 @@
       </w:r>
     </w:p>
     <w:p/>
+    <w:p/>
     <w:p>
       <w:r>
         <w:t>Affichages:</w:t>
@@ -3278,7 +3301,19 @@
         <w:rPr>
           <w:lang w:val="fr-FR"/>
         </w:rPr>
-        <w:t xml:space="preserve"> sur de la </w:t>
+        <w:t xml:space="preserve"> </w:t>
+      </w:r>
+      <w:r>
+        <w:rPr>
+          <w:lang w:val="fr-FR"/>
+        </w:rPr>
+        <w:t>sûr</w:t>
+      </w:r>
+      <w:r>
+        <w:rPr>
+          <w:lang w:val="fr-FR"/>
+        </w:rPr>
+        <w:t xml:space="preserve"> de la </w:t>
       </w:r>
       <w:r>
         <w:rPr>
@@ -3476,6 +3511,14 @@
           <w:lang w:val="fr-FR"/>
         </w:rPr>
       </w:pPr>
+    </w:p>
+    <w:p>
+      <w:pPr>
+        <w:ind w:left="360"/>
+        <w:rPr>
+          <w:lang w:val="fr-FR"/>
+        </w:rPr>
+      </w:pPr>
       <w:r>
         <w:rPr>
           <w:lang w:val="fr-FR"/>
@@ -3492,13 +3535,19 @@
         <w:rPr>
           <w:lang w:val="fr-FR"/>
         </w:rPr>
-        <w:t>s espaces vide lorsque la page sera affich</w:t>
-      </w:r>
-      <w:r>
-        <w:rPr>
-          <w:lang w:val="fr-FR"/>
-        </w:rPr>
-        <w:t>é</w:t>
+        <w:t xml:space="preserve">s espaces vide lorsque la page sera </w:t>
+      </w:r>
+      <w:r>
+        <w:rPr>
+          <w:lang w:val="fr-FR"/>
+        </w:rPr>
+        <w:t>affich</w:t>
+      </w:r>
+      <w:r>
+        <w:rPr>
+          <w:lang w:val="fr-FR"/>
+        </w:rPr>
+        <w:t>ée</w:t>
       </w:r>
     </w:p>
     <w:p>
@@ -3530,14 +3579,505 @@
         </w:rPr>
         <w:t>Aucune</w:t>
       </w:r>
+      <w:r>
+        <w:rPr>
+          <w:b/>
+          <w:color w:val="ED7D31" w:themeColor="accent2"/>
+        </w:rPr>
+        <w:t>.</w:t>
+      </w:r>
+      <w:r>
+        <w:rPr>
+          <w:b/>
+          <w:color w:val="ED7D31" w:themeColor="accent2"/>
+        </w:rPr>
+        <w:t xml:space="preserve"> </w:t>
+      </w:r>
+    </w:p>
+    <w:p>
+      <w:pPr>
+        <w:pStyle w:val="Paragraphedeliste"/>
+        <w:numPr>
+          <w:ilvl w:val="0"/>
+          <w:numId w:val="8"/>
+        </w:numPr>
+        <w:rPr>
+          <w:lang w:val="fr-FR"/>
+        </w:rPr>
+      </w:pPr>
+      <w:r>
+        <w:rPr>
+          <w:lang w:val="fr-FR"/>
+        </w:rPr>
+        <w:t>TEXT FORMATTING :</w:t>
+      </w:r>
+      <w:r>
+        <w:rPr>
+          <w:lang w:val="fr-FR"/>
+        </w:rPr>
+        <w:t xml:space="preserve"> LES FORMATAGES DU TEXT</w:t>
+      </w:r>
+    </w:p>
+    <w:p>
+      <w:pPr>
+        <w:rPr>
+          <w:lang w:val="fr-FR"/>
+        </w:rPr>
+      </w:pPr>
+      <w:r>
+        <w:rPr>
+          <w:lang w:val="fr-FR"/>
+        </w:rPr>
+        <w:t xml:space="preserve">La </w:t>
+      </w:r>
+      <w:r>
+        <w:rPr>
+          <w:lang w:val="fr-FR"/>
+        </w:rPr>
+        <w:t>plupart</w:t>
+      </w:r>
+      <w:r>
+        <w:rPr>
+          <w:lang w:val="fr-FR"/>
+        </w:rPr>
+        <w:t xml:space="preserve"> de balise HTML sont utilisées pour créer des éléments, HTML fournit </w:t>
+      </w:r>
+      <w:r>
+        <w:rPr>
+          <w:lang w:val="fr-FR"/>
+        </w:rPr>
+        <w:t>également</w:t>
+      </w:r>
+      <w:r>
+        <w:rPr>
+          <w:lang w:val="fr-FR"/>
+        </w:rPr>
+        <w:t xml:space="preserve"> des balises de formatage dans le texte pour appliquer des styles liés à des portions de texte.</w:t>
+      </w:r>
+    </w:p>
+    <w:p>
+      <w:pPr>
+        <w:pStyle w:val="Paragraphedeliste"/>
+        <w:numPr>
+          <w:ilvl w:val="1"/>
+          <w:numId w:val="8"/>
+        </w:numPr>
+      </w:pPr>
+      <w:r>
+        <w:t>HIGHLIGHTING</w:t>
+      </w:r>
+      <w:r>
+        <w:t xml:space="preserve"> : &lt;mark&gt;</w:t>
+      </w:r>
+    </w:p>
+    <w:p>
+      <w:r>
+        <w:rPr>
+          <w:lang w:val="fr-FR"/>
+        </w:rPr>
+        <w:t>L’element mark ou balise &lt;mark&gt; est nouveau dans html5 et utilis</w:t>
+      </w:r>
+      <w:r>
+        <w:rPr>
+          <w:lang w:val="fr-FR"/>
+        </w:rPr>
+        <w:t>é pour marquer ou surligner du texte dans un document en raison de sa pertinence dans un autre contexte</w:t>
+      </w:r>
+    </w:p>
+    <w:p>
+      <w:pPr>
+        <w:rPr>
+          <w:lang w:val="fr-FR"/>
+        </w:rPr>
+      </w:pPr>
+      <w:r>
+        <w:rPr>
+          <w:lang w:val="fr-FR"/>
+        </w:rPr>
+        <w:t xml:space="preserve">Cas d’utilisation : l’exemple le plus courant serait dans les resultats d’une recherché ou l’utilisateur a saisi une requete de recherché et les </w:t>
+      </w:r>
+      <w:r>
+        <w:rPr>
+          <w:lang w:val="fr-FR"/>
+        </w:rPr>
+        <w:t>résultats</w:t>
+      </w:r>
+      <w:r>
+        <w:rPr>
+          <w:lang w:val="fr-FR"/>
+        </w:rPr>
+        <w:t xml:space="preserve"> sont affich</w:t>
+      </w:r>
+      <w:r>
+        <w:rPr>
+          <w:lang w:val="fr-FR"/>
+        </w:rPr>
+        <w:t xml:space="preserve">és en </w:t>
+      </w:r>
+      <w:r>
+        <w:rPr>
+          <w:lang w:val="fr-FR"/>
+        </w:rPr>
+        <w:t>mettant</w:t>
+      </w:r>
+      <w:r>
+        <w:rPr>
+          <w:lang w:val="fr-FR"/>
+        </w:rPr>
+        <w:t xml:space="preserve"> en </w:t>
+      </w:r>
+      <w:r>
+        <w:rPr>
+          <w:lang w:val="fr-FR"/>
+        </w:rPr>
+        <w:t>évidence</w:t>
+      </w:r>
+      <w:r>
+        <w:rPr>
+          <w:lang w:val="fr-FR"/>
+        </w:rPr>
+        <w:t xml:space="preserve"> </w:t>
+      </w:r>
+      <w:r>
+        <w:rPr>
+          <w:lang w:val="fr-FR"/>
+        </w:rPr>
+        <w:t>la requête souhaitée</w:t>
+      </w:r>
+    </w:p>
+    <w:p>
+      <w:pPr>
+        <w:rPr>
+          <w:lang w:val="fr-FR"/>
+        </w:rPr>
+      </w:pPr>
+    </w:p>
+    <w:p>
+      <w:pPr>
+        <w:shd w:val="clear" w:color="auto" w:fill="1E1E1E"/>
+        <w:spacing w:after="0" w:line="285" w:lineRule="atLeast"/>
+        <w:rPr>
+          <w:rFonts w:ascii="Lucida Console" w:eastAsia="Times New Roman" w:hAnsi="Lucida Console" w:cs="Times New Roman"/>
+          <w:color w:val="D4D4D4"/>
+          <w:sz w:val="21"/>
+          <w:szCs w:val="21"/>
+        </w:rPr>
+      </w:pPr>
+      <w:r>
+        <w:rPr>
+          <w:rFonts w:ascii="Lucida Console" w:eastAsia="Times New Roman" w:hAnsi="Lucida Console" w:cs="Times New Roman"/>
+          <w:color w:val="D4D4D4"/>
+          <w:sz w:val="21"/>
+          <w:szCs w:val="21"/>
+        </w:rPr>
+        <w:lastRenderedPageBreak/>
+        <w:t> </w:t>
+      </w:r>
+      <w:r>
+        <w:rPr>
+          <w:rFonts w:ascii="Lucida Console" w:eastAsia="Times New Roman" w:hAnsi="Lucida Console" w:cs="Times New Roman"/>
+          <w:color w:val="808080"/>
+          <w:sz w:val="21"/>
+          <w:szCs w:val="21"/>
+        </w:rPr>
+        <w:t>&lt;</w:t>
+      </w:r>
+      <w:r>
+        <w:rPr>
+          <w:rFonts w:ascii="Lucida Console" w:eastAsia="Times New Roman" w:hAnsi="Lucida Console" w:cs="Times New Roman"/>
+          <w:color w:val="569CD6"/>
+          <w:sz w:val="21"/>
+          <w:szCs w:val="21"/>
+        </w:rPr>
+        <w:t>p</w:t>
+      </w:r>
+      <w:r>
+        <w:rPr>
+          <w:rFonts w:ascii="Lucida Console" w:eastAsia="Times New Roman" w:hAnsi="Lucida Console" w:cs="Times New Roman"/>
+          <w:color w:val="808080"/>
+          <w:sz w:val="21"/>
+          <w:szCs w:val="21"/>
+        </w:rPr>
+        <w:t>&gt;</w:t>
+      </w:r>
+    </w:p>
+    <w:p>
+      <w:pPr>
+        <w:shd w:val="clear" w:color="auto" w:fill="1E1E1E"/>
+        <w:spacing w:after="0" w:line="285" w:lineRule="atLeast"/>
+        <w:rPr>
+          <w:rFonts w:ascii="Lucida Console" w:eastAsia="Times New Roman" w:hAnsi="Lucida Console" w:cs="Times New Roman"/>
+          <w:color w:val="D4D4D4"/>
+          <w:sz w:val="21"/>
+          <w:szCs w:val="21"/>
+        </w:rPr>
+      </w:pPr>
+      <w:r>
+        <w:rPr>
+          <w:rFonts w:ascii="Lucida Console" w:eastAsia="Times New Roman" w:hAnsi="Lucida Console" w:cs="Times New Roman"/>
+          <w:color w:val="D4D4D4"/>
+          <w:sz w:val="21"/>
+          <w:szCs w:val="21"/>
+        </w:rPr>
+        <w:t>      Here is some content from an article that contains the</w:t>
+      </w:r>
+    </w:p>
+    <w:p>
+      <w:pPr>
+        <w:shd w:val="clear" w:color="auto" w:fill="1E1E1E"/>
+        <w:spacing w:after="0" w:line="285" w:lineRule="atLeast"/>
+        <w:rPr>
+          <w:rFonts w:ascii="Lucida Console" w:eastAsia="Times New Roman" w:hAnsi="Lucida Console" w:cs="Times New Roman"/>
+          <w:color w:val="D4D4D4"/>
+          <w:sz w:val="21"/>
+          <w:szCs w:val="21"/>
+        </w:rPr>
+      </w:pPr>
+      <w:r>
+        <w:rPr>
+          <w:rFonts w:ascii="Lucida Console" w:eastAsia="Times New Roman" w:hAnsi="Lucida Console" w:cs="Times New Roman"/>
+          <w:color w:val="D4D4D4"/>
+          <w:sz w:val="21"/>
+          <w:szCs w:val="21"/>
+        </w:rPr>
+        <w:t xml:space="preserve">      </w:t>
+      </w:r>
+      <w:r>
+        <w:rPr>
+          <w:rFonts w:ascii="Lucida Console" w:eastAsia="Times New Roman" w:hAnsi="Lucida Console" w:cs="Times New Roman"/>
+          <w:color w:val="808080"/>
+          <w:sz w:val="21"/>
+          <w:szCs w:val="21"/>
+        </w:rPr>
+        <w:t>&lt;</w:t>
+      </w:r>
+      <w:r>
+        <w:rPr>
+          <w:rFonts w:ascii="Lucida Console" w:eastAsia="Times New Roman" w:hAnsi="Lucida Console" w:cs="Times New Roman"/>
+          <w:color w:val="569CD6"/>
+          <w:sz w:val="21"/>
+          <w:szCs w:val="21"/>
+        </w:rPr>
+        <w:t>mark</w:t>
+      </w:r>
+      <w:r>
+        <w:rPr>
+          <w:rFonts w:ascii="Lucida Console" w:eastAsia="Times New Roman" w:hAnsi="Lucida Console" w:cs="Times New Roman"/>
+          <w:color w:val="808080"/>
+          <w:sz w:val="21"/>
+          <w:szCs w:val="21"/>
+        </w:rPr>
+        <w:t>&gt;</w:t>
+      </w:r>
+      <w:r>
+        <w:rPr>
+          <w:rFonts w:ascii="Lucida Console" w:eastAsia="Times New Roman" w:hAnsi="Lucida Console" w:cs="Times New Roman"/>
+          <w:color w:val="D4D4D4"/>
+          <w:sz w:val="21"/>
+          <w:szCs w:val="21"/>
+        </w:rPr>
+        <w:t>searched query</w:t>
+      </w:r>
+      <w:r>
+        <w:rPr>
+          <w:rFonts w:ascii="Lucida Console" w:eastAsia="Times New Roman" w:hAnsi="Lucida Console" w:cs="Times New Roman"/>
+          <w:color w:val="808080"/>
+          <w:sz w:val="21"/>
+          <w:szCs w:val="21"/>
+        </w:rPr>
+        <w:t>&lt;/</w:t>
+      </w:r>
+      <w:r>
+        <w:rPr>
+          <w:rFonts w:ascii="Lucida Console" w:eastAsia="Times New Roman" w:hAnsi="Lucida Console" w:cs="Times New Roman"/>
+          <w:color w:val="569CD6"/>
+          <w:sz w:val="21"/>
+          <w:szCs w:val="21"/>
+        </w:rPr>
+        <w:t>mark</w:t>
+      </w:r>
+      <w:r>
+        <w:rPr>
+          <w:rFonts w:ascii="Lucida Console" w:eastAsia="Times New Roman" w:hAnsi="Lucida Console" w:cs="Times New Roman"/>
+          <w:color w:val="808080"/>
+          <w:sz w:val="21"/>
+          <w:szCs w:val="21"/>
+        </w:rPr>
+        <w:t>&gt;</w:t>
+      </w:r>
+      <w:r>
+        <w:rPr>
+          <w:rFonts w:ascii="Lucida Console" w:eastAsia="Times New Roman" w:hAnsi="Lucida Console" w:cs="Times New Roman"/>
+          <w:color w:val="D4D4D4"/>
+          <w:sz w:val="21"/>
+          <w:szCs w:val="21"/>
+        </w:rPr>
+        <w:t xml:space="preserve"> that we are looking for. Highlighting the text</w:t>
+      </w:r>
+    </w:p>
+    <w:p>
+      <w:pPr>
+        <w:shd w:val="clear" w:color="auto" w:fill="1E1E1E"/>
+        <w:spacing w:after="0" w:line="285" w:lineRule="atLeast"/>
+        <w:rPr>
+          <w:rFonts w:ascii="Lucida Console" w:eastAsia="Times New Roman" w:hAnsi="Lucida Console" w:cs="Times New Roman"/>
+          <w:color w:val="D4D4D4"/>
+          <w:sz w:val="21"/>
+          <w:szCs w:val="21"/>
+        </w:rPr>
+      </w:pPr>
+      <w:r>
+        <w:rPr>
+          <w:rFonts w:ascii="Lucida Console" w:eastAsia="Times New Roman" w:hAnsi="Lucida Console" w:cs="Times New Roman"/>
+          <w:color w:val="D4D4D4"/>
+          <w:sz w:val="21"/>
+          <w:szCs w:val="21"/>
+        </w:rPr>
+        <w:t>      will make it easier for the user to find what they are looking for.</w:t>
+      </w:r>
+    </w:p>
+    <w:p>
+      <w:pPr>
+        <w:shd w:val="clear" w:color="auto" w:fill="1E1E1E"/>
+        <w:spacing w:after="0" w:line="285" w:lineRule="atLeast"/>
+        <w:rPr>
+          <w:rFonts w:ascii="Lucida Console" w:eastAsia="Times New Roman" w:hAnsi="Lucida Console" w:cs="Times New Roman"/>
+          <w:color w:val="D4D4D4"/>
+          <w:sz w:val="21"/>
+          <w:szCs w:val="21"/>
+        </w:rPr>
+      </w:pPr>
+      <w:r>
+        <w:rPr>
+          <w:rFonts w:ascii="Lucida Console" w:eastAsia="Times New Roman" w:hAnsi="Lucida Console" w:cs="Times New Roman"/>
+          <w:color w:val="D4D4D4"/>
+          <w:sz w:val="21"/>
+          <w:szCs w:val="21"/>
+        </w:rPr>
+        <w:t xml:space="preserve">    </w:t>
+      </w:r>
+      <w:r>
+        <w:rPr>
+          <w:rFonts w:ascii="Lucida Console" w:eastAsia="Times New Roman" w:hAnsi="Lucida Console" w:cs="Times New Roman"/>
+          <w:color w:val="808080"/>
+          <w:sz w:val="21"/>
+          <w:szCs w:val="21"/>
+        </w:rPr>
+        <w:t>&lt;/</w:t>
+      </w:r>
+      <w:r>
+        <w:rPr>
+          <w:rFonts w:ascii="Lucida Console" w:eastAsia="Times New Roman" w:hAnsi="Lucida Console" w:cs="Times New Roman"/>
+          <w:color w:val="569CD6"/>
+          <w:sz w:val="21"/>
+          <w:szCs w:val="21"/>
+        </w:rPr>
+        <w:t>p</w:t>
+      </w:r>
+      <w:r>
+        <w:rPr>
+          <w:rFonts w:ascii="Lucida Console" w:eastAsia="Times New Roman" w:hAnsi="Lucida Console" w:cs="Times New Roman"/>
+          <w:color w:val="808080"/>
+          <w:sz w:val="21"/>
+          <w:szCs w:val="21"/>
+        </w:rPr>
+        <w:t>&gt;</w:t>
+      </w:r>
+    </w:p>
+    <w:p>
+      <w:pPr>
+        <w:rPr>
+          <w:lang w:val="fr-FR"/>
+        </w:rPr>
+      </w:pPr>
+    </w:p>
+    <w:p>
+      <w:pPr>
+        <w:rPr>
+          <w:lang w:val="fr-FR"/>
+        </w:rPr>
+      </w:pPr>
+      <w:r>
+        <w:rPr>
+          <w:lang w:val="fr-FR"/>
+        </w:rPr>
+        <w:t xml:space="preserve">Par </w:t>
+      </w:r>
+      <w:r>
+        <w:rPr>
+          <w:lang w:val="fr-FR"/>
+        </w:rPr>
+        <w:t>défaut le texte marqué</w:t>
+      </w:r>
       <w:bookmarkStart w:id="0" w:name="_GoBack"/>
       <w:bookmarkEnd w:id="0"/>
+      <w:r>
+        <w:rPr>
+          <w:lang w:val="fr-FR"/>
+        </w:rPr>
+        <w:t xml:space="preserve"> par la balise &lt;mark&gt; est de couleur jaune en background</w:t>
+      </w:r>
+    </w:p>
+    <w:p>
+      <w:pPr>
+        <w:rPr>
+          <w:lang w:val="fr-FR"/>
+        </w:rPr>
+      </w:pPr>
+    </w:p>
+    <w:p>
+      <w:pPr>
+        <w:pStyle w:val="Paragraphedeliste"/>
+        <w:numPr>
+          <w:ilvl w:val="1"/>
+          <w:numId w:val="8"/>
+        </w:numPr>
+      </w:pPr>
+      <w:r>
+        <w:t>Bod, Italic, underline</w:t>
+      </w:r>
+    </w:p>
+    <w:p>
+      <w:pPr>
+        <w:pStyle w:val="Paragraphedeliste"/>
+        <w:numPr>
+          <w:ilvl w:val="2"/>
+          <w:numId w:val="8"/>
+        </w:numPr>
+      </w:pPr>
+      <w:r>
+        <w:t xml:space="preserve">Bold </w:t>
+      </w:r>
+    </w:p>
+    <w:p>
+      <w:pPr>
+        <w:ind w:left="360"/>
+      </w:pPr>
+      <w:r>
+        <w:t>&lt;strong&gt; :</w:t>
+      </w:r>
+    </w:p>
+    <w:p>
+      <w:pPr>
+        <w:ind w:left="360"/>
+      </w:pPr>
+      <w:r>
+        <w:t>&lt;b&gt; :</w:t>
+      </w:r>
+    </w:p>
+    <w:p>
+      <w:pPr>
+        <w:rPr>
+          <w:lang w:val="fr-FR"/>
+        </w:rPr>
+      </w:pPr>
     </w:p>
     <w:p>
       <w:pPr>
         <w:rPr>
           <w:b/>
           <w:color w:val="ED7D31" w:themeColor="accent2"/>
+          <w:lang w:val="fr-FR"/>
         </w:rPr>
       </w:pPr>
     </w:p>
@@ -3554,6 +4094,127 @@
 <file path=word/numbering.xml><?xml version="1.0" encoding="utf-8"?>
 <w:numbering xmlns:wpc="http://schemas.microsoft.com/office/word/2010/wordprocessingCanvas" xmlns:cx="http://schemas.microsoft.com/office/drawing/2014/chartex" xmlns:cx1="http://schemas.microsoft.com/office/drawing/2015/9/8/chartex" xmlns:mc="http://schemas.openxmlformats.org/markup-compatibility/2006" xmlns:o="urn:schemas-microsoft-com:office:office" xmlns:r="http://schemas.openxmlformats.org/officeDocument/2006/relationships" xmlns:m="http://schemas.openxmlformats.org/officeDocument/2006/math" xmlns:v="urn:schemas-microsoft-com:vml" xmlns:wp14="http://schemas.microsoft.com/office/word/2010/wordprocessingDrawing" xmlns:wp="http://schemas.openxmlformats.org/drawingml/2006/wordprocessingDrawing" xmlns:w10="urn:schemas-microsoft-com:office:word" xmlns:w="http://schemas.openxmlformats.org/wordprocessingml/2006/main" xmlns:w14="http://schemas.microsoft.com/office/word/2010/wordml" xmlns:w15="http://schemas.microsoft.com/office/word/2012/wordml" xmlns:w16se="http://schemas.microsoft.com/office/word/2015/wordml/symex" xmlns:wpg="http://schemas.microsoft.com/office/word/2010/wordprocessingGroup" xmlns:wpi="http://schemas.microsoft.com/office/word/2010/wordprocessingInk" xmlns:wne="http://schemas.microsoft.com/office/word/2006/wordml" xmlns:wps="http://schemas.microsoft.com/office/word/2010/wordprocessingShape" mc:Ignorable="w14 w15 w16se wp14">
   <w:abstractNum w:abstractNumId="0" w15:restartNumberingAfterBreak="0">
+    <w:nsid w:val="0A227452"/>
+    <w:multiLevelType w:val="multilevel"/>
+    <w:tmpl w:val="E1FC1B4A"/>
+    <w:lvl w:ilvl="0">
+      <w:start w:val="1"/>
+      <w:numFmt w:val="decimal"/>
+      <w:lvlText w:val="%1."/>
+      <w:lvlJc w:val="left"/>
+      <w:pPr>
+        <w:ind w:left="720" w:hanging="360"/>
+      </w:pPr>
+      <w:rPr>
+        <w:rFonts w:hint="default"/>
+      </w:rPr>
+    </w:lvl>
+    <w:lvl w:ilvl="1">
+      <w:start w:val="1"/>
+      <w:numFmt w:val="decimal"/>
+      <w:isLgl/>
+      <w:lvlText w:val="%1.%2."/>
+      <w:lvlJc w:val="left"/>
+      <w:pPr>
+        <w:ind w:left="1080" w:hanging="360"/>
+      </w:pPr>
+      <w:rPr>
+        <w:rFonts w:hint="default"/>
+      </w:rPr>
+    </w:lvl>
+    <w:lvl w:ilvl="2">
+      <w:start w:val="1"/>
+      <w:numFmt w:val="decimal"/>
+      <w:isLgl/>
+      <w:lvlText w:val="%1.%2.%3."/>
+      <w:lvlJc w:val="left"/>
+      <w:pPr>
+        <w:ind w:left="1800" w:hanging="720"/>
+      </w:pPr>
+      <w:rPr>
+        <w:rFonts w:hint="default"/>
+      </w:rPr>
+    </w:lvl>
+    <w:lvl w:ilvl="3">
+      <w:start w:val="1"/>
+      <w:numFmt w:val="decimal"/>
+      <w:isLgl/>
+      <w:lvlText w:val="%1.%2.%3.%4."/>
+      <w:lvlJc w:val="left"/>
+      <w:pPr>
+        <w:ind w:left="2160" w:hanging="720"/>
+      </w:pPr>
+      <w:rPr>
+        <w:rFonts w:hint="default"/>
+      </w:rPr>
+    </w:lvl>
+    <w:lvl w:ilvl="4">
+      <w:start w:val="1"/>
+      <w:numFmt w:val="decimal"/>
+      <w:isLgl/>
+      <w:lvlText w:val="%1.%2.%3.%4.%5."/>
+      <w:lvlJc w:val="left"/>
+      <w:pPr>
+        <w:ind w:left="2880" w:hanging="1080"/>
+      </w:pPr>
+      <w:rPr>
+        <w:rFonts w:hint="default"/>
+      </w:rPr>
+    </w:lvl>
+    <w:lvl w:ilvl="5">
+      <w:start w:val="1"/>
+      <w:numFmt w:val="decimal"/>
+      <w:isLgl/>
+      <w:lvlText w:val="%1.%2.%3.%4.%5.%6."/>
+      <w:lvlJc w:val="left"/>
+      <w:pPr>
+        <w:ind w:left="3240" w:hanging="1080"/>
+      </w:pPr>
+      <w:rPr>
+        <w:rFonts w:hint="default"/>
+      </w:rPr>
+    </w:lvl>
+    <w:lvl w:ilvl="6">
+      <w:start w:val="1"/>
+      <w:numFmt w:val="decimal"/>
+      <w:isLgl/>
+      <w:lvlText w:val="%1.%2.%3.%4.%5.%6.%7."/>
+      <w:lvlJc w:val="left"/>
+      <w:pPr>
+        <w:ind w:left="3960" w:hanging="1440"/>
+      </w:pPr>
+      <w:rPr>
+        <w:rFonts w:hint="default"/>
+      </w:rPr>
+    </w:lvl>
+    <w:lvl w:ilvl="7">
+      <w:start w:val="1"/>
+      <w:numFmt w:val="decimal"/>
+      <w:isLgl/>
+      <w:lvlText w:val="%1.%2.%3.%4.%5.%6.%7.%8."/>
+      <w:lvlJc w:val="left"/>
+      <w:pPr>
+        <w:ind w:left="4320" w:hanging="1440"/>
+      </w:pPr>
+      <w:rPr>
+        <w:rFonts w:hint="default"/>
+      </w:rPr>
+    </w:lvl>
+    <w:lvl w:ilvl="8">
+      <w:start w:val="1"/>
+      <w:numFmt w:val="decimal"/>
+      <w:isLgl/>
+      <w:lvlText w:val="%1.%2.%3.%4.%5.%6.%7.%8.%9."/>
+      <w:lvlJc w:val="left"/>
+      <w:pPr>
+        <w:ind w:left="5040" w:hanging="1800"/>
+      </w:pPr>
+      <w:rPr>
+        <w:rFonts w:hint="default"/>
+      </w:rPr>
+    </w:lvl>
+  </w:abstractNum>
+  <w:abstractNum w:abstractNumId="1" w15:restartNumberingAfterBreak="0">
     <w:nsid w:val="0C7B7C7A"/>
     <w:multiLevelType w:val="hybridMultilevel"/>
     <w:tmpl w:val="EEE0A546"/>
@@ -3642,7 +4303,7 @@
       </w:pPr>
     </w:lvl>
   </w:abstractNum>
-  <w:abstractNum w:abstractNumId="1" w15:restartNumberingAfterBreak="0">
+  <w:abstractNum w:abstractNumId="2" w15:restartNumberingAfterBreak="0">
     <w:nsid w:val="2A1F2343"/>
     <w:multiLevelType w:val="hybridMultilevel"/>
     <w:tmpl w:val="E61C580C"/>
@@ -3731,7 +4392,7 @@
       </w:pPr>
     </w:lvl>
   </w:abstractNum>
-  <w:abstractNum w:abstractNumId="2" w15:restartNumberingAfterBreak="0">
+  <w:abstractNum w:abstractNumId="3" w15:restartNumberingAfterBreak="0">
     <w:nsid w:val="47764F03"/>
     <w:multiLevelType w:val="multilevel"/>
     <w:tmpl w:val="E1FC1B4A"/>
@@ -3852,7 +4513,217 @@
       </w:rPr>
     </w:lvl>
   </w:abstractNum>
-  <w:abstractNum w:abstractNumId="3" w15:restartNumberingAfterBreak="0">
+  <w:abstractNum w:abstractNumId="4" w15:restartNumberingAfterBreak="0">
+    <w:nsid w:val="4CB20E7E"/>
+    <w:multiLevelType w:val="multilevel"/>
+    <w:tmpl w:val="A9ACA252"/>
+    <w:lvl w:ilvl="0">
+      <w:start w:val="5"/>
+      <w:numFmt w:val="decimal"/>
+      <w:lvlText w:val="%1."/>
+      <w:lvlJc w:val="left"/>
+      <w:pPr>
+        <w:ind w:left="720" w:hanging="360"/>
+      </w:pPr>
+      <w:rPr>
+        <w:rFonts w:hint="default"/>
+      </w:rPr>
+    </w:lvl>
+    <w:lvl w:ilvl="1">
+      <w:start w:val="1"/>
+      <w:numFmt w:val="decimal"/>
+      <w:isLgl/>
+      <w:lvlText w:val="%1.%2."/>
+      <w:lvlJc w:val="left"/>
+      <w:pPr>
+        <w:ind w:left="720" w:hanging="360"/>
+      </w:pPr>
+      <w:rPr>
+        <w:rFonts w:hint="default"/>
+      </w:rPr>
+    </w:lvl>
+    <w:lvl w:ilvl="2">
+      <w:start w:val="1"/>
+      <w:numFmt w:val="decimal"/>
+      <w:isLgl/>
+      <w:lvlText w:val="%1.%2.%3."/>
+      <w:lvlJc w:val="left"/>
+      <w:pPr>
+        <w:ind w:left="1080" w:hanging="720"/>
+      </w:pPr>
+      <w:rPr>
+        <w:rFonts w:hint="default"/>
+      </w:rPr>
+    </w:lvl>
+    <w:lvl w:ilvl="3">
+      <w:start w:val="1"/>
+      <w:numFmt w:val="decimal"/>
+      <w:isLgl/>
+      <w:lvlText w:val="%1.%2.%3.%4."/>
+      <w:lvlJc w:val="left"/>
+      <w:pPr>
+        <w:ind w:left="1080" w:hanging="720"/>
+      </w:pPr>
+      <w:rPr>
+        <w:rFonts w:hint="default"/>
+      </w:rPr>
+    </w:lvl>
+    <w:lvl w:ilvl="4">
+      <w:start w:val="1"/>
+      <w:numFmt w:val="decimal"/>
+      <w:isLgl/>
+      <w:lvlText w:val="%1.%2.%3.%4.%5."/>
+      <w:lvlJc w:val="left"/>
+      <w:pPr>
+        <w:ind w:left="1440" w:hanging="1080"/>
+      </w:pPr>
+      <w:rPr>
+        <w:rFonts w:hint="default"/>
+      </w:rPr>
+    </w:lvl>
+    <w:lvl w:ilvl="5">
+      <w:start w:val="1"/>
+      <w:numFmt w:val="decimal"/>
+      <w:isLgl/>
+      <w:lvlText w:val="%1.%2.%3.%4.%5.%6."/>
+      <w:lvlJc w:val="left"/>
+      <w:pPr>
+        <w:ind w:left="1440" w:hanging="1080"/>
+      </w:pPr>
+      <w:rPr>
+        <w:rFonts w:hint="default"/>
+      </w:rPr>
+    </w:lvl>
+    <w:lvl w:ilvl="6">
+      <w:start w:val="1"/>
+      <w:numFmt w:val="decimal"/>
+      <w:isLgl/>
+      <w:lvlText w:val="%1.%2.%3.%4.%5.%6.%7."/>
+      <w:lvlJc w:val="left"/>
+      <w:pPr>
+        <w:ind w:left="1800" w:hanging="1440"/>
+      </w:pPr>
+      <w:rPr>
+        <w:rFonts w:hint="default"/>
+      </w:rPr>
+    </w:lvl>
+    <w:lvl w:ilvl="7">
+      <w:start w:val="1"/>
+      <w:numFmt w:val="decimal"/>
+      <w:isLgl/>
+      <w:lvlText w:val="%1.%2.%3.%4.%5.%6.%7.%8."/>
+      <w:lvlJc w:val="left"/>
+      <w:pPr>
+        <w:ind w:left="1800" w:hanging="1440"/>
+      </w:pPr>
+      <w:rPr>
+        <w:rFonts w:hint="default"/>
+      </w:rPr>
+    </w:lvl>
+    <w:lvl w:ilvl="8">
+      <w:start w:val="1"/>
+      <w:numFmt w:val="decimal"/>
+      <w:isLgl/>
+      <w:lvlText w:val="%1.%2.%3.%4.%5.%6.%7.%8.%9."/>
+      <w:lvlJc w:val="left"/>
+      <w:pPr>
+        <w:ind w:left="2160" w:hanging="1800"/>
+      </w:pPr>
+      <w:rPr>
+        <w:rFonts w:hint="default"/>
+      </w:rPr>
+    </w:lvl>
+  </w:abstractNum>
+  <w:abstractNum w:abstractNumId="5" w15:restartNumberingAfterBreak="0">
+    <w:nsid w:val="51A15228"/>
+    <w:multiLevelType w:val="hybridMultilevel"/>
+    <w:tmpl w:val="4A561B84"/>
+    <w:lvl w:ilvl="0" w:tplc="A678F1DC">
+      <w:start w:val="5"/>
+      <w:numFmt w:val="decimal"/>
+      <w:lvlText w:val="%1."/>
+      <w:lvlJc w:val="left"/>
+      <w:pPr>
+        <w:ind w:left="1080" w:hanging="360"/>
+      </w:pPr>
+      <w:rPr>
+        <w:rFonts w:hint="default"/>
+      </w:rPr>
+    </w:lvl>
+    <w:lvl w:ilvl="1" w:tplc="04090019" w:tentative="1">
+      <w:start w:val="1"/>
+      <w:numFmt w:val="lowerLetter"/>
+      <w:lvlText w:val="%2."/>
+      <w:lvlJc w:val="left"/>
+      <w:pPr>
+        <w:ind w:left="1800" w:hanging="360"/>
+      </w:pPr>
+    </w:lvl>
+    <w:lvl w:ilvl="2" w:tplc="0409001B" w:tentative="1">
+      <w:start w:val="1"/>
+      <w:numFmt w:val="lowerRoman"/>
+      <w:lvlText w:val="%3."/>
+      <w:lvlJc w:val="right"/>
+      <w:pPr>
+        <w:ind w:left="2520" w:hanging="180"/>
+      </w:pPr>
+    </w:lvl>
+    <w:lvl w:ilvl="3" w:tplc="0409000F" w:tentative="1">
+      <w:start w:val="1"/>
+      <w:numFmt w:val="decimal"/>
+      <w:lvlText w:val="%4."/>
+      <w:lvlJc w:val="left"/>
+      <w:pPr>
+        <w:ind w:left="3240" w:hanging="360"/>
+      </w:pPr>
+    </w:lvl>
+    <w:lvl w:ilvl="4" w:tplc="04090019" w:tentative="1">
+      <w:start w:val="1"/>
+      <w:numFmt w:val="lowerLetter"/>
+      <w:lvlText w:val="%5."/>
+      <w:lvlJc w:val="left"/>
+      <w:pPr>
+        <w:ind w:left="3960" w:hanging="360"/>
+      </w:pPr>
+    </w:lvl>
+    <w:lvl w:ilvl="5" w:tplc="0409001B" w:tentative="1">
+      <w:start w:val="1"/>
+      <w:numFmt w:val="lowerRoman"/>
+      <w:lvlText w:val="%6."/>
+      <w:lvlJc w:val="right"/>
+      <w:pPr>
+        <w:ind w:left="4680" w:hanging="180"/>
+      </w:pPr>
+    </w:lvl>
+    <w:lvl w:ilvl="6" w:tplc="0409000F" w:tentative="1">
+      <w:start w:val="1"/>
+      <w:numFmt w:val="decimal"/>
+      <w:lvlText w:val="%7."/>
+      <w:lvlJc w:val="left"/>
+      <w:pPr>
+        <w:ind w:left="5400" w:hanging="360"/>
+      </w:pPr>
+    </w:lvl>
+    <w:lvl w:ilvl="7" w:tplc="04090019" w:tentative="1">
+      <w:start w:val="1"/>
+      <w:numFmt w:val="lowerLetter"/>
+      <w:lvlText w:val="%8."/>
+      <w:lvlJc w:val="left"/>
+      <w:pPr>
+        <w:ind w:left="6120" w:hanging="360"/>
+      </w:pPr>
+    </w:lvl>
+    <w:lvl w:ilvl="8" w:tplc="0409001B" w:tentative="1">
+      <w:start w:val="1"/>
+      <w:numFmt w:val="lowerRoman"/>
+      <w:lvlText w:val="%9."/>
+      <w:lvlJc w:val="right"/>
+      <w:pPr>
+        <w:ind w:left="6840" w:hanging="180"/>
+      </w:pPr>
+    </w:lvl>
+  </w:abstractNum>
+  <w:abstractNum w:abstractNumId="6" w15:restartNumberingAfterBreak="0">
     <w:nsid w:val="5C836143"/>
     <w:multiLevelType w:val="hybridMultilevel"/>
     <w:tmpl w:val="1B7A635C"/>
@@ -3965,7 +4836,7 @@
       </w:rPr>
     </w:lvl>
   </w:abstractNum>
-  <w:abstractNum w:abstractNumId="4" w15:restartNumberingAfterBreak="0">
+  <w:abstractNum w:abstractNumId="7" w15:restartNumberingAfterBreak="0">
     <w:nsid w:val="6AAE63C9"/>
     <w:multiLevelType w:val="hybridMultilevel"/>
     <w:tmpl w:val="03DE9C02"/>
@@ -4055,19 +4926,28 @@
     </w:lvl>
   </w:abstractNum>
   <w:num w:numId="1">
-    <w:abstractNumId w:val="4"/>
+    <w:abstractNumId w:val="7"/>
   </w:num>
   <w:num w:numId="2">
+    <w:abstractNumId w:val="2"/>
+  </w:num>
+  <w:num w:numId="3">
     <w:abstractNumId w:val="1"/>
   </w:num>
-  <w:num w:numId="3">
+  <w:num w:numId="4">
+    <w:abstractNumId w:val="3"/>
+  </w:num>
+  <w:num w:numId="5">
+    <w:abstractNumId w:val="6"/>
+  </w:num>
+  <w:num w:numId="6">
     <w:abstractNumId w:val="0"/>
   </w:num>
-  <w:num w:numId="4">
-    <w:abstractNumId w:val="2"/>
+  <w:num w:numId="7">
+    <w:abstractNumId w:val="5"/>
   </w:num>
-  <w:num w:numId="5">
-    <w:abstractNumId w:val="3"/>
+  <w:num w:numId="8">
+    <w:abstractNumId w:val="4"/>
   </w:num>
 </w:numbering>
 </file>

</xml_diff>

<commit_message>
bold and italic done
</commit_message>
<xml_diff>
--- a/NOTES/HtmlNote.docx
+++ b/NOTES/HtmlNote.docx
@@ -4009,13 +4009,100 @@
         </w:rPr>
         <w:t>défaut le texte marqué</w:t>
       </w:r>
-      <w:bookmarkStart w:id="0" w:name="_GoBack"/>
-      <w:bookmarkEnd w:id="0"/>
       <w:r>
         <w:rPr>
           <w:lang w:val="fr-FR"/>
         </w:rPr>
         <w:t xml:space="preserve"> par la balise &lt;mark&gt; est de couleur jaune en background</w:t>
+      </w:r>
+    </w:p>
+    <w:p>
+      <w:pPr>
+        <w:rPr>
+          <w:b/>
+          <w:lang w:val="fr-FR"/>
+        </w:rPr>
+      </w:pPr>
+      <w:r>
+        <w:rPr>
+          <w:b/>
+          <w:color w:val="ED7D31" w:themeColor="accent2"/>
+          <w:lang w:val="fr-FR"/>
+        </w:rPr>
+        <w:t>Notes :</w:t>
+      </w:r>
+      <w:r>
+        <w:rPr>
+          <w:b/>
+          <w:lang w:val="fr-FR"/>
+        </w:rPr>
+        <w:t xml:space="preserve"> </w:t>
+      </w:r>
+    </w:p>
+    <w:p>
+      <w:pPr>
+        <w:pStyle w:val="Paragraphedeliste"/>
+        <w:numPr>
+          <w:ilvl w:val="0"/>
+          <w:numId w:val="5"/>
+        </w:numPr>
+        <w:rPr>
+          <w:lang w:val="fr-FR"/>
+        </w:rPr>
+      </w:pPr>
+      <w:r>
+        <w:rPr>
+          <w:lang w:val="fr-FR"/>
+        </w:rPr>
+        <w:t xml:space="preserve">&lt;mark&gt; </w:t>
+      </w:r>
+      <w:r>
+        <w:rPr>
+          <w:lang w:val="fr-FR"/>
+        </w:rPr>
+        <w:t xml:space="preserve">ne doit pas etre utiliser pour la coloration syntaxique, c’est plutôt </w:t>
+      </w:r>
+      <w:r>
+        <w:rPr>
+          <w:lang w:val="fr-FR"/>
+        </w:rPr>
+        <w:t>&lt;</w:t>
+      </w:r>
+      <w:r>
+        <w:rPr>
+          <w:lang w:val="fr-FR"/>
+        </w:rPr>
+        <w:t>span</w:t>
+      </w:r>
+      <w:r>
+        <w:rPr>
+          <w:lang w:val="fr-FR"/>
+        </w:rPr>
+        <w:t>&gt;</w:t>
+      </w:r>
+      <w:r>
+        <w:rPr>
+          <w:lang w:val="fr-FR"/>
+        </w:rPr>
+        <w:t xml:space="preserve"> qui doit etre utilisé</w:t>
+      </w:r>
+    </w:p>
+    <w:p>
+      <w:pPr>
+        <w:pStyle w:val="Paragraphedeliste"/>
+        <w:numPr>
+          <w:ilvl w:val="0"/>
+          <w:numId w:val="5"/>
+        </w:numPr>
+        <w:rPr>
+          <w:lang w:val="fr-FR"/>
+        </w:rPr>
+      </w:pPr>
+      <w:r>
+        <w:rPr>
+          <w:lang w:val="fr-FR"/>
+        </w:rPr>
+        <w:t>&lt;mark&gt; ne doit pas etre confondu avec &lt;strong&gt; : ce dernier indique que le texte est important tandis que &lt;mark&gt; indique que le texte est pertinent.</w:t>
       </w:r>
     </w:p>
     <w:p>
@@ -4054,29 +4141,1386 @@
         <w:ind w:left="360"/>
       </w:pPr>
       <w:r>
-        <w:t>&lt;strong&gt; :</w:t>
+        <w:t xml:space="preserve">&lt;strong&gt; </w:t>
+      </w:r>
+      <w:r>
+        <w:t>contenu &lt;/strong&gt;</w:t>
+      </w:r>
+      <w:r>
+        <w:t>:</w:t>
+      </w:r>
+    </w:p>
+    <w:p>
+      <w:pPr>
+        <w:shd w:val="clear" w:color="auto" w:fill="1E1E1E"/>
+        <w:spacing w:after="0" w:line="285" w:lineRule="atLeast"/>
+        <w:rPr>
+          <w:rFonts w:ascii="Lucida Console" w:eastAsia="Times New Roman" w:hAnsi="Lucida Console" w:cs="Times New Roman"/>
+          <w:color w:val="D4D4D4"/>
+          <w:sz w:val="21"/>
+          <w:szCs w:val="21"/>
+        </w:rPr>
+      </w:pPr>
+      <w:r>
+        <w:rPr>
+          <w:rFonts w:ascii="Lucida Console" w:eastAsia="Times New Roman" w:hAnsi="Lucida Console" w:cs="Times New Roman"/>
+          <w:color w:val="D4D4D4"/>
+          <w:sz w:val="21"/>
+          <w:szCs w:val="21"/>
+        </w:rPr>
+        <w:t> </w:t>
+      </w:r>
+      <w:r>
+        <w:rPr>
+          <w:rFonts w:ascii="Lucida Console" w:eastAsia="Times New Roman" w:hAnsi="Lucida Console" w:cs="Times New Roman"/>
+          <w:color w:val="808080"/>
+          <w:sz w:val="21"/>
+          <w:szCs w:val="21"/>
+        </w:rPr>
+        <w:t>&lt;</w:t>
+      </w:r>
+      <w:r>
+        <w:rPr>
+          <w:rFonts w:ascii="Lucida Console" w:eastAsia="Times New Roman" w:hAnsi="Lucida Console" w:cs="Times New Roman"/>
+          <w:color w:val="569CD6"/>
+          <w:sz w:val="21"/>
+          <w:szCs w:val="21"/>
+        </w:rPr>
+        <w:t>p</w:t>
+      </w:r>
+      <w:r>
+        <w:rPr>
+          <w:rFonts w:ascii="Lucida Console" w:eastAsia="Times New Roman" w:hAnsi="Lucida Console" w:cs="Times New Roman"/>
+          <w:color w:val="808080"/>
+          <w:sz w:val="21"/>
+          <w:szCs w:val="21"/>
+        </w:rPr>
+        <w:t>&gt;</w:t>
+      </w:r>
+    </w:p>
+    <w:p>
+      <w:pPr>
+        <w:shd w:val="clear" w:color="auto" w:fill="1E1E1E"/>
+        <w:spacing w:after="0" w:line="285" w:lineRule="atLeast"/>
+        <w:rPr>
+          <w:rFonts w:ascii="Lucida Console" w:eastAsia="Times New Roman" w:hAnsi="Lucida Console" w:cs="Times New Roman"/>
+          <w:color w:val="D4D4D4"/>
+          <w:sz w:val="21"/>
+          <w:szCs w:val="21"/>
+        </w:rPr>
+      </w:pPr>
+      <w:r>
+        <w:rPr>
+          <w:rFonts w:ascii="Lucida Console" w:eastAsia="Times New Roman" w:hAnsi="Lucida Console" w:cs="Times New Roman"/>
+          <w:color w:val="D4D4D4"/>
+          <w:sz w:val="21"/>
+          <w:szCs w:val="21"/>
+        </w:rPr>
+        <w:t>      Here is some content from an article that contains the</w:t>
+      </w:r>
+    </w:p>
+    <w:p>
+      <w:pPr>
+        <w:shd w:val="clear" w:color="auto" w:fill="1E1E1E"/>
+        <w:spacing w:after="0" w:line="285" w:lineRule="atLeast"/>
+        <w:rPr>
+          <w:rFonts w:ascii="Lucida Console" w:eastAsia="Times New Roman" w:hAnsi="Lucida Console" w:cs="Times New Roman"/>
+          <w:color w:val="D4D4D4"/>
+          <w:sz w:val="21"/>
+          <w:szCs w:val="21"/>
+        </w:rPr>
+      </w:pPr>
+      <w:r>
+        <w:rPr>
+          <w:rFonts w:ascii="Lucida Console" w:eastAsia="Times New Roman" w:hAnsi="Lucida Console" w:cs="Times New Roman"/>
+          <w:color w:val="D4D4D4"/>
+          <w:sz w:val="21"/>
+          <w:szCs w:val="21"/>
+        </w:rPr>
+        <w:t xml:space="preserve">      </w:t>
+      </w:r>
+      <w:r>
+        <w:rPr>
+          <w:rFonts w:ascii="Lucida Console" w:eastAsia="Times New Roman" w:hAnsi="Lucida Console" w:cs="Times New Roman"/>
+          <w:color w:val="808080"/>
+          <w:sz w:val="21"/>
+          <w:szCs w:val="21"/>
+        </w:rPr>
+        <w:t>&lt;</w:t>
+      </w:r>
+      <w:r>
+        <w:rPr>
+          <w:rFonts w:ascii="Lucida Console" w:eastAsia="Times New Roman" w:hAnsi="Lucida Console" w:cs="Times New Roman"/>
+          <w:color w:val="569CD6"/>
+          <w:sz w:val="21"/>
+          <w:szCs w:val="21"/>
+        </w:rPr>
+        <w:t>strong</w:t>
+      </w:r>
+      <w:r>
+        <w:rPr>
+          <w:rFonts w:ascii="Lucida Console" w:eastAsia="Times New Roman" w:hAnsi="Lucida Console" w:cs="Times New Roman"/>
+          <w:color w:val="808080"/>
+          <w:sz w:val="21"/>
+          <w:szCs w:val="21"/>
+        </w:rPr>
+        <w:t>&gt;</w:t>
+      </w:r>
+      <w:r>
+        <w:rPr>
+          <w:rFonts w:ascii="Lucida Console" w:eastAsia="Times New Roman" w:hAnsi="Lucida Console" w:cs="Times New Roman"/>
+          <w:color w:val="D4D4D4"/>
+          <w:sz w:val="21"/>
+          <w:szCs w:val="21"/>
+        </w:rPr>
+        <w:t>searched query</w:t>
+      </w:r>
+      <w:r>
+        <w:rPr>
+          <w:rFonts w:ascii="Lucida Console" w:eastAsia="Times New Roman" w:hAnsi="Lucida Console" w:cs="Times New Roman"/>
+          <w:color w:val="808080"/>
+          <w:sz w:val="21"/>
+          <w:szCs w:val="21"/>
+        </w:rPr>
+        <w:t>&lt;/</w:t>
+      </w:r>
+      <w:r>
+        <w:rPr>
+          <w:rFonts w:ascii="Lucida Console" w:eastAsia="Times New Roman" w:hAnsi="Lucida Console" w:cs="Times New Roman"/>
+          <w:color w:val="569CD6"/>
+          <w:sz w:val="21"/>
+          <w:szCs w:val="21"/>
+        </w:rPr>
+        <w:t>strong</w:t>
+      </w:r>
+      <w:r>
+        <w:rPr>
+          <w:rFonts w:ascii="Lucida Console" w:eastAsia="Times New Roman" w:hAnsi="Lucida Console" w:cs="Times New Roman"/>
+          <w:color w:val="808080"/>
+          <w:sz w:val="21"/>
+          <w:szCs w:val="21"/>
+        </w:rPr>
+        <w:t>&gt;</w:t>
+      </w:r>
+      <w:r>
+        <w:rPr>
+          <w:rFonts w:ascii="Lucida Console" w:eastAsia="Times New Roman" w:hAnsi="Lucida Console" w:cs="Times New Roman"/>
+          <w:color w:val="D4D4D4"/>
+          <w:sz w:val="21"/>
+          <w:szCs w:val="21"/>
+        </w:rPr>
+        <w:t xml:space="preserve"> that we are looking for.</w:t>
+      </w:r>
+    </w:p>
+    <w:p>
+      <w:pPr>
+        <w:shd w:val="clear" w:color="auto" w:fill="1E1E1E"/>
+        <w:spacing w:after="0" w:line="285" w:lineRule="atLeast"/>
+        <w:rPr>
+          <w:rFonts w:ascii="Lucida Console" w:eastAsia="Times New Roman" w:hAnsi="Lucida Console" w:cs="Times New Roman"/>
+          <w:color w:val="D4D4D4"/>
+          <w:sz w:val="21"/>
+          <w:szCs w:val="21"/>
+        </w:rPr>
+      </w:pPr>
+      <w:r>
+        <w:rPr>
+          <w:rFonts w:ascii="Lucida Console" w:eastAsia="Times New Roman" w:hAnsi="Lucida Console" w:cs="Times New Roman"/>
+          <w:color w:val="D4D4D4"/>
+          <w:sz w:val="21"/>
+          <w:szCs w:val="21"/>
+        </w:rPr>
+        <w:t xml:space="preserve">    </w:t>
+      </w:r>
+      <w:r>
+        <w:rPr>
+          <w:rFonts w:ascii="Lucida Console" w:eastAsia="Times New Roman" w:hAnsi="Lucida Console" w:cs="Times New Roman"/>
+          <w:color w:val="808080"/>
+          <w:sz w:val="21"/>
+          <w:szCs w:val="21"/>
+        </w:rPr>
+        <w:t>&lt;/</w:t>
+      </w:r>
+      <w:r>
+        <w:rPr>
+          <w:rFonts w:ascii="Lucida Console" w:eastAsia="Times New Roman" w:hAnsi="Lucida Console" w:cs="Times New Roman"/>
+          <w:color w:val="569CD6"/>
+          <w:sz w:val="21"/>
+          <w:szCs w:val="21"/>
+        </w:rPr>
+        <w:t>p</w:t>
+      </w:r>
+      <w:r>
+        <w:rPr>
+          <w:rFonts w:ascii="Lucida Console" w:eastAsia="Times New Roman" w:hAnsi="Lucida Console" w:cs="Times New Roman"/>
+          <w:color w:val="808080"/>
+          <w:sz w:val="21"/>
+          <w:szCs w:val="21"/>
+        </w:rPr>
+        <w:t>&gt;</w:t>
       </w:r>
     </w:p>
     <w:p>
       <w:pPr>
         <w:ind w:left="360"/>
       </w:pPr>
-      <w:r>
-        <w:t>&lt;b&gt; :</w:t>
-      </w:r>
-    </w:p>
-    <w:p>
-      <w:pPr>
-        <w:rPr>
-          <w:lang w:val="fr-FR"/>
-        </w:rPr>
-      </w:pPr>
-    </w:p>
-    <w:p>
-      <w:pPr>
-        <w:rPr>
-          <w:b/>
-          <w:color w:val="ED7D31" w:themeColor="accent2"/>
+    </w:p>
+    <w:p>
+      <w:pPr>
+        <w:ind w:left="360"/>
+      </w:pPr>
+      <w:r>
+        <w:t xml:space="preserve">&lt;b&gt; </w:t>
+      </w:r>
+      <w:r>
+        <w:t>contenu &lt;/b&gt;</w:t>
+      </w:r>
+      <w:r>
+        <w:t>:</w:t>
+      </w:r>
+    </w:p>
+    <w:p/>
+    <w:p>
+      <w:pPr>
+        <w:shd w:val="clear" w:color="auto" w:fill="1E1E1E"/>
+        <w:spacing w:after="0" w:line="285" w:lineRule="atLeast"/>
+        <w:rPr>
+          <w:rFonts w:ascii="Lucida Console" w:eastAsia="Times New Roman" w:hAnsi="Lucida Console" w:cs="Times New Roman"/>
+          <w:color w:val="D4D4D4"/>
+          <w:sz w:val="21"/>
+          <w:szCs w:val="21"/>
+        </w:rPr>
+      </w:pPr>
+      <w:r>
+        <w:rPr>
+          <w:rFonts w:ascii="Lucida Console" w:eastAsia="Times New Roman" w:hAnsi="Lucida Console" w:cs="Times New Roman"/>
+          <w:color w:val="808080"/>
+          <w:sz w:val="21"/>
+          <w:szCs w:val="21"/>
+        </w:rPr>
+        <w:t>&lt;</w:t>
+      </w:r>
+      <w:r>
+        <w:rPr>
+          <w:rFonts w:ascii="Lucida Console" w:eastAsia="Times New Roman" w:hAnsi="Lucida Console" w:cs="Times New Roman"/>
+          <w:color w:val="569CD6"/>
+          <w:sz w:val="21"/>
+          <w:szCs w:val="21"/>
+        </w:rPr>
+        <w:t>p</w:t>
+      </w:r>
+      <w:r>
+        <w:rPr>
+          <w:rFonts w:ascii="Lucida Console" w:eastAsia="Times New Roman" w:hAnsi="Lucida Console" w:cs="Times New Roman"/>
+          <w:color w:val="808080"/>
+          <w:sz w:val="21"/>
+          <w:szCs w:val="21"/>
+        </w:rPr>
+        <w:t>&gt;</w:t>
+      </w:r>
+    </w:p>
+    <w:p>
+      <w:pPr>
+        <w:shd w:val="clear" w:color="auto" w:fill="1E1E1E"/>
+        <w:spacing w:after="0" w:line="285" w:lineRule="atLeast"/>
+        <w:rPr>
+          <w:rFonts w:ascii="Lucida Console" w:eastAsia="Times New Roman" w:hAnsi="Lucida Console" w:cs="Times New Roman"/>
+          <w:color w:val="D4D4D4"/>
+          <w:sz w:val="21"/>
+          <w:szCs w:val="21"/>
+        </w:rPr>
+      </w:pPr>
+      <w:r>
+        <w:rPr>
+          <w:rFonts w:ascii="Lucida Console" w:eastAsia="Times New Roman" w:hAnsi="Lucida Console" w:cs="Times New Roman"/>
+          <w:color w:val="D4D4D4"/>
+          <w:sz w:val="21"/>
+          <w:szCs w:val="21"/>
+        </w:rPr>
+        <w:t>      Here is some content from an article that contains the</w:t>
+      </w:r>
+    </w:p>
+    <w:p>
+      <w:pPr>
+        <w:shd w:val="clear" w:color="auto" w:fill="1E1E1E"/>
+        <w:spacing w:after="0" w:line="285" w:lineRule="atLeast"/>
+        <w:rPr>
+          <w:rFonts w:ascii="Lucida Console" w:eastAsia="Times New Roman" w:hAnsi="Lucida Console" w:cs="Times New Roman"/>
+          <w:color w:val="D4D4D4"/>
+          <w:sz w:val="21"/>
+          <w:szCs w:val="21"/>
+        </w:rPr>
+      </w:pPr>
+      <w:r>
+        <w:rPr>
+          <w:rFonts w:ascii="Lucida Console" w:eastAsia="Times New Roman" w:hAnsi="Lucida Console" w:cs="Times New Roman"/>
+          <w:color w:val="D4D4D4"/>
+          <w:sz w:val="21"/>
+          <w:szCs w:val="21"/>
+        </w:rPr>
+        <w:t xml:space="preserve">      </w:t>
+      </w:r>
+      <w:r>
+        <w:rPr>
+          <w:rFonts w:ascii="Lucida Console" w:eastAsia="Times New Roman" w:hAnsi="Lucida Console" w:cs="Times New Roman"/>
+          <w:color w:val="808080"/>
+          <w:sz w:val="21"/>
+          <w:szCs w:val="21"/>
+        </w:rPr>
+        <w:t>&lt;</w:t>
+      </w:r>
+      <w:r>
+        <w:rPr>
+          <w:rFonts w:ascii="Lucida Console" w:eastAsia="Times New Roman" w:hAnsi="Lucida Console" w:cs="Times New Roman"/>
+          <w:color w:val="569CD6"/>
+          <w:sz w:val="21"/>
+          <w:szCs w:val="21"/>
+        </w:rPr>
+        <w:t>b</w:t>
+      </w:r>
+      <w:r>
+        <w:rPr>
+          <w:rFonts w:ascii="Lucida Console" w:eastAsia="Times New Roman" w:hAnsi="Lucida Console" w:cs="Times New Roman"/>
+          <w:color w:val="808080"/>
+          <w:sz w:val="21"/>
+          <w:szCs w:val="21"/>
+        </w:rPr>
+        <w:t>&gt;</w:t>
+      </w:r>
+      <w:r>
+        <w:rPr>
+          <w:rFonts w:ascii="Lucida Console" w:eastAsia="Times New Roman" w:hAnsi="Lucida Console" w:cs="Times New Roman"/>
+          <w:color w:val="D4D4D4"/>
+          <w:sz w:val="21"/>
+          <w:szCs w:val="21"/>
+        </w:rPr>
+        <w:t>searched query</w:t>
+      </w:r>
+      <w:r>
+        <w:rPr>
+          <w:rFonts w:ascii="Lucida Console" w:eastAsia="Times New Roman" w:hAnsi="Lucida Console" w:cs="Times New Roman"/>
+          <w:color w:val="808080"/>
+          <w:sz w:val="21"/>
+          <w:szCs w:val="21"/>
+        </w:rPr>
+        <w:t>&lt;/</w:t>
+      </w:r>
+      <w:r>
+        <w:rPr>
+          <w:rFonts w:ascii="Lucida Console" w:eastAsia="Times New Roman" w:hAnsi="Lucida Console" w:cs="Times New Roman"/>
+          <w:color w:val="569CD6"/>
+          <w:sz w:val="21"/>
+          <w:szCs w:val="21"/>
+        </w:rPr>
+        <w:t>b</w:t>
+      </w:r>
+      <w:r>
+        <w:rPr>
+          <w:rFonts w:ascii="Lucida Console" w:eastAsia="Times New Roman" w:hAnsi="Lucida Console" w:cs="Times New Roman"/>
+          <w:color w:val="808080"/>
+          <w:sz w:val="21"/>
+          <w:szCs w:val="21"/>
+        </w:rPr>
+        <w:t>&gt;</w:t>
+      </w:r>
+      <w:r>
+        <w:rPr>
+          <w:rFonts w:ascii="Lucida Console" w:eastAsia="Times New Roman" w:hAnsi="Lucida Console" w:cs="Times New Roman"/>
+          <w:color w:val="D4D4D4"/>
+          <w:sz w:val="21"/>
+          <w:szCs w:val="21"/>
+        </w:rPr>
+        <w:t xml:space="preserve"> that we are looking for.</w:t>
+      </w:r>
+    </w:p>
+    <w:p>
+      <w:pPr>
+        <w:shd w:val="clear" w:color="auto" w:fill="1E1E1E"/>
+        <w:spacing w:after="0" w:line="285" w:lineRule="atLeast"/>
+        <w:rPr>
+          <w:rFonts w:ascii="Lucida Console" w:eastAsia="Times New Roman" w:hAnsi="Lucida Console" w:cs="Times New Roman"/>
+          <w:color w:val="D4D4D4"/>
+          <w:sz w:val="21"/>
+          <w:szCs w:val="21"/>
+        </w:rPr>
+      </w:pPr>
+      <w:r>
+        <w:rPr>
+          <w:rFonts w:ascii="Lucida Console" w:eastAsia="Times New Roman" w:hAnsi="Lucida Console" w:cs="Times New Roman"/>
+          <w:color w:val="D4D4D4"/>
+          <w:sz w:val="21"/>
+          <w:szCs w:val="21"/>
+        </w:rPr>
+        <w:t xml:space="preserve">    </w:t>
+      </w:r>
+      <w:r>
+        <w:rPr>
+          <w:rFonts w:ascii="Lucida Console" w:eastAsia="Times New Roman" w:hAnsi="Lucida Console" w:cs="Times New Roman"/>
+          <w:color w:val="808080"/>
+          <w:sz w:val="21"/>
+          <w:szCs w:val="21"/>
+        </w:rPr>
+        <w:t>&lt;/</w:t>
+      </w:r>
+      <w:r>
+        <w:rPr>
+          <w:rFonts w:ascii="Lucida Console" w:eastAsia="Times New Roman" w:hAnsi="Lucida Console" w:cs="Times New Roman"/>
+          <w:color w:val="569CD6"/>
+          <w:sz w:val="21"/>
+          <w:szCs w:val="21"/>
+        </w:rPr>
+        <w:t>p</w:t>
+      </w:r>
+      <w:r>
+        <w:rPr>
+          <w:rFonts w:ascii="Lucida Console" w:eastAsia="Times New Roman" w:hAnsi="Lucida Console" w:cs="Times New Roman"/>
+          <w:color w:val="808080"/>
+          <w:sz w:val="21"/>
+          <w:szCs w:val="21"/>
+        </w:rPr>
+        <w:t>&gt;</w:t>
+      </w:r>
+    </w:p>
+    <w:p/>
+    <w:p/>
+    <w:p>
+      <w:pPr>
+        <w:rPr>
+          <w:lang w:val="fr-FR"/>
+        </w:rPr>
+      </w:pPr>
+      <w:r>
+        <w:rPr>
+          <w:lang w:val="fr-FR"/>
+        </w:rPr>
+        <w:t>En apparence &lt;strong&gt; et &lt;b&gt; d</w:t>
+      </w:r>
+      <w:r>
+        <w:rPr>
+          <w:lang w:val="fr-FR"/>
+        </w:rPr>
+        <w:t xml:space="preserve">onne le </w:t>
+      </w:r>
+      <w:r>
+        <w:rPr>
+          <w:lang w:val="fr-FR"/>
+        </w:rPr>
+        <w:t>même</w:t>
+      </w:r>
+      <w:r>
+        <w:rPr>
+          <w:lang w:val="fr-FR"/>
+        </w:rPr>
+        <w:t xml:space="preserve"> </w:t>
+      </w:r>
+      <w:r>
+        <w:rPr>
+          <w:lang w:val="fr-FR"/>
+        </w:rPr>
+        <w:t>résultat</w:t>
+      </w:r>
+      <w:r>
+        <w:rPr>
+          <w:lang w:val="fr-FR"/>
+        </w:rPr>
+        <w:t xml:space="preserve">, mais la </w:t>
+      </w:r>
+      <w:r>
+        <w:rPr>
+          <w:lang w:val="fr-FR"/>
+        </w:rPr>
+        <w:t>différence</w:t>
+      </w:r>
+      <w:r>
+        <w:rPr>
+          <w:lang w:val="fr-FR"/>
+        </w:rPr>
+        <w:t xml:space="preserve"> se trouve du point de vu </w:t>
+      </w:r>
+      <w:r>
+        <w:rPr>
+          <w:lang w:val="fr-FR"/>
+        </w:rPr>
+        <w:t>sémantique,</w:t>
+      </w:r>
+      <w:r>
+        <w:rPr>
+          <w:lang w:val="fr-FR"/>
+        </w:rPr>
+        <w:t xml:space="preserve"> l’</w:t>
+      </w:r>
+      <w:r>
+        <w:rPr>
+          <w:lang w:val="fr-FR"/>
+        </w:rPr>
+        <w:t>élément</w:t>
+      </w:r>
+      <w:r>
+        <w:rPr>
+          <w:lang w:val="fr-FR"/>
+        </w:rPr>
+        <w:t xml:space="preserve"> strong est utilisé pour indiquer que le texte est fondamentalement ou </w:t>
+      </w:r>
+      <w:r>
+        <w:rPr>
+          <w:lang w:val="fr-FR"/>
+        </w:rPr>
+        <w:t>sémantiquement</w:t>
+      </w:r>
+      <w:r>
+        <w:rPr>
+          <w:lang w:val="fr-FR"/>
+        </w:rPr>
+        <w:t xml:space="preserve"> important et est mis en gras </w:t>
+      </w:r>
+      <w:r>
+        <w:rPr>
+          <w:lang w:val="fr-FR"/>
+        </w:rPr>
+        <w:t>tandis que</w:t>
+      </w:r>
+      <w:r>
+        <w:rPr>
+          <w:lang w:val="fr-FR"/>
+        </w:rPr>
+        <w:t xml:space="preserve"> l’</w:t>
+      </w:r>
+      <w:r>
+        <w:rPr>
+          <w:lang w:val="fr-FR"/>
+        </w:rPr>
+        <w:t>élément</w:t>
+      </w:r>
+      <w:r>
+        <w:rPr>
+          <w:lang w:val="fr-FR"/>
+        </w:rPr>
+        <w:t xml:space="preserve"> b indique l’</w:t>
+      </w:r>
+      <w:r>
+        <w:rPr>
+          <w:lang w:val="fr-FR"/>
+        </w:rPr>
+        <w:t>élément</w:t>
+      </w:r>
+      <w:r>
+        <w:rPr>
+          <w:lang w:val="fr-FR"/>
+        </w:rPr>
+        <w:t xml:space="preserve"> n’est pas important mais doit </w:t>
+      </w:r>
+      <w:r>
+        <w:rPr>
+          <w:lang w:val="fr-FR"/>
+        </w:rPr>
+        <w:t>être</w:t>
+      </w:r>
+      <w:r>
+        <w:rPr>
+          <w:lang w:val="fr-FR"/>
+        </w:rPr>
+        <w:t xml:space="preserve"> seulement en gras</w:t>
+      </w:r>
+      <w:r>
+        <w:rPr>
+          <w:lang w:val="fr-FR"/>
+        </w:rPr>
+        <w:t>.</w:t>
+      </w:r>
+    </w:p>
+    <w:p>
+      <w:pPr>
+        <w:rPr>
+          <w:lang w:val="fr-FR"/>
+        </w:rPr>
+      </w:pPr>
+      <w:r>
+        <w:rPr>
+          <w:lang w:val="fr-FR"/>
+        </w:rPr>
+        <w:t xml:space="preserve">Si on utilise un programme de synthese vocale, le mot entouré par </w:t>
+      </w:r>
+      <w:r>
+        <w:rPr>
+          <w:lang w:val="fr-FR"/>
+        </w:rPr>
+        <w:t>&lt;b&gt; ne sera pas lu différemment des autres</w:t>
+      </w:r>
+      <w:r>
+        <w:rPr>
+          <w:lang w:val="fr-FR"/>
+        </w:rPr>
+        <w:t xml:space="preserve"> mots qui l’entoure car ça va justement permettre d’attirer simplement l’attention sans ajouter </w:t>
+      </w:r>
+      <w:r>
+        <w:rPr>
+          <w:lang w:val="fr-FR"/>
+        </w:rPr>
+        <w:lastRenderedPageBreak/>
+        <w:t>une importance supplémentaire, mais avec &lt;strong&gt; le meme programme va dire ce mot avec un ton de voix diffèrent pour transmettre que le texte est important d’une certaine manière.</w:t>
+      </w:r>
+    </w:p>
+    <w:p>
+      <w:pPr>
+        <w:pStyle w:val="Paragraphedeliste"/>
+        <w:numPr>
+          <w:ilvl w:val="2"/>
+          <w:numId w:val="8"/>
+        </w:numPr>
+        <w:rPr>
+          <w:lang w:val="fr-FR"/>
+        </w:rPr>
+      </w:pPr>
+      <w:r>
+        <w:rPr>
+          <w:lang w:val="fr-FR"/>
+        </w:rPr>
+        <w:t>Italic</w:t>
+      </w:r>
+      <w:r>
+        <w:rPr>
+          <w:lang w:val="fr-FR"/>
+        </w:rPr>
+        <w:t> : &lt;em&gt; et &lt;i&gt;</w:t>
+      </w:r>
+      <w:bookmarkStart w:id="0" w:name="_GoBack"/>
+      <w:bookmarkEnd w:id="0"/>
+    </w:p>
+    <w:p>
+      <w:pPr>
+        <w:rPr>
+          <w:lang w:val="fr-FR"/>
+        </w:rPr>
+      </w:pPr>
+      <w:r>
+        <w:rPr>
+          <w:lang w:val="fr-FR"/>
+        </w:rPr>
+        <w:t>&lt;em&gt; :</w:t>
+      </w:r>
+    </w:p>
+    <w:p>
+      <w:pPr>
+        <w:shd w:val="clear" w:color="auto" w:fill="1E1E1E"/>
+        <w:spacing w:after="0" w:line="285" w:lineRule="atLeast"/>
+        <w:rPr>
+          <w:rFonts w:ascii="Lucida Console" w:eastAsia="Times New Roman" w:hAnsi="Lucida Console" w:cs="Times New Roman"/>
+          <w:color w:val="D4D4D4"/>
+          <w:sz w:val="21"/>
+          <w:szCs w:val="21"/>
+        </w:rPr>
+      </w:pPr>
+      <w:r>
+        <w:rPr>
+          <w:rFonts w:ascii="Lucida Console" w:eastAsia="Times New Roman" w:hAnsi="Lucida Console" w:cs="Times New Roman"/>
+          <w:color w:val="D4D4D4"/>
+          <w:sz w:val="21"/>
+          <w:szCs w:val="21"/>
+        </w:rPr>
+        <w:t> </w:t>
+      </w:r>
+      <w:r>
+        <w:rPr>
+          <w:rFonts w:ascii="Lucida Console" w:eastAsia="Times New Roman" w:hAnsi="Lucida Console" w:cs="Times New Roman"/>
+          <w:color w:val="808080"/>
+          <w:sz w:val="21"/>
+          <w:szCs w:val="21"/>
+        </w:rPr>
+        <w:t>&lt;</w:t>
+      </w:r>
+      <w:r>
+        <w:rPr>
+          <w:rFonts w:ascii="Lucida Console" w:eastAsia="Times New Roman" w:hAnsi="Lucida Console" w:cs="Times New Roman"/>
+          <w:color w:val="569CD6"/>
+          <w:sz w:val="21"/>
+          <w:szCs w:val="21"/>
+        </w:rPr>
+        <w:t>p</w:t>
+      </w:r>
+      <w:r>
+        <w:rPr>
+          <w:rFonts w:ascii="Lucida Console" w:eastAsia="Times New Roman" w:hAnsi="Lucida Console" w:cs="Times New Roman"/>
+          <w:color w:val="808080"/>
+          <w:sz w:val="21"/>
+          <w:szCs w:val="21"/>
+        </w:rPr>
+        <w:t>&gt;</w:t>
+      </w:r>
+    </w:p>
+    <w:p>
+      <w:pPr>
+        <w:shd w:val="clear" w:color="auto" w:fill="1E1E1E"/>
+        <w:spacing w:after="0" w:line="285" w:lineRule="atLeast"/>
+        <w:rPr>
+          <w:rFonts w:ascii="Lucida Console" w:eastAsia="Times New Roman" w:hAnsi="Lucida Console" w:cs="Times New Roman"/>
+          <w:color w:val="D4D4D4"/>
+          <w:sz w:val="21"/>
+          <w:szCs w:val="21"/>
+        </w:rPr>
+      </w:pPr>
+      <w:r>
+        <w:rPr>
+          <w:rFonts w:ascii="Lucida Console" w:eastAsia="Times New Roman" w:hAnsi="Lucida Console" w:cs="Times New Roman"/>
+          <w:color w:val="D4D4D4"/>
+          <w:sz w:val="21"/>
+          <w:szCs w:val="21"/>
+        </w:rPr>
+        <w:t xml:space="preserve">      Lorem ipsum dolor sit amet </w:t>
+      </w:r>
+      <w:r>
+        <w:rPr>
+          <w:rFonts w:ascii="Lucida Console" w:eastAsia="Times New Roman" w:hAnsi="Lucida Console" w:cs="Times New Roman"/>
+          <w:color w:val="808080"/>
+          <w:sz w:val="21"/>
+          <w:szCs w:val="21"/>
+        </w:rPr>
+        <w:t>&lt;</w:t>
+      </w:r>
+      <w:r>
+        <w:rPr>
+          <w:rFonts w:ascii="Lucida Console" w:eastAsia="Times New Roman" w:hAnsi="Lucida Console" w:cs="Times New Roman"/>
+          <w:color w:val="569CD6"/>
+          <w:sz w:val="21"/>
+          <w:szCs w:val="21"/>
+        </w:rPr>
+        <w:t>em</w:t>
+      </w:r>
+      <w:r>
+        <w:rPr>
+          <w:rFonts w:ascii="Lucida Console" w:eastAsia="Times New Roman" w:hAnsi="Lucida Console" w:cs="Times New Roman"/>
+          <w:color w:val="808080"/>
+          <w:sz w:val="21"/>
+          <w:szCs w:val="21"/>
+        </w:rPr>
+        <w:t>&gt;</w:t>
+      </w:r>
+      <w:r>
+        <w:rPr>
+          <w:rFonts w:ascii="Lucida Console" w:eastAsia="Times New Roman" w:hAnsi="Lucida Console" w:cs="Times New Roman"/>
+          <w:color w:val="D4D4D4"/>
+          <w:sz w:val="21"/>
+          <w:szCs w:val="21"/>
+        </w:rPr>
+        <w:t>voluptatum numquam</w:t>
+      </w:r>
+      <w:r>
+        <w:rPr>
+          <w:rFonts w:ascii="Lucida Console" w:eastAsia="Times New Roman" w:hAnsi="Lucida Console" w:cs="Times New Roman"/>
+          <w:color w:val="808080"/>
+          <w:sz w:val="21"/>
+          <w:szCs w:val="21"/>
+        </w:rPr>
+        <w:t>&lt;/</w:t>
+      </w:r>
+      <w:r>
+        <w:rPr>
+          <w:rFonts w:ascii="Lucida Console" w:eastAsia="Times New Roman" w:hAnsi="Lucida Console" w:cs="Times New Roman"/>
+          <w:color w:val="569CD6"/>
+          <w:sz w:val="21"/>
+          <w:szCs w:val="21"/>
+        </w:rPr>
+        <w:t>em</w:t>
+      </w:r>
+      <w:r>
+        <w:rPr>
+          <w:rFonts w:ascii="Lucida Console" w:eastAsia="Times New Roman" w:hAnsi="Lucida Console" w:cs="Times New Roman"/>
+          <w:color w:val="808080"/>
+          <w:sz w:val="21"/>
+          <w:szCs w:val="21"/>
+        </w:rPr>
+        <w:t>&gt;</w:t>
+      </w:r>
+      <w:r>
+        <w:rPr>
+          <w:rFonts w:ascii="Lucida Console" w:eastAsia="Times New Roman" w:hAnsi="Lucida Console" w:cs="Times New Roman"/>
+          <w:color w:val="D4D4D4"/>
+          <w:sz w:val="21"/>
+          <w:szCs w:val="21"/>
+        </w:rPr>
+        <w:t xml:space="preserve"> consequatur</w:t>
+      </w:r>
+    </w:p>
+    <w:p>
+      <w:pPr>
+        <w:shd w:val="clear" w:color="auto" w:fill="1E1E1E"/>
+        <w:spacing w:after="0" w:line="285" w:lineRule="atLeast"/>
+        <w:rPr>
+          <w:rFonts w:ascii="Lucida Console" w:eastAsia="Times New Roman" w:hAnsi="Lucida Console" w:cs="Times New Roman"/>
+          <w:color w:val="D4D4D4"/>
+          <w:sz w:val="21"/>
+          <w:szCs w:val="21"/>
+        </w:rPr>
+      </w:pPr>
+      <w:r>
+        <w:rPr>
+          <w:rFonts w:ascii="Lucida Console" w:eastAsia="Times New Roman" w:hAnsi="Lucida Console" w:cs="Times New Roman"/>
+          <w:color w:val="D4D4D4"/>
+          <w:sz w:val="21"/>
+          <w:szCs w:val="21"/>
+        </w:rPr>
+        <w:t>      voluptatem facere eos perferendis.</w:t>
+      </w:r>
+    </w:p>
+    <w:p>
+      <w:pPr>
+        <w:shd w:val="clear" w:color="auto" w:fill="1E1E1E"/>
+        <w:spacing w:after="0" w:line="285" w:lineRule="atLeast"/>
+        <w:rPr>
+          <w:rFonts w:ascii="Lucida Console" w:eastAsia="Times New Roman" w:hAnsi="Lucida Console" w:cs="Times New Roman"/>
+          <w:color w:val="D4D4D4"/>
+          <w:sz w:val="21"/>
+          <w:szCs w:val="21"/>
+        </w:rPr>
+      </w:pPr>
+      <w:r>
+        <w:rPr>
+          <w:rFonts w:ascii="Lucida Console" w:eastAsia="Times New Roman" w:hAnsi="Lucida Console" w:cs="Times New Roman"/>
+          <w:color w:val="D4D4D4"/>
+          <w:sz w:val="21"/>
+          <w:szCs w:val="21"/>
+        </w:rPr>
+        <w:t xml:space="preserve">    </w:t>
+      </w:r>
+      <w:r>
+        <w:rPr>
+          <w:rFonts w:ascii="Lucida Console" w:eastAsia="Times New Roman" w:hAnsi="Lucida Console" w:cs="Times New Roman"/>
+          <w:color w:val="808080"/>
+          <w:sz w:val="21"/>
+          <w:szCs w:val="21"/>
+        </w:rPr>
+        <w:t>&lt;/</w:t>
+      </w:r>
+      <w:r>
+        <w:rPr>
+          <w:rFonts w:ascii="Lucida Console" w:eastAsia="Times New Roman" w:hAnsi="Lucida Console" w:cs="Times New Roman"/>
+          <w:color w:val="569CD6"/>
+          <w:sz w:val="21"/>
+          <w:szCs w:val="21"/>
+        </w:rPr>
+        <w:t>p</w:t>
+      </w:r>
+      <w:r>
+        <w:rPr>
+          <w:rFonts w:ascii="Lucida Console" w:eastAsia="Times New Roman" w:hAnsi="Lucida Console" w:cs="Times New Roman"/>
+          <w:color w:val="808080"/>
+          <w:sz w:val="21"/>
+          <w:szCs w:val="21"/>
+        </w:rPr>
+        <w:t>&gt;</w:t>
+      </w:r>
+    </w:p>
+    <w:p/>
+    <w:p>
+      <w:pPr>
+        <w:rPr>
+          <w:lang w:val="fr-FR"/>
+        </w:rPr>
+      </w:pPr>
+      <w:r>
+        <w:rPr>
+          <w:lang w:val="fr-FR"/>
+        </w:rPr>
+        <w:t xml:space="preserve">&lt;i&gt; </w:t>
+      </w:r>
+    </w:p>
+    <w:p>
+      <w:pPr>
+        <w:shd w:val="clear" w:color="auto" w:fill="1E1E1E"/>
+        <w:spacing w:after="0" w:line="285" w:lineRule="atLeast"/>
+        <w:rPr>
+          <w:rFonts w:ascii="Lucida Console" w:eastAsia="Times New Roman" w:hAnsi="Lucida Console" w:cs="Times New Roman"/>
+          <w:color w:val="D4D4D4"/>
+          <w:sz w:val="21"/>
+          <w:szCs w:val="21"/>
+        </w:rPr>
+      </w:pPr>
+      <w:r>
+        <w:rPr>
+          <w:rFonts w:ascii="Lucida Console" w:eastAsia="Times New Roman" w:hAnsi="Lucida Console" w:cs="Times New Roman"/>
+          <w:color w:val="808080"/>
+          <w:sz w:val="21"/>
+          <w:szCs w:val="21"/>
+        </w:rPr>
+        <w:t>&lt;</w:t>
+      </w:r>
+      <w:r>
+        <w:rPr>
+          <w:rFonts w:ascii="Lucida Console" w:eastAsia="Times New Roman" w:hAnsi="Lucida Console" w:cs="Times New Roman"/>
+          <w:color w:val="569CD6"/>
+          <w:sz w:val="21"/>
+          <w:szCs w:val="21"/>
+        </w:rPr>
+        <w:t>p</w:t>
+      </w:r>
+      <w:r>
+        <w:rPr>
+          <w:rFonts w:ascii="Lucida Console" w:eastAsia="Times New Roman" w:hAnsi="Lucida Console" w:cs="Times New Roman"/>
+          <w:color w:val="808080"/>
+          <w:sz w:val="21"/>
+          <w:szCs w:val="21"/>
+        </w:rPr>
+        <w:t>&gt;</w:t>
+      </w:r>
+    </w:p>
+    <w:p>
+      <w:pPr>
+        <w:shd w:val="clear" w:color="auto" w:fill="1E1E1E"/>
+        <w:spacing w:after="0" w:line="285" w:lineRule="atLeast"/>
+        <w:rPr>
+          <w:rFonts w:ascii="Lucida Console" w:eastAsia="Times New Roman" w:hAnsi="Lucida Console" w:cs="Times New Roman"/>
+          <w:color w:val="D4D4D4"/>
+          <w:sz w:val="21"/>
+          <w:szCs w:val="21"/>
+        </w:rPr>
+      </w:pPr>
+      <w:r>
+        <w:rPr>
+          <w:rFonts w:ascii="Lucida Console" w:eastAsia="Times New Roman" w:hAnsi="Lucida Console" w:cs="Times New Roman"/>
+          <w:color w:val="D4D4D4"/>
+          <w:sz w:val="21"/>
+          <w:szCs w:val="21"/>
+        </w:rPr>
+        <w:t xml:space="preserve">      Lorem ipsum dolor sit amet </w:t>
+      </w:r>
+      <w:r>
+        <w:rPr>
+          <w:rFonts w:ascii="Lucida Console" w:eastAsia="Times New Roman" w:hAnsi="Lucida Console" w:cs="Times New Roman"/>
+          <w:color w:val="808080"/>
+          <w:sz w:val="21"/>
+          <w:szCs w:val="21"/>
+        </w:rPr>
+        <w:t>&lt;</w:t>
+      </w:r>
+      <w:r>
+        <w:rPr>
+          <w:rFonts w:ascii="Lucida Console" w:eastAsia="Times New Roman" w:hAnsi="Lucida Console" w:cs="Times New Roman"/>
+          <w:color w:val="569CD6"/>
+          <w:sz w:val="21"/>
+          <w:szCs w:val="21"/>
+        </w:rPr>
+        <w:t>i</w:t>
+      </w:r>
+      <w:r>
+        <w:rPr>
+          <w:rFonts w:ascii="Lucida Console" w:eastAsia="Times New Roman" w:hAnsi="Lucida Console" w:cs="Times New Roman"/>
+          <w:color w:val="808080"/>
+          <w:sz w:val="21"/>
+          <w:szCs w:val="21"/>
+        </w:rPr>
+        <w:t>&gt;</w:t>
+      </w:r>
+      <w:r>
+        <w:rPr>
+          <w:rFonts w:ascii="Lucida Console" w:eastAsia="Times New Roman" w:hAnsi="Lucida Console" w:cs="Times New Roman"/>
+          <w:color w:val="D4D4D4"/>
+          <w:sz w:val="21"/>
+          <w:szCs w:val="21"/>
+        </w:rPr>
+        <w:t>voluptatum numquam</w:t>
+      </w:r>
+      <w:r>
+        <w:rPr>
+          <w:rFonts w:ascii="Lucida Console" w:eastAsia="Times New Roman" w:hAnsi="Lucida Console" w:cs="Times New Roman"/>
+          <w:color w:val="808080"/>
+          <w:sz w:val="21"/>
+          <w:szCs w:val="21"/>
+        </w:rPr>
+        <w:t>&lt;/</w:t>
+      </w:r>
+      <w:r>
+        <w:rPr>
+          <w:rFonts w:ascii="Lucida Console" w:eastAsia="Times New Roman" w:hAnsi="Lucida Console" w:cs="Times New Roman"/>
+          <w:color w:val="569CD6"/>
+          <w:sz w:val="21"/>
+          <w:szCs w:val="21"/>
+        </w:rPr>
+        <w:t>i</w:t>
+      </w:r>
+      <w:r>
+        <w:rPr>
+          <w:rFonts w:ascii="Lucida Console" w:eastAsia="Times New Roman" w:hAnsi="Lucida Console" w:cs="Times New Roman"/>
+          <w:color w:val="808080"/>
+          <w:sz w:val="21"/>
+          <w:szCs w:val="21"/>
+        </w:rPr>
+        <w:t>&gt;</w:t>
+      </w:r>
+      <w:r>
+        <w:rPr>
+          <w:rFonts w:ascii="Lucida Console" w:eastAsia="Times New Roman" w:hAnsi="Lucida Console" w:cs="Times New Roman"/>
+          <w:color w:val="D4D4D4"/>
+          <w:sz w:val="21"/>
+          <w:szCs w:val="21"/>
+        </w:rPr>
+        <w:t xml:space="preserve"> consequatur</w:t>
+      </w:r>
+    </w:p>
+    <w:p>
+      <w:pPr>
+        <w:shd w:val="clear" w:color="auto" w:fill="1E1E1E"/>
+        <w:spacing w:after="0" w:line="285" w:lineRule="atLeast"/>
+        <w:rPr>
+          <w:rFonts w:ascii="Lucida Console" w:eastAsia="Times New Roman" w:hAnsi="Lucida Console" w:cs="Times New Roman"/>
+          <w:color w:val="D4D4D4"/>
+          <w:sz w:val="21"/>
+          <w:szCs w:val="21"/>
+        </w:rPr>
+      </w:pPr>
+      <w:r>
+        <w:rPr>
+          <w:rFonts w:ascii="Lucida Console" w:eastAsia="Times New Roman" w:hAnsi="Lucida Console" w:cs="Times New Roman"/>
+          <w:color w:val="D4D4D4"/>
+          <w:sz w:val="21"/>
+          <w:szCs w:val="21"/>
+        </w:rPr>
+        <w:t>      voluptatem facere eos perferendis.</w:t>
+      </w:r>
+    </w:p>
+    <w:p>
+      <w:pPr>
+        <w:shd w:val="clear" w:color="auto" w:fill="1E1E1E"/>
+        <w:spacing w:after="0" w:line="285" w:lineRule="atLeast"/>
+        <w:rPr>
+          <w:rFonts w:ascii="Lucida Console" w:eastAsia="Times New Roman" w:hAnsi="Lucida Console" w:cs="Times New Roman"/>
+          <w:color w:val="D4D4D4"/>
+          <w:sz w:val="21"/>
+          <w:szCs w:val="21"/>
+        </w:rPr>
+      </w:pPr>
+      <w:r>
+        <w:rPr>
+          <w:rFonts w:ascii="Lucida Console" w:eastAsia="Times New Roman" w:hAnsi="Lucida Console" w:cs="Times New Roman"/>
+          <w:color w:val="D4D4D4"/>
+          <w:sz w:val="21"/>
+          <w:szCs w:val="21"/>
+        </w:rPr>
+        <w:t xml:space="preserve">    </w:t>
+      </w:r>
+      <w:r>
+        <w:rPr>
+          <w:rFonts w:ascii="Lucida Console" w:eastAsia="Times New Roman" w:hAnsi="Lucida Console" w:cs="Times New Roman"/>
+          <w:color w:val="808080"/>
+          <w:sz w:val="21"/>
+          <w:szCs w:val="21"/>
+        </w:rPr>
+        <w:t>&lt;/</w:t>
+      </w:r>
+      <w:r>
+        <w:rPr>
+          <w:rFonts w:ascii="Lucida Console" w:eastAsia="Times New Roman" w:hAnsi="Lucida Console" w:cs="Times New Roman"/>
+          <w:color w:val="569CD6"/>
+          <w:sz w:val="21"/>
+          <w:szCs w:val="21"/>
+        </w:rPr>
+        <w:t>p</w:t>
+      </w:r>
+      <w:r>
+        <w:rPr>
+          <w:rFonts w:ascii="Lucida Console" w:eastAsia="Times New Roman" w:hAnsi="Lucida Console" w:cs="Times New Roman"/>
+          <w:color w:val="808080"/>
+          <w:sz w:val="21"/>
+          <w:szCs w:val="21"/>
+        </w:rPr>
+        <w:t>&gt;</w:t>
+      </w:r>
+    </w:p>
+    <w:p/>
+    <w:p>
+      <w:pPr>
+        <w:rPr>
+          <w:lang w:val="fr-FR"/>
+        </w:rPr>
+      </w:pPr>
+      <w:r>
+        <w:rPr>
+          <w:lang w:val="fr-FR"/>
+        </w:rPr>
+        <w:t>Du poin</w:t>
+      </w:r>
+      <w:r>
+        <w:rPr>
+          <w:lang w:val="fr-FR"/>
+        </w:rPr>
+        <w:t xml:space="preserve">t de vu apparence on voit que l’affichage est la même, mais du point de vu </w:t>
+      </w:r>
+      <w:r>
+        <w:rPr>
+          <w:lang w:val="fr-FR"/>
+        </w:rPr>
+        <w:t>sémantique</w:t>
+      </w:r>
+      <w:r>
+        <w:rPr>
+          <w:lang w:val="fr-FR"/>
+        </w:rPr>
+        <w:t xml:space="preserve"> ; la balise </w:t>
+      </w:r>
+      <w:r>
+        <w:rPr>
+          <w:lang w:val="fr-FR"/>
+        </w:rPr>
+        <w:t>&lt;em&gt; est utilis</w:t>
+      </w:r>
+      <w:r>
+        <w:rPr>
+          <w:lang w:val="fr-FR"/>
+        </w:rPr>
+        <w:t>é que le texte doit avoir une emphase</w:t>
+      </w:r>
+      <w:r>
+        <w:rPr>
+          <w:lang w:val="fr-FR"/>
+        </w:rPr>
+        <w:t>(</w:t>
+      </w:r>
+      <w:r>
+        <w:rPr>
+          <w:lang w:val="fr-FR"/>
+        </w:rPr>
+        <w:t>amplication</w:t>
+      </w:r>
+      <w:r>
+        <w:rPr>
+          <w:lang w:val="fr-FR"/>
+        </w:rPr>
+        <w:t>)</w:t>
+      </w:r>
+      <w:r>
+        <w:rPr>
+          <w:lang w:val="fr-FR"/>
+        </w:rPr>
+        <w:t xml:space="preserve"> </w:t>
+      </w:r>
+      <w:r>
+        <w:rPr>
+          <w:lang w:val="fr-FR"/>
+        </w:rPr>
+        <w:t>supplémentaire</w:t>
+      </w:r>
+      <w:r>
+        <w:rPr>
+          <w:lang w:val="fr-FR"/>
+        </w:rPr>
+        <w:t xml:space="preserve"> qui doit </w:t>
+      </w:r>
+      <w:r>
+        <w:rPr>
+          <w:lang w:val="fr-FR"/>
+        </w:rPr>
+        <w:t>être</w:t>
+      </w:r>
+      <w:r>
+        <w:rPr>
+          <w:lang w:val="fr-FR"/>
+        </w:rPr>
+        <w:t xml:space="preserve"> accentué</w:t>
+      </w:r>
+      <w:r>
+        <w:rPr>
+          <w:lang w:val="fr-FR"/>
+        </w:rPr>
+        <w:t xml:space="preserve"> ou soit juste un texte sur lequel on insiste</w:t>
+      </w:r>
+      <w:r>
+        <w:rPr>
+          <w:lang w:val="fr-FR"/>
+        </w:rPr>
+        <w:t xml:space="preserve"> tandis que </w:t>
+      </w:r>
+      <w:r>
+        <w:rPr>
+          <w:lang w:val="fr-FR"/>
+        </w:rPr>
+        <w:t xml:space="preserve">&lt;i&gt; </w:t>
+      </w:r>
+      <w:r>
+        <w:rPr>
+          <w:lang w:val="fr-FR"/>
+        </w:rPr>
+        <w:t>représente</w:t>
+      </w:r>
+      <w:r>
+        <w:rPr>
+          <w:lang w:val="fr-FR"/>
+        </w:rPr>
+        <w:t xml:space="preserve"> que le texte doit </w:t>
+      </w:r>
+      <w:r>
+        <w:rPr>
+          <w:lang w:val="fr-FR"/>
+        </w:rPr>
+        <w:t>être</w:t>
+      </w:r>
+      <w:r>
+        <w:rPr>
+          <w:lang w:val="fr-FR"/>
+        </w:rPr>
+        <w:t xml:space="preserve"> </w:t>
+      </w:r>
+      <w:r>
+        <w:rPr>
+          <w:lang w:val="fr-FR"/>
+        </w:rPr>
+        <w:t>sépar</w:t>
+      </w:r>
+      <w:r>
+        <w:rPr>
+          <w:lang w:val="fr-FR"/>
+        </w:rPr>
+        <w:t>é</w:t>
+      </w:r>
+      <w:r>
+        <w:rPr>
+          <w:lang w:val="fr-FR"/>
+        </w:rPr>
+        <w:t xml:space="preserve"> du texte normal qui l’entoure et par </w:t>
+      </w:r>
+      <w:r>
+        <w:rPr>
+          <w:lang w:val="fr-FR"/>
+        </w:rPr>
+        <w:t>défaut</w:t>
+      </w:r>
+      <w:r>
+        <w:rPr>
+          <w:lang w:val="fr-FR"/>
+        </w:rPr>
+        <w:t xml:space="preserve"> ca prend l’italic</w:t>
+      </w:r>
+      <w:r>
+        <w:rPr>
+          <w:lang w:val="fr-FR"/>
+        </w:rPr>
+        <w:t>.</w:t>
+      </w:r>
+    </w:p>
+    <w:p>
+      <w:pPr>
+        <w:rPr>
+          <w:lang w:val="fr-FR"/>
+        </w:rPr>
+      </w:pPr>
+      <w:r>
+        <w:rPr>
+          <w:lang w:val="fr-FR"/>
+        </w:rPr>
+        <w:t xml:space="preserve">Si vous voulez accentuer un accent sur une action, on utilise </w:t>
+      </w:r>
+      <w:r>
+        <w:rPr>
+          <w:lang w:val="fr-FR"/>
+        </w:rPr>
+        <w:t xml:space="preserve">: </w:t>
+      </w:r>
+      <w:r>
+        <w:rPr>
+          <w:lang w:val="fr-FR"/>
+        </w:rPr>
+        <w:t>&lt;</w:t>
+      </w:r>
+      <w:r>
+        <w:rPr>
+          <w:lang w:val="fr-FR"/>
+        </w:rPr>
+        <w:t>em</w:t>
+      </w:r>
+      <w:r>
+        <w:rPr>
+          <w:lang w:val="fr-FR"/>
+        </w:rPr>
+        <w:t>&gt;</w:t>
+      </w:r>
+      <w:r>
+        <w:rPr>
+          <w:lang w:val="fr-FR"/>
+        </w:rPr>
+        <w:t xml:space="preserve"> :: souvent utiliser pour insister surtout à certaines actions </w:t>
+      </w:r>
+    </w:p>
+    <w:p>
+      <w:pPr>
+        <w:rPr>
+          <w:lang w:val="fr-FR"/>
+        </w:rPr>
+      </w:pPr>
+      <w:r>
+        <w:rPr>
+          <w:lang w:val="fr-FR"/>
+        </w:rPr>
+        <w:t xml:space="preserve">Ex : </w:t>
+      </w:r>
+      <w:r>
+        <w:rPr>
+          <w:lang w:val="fr-FR"/>
+        </w:rPr>
+        <w:t>Souhaitez-vous</w:t>
+      </w:r>
+      <w:r>
+        <w:rPr>
+          <w:lang w:val="fr-FR"/>
+        </w:rPr>
+        <w:t xml:space="preserve"> déjà &lt;em&gt;soumettre&lt;/em&gt; la modification ?</w:t>
+      </w:r>
+    </w:p>
+    <w:p>
+      <w:pPr>
+        <w:rPr>
+          <w:lang w:val="fr-FR"/>
+        </w:rPr>
+      </w:pPr>
+      <w:r>
+        <w:rPr>
+          <w:lang w:val="fr-FR"/>
+        </w:rPr>
+        <w:t>Si vous voulez juste mettre un texte en italic </w:t>
+      </w:r>
+      <w:r>
+        <w:rPr>
+          <w:lang w:val="fr-FR"/>
+        </w:rPr>
+        <w:t>ou soit mettre en prose ou separe un texte, un livre etc</w:t>
+      </w:r>
+      <w:r>
+        <w:rPr>
+          <w:lang w:val="fr-FR"/>
+        </w:rPr>
+        <w:t>: &lt;i&gt;</w:t>
+      </w:r>
+    </w:p>
+    <w:p>
+      <w:pPr>
+        <w:rPr>
+          <w:lang w:val="fr-FR"/>
+        </w:rPr>
+      </w:pPr>
+    </w:p>
+    <w:p>
+      <w:pPr>
+        <w:pStyle w:val="Paragraphedeliste"/>
+        <w:numPr>
+          <w:ilvl w:val="2"/>
+          <w:numId w:val="8"/>
+        </w:numPr>
+        <w:rPr>
+          <w:lang w:val="fr-FR"/>
+        </w:rPr>
+      </w:pPr>
+      <w:r>
+        <w:rPr>
+          <w:lang w:val="fr-FR"/>
+        </w:rPr>
+        <w:t>UNderline</w:t>
+      </w:r>
+      <w:r>
+        <w:rPr>
+          <w:lang w:val="fr-FR"/>
+        </w:rPr>
+        <w:t> : &lt;u&gt;</w:t>
+      </w:r>
+    </w:p>
+    <w:p>
+      <w:pPr>
+        <w:rPr>
           <w:lang w:val="fr-FR"/>
         </w:rPr>
       </w:pPr>

</xml_diff>

<commit_message>
inserted text, deleted text and stricken text
</commit_message>
<xml_diff>
--- a/NOTES/HtmlNote.docx
+++ b/NOTES/HtmlNote.docx
@@ -6086,8 +6086,988 @@
     </w:p>
     <w:p/>
     <w:p>
-      <w:r>
+      <w:pPr>
+        <w:rPr>
+          <w:lang w:val="fr-FR"/>
+        </w:rPr>
+      </w:pPr>
+      <w:r>
+        <w:rPr>
+          <w:lang w:val="fr-FR"/>
+        </w:rPr>
         <w:t>L’attribut title : donne une full description de l’abbreviation</w:t>
+      </w:r>
+    </w:p>
+    <w:p>
+      <w:pPr>
+        <w:rPr>
+          <w:lang w:val="fr-FR"/>
+        </w:rPr>
+      </w:pPr>
+    </w:p>
+    <w:p>
+      <w:pPr>
+        <w:pStyle w:val="Paragraphedeliste"/>
+        <w:numPr>
+          <w:ilvl w:val="2"/>
+          <w:numId w:val="8"/>
+        </w:numPr>
+        <w:rPr>
+          <w:lang w:val="fr-FR"/>
+        </w:rPr>
+      </w:pPr>
+      <w:r>
+        <w:rPr>
+          <w:lang w:val="fr-FR"/>
+        </w:rPr>
+        <w:t>Inserted, Deleted, Stricken</w:t>
+      </w:r>
+    </w:p>
+    <w:p>
+      <w:pPr>
+        <w:pStyle w:val="Paragraphedeliste"/>
+        <w:numPr>
+          <w:ilvl w:val="0"/>
+          <w:numId w:val="5"/>
+        </w:numPr>
+        <w:rPr>
+          <w:lang w:val="fr-FR"/>
+        </w:rPr>
+      </w:pPr>
+      <w:r>
+        <w:rPr>
+          <w:lang w:val="fr-FR"/>
+        </w:rPr>
+        <w:t>Inserted : &lt;ins&gt; : represente un fragment du texte qui a été ajouté au document</w:t>
+      </w:r>
+    </w:p>
+    <w:p>
+      <w:pPr>
+        <w:pStyle w:val="Paragraphedeliste"/>
+        <w:numPr>
+          <w:ilvl w:val="0"/>
+          <w:numId w:val="5"/>
+        </w:numPr>
+        <w:rPr>
+          <w:lang w:val="fr-FR"/>
+        </w:rPr>
+      </w:pPr>
+      <w:r>
+        <w:rPr>
+          <w:lang w:val="fr-FR"/>
+        </w:rPr>
+        <w:t xml:space="preserve">Deleted : &lt;del&gt; </w:t>
+      </w:r>
+      <w:r>
+        <w:rPr>
+          <w:lang w:val="fr-FR"/>
+        </w:rPr>
+        <w:t xml:space="preserve">: represnete un fragment du texte qui a </w:t>
+      </w:r>
+      <w:r>
+        <w:rPr>
+          <w:lang w:val="fr-FR"/>
+        </w:rPr>
+        <w:t>été supprimer du document</w:t>
+      </w:r>
+    </w:p>
+    <w:p>
+      <w:pPr>
+        <w:pStyle w:val="Paragraphedeliste"/>
+        <w:numPr>
+          <w:ilvl w:val="0"/>
+          <w:numId w:val="5"/>
+        </w:numPr>
+        <w:rPr>
+          <w:lang w:val="fr-FR"/>
+        </w:rPr>
+      </w:pPr>
+      <w:r>
+        <w:rPr>
+          <w:lang w:val="fr-FR"/>
+        </w:rPr>
+        <w:t>Stricken : &lt;s&gt;</w:t>
+      </w:r>
+      <w:r>
+        <w:rPr>
+          <w:lang w:val="fr-FR"/>
+        </w:rPr>
+        <w:t> : permet d’afficher le texte qui est barré car il n’est plus pertinent ou il ne doit pas etre employé pour indiquer des editions sinon on utilise &lt;ins&gt; et &lt;del&gt;</w:t>
+      </w:r>
+    </w:p>
+    <w:p>
+      <w:pPr>
+        <w:rPr>
+          <w:lang w:val="fr-FR"/>
+        </w:rPr>
+      </w:pPr>
+    </w:p>
+    <w:p>
+      <w:pPr>
+        <w:rPr>
+          <w:lang w:val="fr-FR"/>
+        </w:rPr>
+      </w:pPr>
+      <w:r>
+        <w:rPr>
+          <w:lang w:val="fr-FR"/>
+        </w:rPr>
+        <w:t>Note : la plupart d’assistance n’annonce pas l</w:t>
+      </w:r>
+      <w:r>
+        <w:rPr>
+          <w:lang w:val="fr-FR"/>
+        </w:rPr>
+        <w:t>a presence des elements &lt;ins&gt; ,</w:t>
+      </w:r>
+      <w:r>
+        <w:rPr>
+          <w:lang w:val="fr-FR"/>
+        </w:rPr>
+        <w:t xml:space="preserve"> &lt;del&gt;</w:t>
+      </w:r>
+      <w:r>
+        <w:rPr>
+          <w:lang w:val="fr-FR"/>
+        </w:rPr>
+        <w:t xml:space="preserve"> et &lt;s&gt;</w:t>
+      </w:r>
+      <w:r>
+        <w:rPr>
+          <w:lang w:val="fr-FR"/>
+        </w:rPr>
+        <w:t xml:space="preserve"> on peut les annoncer par les pseudos ::before et :: after et avec la propriete </w:t>
+      </w:r>
+      <w:r>
+        <w:rPr>
+          <w:i/>
+          <w:lang w:val="fr-FR"/>
+        </w:rPr>
+        <w:t>content</w:t>
+      </w:r>
+    </w:p>
+    <w:p>
+      <w:pPr>
+        <w:rPr>
+          <w:lang w:val="fr-FR"/>
+        </w:rPr>
+      </w:pPr>
+    </w:p>
+    <w:p>
+      <w:pPr>
+        <w:shd w:val="clear" w:color="auto" w:fill="1E1E1E"/>
+        <w:spacing w:after="0" w:line="285" w:lineRule="atLeast"/>
+        <w:rPr>
+          <w:rFonts w:ascii="Lucida Console" w:eastAsia="Times New Roman" w:hAnsi="Lucida Console" w:cs="Times New Roman"/>
+          <w:color w:val="D4D4D4"/>
+          <w:sz w:val="21"/>
+          <w:szCs w:val="21"/>
+        </w:rPr>
+      </w:pPr>
+      <w:r>
+        <w:rPr>
+          <w:rFonts w:ascii="Lucida Console" w:eastAsia="Times New Roman" w:hAnsi="Lucida Console" w:cs="Times New Roman"/>
+          <w:color w:val="808080"/>
+          <w:sz w:val="21"/>
+          <w:szCs w:val="21"/>
+        </w:rPr>
+        <w:t>&lt;</w:t>
+      </w:r>
+      <w:r>
+        <w:rPr>
+          <w:rFonts w:ascii="Lucida Console" w:eastAsia="Times New Roman" w:hAnsi="Lucida Console" w:cs="Times New Roman"/>
+          <w:color w:val="569CD6"/>
+          <w:sz w:val="21"/>
+          <w:szCs w:val="21"/>
+        </w:rPr>
+        <w:t>p</w:t>
+      </w:r>
+      <w:r>
+        <w:rPr>
+          <w:rFonts w:ascii="Lucida Console" w:eastAsia="Times New Roman" w:hAnsi="Lucida Console" w:cs="Times New Roman"/>
+          <w:color w:val="808080"/>
+          <w:sz w:val="21"/>
+          <w:szCs w:val="21"/>
+        </w:rPr>
+        <w:t>&gt;</w:t>
+      </w:r>
+    </w:p>
+    <w:p>
+      <w:pPr>
+        <w:shd w:val="clear" w:color="auto" w:fill="1E1E1E"/>
+        <w:spacing w:after="0" w:line="285" w:lineRule="atLeast"/>
+        <w:rPr>
+          <w:rFonts w:ascii="Lucida Console" w:eastAsia="Times New Roman" w:hAnsi="Lucida Console" w:cs="Times New Roman"/>
+          <w:color w:val="D4D4D4"/>
+          <w:sz w:val="21"/>
+          <w:szCs w:val="21"/>
+        </w:rPr>
+      </w:pPr>
+      <w:r>
+        <w:rPr>
+          <w:rFonts w:ascii="Lucida Console" w:eastAsia="Times New Roman" w:hAnsi="Lucida Console" w:cs="Times New Roman"/>
+          <w:color w:val="D4D4D4"/>
+          <w:sz w:val="21"/>
+          <w:szCs w:val="21"/>
+        </w:rPr>
+        <w:t xml:space="preserve">      Lorem ipsum dolor sit amet </w:t>
+      </w:r>
+      <w:r>
+        <w:rPr>
+          <w:rFonts w:ascii="Lucida Console" w:eastAsia="Times New Roman" w:hAnsi="Lucida Console" w:cs="Times New Roman"/>
+          <w:color w:val="808080"/>
+          <w:sz w:val="21"/>
+          <w:szCs w:val="21"/>
+        </w:rPr>
+        <w:t>&lt;</w:t>
+      </w:r>
+      <w:r>
+        <w:rPr>
+          <w:rFonts w:ascii="Lucida Console" w:eastAsia="Times New Roman" w:hAnsi="Lucida Console" w:cs="Times New Roman"/>
+          <w:color w:val="569CD6"/>
+          <w:sz w:val="21"/>
+          <w:szCs w:val="21"/>
+        </w:rPr>
+        <w:t>ins</w:t>
+      </w:r>
+      <w:r>
+        <w:rPr>
+          <w:rFonts w:ascii="Lucida Console" w:eastAsia="Times New Roman" w:hAnsi="Lucida Console" w:cs="Times New Roman"/>
+          <w:color w:val="808080"/>
+          <w:sz w:val="21"/>
+          <w:szCs w:val="21"/>
+        </w:rPr>
+        <w:t>&gt;</w:t>
+      </w:r>
+      <w:r>
+        <w:rPr>
+          <w:rFonts w:ascii="Lucida Console" w:eastAsia="Times New Roman" w:hAnsi="Lucida Console" w:cs="Times New Roman"/>
+          <w:color w:val="D4D4D4"/>
+          <w:sz w:val="21"/>
+          <w:szCs w:val="21"/>
+        </w:rPr>
+        <w:t>Teddy</w:t>
+      </w:r>
+      <w:r>
+        <w:rPr>
+          <w:rFonts w:ascii="Lucida Console" w:eastAsia="Times New Roman" w:hAnsi="Lucida Console" w:cs="Times New Roman"/>
+          <w:color w:val="808080"/>
+          <w:sz w:val="21"/>
+          <w:szCs w:val="21"/>
+        </w:rPr>
+        <w:t>&lt;/</w:t>
+      </w:r>
+      <w:r>
+        <w:rPr>
+          <w:rFonts w:ascii="Lucida Console" w:eastAsia="Times New Roman" w:hAnsi="Lucida Console" w:cs="Times New Roman"/>
+          <w:color w:val="569CD6"/>
+          <w:sz w:val="21"/>
+          <w:szCs w:val="21"/>
+        </w:rPr>
+        <w:t>ins</w:t>
+      </w:r>
+      <w:r>
+        <w:rPr>
+          <w:rFonts w:ascii="Lucida Console" w:eastAsia="Times New Roman" w:hAnsi="Lucida Console" w:cs="Times New Roman"/>
+          <w:color w:val="808080"/>
+          <w:sz w:val="21"/>
+          <w:szCs w:val="21"/>
+        </w:rPr>
+        <w:t>&gt;</w:t>
+      </w:r>
+      <w:r>
+        <w:rPr>
+          <w:rFonts w:ascii="Lucida Console" w:eastAsia="Times New Roman" w:hAnsi="Lucida Console" w:cs="Times New Roman"/>
+          <w:color w:val="D4D4D4"/>
+          <w:sz w:val="21"/>
+          <w:szCs w:val="21"/>
+        </w:rPr>
+        <w:t xml:space="preserve"> adipisicing elit. Nulla odit</w:t>
+      </w:r>
+    </w:p>
+    <w:p>
+      <w:pPr>
+        <w:shd w:val="clear" w:color="auto" w:fill="1E1E1E"/>
+        <w:spacing w:after="0" w:line="285" w:lineRule="atLeast"/>
+        <w:rPr>
+          <w:rFonts w:ascii="Lucida Console" w:eastAsia="Times New Roman" w:hAnsi="Lucida Console" w:cs="Times New Roman"/>
+          <w:color w:val="D4D4D4"/>
+          <w:sz w:val="21"/>
+          <w:szCs w:val="21"/>
+        </w:rPr>
+      </w:pPr>
+      <w:r>
+        <w:rPr>
+          <w:rFonts w:ascii="Lucida Console" w:eastAsia="Times New Roman" w:hAnsi="Lucida Console" w:cs="Times New Roman"/>
+          <w:color w:val="D4D4D4"/>
+          <w:sz w:val="21"/>
+          <w:szCs w:val="21"/>
+        </w:rPr>
+        <w:t xml:space="preserve">      libero soluta quos iusto adipisci! Neque autem </w:t>
+      </w:r>
+      <w:r>
+        <w:rPr>
+          <w:rFonts w:ascii="Lucida Console" w:eastAsia="Times New Roman" w:hAnsi="Lucida Console" w:cs="Times New Roman"/>
+          <w:color w:val="808080"/>
+          <w:sz w:val="21"/>
+          <w:szCs w:val="21"/>
+        </w:rPr>
+        <w:t>&lt;</w:t>
+      </w:r>
+      <w:r>
+        <w:rPr>
+          <w:rFonts w:ascii="Lucida Console" w:eastAsia="Times New Roman" w:hAnsi="Lucida Console" w:cs="Times New Roman"/>
+          <w:color w:val="569CD6"/>
+          <w:sz w:val="21"/>
+          <w:szCs w:val="21"/>
+        </w:rPr>
+        <w:t>del</w:t>
+      </w:r>
+      <w:r>
+        <w:rPr>
+          <w:rFonts w:ascii="Lucida Console" w:eastAsia="Times New Roman" w:hAnsi="Lucida Console" w:cs="Times New Roman"/>
+          <w:color w:val="808080"/>
+          <w:sz w:val="21"/>
+          <w:szCs w:val="21"/>
+        </w:rPr>
+        <w:t>&gt;</w:t>
+      </w:r>
+      <w:r>
+        <w:rPr>
+          <w:rFonts w:ascii="Lucida Console" w:eastAsia="Times New Roman" w:hAnsi="Lucida Console" w:cs="Times New Roman"/>
+          <w:color w:val="D4D4D4"/>
+          <w:sz w:val="21"/>
+          <w:szCs w:val="21"/>
+        </w:rPr>
+        <w:t>impedit</w:t>
+      </w:r>
+      <w:r>
+        <w:rPr>
+          <w:rFonts w:ascii="Lucida Console" w:eastAsia="Times New Roman" w:hAnsi="Lucida Console" w:cs="Times New Roman"/>
+          <w:color w:val="808080"/>
+          <w:sz w:val="21"/>
+          <w:szCs w:val="21"/>
+        </w:rPr>
+        <w:t>&lt;/</w:t>
+      </w:r>
+      <w:r>
+        <w:rPr>
+          <w:rFonts w:ascii="Lucida Console" w:eastAsia="Times New Roman" w:hAnsi="Lucida Console" w:cs="Times New Roman"/>
+          <w:color w:val="569CD6"/>
+          <w:sz w:val="21"/>
+          <w:szCs w:val="21"/>
+        </w:rPr>
+        <w:t>del</w:t>
+      </w:r>
+      <w:r>
+        <w:rPr>
+          <w:rFonts w:ascii="Lucida Console" w:eastAsia="Times New Roman" w:hAnsi="Lucida Console" w:cs="Times New Roman"/>
+          <w:color w:val="808080"/>
+          <w:sz w:val="21"/>
+          <w:szCs w:val="21"/>
+        </w:rPr>
+        <w:t>&gt;</w:t>
+      </w:r>
+      <w:r>
+        <w:rPr>
+          <w:rFonts w:ascii="Lucida Console" w:eastAsia="Times New Roman" w:hAnsi="Lucida Console" w:cs="Times New Roman"/>
+          <w:color w:val="D4D4D4"/>
+          <w:sz w:val="21"/>
+          <w:szCs w:val="21"/>
+        </w:rPr>
+        <w:t xml:space="preserve"> laborum</w:t>
+      </w:r>
+    </w:p>
+    <w:p>
+      <w:pPr>
+        <w:shd w:val="clear" w:color="auto" w:fill="1E1E1E"/>
+        <w:spacing w:after="0" w:line="285" w:lineRule="atLeast"/>
+        <w:rPr>
+          <w:rFonts w:ascii="Lucida Console" w:eastAsia="Times New Roman" w:hAnsi="Lucida Console" w:cs="Times New Roman"/>
+          <w:color w:val="D4D4D4"/>
+          <w:sz w:val="21"/>
+          <w:szCs w:val="21"/>
+        </w:rPr>
+      </w:pPr>
+      <w:r>
+        <w:rPr>
+          <w:rFonts w:ascii="Lucida Console" w:eastAsia="Times New Roman" w:hAnsi="Lucida Console" w:cs="Times New Roman"/>
+          <w:color w:val="D4D4D4"/>
+          <w:sz w:val="21"/>
+          <w:szCs w:val="21"/>
+        </w:rPr>
+        <w:t xml:space="preserve">      officia numquam dicta </w:t>
+      </w:r>
+      <w:r>
+        <w:rPr>
+          <w:rFonts w:ascii="Lucida Console" w:eastAsia="Times New Roman" w:hAnsi="Lucida Console" w:cs="Times New Roman"/>
+          <w:color w:val="808080"/>
+          <w:sz w:val="21"/>
+          <w:szCs w:val="21"/>
+        </w:rPr>
+        <w:t>&lt;</w:t>
+      </w:r>
+      <w:r>
+        <w:rPr>
+          <w:rFonts w:ascii="Lucida Console" w:eastAsia="Times New Roman" w:hAnsi="Lucida Console" w:cs="Times New Roman"/>
+          <w:color w:val="569CD6"/>
+          <w:sz w:val="21"/>
+          <w:szCs w:val="21"/>
+        </w:rPr>
+        <w:t>s</w:t>
+      </w:r>
+      <w:r>
+        <w:rPr>
+          <w:rFonts w:ascii="Lucida Console" w:eastAsia="Times New Roman" w:hAnsi="Lucida Console" w:cs="Times New Roman"/>
+          <w:color w:val="808080"/>
+          <w:sz w:val="21"/>
+          <w:szCs w:val="21"/>
+        </w:rPr>
+        <w:t>&gt;</w:t>
+      </w:r>
+      <w:r>
+        <w:rPr>
+          <w:rFonts w:ascii="Lucida Console" w:eastAsia="Times New Roman" w:hAnsi="Lucida Console" w:cs="Times New Roman"/>
+          <w:color w:val="D4D4D4"/>
+          <w:sz w:val="21"/>
+          <w:szCs w:val="21"/>
+        </w:rPr>
+        <w:t>facere</w:t>
+      </w:r>
+      <w:r>
+        <w:rPr>
+          <w:rFonts w:ascii="Lucida Console" w:eastAsia="Times New Roman" w:hAnsi="Lucida Console" w:cs="Times New Roman"/>
+          <w:color w:val="808080"/>
+          <w:sz w:val="21"/>
+          <w:szCs w:val="21"/>
+        </w:rPr>
+        <w:t>&lt;/</w:t>
+      </w:r>
+      <w:r>
+        <w:rPr>
+          <w:rFonts w:ascii="Lucida Console" w:eastAsia="Times New Roman" w:hAnsi="Lucida Console" w:cs="Times New Roman"/>
+          <w:color w:val="569CD6"/>
+          <w:sz w:val="21"/>
+          <w:szCs w:val="21"/>
+        </w:rPr>
+        <w:t>s</w:t>
+      </w:r>
+      <w:r>
+        <w:rPr>
+          <w:rFonts w:ascii="Lucida Console" w:eastAsia="Times New Roman" w:hAnsi="Lucida Console" w:cs="Times New Roman"/>
+          <w:color w:val="808080"/>
+          <w:sz w:val="21"/>
+          <w:szCs w:val="21"/>
+        </w:rPr>
+        <w:t>&gt;</w:t>
+      </w:r>
+      <w:r>
+        <w:rPr>
+          <w:rFonts w:ascii="Lucida Console" w:eastAsia="Times New Roman" w:hAnsi="Lucida Console" w:cs="Times New Roman"/>
+          <w:color w:val="D4D4D4"/>
+          <w:sz w:val="21"/>
+          <w:szCs w:val="21"/>
+        </w:rPr>
+        <w:t xml:space="preserve"> reprehenderit nam iusto consequuntur,</w:t>
+      </w:r>
+    </w:p>
+    <w:p>
+      <w:pPr>
+        <w:shd w:val="clear" w:color="auto" w:fill="1E1E1E"/>
+        <w:spacing w:after="0" w:line="285" w:lineRule="atLeast"/>
+        <w:rPr>
+          <w:rFonts w:ascii="Lucida Console" w:eastAsia="Times New Roman" w:hAnsi="Lucida Console" w:cs="Times New Roman"/>
+          <w:color w:val="D4D4D4"/>
+          <w:sz w:val="21"/>
+          <w:szCs w:val="21"/>
+        </w:rPr>
+      </w:pPr>
+      <w:r>
+        <w:rPr>
+          <w:rFonts w:ascii="Lucida Console" w:eastAsia="Times New Roman" w:hAnsi="Lucida Console" w:cs="Times New Roman"/>
+          <w:color w:val="D4D4D4"/>
+          <w:sz w:val="21"/>
+          <w:szCs w:val="21"/>
+        </w:rPr>
+        <w:t>      deleniti sunt ipsum.</w:t>
+      </w:r>
+    </w:p>
+    <w:p>
+      <w:pPr>
+        <w:shd w:val="clear" w:color="auto" w:fill="1E1E1E"/>
+        <w:spacing w:after="0" w:line="285" w:lineRule="atLeast"/>
+        <w:rPr>
+          <w:rFonts w:ascii="Lucida Console" w:eastAsia="Times New Roman" w:hAnsi="Lucida Console" w:cs="Times New Roman"/>
+          <w:color w:val="D4D4D4"/>
+          <w:sz w:val="21"/>
+          <w:szCs w:val="21"/>
+        </w:rPr>
+      </w:pPr>
+      <w:r>
+        <w:rPr>
+          <w:rFonts w:ascii="Lucida Console" w:eastAsia="Times New Roman" w:hAnsi="Lucida Console" w:cs="Times New Roman"/>
+          <w:color w:val="D4D4D4"/>
+          <w:sz w:val="21"/>
+          <w:szCs w:val="21"/>
+        </w:rPr>
+        <w:t xml:space="preserve">    </w:t>
+      </w:r>
+      <w:r>
+        <w:rPr>
+          <w:rFonts w:ascii="Lucida Console" w:eastAsia="Times New Roman" w:hAnsi="Lucida Console" w:cs="Times New Roman"/>
+          <w:color w:val="808080"/>
+          <w:sz w:val="21"/>
+          <w:szCs w:val="21"/>
+        </w:rPr>
+        <w:t>&lt;/</w:t>
+      </w:r>
+      <w:r>
+        <w:rPr>
+          <w:rFonts w:ascii="Lucida Console" w:eastAsia="Times New Roman" w:hAnsi="Lucida Console" w:cs="Times New Roman"/>
+          <w:color w:val="569CD6"/>
+          <w:sz w:val="21"/>
+          <w:szCs w:val="21"/>
+        </w:rPr>
+        <w:t>p</w:t>
+      </w:r>
+      <w:r>
+        <w:rPr>
+          <w:rFonts w:ascii="Lucida Console" w:eastAsia="Times New Roman" w:hAnsi="Lucida Console" w:cs="Times New Roman"/>
+          <w:color w:val="808080"/>
+          <w:sz w:val="21"/>
+          <w:szCs w:val="21"/>
+        </w:rPr>
+        <w:t>&gt;</w:t>
+      </w:r>
+    </w:p>
+    <w:p>
+      <w:pPr>
+        <w:rPr>
+          <w:lang w:val="fr-FR"/>
+        </w:rPr>
+      </w:pPr>
+    </w:p>
+    <w:p>
+      <w:pPr>
+        <w:rPr>
+          <w:lang w:val="fr-FR"/>
+        </w:rPr>
+      </w:pPr>
+    </w:p>
+    <w:p>
+      <w:pPr>
+        <w:shd w:val="clear" w:color="auto" w:fill="1E1E1E"/>
+        <w:spacing w:after="0" w:line="285" w:lineRule="atLeast"/>
+        <w:rPr>
+          <w:rFonts w:ascii="Lucida Console" w:eastAsia="Times New Roman" w:hAnsi="Lucida Console" w:cs="Times New Roman"/>
+          <w:color w:val="D4D4D4"/>
+          <w:sz w:val="21"/>
+          <w:szCs w:val="21"/>
+          <w:lang w:val="fr-FR"/>
+        </w:rPr>
+      </w:pPr>
+      <w:r>
+        <w:rPr>
+          <w:rFonts w:ascii="Lucida Console" w:eastAsia="Times New Roman" w:hAnsi="Lucida Console" w:cs="Times New Roman"/>
+          <w:color w:val="808080"/>
+          <w:sz w:val="21"/>
+          <w:szCs w:val="21"/>
+          <w:lang w:val="fr-FR"/>
+        </w:rPr>
+        <w:t>&lt;</w:t>
+      </w:r>
+      <w:r>
+        <w:rPr>
+          <w:rFonts w:ascii="Lucida Console" w:eastAsia="Times New Roman" w:hAnsi="Lucida Console" w:cs="Times New Roman"/>
+          <w:color w:val="569CD6"/>
+          <w:sz w:val="21"/>
+          <w:szCs w:val="21"/>
+          <w:lang w:val="fr-FR"/>
+        </w:rPr>
+        <w:t>ins</w:t>
+      </w:r>
+      <w:r>
+        <w:rPr>
+          <w:rFonts w:ascii="Lucida Console" w:eastAsia="Times New Roman" w:hAnsi="Lucida Console" w:cs="Times New Roman"/>
+          <w:color w:val="808080"/>
+          <w:sz w:val="21"/>
+          <w:szCs w:val="21"/>
+          <w:lang w:val="fr-FR"/>
+        </w:rPr>
+        <w:t>&gt;</w:t>
+      </w:r>
+    </w:p>
+    <w:p>
+      <w:pPr>
+        <w:shd w:val="clear" w:color="auto" w:fill="1E1E1E"/>
+        <w:spacing w:after="0" w:line="285" w:lineRule="atLeast"/>
+        <w:rPr>
+          <w:rFonts w:ascii="Lucida Console" w:eastAsia="Times New Roman" w:hAnsi="Lucida Console" w:cs="Times New Roman"/>
+          <w:color w:val="D4D4D4"/>
+          <w:sz w:val="21"/>
+          <w:szCs w:val="21"/>
+          <w:lang w:val="fr-FR"/>
+        </w:rPr>
+      </w:pPr>
+      <w:r>
+        <w:rPr>
+          <w:rFonts w:ascii="Lucida Console" w:eastAsia="Times New Roman" w:hAnsi="Lucida Console" w:cs="Times New Roman"/>
+          <w:color w:val="D4D4D4"/>
+          <w:sz w:val="21"/>
+          <w:szCs w:val="21"/>
+          <w:lang w:val="fr-FR"/>
+        </w:rPr>
+        <w:t xml:space="preserve">      </w:t>
+      </w:r>
+      <w:r>
+        <w:rPr>
+          <w:rFonts w:ascii="Lucida Console" w:eastAsia="Times New Roman" w:hAnsi="Lucida Console" w:cs="Times New Roman"/>
+          <w:color w:val="808080"/>
+          <w:sz w:val="21"/>
+          <w:szCs w:val="21"/>
+          <w:lang w:val="fr-FR"/>
+        </w:rPr>
+        <w:t>&lt;</w:t>
+      </w:r>
+      <w:r>
+        <w:rPr>
+          <w:rFonts w:ascii="Lucida Console" w:eastAsia="Times New Roman" w:hAnsi="Lucida Console" w:cs="Times New Roman"/>
+          <w:color w:val="569CD6"/>
+          <w:sz w:val="21"/>
+          <w:szCs w:val="21"/>
+          <w:lang w:val="fr-FR"/>
+        </w:rPr>
+        <w:t>p</w:t>
+      </w:r>
+      <w:r>
+        <w:rPr>
+          <w:rFonts w:ascii="Lucida Console" w:eastAsia="Times New Roman" w:hAnsi="Lucida Console" w:cs="Times New Roman"/>
+          <w:color w:val="808080"/>
+          <w:sz w:val="21"/>
+          <w:szCs w:val="21"/>
+          <w:lang w:val="fr-FR"/>
+        </w:rPr>
+        <w:t>&gt;</w:t>
+      </w:r>
+      <w:r>
+        <w:rPr>
+          <w:rFonts w:ascii="Lucida Console" w:eastAsia="Times New Roman" w:hAnsi="Lucida Console" w:cs="Times New Roman"/>
+          <w:color w:val="D4D4D4"/>
+          <w:sz w:val="21"/>
+          <w:szCs w:val="21"/>
+          <w:lang w:val="fr-FR"/>
+        </w:rPr>
+        <w:t>Morceau inserer dans le document</w:t>
+      </w:r>
+      <w:r>
+        <w:rPr>
+          <w:rFonts w:ascii="Lucida Console" w:eastAsia="Times New Roman" w:hAnsi="Lucida Console" w:cs="Times New Roman"/>
+          <w:color w:val="808080"/>
+          <w:sz w:val="21"/>
+          <w:szCs w:val="21"/>
+          <w:lang w:val="fr-FR"/>
+        </w:rPr>
+        <w:t>&lt;/</w:t>
+      </w:r>
+      <w:r>
+        <w:rPr>
+          <w:rFonts w:ascii="Lucida Console" w:eastAsia="Times New Roman" w:hAnsi="Lucida Console" w:cs="Times New Roman"/>
+          <w:color w:val="569CD6"/>
+          <w:sz w:val="21"/>
+          <w:szCs w:val="21"/>
+          <w:lang w:val="fr-FR"/>
+        </w:rPr>
+        <w:t>p</w:t>
+      </w:r>
+      <w:r>
+        <w:rPr>
+          <w:rFonts w:ascii="Lucida Console" w:eastAsia="Times New Roman" w:hAnsi="Lucida Console" w:cs="Times New Roman"/>
+          <w:color w:val="808080"/>
+          <w:sz w:val="21"/>
+          <w:szCs w:val="21"/>
+          <w:lang w:val="fr-FR"/>
+        </w:rPr>
+        <w:t>&gt;</w:t>
+      </w:r>
+    </w:p>
+    <w:p>
+      <w:pPr>
+        <w:shd w:val="clear" w:color="auto" w:fill="1E1E1E"/>
+        <w:spacing w:after="0" w:line="285" w:lineRule="atLeast"/>
+        <w:rPr>
+          <w:rFonts w:ascii="Lucida Console" w:eastAsia="Times New Roman" w:hAnsi="Lucida Console" w:cs="Times New Roman"/>
+          <w:color w:val="D4D4D4"/>
+          <w:sz w:val="21"/>
+          <w:szCs w:val="21"/>
+          <w:lang w:val="fr-FR"/>
+        </w:rPr>
+      </w:pPr>
+      <w:r>
+        <w:rPr>
+          <w:rFonts w:ascii="Lucida Console" w:eastAsia="Times New Roman" w:hAnsi="Lucida Console" w:cs="Times New Roman"/>
+          <w:color w:val="D4D4D4"/>
+          <w:sz w:val="21"/>
+          <w:szCs w:val="21"/>
+          <w:lang w:val="fr-FR"/>
+        </w:rPr>
+        <w:t xml:space="preserve">    </w:t>
+      </w:r>
+      <w:r>
+        <w:rPr>
+          <w:rFonts w:ascii="Lucida Console" w:eastAsia="Times New Roman" w:hAnsi="Lucida Console" w:cs="Times New Roman"/>
+          <w:color w:val="808080"/>
+          <w:sz w:val="21"/>
+          <w:szCs w:val="21"/>
+          <w:lang w:val="fr-FR"/>
+        </w:rPr>
+        <w:t>&lt;/</w:t>
+      </w:r>
+      <w:r>
+        <w:rPr>
+          <w:rFonts w:ascii="Lucida Console" w:eastAsia="Times New Roman" w:hAnsi="Lucida Console" w:cs="Times New Roman"/>
+          <w:color w:val="569CD6"/>
+          <w:sz w:val="21"/>
+          <w:szCs w:val="21"/>
+          <w:lang w:val="fr-FR"/>
+        </w:rPr>
+        <w:t>ins</w:t>
+      </w:r>
+      <w:r>
+        <w:rPr>
+          <w:rFonts w:ascii="Lucida Console" w:eastAsia="Times New Roman" w:hAnsi="Lucida Console" w:cs="Times New Roman"/>
+          <w:color w:val="808080"/>
+          <w:sz w:val="21"/>
+          <w:szCs w:val="21"/>
+          <w:lang w:val="fr-FR"/>
+        </w:rPr>
+        <w:t>&gt;</w:t>
+      </w:r>
+    </w:p>
+    <w:p>
+      <w:pPr>
+        <w:shd w:val="clear" w:color="auto" w:fill="1E1E1E"/>
+        <w:spacing w:after="0" w:line="285" w:lineRule="atLeast"/>
+        <w:rPr>
+          <w:rFonts w:ascii="Lucida Console" w:eastAsia="Times New Roman" w:hAnsi="Lucida Console" w:cs="Times New Roman"/>
+          <w:color w:val="D4D4D4"/>
+          <w:sz w:val="21"/>
+          <w:szCs w:val="21"/>
+          <w:lang w:val="fr-FR"/>
+        </w:rPr>
+      </w:pPr>
+      <w:r>
+        <w:rPr>
+          <w:rFonts w:ascii="Lucida Console" w:eastAsia="Times New Roman" w:hAnsi="Lucida Console" w:cs="Times New Roman"/>
+          <w:color w:val="D4D4D4"/>
+          <w:sz w:val="21"/>
+          <w:szCs w:val="21"/>
+          <w:lang w:val="fr-FR"/>
+        </w:rPr>
+        <w:t xml:space="preserve">    </w:t>
+      </w:r>
+      <w:r>
+        <w:rPr>
+          <w:rFonts w:ascii="Lucida Console" w:eastAsia="Times New Roman" w:hAnsi="Lucida Console" w:cs="Times New Roman"/>
+          <w:color w:val="808080"/>
+          <w:sz w:val="21"/>
+          <w:szCs w:val="21"/>
+          <w:lang w:val="fr-FR"/>
+        </w:rPr>
+        <w:t>&lt;</w:t>
+      </w:r>
+      <w:r>
+        <w:rPr>
+          <w:rFonts w:ascii="Lucida Console" w:eastAsia="Times New Roman" w:hAnsi="Lucida Console" w:cs="Times New Roman"/>
+          <w:color w:val="569CD6"/>
+          <w:sz w:val="21"/>
+          <w:szCs w:val="21"/>
+          <w:lang w:val="fr-FR"/>
+        </w:rPr>
+        <w:t>del</w:t>
+      </w:r>
+      <w:r>
+        <w:rPr>
+          <w:rFonts w:ascii="Lucida Console" w:eastAsia="Times New Roman" w:hAnsi="Lucida Console" w:cs="Times New Roman"/>
+          <w:color w:val="808080"/>
+          <w:sz w:val="21"/>
+          <w:szCs w:val="21"/>
+          <w:lang w:val="fr-FR"/>
+        </w:rPr>
+        <w:t>&gt;</w:t>
+      </w:r>
+    </w:p>
+    <w:p>
+      <w:pPr>
+        <w:shd w:val="clear" w:color="auto" w:fill="1E1E1E"/>
+        <w:spacing w:after="0" w:line="285" w:lineRule="atLeast"/>
+        <w:rPr>
+          <w:rFonts w:ascii="Lucida Console" w:eastAsia="Times New Roman" w:hAnsi="Lucida Console" w:cs="Times New Roman"/>
+          <w:color w:val="D4D4D4"/>
+          <w:sz w:val="21"/>
+          <w:szCs w:val="21"/>
+          <w:lang w:val="fr-FR"/>
+        </w:rPr>
+      </w:pPr>
+      <w:r>
+        <w:rPr>
+          <w:rFonts w:ascii="Lucida Console" w:eastAsia="Times New Roman" w:hAnsi="Lucida Console" w:cs="Times New Roman"/>
+          <w:color w:val="D4D4D4"/>
+          <w:sz w:val="21"/>
+          <w:szCs w:val="21"/>
+          <w:lang w:val="fr-FR"/>
+        </w:rPr>
+        <w:t xml:space="preserve">      </w:t>
+      </w:r>
+      <w:r>
+        <w:rPr>
+          <w:rFonts w:ascii="Lucida Console" w:eastAsia="Times New Roman" w:hAnsi="Lucida Console" w:cs="Times New Roman"/>
+          <w:color w:val="808080"/>
+          <w:sz w:val="21"/>
+          <w:szCs w:val="21"/>
+          <w:lang w:val="fr-FR"/>
+        </w:rPr>
+        <w:t>&lt;</w:t>
+      </w:r>
+      <w:r>
+        <w:rPr>
+          <w:rFonts w:ascii="Lucida Console" w:eastAsia="Times New Roman" w:hAnsi="Lucida Console" w:cs="Times New Roman"/>
+          <w:color w:val="569CD6"/>
+          <w:sz w:val="21"/>
+          <w:szCs w:val="21"/>
+          <w:lang w:val="fr-FR"/>
+        </w:rPr>
+        <w:t>p</w:t>
+      </w:r>
+      <w:r>
+        <w:rPr>
+          <w:rFonts w:ascii="Lucida Console" w:eastAsia="Times New Roman" w:hAnsi="Lucida Console" w:cs="Times New Roman"/>
+          <w:color w:val="808080"/>
+          <w:sz w:val="21"/>
+          <w:szCs w:val="21"/>
+          <w:lang w:val="fr-FR"/>
+        </w:rPr>
+        <w:t>&gt;</w:t>
+      </w:r>
+      <w:r>
+        <w:rPr>
+          <w:rFonts w:ascii="Lucida Console" w:eastAsia="Times New Roman" w:hAnsi="Lucida Console" w:cs="Times New Roman"/>
+          <w:color w:val="D4D4D4"/>
+          <w:sz w:val="21"/>
+          <w:szCs w:val="21"/>
+          <w:lang w:val="fr-FR"/>
+        </w:rPr>
+        <w:t>Morceau du texte supprimer du docuement</w:t>
+      </w:r>
+      <w:r>
+        <w:rPr>
+          <w:rFonts w:ascii="Lucida Console" w:eastAsia="Times New Roman" w:hAnsi="Lucida Console" w:cs="Times New Roman"/>
+          <w:color w:val="808080"/>
+          <w:sz w:val="21"/>
+          <w:szCs w:val="21"/>
+          <w:lang w:val="fr-FR"/>
+        </w:rPr>
+        <w:t>&lt;/</w:t>
+      </w:r>
+      <w:r>
+        <w:rPr>
+          <w:rFonts w:ascii="Lucida Console" w:eastAsia="Times New Roman" w:hAnsi="Lucida Console" w:cs="Times New Roman"/>
+          <w:color w:val="569CD6"/>
+          <w:sz w:val="21"/>
+          <w:szCs w:val="21"/>
+          <w:lang w:val="fr-FR"/>
+        </w:rPr>
+        <w:t>p</w:t>
+      </w:r>
+      <w:r>
+        <w:rPr>
+          <w:rFonts w:ascii="Lucida Console" w:eastAsia="Times New Roman" w:hAnsi="Lucida Console" w:cs="Times New Roman"/>
+          <w:color w:val="808080"/>
+          <w:sz w:val="21"/>
+          <w:szCs w:val="21"/>
+          <w:lang w:val="fr-FR"/>
+        </w:rPr>
+        <w:t>&gt;</w:t>
+      </w:r>
+    </w:p>
+    <w:p>
+      <w:pPr>
+        <w:shd w:val="clear" w:color="auto" w:fill="1E1E1E"/>
+        <w:spacing w:after="0" w:line="285" w:lineRule="atLeast"/>
+        <w:rPr>
+          <w:rFonts w:ascii="Lucida Console" w:eastAsia="Times New Roman" w:hAnsi="Lucida Console" w:cs="Times New Roman"/>
+          <w:color w:val="D4D4D4"/>
+          <w:sz w:val="21"/>
+          <w:szCs w:val="21"/>
+        </w:rPr>
+      </w:pPr>
+      <w:r>
+        <w:rPr>
+          <w:rFonts w:ascii="Lucida Console" w:eastAsia="Times New Roman" w:hAnsi="Lucida Console" w:cs="Times New Roman"/>
+          <w:color w:val="D4D4D4"/>
+          <w:sz w:val="21"/>
+          <w:szCs w:val="21"/>
+          <w:lang w:val="fr-FR"/>
+        </w:rPr>
+        <w:t xml:space="preserve">    </w:t>
+      </w:r>
+      <w:r>
+        <w:rPr>
+          <w:rFonts w:ascii="Lucida Console" w:eastAsia="Times New Roman" w:hAnsi="Lucida Console" w:cs="Times New Roman"/>
+          <w:color w:val="808080"/>
+          <w:sz w:val="21"/>
+          <w:szCs w:val="21"/>
+        </w:rPr>
+        <w:t>&lt;/</w:t>
+      </w:r>
+      <w:r>
+        <w:rPr>
+          <w:rFonts w:ascii="Lucida Console" w:eastAsia="Times New Roman" w:hAnsi="Lucida Console" w:cs="Times New Roman"/>
+          <w:color w:val="569CD6"/>
+          <w:sz w:val="21"/>
+          <w:szCs w:val="21"/>
+        </w:rPr>
+        <w:t>del</w:t>
+      </w:r>
+      <w:r>
+        <w:rPr>
+          <w:rFonts w:ascii="Lucida Console" w:eastAsia="Times New Roman" w:hAnsi="Lucida Console" w:cs="Times New Roman"/>
+          <w:color w:val="808080"/>
+          <w:sz w:val="21"/>
+          <w:szCs w:val="21"/>
+        </w:rPr>
+        <w:t>&gt;</w:t>
+      </w:r>
+    </w:p>
+    <w:p>
+      <w:pPr>
+        <w:rPr>
+          <w:lang w:val="fr-FR"/>
+        </w:rPr>
+      </w:pPr>
+    </w:p>
+    <w:p>
+      <w:pPr>
+        <w:rPr>
+          <w:lang w:val="fr-FR"/>
+        </w:rPr>
+      </w:pPr>
+    </w:p>
+    <w:p>
+      <w:pPr>
+        <w:pStyle w:val="Paragraphedeliste"/>
+        <w:numPr>
+          <w:ilvl w:val="2"/>
+          <w:numId w:val="8"/>
+        </w:numPr>
+        <w:rPr>
+          <w:lang w:val="fr-FR"/>
+        </w:rPr>
+      </w:pPr>
+      <w:r>
+        <w:rPr>
+          <w:lang w:val="fr-FR"/>
+        </w:rPr>
+        <w:t>Superscript and subscript</w:t>
       </w:r>
       <w:bookmarkStart w:id="0" w:name="_GoBack"/>
       <w:bookmarkEnd w:id="0"/>

</xml_diff>

<commit_message>
ancre on same page
</commit_message>
<xml_diff>
--- a/NOTES/HtmlNote.docx
+++ b/NOTES/HtmlNote.docx
@@ -8906,6 +8906,61 @@
           <w:lang w:val="fr-FR"/>
         </w:rPr>
         <w:t>Vers un site ftp</w:t>
+      </w:r>
+    </w:p>
+    <w:p>
+      <w:pPr>
+        <w:rPr>
+          <w:rFonts w:cstheme="minorHAnsi"/>
+          <w:lang w:val="fr-FR"/>
+        </w:rPr>
+      </w:pPr>
+    </w:p>
+    <w:p>
+      <w:pPr>
+        <w:pStyle w:val="Paragraphedeliste"/>
+        <w:numPr>
+          <w:ilvl w:val="1"/>
+          <w:numId w:val="8"/>
+        </w:numPr>
+        <w:rPr>
+          <w:rFonts w:cstheme="minorHAnsi"/>
+          <w:lang w:val="fr-FR"/>
+        </w:rPr>
+      </w:pPr>
+      <w:r>
+        <w:rPr>
+          <w:rFonts w:cstheme="minorHAnsi"/>
+          <w:lang w:val="fr-FR"/>
+        </w:rPr>
+        <w:t>Link to an anchor : lien vers une ancre</w:t>
+      </w:r>
+    </w:p>
+    <w:p>
+      <w:pPr>
+        <w:rPr>
+          <w:rFonts w:cstheme="minorHAnsi"/>
+        </w:rPr>
+      </w:pPr>
+      <w:r>
+        <w:rPr>
+          <w:rFonts w:cstheme="minorHAnsi"/>
+          <w:lang w:val="fr-FR"/>
+        </w:rPr>
+        <w:t>Les ancres peuvent etre utilisée pour acceder à des balises specifiques sur une page HTML</w:t>
+      </w:r>
+      <w:r>
+        <w:rPr>
+          <w:rFonts w:cstheme="minorHAnsi"/>
+          <w:lang w:val="fr-FR"/>
+        </w:rPr>
+        <w:t xml:space="preserve"> . la balise </w:t>
+      </w:r>
+      <w:r>
+        <w:rPr>
+          <w:rFonts w:cstheme="minorHAnsi"/>
+        </w:rPr>
+        <w:t>&lt;a&gt; peut pointer vers n’importe quell element qui a un identifiant attribute.</w:t>
       </w:r>
       <w:bookmarkStart w:id="0" w:name="_GoBack"/>
       <w:bookmarkEnd w:id="0"/>

</xml_diff>

<commit_message>
Link that run a javascript function, a link that open in new tab
</commit_message>
<xml_diff>
--- a/NOTES/HtmlNote.docx
+++ b/NOTES/HtmlNote.docx
@@ -702,14 +702,12 @@
         </w:rPr>
         <w:t>Une page HTML peut contenir potentiellement des centaines d’</w:t>
       </w:r>
-      <w:proofErr w:type="spellStart"/>
-      <w:r>
-        <w:rPr>
-          <w:lang w:val="fr-FR"/>
-        </w:rPr>
-        <w:t>élèments</w:t>
-      </w:r>
-      <w:proofErr w:type="spellEnd"/>
+      <w:r>
+        <w:rPr>
+          <w:lang w:val="fr-FR"/>
+        </w:rPr>
+        <w:t>éléments</w:t>
+      </w:r>
       <w:r>
         <w:rPr>
           <w:lang w:val="fr-FR"/>
@@ -730,14 +728,12 @@
         </w:rPr>
         <w:t xml:space="preserve"> et rendu dans un contenu lisible ou audible par l’homme sur l’</w:t>
       </w:r>
-      <w:proofErr w:type="spellStart"/>
-      <w:r>
-        <w:rPr>
-          <w:lang w:val="fr-FR"/>
-        </w:rPr>
-        <w:t>ecran</w:t>
-      </w:r>
-      <w:proofErr w:type="spellEnd"/>
+      <w:r>
+        <w:rPr>
+          <w:lang w:val="fr-FR"/>
+        </w:rPr>
+        <w:t>écran</w:t>
+      </w:r>
     </w:p>
     <w:p>
       <w:pPr>
@@ -751,14 +747,12 @@
         </w:rPr>
         <w:t xml:space="preserve">Nous allons distinguer un </w:t>
       </w:r>
-      <w:proofErr w:type="spellStart"/>
-      <w:r>
-        <w:rPr>
-          <w:lang w:val="fr-FR"/>
-        </w:rPr>
-        <w:t>element</w:t>
-      </w:r>
-      <w:proofErr w:type="spellEnd"/>
+      <w:r>
+        <w:rPr>
+          <w:lang w:val="fr-FR"/>
+        </w:rPr>
+        <w:t>élément</w:t>
+      </w:r>
       <w:r>
         <w:rPr>
           <w:lang w:val="fr-FR"/>
@@ -845,14 +839,12 @@
         </w:rPr>
         <w:t xml:space="preserve">&gt; : la balise </w:t>
       </w:r>
-      <w:proofErr w:type="spellStart"/>
-      <w:r>
-        <w:rPr>
-          <w:lang w:val="fr-FR"/>
-        </w:rPr>
-        <w:t>represente</w:t>
-      </w:r>
-      <w:proofErr w:type="spellEnd"/>
+      <w:r>
+        <w:rPr>
+          <w:lang w:val="fr-FR"/>
+        </w:rPr>
+        <w:t>représente</w:t>
+      </w:r>
       <w:r>
         <w:rPr>
           <w:lang w:val="fr-FR"/>
@@ -1899,14 +1891,12 @@
           <w:lang w:val="fr-FR"/>
         </w:rPr>
       </w:pPr>
-      <w:proofErr w:type="gramStart"/>
-      <w:r>
-        <w:rPr>
-          <w:lang w:val="fr-FR"/>
-        </w:rPr>
-        <w:t>&lt;!DOCTYPE</w:t>
-      </w:r>
-      <w:proofErr w:type="gramEnd"/>
+      <w:r>
+        <w:rPr>
+          <w:lang w:val="fr-FR"/>
+        </w:rPr>
+        <w:t>&lt;! DOCTYPE</w:t>
+      </w:r>
       <w:r>
         <w:rPr>
           <w:lang w:val="fr-FR"/>
@@ -1949,14 +1939,12 @@
         </w:rPr>
         <w:t>&lt;</w:t>
       </w:r>
-      <w:proofErr w:type="gramStart"/>
-      <w:r>
-        <w:rPr>
-          <w:lang w:val="fr-FR"/>
-        </w:rPr>
-        <w:t>html</w:t>
-      </w:r>
-      <w:proofErr w:type="gramEnd"/>
+      <w:r>
+        <w:rPr>
+          <w:lang w:val="fr-FR"/>
+        </w:rPr>
+        <w:t>Html</w:t>
+      </w:r>
       <w:r>
         <w:rPr>
           <w:lang w:val="fr-FR"/>
@@ -1969,28 +1957,24 @@
         </w:rPr>
         <w:t xml:space="preserve">ouvre la page HTML donc </w:t>
       </w:r>
-      <w:proofErr w:type="spellStart"/>
-      <w:r>
-        <w:rPr>
-          <w:lang w:val="fr-FR"/>
-        </w:rPr>
-        <w:t>ca</w:t>
-      </w:r>
-      <w:proofErr w:type="spellEnd"/>
+      <w:r>
+        <w:rPr>
+          <w:lang w:val="fr-FR"/>
+        </w:rPr>
+        <w:t>ça</w:t>
+      </w:r>
       <w:r>
         <w:rPr>
           <w:lang w:val="fr-FR"/>
         </w:rPr>
         <w:t xml:space="preserve"> marque le </w:t>
       </w:r>
-      <w:proofErr w:type="spellStart"/>
-      <w:r>
-        <w:rPr>
-          <w:lang w:val="fr-FR"/>
-        </w:rPr>
-        <w:t>debut</w:t>
-      </w:r>
-      <w:proofErr w:type="spellEnd"/>
+      <w:r>
+        <w:rPr>
+          <w:lang w:val="fr-FR"/>
+        </w:rPr>
+        <w:t>début</w:t>
+      </w:r>
       <w:r>
         <w:rPr>
           <w:lang w:val="fr-FR"/>
@@ -2027,28 +2011,30 @@
         </w:rPr>
         <w:t xml:space="preserve"> </w:t>
       </w:r>
-      <w:proofErr w:type="spellStart"/>
-      <w:r>
-        <w:rPr>
-          <w:lang w:val="fr-FR"/>
-        </w:rPr>
-        <w:t>declare</w:t>
-      </w:r>
-      <w:proofErr w:type="spellEnd"/>
-      <w:r>
-        <w:rPr>
-          <w:lang w:val="fr-FR"/>
-        </w:rPr>
-        <w:t xml:space="preserve"> la langue principale de la page en utilisant les codes de lange </w:t>
-      </w:r>
-      <w:proofErr w:type="gramStart"/>
-      <w:r>
-        <w:rPr>
-          <w:lang w:val="fr-FR"/>
-        </w:rPr>
-        <w:t>ISO(</w:t>
-      </w:r>
-      <w:proofErr w:type="gramEnd"/>
+      <w:r>
+        <w:rPr>
+          <w:lang w:val="fr-FR"/>
+        </w:rPr>
+        <w:t>déclare</w:t>
+      </w:r>
+      <w:r>
+        <w:rPr>
+          <w:lang w:val="fr-FR"/>
+        </w:rPr>
+        <w:t xml:space="preserve"> la langue principale de la page en utilisant les codes de lange ISO</w:t>
+      </w:r>
+      <w:r>
+        <w:rPr>
+          <w:lang w:val="fr-FR"/>
+        </w:rPr>
+        <w:t xml:space="preserve"> </w:t>
+      </w:r>
+      <w:r>
+        <w:rPr>
+          <w:lang w:val="fr-FR"/>
+        </w:rPr>
+        <w:t>(</w:t>
+      </w:r>
       <w:r>
         <w:rPr>
           <w:lang w:val="fr-FR"/>
@@ -2069,14 +2055,12 @@
         </w:rPr>
         <w:t xml:space="preserve"> : </w:t>
       </w:r>
-      <w:proofErr w:type="spellStart"/>
-      <w:r>
-        <w:rPr>
-          <w:lang w:val="fr-FR"/>
-        </w:rPr>
-        <w:t>francais</w:t>
-      </w:r>
-      <w:proofErr w:type="spellEnd"/>
+      <w:r>
+        <w:rPr>
+          <w:lang w:val="fr-FR"/>
+        </w:rPr>
+        <w:t>français</w:t>
+      </w:r>
       <w:r>
         <w:rPr>
           <w:lang w:val="fr-FR"/>
@@ -2123,14 +2107,12 @@
         </w:rPr>
         <w:t xml:space="preserve"> ouvre la section d’en </w:t>
       </w:r>
-      <w:proofErr w:type="spellStart"/>
-      <w:r>
-        <w:rPr>
-          <w:lang w:val="fr-FR"/>
-        </w:rPr>
-        <w:t>tete</w:t>
-      </w:r>
-      <w:proofErr w:type="spellEnd"/>
+      <w:r>
+        <w:rPr>
+          <w:lang w:val="fr-FR"/>
+        </w:rPr>
+        <w:t>tête</w:t>
+      </w:r>
       <w:r>
         <w:rPr>
           <w:lang w:val="fr-FR"/>
@@ -2193,14 +2175,12 @@
         </w:rPr>
         <w:t xml:space="preserve">Il peut </w:t>
       </w:r>
-      <w:proofErr w:type="spellStart"/>
-      <w:r>
-        <w:rPr>
-          <w:lang w:val="fr-FR"/>
-        </w:rPr>
-        <w:t>egalement</w:t>
-      </w:r>
-      <w:proofErr w:type="spellEnd"/>
+      <w:r>
+        <w:rPr>
+          <w:lang w:val="fr-FR"/>
+        </w:rPr>
+        <w:t>également</w:t>
+      </w:r>
       <w:r>
         <w:rPr>
           <w:lang w:val="fr-FR"/>
@@ -2281,14 +2261,12 @@
         </w:rPr>
         <w:t xml:space="preserve"> &gt; : cette balise donne au navigateur des </w:t>
       </w:r>
-      <w:proofErr w:type="spellStart"/>
-      <w:r>
-        <w:rPr>
-          <w:lang w:val="fr-FR"/>
-        </w:rPr>
-        <w:t>metadonnées</w:t>
-      </w:r>
-      <w:proofErr w:type="spellEnd"/>
+      <w:r>
+        <w:rPr>
+          <w:lang w:val="fr-FR"/>
+        </w:rPr>
+        <w:t>métadonnées</w:t>
+      </w:r>
       <w:r>
         <w:rPr>
           <w:lang w:val="fr-FR"/>
@@ -2611,14 +2589,12 @@
         </w:rPr>
         <w:t xml:space="preserve">La </w:t>
       </w:r>
-      <w:proofErr w:type="spellStart"/>
-      <w:r>
-        <w:rPr>
-          <w:lang w:val="fr-FR"/>
-        </w:rPr>
-        <w:t>declaration</w:t>
-      </w:r>
-      <w:proofErr w:type="spellEnd"/>
+      <w:r>
+        <w:rPr>
+          <w:lang w:val="fr-FR"/>
+        </w:rPr>
+        <w:t>déclaration</w:t>
+      </w:r>
       <w:r>
         <w:rPr>
           <w:lang w:val="fr-FR"/>
@@ -2630,51 +2606,51 @@
         <w:rPr>
           <w:lang w:val="fr-FR"/>
         </w:rPr>
-        <w:t>&lt;!DOCTYPE</w:t>
+        <w:t>&lt;!</w:t>
       </w:r>
       <w:proofErr w:type="gramEnd"/>
       <w:r>
         <w:rPr>
           <w:lang w:val="fr-FR"/>
         </w:rPr>
+        <w:t xml:space="preserve"> DOCTYPE</w:t>
+      </w:r>
+      <w:r>
+        <w:rPr>
+          <w:lang w:val="fr-FR"/>
+        </w:rPr>
         <w:t xml:space="preserve">&gt; doit venir en </w:t>
       </w:r>
-      <w:proofErr w:type="spellStart"/>
-      <w:r>
-        <w:rPr>
-          <w:lang w:val="fr-FR"/>
-        </w:rPr>
-        <w:t>debut</w:t>
-      </w:r>
-      <w:proofErr w:type="spellEnd"/>
+      <w:r>
+        <w:rPr>
+          <w:lang w:val="fr-FR"/>
+        </w:rPr>
+        <w:t>début</w:t>
+      </w:r>
       <w:r>
         <w:rPr>
           <w:lang w:val="fr-FR"/>
         </w:rPr>
         <w:t xml:space="preserve"> de la page HTML avant </w:t>
       </w:r>
-      <w:proofErr w:type="spellStart"/>
-      <w:r>
-        <w:rPr>
-          <w:lang w:val="fr-FR"/>
-        </w:rPr>
-        <w:t>meme</w:t>
-      </w:r>
-      <w:proofErr w:type="spellEnd"/>
+      <w:r>
+        <w:rPr>
+          <w:lang w:val="fr-FR"/>
+        </w:rPr>
+        <w:t>même</w:t>
+      </w:r>
       <w:r>
         <w:rPr>
           <w:lang w:val="fr-FR"/>
         </w:rPr>
         <w:t xml:space="preserve"> l’</w:t>
       </w:r>
-      <w:proofErr w:type="spellStart"/>
-      <w:r>
-        <w:rPr>
-          <w:lang w:val="fr-FR"/>
-        </w:rPr>
-        <w:t>element</w:t>
-      </w:r>
-      <w:proofErr w:type="spellEnd"/>
+      <w:r>
+        <w:rPr>
+          <w:lang w:val="fr-FR"/>
+        </w:rPr>
+        <w:t>élément</w:t>
+      </w:r>
       <w:r>
         <w:rPr>
           <w:lang w:val="fr-FR"/>
@@ -2854,14 +2830,12 @@
         </w:rPr>
         <w:t xml:space="preserve">Document Type </w:t>
       </w:r>
-      <w:proofErr w:type="spellStart"/>
-      <w:r>
-        <w:rPr>
-          <w:lang w:val="fr-FR"/>
-        </w:rPr>
-        <w:t>Definition</w:t>
-      </w:r>
-      <w:proofErr w:type="spellEnd"/>
+      <w:r>
+        <w:rPr>
+          <w:lang w:val="fr-FR"/>
+        </w:rPr>
+        <w:t>Définition</w:t>
+      </w:r>
       <w:r>
         <w:rPr>
           <w:lang w:val="fr-FR"/>
@@ -2929,14 +2903,12 @@
         </w:rPr>
         <w:t xml:space="preserve"> basé sur SGML mais avec sa version 5, html n’est plus basé sur SGML et </w:t>
       </w:r>
-      <w:proofErr w:type="spellStart"/>
-      <w:r>
-        <w:rPr>
-          <w:lang w:val="fr-FR"/>
-        </w:rPr>
-        <w:t>possede</w:t>
-      </w:r>
-      <w:proofErr w:type="spellEnd"/>
+      <w:r>
+        <w:rPr>
+          <w:lang w:val="fr-FR"/>
+        </w:rPr>
+        <w:t>possède</w:t>
+      </w:r>
       <w:r>
         <w:rPr>
           <w:lang w:val="fr-FR"/>
@@ -3155,28 +3127,24 @@
         </w:rPr>
         <w:t xml:space="preserve">HTML ne fournit pas seulement des balises de paragraphes mais aussi 6 niveaux de balise de titres </w:t>
       </w:r>
-      <w:proofErr w:type="spellStart"/>
-      <w:r>
-        <w:rPr>
-          <w:lang w:val="fr-FR"/>
-        </w:rPr>
-        <w:t>differente</w:t>
-      </w:r>
-      <w:proofErr w:type="spellEnd"/>
+      <w:r>
+        <w:rPr>
+          <w:lang w:val="fr-FR"/>
+        </w:rPr>
+        <w:t>différente</w:t>
+      </w:r>
       <w:r>
         <w:rPr>
           <w:lang w:val="fr-FR"/>
         </w:rPr>
         <w:t xml:space="preserve"> de tailles et d’</w:t>
       </w:r>
-      <w:proofErr w:type="spellStart"/>
-      <w:r>
-        <w:rPr>
-          <w:lang w:val="fr-FR"/>
-        </w:rPr>
-        <w:t>epaisseur</w:t>
-      </w:r>
-      <w:proofErr w:type="spellEnd"/>
+      <w:r>
+        <w:rPr>
+          <w:lang w:val="fr-FR"/>
+        </w:rPr>
+        <w:t>épaisseur</w:t>
+      </w:r>
       <w:r>
         <w:rPr>
           <w:lang w:val="fr-FR"/>
@@ -3196,14 +3164,12 @@
         </w:rPr>
         <w:t xml:space="preserve">En se basant de 1 à 6 ; le titre 1 a le texte le plus long et plus </w:t>
       </w:r>
-      <w:proofErr w:type="spellStart"/>
-      <w:r>
-        <w:rPr>
-          <w:lang w:val="fr-FR"/>
-        </w:rPr>
-        <w:t>epais</w:t>
-      </w:r>
-      <w:proofErr w:type="spellEnd"/>
+      <w:r>
+        <w:rPr>
+          <w:lang w:val="fr-FR"/>
+        </w:rPr>
+        <w:t>épais</w:t>
+      </w:r>
       <w:r>
         <w:rPr>
           <w:lang w:val="fr-FR"/>
@@ -3216,14 +3182,12 @@
         </w:rPr>
         <w:t xml:space="preserve"> jusqu’au niveau du </w:t>
       </w:r>
-      <w:proofErr w:type="spellStart"/>
-      <w:r>
-        <w:rPr>
-          <w:lang w:val="fr-FR"/>
-        </w:rPr>
-        <w:t>paragraph</w:t>
-      </w:r>
-      <w:proofErr w:type="spellEnd"/>
+      <w:r>
+        <w:rPr>
+          <w:lang w:val="fr-FR"/>
+        </w:rPr>
+        <w:t>paragraphe</w:t>
+      </w:r>
       <w:r>
         <w:rPr>
           <w:lang w:val="fr-FR"/>
@@ -3938,22 +3902,25 @@
         </w:rPr>
         <w:t xml:space="preserve">Il faut </w:t>
       </w:r>
-      <w:proofErr w:type="spellStart"/>
-      <w:r>
-        <w:rPr>
-          <w:lang w:val="fr-FR"/>
-        </w:rPr>
-        <w:t>eviter</w:t>
-      </w:r>
-      <w:proofErr w:type="spellEnd"/>
-      <w:r>
-        <w:rPr>
-          <w:lang w:val="fr-FR"/>
-        </w:rPr>
-        <w:t xml:space="preserve"> de sauter le niveau de titre sur une page, on commence toujours par h1, suivi de h2, </w:t>
-      </w:r>
-      <w:proofErr w:type="spellStart"/>
-      <w:proofErr w:type="gramStart"/>
+      <w:r>
+        <w:rPr>
+          <w:lang w:val="fr-FR"/>
+        </w:rPr>
+        <w:t>éviter</w:t>
+      </w:r>
+      <w:r>
+        <w:rPr>
+          <w:lang w:val="fr-FR"/>
+        </w:rPr>
+        <w:t xml:space="preserve"> de sauter le niveau de titre sur une page, on commence to</w:t>
+      </w:r>
+      <w:r>
+        <w:rPr>
+          <w:lang w:val="fr-FR"/>
+        </w:rPr>
+        <w:t xml:space="preserve">ujours par h1, suivi de h2, </w:t>
+      </w:r>
+      <w:proofErr w:type="spellStart"/>
       <w:r>
         <w:rPr>
           <w:lang w:val="fr-FR"/>
@@ -3965,14 +3932,7 @@
         <w:rPr>
           <w:lang w:val="fr-FR"/>
         </w:rPr>
-        <w:t>,,,</w:t>
-      </w:r>
-      <w:proofErr w:type="gramEnd"/>
-      <w:r>
-        <w:rPr>
-          <w:lang w:val="fr-FR"/>
-        </w:rPr>
-        <w:t xml:space="preserve"> </w:t>
+        <w:t xml:space="preserve">, </w:t>
       </w:r>
     </w:p>
     <w:p>
@@ -4083,14 +4043,12 @@
         </w:rPr>
         <w:t xml:space="preserve">&gt; : </w:t>
       </w:r>
-      <w:proofErr w:type="spellStart"/>
-      <w:r>
-        <w:rPr>
-          <w:lang w:val="fr-FR"/>
-        </w:rPr>
-        <w:t>definie</w:t>
-      </w:r>
-      <w:proofErr w:type="spellEnd"/>
+      <w:r>
+        <w:rPr>
+          <w:lang w:val="fr-FR"/>
+        </w:rPr>
+        <w:t>définie</w:t>
+      </w:r>
       <w:r>
         <w:rPr>
           <w:lang w:val="fr-FR"/>
@@ -4124,14 +4082,12 @@
         </w:rPr>
         <w:t xml:space="preserve">&gt; : </w:t>
       </w:r>
-      <w:proofErr w:type="spellStart"/>
-      <w:r>
-        <w:rPr>
-          <w:lang w:val="fr-FR"/>
-        </w:rPr>
-        <w:t>insere</w:t>
-      </w:r>
-      <w:proofErr w:type="spellEnd"/>
+      <w:r>
+        <w:rPr>
+          <w:lang w:val="fr-FR"/>
+        </w:rPr>
+        <w:t>insère</w:t>
+      </w:r>
       <w:r>
         <w:rPr>
           <w:lang w:val="fr-FR"/>
@@ -4167,28 +4123,24 @@
         </w:rPr>
         <w:t xml:space="preserve">&gt; : </w:t>
       </w:r>
-      <w:proofErr w:type="spellStart"/>
-      <w:r>
-        <w:rPr>
-          <w:lang w:val="fr-FR"/>
-        </w:rPr>
-        <w:t>defini</w:t>
-      </w:r>
-      <w:proofErr w:type="spellEnd"/>
+      <w:r>
+        <w:rPr>
+          <w:lang w:val="fr-FR"/>
+        </w:rPr>
+        <w:t>défini</w:t>
+      </w:r>
       <w:r>
         <w:rPr>
           <w:lang w:val="fr-FR"/>
         </w:rPr>
         <w:t xml:space="preserve"> un texte </w:t>
       </w:r>
-      <w:proofErr w:type="spellStart"/>
-      <w:r>
-        <w:rPr>
-          <w:lang w:val="fr-FR"/>
-        </w:rPr>
-        <w:t>preformaté</w:t>
-      </w:r>
-      <w:proofErr w:type="spellEnd"/>
+      <w:r>
+        <w:rPr>
+          <w:lang w:val="fr-FR"/>
+        </w:rPr>
+        <w:t>reformaté</w:t>
+      </w:r>
     </w:p>
     <w:p>
       <w:pPr>
@@ -4463,13 +4415,8 @@
     <w:p/>
     <w:p/>
     <w:p>
-      <w:proofErr w:type="spellStart"/>
-      <w:r>
-        <w:t>Affichages</w:t>
-      </w:r>
-      <w:proofErr w:type="spellEnd"/>
-      <w:r>
-        <w:t>:</w:t>
+      <w:r>
+        <w:t>Affichages:</w:t>
       </w:r>
     </w:p>
     <w:p>
@@ -4883,14 +4830,9 @@
           <w:numId w:val="8"/>
         </w:numPr>
       </w:pPr>
-      <w:proofErr w:type="gramStart"/>
-      <w:r>
-        <w:t>HIGHLIGHTING</w:t>
-      </w:r>
-      <w:r>
-        <w:t xml:space="preserve"> :</w:t>
-      </w:r>
-      <w:proofErr w:type="gramEnd"/>
+      <w:r>
+        <w:t>HIGHLIGHTING:</w:t>
+      </w:r>
       <w:r>
         <w:t xml:space="preserve"> &lt;mark&gt;</w:t>
       </w:r>
@@ -4902,14 +4844,12 @@
         </w:rPr>
         <w:t>L’</w:t>
       </w:r>
-      <w:proofErr w:type="spellStart"/>
-      <w:r>
-        <w:rPr>
-          <w:lang w:val="fr-FR"/>
-        </w:rPr>
-        <w:t>element</w:t>
-      </w:r>
-      <w:proofErr w:type="spellEnd"/>
+      <w:r>
+        <w:rPr>
+          <w:lang w:val="fr-FR"/>
+        </w:rPr>
+        <w:t>élément</w:t>
+      </w:r>
       <w:r>
         <w:rPr>
           <w:lang w:val="fr-FR"/>
@@ -4935,28 +4875,24 @@
         </w:rPr>
         <w:t xml:space="preserve">Cas d’utilisation : l’exemple le plus courant serait dans les </w:t>
       </w:r>
-      <w:proofErr w:type="spellStart"/>
-      <w:r>
-        <w:rPr>
-          <w:lang w:val="fr-FR"/>
-        </w:rPr>
-        <w:t>resultats</w:t>
-      </w:r>
-      <w:proofErr w:type="spellEnd"/>
+      <w:r>
+        <w:rPr>
+          <w:lang w:val="fr-FR"/>
+        </w:rPr>
+        <w:t>résultats</w:t>
+      </w:r>
       <w:r>
         <w:rPr>
           <w:lang w:val="fr-FR"/>
         </w:rPr>
         <w:t xml:space="preserve"> d’une recherché ou l’utilisateur a saisi une </w:t>
       </w:r>
-      <w:proofErr w:type="spellStart"/>
-      <w:r>
-        <w:rPr>
-          <w:lang w:val="fr-FR"/>
-        </w:rPr>
-        <w:t>requete</w:t>
-      </w:r>
-      <w:proofErr w:type="spellEnd"/>
+      <w:r>
+        <w:rPr>
+          <w:lang w:val="fr-FR"/>
+        </w:rPr>
+        <w:t>requête</w:t>
+      </w:r>
       <w:r>
         <w:rPr>
           <w:lang w:val="fr-FR"/>
@@ -6131,14 +6067,12 @@
         </w:rPr>
         <w:t xml:space="preserve">Si on utilise un programme de </w:t>
       </w:r>
-      <w:proofErr w:type="spellStart"/>
-      <w:r>
-        <w:rPr>
-          <w:lang w:val="fr-FR"/>
-        </w:rPr>
-        <w:t>synthese</w:t>
-      </w:r>
-      <w:proofErr w:type="spellEnd"/>
+      <w:r>
+        <w:rPr>
+          <w:lang w:val="fr-FR"/>
+        </w:rPr>
+        <w:t>synthèse</w:t>
+      </w:r>
       <w:r>
         <w:rPr>
           <w:lang w:val="fr-FR"/>
@@ -7152,16 +7086,12 @@
         </w:rPr>
         <w:t xml:space="preserve"> </w:t>
       </w:r>
-      <w:proofErr w:type="spellStart"/>
-      <w:proofErr w:type="gramStart"/>
-      <w:r>
-        <w:rPr>
-          <w:lang w:val="fr-FR"/>
-        </w:rPr>
-        <w:t>ca</w:t>
-      </w:r>
-      <w:proofErr w:type="spellEnd"/>
-      <w:proofErr w:type="gramEnd"/>
+      <w:r>
+        <w:rPr>
+          <w:lang w:val="fr-FR"/>
+        </w:rPr>
+        <w:t>ça</w:t>
+      </w:r>
       <w:r>
         <w:rPr>
           <w:lang w:val="fr-FR"/>
@@ -7409,28 +7339,24 @@
         </w:rPr>
         <w:t xml:space="preserve">Cet </w:t>
       </w:r>
-      <w:proofErr w:type="spellStart"/>
-      <w:r>
-        <w:rPr>
-          <w:lang w:val="fr-FR"/>
-        </w:rPr>
-        <w:t>element</w:t>
-      </w:r>
-      <w:proofErr w:type="spellEnd"/>
+      <w:r>
+        <w:rPr>
+          <w:lang w:val="fr-FR"/>
+        </w:rPr>
+        <w:t>élément</w:t>
+      </w:r>
       <w:r>
         <w:rPr>
           <w:lang w:val="fr-FR"/>
         </w:rPr>
         <w:t xml:space="preserve"> a été </w:t>
       </w:r>
-      <w:proofErr w:type="spellStart"/>
-      <w:r>
-        <w:rPr>
-          <w:lang w:val="fr-FR"/>
-        </w:rPr>
-        <w:t>obsolete</w:t>
-      </w:r>
-      <w:proofErr w:type="spellEnd"/>
+      <w:r>
+        <w:rPr>
+          <w:lang w:val="fr-FR"/>
+        </w:rPr>
+        <w:t>obsolète</w:t>
+      </w:r>
       <w:r>
         <w:rPr>
           <w:lang w:val="fr-FR"/>
@@ -7449,14 +7375,12 @@
         </w:rPr>
         <w:t xml:space="preserve"> introduit dans 5 avec une signification </w:t>
       </w:r>
-      <w:proofErr w:type="spellStart"/>
-      <w:r>
-        <w:rPr>
-          <w:lang w:val="fr-FR"/>
-        </w:rPr>
-        <w:t>semantique</w:t>
-      </w:r>
-      <w:proofErr w:type="spellEnd"/>
+      <w:r>
+        <w:rPr>
+          <w:lang w:val="fr-FR"/>
+        </w:rPr>
+        <w:t>sémantique</w:t>
+      </w:r>
       <w:r>
         <w:rPr>
           <w:lang w:val="fr-FR"/>
@@ -7504,16 +7428,8 @@
         <w:rPr>
           <w:lang w:val="fr-FR"/>
         </w:rPr>
-        <w:t xml:space="preserve"> </w:t>
-      </w:r>
-      <w:proofErr w:type="gramStart"/>
-      <w:r>
-        <w:rPr>
-          <w:lang w:val="fr-FR"/>
-        </w:rPr>
-        <w:t>on</w:t>
-      </w:r>
-      <w:proofErr w:type="gramEnd"/>
+        <w:t>On</w:t>
+      </w:r>
       <w:r>
         <w:rPr>
           <w:lang w:val="fr-FR"/>
@@ -8321,14 +8237,12 @@
         </w:rPr>
         <w:t xml:space="preserve"> description de l’</w:t>
       </w:r>
-      <w:proofErr w:type="spellStart"/>
-      <w:r>
-        <w:rPr>
-          <w:lang w:val="fr-FR"/>
-        </w:rPr>
-        <w:t>abbreviation</w:t>
-      </w:r>
-      <w:proofErr w:type="spellEnd"/>
+      <w:r>
+        <w:rPr>
+          <w:lang w:val="fr-FR"/>
+        </w:rPr>
+        <w:t>abréviation</w:t>
+      </w:r>
     </w:p>
     <w:p>
       <w:pPr>
@@ -8424,14 +8338,12 @@
         </w:rPr>
         <w:t xml:space="preserve">&gt; : </w:t>
       </w:r>
-      <w:proofErr w:type="spellStart"/>
-      <w:r>
-        <w:rPr>
-          <w:lang w:val="fr-FR"/>
-        </w:rPr>
-        <w:t>represente</w:t>
-      </w:r>
-      <w:proofErr w:type="spellEnd"/>
+      <w:r>
+        <w:rPr>
+          <w:lang w:val="fr-FR"/>
+        </w:rPr>
+        <w:t>représente</w:t>
+      </w:r>
       <w:r>
         <w:rPr>
           <w:lang w:val="fr-FR"/>
@@ -8484,14 +8396,12 @@
         </w:rPr>
         <w:t xml:space="preserve">: </w:t>
       </w:r>
-      <w:proofErr w:type="spellStart"/>
-      <w:r>
-        <w:rPr>
-          <w:lang w:val="fr-FR"/>
-        </w:rPr>
-        <w:t>represnete</w:t>
-      </w:r>
-      <w:proofErr w:type="spellEnd"/>
+      <w:r>
+        <w:rPr>
+          <w:lang w:val="fr-FR"/>
+        </w:rPr>
+        <w:t>représente</w:t>
+      </w:r>
       <w:r>
         <w:rPr>
           <w:lang w:val="fr-FR"/>
@@ -8536,28 +8446,24 @@
         </w:rPr>
         <w:t xml:space="preserve"> : permet d’afficher le texte qui est barré car il n’est plus pertinent ou il ne doit pas </w:t>
       </w:r>
-      <w:proofErr w:type="spellStart"/>
-      <w:r>
-        <w:rPr>
-          <w:lang w:val="fr-FR"/>
-        </w:rPr>
-        <w:t>etre</w:t>
-      </w:r>
-      <w:proofErr w:type="spellEnd"/>
+      <w:r>
+        <w:rPr>
+          <w:lang w:val="fr-FR"/>
+        </w:rPr>
+        <w:t>être</w:t>
+      </w:r>
       <w:r>
         <w:rPr>
           <w:lang w:val="fr-FR"/>
         </w:rPr>
         <w:t xml:space="preserve"> employé pour indiquer des </w:t>
       </w:r>
-      <w:proofErr w:type="spellStart"/>
-      <w:r>
-        <w:rPr>
-          <w:lang w:val="fr-FR"/>
-        </w:rPr>
-        <w:t>editions</w:t>
-      </w:r>
-      <w:proofErr w:type="spellEnd"/>
+      <w:r>
+        <w:rPr>
+          <w:lang w:val="fr-FR"/>
+        </w:rPr>
+        <w:t>éditions</w:t>
+      </w:r>
       <w:r>
         <w:rPr>
           <w:lang w:val="fr-FR"/>
@@ -8618,28 +8524,24 @@
         </w:rPr>
         <w:t xml:space="preserve">a </w:t>
       </w:r>
-      <w:proofErr w:type="spellStart"/>
-      <w:r>
-        <w:rPr>
-          <w:lang w:val="fr-FR"/>
-        </w:rPr>
-        <w:t>presence</w:t>
-      </w:r>
-      <w:proofErr w:type="spellEnd"/>
+      <w:r>
+        <w:rPr>
+          <w:lang w:val="fr-FR"/>
+        </w:rPr>
+        <w:t>présence</w:t>
+      </w:r>
       <w:r>
         <w:rPr>
           <w:lang w:val="fr-FR"/>
         </w:rPr>
         <w:t xml:space="preserve"> des </w:t>
       </w:r>
-      <w:proofErr w:type="spellStart"/>
-      <w:r>
-        <w:rPr>
-          <w:lang w:val="fr-FR"/>
-        </w:rPr>
-        <w:t>elements</w:t>
-      </w:r>
-      <w:proofErr w:type="spellEnd"/>
+      <w:r>
+        <w:rPr>
+          <w:lang w:val="fr-FR"/>
+        </w:rPr>
+        <w:t>éléments</w:t>
+      </w:r>
       <w:r>
         <w:rPr>
           <w:lang w:val="fr-FR"/>
@@ -8722,14 +8624,12 @@
         </w:rPr>
         <w:t xml:space="preserve"> et avec la </w:t>
       </w:r>
-      <w:proofErr w:type="spellStart"/>
-      <w:r>
-        <w:rPr>
-          <w:lang w:val="fr-FR"/>
-        </w:rPr>
-        <w:t>propriete</w:t>
-      </w:r>
-      <w:proofErr w:type="spellEnd"/>
+      <w:r>
+        <w:rPr>
+          <w:lang w:val="fr-FR"/>
+        </w:rPr>
+        <w:t>propriété</w:t>
+      </w:r>
       <w:r>
         <w:rPr>
           <w:lang w:val="fr-FR"/>
@@ -10528,6 +10428,7 @@
           <w:color w:val="D4D4D4"/>
           <w:sz w:val="21"/>
           <w:szCs w:val="21"/>
+          <w:lang w:val="fr-FR"/>
         </w:rPr>
       </w:pPr>
       <w:r>
@@ -10546,24 +10447,29 @@
           <w:color w:val="808080"/>
           <w:sz w:val="21"/>
           <w:szCs w:val="21"/>
+          <w:lang w:val="fr-FR"/>
         </w:rPr>
         <w:t>&lt;</w:t>
       </w:r>
+      <w:proofErr w:type="gramStart"/>
       <w:r>
         <w:rPr>
           <w:rFonts w:ascii="Lucida Console" w:eastAsia="Times New Roman" w:hAnsi="Lucida Console" w:cs="Times New Roman"/>
           <w:color w:val="569CD6"/>
           <w:sz w:val="21"/>
           <w:szCs w:val="21"/>
+          <w:lang w:val="fr-FR"/>
         </w:rPr>
         <w:t>sup</w:t>
       </w:r>
-      <w:r>
-        <w:rPr>
-          <w:rFonts w:ascii="Lucida Console" w:eastAsia="Times New Roman" w:hAnsi="Lucida Console" w:cs="Times New Roman"/>
-          <w:color w:val="808080"/>
-          <w:sz w:val="21"/>
-          <w:szCs w:val="21"/>
+      <w:proofErr w:type="gramEnd"/>
+      <w:r>
+        <w:rPr>
+          <w:rFonts w:ascii="Lucida Console" w:eastAsia="Times New Roman" w:hAnsi="Lucida Console" w:cs="Times New Roman"/>
+          <w:color w:val="808080"/>
+          <w:sz w:val="21"/>
+          <w:szCs w:val="21"/>
+          <w:lang w:val="fr-FR"/>
         </w:rPr>
         <w:t>&gt;</w:t>
       </w:r>
@@ -10573,6 +10479,7 @@
           <w:color w:val="D4D4D4"/>
           <w:sz w:val="21"/>
           <w:szCs w:val="21"/>
+          <w:lang w:val="fr-FR"/>
         </w:rPr>
         <w:t>x</w:t>
       </w:r>
@@ -10582,6 +10489,7 @@
           <w:color w:val="808080"/>
           <w:sz w:val="21"/>
           <w:szCs w:val="21"/>
+          <w:lang w:val="fr-FR"/>
         </w:rPr>
         <w:t>&lt;/</w:t>
       </w:r>
@@ -10591,6 +10499,7 @@
           <w:color w:val="569CD6"/>
           <w:sz w:val="21"/>
           <w:szCs w:val="21"/>
+          <w:lang w:val="fr-FR"/>
         </w:rPr>
         <w:t>sup</w:t>
       </w:r>
@@ -10600,6 +10509,7 @@
           <w:color w:val="808080"/>
           <w:sz w:val="21"/>
           <w:szCs w:val="21"/>
+          <w:lang w:val="fr-FR"/>
         </w:rPr>
         <w:t>&gt;</w:t>
       </w:r>
@@ -10613,14 +10523,16 @@
           <w:color w:val="D4D4D4"/>
           <w:sz w:val="21"/>
           <w:szCs w:val="21"/>
-        </w:rPr>
-      </w:pPr>
-      <w:r>
-        <w:rPr>
-          <w:rFonts w:ascii="Lucida Console" w:eastAsia="Times New Roman" w:hAnsi="Lucida Console" w:cs="Times New Roman"/>
-          <w:color w:val="D4D4D4"/>
-          <w:sz w:val="21"/>
-          <w:szCs w:val="21"/>
+          <w:lang w:val="fr-FR"/>
+        </w:rPr>
+      </w:pPr>
+      <w:r>
+        <w:rPr>
+          <w:rFonts w:ascii="Lucida Console" w:eastAsia="Times New Roman" w:hAnsi="Lucida Console" w:cs="Times New Roman"/>
+          <w:color w:val="D4D4D4"/>
+          <w:sz w:val="21"/>
+          <w:szCs w:val="21"/>
+          <w:lang w:val="fr-FR"/>
         </w:rPr>
         <w:t xml:space="preserve">    </w:t>
       </w:r>
@@ -10630,6 +10542,7 @@
           <w:color w:val="808080"/>
           <w:sz w:val="21"/>
           <w:szCs w:val="21"/>
+          <w:lang w:val="fr-FR"/>
         </w:rPr>
         <w:t>&lt;/</w:t>
       </w:r>
@@ -10639,6 +10552,7 @@
           <w:color w:val="569CD6"/>
           <w:sz w:val="21"/>
           <w:szCs w:val="21"/>
+          <w:lang w:val="fr-FR"/>
         </w:rPr>
         <w:t>p</w:t>
       </w:r>
@@ -10648,6 +10562,7 @@
           <w:color w:val="808080"/>
           <w:sz w:val="21"/>
           <w:szCs w:val="21"/>
+          <w:lang w:val="fr-FR"/>
         </w:rPr>
         <w:t>&gt;</w:t>
       </w:r>
@@ -10750,7 +10665,7 @@
           <w:shd w:val="clear" w:color="auto" w:fill="FFFFFF"/>
           <w:lang w:val="fr-FR"/>
         </w:rPr>
-        <w:t xml:space="preserve"> mais</w:t>
+        <w:t>,</w:t>
       </w:r>
       <w:proofErr w:type="gramEnd"/>
       <w:r>
@@ -10761,7 +10676,7 @@
           <w:shd w:val="clear" w:color="auto" w:fill="FFFFFF"/>
           <w:lang w:val="fr-FR"/>
         </w:rPr>
-        <w:t xml:space="preserve"> pour des cas un peu plus complexe il est </w:t>
+        <w:t xml:space="preserve"> mais pour des cas un peu plus complexe il est </w:t>
       </w:r>
       <w:r>
         <w:rPr>
@@ -10787,7 +10702,8 @@
       <w:r>
         <w:rPr>
           <w:rFonts w:cstheme="minorHAnsi"/>
-          <w:color w:val="1B1B1B"/>
+          <w:b/>
+          <w:color w:val="FF0000"/>
           <w:spacing w:val="-1"/>
           <w:shd w:val="clear" w:color="auto" w:fill="FFFFFF"/>
           <w:lang w:val="fr-FR"/>
@@ -10795,6 +10711,17 @@
         <w:t>MathML</w:t>
       </w:r>
       <w:proofErr w:type="spellEnd"/>
+      <w:r>
+        <w:rPr>
+          <w:rFonts w:cstheme="minorHAnsi"/>
+          <w:b/>
+          <w:color w:val="FF0000"/>
+          <w:spacing w:val="-1"/>
+          <w:shd w:val="clear" w:color="auto" w:fill="FFFFFF"/>
+          <w:lang w:val="fr-FR"/>
+        </w:rPr>
+        <w:t xml:space="preserve"> (a exploiter)</w:t>
+      </w:r>
       <w:r>
         <w:rPr>
           <w:rFonts w:cstheme="minorHAnsi"/>
@@ -10999,15 +10926,13 @@
         </w:rPr>
         <w:t xml:space="preserve">Les liens ont des </w:t>
       </w:r>
-      <w:proofErr w:type="spellStart"/>
-      <w:r>
-        <w:rPr>
-          <w:rFonts w:cstheme="minorHAnsi"/>
-          <w:lang w:val="fr-FR"/>
-        </w:rPr>
-        <w:t>parametres</w:t>
-      </w:r>
-      <w:proofErr w:type="spellEnd"/>
+      <w:r>
+        <w:rPr>
+          <w:rFonts w:cstheme="minorHAnsi"/>
+          <w:lang w:val="fr-FR"/>
+        </w:rPr>
+        <w:t>paramètres</w:t>
+      </w:r>
       <w:r>
         <w:rPr>
           <w:rFonts w:cstheme="minorHAnsi"/>
@@ -11054,15 +10979,13 @@
         </w:rPr>
         <w:t xml:space="preserve"> </w:t>
       </w:r>
-      <w:proofErr w:type="spellStart"/>
-      <w:r>
-        <w:rPr>
-          <w:rFonts w:cstheme="minorHAnsi"/>
-          <w:lang w:val="fr-FR"/>
-        </w:rPr>
-        <w:t>specifie</w:t>
-      </w:r>
-      <w:proofErr w:type="spellEnd"/>
+      <w:r>
+        <w:rPr>
+          <w:rFonts w:cstheme="minorHAnsi"/>
+          <w:lang w:val="fr-FR"/>
+        </w:rPr>
+        <w:t>spécifie</w:t>
+      </w:r>
       <w:r>
         <w:rPr>
           <w:rFonts w:cstheme="minorHAnsi"/>
@@ -11077,15 +11000,13 @@
         </w:rPr>
         <w:t xml:space="preserve"> Une url absolue c’est une url </w:t>
       </w:r>
-      <w:proofErr w:type="spellStart"/>
-      <w:r>
-        <w:rPr>
-          <w:rFonts w:cstheme="minorHAnsi"/>
-          <w:lang w:val="fr-FR"/>
-        </w:rPr>
-        <w:t>complete</w:t>
-      </w:r>
-      <w:proofErr w:type="spellEnd"/>
+      <w:r>
+        <w:rPr>
+          <w:rFonts w:cstheme="minorHAnsi"/>
+          <w:lang w:val="fr-FR"/>
+        </w:rPr>
+        <w:t>complète</w:t>
+      </w:r>
       <w:r>
         <w:rPr>
           <w:rFonts w:cstheme="minorHAnsi"/>
@@ -11093,7 +11014,7 @@
         </w:rPr>
         <w:t xml:space="preserve"> d’un site web (</w:t>
       </w:r>
-      <w:hyperlink r:id="rId5" w:history="1">
+      <w:hyperlink r:id="rId7" w:history="1">
         <w:r>
           <w:rPr>
             <w:rStyle w:val="Lienhypertexte"/>
@@ -11110,15 +11031,13 @@
         </w:rPr>
         <w:t xml:space="preserve">), une URL relative pointe vers un autre </w:t>
       </w:r>
-      <w:proofErr w:type="spellStart"/>
-      <w:r>
-        <w:rPr>
-          <w:rFonts w:cstheme="minorHAnsi"/>
-          <w:lang w:val="fr-FR"/>
-        </w:rPr>
-        <w:t>repertoire</w:t>
-      </w:r>
-      <w:proofErr w:type="spellEnd"/>
+      <w:r>
+        <w:rPr>
+          <w:rFonts w:cstheme="minorHAnsi"/>
+          <w:lang w:val="fr-FR"/>
+        </w:rPr>
+        <w:t>répertoire</w:t>
+      </w:r>
       <w:r>
         <w:rPr>
           <w:rFonts w:cstheme="minorHAnsi"/>
@@ -11126,15 +11045,13 @@
         </w:rPr>
         <w:t>, ou un document a l’</w:t>
       </w:r>
-      <w:proofErr w:type="spellStart"/>
-      <w:r>
-        <w:rPr>
-          <w:rFonts w:cstheme="minorHAnsi"/>
-          <w:lang w:val="fr-FR"/>
-        </w:rPr>
-        <w:t>interieur</w:t>
-      </w:r>
-      <w:proofErr w:type="spellEnd"/>
+      <w:r>
+        <w:rPr>
+          <w:rFonts w:cstheme="minorHAnsi"/>
+          <w:lang w:val="fr-FR"/>
+        </w:rPr>
+        <w:t>intérieur</w:t>
+      </w:r>
       <w:r>
         <w:rPr>
           <w:rFonts w:cstheme="minorHAnsi"/>
@@ -11142,15 +11059,13 @@
         </w:rPr>
         <w:t xml:space="preserve"> du </w:t>
       </w:r>
-      <w:proofErr w:type="spellStart"/>
-      <w:r>
-        <w:rPr>
-          <w:rFonts w:cstheme="minorHAnsi"/>
-          <w:lang w:val="fr-FR"/>
-        </w:rPr>
-        <w:t>meme</w:t>
-      </w:r>
-      <w:proofErr w:type="spellEnd"/>
+      <w:r>
+        <w:rPr>
+          <w:rFonts w:cstheme="minorHAnsi"/>
+          <w:lang w:val="fr-FR"/>
+        </w:rPr>
+        <w:t>même</w:t>
+      </w:r>
       <w:r>
         <w:rPr>
           <w:rFonts w:cstheme="minorHAnsi"/>
@@ -11165,15 +11080,13 @@
         </w:rPr>
         <w:t xml:space="preserve"> (/about-us/ : qui signifie pointe vers le </w:t>
       </w:r>
-      <w:proofErr w:type="spellStart"/>
-      <w:r>
-        <w:rPr>
-          <w:rFonts w:cstheme="minorHAnsi"/>
-          <w:lang w:val="fr-FR"/>
-        </w:rPr>
-        <w:t>repertoire</w:t>
-      </w:r>
-      <w:proofErr w:type="spellEnd"/>
+      <w:r>
+        <w:rPr>
+          <w:rFonts w:cstheme="minorHAnsi"/>
+          <w:lang w:val="fr-FR"/>
+        </w:rPr>
+        <w:t>répertoire</w:t>
+      </w:r>
       <w:r>
         <w:rPr>
           <w:rFonts w:cstheme="minorHAnsi"/>
@@ -11197,15 +11110,13 @@
         </w:rPr>
         <w:t xml:space="preserve"> le </w:t>
       </w:r>
-      <w:proofErr w:type="spellStart"/>
-      <w:r>
-        <w:rPr>
-          <w:rFonts w:cstheme="minorHAnsi"/>
-          <w:lang w:val="fr-FR"/>
-        </w:rPr>
-        <w:t>repertoire</w:t>
-      </w:r>
-      <w:proofErr w:type="spellEnd"/>
+      <w:r>
+        <w:rPr>
+          <w:rFonts w:cstheme="minorHAnsi"/>
+          <w:lang w:val="fr-FR"/>
+        </w:rPr>
+        <w:t>répertoire</w:t>
+      </w:r>
       <w:r>
         <w:rPr>
           <w:rFonts w:cstheme="minorHAnsi"/>
@@ -11213,15 +11124,13 @@
         </w:rPr>
         <w:t xml:space="preserve"> racine / , lorsque vous pointez dans un </w:t>
       </w:r>
-      <w:proofErr w:type="spellStart"/>
-      <w:r>
-        <w:rPr>
-          <w:rFonts w:cstheme="minorHAnsi"/>
-          <w:lang w:val="fr-FR"/>
-        </w:rPr>
-        <w:t>repertoire</w:t>
-      </w:r>
-      <w:proofErr w:type="spellEnd"/>
+      <w:r>
+        <w:rPr>
+          <w:rFonts w:cstheme="minorHAnsi"/>
+          <w:lang w:val="fr-FR"/>
+        </w:rPr>
+        <w:t>répertoire</w:t>
+      </w:r>
       <w:r>
         <w:rPr>
           <w:rFonts w:cstheme="minorHAnsi"/>
@@ -11229,15 +11138,13 @@
         </w:rPr>
         <w:t xml:space="preserve"> sans </w:t>
       </w:r>
-      <w:proofErr w:type="spellStart"/>
-      <w:r>
-        <w:rPr>
-          <w:rFonts w:cstheme="minorHAnsi"/>
-          <w:lang w:val="fr-FR"/>
-        </w:rPr>
-        <w:t>specififier</w:t>
-      </w:r>
-      <w:proofErr w:type="spellEnd"/>
+      <w:r>
+        <w:rPr>
+          <w:rFonts w:cstheme="minorHAnsi"/>
+          <w:lang w:val="fr-FR"/>
+        </w:rPr>
+        <w:t>spécifier</w:t>
+      </w:r>
       <w:r>
         <w:rPr>
           <w:rFonts w:cstheme="minorHAnsi"/>
@@ -11245,15 +11152,13 @@
         </w:rPr>
         <w:t xml:space="preserve"> explicitement le document, les serveurs web renvoie </w:t>
       </w:r>
-      <w:proofErr w:type="spellStart"/>
-      <w:r>
-        <w:rPr>
-          <w:rFonts w:cstheme="minorHAnsi"/>
-          <w:lang w:val="fr-FR"/>
-        </w:rPr>
-        <w:t>generalement</w:t>
-      </w:r>
-      <w:proofErr w:type="spellEnd"/>
+      <w:r>
+        <w:rPr>
+          <w:rFonts w:cstheme="minorHAnsi"/>
+          <w:lang w:val="fr-FR"/>
+        </w:rPr>
+        <w:t>généralement</w:t>
+      </w:r>
       <w:r>
         <w:rPr>
           <w:rFonts w:cstheme="minorHAnsi"/>
@@ -11261,15 +11166,13 @@
         </w:rPr>
         <w:t xml:space="preserve"> le </w:t>
       </w:r>
-      <w:proofErr w:type="spellStart"/>
-      <w:r>
-        <w:rPr>
-          <w:rFonts w:cstheme="minorHAnsi"/>
-          <w:lang w:val="fr-FR"/>
-        </w:rPr>
-        <w:t>docuement</w:t>
-      </w:r>
-      <w:proofErr w:type="spellEnd"/>
+      <w:r>
+        <w:rPr>
+          <w:rFonts w:cstheme="minorHAnsi"/>
+          <w:lang w:val="fr-FR"/>
+        </w:rPr>
+        <w:t>document</w:t>
+      </w:r>
       <w:r>
         <w:rPr>
           <w:rFonts w:cstheme="minorHAnsi"/>
@@ -11277,15 +11180,13 @@
         </w:rPr>
         <w:t xml:space="preserve"> index.html de ce </w:t>
       </w:r>
-      <w:proofErr w:type="spellStart"/>
-      <w:r>
-        <w:rPr>
-          <w:rFonts w:cstheme="minorHAnsi"/>
-          <w:lang w:val="fr-FR"/>
-        </w:rPr>
-        <w:t>repertoire</w:t>
-      </w:r>
-      <w:proofErr w:type="spellEnd"/>
+      <w:r>
+        <w:rPr>
+          <w:rFonts w:cstheme="minorHAnsi"/>
+          <w:lang w:val="fr-FR"/>
+        </w:rPr>
+        <w:t>répertoire</w:t>
+      </w:r>
       <w:r>
         <w:rPr>
           <w:rFonts w:cstheme="minorHAnsi"/>
@@ -11332,15 +11233,13 @@
         </w:rPr>
         <w:t xml:space="preserve"> </w:t>
       </w:r>
-      <w:proofErr w:type="spellStart"/>
-      <w:r>
-        <w:rPr>
-          <w:rFonts w:cstheme="minorHAnsi"/>
-          <w:lang w:val="fr-FR"/>
-        </w:rPr>
-        <w:t>specifie</w:t>
-      </w:r>
-      <w:proofErr w:type="spellEnd"/>
+      <w:r>
+        <w:rPr>
+          <w:rFonts w:cstheme="minorHAnsi"/>
+          <w:lang w:val="fr-FR"/>
+        </w:rPr>
+        <w:t>spécifie</w:t>
+      </w:r>
       <w:r>
         <w:rPr>
           <w:rFonts w:cstheme="minorHAnsi"/>
@@ -11348,15 +11247,13 @@
         </w:rPr>
         <w:t xml:space="preserve"> la langue de la ressource liée par l’attribut </w:t>
       </w:r>
-      <w:proofErr w:type="spellStart"/>
-      <w:r>
-        <w:rPr>
-          <w:rFonts w:cstheme="minorHAnsi"/>
-          <w:lang w:val="fr-FR"/>
-        </w:rPr>
-        <w:t>href</w:t>
-      </w:r>
-      <w:proofErr w:type="spellEnd"/>
+      <w:r>
+        <w:rPr>
+          <w:rFonts w:cstheme="minorHAnsi"/>
+          <w:lang w:val="fr-FR"/>
+        </w:rPr>
+        <w:t>Href</w:t>
+      </w:r>
       <w:r>
         <w:rPr>
           <w:rFonts w:cstheme="minorHAnsi"/>
@@ -11409,15 +11306,13 @@
         </w:rPr>
         <w:t xml:space="preserve"> </w:t>
       </w:r>
-      <w:proofErr w:type="spellStart"/>
-      <w:r>
-        <w:rPr>
-          <w:rFonts w:cstheme="minorHAnsi"/>
-          <w:lang w:val="fr-FR"/>
-        </w:rPr>
-        <w:t>specifie</w:t>
-      </w:r>
-      <w:proofErr w:type="spellEnd"/>
+      <w:r>
+        <w:rPr>
+          <w:rFonts w:cstheme="minorHAnsi"/>
+          <w:lang w:val="fr-FR"/>
+        </w:rPr>
+        <w:t>spécifie</w:t>
+      </w:r>
       <w:r>
         <w:rPr>
           <w:rFonts w:cstheme="minorHAnsi"/>
@@ -11439,7 +11334,7 @@
         </w:rPr>
         <w:t xml:space="preserve">liste des attributs : </w:t>
       </w:r>
-      <w:hyperlink r:id="rId6" w:anchor="linkTypes" w:history="1">
+      <w:hyperlink r:id="rId8" w:anchor="linkTypes" w:history="1">
         <w:r>
           <w:rPr>
             <w:rStyle w:val="Lienhypertexte"/>
@@ -11561,15 +11456,13 @@
         </w:rPr>
         <w:t xml:space="preserve"> : </w:t>
       </w:r>
-      <w:proofErr w:type="spellStart"/>
-      <w:r>
-        <w:rPr>
-          <w:rFonts w:cstheme="minorHAnsi"/>
-          <w:lang w:val="fr-FR"/>
-        </w:rPr>
-        <w:t>specifie</w:t>
-      </w:r>
-      <w:proofErr w:type="spellEnd"/>
+      <w:r>
+        <w:rPr>
+          <w:rFonts w:cstheme="minorHAnsi"/>
+          <w:lang w:val="fr-FR"/>
+        </w:rPr>
+        <w:t>spécifie</w:t>
+      </w:r>
       <w:r>
         <w:rPr>
           <w:rFonts w:cstheme="minorHAnsi"/>
@@ -11577,15 +11470,13 @@
         </w:rPr>
         <w:t xml:space="preserve"> ou </w:t>
       </w:r>
-      <w:proofErr w:type="spellStart"/>
-      <w:r>
-        <w:rPr>
-          <w:rFonts w:cstheme="minorHAnsi"/>
-          <w:lang w:val="fr-FR"/>
-        </w:rPr>
-        <w:t>ouvir</w:t>
-      </w:r>
-      <w:proofErr w:type="spellEnd"/>
+      <w:r>
+        <w:rPr>
+          <w:rFonts w:cstheme="minorHAnsi"/>
+          <w:lang w:val="fr-FR"/>
+        </w:rPr>
+        <w:t>ouvrir</w:t>
+      </w:r>
       <w:r>
         <w:rPr>
           <w:rFonts w:cstheme="minorHAnsi"/>
@@ -11593,15 +11484,13 @@
         </w:rPr>
         <w:t xml:space="preserve"> le lien, ex ( dans un nouvel onglet, ou une nouvelle </w:t>
       </w:r>
-      <w:proofErr w:type="spellStart"/>
-      <w:r>
-        <w:rPr>
-          <w:rFonts w:cstheme="minorHAnsi"/>
-          <w:lang w:val="fr-FR"/>
-        </w:rPr>
-        <w:t>fenetre</w:t>
-      </w:r>
-      <w:proofErr w:type="spellEnd"/>
+      <w:r>
+        <w:rPr>
+          <w:rFonts w:cstheme="minorHAnsi"/>
+          <w:lang w:val="fr-FR"/>
+        </w:rPr>
+        <w:t>fenêtre</w:t>
+      </w:r>
       <w:r>
         <w:rPr>
           <w:rFonts w:cstheme="minorHAnsi"/>
@@ -11670,15 +11559,13 @@
         </w:rPr>
         <w:t xml:space="preserve">: </w:t>
       </w:r>
-      <w:proofErr w:type="spellStart"/>
-      <w:r>
-        <w:rPr>
-          <w:rFonts w:cstheme="minorHAnsi"/>
-          <w:lang w:val="fr-FR"/>
-        </w:rPr>
-        <w:t>specifie</w:t>
-      </w:r>
-      <w:proofErr w:type="spellEnd"/>
+      <w:r>
+        <w:rPr>
+          <w:rFonts w:cstheme="minorHAnsi"/>
+          <w:lang w:val="fr-FR"/>
+        </w:rPr>
+        <w:t>spécifie</w:t>
+      </w:r>
       <w:r>
         <w:rPr>
           <w:rFonts w:cstheme="minorHAnsi"/>
@@ -11686,15 +11573,13 @@
         </w:rPr>
         <w:t xml:space="preserve"> les informations </w:t>
       </w:r>
-      <w:proofErr w:type="spellStart"/>
-      <w:r>
-        <w:rPr>
-          <w:rFonts w:cstheme="minorHAnsi"/>
-          <w:lang w:val="fr-FR"/>
-        </w:rPr>
-        <w:t>supplementaires</w:t>
-      </w:r>
-      <w:proofErr w:type="spellEnd"/>
+      <w:r>
+        <w:rPr>
+          <w:rFonts w:cstheme="minorHAnsi"/>
+          <w:lang w:val="fr-FR"/>
+        </w:rPr>
+        <w:t>supplémentaires</w:t>
+      </w:r>
       <w:r>
         <w:rPr>
           <w:rFonts w:cstheme="minorHAnsi"/>
@@ -11784,6 +11669,7 @@
           <w:rFonts w:cstheme="minorHAnsi"/>
           <w:lang w:val="fr-FR"/>
         </w:rPr>
+        <w:lastRenderedPageBreak/>
         <w:t>Download</w:t>
       </w:r>
       <w:proofErr w:type="spellEnd"/>
@@ -11801,15 +11687,13 @@
         </w:rPr>
         <w:t xml:space="preserve">: </w:t>
       </w:r>
-      <w:proofErr w:type="spellStart"/>
-      <w:r>
-        <w:rPr>
-          <w:rFonts w:cstheme="minorHAnsi"/>
-          <w:lang w:val="fr-FR"/>
-        </w:rPr>
-        <w:t>specifie</w:t>
-      </w:r>
-      <w:proofErr w:type="spellEnd"/>
+      <w:r>
+        <w:rPr>
+          <w:rFonts w:cstheme="minorHAnsi"/>
+          <w:lang w:val="fr-FR"/>
+        </w:rPr>
+        <w:t>spécifie</w:t>
+      </w:r>
       <w:r>
         <w:rPr>
           <w:rFonts w:cstheme="minorHAnsi"/>
@@ -11854,7 +11738,6 @@
           <w:rFonts w:cstheme="minorHAnsi"/>
           <w:lang w:val="fr-FR"/>
         </w:rPr>
-        <w:lastRenderedPageBreak/>
         <w:t xml:space="preserve">Les balises d’ancrage sont couramment </w:t>
       </w:r>
       <w:r>
@@ -11871,15 +11754,13 @@
         </w:rPr>
         <w:t xml:space="preserve"> pour lier des pages web distinctes, mais elles peuvent </w:t>
       </w:r>
-      <w:proofErr w:type="spellStart"/>
-      <w:r>
-        <w:rPr>
-          <w:rFonts w:cstheme="minorHAnsi"/>
-          <w:lang w:val="fr-FR"/>
-        </w:rPr>
-        <w:t>etre</w:t>
-      </w:r>
-      <w:proofErr w:type="spellEnd"/>
+      <w:r>
+        <w:rPr>
+          <w:rFonts w:cstheme="minorHAnsi"/>
+          <w:lang w:val="fr-FR"/>
+        </w:rPr>
+        <w:t>être</w:t>
+      </w:r>
       <w:r>
         <w:rPr>
           <w:rFonts w:cstheme="minorHAnsi"/>
@@ -11936,21 +11817,26 @@
           <w:lang w:val="fr-FR"/>
         </w:rPr>
       </w:pPr>
-      <w:proofErr w:type="spellStart"/>
-      <w:r>
-        <w:rPr>
-          <w:rFonts w:cstheme="minorHAnsi"/>
-          <w:lang w:val="fr-FR"/>
-        </w:rPr>
-        <w:t>Cest</w:t>
-      </w:r>
-      <w:proofErr w:type="spellEnd"/>
-      <w:r>
-        <w:rPr>
-          <w:rFonts w:cstheme="minorHAnsi"/>
-          <w:lang w:val="fr-FR"/>
-        </w:rPr>
-        <w:t xml:space="preserve"> le cas d’utilisation basic de</w:t>
+      <w:r>
+        <w:rPr>
+          <w:rFonts w:cstheme="minorHAnsi"/>
+          <w:lang w:val="fr-FR"/>
+        </w:rPr>
+        <w:t>C</w:t>
+      </w:r>
+      <w:r>
+        <w:rPr>
+          <w:rFonts w:cstheme="minorHAnsi"/>
+          <w:lang w:val="fr-FR"/>
+        </w:rPr>
+        <w:t>’</w:t>
+      </w:r>
+      <w:r>
+        <w:rPr>
+          <w:rFonts w:cstheme="minorHAnsi"/>
+          <w:lang w:val="fr-FR"/>
+        </w:rPr>
+        <w:t>est le cas d’utilisation basic de</w:t>
       </w:r>
       <w:r>
         <w:rPr>
@@ -11959,15 +11845,13 @@
         </w:rPr>
         <w:t xml:space="preserve"> l’</w:t>
       </w:r>
-      <w:proofErr w:type="spellStart"/>
-      <w:r>
-        <w:rPr>
-          <w:rFonts w:cstheme="minorHAnsi"/>
-          <w:lang w:val="fr-FR"/>
-        </w:rPr>
-        <w:t>element</w:t>
-      </w:r>
-      <w:proofErr w:type="spellEnd"/>
+      <w:r>
+        <w:rPr>
+          <w:rFonts w:cstheme="minorHAnsi"/>
+          <w:lang w:val="fr-FR"/>
+        </w:rPr>
+        <w:t>élément</w:t>
+      </w:r>
       <w:r>
         <w:rPr>
           <w:rFonts w:cstheme="minorHAnsi"/>
@@ -12248,15 +12132,13 @@
           <w:lang w:val="fr-FR"/>
         </w:rPr>
       </w:pPr>
-      <w:proofErr w:type="gramStart"/>
-      <w:r>
-        <w:rPr>
-          <w:rFonts w:cstheme="minorHAnsi"/>
-          <w:lang w:val="fr-FR"/>
-        </w:rPr>
-        <w:t>Ca</w:t>
-      </w:r>
-      <w:proofErr w:type="gramEnd"/>
+      <w:r>
+        <w:rPr>
+          <w:rFonts w:cstheme="minorHAnsi"/>
+          <w:lang w:val="fr-FR"/>
+        </w:rPr>
+        <w:t>Ça</w:t>
+      </w:r>
       <w:r>
         <w:rPr>
           <w:rFonts w:cstheme="minorHAnsi"/>
@@ -12264,15 +12146,13 @@
         </w:rPr>
         <w:t xml:space="preserve"> </w:t>
       </w:r>
-      <w:proofErr w:type="spellStart"/>
-      <w:r>
-        <w:rPr>
-          <w:rFonts w:cstheme="minorHAnsi"/>
-          <w:lang w:val="fr-FR"/>
-        </w:rPr>
-        <w:t>cree</w:t>
-      </w:r>
-      <w:proofErr w:type="spellEnd"/>
+      <w:r>
+        <w:rPr>
+          <w:rFonts w:cstheme="minorHAnsi"/>
+          <w:lang w:val="fr-FR"/>
+        </w:rPr>
+        <w:t>crée</w:t>
+      </w:r>
       <w:r>
         <w:rPr>
           <w:rFonts w:cstheme="minorHAnsi"/>
@@ -12280,15 +12160,13 @@
         </w:rPr>
         <w:t xml:space="preserve"> un lien hyper texte vers le site de </w:t>
       </w:r>
-      <w:proofErr w:type="spellStart"/>
-      <w:r>
-        <w:rPr>
-          <w:rFonts w:cstheme="minorHAnsi"/>
-          <w:lang w:val="fr-FR"/>
-        </w:rPr>
-        <w:t>facebook</w:t>
-      </w:r>
-      <w:proofErr w:type="spellEnd"/>
+      <w:r>
+        <w:rPr>
+          <w:rFonts w:cstheme="minorHAnsi"/>
+          <w:lang w:val="fr-FR"/>
+        </w:rPr>
+        <w:t>Facebook</w:t>
+      </w:r>
       <w:r>
         <w:rPr>
           <w:rFonts w:cstheme="minorHAnsi"/>
@@ -12296,15 +12174,13 @@
         </w:rPr>
         <w:t xml:space="preserve"> comme </w:t>
       </w:r>
-      <w:proofErr w:type="spellStart"/>
-      <w:r>
-        <w:rPr>
-          <w:rFonts w:cstheme="minorHAnsi"/>
-          <w:lang w:val="fr-FR"/>
-        </w:rPr>
-        <w:t>specifie</w:t>
-      </w:r>
-      <w:proofErr w:type="spellEnd"/>
+      <w:r>
+        <w:rPr>
+          <w:rFonts w:cstheme="minorHAnsi"/>
+          <w:lang w:val="fr-FR"/>
+        </w:rPr>
+        <w:t>spécifie</w:t>
+      </w:r>
       <w:r>
         <w:rPr>
           <w:rFonts w:cstheme="minorHAnsi"/>
@@ -12343,15 +12219,13 @@
         </w:rPr>
         <w:t xml:space="preserve">Pour indiquer que le lien </w:t>
       </w:r>
-      <w:proofErr w:type="spellStart"/>
-      <w:r>
-        <w:rPr>
-          <w:rFonts w:cstheme="minorHAnsi"/>
-          <w:lang w:val="fr-FR"/>
-        </w:rPr>
-        <w:t>mene</w:t>
-      </w:r>
-      <w:proofErr w:type="spellEnd"/>
+      <w:r>
+        <w:rPr>
+          <w:rFonts w:cstheme="minorHAnsi"/>
+          <w:lang w:val="fr-FR"/>
+        </w:rPr>
+        <w:t>mène</w:t>
+      </w:r>
       <w:r>
         <w:rPr>
           <w:rFonts w:cstheme="minorHAnsi"/>
@@ -12576,15 +12450,13 @@
         </w:rPr>
         <w:t xml:space="preserve">Link to an </w:t>
       </w:r>
-      <w:proofErr w:type="spellStart"/>
-      <w:r>
-        <w:rPr>
-          <w:rFonts w:cstheme="minorHAnsi"/>
-          <w:lang w:val="fr-FR"/>
-        </w:rPr>
-        <w:t>anchor</w:t>
-      </w:r>
-      <w:proofErr w:type="spellEnd"/>
+      <w:r>
+        <w:rPr>
+          <w:rFonts w:cstheme="minorHAnsi"/>
+          <w:lang w:val="fr-FR"/>
+        </w:rPr>
+        <w:t>Anchor</w:t>
+      </w:r>
       <w:r>
         <w:rPr>
           <w:rFonts w:cstheme="minorHAnsi"/>
@@ -12607,15 +12479,13 @@
         </w:rPr>
         <w:t xml:space="preserve">Les ancres peuvent </w:t>
       </w:r>
-      <w:proofErr w:type="spellStart"/>
-      <w:r>
-        <w:rPr>
-          <w:rFonts w:cstheme="minorHAnsi"/>
-          <w:lang w:val="fr-FR"/>
-        </w:rPr>
-        <w:t>etre</w:t>
-      </w:r>
-      <w:proofErr w:type="spellEnd"/>
+      <w:r>
+        <w:rPr>
+          <w:rFonts w:cstheme="minorHAnsi"/>
+          <w:lang w:val="fr-FR"/>
+        </w:rPr>
+        <w:t>être</w:t>
+      </w:r>
       <w:r>
         <w:rPr>
           <w:rFonts w:cstheme="minorHAnsi"/>
@@ -12623,15 +12493,13 @@
         </w:rPr>
         <w:t xml:space="preserve"> utilisée pour </w:t>
       </w:r>
-      <w:proofErr w:type="spellStart"/>
-      <w:r>
-        <w:rPr>
-          <w:rFonts w:cstheme="minorHAnsi"/>
-          <w:lang w:val="fr-FR"/>
-        </w:rPr>
-        <w:t>acceder</w:t>
-      </w:r>
-      <w:proofErr w:type="spellEnd"/>
+      <w:r>
+        <w:rPr>
+          <w:rFonts w:cstheme="minorHAnsi"/>
+          <w:lang w:val="fr-FR"/>
+        </w:rPr>
+        <w:t>accéder</w:t>
+      </w:r>
       <w:r>
         <w:rPr>
           <w:rFonts w:cstheme="minorHAnsi"/>
@@ -12639,15 +12507,13 @@
         </w:rPr>
         <w:t xml:space="preserve"> à des balises </w:t>
       </w:r>
-      <w:proofErr w:type="spellStart"/>
-      <w:r>
-        <w:rPr>
-          <w:rFonts w:cstheme="minorHAnsi"/>
-          <w:lang w:val="fr-FR"/>
-        </w:rPr>
-        <w:t>specifiques</w:t>
-      </w:r>
-      <w:proofErr w:type="spellEnd"/>
+      <w:r>
+        <w:rPr>
+          <w:rFonts w:cstheme="minorHAnsi"/>
+          <w:lang w:val="fr-FR"/>
+        </w:rPr>
+        <w:t>spécifiques</w:t>
+      </w:r>
       <w:r>
         <w:rPr>
           <w:rFonts w:cstheme="minorHAnsi"/>
@@ -12701,15 +12567,13 @@
         </w:rPr>
         <w:t xml:space="preserve">&lt;a&gt; peut pointer vers n’importe </w:t>
       </w:r>
-      <w:proofErr w:type="spellStart"/>
-      <w:r>
-        <w:rPr>
-          <w:rFonts w:cstheme="minorHAnsi"/>
-          <w:lang w:val="fr-FR"/>
-        </w:rPr>
-        <w:t>quell</w:t>
-      </w:r>
-      <w:proofErr w:type="spellEnd"/>
+      <w:r>
+        <w:rPr>
+          <w:rFonts w:cstheme="minorHAnsi"/>
+          <w:lang w:val="fr-FR"/>
+        </w:rPr>
+        <w:t>quel</w:t>
+      </w:r>
       <w:r>
         <w:rPr>
           <w:rFonts w:cstheme="minorHAnsi"/>
@@ -12717,15 +12581,13 @@
         </w:rPr>
         <w:t xml:space="preserve"> </w:t>
       </w:r>
-      <w:proofErr w:type="spellStart"/>
-      <w:r>
-        <w:rPr>
-          <w:rFonts w:cstheme="minorHAnsi"/>
-          <w:lang w:val="fr-FR"/>
-        </w:rPr>
-        <w:t>element</w:t>
-      </w:r>
-      <w:proofErr w:type="spellEnd"/>
+      <w:r>
+        <w:rPr>
+          <w:rFonts w:cstheme="minorHAnsi"/>
+          <w:lang w:val="fr-FR"/>
+        </w:rPr>
+        <w:t>élément</w:t>
+      </w:r>
       <w:r>
         <w:rPr>
           <w:rFonts w:cstheme="minorHAnsi"/>
@@ -12733,15 +12595,13 @@
         </w:rPr>
         <w:t xml:space="preserve"> qui a un identifiant </w:t>
       </w:r>
-      <w:proofErr w:type="spellStart"/>
-      <w:r>
-        <w:rPr>
-          <w:rFonts w:cstheme="minorHAnsi"/>
-          <w:lang w:val="fr-FR"/>
-        </w:rPr>
-        <w:t>attribute</w:t>
-      </w:r>
-      <w:proofErr w:type="spellEnd"/>
+      <w:r>
+        <w:rPr>
+          <w:rFonts w:cstheme="minorHAnsi"/>
+          <w:lang w:val="fr-FR"/>
+        </w:rPr>
+        <w:t>attribut</w:t>
+      </w:r>
       <w:r>
         <w:rPr>
           <w:rFonts w:cstheme="minorHAnsi"/>
@@ -13484,7 +13344,6 @@
         </w:rPr>
         <w:t xml:space="preserve">Link to page on the same </w:t>
       </w:r>
-      <w:proofErr w:type="gramStart"/>
       <w:r>
         <w:rPr>
           <w:rFonts w:cstheme="minorHAnsi"/>
@@ -13495,9 +13354,8 @@
         <w:rPr>
           <w:rFonts w:cstheme="minorHAnsi"/>
         </w:rPr>
-        <w:t xml:space="preserve"> :</w:t>
-      </w:r>
-      <w:proofErr w:type="gramEnd"/>
+        <w:t>:</w:t>
+      </w:r>
       <w:r>
         <w:rPr>
           <w:rFonts w:cstheme="minorHAnsi"/>
@@ -13552,6 +13410,7 @@
           <w:sz w:val="21"/>
           <w:szCs w:val="21"/>
         </w:rPr>
+        <w:lastRenderedPageBreak/>
         <w:t>&lt;</w:t>
       </w:r>
       <w:r>
@@ -13669,138 +13528,2036 @@
         <w:rPr>
           <w:rFonts w:cstheme="minorHAnsi"/>
         </w:rPr>
+        <w:t>Link to dials a number</w:t>
+      </w:r>
+    </w:p>
+    <w:p>
+      <w:pPr>
+        <w:rPr>
+          <w:rFonts w:cstheme="minorHAnsi"/>
+          <w:lang w:val="fr-FR"/>
+        </w:rPr>
+      </w:pPr>
+      <w:r>
+        <w:rPr>
+          <w:rFonts w:cstheme="minorHAnsi"/>
+          <w:lang w:val="fr-FR"/>
+        </w:rPr>
+        <w:t xml:space="preserve">Si la valeur d’attribue </w:t>
+      </w:r>
+      <w:proofErr w:type="spellStart"/>
+      <w:r>
+        <w:rPr>
+          <w:rFonts w:cstheme="minorHAnsi"/>
+          <w:lang w:val="fr-FR"/>
+        </w:rPr>
+        <w:t>href</w:t>
+      </w:r>
+      <w:proofErr w:type="spellEnd"/>
+      <w:r>
+        <w:rPr>
+          <w:rFonts w:cstheme="minorHAnsi"/>
+          <w:lang w:val="fr-FR"/>
+        </w:rPr>
+        <w:t xml:space="preserve"> commence par tel,</w:t>
+      </w:r>
+      <w:r>
+        <w:rPr>
+          <w:rFonts w:cstheme="minorHAnsi"/>
+          <w:lang w:val="fr-FR"/>
+        </w:rPr>
+        <w:t xml:space="preserve"> votre appareil composera le </w:t>
+      </w:r>
+      <w:r>
+        <w:rPr>
+          <w:rFonts w:cstheme="minorHAnsi"/>
+          <w:lang w:val="fr-FR"/>
+        </w:rPr>
+        <w:t>numéro</w:t>
+      </w:r>
+      <w:r>
+        <w:rPr>
+          <w:rFonts w:cstheme="minorHAnsi"/>
+          <w:lang w:val="fr-FR"/>
+        </w:rPr>
+        <w:t xml:space="preserve"> de </w:t>
+      </w:r>
+      <w:proofErr w:type="spellStart"/>
+      <w:r>
+        <w:rPr>
+          <w:rFonts w:cstheme="minorHAnsi"/>
+          <w:lang w:val="fr-FR"/>
+        </w:rPr>
+        <w:t>telephone</w:t>
+      </w:r>
+      <w:proofErr w:type="spellEnd"/>
+      <w:r>
+        <w:rPr>
+          <w:rFonts w:cstheme="minorHAnsi"/>
+          <w:lang w:val="fr-FR"/>
+        </w:rPr>
+        <w:t xml:space="preserve"> lorsque vous cliquer dessus,</w:t>
+      </w:r>
+    </w:p>
+    <w:p>
+      <w:pPr>
+        <w:rPr>
+          <w:rFonts w:cstheme="minorHAnsi"/>
+          <w:lang w:val="fr-FR"/>
+        </w:rPr>
+      </w:pPr>
+      <w:r>
+        <w:rPr>
+          <w:rFonts w:cstheme="minorHAnsi"/>
+          <w:lang w:val="fr-FR"/>
+        </w:rPr>
+        <w:t xml:space="preserve">Cela fonctionne sur mobile, sur ordinateur ou tablette </w:t>
+      </w:r>
+      <w:r>
+        <w:rPr>
+          <w:rFonts w:cstheme="minorHAnsi"/>
+          <w:lang w:val="fr-FR"/>
+        </w:rPr>
+        <w:t>exécutants</w:t>
+      </w:r>
+      <w:r>
+        <w:rPr>
+          <w:rFonts w:cstheme="minorHAnsi"/>
+          <w:lang w:val="fr-FR"/>
+        </w:rPr>
+        <w:t xml:space="preserve"> des logiciels comme </w:t>
+      </w:r>
+      <w:proofErr w:type="spellStart"/>
+      <w:r>
+        <w:rPr>
+          <w:rFonts w:cstheme="minorHAnsi"/>
+          <w:lang w:val="fr-FR"/>
+        </w:rPr>
+        <w:t>skype</w:t>
+      </w:r>
+      <w:proofErr w:type="spellEnd"/>
+      <w:r>
+        <w:rPr>
+          <w:rFonts w:cstheme="minorHAnsi"/>
+          <w:lang w:val="fr-FR"/>
+        </w:rPr>
+        <w:t xml:space="preserve"> qui peuvent passer des appels </w:t>
+      </w:r>
+      <w:r>
+        <w:rPr>
+          <w:rFonts w:cstheme="minorHAnsi"/>
+          <w:lang w:val="fr-FR"/>
+        </w:rPr>
+        <w:t>téléphoniques</w:t>
+      </w:r>
+      <w:r>
+        <w:rPr>
+          <w:rFonts w:cstheme="minorHAnsi"/>
+          <w:lang w:val="fr-FR"/>
+        </w:rPr>
+        <w:t>.</w:t>
+      </w:r>
+    </w:p>
+    <w:p>
+      <w:pPr>
+        <w:shd w:val="clear" w:color="auto" w:fill="1E1E1E"/>
+        <w:spacing w:after="0" w:line="285" w:lineRule="atLeast"/>
+        <w:rPr>
+          <w:rFonts w:ascii="Lucida Console" w:eastAsia="Times New Roman" w:hAnsi="Lucida Console" w:cs="Times New Roman"/>
+          <w:color w:val="D4D4D4"/>
+          <w:sz w:val="21"/>
+          <w:szCs w:val="21"/>
+        </w:rPr>
+      </w:pPr>
+      <w:r>
+        <w:rPr>
+          <w:rFonts w:ascii="Lucida Console" w:eastAsia="Times New Roman" w:hAnsi="Lucida Console" w:cs="Times New Roman"/>
+          <w:color w:val="808080"/>
+          <w:sz w:val="21"/>
+          <w:szCs w:val="21"/>
+        </w:rPr>
+        <w:t>&lt;</w:t>
+      </w:r>
+      <w:r>
+        <w:rPr>
+          <w:rFonts w:ascii="Lucida Console" w:eastAsia="Times New Roman" w:hAnsi="Lucida Console" w:cs="Times New Roman"/>
+          <w:color w:val="569CD6"/>
+          <w:sz w:val="21"/>
+          <w:szCs w:val="21"/>
+        </w:rPr>
+        <w:t>a</w:t>
+      </w:r>
+      <w:r>
+        <w:rPr>
+          <w:rFonts w:ascii="Lucida Console" w:eastAsia="Times New Roman" w:hAnsi="Lucida Console" w:cs="Times New Roman"/>
+          <w:color w:val="D4D4D4"/>
+          <w:sz w:val="21"/>
+          <w:szCs w:val="21"/>
+        </w:rPr>
+        <w:t xml:space="preserve"> </w:t>
+      </w:r>
+      <w:proofErr w:type="spellStart"/>
+      <w:r>
+        <w:rPr>
+          <w:rFonts w:ascii="Lucida Console" w:eastAsia="Times New Roman" w:hAnsi="Lucida Console" w:cs="Times New Roman"/>
+          <w:color w:val="9CDCFE"/>
+          <w:sz w:val="21"/>
+          <w:szCs w:val="21"/>
+        </w:rPr>
+        <w:t>href</w:t>
+      </w:r>
+      <w:proofErr w:type="spellEnd"/>
+      <w:r>
+        <w:rPr>
+          <w:rFonts w:ascii="Lucida Console" w:eastAsia="Times New Roman" w:hAnsi="Lucida Console" w:cs="Times New Roman"/>
+          <w:color w:val="D4D4D4"/>
+          <w:sz w:val="21"/>
+          <w:szCs w:val="21"/>
+        </w:rPr>
+        <w:t>=</w:t>
+      </w:r>
+      <w:r>
+        <w:rPr>
+          <w:rFonts w:ascii="Lucida Console" w:eastAsia="Times New Roman" w:hAnsi="Lucida Console" w:cs="Times New Roman"/>
+          <w:color w:val="CE9178"/>
+          <w:sz w:val="21"/>
+          <w:szCs w:val="21"/>
+        </w:rPr>
+        <w:t>"</w:t>
+      </w:r>
+      <w:proofErr w:type="spellStart"/>
+      <w:proofErr w:type="gramStart"/>
+      <w:r>
+        <w:rPr>
+          <w:rFonts w:ascii="Lucida Console" w:eastAsia="Times New Roman" w:hAnsi="Lucida Console" w:cs="Times New Roman"/>
+          <w:color w:val="CE9178"/>
+          <w:sz w:val="21"/>
+          <w:szCs w:val="21"/>
+        </w:rPr>
+        <w:t>tel</w:t>
+      </w:r>
+      <w:proofErr w:type="spellEnd"/>
+      <w:r>
+        <w:rPr>
+          <w:rFonts w:ascii="Lucida Console" w:eastAsia="Times New Roman" w:hAnsi="Lucida Console" w:cs="Times New Roman"/>
+          <w:color w:val="CE9178"/>
+          <w:sz w:val="21"/>
+          <w:szCs w:val="21"/>
+        </w:rPr>
+        <w:t>:+</w:t>
+      </w:r>
+      <w:proofErr w:type="gramEnd"/>
+      <w:r>
+        <w:rPr>
+          <w:rFonts w:ascii="Lucida Console" w:eastAsia="Times New Roman" w:hAnsi="Lucida Console" w:cs="Times New Roman"/>
+          <w:color w:val="CE9178"/>
+          <w:sz w:val="21"/>
+          <w:szCs w:val="21"/>
+        </w:rPr>
+        <w:t>243972194053"</w:t>
+      </w:r>
+      <w:r>
+        <w:rPr>
+          <w:rFonts w:ascii="Lucida Console" w:eastAsia="Times New Roman" w:hAnsi="Lucida Console" w:cs="Times New Roman"/>
+          <w:color w:val="808080"/>
+          <w:sz w:val="21"/>
+          <w:szCs w:val="21"/>
+        </w:rPr>
+        <w:t>&gt;</w:t>
+      </w:r>
+      <w:r>
+        <w:rPr>
+          <w:rFonts w:ascii="Lucida Console" w:eastAsia="Times New Roman" w:hAnsi="Lucida Console" w:cs="Times New Roman"/>
+          <w:color w:val="D4D4D4"/>
+          <w:sz w:val="21"/>
+          <w:szCs w:val="21"/>
+        </w:rPr>
+        <w:t>Call Me</w:t>
+      </w:r>
+      <w:r>
+        <w:rPr>
+          <w:rFonts w:ascii="Lucida Console" w:eastAsia="Times New Roman" w:hAnsi="Lucida Console" w:cs="Times New Roman"/>
+          <w:color w:val="808080"/>
+          <w:sz w:val="21"/>
+          <w:szCs w:val="21"/>
+        </w:rPr>
+        <w:t>&lt;/</w:t>
+      </w:r>
+      <w:r>
+        <w:rPr>
+          <w:rFonts w:ascii="Lucida Console" w:eastAsia="Times New Roman" w:hAnsi="Lucida Console" w:cs="Times New Roman"/>
+          <w:color w:val="569CD6"/>
+          <w:sz w:val="21"/>
+          <w:szCs w:val="21"/>
+        </w:rPr>
+        <w:t>a</w:t>
+      </w:r>
+      <w:r>
+        <w:rPr>
+          <w:rFonts w:ascii="Lucida Console" w:eastAsia="Times New Roman" w:hAnsi="Lucida Console" w:cs="Times New Roman"/>
+          <w:color w:val="808080"/>
+          <w:sz w:val="21"/>
+          <w:szCs w:val="21"/>
+        </w:rPr>
+        <w:t>&gt;</w:t>
+      </w:r>
+    </w:p>
+    <w:p>
+      <w:pPr>
+        <w:rPr>
+          <w:rFonts w:cstheme="minorHAnsi"/>
+          <w:lang w:val="fr-FR"/>
+        </w:rPr>
+      </w:pPr>
+    </w:p>
+    <w:p>
+      <w:pPr>
+        <w:rPr>
+          <w:rFonts w:cstheme="minorHAnsi"/>
+          <w:lang w:val="fr-FR"/>
+        </w:rPr>
+      </w:pPr>
+    </w:p>
+    <w:p>
+      <w:pPr>
+        <w:pStyle w:val="Paragraphedeliste"/>
+        <w:numPr>
+          <w:ilvl w:val="1"/>
+          <w:numId w:val="8"/>
+        </w:numPr>
+        <w:rPr>
+          <w:rFonts w:cstheme="minorHAnsi"/>
+        </w:rPr>
+      </w:pPr>
+      <w:r>
+        <w:rPr>
+          <w:rFonts w:cstheme="minorHAnsi"/>
+        </w:rPr>
+        <w:t>Open a link in new tab / Window</w:t>
+      </w:r>
+    </w:p>
+    <w:p>
+      <w:pPr>
+        <w:shd w:val="clear" w:color="auto" w:fill="1E1E1E"/>
+        <w:spacing w:after="0" w:line="285" w:lineRule="atLeast"/>
+        <w:ind w:left="360"/>
+        <w:rPr>
+          <w:rFonts w:ascii="Lucida Console" w:eastAsia="Times New Roman" w:hAnsi="Lucida Console" w:cs="Times New Roman"/>
+          <w:color w:val="D4D4D4"/>
+          <w:sz w:val="21"/>
+          <w:szCs w:val="21"/>
+        </w:rPr>
+      </w:pPr>
+      <w:r>
+        <w:rPr>
+          <w:rFonts w:ascii="Lucida Console" w:eastAsia="Times New Roman" w:hAnsi="Lucida Console" w:cs="Times New Roman"/>
+          <w:color w:val="808080"/>
+          <w:sz w:val="21"/>
+          <w:szCs w:val="21"/>
+        </w:rPr>
+        <w:t>&lt;</w:t>
+      </w:r>
+      <w:r>
+        <w:rPr>
+          <w:rFonts w:ascii="Lucida Console" w:eastAsia="Times New Roman" w:hAnsi="Lucida Console" w:cs="Times New Roman"/>
+          <w:color w:val="569CD6"/>
+          <w:sz w:val="21"/>
+          <w:szCs w:val="21"/>
+        </w:rPr>
+        <w:t>a</w:t>
+      </w:r>
+      <w:r>
+        <w:rPr>
+          <w:rFonts w:ascii="Lucida Console" w:eastAsia="Times New Roman" w:hAnsi="Lucida Console" w:cs="Times New Roman"/>
+          <w:color w:val="D4D4D4"/>
+          <w:sz w:val="21"/>
+          <w:szCs w:val="21"/>
+        </w:rPr>
+        <w:t xml:space="preserve"> </w:t>
+      </w:r>
+      <w:proofErr w:type="spellStart"/>
+      <w:r>
+        <w:rPr>
+          <w:rFonts w:ascii="Lucida Console" w:eastAsia="Times New Roman" w:hAnsi="Lucida Console" w:cs="Times New Roman"/>
+          <w:color w:val="9CDCFE"/>
+          <w:sz w:val="21"/>
+          <w:szCs w:val="21"/>
+        </w:rPr>
+        <w:t>href</w:t>
+      </w:r>
+      <w:proofErr w:type="spellEnd"/>
+      <w:r>
+        <w:rPr>
+          <w:rFonts w:ascii="Lucida Console" w:eastAsia="Times New Roman" w:hAnsi="Lucida Console" w:cs="Times New Roman"/>
+          <w:color w:val="D4D4D4"/>
+          <w:sz w:val="21"/>
+          <w:szCs w:val="21"/>
+        </w:rPr>
+        <w:t>=</w:t>
+      </w:r>
+      <w:r>
+        <w:rPr>
+          <w:rFonts w:ascii="Lucida Console" w:eastAsia="Times New Roman" w:hAnsi="Lucida Console" w:cs="Times New Roman"/>
+          <w:color w:val="CE9178"/>
+          <w:sz w:val="21"/>
+          <w:szCs w:val="21"/>
+        </w:rPr>
+        <w:t>"https://facebook.com"</w:t>
+      </w:r>
+      <w:r>
+        <w:rPr>
+          <w:rFonts w:ascii="Lucida Console" w:eastAsia="Times New Roman" w:hAnsi="Lucida Console" w:cs="Times New Roman"/>
+          <w:color w:val="D4D4D4"/>
+          <w:sz w:val="21"/>
+          <w:szCs w:val="21"/>
+        </w:rPr>
+        <w:t xml:space="preserve"> </w:t>
+      </w:r>
+      <w:r>
+        <w:rPr>
+          <w:rFonts w:ascii="Lucida Console" w:eastAsia="Times New Roman" w:hAnsi="Lucida Console" w:cs="Times New Roman"/>
+          <w:color w:val="9CDCFE"/>
+          <w:sz w:val="21"/>
+          <w:szCs w:val="21"/>
+        </w:rPr>
+        <w:t>target</w:t>
+      </w:r>
+      <w:r>
+        <w:rPr>
+          <w:rFonts w:ascii="Lucida Console" w:eastAsia="Times New Roman" w:hAnsi="Lucida Console" w:cs="Times New Roman"/>
+          <w:color w:val="D4D4D4"/>
+          <w:sz w:val="21"/>
+          <w:szCs w:val="21"/>
+        </w:rPr>
+        <w:t>=</w:t>
+      </w:r>
+      <w:r>
+        <w:rPr>
+          <w:rFonts w:ascii="Lucida Console" w:eastAsia="Times New Roman" w:hAnsi="Lucida Console" w:cs="Times New Roman"/>
+          <w:color w:val="CE9178"/>
+          <w:sz w:val="21"/>
+          <w:szCs w:val="21"/>
+        </w:rPr>
+        <w:t>"_blank"</w:t>
+      </w:r>
+      <w:r>
+        <w:rPr>
+          <w:rFonts w:ascii="Lucida Console" w:eastAsia="Times New Roman" w:hAnsi="Lucida Console" w:cs="Times New Roman"/>
+          <w:color w:val="808080"/>
+          <w:sz w:val="21"/>
+          <w:szCs w:val="21"/>
+        </w:rPr>
+        <w:t>&gt;</w:t>
+      </w:r>
+      <w:r>
+        <w:rPr>
+          <w:rFonts w:ascii="Lucida Console" w:eastAsia="Times New Roman" w:hAnsi="Lucida Console" w:cs="Times New Roman"/>
+          <w:color w:val="D4D4D4"/>
+          <w:sz w:val="21"/>
+          <w:szCs w:val="21"/>
+        </w:rPr>
+        <w:t>Open in new tab</w:t>
+      </w:r>
+      <w:r>
+        <w:rPr>
+          <w:rFonts w:ascii="Lucida Console" w:eastAsia="Times New Roman" w:hAnsi="Lucida Console" w:cs="Times New Roman"/>
+          <w:color w:val="808080"/>
+          <w:sz w:val="21"/>
+          <w:szCs w:val="21"/>
+        </w:rPr>
+        <w:t>&lt;/</w:t>
+      </w:r>
+      <w:r>
+        <w:rPr>
+          <w:rFonts w:ascii="Lucida Console" w:eastAsia="Times New Roman" w:hAnsi="Lucida Console" w:cs="Times New Roman"/>
+          <w:color w:val="569CD6"/>
+          <w:sz w:val="21"/>
+          <w:szCs w:val="21"/>
+        </w:rPr>
+        <w:t>a</w:t>
+      </w:r>
+      <w:r>
+        <w:rPr>
+          <w:rFonts w:ascii="Lucida Console" w:eastAsia="Times New Roman" w:hAnsi="Lucida Console" w:cs="Times New Roman"/>
+          <w:color w:val="808080"/>
+          <w:sz w:val="21"/>
+          <w:szCs w:val="21"/>
+        </w:rPr>
+        <w:t>&gt;</w:t>
+      </w:r>
+    </w:p>
+    <w:p>
+      <w:pPr>
+        <w:rPr>
+          <w:rFonts w:cstheme="minorHAnsi"/>
+        </w:rPr>
+      </w:pPr>
+    </w:p>
+    <w:p>
+      <w:pPr>
+        <w:rPr>
+          <w:rFonts w:cstheme="minorHAnsi"/>
+          <w:lang w:val="fr-FR"/>
+        </w:rPr>
+      </w:pPr>
+      <w:r>
+        <w:rPr>
+          <w:rFonts w:cstheme="minorHAnsi"/>
+          <w:lang w:val="fr-FR"/>
+        </w:rPr>
+        <w:t xml:space="preserve">En </w:t>
+      </w:r>
+      <w:r>
+        <w:rPr>
+          <w:rFonts w:cstheme="minorHAnsi"/>
+          <w:lang w:val="fr-FR"/>
+        </w:rPr>
+        <w:t>précisant</w:t>
+      </w:r>
+      <w:r>
+        <w:rPr>
+          <w:rFonts w:cstheme="minorHAnsi"/>
+          <w:lang w:val="fr-FR"/>
+        </w:rPr>
+        <w:t xml:space="preserve"> l’attribut </w:t>
+      </w:r>
+      <w:proofErr w:type="spellStart"/>
+      <w:r>
+        <w:rPr>
+          <w:rFonts w:cstheme="minorHAnsi"/>
+          <w:lang w:val="fr-FR"/>
+        </w:rPr>
+        <w:t>target</w:t>
+      </w:r>
+      <w:proofErr w:type="spellEnd"/>
+      <w:r>
+        <w:rPr>
+          <w:rFonts w:cstheme="minorHAnsi"/>
+          <w:lang w:val="fr-FR"/>
+        </w:rPr>
+        <w:t xml:space="preserve"> on demande au navigateur de l’ouvrir dans un nouvel onglet ou nouvelle </w:t>
+      </w:r>
+      <w:r>
+        <w:rPr>
+          <w:rFonts w:cstheme="minorHAnsi"/>
+          <w:lang w:val="fr-FR"/>
+        </w:rPr>
+        <w:t>fenêtre</w:t>
+      </w:r>
+      <w:r>
+        <w:rPr>
+          <w:rFonts w:cstheme="minorHAnsi"/>
+          <w:lang w:val="fr-FR"/>
+        </w:rPr>
+        <w:t>,</w:t>
+      </w:r>
+    </w:p>
+    <w:p>
+      <w:pPr>
+        <w:rPr>
+          <w:rFonts w:cstheme="minorHAnsi"/>
+          <w:lang w:val="fr-FR"/>
+        </w:rPr>
+      </w:pPr>
+    </w:p>
+    <w:p>
+      <w:pPr>
+        <w:rPr>
+          <w:rFonts w:cstheme="minorHAnsi"/>
+          <w:lang w:val="fr-FR"/>
+        </w:rPr>
+      </w:pPr>
+      <w:r>
+        <w:rPr>
+          <w:rFonts w:cstheme="minorHAnsi"/>
+          <w:lang w:val="fr-FR"/>
+        </w:rPr>
+        <w:t xml:space="preserve">Security </w:t>
+      </w:r>
+      <w:proofErr w:type="spellStart"/>
+      <w:r>
+        <w:rPr>
+          <w:rFonts w:cstheme="minorHAnsi"/>
+          <w:lang w:val="fr-FR"/>
+        </w:rPr>
+        <w:t>vulnerability</w:t>
+      </w:r>
+      <w:proofErr w:type="spellEnd"/>
+    </w:p>
+    <w:p>
+      <w:pPr>
+        <w:rPr>
+          <w:rFonts w:cstheme="minorHAnsi"/>
+          <w:lang w:val="fr-FR"/>
+        </w:rPr>
+      </w:pPr>
+      <w:r>
+        <w:rPr>
+          <w:rFonts w:cstheme="minorHAnsi"/>
+          <w:lang w:val="fr-FR"/>
+        </w:rPr>
+        <w:t xml:space="preserve">En utilisant la balise </w:t>
+      </w:r>
+      <w:proofErr w:type="spellStart"/>
+      <w:r>
+        <w:rPr>
+          <w:rFonts w:cstheme="minorHAnsi"/>
+          <w:lang w:val="fr-FR"/>
+        </w:rPr>
+        <w:t>target</w:t>
+      </w:r>
+      <w:proofErr w:type="spellEnd"/>
+      <w:r>
+        <w:rPr>
+          <w:rFonts w:cstheme="minorHAnsi"/>
+          <w:lang w:val="fr-FR"/>
+        </w:rPr>
+        <w:t xml:space="preserve"> =’_</w:t>
+      </w:r>
+      <w:proofErr w:type="spellStart"/>
+      <w:r>
+        <w:rPr>
+          <w:rFonts w:cstheme="minorHAnsi"/>
+          <w:lang w:val="fr-FR"/>
+        </w:rPr>
+        <w:t>blank</w:t>
+      </w:r>
+      <w:proofErr w:type="spellEnd"/>
+      <w:r>
+        <w:rPr>
+          <w:rFonts w:cstheme="minorHAnsi"/>
+          <w:lang w:val="fr-FR"/>
+        </w:rPr>
+        <w:t xml:space="preserve">’, on donne </w:t>
+      </w:r>
+      <w:r>
+        <w:rPr>
+          <w:rFonts w:cstheme="minorHAnsi"/>
+          <w:lang w:val="fr-FR"/>
+        </w:rPr>
+        <w:t>accès</w:t>
+      </w:r>
+      <w:r>
+        <w:rPr>
+          <w:rFonts w:cstheme="minorHAnsi"/>
+          <w:lang w:val="fr-FR"/>
+        </w:rPr>
+        <w:t xml:space="preserve"> au site ouvert l’</w:t>
+      </w:r>
+      <w:r>
+        <w:rPr>
+          <w:rFonts w:cstheme="minorHAnsi"/>
+          <w:lang w:val="fr-FR"/>
+        </w:rPr>
+        <w:t>accès</w:t>
+      </w:r>
+      <w:r>
+        <w:rPr>
+          <w:rFonts w:cstheme="minorHAnsi"/>
+          <w:lang w:val="fr-FR"/>
+        </w:rPr>
+        <w:t xml:space="preserve"> a l’objet </w:t>
+      </w:r>
+      <w:proofErr w:type="spellStart"/>
+      <w:proofErr w:type="gramStart"/>
+      <w:r>
+        <w:rPr>
+          <w:rFonts w:cstheme="minorHAnsi"/>
+          <w:lang w:val="fr-FR"/>
+        </w:rPr>
+        <w:t>window.open</w:t>
+      </w:r>
+      <w:proofErr w:type="spellEnd"/>
+      <w:proofErr w:type="gramEnd"/>
+      <w:r>
+        <w:rPr>
+          <w:rFonts w:cstheme="minorHAnsi"/>
+          <w:lang w:val="fr-FR"/>
+        </w:rPr>
+        <w:t xml:space="preserve"> de notre page via </w:t>
+      </w:r>
+      <w:proofErr w:type="spellStart"/>
+      <w:r>
+        <w:rPr>
+          <w:rFonts w:cstheme="minorHAnsi"/>
+          <w:lang w:val="fr-FR"/>
+        </w:rPr>
+        <w:t>javascript</w:t>
+      </w:r>
+      <w:proofErr w:type="spellEnd"/>
+      <w:r>
+        <w:rPr>
+          <w:rFonts w:cstheme="minorHAnsi"/>
+          <w:lang w:val="fr-FR"/>
+        </w:rPr>
+        <w:t xml:space="preserve">, et de cela le site destination peut modifier l’objet </w:t>
+      </w:r>
+      <w:proofErr w:type="spellStart"/>
+      <w:r>
+        <w:rPr>
+          <w:rFonts w:cstheme="minorHAnsi"/>
+          <w:lang w:val="fr-FR"/>
+        </w:rPr>
+        <w:t>window.open</w:t>
+      </w:r>
+      <w:proofErr w:type="spellEnd"/>
+      <w:r>
+        <w:rPr>
+          <w:rFonts w:cstheme="minorHAnsi"/>
+          <w:lang w:val="fr-FR"/>
+        </w:rPr>
+        <w:t xml:space="preserve"> et peut facilement créer des redirections pour de </w:t>
+      </w:r>
+      <w:proofErr w:type="spellStart"/>
+      <w:r>
+        <w:rPr>
+          <w:rFonts w:cstheme="minorHAnsi"/>
+          <w:lang w:val="fr-FR"/>
+        </w:rPr>
+        <w:t>phishing</w:t>
+      </w:r>
+      <w:proofErr w:type="spellEnd"/>
+      <w:r>
+        <w:rPr>
+          <w:rFonts w:cstheme="minorHAnsi"/>
+          <w:lang w:val="fr-FR"/>
+        </w:rPr>
+        <w:t>.</w:t>
+      </w:r>
+    </w:p>
+    <w:p>
+      <w:pPr>
+        <w:rPr>
+          <w:rFonts w:cstheme="minorHAnsi"/>
+          <w:lang w:val="fr-FR"/>
+        </w:rPr>
+      </w:pPr>
+      <w:r>
+        <w:rPr>
+          <w:rFonts w:cstheme="minorHAnsi"/>
+          <w:lang w:val="fr-FR"/>
+        </w:rPr>
+        <w:t xml:space="preserve">Pour pallier nous devons ajouter le </w:t>
+      </w:r>
+      <w:r>
+        <w:rPr>
+          <w:rFonts w:cstheme="minorHAnsi"/>
+          <w:lang w:val="fr-FR"/>
+        </w:rPr>
+        <w:t>paramètre</w:t>
+      </w:r>
+      <w:r>
+        <w:rPr>
+          <w:rFonts w:cstheme="minorHAnsi"/>
+          <w:lang w:val="fr-FR"/>
+        </w:rPr>
+        <w:t xml:space="preserve"> ou l’attribue </w:t>
+      </w:r>
+      <w:proofErr w:type="spellStart"/>
+      <w:r>
+        <w:rPr>
+          <w:rFonts w:cstheme="minorHAnsi"/>
+          <w:lang w:val="fr-FR"/>
+        </w:rPr>
+        <w:t>rel</w:t>
+      </w:r>
+      <w:proofErr w:type="spellEnd"/>
+      <w:r>
+        <w:rPr>
+          <w:rFonts w:cstheme="minorHAnsi"/>
+          <w:lang w:val="fr-FR"/>
+        </w:rPr>
+        <w:t xml:space="preserve"> = </w:t>
+      </w:r>
+      <w:r>
+        <w:rPr>
+          <w:rFonts w:cstheme="minorHAnsi"/>
+          <w:lang w:val="fr-FR"/>
+        </w:rPr>
+        <w:t>“</w:t>
+      </w:r>
+      <w:proofErr w:type="spellStart"/>
+      <w:r>
+        <w:rPr>
+          <w:rFonts w:cstheme="minorHAnsi"/>
+          <w:lang w:val="fr-FR"/>
+        </w:rPr>
+        <w:t>noopener</w:t>
+      </w:r>
+      <w:proofErr w:type="spellEnd"/>
+      <w:r>
+        <w:rPr>
+          <w:rFonts w:cstheme="minorHAnsi"/>
+          <w:lang w:val="fr-FR"/>
+        </w:rPr>
+        <w:t xml:space="preserve"> </w:t>
+      </w:r>
+      <w:proofErr w:type="spellStart"/>
+      <w:r>
+        <w:rPr>
+          <w:rFonts w:cstheme="minorHAnsi"/>
+          <w:lang w:val="fr-FR"/>
+        </w:rPr>
+        <w:t>noreferrer</w:t>
+      </w:r>
+      <w:proofErr w:type="spellEnd"/>
+      <w:r>
+        <w:rPr>
+          <w:rFonts w:cstheme="minorHAnsi"/>
+          <w:lang w:val="fr-FR"/>
+        </w:rPr>
+        <w:t>”</w:t>
+      </w:r>
+      <w:r>
+        <w:rPr>
+          <w:rFonts w:cstheme="minorHAnsi"/>
+          <w:lang w:val="fr-FR"/>
+        </w:rPr>
+        <w:t xml:space="preserve"> pour un </w:t>
+      </w:r>
+      <w:proofErr w:type="spellStart"/>
+      <w:r>
+        <w:rPr>
+          <w:rFonts w:cstheme="minorHAnsi"/>
+          <w:lang w:val="fr-FR"/>
+        </w:rPr>
+        <w:t>effect</w:t>
+      </w:r>
+      <w:proofErr w:type="spellEnd"/>
+      <w:r>
+        <w:rPr>
+          <w:rFonts w:cstheme="minorHAnsi"/>
+          <w:lang w:val="fr-FR"/>
+        </w:rPr>
+        <w:t xml:space="preserve"> maximal de </w:t>
+      </w:r>
+      <w:proofErr w:type="spellStart"/>
+      <w:r>
+        <w:rPr>
+          <w:rFonts w:cstheme="minorHAnsi"/>
+          <w:lang w:val="fr-FR"/>
+        </w:rPr>
+        <w:t>prevention</w:t>
+      </w:r>
+      <w:proofErr w:type="spellEnd"/>
+      <w:r>
+        <w:rPr>
+          <w:rFonts w:cstheme="minorHAnsi"/>
+          <w:lang w:val="fr-FR"/>
+        </w:rPr>
+        <w:t xml:space="preserve"> que </w:t>
+      </w:r>
+      <w:proofErr w:type="spellStart"/>
+      <w:r>
+        <w:rPr>
+          <w:rFonts w:cstheme="minorHAnsi"/>
+          <w:lang w:val="fr-FR"/>
+        </w:rPr>
+        <w:t>l’object</w:t>
+      </w:r>
+      <w:proofErr w:type="spellEnd"/>
+      <w:r>
+        <w:rPr>
+          <w:rFonts w:cstheme="minorHAnsi"/>
+          <w:lang w:val="fr-FR"/>
+        </w:rPr>
+        <w:t xml:space="preserve"> </w:t>
+      </w:r>
+      <w:proofErr w:type="spellStart"/>
+      <w:proofErr w:type="gramStart"/>
+      <w:r>
+        <w:rPr>
+          <w:rFonts w:cstheme="minorHAnsi"/>
+          <w:lang w:val="fr-FR"/>
+        </w:rPr>
+        <w:t>window.opener</w:t>
+      </w:r>
+      <w:proofErr w:type="spellEnd"/>
+      <w:proofErr w:type="gramEnd"/>
+      <w:r>
+        <w:rPr>
+          <w:rFonts w:cstheme="minorHAnsi"/>
+          <w:lang w:val="fr-FR"/>
+        </w:rPr>
+        <w:t xml:space="preserve"> soit envoyer à la page destination</w:t>
+      </w:r>
+      <w:r>
+        <w:rPr>
+          <w:rFonts w:cstheme="minorHAnsi"/>
+          <w:lang w:val="fr-FR"/>
+        </w:rPr>
+        <w:t>.</w:t>
+      </w:r>
+    </w:p>
+    <w:p>
+      <w:pPr>
+        <w:rPr>
+          <w:rFonts w:cstheme="minorHAnsi"/>
+          <w:lang w:val="fr-FR"/>
+        </w:rPr>
+      </w:pPr>
+    </w:p>
+    <w:p>
+      <w:pPr>
+        <w:shd w:val="clear" w:color="auto" w:fill="1E1E1E"/>
+        <w:spacing w:after="0" w:line="285" w:lineRule="atLeast"/>
+        <w:rPr>
+          <w:rFonts w:ascii="Lucida Console" w:eastAsia="Times New Roman" w:hAnsi="Lucida Console" w:cs="Times New Roman"/>
+          <w:color w:val="D4D4D4"/>
+          <w:sz w:val="21"/>
+          <w:szCs w:val="21"/>
+        </w:rPr>
+      </w:pPr>
+      <w:r>
+        <w:rPr>
+          <w:rFonts w:ascii="Lucida Console" w:eastAsia="Times New Roman" w:hAnsi="Lucida Console" w:cs="Times New Roman"/>
+          <w:color w:val="D4D4D4"/>
+          <w:sz w:val="21"/>
+          <w:szCs w:val="21"/>
+          <w:lang w:val="fr-FR"/>
+        </w:rPr>
+        <w:t xml:space="preserve">    </w:t>
+      </w:r>
+      <w:r>
+        <w:rPr>
+          <w:rFonts w:ascii="Lucida Console" w:eastAsia="Times New Roman" w:hAnsi="Lucida Console" w:cs="Times New Roman"/>
+          <w:color w:val="808080"/>
+          <w:sz w:val="21"/>
+          <w:szCs w:val="21"/>
+        </w:rPr>
+        <w:t>&lt;</w:t>
+      </w:r>
+      <w:r>
+        <w:rPr>
+          <w:rFonts w:ascii="Lucida Console" w:eastAsia="Times New Roman" w:hAnsi="Lucida Console" w:cs="Times New Roman"/>
+          <w:color w:val="569CD6"/>
+          <w:sz w:val="21"/>
+          <w:szCs w:val="21"/>
+        </w:rPr>
+        <w:t>a</w:t>
+      </w:r>
+      <w:r>
+        <w:rPr>
+          <w:rFonts w:ascii="Lucida Console" w:eastAsia="Times New Roman" w:hAnsi="Lucida Console" w:cs="Times New Roman"/>
+          <w:color w:val="D4D4D4"/>
+          <w:sz w:val="21"/>
+          <w:szCs w:val="21"/>
+        </w:rPr>
+        <w:t xml:space="preserve"> </w:t>
+      </w:r>
+      <w:proofErr w:type="spellStart"/>
+      <w:r>
+        <w:rPr>
+          <w:rFonts w:ascii="Lucida Console" w:eastAsia="Times New Roman" w:hAnsi="Lucida Console" w:cs="Times New Roman"/>
+          <w:color w:val="9CDCFE"/>
+          <w:sz w:val="21"/>
+          <w:szCs w:val="21"/>
+        </w:rPr>
+        <w:t>href</w:t>
+      </w:r>
+      <w:proofErr w:type="spellEnd"/>
+      <w:r>
+        <w:rPr>
+          <w:rFonts w:ascii="Lucida Console" w:eastAsia="Times New Roman" w:hAnsi="Lucida Console" w:cs="Times New Roman"/>
+          <w:color w:val="D4D4D4"/>
+          <w:sz w:val="21"/>
+          <w:szCs w:val="21"/>
+        </w:rPr>
+        <w:t>=</w:t>
+      </w:r>
+      <w:r>
+        <w:rPr>
+          <w:rFonts w:ascii="Lucida Console" w:eastAsia="Times New Roman" w:hAnsi="Lucida Console" w:cs="Times New Roman"/>
+          <w:color w:val="CE9178"/>
+          <w:sz w:val="21"/>
+          <w:szCs w:val="21"/>
+        </w:rPr>
+        <w:t>"https://facebook.com"</w:t>
+      </w:r>
+      <w:r>
+        <w:rPr>
+          <w:rFonts w:ascii="Lucida Console" w:eastAsia="Times New Roman" w:hAnsi="Lucida Console" w:cs="Times New Roman"/>
+          <w:color w:val="D4D4D4"/>
+          <w:sz w:val="21"/>
+          <w:szCs w:val="21"/>
+        </w:rPr>
+        <w:t xml:space="preserve"> </w:t>
+      </w:r>
+      <w:r>
+        <w:rPr>
+          <w:rFonts w:ascii="Lucida Console" w:eastAsia="Times New Roman" w:hAnsi="Lucida Console" w:cs="Times New Roman"/>
+          <w:color w:val="9CDCFE"/>
+          <w:sz w:val="21"/>
+          <w:szCs w:val="21"/>
+        </w:rPr>
+        <w:t>target</w:t>
+      </w:r>
+      <w:r>
+        <w:rPr>
+          <w:rFonts w:ascii="Lucida Console" w:eastAsia="Times New Roman" w:hAnsi="Lucida Console" w:cs="Times New Roman"/>
+          <w:color w:val="D4D4D4"/>
+          <w:sz w:val="21"/>
+          <w:szCs w:val="21"/>
+        </w:rPr>
+        <w:t>=</w:t>
+      </w:r>
+      <w:r>
+        <w:rPr>
+          <w:rFonts w:ascii="Lucida Console" w:eastAsia="Times New Roman" w:hAnsi="Lucida Console" w:cs="Times New Roman"/>
+          <w:color w:val="CE9178"/>
+          <w:sz w:val="21"/>
+          <w:szCs w:val="21"/>
+        </w:rPr>
+        <w:t>"_blank"</w:t>
+      </w:r>
+      <w:r>
+        <w:rPr>
+          <w:rFonts w:ascii="Lucida Console" w:eastAsia="Times New Roman" w:hAnsi="Lucida Console" w:cs="Times New Roman"/>
+          <w:color w:val="D4D4D4"/>
+          <w:sz w:val="21"/>
+          <w:szCs w:val="21"/>
+        </w:rPr>
+        <w:t xml:space="preserve"> </w:t>
+      </w:r>
+      <w:proofErr w:type="spellStart"/>
+      <w:r>
+        <w:rPr>
+          <w:rFonts w:ascii="Lucida Console" w:eastAsia="Times New Roman" w:hAnsi="Lucida Console" w:cs="Times New Roman"/>
+          <w:color w:val="9CDCFE"/>
+          <w:sz w:val="21"/>
+          <w:szCs w:val="21"/>
+        </w:rPr>
+        <w:t>rel</w:t>
+      </w:r>
+      <w:proofErr w:type="spellEnd"/>
+      <w:r>
+        <w:rPr>
+          <w:rFonts w:ascii="Lucida Console" w:eastAsia="Times New Roman" w:hAnsi="Lucida Console" w:cs="Times New Roman"/>
+          <w:color w:val="D4D4D4"/>
+          <w:sz w:val="21"/>
+          <w:szCs w:val="21"/>
+        </w:rPr>
+        <w:t>=</w:t>
+      </w:r>
+      <w:r>
+        <w:rPr>
+          <w:rFonts w:ascii="Lucida Console" w:eastAsia="Times New Roman" w:hAnsi="Lucida Console" w:cs="Times New Roman"/>
+          <w:color w:val="CE9178"/>
+          <w:sz w:val="21"/>
+          <w:szCs w:val="21"/>
+        </w:rPr>
+        <w:t>"</w:t>
+      </w:r>
+      <w:proofErr w:type="spellStart"/>
+      <w:r>
+        <w:rPr>
+          <w:rFonts w:ascii="Lucida Console" w:eastAsia="Times New Roman" w:hAnsi="Lucida Console" w:cs="Times New Roman"/>
+          <w:color w:val="CE9178"/>
+          <w:sz w:val="21"/>
+          <w:szCs w:val="21"/>
+        </w:rPr>
+        <w:t>noopener</w:t>
+      </w:r>
+      <w:proofErr w:type="spellEnd"/>
+      <w:r>
+        <w:rPr>
+          <w:rFonts w:ascii="Lucida Console" w:eastAsia="Times New Roman" w:hAnsi="Lucida Console" w:cs="Times New Roman"/>
+          <w:color w:val="CE9178"/>
+          <w:sz w:val="21"/>
+          <w:szCs w:val="21"/>
+        </w:rPr>
+        <w:t xml:space="preserve"> </w:t>
+      </w:r>
+      <w:proofErr w:type="spellStart"/>
+      <w:r>
+        <w:rPr>
+          <w:rFonts w:ascii="Lucida Console" w:eastAsia="Times New Roman" w:hAnsi="Lucida Console" w:cs="Times New Roman"/>
+          <w:color w:val="CE9178"/>
+          <w:sz w:val="21"/>
+          <w:szCs w:val="21"/>
+        </w:rPr>
+        <w:t>noreferrer</w:t>
+      </w:r>
+      <w:proofErr w:type="spellEnd"/>
+      <w:r>
+        <w:rPr>
+          <w:rFonts w:ascii="Lucida Console" w:eastAsia="Times New Roman" w:hAnsi="Lucida Console" w:cs="Times New Roman"/>
+          <w:color w:val="CE9178"/>
+          <w:sz w:val="21"/>
+          <w:szCs w:val="21"/>
+        </w:rPr>
+        <w:t>"</w:t>
+      </w:r>
+    </w:p>
+    <w:p>
+      <w:pPr>
+        <w:shd w:val="clear" w:color="auto" w:fill="1E1E1E"/>
+        <w:spacing w:after="0" w:line="285" w:lineRule="atLeast"/>
+        <w:rPr>
+          <w:rFonts w:ascii="Lucida Console" w:eastAsia="Times New Roman" w:hAnsi="Lucida Console" w:cs="Times New Roman"/>
+          <w:color w:val="D4D4D4"/>
+          <w:sz w:val="21"/>
+          <w:szCs w:val="21"/>
+        </w:rPr>
+      </w:pPr>
+      <w:r>
+        <w:rPr>
+          <w:rFonts w:ascii="Lucida Console" w:eastAsia="Times New Roman" w:hAnsi="Lucida Console" w:cs="Times New Roman"/>
+          <w:color w:val="D4D4D4"/>
+          <w:sz w:val="21"/>
+          <w:szCs w:val="21"/>
+        </w:rPr>
+        <w:t xml:space="preserve">      </w:t>
+      </w:r>
+      <w:r>
+        <w:rPr>
+          <w:rFonts w:ascii="Lucida Console" w:eastAsia="Times New Roman" w:hAnsi="Lucida Console" w:cs="Times New Roman"/>
+          <w:color w:val="808080"/>
+          <w:sz w:val="21"/>
+          <w:szCs w:val="21"/>
+        </w:rPr>
+        <w:t>&gt;</w:t>
+      </w:r>
+      <w:r>
+        <w:rPr>
+          <w:rFonts w:ascii="Lucida Console" w:eastAsia="Times New Roman" w:hAnsi="Lucida Console" w:cs="Times New Roman"/>
+          <w:color w:val="D4D4D4"/>
+          <w:sz w:val="21"/>
+          <w:szCs w:val="21"/>
+        </w:rPr>
+        <w:t>Open in new tab</w:t>
+      </w:r>
+      <w:r>
+        <w:rPr>
+          <w:rFonts w:ascii="Lucida Console" w:eastAsia="Times New Roman" w:hAnsi="Lucida Console" w:cs="Times New Roman"/>
+          <w:color w:val="808080"/>
+          <w:sz w:val="21"/>
+          <w:szCs w:val="21"/>
+        </w:rPr>
+        <w:t>&lt;/</w:t>
+      </w:r>
+      <w:r>
+        <w:rPr>
+          <w:rFonts w:ascii="Lucida Console" w:eastAsia="Times New Roman" w:hAnsi="Lucida Console" w:cs="Times New Roman"/>
+          <w:color w:val="569CD6"/>
+          <w:sz w:val="21"/>
+          <w:szCs w:val="21"/>
+        </w:rPr>
+        <w:t>a</w:t>
+      </w:r>
+    </w:p>
+    <w:p>
+      <w:pPr>
+        <w:shd w:val="clear" w:color="auto" w:fill="1E1E1E"/>
+        <w:spacing w:after="0" w:line="285" w:lineRule="atLeast"/>
+        <w:rPr>
+          <w:rFonts w:ascii="Lucida Console" w:eastAsia="Times New Roman" w:hAnsi="Lucida Console" w:cs="Times New Roman"/>
+          <w:color w:val="D4D4D4"/>
+          <w:sz w:val="21"/>
+          <w:szCs w:val="21"/>
+        </w:rPr>
+      </w:pPr>
+      <w:r>
+        <w:rPr>
+          <w:rFonts w:ascii="Lucida Console" w:eastAsia="Times New Roman" w:hAnsi="Lucida Console" w:cs="Times New Roman"/>
+          <w:color w:val="D4D4D4"/>
+          <w:sz w:val="21"/>
+          <w:szCs w:val="21"/>
+        </w:rPr>
+        <w:t xml:space="preserve">    </w:t>
+      </w:r>
+      <w:r>
+        <w:rPr>
+          <w:rFonts w:ascii="Lucida Console" w:eastAsia="Times New Roman" w:hAnsi="Lucida Console" w:cs="Times New Roman"/>
+          <w:color w:val="808080"/>
+          <w:sz w:val="21"/>
+          <w:szCs w:val="21"/>
+        </w:rPr>
+        <w:t>&gt;</w:t>
+      </w:r>
+    </w:p>
+    <w:p>
+      <w:pPr>
+        <w:rPr>
+          <w:rFonts w:cstheme="minorHAnsi"/>
+        </w:rPr>
+      </w:pPr>
+    </w:p>
+    <w:p>
+      <w:pPr>
+        <w:pStyle w:val="Paragraphedeliste"/>
+        <w:numPr>
+          <w:ilvl w:val="1"/>
+          <w:numId w:val="8"/>
+        </w:numPr>
+        <w:rPr>
+          <w:rFonts w:cstheme="minorHAnsi"/>
+        </w:rPr>
+      </w:pPr>
+      <w:r>
+        <w:rPr>
+          <w:rFonts w:cstheme="minorHAnsi"/>
+        </w:rPr>
+        <w:t xml:space="preserve">Link that runs </w:t>
+      </w:r>
+      <w:proofErr w:type="spellStart"/>
+      <w:r>
+        <w:rPr>
+          <w:rFonts w:cstheme="minorHAnsi"/>
+        </w:rPr>
+        <w:t>javascript</w:t>
+      </w:r>
+      <w:proofErr w:type="spellEnd"/>
+    </w:p>
+    <w:p>
+      <w:pPr>
+        <w:rPr>
+          <w:rFonts w:cstheme="minorHAnsi"/>
+          <w:lang w:val="fr-FR"/>
+        </w:rPr>
+      </w:pPr>
+      <w:r>
+        <w:rPr>
+          <w:rFonts w:cstheme="minorHAnsi"/>
+          <w:lang w:val="fr-FR"/>
+        </w:rPr>
+        <w:t xml:space="preserve">On peut </w:t>
+      </w:r>
+      <w:proofErr w:type="spellStart"/>
+      <w:r>
+        <w:rPr>
+          <w:rFonts w:cstheme="minorHAnsi"/>
+          <w:lang w:val="fr-FR"/>
+        </w:rPr>
+        <w:t>creer</w:t>
+      </w:r>
+      <w:proofErr w:type="spellEnd"/>
+      <w:r>
+        <w:rPr>
+          <w:rFonts w:cstheme="minorHAnsi"/>
+          <w:lang w:val="fr-FR"/>
+        </w:rPr>
+        <w:t xml:space="preserve"> un lien qui </w:t>
+      </w:r>
+      <w:proofErr w:type="spellStart"/>
+      <w:r>
+        <w:rPr>
+          <w:rFonts w:cstheme="minorHAnsi"/>
+          <w:lang w:val="fr-FR"/>
+        </w:rPr>
+        <w:t>appellee</w:t>
+      </w:r>
+      <w:proofErr w:type="spellEnd"/>
+      <w:r>
+        <w:rPr>
+          <w:rFonts w:cstheme="minorHAnsi"/>
+          <w:lang w:val="fr-FR"/>
+        </w:rPr>
+        <w:t xml:space="preserve"> une </w:t>
+      </w:r>
+      <w:proofErr w:type="spellStart"/>
+      <w:r>
+        <w:rPr>
+          <w:rFonts w:cstheme="minorHAnsi"/>
+          <w:lang w:val="fr-FR"/>
+        </w:rPr>
+        <w:t>function</w:t>
+      </w:r>
+      <w:proofErr w:type="spellEnd"/>
+      <w:r>
+        <w:rPr>
+          <w:rFonts w:cstheme="minorHAnsi"/>
+          <w:lang w:val="fr-FR"/>
+        </w:rPr>
+        <w:t xml:space="preserve"> </w:t>
+      </w:r>
+      <w:proofErr w:type="spellStart"/>
+      <w:r>
+        <w:rPr>
+          <w:rFonts w:cstheme="minorHAnsi"/>
+          <w:lang w:val="fr-FR"/>
+        </w:rPr>
+        <w:t>javascript</w:t>
+      </w:r>
+      <w:proofErr w:type="spellEnd"/>
+      <w:r>
+        <w:rPr>
+          <w:rFonts w:cstheme="minorHAnsi"/>
+          <w:lang w:val="fr-FR"/>
+        </w:rPr>
+        <w:t xml:space="preserve"> </w:t>
+      </w:r>
+    </w:p>
+    <w:p>
+      <w:pPr>
+        <w:shd w:val="clear" w:color="auto" w:fill="1E1E1E"/>
+        <w:spacing w:after="0" w:line="285" w:lineRule="atLeast"/>
+        <w:rPr>
+          <w:rFonts w:ascii="Lucida Console" w:eastAsia="Times New Roman" w:hAnsi="Lucida Console" w:cs="Times New Roman"/>
+          <w:color w:val="D4D4D4"/>
+          <w:sz w:val="21"/>
+          <w:szCs w:val="21"/>
+        </w:rPr>
+      </w:pPr>
+      <w:r>
+        <w:rPr>
+          <w:rFonts w:ascii="Lucida Console" w:eastAsia="Times New Roman" w:hAnsi="Lucida Console" w:cs="Times New Roman"/>
+          <w:color w:val="808080"/>
+          <w:sz w:val="21"/>
+          <w:szCs w:val="21"/>
+        </w:rPr>
+        <w:t>&lt;</w:t>
+      </w:r>
+      <w:r>
+        <w:rPr>
+          <w:rFonts w:ascii="Lucida Console" w:eastAsia="Times New Roman" w:hAnsi="Lucida Console" w:cs="Times New Roman"/>
+          <w:color w:val="569CD6"/>
+          <w:sz w:val="21"/>
+          <w:szCs w:val="21"/>
+        </w:rPr>
+        <w:t>a</w:t>
+      </w:r>
+      <w:r>
+        <w:rPr>
+          <w:rFonts w:ascii="Lucida Console" w:eastAsia="Times New Roman" w:hAnsi="Lucida Console" w:cs="Times New Roman"/>
+          <w:color w:val="D4D4D4"/>
+          <w:sz w:val="21"/>
+          <w:szCs w:val="21"/>
+        </w:rPr>
+        <w:t xml:space="preserve"> </w:t>
+      </w:r>
+      <w:proofErr w:type="spellStart"/>
+      <w:r>
+        <w:rPr>
+          <w:rFonts w:ascii="Lucida Console" w:eastAsia="Times New Roman" w:hAnsi="Lucida Console" w:cs="Times New Roman"/>
+          <w:color w:val="9CDCFE"/>
+          <w:sz w:val="21"/>
+          <w:szCs w:val="21"/>
+        </w:rPr>
+        <w:t>href</w:t>
+      </w:r>
+      <w:proofErr w:type="spellEnd"/>
+      <w:r>
+        <w:rPr>
+          <w:rFonts w:ascii="Lucida Console" w:eastAsia="Times New Roman" w:hAnsi="Lucida Console" w:cs="Times New Roman"/>
+          <w:color w:val="D4D4D4"/>
+          <w:sz w:val="21"/>
+          <w:szCs w:val="21"/>
+        </w:rPr>
+        <w:t>=</w:t>
+      </w:r>
+      <w:r>
+        <w:rPr>
+          <w:rFonts w:ascii="Lucida Console" w:eastAsia="Times New Roman" w:hAnsi="Lucida Console" w:cs="Times New Roman"/>
+          <w:color w:val="CE9178"/>
+          <w:sz w:val="21"/>
+          <w:szCs w:val="21"/>
+        </w:rPr>
+        <w:t>"</w:t>
+      </w:r>
+      <w:proofErr w:type="spellStart"/>
+      <w:proofErr w:type="gramStart"/>
+      <w:r>
+        <w:rPr>
+          <w:rFonts w:ascii="Lucida Console" w:eastAsia="Times New Roman" w:hAnsi="Lucida Console" w:cs="Times New Roman"/>
+          <w:color w:val="CE9178"/>
+          <w:sz w:val="21"/>
+          <w:szCs w:val="21"/>
+        </w:rPr>
+        <w:t>javascript:myFunction</w:t>
+      </w:r>
+      <w:proofErr w:type="spellEnd"/>
+      <w:proofErr w:type="gramEnd"/>
+      <w:r>
+        <w:rPr>
+          <w:rFonts w:ascii="Lucida Console" w:eastAsia="Times New Roman" w:hAnsi="Lucida Console" w:cs="Times New Roman"/>
+          <w:color w:val="CE9178"/>
+          <w:sz w:val="21"/>
+          <w:szCs w:val="21"/>
+        </w:rPr>
+        <w:t>()"</w:t>
+      </w:r>
+      <w:r>
+        <w:rPr>
+          <w:rFonts w:ascii="Lucida Console" w:eastAsia="Times New Roman" w:hAnsi="Lucida Console" w:cs="Times New Roman"/>
+          <w:color w:val="808080"/>
+          <w:sz w:val="21"/>
+          <w:szCs w:val="21"/>
+        </w:rPr>
+        <w:t>&gt;</w:t>
+      </w:r>
+      <w:r>
+        <w:rPr>
+          <w:rFonts w:ascii="Lucida Console" w:eastAsia="Times New Roman" w:hAnsi="Lucida Console" w:cs="Times New Roman"/>
+          <w:color w:val="D4D4D4"/>
+          <w:sz w:val="21"/>
+          <w:szCs w:val="21"/>
+        </w:rPr>
+        <w:t>Run Code</w:t>
+      </w:r>
+      <w:r>
+        <w:rPr>
+          <w:rFonts w:ascii="Lucida Console" w:eastAsia="Times New Roman" w:hAnsi="Lucida Console" w:cs="Times New Roman"/>
+          <w:color w:val="808080"/>
+          <w:sz w:val="21"/>
+          <w:szCs w:val="21"/>
+        </w:rPr>
+        <w:t>&lt;/</w:t>
+      </w:r>
+      <w:r>
+        <w:rPr>
+          <w:rFonts w:ascii="Lucida Console" w:eastAsia="Times New Roman" w:hAnsi="Lucida Console" w:cs="Times New Roman"/>
+          <w:color w:val="569CD6"/>
+          <w:sz w:val="21"/>
+          <w:szCs w:val="21"/>
+        </w:rPr>
+        <w:t>a</w:t>
+      </w:r>
+      <w:r>
+        <w:rPr>
+          <w:rFonts w:ascii="Lucida Console" w:eastAsia="Times New Roman" w:hAnsi="Lucida Console" w:cs="Times New Roman"/>
+          <w:color w:val="808080"/>
+          <w:sz w:val="21"/>
+          <w:szCs w:val="21"/>
+        </w:rPr>
+        <w:t>&gt;</w:t>
+      </w:r>
+    </w:p>
+    <w:p>
+      <w:pPr>
+        <w:rPr>
+          <w:rFonts w:cstheme="minorHAnsi"/>
+        </w:rPr>
+      </w:pPr>
+    </w:p>
+    <w:p>
+      <w:pPr>
+        <w:rPr>
+          <w:rFonts w:cstheme="minorHAnsi"/>
+        </w:rPr>
+      </w:pPr>
+      <w:r>
+        <w:rPr>
+          <w:rFonts w:cstheme="minorHAnsi"/>
+        </w:rPr>
+        <w:t xml:space="preserve">To prevent an </w:t>
+      </w:r>
+      <w:proofErr w:type="spellStart"/>
+      <w:r>
+        <w:rPr>
+          <w:rFonts w:cstheme="minorHAnsi"/>
+        </w:rPr>
+        <w:t>href</w:t>
+      </w:r>
+      <w:proofErr w:type="spellEnd"/>
+      <w:r>
+        <w:rPr>
+          <w:rFonts w:cstheme="minorHAnsi"/>
+        </w:rPr>
+        <w:t xml:space="preserve"> = “#” to scrolling to top, nous </w:t>
+      </w:r>
+      <w:proofErr w:type="spellStart"/>
+      <w:r>
+        <w:rPr>
+          <w:rFonts w:cstheme="minorHAnsi"/>
+        </w:rPr>
+        <w:t>devons</w:t>
+      </w:r>
+      <w:proofErr w:type="spellEnd"/>
+      <w:r>
+        <w:rPr>
+          <w:rFonts w:cstheme="minorHAnsi"/>
+        </w:rPr>
+        <w:t xml:space="preserve"> </w:t>
+      </w:r>
+      <w:proofErr w:type="spellStart"/>
+      <w:r>
+        <w:rPr>
+          <w:rFonts w:cstheme="minorHAnsi"/>
+        </w:rPr>
+        <w:t>apres</w:t>
+      </w:r>
+      <w:proofErr w:type="spellEnd"/>
+      <w:r>
+        <w:rPr>
+          <w:rFonts w:cstheme="minorHAnsi"/>
+        </w:rPr>
+        <w:t xml:space="preserve"> la function </w:t>
+      </w:r>
+      <w:proofErr w:type="spellStart"/>
+      <w:r>
+        <w:rPr>
+          <w:rFonts w:cstheme="minorHAnsi"/>
+        </w:rPr>
+        <w:t>retourner</w:t>
+      </w:r>
+      <w:proofErr w:type="spellEnd"/>
+      <w:r>
+        <w:rPr>
+          <w:rFonts w:cstheme="minorHAnsi"/>
+        </w:rPr>
+        <w:t xml:space="preserve"> un false</w:t>
+      </w:r>
+    </w:p>
+    <w:p>
+      <w:pPr>
+        <w:shd w:val="clear" w:color="auto" w:fill="1E1E1E"/>
+        <w:spacing w:line="285" w:lineRule="atLeast"/>
+        <w:rPr>
+          <w:rFonts w:ascii="Lucida Console" w:eastAsia="Times New Roman" w:hAnsi="Lucida Console" w:cs="Times New Roman"/>
+          <w:color w:val="D4D4D4"/>
+          <w:sz w:val="21"/>
+          <w:szCs w:val="21"/>
+        </w:rPr>
+      </w:pPr>
+      <w:r>
+        <w:rPr>
+          <w:rFonts w:cstheme="minorHAnsi"/>
+        </w:rPr>
+        <w:t xml:space="preserve"> </w:t>
+      </w:r>
+      <w:r>
+        <w:rPr>
+          <w:rFonts w:ascii="Lucida Console" w:eastAsia="Times New Roman" w:hAnsi="Lucida Console" w:cs="Times New Roman"/>
+          <w:color w:val="808080"/>
+          <w:sz w:val="21"/>
+          <w:szCs w:val="21"/>
+        </w:rPr>
+        <w:t>&lt;</w:t>
+      </w:r>
+      <w:r>
+        <w:rPr>
+          <w:rFonts w:ascii="Lucida Console" w:eastAsia="Times New Roman" w:hAnsi="Lucida Console" w:cs="Times New Roman"/>
+          <w:color w:val="569CD6"/>
+          <w:sz w:val="21"/>
+          <w:szCs w:val="21"/>
+        </w:rPr>
+        <w:t>a</w:t>
+      </w:r>
+      <w:r>
+        <w:rPr>
+          <w:rFonts w:ascii="Lucida Console" w:eastAsia="Times New Roman" w:hAnsi="Lucida Console" w:cs="Times New Roman"/>
+          <w:color w:val="D4D4D4"/>
+          <w:sz w:val="21"/>
+          <w:szCs w:val="21"/>
+        </w:rPr>
+        <w:t xml:space="preserve"> </w:t>
+      </w:r>
+      <w:proofErr w:type="spellStart"/>
+      <w:r>
+        <w:rPr>
+          <w:rFonts w:ascii="Lucida Console" w:eastAsia="Times New Roman" w:hAnsi="Lucida Console" w:cs="Times New Roman"/>
+          <w:color w:val="9CDCFE"/>
+          <w:sz w:val="21"/>
+          <w:szCs w:val="21"/>
+        </w:rPr>
+        <w:t>href</w:t>
+      </w:r>
+      <w:proofErr w:type="spellEnd"/>
+      <w:r>
+        <w:rPr>
+          <w:rFonts w:ascii="Lucida Console" w:eastAsia="Times New Roman" w:hAnsi="Lucida Console" w:cs="Times New Roman"/>
+          <w:color w:val="D4D4D4"/>
+          <w:sz w:val="21"/>
+          <w:szCs w:val="21"/>
+        </w:rPr>
+        <w:t>=</w:t>
+      </w:r>
+      <w:r>
+        <w:rPr>
+          <w:rFonts w:ascii="Lucida Console" w:eastAsia="Times New Roman" w:hAnsi="Lucida Console" w:cs="Times New Roman"/>
+          <w:color w:val="CE9178"/>
+          <w:sz w:val="21"/>
+          <w:szCs w:val="21"/>
+        </w:rPr>
+        <w:t>"#"</w:t>
+      </w:r>
+      <w:r>
+        <w:rPr>
+          <w:rFonts w:ascii="Lucida Console" w:eastAsia="Times New Roman" w:hAnsi="Lucida Console" w:cs="Times New Roman"/>
+          <w:color w:val="D4D4D4"/>
+          <w:sz w:val="21"/>
+          <w:szCs w:val="21"/>
+        </w:rPr>
+        <w:t xml:space="preserve"> </w:t>
+      </w:r>
+      <w:proofErr w:type="spellStart"/>
+      <w:r>
+        <w:rPr>
+          <w:rFonts w:ascii="Lucida Console" w:eastAsia="Times New Roman" w:hAnsi="Lucida Console" w:cs="Times New Roman"/>
+          <w:color w:val="9CDCFE"/>
+          <w:sz w:val="21"/>
+          <w:szCs w:val="21"/>
+        </w:rPr>
+        <w:t>onclick</w:t>
+      </w:r>
+      <w:proofErr w:type="spellEnd"/>
+      <w:r>
+        <w:rPr>
+          <w:rFonts w:ascii="Lucida Console" w:eastAsia="Times New Roman" w:hAnsi="Lucida Console" w:cs="Times New Roman"/>
+          <w:color w:val="D4D4D4"/>
+          <w:sz w:val="21"/>
+          <w:szCs w:val="21"/>
+        </w:rPr>
+        <w:t>=</w:t>
+      </w:r>
+      <w:r>
+        <w:rPr>
+          <w:rFonts w:ascii="Lucida Console" w:eastAsia="Times New Roman" w:hAnsi="Lucida Console" w:cs="Times New Roman"/>
+          <w:color w:val="CE9178"/>
+          <w:sz w:val="21"/>
+          <w:szCs w:val="21"/>
+        </w:rPr>
+        <w:t>"</w:t>
+      </w:r>
+      <w:proofErr w:type="spellStart"/>
+      <w:proofErr w:type="gramStart"/>
+      <w:r>
+        <w:rPr>
+          <w:rFonts w:ascii="Lucida Console" w:eastAsia="Times New Roman" w:hAnsi="Lucida Console" w:cs="Times New Roman"/>
+          <w:color w:val="DCDCAA"/>
+          <w:sz w:val="21"/>
+          <w:szCs w:val="21"/>
+        </w:rPr>
+        <w:t>myFunction</w:t>
+      </w:r>
+      <w:proofErr w:type="spellEnd"/>
+      <w:r>
+        <w:rPr>
+          <w:rFonts w:ascii="Lucida Console" w:eastAsia="Times New Roman" w:hAnsi="Lucida Console" w:cs="Times New Roman"/>
+          <w:color w:val="CE9178"/>
+          <w:sz w:val="21"/>
+          <w:szCs w:val="21"/>
+        </w:rPr>
+        <w:t>(</w:t>
+      </w:r>
+      <w:proofErr w:type="gramEnd"/>
+      <w:r>
+        <w:rPr>
+          <w:rFonts w:ascii="Lucida Console" w:eastAsia="Times New Roman" w:hAnsi="Lucida Console" w:cs="Times New Roman"/>
+          <w:color w:val="CE9178"/>
+          <w:sz w:val="21"/>
+          <w:szCs w:val="21"/>
+        </w:rPr>
+        <w:t xml:space="preserve">); </w:t>
+      </w:r>
+      <w:r>
+        <w:rPr>
+          <w:rFonts w:ascii="Lucida Console" w:eastAsia="Times New Roman" w:hAnsi="Lucida Console" w:cs="Times New Roman"/>
+          <w:color w:val="C586C0"/>
+          <w:sz w:val="21"/>
+          <w:szCs w:val="21"/>
+        </w:rPr>
+        <w:t>return</w:t>
+      </w:r>
+      <w:r>
+        <w:rPr>
+          <w:rFonts w:ascii="Lucida Console" w:eastAsia="Times New Roman" w:hAnsi="Lucida Console" w:cs="Times New Roman"/>
+          <w:color w:val="CE9178"/>
+          <w:sz w:val="21"/>
+          <w:szCs w:val="21"/>
+        </w:rPr>
+        <w:t xml:space="preserve"> </w:t>
+      </w:r>
+      <w:r>
+        <w:rPr>
+          <w:rFonts w:ascii="Lucida Console" w:eastAsia="Times New Roman" w:hAnsi="Lucida Console" w:cs="Times New Roman"/>
+          <w:color w:val="569CD6"/>
+          <w:sz w:val="21"/>
+          <w:szCs w:val="21"/>
+        </w:rPr>
+        <w:t>false</w:t>
+      </w:r>
+      <w:r>
+        <w:rPr>
+          <w:rFonts w:ascii="Lucida Console" w:eastAsia="Times New Roman" w:hAnsi="Lucida Console" w:cs="Times New Roman"/>
+          <w:color w:val="CE9178"/>
+          <w:sz w:val="21"/>
+          <w:szCs w:val="21"/>
+        </w:rPr>
+        <w:t>"</w:t>
+      </w:r>
+      <w:r>
+        <w:rPr>
+          <w:rFonts w:ascii="Lucida Console" w:eastAsia="Times New Roman" w:hAnsi="Lucida Console" w:cs="Times New Roman"/>
+          <w:color w:val="808080"/>
+          <w:sz w:val="21"/>
+          <w:szCs w:val="21"/>
+        </w:rPr>
+        <w:t>&gt;</w:t>
+      </w:r>
+      <w:r>
+        <w:rPr>
+          <w:rFonts w:ascii="Lucida Console" w:eastAsia="Times New Roman" w:hAnsi="Lucida Console" w:cs="Times New Roman"/>
+          <w:color w:val="D4D4D4"/>
+          <w:sz w:val="21"/>
+          <w:szCs w:val="21"/>
+        </w:rPr>
+        <w:t>Run Code Again</w:t>
+      </w:r>
+      <w:r>
+        <w:rPr>
+          <w:rFonts w:ascii="Lucida Console" w:eastAsia="Times New Roman" w:hAnsi="Lucida Console" w:cs="Times New Roman"/>
+          <w:color w:val="808080"/>
+          <w:sz w:val="21"/>
+          <w:szCs w:val="21"/>
+        </w:rPr>
+        <w:t>&lt;/</w:t>
+      </w:r>
+      <w:r>
+        <w:rPr>
+          <w:rFonts w:ascii="Lucida Console" w:eastAsia="Times New Roman" w:hAnsi="Lucida Console" w:cs="Times New Roman"/>
+          <w:color w:val="569CD6"/>
+          <w:sz w:val="21"/>
+          <w:szCs w:val="21"/>
+        </w:rPr>
+        <w:t>a</w:t>
+      </w:r>
+      <w:r>
+        <w:rPr>
+          <w:rFonts w:ascii="Lucida Console" w:eastAsia="Times New Roman" w:hAnsi="Lucida Console" w:cs="Times New Roman"/>
+          <w:color w:val="808080"/>
+          <w:sz w:val="21"/>
+          <w:szCs w:val="21"/>
+        </w:rPr>
+        <w:t>&gt;</w:t>
+      </w:r>
+    </w:p>
+    <w:p>
+      <w:pPr>
+        <w:rPr>
+          <w:rFonts w:cstheme="minorHAnsi"/>
+          <w:lang w:val="fr-FR"/>
+        </w:rPr>
+      </w:pPr>
+      <w:r>
+        <w:rPr>
+          <w:rFonts w:cstheme="minorHAnsi"/>
+          <w:lang w:val="fr-FR"/>
+        </w:rPr>
         <w:lastRenderedPageBreak/>
-        <w:t>Link to dials a number</w:t>
-      </w:r>
-    </w:p>
-    <w:p>
-      <w:pPr>
-        <w:rPr>
-          <w:rFonts w:cstheme="minorHAnsi"/>
-          <w:lang w:val="fr-FR"/>
-        </w:rPr>
-      </w:pPr>
-      <w:r>
-        <w:rPr>
-          <w:rFonts w:cstheme="minorHAnsi"/>
-          <w:lang w:val="fr-FR"/>
-        </w:rPr>
-        <w:t xml:space="preserve">Si la valeur d’attribue </w:t>
-      </w:r>
-      <w:proofErr w:type="spellStart"/>
-      <w:r>
-        <w:rPr>
-          <w:rFonts w:cstheme="minorHAnsi"/>
-          <w:lang w:val="fr-FR"/>
+        <w:t xml:space="preserve">On peut encore interdire le scrolling to top en ajout un ! </w:t>
+      </w:r>
+      <w:proofErr w:type="spellStart"/>
+      <w:r>
+        <w:rPr>
+          <w:rFonts w:cstheme="minorHAnsi"/>
+          <w:lang w:val="fr-FR"/>
+        </w:rPr>
+        <w:t>apres</w:t>
+      </w:r>
+      <w:proofErr w:type="spellEnd"/>
+      <w:r>
+        <w:rPr>
+          <w:rFonts w:cstheme="minorHAnsi"/>
+          <w:lang w:val="fr-FR"/>
+        </w:rPr>
+        <w:t xml:space="preserve"> le #</w:t>
+      </w:r>
+    </w:p>
+    <w:p>
+      <w:pPr>
+        <w:shd w:val="clear" w:color="auto" w:fill="1E1E1E"/>
+        <w:spacing w:after="0" w:line="285" w:lineRule="atLeast"/>
+        <w:rPr>
+          <w:rFonts w:ascii="Lucida Console" w:eastAsia="Times New Roman" w:hAnsi="Lucida Console" w:cs="Times New Roman"/>
+          <w:color w:val="D4D4D4"/>
+          <w:sz w:val="21"/>
+          <w:szCs w:val="21"/>
+        </w:rPr>
+      </w:pPr>
+      <w:r>
+        <w:rPr>
+          <w:rFonts w:ascii="Lucida Console" w:eastAsia="Times New Roman" w:hAnsi="Lucida Console" w:cs="Times New Roman"/>
+          <w:color w:val="808080"/>
+          <w:sz w:val="21"/>
+          <w:szCs w:val="21"/>
+        </w:rPr>
+        <w:t>&lt;</w:t>
+      </w:r>
+      <w:r>
+        <w:rPr>
+          <w:rFonts w:ascii="Lucida Console" w:eastAsia="Times New Roman" w:hAnsi="Lucida Console" w:cs="Times New Roman"/>
+          <w:color w:val="569CD6"/>
+          <w:sz w:val="21"/>
+          <w:szCs w:val="21"/>
+        </w:rPr>
+        <w:t>a</w:t>
+      </w:r>
+      <w:r>
+        <w:rPr>
+          <w:rFonts w:ascii="Lucida Console" w:eastAsia="Times New Roman" w:hAnsi="Lucida Console" w:cs="Times New Roman"/>
+          <w:color w:val="D4D4D4"/>
+          <w:sz w:val="21"/>
+          <w:szCs w:val="21"/>
+        </w:rPr>
+        <w:t xml:space="preserve"> </w:t>
+      </w:r>
+      <w:proofErr w:type="spellStart"/>
+      <w:r>
+        <w:rPr>
+          <w:rFonts w:ascii="Lucida Console" w:eastAsia="Times New Roman" w:hAnsi="Lucida Console" w:cs="Times New Roman"/>
+          <w:color w:val="9CDCFE"/>
+          <w:sz w:val="21"/>
+          <w:szCs w:val="21"/>
         </w:rPr>
         <w:t>href</w:t>
       </w:r>
       <w:proofErr w:type="spellEnd"/>
       <w:r>
         <w:rPr>
-          <w:rFonts w:cstheme="minorHAnsi"/>
-          <w:lang w:val="fr-FR"/>
-        </w:rPr>
-        <w:t xml:space="preserve"> commence par tel,</w:t>
-      </w:r>
-      <w:r>
-        <w:rPr>
-          <w:rFonts w:cstheme="minorHAnsi"/>
-          <w:lang w:val="fr-FR"/>
-        </w:rPr>
-        <w:t xml:space="preserve"> votre appareil composera le </w:t>
-      </w:r>
-      <w:r>
-        <w:rPr>
-          <w:rFonts w:cstheme="minorHAnsi"/>
-          <w:lang w:val="fr-FR"/>
-        </w:rPr>
-        <w:t>numéro</w:t>
+          <w:rFonts w:ascii="Lucida Console" w:eastAsia="Times New Roman" w:hAnsi="Lucida Console" w:cs="Times New Roman"/>
+          <w:color w:val="D4D4D4"/>
+          <w:sz w:val="21"/>
+          <w:szCs w:val="21"/>
+        </w:rPr>
+        <w:t>=</w:t>
+      </w:r>
+      <w:r>
+        <w:rPr>
+          <w:rFonts w:ascii="Lucida Console" w:eastAsia="Times New Roman" w:hAnsi="Lucida Console" w:cs="Times New Roman"/>
+          <w:color w:val="CE9178"/>
+          <w:sz w:val="21"/>
+          <w:szCs w:val="21"/>
+        </w:rPr>
+        <w:t>"#!"</w:t>
+      </w:r>
+      <w:r>
+        <w:rPr>
+          <w:rFonts w:ascii="Lucida Console" w:eastAsia="Times New Roman" w:hAnsi="Lucida Console" w:cs="Times New Roman"/>
+          <w:color w:val="808080"/>
+          <w:sz w:val="21"/>
+          <w:szCs w:val="21"/>
+        </w:rPr>
+        <w:t>&gt;</w:t>
+      </w:r>
+      <w:r>
+        <w:rPr>
+          <w:rFonts w:ascii="Lucida Console" w:eastAsia="Times New Roman" w:hAnsi="Lucida Console" w:cs="Times New Roman"/>
+          <w:color w:val="D4D4D4"/>
+          <w:sz w:val="21"/>
+          <w:szCs w:val="21"/>
+        </w:rPr>
+        <w:t xml:space="preserve"> Scroll on top</w:t>
+      </w:r>
+      <w:r>
+        <w:rPr>
+          <w:rFonts w:ascii="Lucida Console" w:eastAsia="Times New Roman" w:hAnsi="Lucida Console" w:cs="Times New Roman"/>
+          <w:color w:val="808080"/>
+          <w:sz w:val="21"/>
+          <w:szCs w:val="21"/>
+        </w:rPr>
+        <w:t>&lt;/</w:t>
+      </w:r>
+      <w:r>
+        <w:rPr>
+          <w:rFonts w:ascii="Lucida Console" w:eastAsia="Times New Roman" w:hAnsi="Lucida Console" w:cs="Times New Roman"/>
+          <w:color w:val="569CD6"/>
+          <w:sz w:val="21"/>
+          <w:szCs w:val="21"/>
+        </w:rPr>
+        <w:t>a</w:t>
+      </w:r>
+      <w:r>
+        <w:rPr>
+          <w:rFonts w:ascii="Lucida Console" w:eastAsia="Times New Roman" w:hAnsi="Lucida Console" w:cs="Times New Roman"/>
+          <w:color w:val="808080"/>
+          <w:sz w:val="21"/>
+          <w:szCs w:val="21"/>
+        </w:rPr>
+        <w:t>&gt;</w:t>
+      </w:r>
+    </w:p>
+    <w:p>
+      <w:pPr>
+        <w:rPr>
+          <w:rFonts w:cstheme="minorHAnsi"/>
+        </w:rPr>
+      </w:pPr>
+    </w:p>
+    <w:p>
+      <w:pPr>
+        <w:rPr>
+          <w:rFonts w:cstheme="minorHAnsi"/>
+          <w:lang w:val="fr-FR"/>
+        </w:rPr>
+      </w:pPr>
+      <w:r>
+        <w:rPr>
+          <w:rFonts w:cstheme="minorHAnsi"/>
+          <w:lang w:val="fr-FR"/>
+        </w:rPr>
+        <w:t xml:space="preserve">Ceci </w:t>
+      </w:r>
+      <w:proofErr w:type="spellStart"/>
+      <w:r>
+        <w:rPr>
+          <w:rFonts w:cstheme="minorHAnsi"/>
+          <w:lang w:val="fr-FR"/>
+        </w:rPr>
+        <w:t>previent</w:t>
+      </w:r>
+      <w:proofErr w:type="spellEnd"/>
+      <w:r>
+        <w:rPr>
+          <w:rFonts w:cstheme="minorHAnsi"/>
+          <w:lang w:val="fr-FR"/>
+        </w:rPr>
+        <w:t xml:space="preserve"> le scrolling on top parce que </w:t>
+      </w:r>
+      <w:proofErr w:type="spellStart"/>
+      <w:proofErr w:type="gramStart"/>
+      <w:r>
+        <w:rPr>
+          <w:rFonts w:cstheme="minorHAnsi"/>
+          <w:lang w:val="fr-FR"/>
+        </w:rPr>
+        <w:t>ca</w:t>
+      </w:r>
+      <w:proofErr w:type="spellEnd"/>
+      <w:proofErr w:type="gramEnd"/>
+      <w:r>
+        <w:rPr>
+          <w:rFonts w:cstheme="minorHAnsi"/>
+          <w:lang w:val="fr-FR"/>
+        </w:rPr>
+        <w:t xml:space="preserve"> recherché un </w:t>
+      </w:r>
+      <w:proofErr w:type="spellStart"/>
+      <w:r>
+        <w:rPr>
+          <w:rFonts w:cstheme="minorHAnsi"/>
+          <w:lang w:val="fr-FR"/>
+        </w:rPr>
+        <w:t>element</w:t>
+      </w:r>
+      <w:proofErr w:type="spellEnd"/>
+      <w:r>
+        <w:rPr>
+          <w:rFonts w:cstheme="minorHAnsi"/>
+          <w:lang w:val="fr-FR"/>
+        </w:rPr>
+        <w:t xml:space="preserve"> avec id =”</w:t>
+      </w:r>
+      <w:r>
+        <w:rPr>
+          <w:rFonts w:cstheme="minorHAnsi"/>
+          <w:lang w:val="fr-FR"/>
+        </w:rPr>
+        <w:t> !</w:t>
+      </w:r>
+      <w:r>
+        <w:rPr>
+          <w:rFonts w:cstheme="minorHAnsi"/>
+          <w:lang w:val="fr-FR"/>
+        </w:rPr>
+        <w:t>”</w:t>
+      </w:r>
+      <w:r>
+        <w:rPr>
+          <w:rFonts w:cstheme="minorHAnsi"/>
+          <w:lang w:val="fr-FR"/>
+        </w:rPr>
+        <w:t xml:space="preserve"> qui ne sera pas retrouver et puis </w:t>
+      </w:r>
+      <w:proofErr w:type="spellStart"/>
+      <w:r>
+        <w:rPr>
+          <w:rFonts w:cstheme="minorHAnsi"/>
+          <w:lang w:val="fr-FR"/>
+        </w:rPr>
+        <w:t>ca</w:t>
+      </w:r>
+      <w:proofErr w:type="spellEnd"/>
+      <w:r>
+        <w:rPr>
+          <w:rFonts w:cstheme="minorHAnsi"/>
+          <w:lang w:val="fr-FR"/>
+        </w:rPr>
+        <w:t xml:space="preserve"> va scroller </w:t>
+      </w:r>
+      <w:proofErr w:type="spellStart"/>
+      <w:r>
+        <w:rPr>
+          <w:rFonts w:cstheme="minorHAnsi"/>
+          <w:lang w:val="fr-FR"/>
+        </w:rPr>
+        <w:t>null</w:t>
+      </w:r>
+      <w:proofErr w:type="spellEnd"/>
+      <w:r>
+        <w:rPr>
+          <w:rFonts w:cstheme="minorHAnsi"/>
+          <w:lang w:val="fr-FR"/>
+        </w:rPr>
+        <w:t xml:space="preserve"> part</w:t>
+      </w:r>
+    </w:p>
+    <w:p>
+      <w:pPr>
+        <w:rPr>
+          <w:rFonts w:cstheme="minorHAnsi"/>
+          <w:lang w:val="fr-FR"/>
+        </w:rPr>
+      </w:pPr>
+    </w:p>
+    <w:p>
+      <w:pPr>
+        <w:rPr>
+          <w:rFonts w:cstheme="minorHAnsi"/>
+          <w:lang w:val="fr-FR"/>
+        </w:rPr>
+      </w:pPr>
+      <w:r>
+        <w:rPr>
+          <w:rFonts w:cstheme="minorHAnsi"/>
+          <w:b/>
+          <w:color w:val="ED7D31" w:themeColor="accent2"/>
+          <w:lang w:val="fr-FR"/>
+        </w:rPr>
+        <w:t xml:space="preserve">Notes : </w:t>
+      </w:r>
+      <w:r>
+        <w:rPr>
+          <w:rFonts w:cstheme="minorHAnsi"/>
+          <w:lang w:val="fr-FR"/>
+        </w:rPr>
+        <w:t xml:space="preserve">cette solution n’est pas </w:t>
+      </w:r>
+      <w:proofErr w:type="spellStart"/>
+      <w:r>
+        <w:rPr>
+          <w:rFonts w:cstheme="minorHAnsi"/>
+          <w:lang w:val="fr-FR"/>
+        </w:rPr>
+        <w:t>envisable</w:t>
+      </w:r>
+      <w:proofErr w:type="spellEnd"/>
+      <w:r>
+        <w:rPr>
+          <w:rFonts w:cstheme="minorHAnsi"/>
+          <w:lang w:val="fr-FR"/>
+        </w:rPr>
+        <w:t xml:space="preserve">, il faudra mieux utiliser du </w:t>
+      </w:r>
+      <w:proofErr w:type="spellStart"/>
+      <w:r>
+        <w:rPr>
+          <w:rFonts w:cstheme="minorHAnsi"/>
+          <w:lang w:val="fr-FR"/>
+        </w:rPr>
+        <w:t>javascript</w:t>
+      </w:r>
+      <w:proofErr w:type="spellEnd"/>
+      <w:r>
+        <w:rPr>
+          <w:rFonts w:cstheme="minorHAnsi"/>
+          <w:lang w:val="fr-FR"/>
+        </w:rPr>
+        <w:t xml:space="preserve"> pure pour ce genre de cas.</w:t>
       </w:r>
       <w:bookmarkStart w:id="0" w:name="_GoBack"/>
       <w:bookmarkEnd w:id="0"/>
-      <w:r>
-        <w:rPr>
-          <w:rFonts w:cstheme="minorHAnsi"/>
-          <w:lang w:val="fr-FR"/>
-        </w:rPr>
-        <w:t xml:space="preserve"> de </w:t>
-      </w:r>
-      <w:proofErr w:type="spellStart"/>
-      <w:r>
-        <w:rPr>
-          <w:rFonts w:cstheme="minorHAnsi"/>
-          <w:lang w:val="fr-FR"/>
-        </w:rPr>
-        <w:t>telephone</w:t>
-      </w:r>
-      <w:proofErr w:type="spellEnd"/>
-      <w:r>
-        <w:rPr>
-          <w:rFonts w:cstheme="minorHAnsi"/>
-          <w:lang w:val="fr-FR"/>
-        </w:rPr>
-        <w:t xml:space="preserve"> lorsque vous cliquer dessus,</w:t>
-      </w:r>
-    </w:p>
-    <w:p>
-      <w:pPr>
-        <w:rPr>
-          <w:rFonts w:cstheme="minorHAnsi"/>
-          <w:lang w:val="fr-FR"/>
-        </w:rPr>
-      </w:pPr>
-      <w:r>
-        <w:rPr>
-          <w:rFonts w:cstheme="minorHAnsi"/>
-          <w:lang w:val="fr-FR"/>
-        </w:rPr>
-        <w:t xml:space="preserve">Cela fonctionne sur mobile, sur ordinateur ou tablette </w:t>
-      </w:r>
-      <w:r>
-        <w:rPr>
-          <w:rFonts w:cstheme="minorHAnsi"/>
-          <w:lang w:val="fr-FR"/>
-        </w:rPr>
-        <w:t>exécutants</w:t>
-      </w:r>
-      <w:r>
-        <w:rPr>
-          <w:rFonts w:cstheme="minorHAnsi"/>
-          <w:lang w:val="fr-FR"/>
-        </w:rPr>
-        <w:t xml:space="preserve"> des logiciels comme </w:t>
-      </w:r>
-      <w:proofErr w:type="spellStart"/>
-      <w:r>
-        <w:rPr>
-          <w:rFonts w:cstheme="minorHAnsi"/>
-          <w:lang w:val="fr-FR"/>
-        </w:rPr>
-        <w:t>skype</w:t>
-      </w:r>
-      <w:proofErr w:type="spellEnd"/>
-      <w:r>
-        <w:rPr>
-          <w:rFonts w:cstheme="minorHAnsi"/>
-          <w:lang w:val="fr-FR"/>
-        </w:rPr>
-        <w:t xml:space="preserve"> qui peuvent passer des appels </w:t>
-      </w:r>
-      <w:r>
-        <w:rPr>
-          <w:rFonts w:cstheme="minorHAnsi"/>
-          <w:lang w:val="fr-FR"/>
-        </w:rPr>
-        <w:t>téléphoniques</w:t>
-      </w:r>
-      <w:r>
-        <w:rPr>
-          <w:rFonts w:cstheme="minorHAnsi"/>
-          <w:lang w:val="fr-FR"/>
-        </w:rPr>
-        <w:t>.</w:t>
-      </w:r>
     </w:p>
     <w:sectPr>
       <w:pgSz w:w="12240" w:h="15840"/>
@@ -13810,6 +15567,56 @@
     </w:sectPr>
   </w:body>
 </w:document>
+</file>
+
+<file path=word/endnotes.xml><?xml version="1.0" encoding="utf-8"?>
+<w:endnotes xmlns:wpc="http://schemas.microsoft.com/office/word/2010/wordprocessingCanvas" xmlns:cx="http://schemas.microsoft.com/office/drawing/2014/chartex" xmlns:cx1="http://schemas.microsoft.com/office/drawing/2015/9/8/chartex" xmlns:mc="http://schemas.openxmlformats.org/markup-compatibility/2006" xmlns:o="urn:schemas-microsoft-com:office:office" xmlns:r="http://schemas.openxmlformats.org/officeDocument/2006/relationships" xmlns:m="http://schemas.openxmlformats.org/officeDocument/2006/math" xmlns:v="urn:schemas-microsoft-com:vml" xmlns:wp14="http://schemas.microsoft.com/office/word/2010/wordprocessingDrawing" xmlns:wp="http://schemas.openxmlformats.org/drawingml/2006/wordprocessingDrawing" xmlns:w10="urn:schemas-microsoft-com:office:word" xmlns:w="http://schemas.openxmlformats.org/wordprocessingml/2006/main" xmlns:w14="http://schemas.microsoft.com/office/word/2010/wordml" xmlns:w15="http://schemas.microsoft.com/office/word/2012/wordml" xmlns:w16se="http://schemas.microsoft.com/office/word/2015/wordml/symex" xmlns:wpg="http://schemas.microsoft.com/office/word/2010/wordprocessingGroup" xmlns:wpi="http://schemas.microsoft.com/office/word/2010/wordprocessingInk" xmlns:wne="http://schemas.microsoft.com/office/word/2006/wordml" xmlns:wps="http://schemas.microsoft.com/office/word/2010/wordprocessingShape" mc:Ignorable="w14 w15 w16se wp14">
+  <w:endnote w:type="separator" w:id="-1">
+    <w:p>
+      <w:pPr>
+        <w:spacing w:after="0" w:line="240" w:lineRule="auto"/>
+      </w:pPr>
+      <w:r>
+        <w:separator/>
+      </w:r>
+    </w:p>
+  </w:endnote>
+  <w:endnote w:type="continuationSeparator" w:id="0">
+    <w:p>
+      <w:pPr>
+        <w:spacing w:after="0" w:line="240" w:lineRule="auto"/>
+      </w:pPr>
+      <w:r>
+        <w:continuationSeparator/>
+      </w:r>
+    </w:p>
+  </w:endnote>
+</w:endnotes>
+</file>
+
+<file path=word/footnotes.xml><?xml version="1.0" encoding="utf-8"?>
+<w:footnotes xmlns:wpc="http://schemas.microsoft.com/office/word/2010/wordprocessingCanvas" xmlns:cx="http://schemas.microsoft.com/office/drawing/2014/chartex" xmlns:cx1="http://schemas.microsoft.com/office/drawing/2015/9/8/chartex" xmlns:mc="http://schemas.openxmlformats.org/markup-compatibility/2006" xmlns:o="urn:schemas-microsoft-com:office:office" xmlns:r="http://schemas.openxmlformats.org/officeDocument/2006/relationships" xmlns:m="http://schemas.openxmlformats.org/officeDocument/2006/math" xmlns:v="urn:schemas-microsoft-com:vml" xmlns:wp14="http://schemas.microsoft.com/office/word/2010/wordprocessingDrawing" xmlns:wp="http://schemas.openxmlformats.org/drawingml/2006/wordprocessingDrawing" xmlns:w10="urn:schemas-microsoft-com:office:word" xmlns:w="http://schemas.openxmlformats.org/wordprocessingml/2006/main" xmlns:w14="http://schemas.microsoft.com/office/word/2010/wordml" xmlns:w15="http://schemas.microsoft.com/office/word/2012/wordml" xmlns:w16se="http://schemas.microsoft.com/office/word/2015/wordml/symex" xmlns:wpg="http://schemas.microsoft.com/office/word/2010/wordprocessingGroup" xmlns:wpi="http://schemas.microsoft.com/office/word/2010/wordprocessingInk" xmlns:wne="http://schemas.microsoft.com/office/word/2006/wordml" xmlns:wps="http://schemas.microsoft.com/office/word/2010/wordprocessingShape" mc:Ignorable="w14 w15 w16se wp14">
+  <w:footnote w:type="separator" w:id="-1">
+    <w:p>
+      <w:pPr>
+        <w:spacing w:after="0" w:line="240" w:lineRule="auto"/>
+      </w:pPr>
+      <w:r>
+        <w:separator/>
+      </w:r>
+    </w:p>
+  </w:footnote>
+  <w:footnote w:type="continuationSeparator" w:id="0">
+    <w:p>
+      <w:pPr>
+        <w:spacing w:after="0" w:line="240" w:lineRule="auto"/>
+      </w:pPr>
+      <w:r>
+        <w:continuationSeparator/>
+      </w:r>
+    </w:p>
+  </w:footnote>
+</w:footnotes>
 </file>
 
 <file path=word/numbering.xml><?xml version="1.0" encoding="utf-8"?>
@@ -15188,6 +16995,50 @@
       </w:tblBorders>
     </w:tblPr>
   </w:style>
+  <w:style w:type="paragraph" w:styleId="En-tte">
+    <w:name w:val="header"/>
+    <w:basedOn w:val="Normal"/>
+    <w:link w:val="En-tteCar"/>
+    <w:uiPriority w:val="99"/>
+    <w:unhideWhenUsed/>
+    <w:rsid w:val="005C5201"/>
+    <w:pPr>
+      <w:tabs>
+        <w:tab w:val="center" w:pos="4680"/>
+        <w:tab w:val="right" w:pos="9360"/>
+      </w:tabs>
+      <w:spacing w:after="0" w:line="240" w:lineRule="auto"/>
+    </w:pPr>
+  </w:style>
+  <w:style w:type="character" w:customStyle="1" w:styleId="En-tteCar">
+    <w:name w:val="En-tête Car"/>
+    <w:basedOn w:val="Policepardfaut"/>
+    <w:link w:val="En-tte"/>
+    <w:uiPriority w:val="99"/>
+    <w:rsid w:val="005C5201"/>
+  </w:style>
+  <w:style w:type="paragraph" w:styleId="Pieddepage">
+    <w:name w:val="footer"/>
+    <w:basedOn w:val="Normal"/>
+    <w:link w:val="PieddepageCar"/>
+    <w:uiPriority w:val="99"/>
+    <w:unhideWhenUsed/>
+    <w:rsid w:val="005C5201"/>
+    <w:pPr>
+      <w:tabs>
+        <w:tab w:val="center" w:pos="4680"/>
+        <w:tab w:val="right" w:pos="9360"/>
+      </w:tabs>
+      <w:spacing w:after="0" w:line="240" w:lineRule="auto"/>
+    </w:pPr>
+  </w:style>
+  <w:style w:type="character" w:customStyle="1" w:styleId="PieddepageCar">
+    <w:name w:val="Pied de page Car"/>
+    <w:basedOn w:val="Policepardfaut"/>
+    <w:link w:val="Pieddepage"/>
+    <w:uiPriority w:val="99"/>
+    <w:rsid w:val="005C5201"/>
+  </w:style>
 </w:styles>
 </file>
 

</xml_diff>

<commit_message>
sending mail with subject and body
</commit_message>
<xml_diff>
--- a/NOTES/HtmlNote.docx
+++ b/NOTES/HtmlNote.docx
@@ -11349,6 +11349,20 @@
           <w:lang w:val="fr-FR"/>
         </w:rPr>
         <w:t>)</w:t>
+      </w:r>
+      <w:r>
+        <w:rPr>
+          <w:rFonts w:cstheme="minorHAnsi"/>
+          <w:lang w:val="fr-FR"/>
+        </w:rPr>
+        <w:t xml:space="preserve">, </w:t>
+      </w:r>
+      <w:r>
+        <w:rPr>
+          <w:rFonts w:cstheme="minorHAnsi"/>
+          <w:lang w:val="fr-FR"/>
+        </w:rPr>
+        <w:t>https://developer.mozilla.org/fr/docs/Web/HTML/Link_types</w:t>
       </w:r>
     </w:p>
     <w:tbl>
@@ -15556,8 +15570,856 @@
         </w:rPr>
         <w:t xml:space="preserve"> pure pour ce genre de cas.</w:t>
       </w:r>
+    </w:p>
+    <w:p>
+      <w:pPr>
+        <w:rPr>
+          <w:rFonts w:cstheme="minorHAnsi"/>
+          <w:lang w:val="fr-FR"/>
+        </w:rPr>
+      </w:pPr>
+    </w:p>
+    <w:p>
+      <w:pPr>
+        <w:pStyle w:val="Paragraphedeliste"/>
+        <w:numPr>
+          <w:ilvl w:val="1"/>
+          <w:numId w:val="8"/>
+        </w:numPr>
+        <w:rPr>
+          <w:rFonts w:cstheme="minorHAnsi"/>
+          <w:lang w:val="fr-FR"/>
+        </w:rPr>
+      </w:pPr>
+      <w:r>
+        <w:rPr>
+          <w:rFonts w:cstheme="minorHAnsi"/>
+          <w:lang w:val="fr-FR"/>
+        </w:rPr>
+        <w:t>LINK TO RUNS EMAIL</w:t>
+      </w:r>
+      <w:r>
+        <w:rPr>
+          <w:rFonts w:cstheme="minorHAnsi"/>
+          <w:lang w:val="fr-FR"/>
+        </w:rPr>
+        <w:t xml:space="preserve"> CLIENT</w:t>
+      </w:r>
+    </w:p>
+    <w:p>
+      <w:pPr>
+        <w:rPr>
+          <w:rFonts w:cstheme="minorHAnsi"/>
+          <w:lang w:val="fr-FR"/>
+        </w:rPr>
+      </w:pPr>
+      <w:r>
+        <w:rPr>
+          <w:rFonts w:cstheme="minorHAnsi"/>
+          <w:lang w:val="fr-FR"/>
+        </w:rPr>
+        <w:t>Basic usage</w:t>
+      </w:r>
+    </w:p>
+    <w:p>
+      <w:pPr>
+        <w:rPr>
+          <w:rFonts w:cstheme="minorHAnsi"/>
+          <w:lang w:val="fr-FR"/>
+        </w:rPr>
+      </w:pPr>
+      <w:r>
+        <w:rPr>
+          <w:rFonts w:cstheme="minorHAnsi"/>
+          <w:lang w:val="fr-FR"/>
+        </w:rPr>
+        <w:t xml:space="preserve">Si la valeur d’un </w:t>
+      </w:r>
+      <w:proofErr w:type="spellStart"/>
+      <w:r>
+        <w:rPr>
+          <w:rFonts w:cstheme="minorHAnsi"/>
+          <w:lang w:val="fr-FR"/>
+        </w:rPr>
+        <w:t>href</w:t>
+      </w:r>
+      <w:proofErr w:type="spellEnd"/>
+      <w:r>
+        <w:rPr>
+          <w:rFonts w:cstheme="minorHAnsi"/>
+          <w:lang w:val="fr-FR"/>
+        </w:rPr>
+        <w:t xml:space="preserve"> commence par </w:t>
+      </w:r>
+      <w:proofErr w:type="spellStart"/>
+      <w:proofErr w:type="gramStart"/>
+      <w:r>
+        <w:rPr>
+          <w:rFonts w:cstheme="minorHAnsi"/>
+          <w:lang w:val="fr-FR"/>
+        </w:rPr>
+        <w:t>mailto</w:t>
+      </w:r>
+      <w:proofErr w:type="spellEnd"/>
+      <w:r>
+        <w:rPr>
+          <w:rFonts w:cstheme="minorHAnsi"/>
+          <w:lang w:val="fr-FR"/>
+        </w:rPr>
+        <w:t xml:space="preserve"> ,</w:t>
+      </w:r>
+      <w:proofErr w:type="gramEnd"/>
+      <w:r>
+        <w:rPr>
+          <w:rFonts w:cstheme="minorHAnsi"/>
+          <w:lang w:val="fr-FR"/>
+        </w:rPr>
+        <w:t xml:space="preserve"> </w:t>
+      </w:r>
+      <w:proofErr w:type="spellStart"/>
+      <w:r>
+        <w:rPr>
+          <w:rFonts w:cstheme="minorHAnsi"/>
+          <w:lang w:val="fr-FR"/>
+        </w:rPr>
+        <w:t>ca</w:t>
+      </w:r>
+      <w:proofErr w:type="spellEnd"/>
+      <w:r>
+        <w:rPr>
+          <w:rFonts w:cstheme="minorHAnsi"/>
+          <w:lang w:val="fr-FR"/>
+        </w:rPr>
+        <w:t xml:space="preserve"> va essayer d’ouvrier un </w:t>
+      </w:r>
+      <w:proofErr w:type="spellStart"/>
+      <w:r>
+        <w:rPr>
+          <w:rFonts w:cstheme="minorHAnsi"/>
+          <w:lang w:val="fr-FR"/>
+        </w:rPr>
+        <w:t>logociel</w:t>
+      </w:r>
+      <w:proofErr w:type="spellEnd"/>
+      <w:r>
+        <w:rPr>
+          <w:rFonts w:cstheme="minorHAnsi"/>
+          <w:lang w:val="fr-FR"/>
+        </w:rPr>
+        <w:t xml:space="preserve"> de messagerie pour envoyer </w:t>
+      </w:r>
+      <w:proofErr w:type="spellStart"/>
+      <w:r>
+        <w:rPr>
+          <w:rFonts w:cstheme="minorHAnsi"/>
+          <w:lang w:val="fr-FR"/>
+        </w:rPr>
+        <w:t>a</w:t>
+      </w:r>
+      <w:proofErr w:type="spellEnd"/>
+      <w:r>
+        <w:rPr>
+          <w:rFonts w:cstheme="minorHAnsi"/>
+          <w:lang w:val="fr-FR"/>
+        </w:rPr>
+        <w:t xml:space="preserve"> un client.</w:t>
+      </w:r>
+    </w:p>
+    <w:p>
+      <w:pPr>
+        <w:rPr>
+          <w:rFonts w:cstheme="minorHAnsi"/>
+          <w:lang w:val="fr-FR"/>
+        </w:rPr>
+      </w:pPr>
+    </w:p>
+    <w:p>
+      <w:pPr>
+        <w:shd w:val="clear" w:color="auto" w:fill="1E1E1E"/>
+        <w:spacing w:after="0" w:line="285" w:lineRule="atLeast"/>
+        <w:rPr>
+          <w:rFonts w:ascii="Lucida Console" w:eastAsia="Times New Roman" w:hAnsi="Lucida Console" w:cs="Times New Roman"/>
+          <w:color w:val="D4D4D4"/>
+          <w:sz w:val="21"/>
+          <w:szCs w:val="21"/>
+          <w:lang w:val="fr-FR"/>
+        </w:rPr>
+      </w:pPr>
+      <w:r>
+        <w:rPr>
+          <w:rFonts w:ascii="Lucida Console" w:eastAsia="Times New Roman" w:hAnsi="Lucida Console" w:cs="Times New Roman"/>
+          <w:color w:val="808080"/>
+          <w:sz w:val="21"/>
+          <w:szCs w:val="21"/>
+          <w:lang w:val="fr-FR"/>
+        </w:rPr>
+        <w:t>&lt;</w:t>
+      </w:r>
+      <w:proofErr w:type="gramStart"/>
+      <w:r>
+        <w:rPr>
+          <w:rFonts w:ascii="Lucida Console" w:eastAsia="Times New Roman" w:hAnsi="Lucida Console" w:cs="Times New Roman"/>
+          <w:color w:val="569CD6"/>
+          <w:sz w:val="21"/>
+          <w:szCs w:val="21"/>
+          <w:lang w:val="fr-FR"/>
+        </w:rPr>
+        <w:t>a</w:t>
+      </w:r>
+      <w:proofErr w:type="gramEnd"/>
+      <w:r>
+        <w:rPr>
+          <w:rFonts w:ascii="Lucida Console" w:eastAsia="Times New Roman" w:hAnsi="Lucida Console" w:cs="Times New Roman"/>
+          <w:color w:val="D4D4D4"/>
+          <w:sz w:val="21"/>
+          <w:szCs w:val="21"/>
+          <w:lang w:val="fr-FR"/>
+        </w:rPr>
+        <w:t xml:space="preserve"> </w:t>
+      </w:r>
+      <w:proofErr w:type="spellStart"/>
+      <w:r>
+        <w:rPr>
+          <w:rFonts w:ascii="Lucida Console" w:eastAsia="Times New Roman" w:hAnsi="Lucida Console" w:cs="Times New Roman"/>
+          <w:color w:val="9CDCFE"/>
+          <w:sz w:val="21"/>
+          <w:szCs w:val="21"/>
+          <w:lang w:val="fr-FR"/>
+        </w:rPr>
+        <w:t>href</w:t>
+      </w:r>
+      <w:proofErr w:type="spellEnd"/>
+      <w:r>
+        <w:rPr>
+          <w:rFonts w:ascii="Lucida Console" w:eastAsia="Times New Roman" w:hAnsi="Lucida Console" w:cs="Times New Roman"/>
+          <w:color w:val="D4D4D4"/>
+          <w:sz w:val="21"/>
+          <w:szCs w:val="21"/>
+          <w:lang w:val="fr-FR"/>
+        </w:rPr>
+        <w:t>=</w:t>
+      </w:r>
+      <w:r>
+        <w:rPr>
+          <w:rFonts w:ascii="Lucida Console" w:eastAsia="Times New Roman" w:hAnsi="Lucida Console" w:cs="Times New Roman"/>
+          <w:color w:val="CE9178"/>
+          <w:sz w:val="21"/>
+          <w:szCs w:val="21"/>
+          <w:lang w:val="fr-FR"/>
+        </w:rPr>
+        <w:t>"mailto:teddywalterjob@gmail.com"</w:t>
+      </w:r>
+      <w:r>
+        <w:rPr>
+          <w:rFonts w:ascii="Lucida Console" w:eastAsia="Times New Roman" w:hAnsi="Lucida Console" w:cs="Times New Roman"/>
+          <w:color w:val="808080"/>
+          <w:sz w:val="21"/>
+          <w:szCs w:val="21"/>
+          <w:lang w:val="fr-FR"/>
+        </w:rPr>
+        <w:t>&gt;</w:t>
+      </w:r>
+      <w:r>
+        <w:rPr>
+          <w:rFonts w:ascii="Lucida Console" w:eastAsia="Times New Roman" w:hAnsi="Lucida Console" w:cs="Times New Roman"/>
+          <w:color w:val="D4D4D4"/>
+          <w:sz w:val="21"/>
+          <w:szCs w:val="21"/>
+          <w:lang w:val="fr-FR"/>
+        </w:rPr>
+        <w:t>Send Email</w:t>
+      </w:r>
+      <w:r>
+        <w:rPr>
+          <w:rFonts w:ascii="Lucida Console" w:eastAsia="Times New Roman" w:hAnsi="Lucida Console" w:cs="Times New Roman"/>
+          <w:color w:val="808080"/>
+          <w:sz w:val="21"/>
+          <w:szCs w:val="21"/>
+          <w:lang w:val="fr-FR"/>
+        </w:rPr>
+        <w:t>&lt;/</w:t>
+      </w:r>
+      <w:r>
+        <w:rPr>
+          <w:rFonts w:ascii="Lucida Console" w:eastAsia="Times New Roman" w:hAnsi="Lucida Console" w:cs="Times New Roman"/>
+          <w:color w:val="569CD6"/>
+          <w:sz w:val="21"/>
+          <w:szCs w:val="21"/>
+          <w:lang w:val="fr-FR"/>
+        </w:rPr>
+        <w:t>a</w:t>
+      </w:r>
+      <w:r>
+        <w:rPr>
+          <w:rFonts w:ascii="Lucida Console" w:eastAsia="Times New Roman" w:hAnsi="Lucida Console" w:cs="Times New Roman"/>
+          <w:color w:val="808080"/>
+          <w:sz w:val="21"/>
+          <w:szCs w:val="21"/>
+          <w:lang w:val="fr-FR"/>
+        </w:rPr>
+        <w:t>&gt;</w:t>
+      </w:r>
+    </w:p>
+    <w:p>
+      <w:pPr>
+        <w:rPr>
+          <w:rFonts w:cstheme="minorHAnsi"/>
+          <w:lang w:val="fr-FR"/>
+        </w:rPr>
+      </w:pPr>
+      <w:r>
+        <w:rPr>
+          <w:rFonts w:cstheme="minorHAnsi"/>
+          <w:lang w:val="fr-FR"/>
+        </w:rPr>
+        <w:t xml:space="preserve"> Ceci va mettre l’adresse email dans la destination</w:t>
+      </w:r>
+    </w:p>
+    <w:p>
+      <w:pPr>
+        <w:rPr>
+          <w:rFonts w:cstheme="minorHAnsi"/>
+          <w:lang w:val="fr-FR"/>
+        </w:rPr>
+      </w:pPr>
+      <w:r>
+        <w:rPr>
+          <w:rFonts w:cstheme="minorHAnsi"/>
+          <w:lang w:val="fr-FR"/>
+        </w:rPr>
+        <w:t>Cc</w:t>
+      </w:r>
+      <w:r>
+        <w:rPr>
+          <w:rFonts w:cstheme="minorHAnsi"/>
+          <w:lang w:val="fr-FR"/>
+        </w:rPr>
+        <w:t xml:space="preserve"> (Copie carbone)</w:t>
+      </w:r>
+      <w:r>
+        <w:rPr>
+          <w:rFonts w:cstheme="minorHAnsi"/>
+          <w:lang w:val="fr-FR"/>
+        </w:rPr>
+        <w:t xml:space="preserve"> et </w:t>
+      </w:r>
+      <w:proofErr w:type="spellStart"/>
+      <w:r>
+        <w:rPr>
+          <w:rFonts w:cstheme="minorHAnsi"/>
+          <w:lang w:val="fr-FR"/>
+        </w:rPr>
+        <w:t>Bcc</w:t>
+      </w:r>
+      <w:proofErr w:type="spellEnd"/>
+      <w:r>
+        <w:rPr>
+          <w:rFonts w:cstheme="minorHAnsi"/>
+          <w:lang w:val="fr-FR"/>
+        </w:rPr>
+        <w:t xml:space="preserve"> (Copie </w:t>
+      </w:r>
+      <w:proofErr w:type="spellStart"/>
+      <w:r>
+        <w:rPr>
+          <w:rFonts w:cstheme="minorHAnsi"/>
+          <w:lang w:val="fr-FR"/>
+        </w:rPr>
+        <w:t>carbonne</w:t>
+      </w:r>
+      <w:proofErr w:type="spellEnd"/>
+      <w:r>
+        <w:rPr>
+          <w:rFonts w:cstheme="minorHAnsi"/>
+          <w:lang w:val="fr-FR"/>
+        </w:rPr>
+        <w:t xml:space="preserve"> invisible)</w:t>
+      </w:r>
+    </w:p>
+    <w:p>
+      <w:pPr>
+        <w:rPr>
+          <w:rFonts w:cstheme="minorHAnsi"/>
+          <w:lang w:val="fr-FR"/>
+        </w:rPr>
+      </w:pPr>
+      <w:r>
+        <w:rPr>
+          <w:rFonts w:cstheme="minorHAnsi"/>
+          <w:lang w:val="fr-FR"/>
+        </w:rPr>
+        <w:t xml:space="preserve">CC : </w:t>
+      </w:r>
+      <w:proofErr w:type="spellStart"/>
+      <w:r>
+        <w:rPr>
+          <w:rFonts w:cstheme="minorHAnsi"/>
+          <w:lang w:val="fr-FR"/>
+        </w:rPr>
+        <w:t>cad</w:t>
+      </w:r>
+      <w:proofErr w:type="spellEnd"/>
+      <w:r>
+        <w:rPr>
+          <w:rFonts w:cstheme="minorHAnsi"/>
+          <w:lang w:val="fr-FR"/>
+        </w:rPr>
+        <w:t xml:space="preserve"> le destinateur </w:t>
+      </w:r>
+      <w:proofErr w:type="spellStart"/>
+      <w:r>
+        <w:rPr>
+          <w:rFonts w:cstheme="minorHAnsi"/>
+          <w:lang w:val="fr-FR"/>
+        </w:rPr>
+        <w:t>vera</w:t>
+      </w:r>
+      <w:proofErr w:type="spellEnd"/>
+      <w:r>
+        <w:rPr>
+          <w:rFonts w:cstheme="minorHAnsi"/>
+          <w:lang w:val="fr-FR"/>
+        </w:rPr>
+        <w:t xml:space="preserve"> cette liste ou ces emails qui sont en copie et </w:t>
+      </w:r>
+      <w:proofErr w:type="spellStart"/>
+      <w:r>
+        <w:rPr>
+          <w:rFonts w:cstheme="minorHAnsi"/>
+          <w:lang w:val="fr-FR"/>
+        </w:rPr>
+        <w:t>Bcc</w:t>
+      </w:r>
+      <w:proofErr w:type="spellEnd"/>
+      <w:r>
+        <w:rPr>
+          <w:rFonts w:cstheme="minorHAnsi"/>
+          <w:lang w:val="fr-FR"/>
+        </w:rPr>
+        <w:t xml:space="preserve"> il ne </w:t>
+      </w:r>
+      <w:proofErr w:type="spellStart"/>
+      <w:r>
+        <w:rPr>
+          <w:rFonts w:cstheme="minorHAnsi"/>
+          <w:lang w:val="fr-FR"/>
+        </w:rPr>
+        <w:t>vera</w:t>
+      </w:r>
+      <w:proofErr w:type="spellEnd"/>
+      <w:r>
+        <w:rPr>
+          <w:rFonts w:cstheme="minorHAnsi"/>
+          <w:lang w:val="fr-FR"/>
+        </w:rPr>
+        <w:t xml:space="preserve"> pas les mails qui sont en copie</w:t>
+      </w:r>
+    </w:p>
+    <w:p>
+      <w:pPr>
+        <w:shd w:val="clear" w:color="auto" w:fill="1E1E1E"/>
+        <w:spacing w:after="0" w:line="285" w:lineRule="atLeast"/>
+        <w:rPr>
+          <w:rFonts w:ascii="Lucida Console" w:eastAsia="Times New Roman" w:hAnsi="Lucida Console" w:cs="Times New Roman"/>
+          <w:color w:val="D4D4D4"/>
+          <w:sz w:val="21"/>
+          <w:szCs w:val="21"/>
+        </w:rPr>
+      </w:pPr>
+      <w:r>
+        <w:rPr>
+          <w:rFonts w:ascii="Lucida Console" w:eastAsia="Times New Roman" w:hAnsi="Lucida Console" w:cs="Times New Roman"/>
+          <w:color w:val="808080"/>
+          <w:sz w:val="21"/>
+          <w:szCs w:val="21"/>
+        </w:rPr>
+        <w:t>&lt;</w:t>
+      </w:r>
+      <w:r>
+        <w:rPr>
+          <w:rFonts w:ascii="Lucida Console" w:eastAsia="Times New Roman" w:hAnsi="Lucida Console" w:cs="Times New Roman"/>
+          <w:color w:val="569CD6"/>
+          <w:sz w:val="21"/>
+          <w:szCs w:val="21"/>
+        </w:rPr>
+        <w:t>a</w:t>
+      </w:r>
+    </w:p>
+    <w:p>
+      <w:pPr>
+        <w:shd w:val="clear" w:color="auto" w:fill="1E1E1E"/>
+        <w:spacing w:after="0" w:line="285" w:lineRule="atLeast"/>
+        <w:rPr>
+          <w:rFonts w:ascii="Lucida Console" w:eastAsia="Times New Roman" w:hAnsi="Lucida Console" w:cs="Times New Roman"/>
+          <w:color w:val="D4D4D4"/>
+          <w:sz w:val="21"/>
+          <w:szCs w:val="21"/>
+        </w:rPr>
+      </w:pPr>
+      <w:r>
+        <w:rPr>
+          <w:rFonts w:ascii="Lucida Console" w:eastAsia="Times New Roman" w:hAnsi="Lucida Console" w:cs="Times New Roman"/>
+          <w:color w:val="D4D4D4"/>
+          <w:sz w:val="21"/>
+          <w:szCs w:val="21"/>
+        </w:rPr>
+        <w:t xml:space="preserve">      </w:t>
+      </w:r>
+      <w:proofErr w:type="spellStart"/>
+      <w:r>
+        <w:rPr>
+          <w:rFonts w:ascii="Lucida Console" w:eastAsia="Times New Roman" w:hAnsi="Lucida Console" w:cs="Times New Roman"/>
+          <w:color w:val="9CDCFE"/>
+          <w:sz w:val="21"/>
+          <w:szCs w:val="21"/>
+        </w:rPr>
+        <w:t>href</w:t>
+      </w:r>
+      <w:proofErr w:type="spellEnd"/>
+      <w:r>
+        <w:rPr>
+          <w:rFonts w:ascii="Lucida Console" w:eastAsia="Times New Roman" w:hAnsi="Lucida Console" w:cs="Times New Roman"/>
+          <w:color w:val="D4D4D4"/>
+          <w:sz w:val="21"/>
+          <w:szCs w:val="21"/>
+        </w:rPr>
+        <w:t>=</w:t>
+      </w:r>
+      <w:r>
+        <w:rPr>
+          <w:rFonts w:ascii="Lucida Console" w:eastAsia="Times New Roman" w:hAnsi="Lucida Console" w:cs="Times New Roman"/>
+          <w:color w:val="CE9178"/>
+          <w:sz w:val="21"/>
+          <w:szCs w:val="21"/>
+        </w:rPr>
+        <w:t>"mailto:teddywalterjob@gmail.com ?cc=</w:t>
+      </w:r>
+      <w:proofErr w:type="spellStart"/>
+      <w:r>
+        <w:rPr>
+          <w:rFonts w:ascii="Lucida Console" w:eastAsia="Times New Roman" w:hAnsi="Lucida Console" w:cs="Times New Roman"/>
+          <w:color w:val="CE9178"/>
+          <w:sz w:val="21"/>
+          <w:szCs w:val="21"/>
+        </w:rPr>
+        <w:t>john@gmail.com&amp;bcc</w:t>
+      </w:r>
+      <w:proofErr w:type="spellEnd"/>
+      <w:r>
+        <w:rPr>
+          <w:rFonts w:ascii="Lucida Console" w:eastAsia="Times New Roman" w:hAnsi="Lucida Console" w:cs="Times New Roman"/>
+          <w:color w:val="CE9178"/>
+          <w:sz w:val="21"/>
+          <w:szCs w:val="21"/>
+        </w:rPr>
+        <w:t>=test@gmail.com"</w:t>
+      </w:r>
+    </w:p>
+    <w:p>
+      <w:pPr>
+        <w:shd w:val="clear" w:color="auto" w:fill="1E1E1E"/>
+        <w:spacing w:after="0" w:line="285" w:lineRule="atLeast"/>
+        <w:rPr>
+          <w:rFonts w:ascii="Lucida Console" w:eastAsia="Times New Roman" w:hAnsi="Lucida Console" w:cs="Times New Roman"/>
+          <w:color w:val="D4D4D4"/>
+          <w:sz w:val="21"/>
+          <w:szCs w:val="21"/>
+        </w:rPr>
+      </w:pPr>
+      <w:r>
+        <w:rPr>
+          <w:rFonts w:ascii="Lucida Console" w:eastAsia="Times New Roman" w:hAnsi="Lucida Console" w:cs="Times New Roman"/>
+          <w:color w:val="D4D4D4"/>
+          <w:sz w:val="21"/>
+          <w:szCs w:val="21"/>
+        </w:rPr>
+        <w:t xml:space="preserve">    </w:t>
+      </w:r>
+      <w:r>
+        <w:rPr>
+          <w:rFonts w:ascii="Lucida Console" w:eastAsia="Times New Roman" w:hAnsi="Lucida Console" w:cs="Times New Roman"/>
+          <w:color w:val="808080"/>
+          <w:sz w:val="21"/>
+          <w:szCs w:val="21"/>
+        </w:rPr>
+        <w:t>&gt;&lt;/</w:t>
+      </w:r>
+      <w:r>
+        <w:rPr>
+          <w:rFonts w:ascii="Lucida Console" w:eastAsia="Times New Roman" w:hAnsi="Lucida Console" w:cs="Times New Roman"/>
+          <w:color w:val="569CD6"/>
+          <w:sz w:val="21"/>
+          <w:szCs w:val="21"/>
+        </w:rPr>
+        <w:t>a</w:t>
+      </w:r>
+      <w:r>
+        <w:rPr>
+          <w:rFonts w:ascii="Lucida Console" w:eastAsia="Times New Roman" w:hAnsi="Lucida Console" w:cs="Times New Roman"/>
+          <w:color w:val="808080"/>
+          <w:sz w:val="21"/>
+          <w:szCs w:val="21"/>
+        </w:rPr>
+        <w:t>&gt;</w:t>
+      </w:r>
+    </w:p>
+    <w:p>
+      <w:pPr>
+        <w:rPr>
+          <w:rFonts w:cstheme="minorHAnsi"/>
+        </w:rPr>
+      </w:pPr>
+    </w:p>
+    <w:p>
+      <w:pPr>
+        <w:rPr>
+          <w:rFonts w:cstheme="minorHAnsi"/>
+        </w:rPr>
+      </w:pPr>
+      <w:r>
+        <w:rPr>
+          <w:rFonts w:cstheme="minorHAnsi"/>
+        </w:rPr>
+        <w:t>Subject and body</w:t>
+      </w:r>
+    </w:p>
+    <w:p>
+      <w:pPr>
+        <w:shd w:val="clear" w:color="auto" w:fill="1E1E1E"/>
+        <w:spacing w:after="0" w:line="285" w:lineRule="atLeast"/>
+        <w:rPr>
+          <w:rFonts w:ascii="Lucida Console" w:eastAsia="Times New Roman" w:hAnsi="Lucida Console" w:cs="Times New Roman"/>
+          <w:color w:val="D4D4D4"/>
+          <w:sz w:val="21"/>
+          <w:szCs w:val="21"/>
+        </w:rPr>
+      </w:pPr>
+      <w:r>
+        <w:rPr>
+          <w:rFonts w:ascii="Lucida Console" w:eastAsia="Times New Roman" w:hAnsi="Lucida Console" w:cs="Times New Roman"/>
+          <w:color w:val="808080"/>
+          <w:sz w:val="21"/>
+          <w:szCs w:val="21"/>
+        </w:rPr>
+        <w:t>&lt;</w:t>
+      </w:r>
+      <w:r>
+        <w:rPr>
+          <w:rFonts w:ascii="Lucida Console" w:eastAsia="Times New Roman" w:hAnsi="Lucida Console" w:cs="Times New Roman"/>
+          <w:color w:val="569CD6"/>
+          <w:sz w:val="21"/>
+          <w:szCs w:val="21"/>
+        </w:rPr>
+        <w:t>a</w:t>
+      </w:r>
+    </w:p>
+    <w:p>
+      <w:pPr>
+        <w:shd w:val="clear" w:color="auto" w:fill="1E1E1E"/>
+        <w:spacing w:after="0" w:line="285" w:lineRule="atLeast"/>
+        <w:rPr>
+          <w:rFonts w:ascii="Lucida Console" w:eastAsia="Times New Roman" w:hAnsi="Lucida Console" w:cs="Times New Roman"/>
+          <w:color w:val="D4D4D4"/>
+          <w:sz w:val="21"/>
+          <w:szCs w:val="21"/>
+        </w:rPr>
+      </w:pPr>
+      <w:r>
+        <w:rPr>
+          <w:rFonts w:ascii="Lucida Console" w:eastAsia="Times New Roman" w:hAnsi="Lucida Console" w:cs="Times New Roman"/>
+          <w:color w:val="D4D4D4"/>
+          <w:sz w:val="21"/>
+          <w:szCs w:val="21"/>
+        </w:rPr>
+        <w:t xml:space="preserve">      </w:t>
+      </w:r>
+      <w:proofErr w:type="spellStart"/>
+      <w:proofErr w:type="gramStart"/>
+      <w:r>
+        <w:rPr>
+          <w:rFonts w:ascii="Lucida Console" w:eastAsia="Times New Roman" w:hAnsi="Lucida Console" w:cs="Times New Roman"/>
+          <w:color w:val="9CDCFE"/>
+          <w:sz w:val="21"/>
+          <w:szCs w:val="21"/>
+        </w:rPr>
+        <w:t>href</w:t>
+      </w:r>
+      <w:proofErr w:type="spellEnd"/>
+      <w:r>
+        <w:rPr>
+          <w:rFonts w:ascii="Lucida Console" w:eastAsia="Times New Roman" w:hAnsi="Lucida Console" w:cs="Times New Roman"/>
+          <w:color w:val="D4D4D4"/>
+          <w:sz w:val="21"/>
+          <w:szCs w:val="21"/>
+        </w:rPr>
+        <w:t>=</w:t>
+      </w:r>
+      <w:r>
+        <w:rPr>
+          <w:rFonts w:ascii="Lucida Console" w:eastAsia="Times New Roman" w:hAnsi="Lucida Console" w:cs="Times New Roman"/>
+          <w:color w:val="CE9178"/>
+          <w:sz w:val="21"/>
+          <w:szCs w:val="21"/>
+        </w:rPr>
+        <w:t>"mailto:teddywalter@gmail.com?subject</w:t>
+      </w:r>
+      <w:proofErr w:type="gramEnd"/>
+      <w:r>
+        <w:rPr>
+          <w:rFonts w:ascii="Lucida Console" w:eastAsia="Times New Roman" w:hAnsi="Lucida Console" w:cs="Times New Roman"/>
+          <w:color w:val="CE9178"/>
+          <w:sz w:val="21"/>
+          <w:szCs w:val="21"/>
+        </w:rPr>
+        <w:t>=Example+Subject&amp; body=</w:t>
+      </w:r>
+      <w:proofErr w:type="spellStart"/>
+      <w:r>
+        <w:rPr>
+          <w:rFonts w:ascii="Lucida Console" w:eastAsia="Times New Roman" w:hAnsi="Lucida Console" w:cs="Times New Roman"/>
+          <w:color w:val="CE9178"/>
+          <w:sz w:val="21"/>
+          <w:szCs w:val="21"/>
+        </w:rPr>
+        <w:t>Message+Text</w:t>
+      </w:r>
+      <w:proofErr w:type="spellEnd"/>
+      <w:r>
+        <w:rPr>
+          <w:rFonts w:ascii="Lucida Console" w:eastAsia="Times New Roman" w:hAnsi="Lucida Console" w:cs="Times New Roman"/>
+          <w:color w:val="CE9178"/>
+          <w:sz w:val="21"/>
+          <w:szCs w:val="21"/>
+        </w:rPr>
+        <w:t>"</w:t>
+      </w:r>
+    </w:p>
+    <w:p>
+      <w:pPr>
+        <w:shd w:val="clear" w:color="auto" w:fill="1E1E1E"/>
+        <w:spacing w:after="0" w:line="285" w:lineRule="atLeast"/>
+        <w:rPr>
+          <w:rFonts w:ascii="Lucida Console" w:eastAsia="Times New Roman" w:hAnsi="Lucida Console" w:cs="Times New Roman"/>
+          <w:color w:val="D4D4D4"/>
+          <w:sz w:val="21"/>
+          <w:szCs w:val="21"/>
+        </w:rPr>
+      </w:pPr>
+      <w:r>
+        <w:rPr>
+          <w:rFonts w:ascii="Lucida Console" w:eastAsia="Times New Roman" w:hAnsi="Lucida Console" w:cs="Times New Roman"/>
+          <w:color w:val="D4D4D4"/>
+          <w:sz w:val="21"/>
+          <w:szCs w:val="21"/>
+        </w:rPr>
+        <w:t xml:space="preserve">    </w:t>
+      </w:r>
+      <w:r>
+        <w:rPr>
+          <w:rFonts w:ascii="Lucida Console" w:eastAsia="Times New Roman" w:hAnsi="Lucida Console" w:cs="Times New Roman"/>
+          <w:color w:val="808080"/>
+          <w:sz w:val="21"/>
+          <w:szCs w:val="21"/>
+        </w:rPr>
+        <w:t>&gt;</w:t>
+      </w:r>
+    </w:p>
+    <w:p>
+      <w:pPr>
+        <w:shd w:val="clear" w:color="auto" w:fill="1E1E1E"/>
+        <w:spacing w:after="0" w:line="285" w:lineRule="atLeast"/>
+        <w:rPr>
+          <w:rFonts w:ascii="Lucida Console" w:eastAsia="Times New Roman" w:hAnsi="Lucida Console" w:cs="Times New Roman"/>
+          <w:color w:val="D4D4D4"/>
+          <w:sz w:val="21"/>
+          <w:szCs w:val="21"/>
+        </w:rPr>
+      </w:pPr>
+      <w:r>
+        <w:rPr>
+          <w:rFonts w:ascii="Lucida Console" w:eastAsia="Times New Roman" w:hAnsi="Lucida Console" w:cs="Times New Roman"/>
+          <w:color w:val="D4D4D4"/>
+          <w:sz w:val="21"/>
+          <w:szCs w:val="21"/>
+        </w:rPr>
+        <w:t xml:space="preserve">      Send Email </w:t>
+      </w:r>
+      <w:proofErr w:type="spellStart"/>
+      <w:r>
+        <w:rPr>
+          <w:rFonts w:ascii="Lucida Console" w:eastAsia="Times New Roman" w:hAnsi="Lucida Console" w:cs="Times New Roman"/>
+          <w:color w:val="D4D4D4"/>
+          <w:sz w:val="21"/>
+          <w:szCs w:val="21"/>
+        </w:rPr>
+        <w:t>Subkec</w:t>
+      </w:r>
+      <w:proofErr w:type="spellEnd"/>
+      <w:r>
+        <w:rPr>
+          <w:rFonts w:ascii="Lucida Console" w:eastAsia="Times New Roman" w:hAnsi="Lucida Console" w:cs="Times New Roman"/>
+          <w:color w:val="808080"/>
+          <w:sz w:val="21"/>
+          <w:szCs w:val="21"/>
+        </w:rPr>
+        <w:t>&lt;/</w:t>
+      </w:r>
+      <w:r>
+        <w:rPr>
+          <w:rFonts w:ascii="Lucida Console" w:eastAsia="Times New Roman" w:hAnsi="Lucida Console" w:cs="Times New Roman"/>
+          <w:color w:val="569CD6"/>
+          <w:sz w:val="21"/>
+          <w:szCs w:val="21"/>
+        </w:rPr>
+        <w:t>a</w:t>
+      </w:r>
+    </w:p>
+    <w:p>
+      <w:pPr>
+        <w:shd w:val="clear" w:color="auto" w:fill="1E1E1E"/>
+        <w:spacing w:after="0" w:line="285" w:lineRule="atLeast"/>
+        <w:rPr>
+          <w:rFonts w:ascii="Lucida Console" w:eastAsia="Times New Roman" w:hAnsi="Lucida Console" w:cs="Times New Roman"/>
+          <w:color w:val="D4D4D4"/>
+          <w:sz w:val="21"/>
+          <w:szCs w:val="21"/>
+        </w:rPr>
+      </w:pPr>
+      <w:r>
+        <w:rPr>
+          <w:rFonts w:ascii="Lucida Console" w:eastAsia="Times New Roman" w:hAnsi="Lucida Console" w:cs="Times New Roman"/>
+          <w:color w:val="D4D4D4"/>
+          <w:sz w:val="21"/>
+          <w:szCs w:val="21"/>
+        </w:rPr>
+        <w:t xml:space="preserve">    </w:t>
+      </w:r>
+      <w:r>
+        <w:rPr>
+          <w:rFonts w:ascii="Lucida Console" w:eastAsia="Times New Roman" w:hAnsi="Lucida Console" w:cs="Times New Roman"/>
+          <w:color w:val="808080"/>
+          <w:sz w:val="21"/>
+          <w:szCs w:val="21"/>
+        </w:rPr>
+        <w:t>&gt;</w:t>
+      </w:r>
+    </w:p>
+    <w:p>
+      <w:pPr>
+        <w:rPr>
+          <w:rFonts w:cstheme="minorHAnsi"/>
+        </w:rPr>
+      </w:pPr>
       <w:bookmarkStart w:id="0" w:name="_GoBack"/>
       <w:bookmarkEnd w:id="0"/>
+    </w:p>
+    <w:p>
+      <w:pPr>
+        <w:rPr>
+          <w:rFonts w:cstheme="minorHAnsi"/>
+          <w:lang w:val="fr-FR"/>
+        </w:rPr>
+      </w:pPr>
     </w:p>
     <w:sectPr>
       <w:pgSz w:w="12240" w:h="15840"/>

</xml_diff>

<commit_message>
les ID dans html
</commit_message>
<xml_diff>
--- a/NOTES/HtmlNote.docx
+++ b/NOTES/HtmlNote.docx
@@ -29103,12 +29103,430 @@
     </w:p>
     <w:p>
       <w:pPr>
-        <w:rPr>
-          <w:rFonts w:cstheme="minorHAnsi"/>
-        </w:rPr>
-      </w:pPr>
+        <w:pStyle w:val="Paragraphedeliste"/>
+        <w:numPr>
+          <w:ilvl w:val="1"/>
+          <w:numId w:val="8"/>
+        </w:numPr>
+        <w:rPr>
+          <w:rFonts w:cstheme="minorHAnsi"/>
+        </w:rPr>
+      </w:pPr>
+      <w:r>
+        <w:rPr>
+          <w:rFonts w:cstheme="minorHAnsi"/>
+        </w:rPr>
+        <w:t>Giving an element an ID</w:t>
+      </w:r>
+    </w:p>
+    <w:p>
+      <w:pPr>
+        <w:rPr>
+          <w:rFonts w:cstheme="minorHAnsi"/>
+          <w:lang w:val="fr-FR"/>
+        </w:rPr>
+      </w:pPr>
+      <w:r>
+        <w:rPr>
+          <w:rFonts w:cstheme="minorHAnsi"/>
+          <w:lang w:val="fr-FR"/>
+        </w:rPr>
+        <w:t xml:space="preserve">L’attribut id d’un </w:t>
+      </w:r>
+      <w:r>
+        <w:rPr>
+          <w:rFonts w:cstheme="minorHAnsi"/>
+          <w:lang w:val="fr-FR"/>
+        </w:rPr>
+        <w:t>élément</w:t>
+      </w:r>
+      <w:r>
+        <w:rPr>
+          <w:rFonts w:cstheme="minorHAnsi"/>
+          <w:lang w:val="fr-FR"/>
+        </w:rPr>
+        <w:t xml:space="preserve"> doit être uniquement sur toute la page ou sur tout le document,</w:t>
+      </w:r>
+      <w:r>
+        <w:rPr>
+          <w:rFonts w:cstheme="minorHAnsi"/>
+          <w:lang w:val="fr-FR"/>
+        </w:rPr>
+        <w:t xml:space="preserve"> </w:t>
+      </w:r>
+      <w:r>
+        <w:rPr>
+          <w:rFonts w:cstheme="minorHAnsi"/>
+          <w:lang w:val="fr-FR"/>
+        </w:rPr>
+        <w:t>même</w:t>
+      </w:r>
+      <w:r>
+        <w:rPr>
+          <w:rFonts w:cstheme="minorHAnsi"/>
+          <w:lang w:val="fr-FR"/>
+        </w:rPr>
+        <w:t xml:space="preserve"> si les attributs sont attachés à plusieurs à deux types d’</w:t>
+      </w:r>
+      <w:r>
+        <w:rPr>
+          <w:rFonts w:cstheme="minorHAnsi"/>
+          <w:lang w:val="fr-FR"/>
+        </w:rPr>
+        <w:t>éléments</w:t>
+      </w:r>
+      <w:r>
+        <w:rPr>
+          <w:rFonts w:cstheme="minorHAnsi"/>
+          <w:lang w:val="fr-FR"/>
+        </w:rPr>
+        <w:t xml:space="preserve"> </w:t>
+      </w:r>
+      <w:r>
+        <w:rPr>
+          <w:rFonts w:cstheme="minorHAnsi"/>
+          <w:lang w:val="fr-FR"/>
+        </w:rPr>
+        <w:t>différents</w:t>
+      </w:r>
+      <w:r>
+        <w:rPr>
+          <w:rFonts w:cstheme="minorHAnsi"/>
+          <w:lang w:val="fr-FR"/>
+        </w:rPr>
+        <w:t>.</w:t>
+      </w:r>
+    </w:p>
+    <w:p>
+      <w:pPr>
+        <w:rPr>
+          <w:rFonts w:cstheme="minorHAnsi"/>
+          <w:lang w:val="fr-FR"/>
+        </w:rPr>
+      </w:pPr>
+      <w:r>
+        <w:rPr>
+          <w:rFonts w:cstheme="minorHAnsi"/>
+          <w:lang w:val="fr-FR"/>
+        </w:rPr>
+        <w:lastRenderedPageBreak/>
+        <w:t xml:space="preserve">Exemple ce code ici dessous est </w:t>
+      </w:r>
+      <w:r>
+        <w:rPr>
+          <w:rFonts w:cstheme="minorHAnsi"/>
+          <w:lang w:val="fr-FR"/>
+        </w:rPr>
+        <w:t>incorrect</w:t>
+      </w:r>
+      <w:r>
+        <w:rPr>
+          <w:rFonts w:cstheme="minorHAnsi"/>
+          <w:lang w:val="fr-FR"/>
+        </w:rPr>
+        <w:t xml:space="preserve"> :</w:t>
+      </w:r>
+    </w:p>
+    <w:p>
+      <w:pPr>
+        <w:shd w:val="clear" w:color="auto" w:fill="1E1E1E"/>
+        <w:spacing w:after="0" w:line="285" w:lineRule="atLeast"/>
+        <w:rPr>
+          <w:rFonts w:ascii="Lucida Console" w:eastAsia="Times New Roman" w:hAnsi="Lucida Console" w:cs="Times New Roman"/>
+          <w:color w:val="D4D4D4"/>
+          <w:sz w:val="21"/>
+          <w:szCs w:val="21"/>
+        </w:rPr>
+      </w:pPr>
+      <w:r>
+        <w:rPr>
+          <w:rFonts w:ascii="Lucida Console" w:eastAsia="Times New Roman" w:hAnsi="Lucida Console" w:cs="Times New Roman"/>
+          <w:color w:val="D4D4D4"/>
+          <w:sz w:val="21"/>
+          <w:szCs w:val="21"/>
+        </w:rPr>
+        <w:t xml:space="preserve">    </w:t>
+      </w:r>
+      <w:r>
+        <w:rPr>
+          <w:rFonts w:ascii="Lucida Console" w:eastAsia="Times New Roman" w:hAnsi="Lucida Console" w:cs="Times New Roman"/>
+          <w:color w:val="808080"/>
+          <w:sz w:val="21"/>
+          <w:szCs w:val="21"/>
+        </w:rPr>
+        <w:t>&lt;</w:t>
+      </w:r>
+      <w:r>
+        <w:rPr>
+          <w:rFonts w:ascii="Lucida Console" w:eastAsia="Times New Roman" w:hAnsi="Lucida Console" w:cs="Times New Roman"/>
+          <w:color w:val="569CD6"/>
+          <w:sz w:val="21"/>
+          <w:szCs w:val="21"/>
+        </w:rPr>
+        <w:t>div</w:t>
+      </w:r>
+      <w:r>
+        <w:rPr>
+          <w:rFonts w:ascii="Lucida Console" w:eastAsia="Times New Roman" w:hAnsi="Lucida Console" w:cs="Times New Roman"/>
+          <w:color w:val="D4D4D4"/>
+          <w:sz w:val="21"/>
+          <w:szCs w:val="21"/>
+        </w:rPr>
+        <w:t xml:space="preserve"> </w:t>
+      </w:r>
+      <w:r>
+        <w:rPr>
+          <w:rFonts w:ascii="Lucida Console" w:eastAsia="Times New Roman" w:hAnsi="Lucida Console" w:cs="Times New Roman"/>
+          <w:color w:val="9CDCFE"/>
+          <w:sz w:val="21"/>
+          <w:szCs w:val="21"/>
+        </w:rPr>
+        <w:t>id</w:t>
+      </w:r>
+      <w:r>
+        <w:rPr>
+          <w:rFonts w:ascii="Lucida Console" w:eastAsia="Times New Roman" w:hAnsi="Lucida Console" w:cs="Times New Roman"/>
+          <w:color w:val="D4D4D4"/>
+          <w:sz w:val="21"/>
+          <w:szCs w:val="21"/>
+        </w:rPr>
+        <w:t>=</w:t>
+      </w:r>
+      <w:r>
+        <w:rPr>
+          <w:rFonts w:ascii="Lucida Console" w:eastAsia="Times New Roman" w:hAnsi="Lucida Console" w:cs="Times New Roman"/>
+          <w:color w:val="CE9178"/>
+          <w:sz w:val="21"/>
+          <w:szCs w:val="21"/>
+        </w:rPr>
+        <w:t>"special-id"</w:t>
+      </w:r>
+      <w:r>
+        <w:rPr>
+          <w:rFonts w:ascii="Lucida Console" w:eastAsia="Times New Roman" w:hAnsi="Lucida Console" w:cs="Times New Roman"/>
+          <w:color w:val="808080"/>
+          <w:sz w:val="21"/>
+          <w:szCs w:val="21"/>
+        </w:rPr>
+        <w:t>&gt;&lt;/</w:t>
+      </w:r>
+      <w:r>
+        <w:rPr>
+          <w:rFonts w:ascii="Lucida Console" w:eastAsia="Times New Roman" w:hAnsi="Lucida Console" w:cs="Times New Roman"/>
+          <w:color w:val="569CD6"/>
+          <w:sz w:val="21"/>
+          <w:szCs w:val="21"/>
+        </w:rPr>
+        <w:t>div</w:t>
+      </w:r>
+      <w:r>
+        <w:rPr>
+          <w:rFonts w:ascii="Lucida Console" w:eastAsia="Times New Roman" w:hAnsi="Lucida Console" w:cs="Times New Roman"/>
+          <w:color w:val="808080"/>
+          <w:sz w:val="21"/>
+          <w:szCs w:val="21"/>
+        </w:rPr>
+        <w:t>&gt;</w:t>
+      </w:r>
+    </w:p>
+    <w:p>
+      <w:pPr>
+        <w:shd w:val="clear" w:color="auto" w:fill="1E1E1E"/>
+        <w:spacing w:after="0" w:line="285" w:lineRule="atLeast"/>
+        <w:rPr>
+          <w:rFonts w:ascii="Lucida Console" w:eastAsia="Times New Roman" w:hAnsi="Lucida Console" w:cs="Times New Roman"/>
+          <w:color w:val="D4D4D4"/>
+          <w:sz w:val="21"/>
+          <w:szCs w:val="21"/>
+        </w:rPr>
+      </w:pPr>
+      <w:r>
+        <w:rPr>
+          <w:rFonts w:ascii="Lucida Console" w:eastAsia="Times New Roman" w:hAnsi="Lucida Console" w:cs="Times New Roman"/>
+          <w:color w:val="D4D4D4"/>
+          <w:sz w:val="21"/>
+          <w:szCs w:val="21"/>
+        </w:rPr>
+        <w:t xml:space="preserve">    </w:t>
+      </w:r>
+      <w:r>
+        <w:rPr>
+          <w:rFonts w:ascii="Lucida Console" w:eastAsia="Times New Roman" w:hAnsi="Lucida Console" w:cs="Times New Roman"/>
+          <w:color w:val="808080"/>
+          <w:sz w:val="21"/>
+          <w:szCs w:val="21"/>
+        </w:rPr>
+        <w:t>&lt;</w:t>
+      </w:r>
+      <w:r>
+        <w:rPr>
+          <w:rFonts w:ascii="Lucida Console" w:eastAsia="Times New Roman" w:hAnsi="Lucida Console" w:cs="Times New Roman"/>
+          <w:color w:val="569CD6"/>
+          <w:sz w:val="21"/>
+          <w:szCs w:val="21"/>
+        </w:rPr>
+        <w:t>span</w:t>
+      </w:r>
+      <w:r>
+        <w:rPr>
+          <w:rFonts w:ascii="Lucida Console" w:eastAsia="Times New Roman" w:hAnsi="Lucida Console" w:cs="Times New Roman"/>
+          <w:color w:val="D4D4D4"/>
+          <w:sz w:val="21"/>
+          <w:szCs w:val="21"/>
+        </w:rPr>
+        <w:t xml:space="preserve"> </w:t>
+      </w:r>
+      <w:r>
+        <w:rPr>
+          <w:rFonts w:ascii="Lucida Console" w:eastAsia="Times New Roman" w:hAnsi="Lucida Console" w:cs="Times New Roman"/>
+          <w:color w:val="9CDCFE"/>
+          <w:sz w:val="21"/>
+          <w:szCs w:val="21"/>
+        </w:rPr>
+        <w:t>id</w:t>
+      </w:r>
+      <w:r>
+        <w:rPr>
+          <w:rFonts w:ascii="Lucida Console" w:eastAsia="Times New Roman" w:hAnsi="Lucida Console" w:cs="Times New Roman"/>
+          <w:color w:val="D4D4D4"/>
+          <w:sz w:val="21"/>
+          <w:szCs w:val="21"/>
+        </w:rPr>
+        <w:t>=</w:t>
+      </w:r>
+      <w:r>
+        <w:rPr>
+          <w:rFonts w:ascii="Lucida Console" w:eastAsia="Times New Roman" w:hAnsi="Lucida Console" w:cs="Times New Roman"/>
+          <w:color w:val="CE9178"/>
+          <w:sz w:val="21"/>
+          <w:szCs w:val="21"/>
+        </w:rPr>
+        <w:t>"special-id"</w:t>
+      </w:r>
+      <w:r>
+        <w:rPr>
+          <w:rFonts w:ascii="Lucida Console" w:eastAsia="Times New Roman" w:hAnsi="Lucida Console" w:cs="Times New Roman"/>
+          <w:color w:val="808080"/>
+          <w:sz w:val="21"/>
+          <w:szCs w:val="21"/>
+        </w:rPr>
+        <w:t>&gt;&lt;/</w:t>
+      </w:r>
+      <w:r>
+        <w:rPr>
+          <w:rFonts w:ascii="Lucida Console" w:eastAsia="Times New Roman" w:hAnsi="Lucida Console" w:cs="Times New Roman"/>
+          <w:color w:val="569CD6"/>
+          <w:sz w:val="21"/>
+          <w:szCs w:val="21"/>
+        </w:rPr>
+        <w:t>span</w:t>
+      </w:r>
+      <w:r>
+        <w:rPr>
+          <w:rFonts w:ascii="Lucida Console" w:eastAsia="Times New Roman" w:hAnsi="Lucida Console" w:cs="Times New Roman"/>
+          <w:color w:val="808080"/>
+          <w:sz w:val="21"/>
+          <w:szCs w:val="21"/>
+        </w:rPr>
+        <w:t>&gt;</w:t>
+      </w:r>
+    </w:p>
+    <w:p>
+      <w:pPr>
+        <w:rPr>
+          <w:rFonts w:cstheme="minorHAnsi"/>
+        </w:rPr>
+      </w:pPr>
+    </w:p>
+    <w:p>
+      <w:pPr>
+        <w:rPr>
+          <w:rFonts w:cstheme="minorHAnsi"/>
+          <w:lang w:val="fr-FR"/>
+        </w:rPr>
+      </w:pPr>
+      <w:r>
+        <w:rPr>
+          <w:rFonts w:cstheme="minorHAnsi"/>
+          <w:lang w:val="fr-FR"/>
+        </w:rPr>
+        <w:t xml:space="preserve">Pour </w:t>
+      </w:r>
+      <w:r>
+        <w:rPr>
+          <w:rFonts w:cstheme="minorHAnsi"/>
+          <w:lang w:val="fr-FR"/>
+        </w:rPr>
+        <w:t>référencer</w:t>
+      </w:r>
+      <w:r>
+        <w:rPr>
+          <w:rFonts w:cstheme="minorHAnsi"/>
+          <w:lang w:val="fr-FR"/>
+        </w:rPr>
+        <w:t xml:space="preserve"> un </w:t>
+      </w:r>
+      <w:r>
+        <w:rPr>
+          <w:rFonts w:cstheme="minorHAnsi"/>
+          <w:lang w:val="fr-FR"/>
+        </w:rPr>
+        <w:t>élément</w:t>
+      </w:r>
+      <w:r>
+        <w:rPr>
+          <w:rFonts w:cstheme="minorHAnsi"/>
+          <w:lang w:val="fr-FR"/>
+        </w:rPr>
+        <w:t xml:space="preserve"> avec id en css, on </w:t>
+      </w:r>
+      <w:r>
+        <w:rPr>
+          <w:rFonts w:cstheme="minorHAnsi"/>
+          <w:lang w:val="fr-FR"/>
+        </w:rPr>
+        <w:t>utilise</w:t>
+      </w:r>
       <w:bookmarkStart w:id="0" w:name="_GoBack"/>
       <w:bookmarkEnd w:id="0"/>
+      <w:r>
+        <w:rPr>
+          <w:rFonts w:cstheme="minorHAnsi"/>
+          <w:lang w:val="fr-FR"/>
+        </w:rPr>
+        <w:t xml:space="preserve"> #</w:t>
+      </w:r>
+    </w:p>
+    <w:p>
+      <w:pPr>
+        <w:rPr>
+          <w:rFonts w:cstheme="minorHAnsi"/>
+          <w:lang w:val="fr-FR"/>
+        </w:rPr>
+      </w:pPr>
+      <w:r>
+        <w:rPr>
+          <w:rFonts w:cstheme="minorHAnsi"/>
+          <w:lang w:val="fr-FR"/>
+        </w:rPr>
+        <w:t xml:space="preserve">#special-id </w:t>
+      </w:r>
+      <w:proofErr w:type="gramStart"/>
+      <w:r>
+        <w:rPr>
+          <w:rFonts w:cstheme="minorHAnsi"/>
+          <w:lang w:val="fr-FR"/>
+        </w:rPr>
+        <w:t>{ color</w:t>
+      </w:r>
+      <w:proofErr w:type="gramEnd"/>
+      <w:r>
+        <w:rPr>
+          <w:rFonts w:cstheme="minorHAnsi"/>
+          <w:lang w:val="fr-FR"/>
+        </w:rPr>
+        <w:t> : green }</w:t>
+      </w:r>
     </w:p>
     <w:sectPr>
       <w:pgSz w:w="12240" w:h="15840"/>
@@ -30859,7 +31277,7 @@
 </file>
 
 <file path=customXml/itemProps1.xml><?xml version="1.0" encoding="utf-8"?>
-<ds:datastoreItem xmlns:ds="http://schemas.openxmlformats.org/officeDocument/2006/customXml" ds:itemID="{4DA0B0DE-C94B-400E-BCA2-838B734231C5}">
+<ds:datastoreItem xmlns:ds="http://schemas.openxmlformats.org/officeDocument/2006/customXml" ds:itemID="{84D585BB-022B-4820-B58C-5AD2FE65CD9E}">
   <ds:schemaRefs>
     <ds:schemaRef ds:uri="http://schemas.openxmlformats.org/officeDocument/2006/bibliography"/>
   </ds:schemaRefs>

</xml_diff>

<commit_message>
media link to enable a file to a specific media selected
</commit_message>
<xml_diff>
--- a/NOTES/HtmlNote.docx
+++ b/NOTES/HtmlNote.docx
@@ -480,15 +480,7 @@
     </w:p>
     <w:p>
       <w:r>
-        <w:t xml:space="preserve">Balises ou </w:t>
-      </w:r>
-      <w:proofErr w:type="gramStart"/>
-      <w:r>
-        <w:t>Tags :</w:t>
-      </w:r>
-      <w:proofErr w:type="gramEnd"/>
-      <w:r>
-        <w:t xml:space="preserve"> &lt;video&gt;, &lt;audio&gt;, &lt;table&gt;, &lt;footer&gt;,&lt;/html&gt;, &lt;/body&gt;</w:t>
+        <w:t>Balises ou Tags : &lt;video&gt;, &lt;audio&gt;, &lt;table&gt;, &lt;footer&gt;,&lt;/html&gt;, &lt;/body&gt;</w:t>
       </w:r>
     </w:p>
     <w:p/>
@@ -520,21 +512,7 @@
         <w:rPr>
           <w:lang w:val="fr-FR"/>
         </w:rPr>
-        <w:t>&lt;</w:t>
-      </w:r>
-      <w:proofErr w:type="gramStart"/>
-      <w:r>
-        <w:rPr>
-          <w:lang w:val="fr-FR"/>
-        </w:rPr>
-        <w:t>p</w:t>
-      </w:r>
-      <w:proofErr w:type="gramEnd"/>
-      <w:r>
-        <w:rPr>
-          <w:lang w:val="fr-FR"/>
-        </w:rPr>
-        <w:t xml:space="preserve">&gt; : la balise </w:t>
+        <w:t xml:space="preserve">&lt;p&gt; : la balise </w:t>
       </w:r>
       <w:r>
         <w:rPr>
@@ -780,21 +758,7 @@
         <w:rPr>
           <w:lang w:val="fr-FR"/>
         </w:rPr>
-        <w:t xml:space="preserve">. Et le fichier doit avoir une extension .html </w:t>
-      </w:r>
-      <w:proofErr w:type="gramStart"/>
-      <w:r>
-        <w:rPr>
-          <w:lang w:val="fr-FR"/>
-        </w:rPr>
-        <w:t>ou</w:t>
-      </w:r>
-      <w:proofErr w:type="gramEnd"/>
-      <w:r>
-        <w:rPr>
-          <w:lang w:val="fr-FR"/>
-        </w:rPr>
-        <w:t> .htm</w:t>
+        <w:t>. Et le fichier doit avoir une extension .html ou .htm</w:t>
       </w:r>
       <w:r>
         <w:rPr>
@@ -815,7 +779,6 @@
           <w:lang w:val="fr-FR"/>
         </w:rPr>
       </w:pPr>
-      <w:proofErr w:type="gramStart"/>
       <w:r>
         <w:rPr>
           <w:rFonts w:ascii="Lucida Console" w:eastAsia="Times New Roman" w:hAnsi="Lucida Console" w:cs="Times New Roman"/>
@@ -834,18 +797,7 @@
           <w:szCs w:val="21"/>
           <w:lang w:val="fr-FR"/>
         </w:rPr>
-        <w:t>DOCTYPE</w:t>
-      </w:r>
-      <w:proofErr w:type="gramEnd"/>
-      <w:r>
-        <w:rPr>
-          <w:rFonts w:ascii="Lucida Console" w:eastAsia="Times New Roman" w:hAnsi="Lucida Console" w:cs="Times New Roman"/>
-          <w:color w:val="D4D4D4"/>
-          <w:sz w:val="21"/>
-          <w:szCs w:val="21"/>
-          <w:lang w:val="fr-FR"/>
-        </w:rPr>
-        <w:t xml:space="preserve"> html</w:t>
+        <w:t>DOCTYPE html</w:t>
       </w:r>
       <w:r>
         <w:rPr>
@@ -880,7 +832,6 @@
         </w:rPr>
         <w:t>&lt;</w:t>
       </w:r>
-      <w:proofErr w:type="gramStart"/>
       <w:r>
         <w:rPr>
           <w:rFonts w:ascii="Lucida Console" w:eastAsia="Times New Roman" w:hAnsi="Lucida Console" w:cs="Times New Roman"/>
@@ -891,7 +842,6 @@
         </w:rPr>
         <w:t>html</w:t>
       </w:r>
-      <w:proofErr w:type="gramEnd"/>
       <w:r>
         <w:rPr>
           <w:rFonts w:ascii="Lucida Console" w:eastAsia="Times New Roman" w:hAnsi="Lucida Console" w:cs="Times New Roman"/>
@@ -1696,21 +1646,7 @@
         <w:rPr>
           <w:lang w:val="fr-FR"/>
         </w:rPr>
-        <w:t>&lt;</w:t>
-      </w:r>
-      <w:proofErr w:type="gramStart"/>
-      <w:r>
-        <w:rPr>
-          <w:lang w:val="fr-FR"/>
-        </w:rPr>
-        <w:t>head</w:t>
-      </w:r>
-      <w:proofErr w:type="gramEnd"/>
-      <w:r>
-        <w:rPr>
-          <w:lang w:val="fr-FR"/>
-        </w:rPr>
-        <w:t xml:space="preserve">&gt; : </w:t>
+        <w:t xml:space="preserve">&lt;head&gt; : </w:t>
       </w:r>
       <w:r>
         <w:rPr>
@@ -1826,21 +1762,7 @@
         <w:rPr>
           <w:lang w:val="fr-FR"/>
         </w:rPr>
-        <w:t>&lt;</w:t>
-      </w:r>
-      <w:proofErr w:type="gramStart"/>
-      <w:r>
-        <w:rPr>
-          <w:lang w:val="fr-FR"/>
-        </w:rPr>
-        <w:t>meta</w:t>
-      </w:r>
-      <w:proofErr w:type="gramEnd"/>
-      <w:r>
-        <w:rPr>
-          <w:lang w:val="fr-FR"/>
-        </w:rPr>
-        <w:t xml:space="preserve"> &gt; : cette balise donne au navigateur des </w:t>
+        <w:t>&lt;meta &gt; : cette balise donne au navigateur des </w:t>
       </w:r>
       <w:r>
         <w:rPr>
@@ -1901,23 +1823,7 @@
           <w:rFonts w:cstheme="minorHAnsi"/>
           <w:lang w:val="fr-FR"/>
         </w:rPr>
-        <w:t>&lt;</w:t>
-      </w:r>
-      <w:proofErr w:type="gramStart"/>
-      <w:r>
-        <w:rPr>
-          <w:rFonts w:cstheme="minorHAnsi"/>
-          <w:lang w:val="fr-FR"/>
-        </w:rPr>
-        <w:t>title</w:t>
-      </w:r>
-      <w:proofErr w:type="gramEnd"/>
-      <w:r>
-        <w:rPr>
-          <w:rFonts w:cstheme="minorHAnsi"/>
-          <w:lang w:val="fr-FR"/>
-        </w:rPr>
-        <w:t xml:space="preserve">&gt; : </w:t>
+        <w:t xml:space="preserve">&lt;title&gt; : </w:t>
       </w:r>
       <w:r>
         <w:rPr>
@@ -1959,21 +1865,7 @@
         <w:rPr>
           <w:lang w:val="fr-FR"/>
         </w:rPr>
-        <w:t>&lt;</w:t>
-      </w:r>
-      <w:proofErr w:type="gramStart"/>
-      <w:r>
-        <w:rPr>
-          <w:lang w:val="fr-FR"/>
-        </w:rPr>
-        <w:t>body</w:t>
-      </w:r>
-      <w:proofErr w:type="gramEnd"/>
-      <w:r>
-        <w:rPr>
-          <w:lang w:val="fr-FR"/>
-        </w:rPr>
-        <w:t xml:space="preserve">&gt; : ouvre la partie du document à afficher aux utilisateurs ; c’est-à-dire tout le contenu visible ou audible d’une page. Pas de contenu </w:t>
+        <w:t xml:space="preserve">&lt;body&gt; : ouvre la partie du document à afficher aux utilisateurs ; c’est-à-dire tout le contenu visible ou audible d’une page. Pas de contenu </w:t>
       </w:r>
       <w:r>
         <w:rPr>
@@ -2121,19 +2013,11 @@
         </w:rPr>
         <w:t xml:space="preserve"> </w:t>
       </w:r>
-      <w:proofErr w:type="gramStart"/>
-      <w:r>
-        <w:rPr>
-          <w:lang w:val="fr-FR"/>
-        </w:rPr>
-        <w:t>&lt;!</w:t>
-      </w:r>
-      <w:proofErr w:type="gramEnd"/>
-      <w:r>
-        <w:rPr>
-          <w:lang w:val="fr-FR"/>
-        </w:rPr>
-        <w:t xml:space="preserve"> DOCTYPE</w:t>
+      <w:r>
+        <w:rPr>
+          <w:lang w:val="fr-FR"/>
+        </w:rPr>
+        <w:t>&lt;! DOCTYPE</w:t>
       </w:r>
       <w:r>
         <w:rPr>
@@ -2468,21 +2352,7 @@
         <w:rPr>
           <w:lang w:val="fr-FR"/>
         </w:rPr>
-        <w:t> </w:t>
-      </w:r>
-      <w:proofErr w:type="gramStart"/>
-      <w:r>
-        <w:rPr>
-          <w:lang w:val="fr-FR"/>
-        </w:rPr>
-        <w:t>&lt;!docType</w:t>
-      </w:r>
-      <w:proofErr w:type="gramEnd"/>
-      <w:r>
-        <w:rPr>
-          <w:lang w:val="fr-FR"/>
-        </w:rPr>
-        <w:t xml:space="preserve"> hTml&gt; == &lt; !DOCTYPE html&gt;</w:t>
+        <w:t> &lt;!docType hTml&gt; == &lt; !DOCTYPE html&gt;</w:t>
       </w:r>
     </w:p>
     <w:p>
@@ -2629,7 +2499,6 @@
           <w:szCs w:val="21"/>
         </w:rPr>
       </w:pPr>
-      <w:proofErr w:type="gramStart"/>
       <w:r>
         <w:rPr>
           <w:rFonts w:ascii="Lucida Console" w:eastAsia="Times New Roman" w:hAnsi="Lucida Console" w:cs="Times New Roman"/>
@@ -2637,17 +2506,7 @@
           <w:sz w:val="21"/>
           <w:szCs w:val="21"/>
         </w:rPr>
-        <w:t>&lt;!--</w:t>
-      </w:r>
-      <w:proofErr w:type="gramEnd"/>
-      <w:r>
-        <w:rPr>
-          <w:rFonts w:ascii="Lucida Console" w:eastAsia="Times New Roman" w:hAnsi="Lucida Console" w:cs="Times New Roman"/>
-          <w:color w:val="6A9955"/>
-          <w:sz w:val="21"/>
-          <w:szCs w:val="21"/>
-        </w:rPr>
-        <w:t xml:space="preserve"> LES TITRES --&gt;</w:t>
+        <w:t>&lt;!-- LES TITRES --&gt;</w:t>
       </w:r>
     </w:p>
     <w:p>
@@ -3436,14 +3295,12 @@
         </w:rPr>
         <w:t>&lt;</w:t>
       </w:r>
-      <w:proofErr w:type="gramStart"/>
       <w:r>
         <w:rPr>
           <w:lang w:val="fr-FR"/>
         </w:rPr>
         <w:t>p</w:t>
       </w:r>
-      <w:proofErr w:type="gramEnd"/>
       <w:r>
         <w:rPr>
           <w:lang w:val="fr-FR"/>
@@ -3473,21 +3330,7 @@
         <w:rPr>
           <w:lang w:val="fr-FR"/>
         </w:rPr>
-        <w:t>&lt;</w:t>
-      </w:r>
-      <w:proofErr w:type="gramStart"/>
-      <w:r>
-        <w:rPr>
-          <w:lang w:val="fr-FR"/>
-        </w:rPr>
-        <w:t>b</w:t>
-      </w:r>
-      <w:proofErr w:type="gramEnd"/>
-      <w:r>
-        <w:rPr>
-          <w:lang w:val="fr-FR"/>
-        </w:rPr>
-        <w:t xml:space="preserve">&gt; : </w:t>
+        <w:t xml:space="preserve">&lt;b&gt; : </w:t>
       </w:r>
       <w:r>
         <w:rPr>
@@ -3512,21 +3355,7 @@
         <w:rPr>
           <w:lang w:val="fr-FR"/>
         </w:rPr>
-        <w:t>&lt;</w:t>
-      </w:r>
-      <w:proofErr w:type="gramStart"/>
-      <w:r>
-        <w:rPr>
-          <w:lang w:val="fr-FR"/>
-        </w:rPr>
-        <w:t>pre</w:t>
-      </w:r>
-      <w:proofErr w:type="gramEnd"/>
-      <w:r>
-        <w:rPr>
-          <w:lang w:val="fr-FR"/>
-        </w:rPr>
-        <w:t xml:space="preserve">&gt; : </w:t>
+        <w:t xml:space="preserve">&lt;pre&gt; : </w:t>
       </w:r>
       <w:r>
         <w:rPr>
@@ -3598,7 +3427,6 @@
         </w:rPr>
         <w:t> </w:t>
       </w:r>
-      <w:proofErr w:type="gramStart"/>
       <w:r>
         <w:rPr>
           <w:rFonts w:ascii="Lucida Console" w:eastAsia="Times New Roman" w:hAnsi="Lucida Console" w:cs="Times New Roman"/>
@@ -3606,17 +3434,7 @@
           <w:sz w:val="21"/>
           <w:szCs w:val="21"/>
         </w:rPr>
-        <w:t>&lt;!--</w:t>
-      </w:r>
-      <w:proofErr w:type="gramEnd"/>
-      <w:r>
-        <w:rPr>
-          <w:rFonts w:ascii="Lucida Console" w:eastAsia="Times New Roman" w:hAnsi="Lucida Console" w:cs="Times New Roman"/>
-          <w:color w:val="6A9955"/>
-          <w:sz w:val="21"/>
-          <w:szCs w:val="21"/>
-        </w:rPr>
-        <w:t xml:space="preserve"> LES PARAGRAPHES --&gt;</w:t>
+        <w:t>&lt;!-- LES PARAGRAPHES --&gt;</w:t>
       </w:r>
     </w:p>
     <w:p>
@@ -4620,21 +4438,7 @@
         <w:rPr>
           <w:lang w:val="fr-FR"/>
         </w:rPr>
-        <w:t>&lt;</w:t>
-      </w:r>
-      <w:proofErr w:type="gramStart"/>
-      <w:r>
-        <w:rPr>
-          <w:lang w:val="fr-FR"/>
-        </w:rPr>
-        <w:t>mark</w:t>
-      </w:r>
-      <w:proofErr w:type="gramEnd"/>
-      <w:r>
-        <w:rPr>
-          <w:lang w:val="fr-FR"/>
-        </w:rPr>
-        <w:t xml:space="preserve">&gt; </w:t>
+        <w:t xml:space="preserve">&lt;mark&gt; </w:t>
       </w:r>
       <w:r>
         <w:rPr>
@@ -4682,21 +4486,7 @@
         <w:rPr>
           <w:lang w:val="fr-FR"/>
         </w:rPr>
-        <w:t>&lt;</w:t>
-      </w:r>
-      <w:proofErr w:type="gramStart"/>
-      <w:r>
-        <w:rPr>
-          <w:lang w:val="fr-FR"/>
-        </w:rPr>
-        <w:t>mark</w:t>
-      </w:r>
-      <w:proofErr w:type="gramEnd"/>
-      <w:r>
-        <w:rPr>
-          <w:lang w:val="fr-FR"/>
-        </w:rPr>
-        <w:t>&gt; ne doit pas etre confondu avec &lt;strong&gt; : ce dernier indique que le texte est important tandis que &lt;mark&gt; indique que le texte est pertinent.</w:t>
+        <w:t>&lt;mark&gt; ne doit pas etre confondu avec &lt;strong&gt; : ce dernier indique que le texte est important tandis que &lt;mark&gt; indique que le texte est pertinent.</w:t>
       </w:r>
     </w:p>
     <w:p>
@@ -5400,21 +5190,7 @@
         <w:rPr>
           <w:lang w:val="fr-FR"/>
         </w:rPr>
-        <w:t>&lt;</w:t>
-      </w:r>
-      <w:proofErr w:type="gramStart"/>
-      <w:r>
-        <w:rPr>
-          <w:lang w:val="fr-FR"/>
-        </w:rPr>
-        <w:t>em</w:t>
-      </w:r>
-      <w:proofErr w:type="gramEnd"/>
-      <w:r>
-        <w:rPr>
-          <w:lang w:val="fr-FR"/>
-        </w:rPr>
-        <w:t>&gt; :</w:t>
+        <w:t>&lt;em&gt; :</w:t>
       </w:r>
     </w:p>
     <w:p>
@@ -5638,21 +5414,7 @@
         <w:rPr>
           <w:lang w:val="fr-FR"/>
         </w:rPr>
-        <w:t>&lt;</w:t>
-      </w:r>
-      <w:proofErr w:type="gramStart"/>
-      <w:r>
-        <w:rPr>
-          <w:lang w:val="fr-FR"/>
-        </w:rPr>
-        <w:t>i</w:t>
-      </w:r>
-      <w:proofErr w:type="gramEnd"/>
-      <w:r>
-        <w:rPr>
-          <w:lang w:val="fr-FR"/>
-        </w:rPr>
-        <w:t xml:space="preserve">&gt; </w:t>
+        <w:t xml:space="preserve">&lt;i&gt; </w:t>
       </w:r>
     </w:p>
     <w:p>
@@ -6068,25 +5830,17 @@
         </w:rPr>
         <w:t>em</w:t>
       </w:r>
-      <w:proofErr w:type="gramStart"/>
-      <w:r>
-        <w:rPr>
-          <w:lang w:val="fr-FR"/>
-        </w:rPr>
-        <w:t>&gt;</w:t>
-      </w:r>
-      <w:r>
-        <w:rPr>
-          <w:lang w:val="fr-FR"/>
-        </w:rPr>
-        <w:t> ::</w:t>
-      </w:r>
-      <w:proofErr w:type="gramEnd"/>
-      <w:r>
-        <w:rPr>
-          <w:lang w:val="fr-FR"/>
-        </w:rPr>
-        <w:t xml:space="preserve"> souvent utiliser pour insister surtout à certaines actions </w:t>
+      <w:r>
+        <w:rPr>
+          <w:lang w:val="fr-FR"/>
+        </w:rPr>
+        <w:t>&gt;</w:t>
+      </w:r>
+      <w:r>
+        <w:rPr>
+          <w:lang w:val="fr-FR"/>
+        </w:rPr>
+        <w:t xml:space="preserve"> :: souvent utiliser pour insister surtout à certaines actions </w:t>
       </w:r>
     </w:p>
     <w:p>
@@ -6130,27 +5884,13 @@
         <w:rPr>
           <w:lang w:val="fr-FR"/>
         </w:rPr>
-        <w:t xml:space="preserve">ou soit mettre en prose ou separe un texte, un livre </w:t>
-      </w:r>
-      <w:proofErr w:type="gramStart"/>
-      <w:r>
-        <w:rPr>
-          <w:lang w:val="fr-FR"/>
-        </w:rPr>
-        <w:t>etc</w:t>
-      </w:r>
-      <w:r>
-        <w:rPr>
-          <w:lang w:val="fr-FR"/>
-        </w:rPr>
-        <w:t>:</w:t>
-      </w:r>
-      <w:proofErr w:type="gramEnd"/>
-      <w:r>
-        <w:rPr>
-          <w:lang w:val="fr-FR"/>
-        </w:rPr>
-        <w:t xml:space="preserve"> &lt;i&gt;</w:t>
+        <w:t>ou soit mettre en prose ou separe un texte, un livre etc</w:t>
+      </w:r>
+      <w:r>
+        <w:rPr>
+          <w:lang w:val="fr-FR"/>
+        </w:rPr>
+        <w:t>: &lt;i&gt;</w:t>
       </w:r>
     </w:p>
     <w:p>
@@ -7088,16 +6828,8 @@
         <w:rPr>
           <w:lang w:val="fr-FR"/>
         </w:rPr>
-        <w:t xml:space="preserve"> &lt;ins</w:t>
-      </w:r>
-      <w:proofErr w:type="gramStart"/>
-      <w:r>
-        <w:rPr>
-          <w:lang w:val="fr-FR"/>
-        </w:rPr>
-        <w:t>&gt; ,</w:t>
-      </w:r>
-      <w:proofErr w:type="gramEnd"/>
+        <w:t xml:space="preserve"> &lt;ins&gt; ,</w:t>
+      </w:r>
       <w:r>
         <w:rPr>
           <w:lang w:val="fr-FR"/>
@@ -7566,7 +7298,6 @@
         </w:rPr>
         <w:t>&lt;</w:t>
       </w:r>
-      <w:proofErr w:type="gramStart"/>
       <w:r>
         <w:rPr>
           <w:rFonts w:ascii="Lucida Console" w:eastAsia="Times New Roman" w:hAnsi="Lucida Console" w:cs="Times New Roman"/>
@@ -7577,7 +7308,6 @@
         </w:rPr>
         <w:t>ins</w:t>
       </w:r>
-      <w:proofErr w:type="gramEnd"/>
       <w:r>
         <w:rPr>
           <w:rFonts w:ascii="Lucida Console" w:eastAsia="Times New Roman" w:hAnsi="Lucida Console" w:cs="Times New Roman"/>
@@ -7621,7 +7351,6 @@
         </w:rPr>
         <w:t>&lt;</w:t>
       </w:r>
-      <w:proofErr w:type="gramStart"/>
       <w:r>
         <w:rPr>
           <w:rFonts w:ascii="Lucida Console" w:eastAsia="Times New Roman" w:hAnsi="Lucida Console" w:cs="Times New Roman"/>
@@ -7632,7 +7361,6 @@
         </w:rPr>
         <w:t>p</w:t>
       </w:r>
-      <w:proofErr w:type="gramEnd"/>
       <w:r>
         <w:rPr>
           <w:rFonts w:ascii="Lucida Console" w:eastAsia="Times New Roman" w:hAnsi="Lucida Console" w:cs="Times New Roman"/>
@@ -7769,7 +7497,6 @@
         </w:rPr>
         <w:t>&lt;</w:t>
       </w:r>
-      <w:proofErr w:type="gramStart"/>
       <w:r>
         <w:rPr>
           <w:rFonts w:ascii="Lucida Console" w:eastAsia="Times New Roman" w:hAnsi="Lucida Console" w:cs="Times New Roman"/>
@@ -7780,7 +7507,6 @@
         </w:rPr>
         <w:t>del</w:t>
       </w:r>
-      <w:proofErr w:type="gramEnd"/>
       <w:r>
         <w:rPr>
           <w:rFonts w:ascii="Lucida Console" w:eastAsia="Times New Roman" w:hAnsi="Lucida Console" w:cs="Times New Roman"/>
@@ -7824,7 +7550,6 @@
         </w:rPr>
         <w:t>&lt;</w:t>
       </w:r>
-      <w:proofErr w:type="gramStart"/>
       <w:r>
         <w:rPr>
           <w:rFonts w:ascii="Lucida Console" w:eastAsia="Times New Roman" w:hAnsi="Lucida Console" w:cs="Times New Roman"/>
@@ -7835,7 +7560,6 @@
         </w:rPr>
         <w:t>p</w:t>
       </w:r>
-      <w:proofErr w:type="gramEnd"/>
       <w:r>
         <w:rPr>
           <w:rFonts w:ascii="Lucida Console" w:eastAsia="Times New Roman" w:hAnsi="Lucida Console" w:cs="Times New Roman"/>
@@ -8050,7 +7774,6 @@
         </w:rPr>
         <w:t xml:space="preserve">    </w:t>
       </w:r>
-      <w:proofErr w:type="gramStart"/>
       <w:r>
         <w:rPr>
           <w:rFonts w:ascii="Lucida Console" w:eastAsia="Times New Roman" w:hAnsi="Lucida Console" w:cs="Times New Roman"/>
@@ -8058,17 +7781,7 @@
           <w:sz w:val="21"/>
           <w:szCs w:val="21"/>
         </w:rPr>
-        <w:t>&lt;!--</w:t>
-      </w:r>
-      <w:proofErr w:type="gramEnd"/>
-      <w:r>
-        <w:rPr>
-          <w:rFonts w:ascii="Lucida Console" w:eastAsia="Times New Roman" w:hAnsi="Lucida Console" w:cs="Times New Roman"/>
-          <w:color w:val="6A9955"/>
-          <w:sz w:val="21"/>
-          <w:szCs w:val="21"/>
-        </w:rPr>
-        <w:t xml:space="preserve"> LE SUBSCRIPT AND SUPERSCRIPT --&gt;</w:t>
+        <w:t>&lt;!-- LE SUBSCRIPT AND SUPERSCRIPT --&gt;</w:t>
       </w:r>
     </w:p>
     <w:p>
@@ -8413,7 +8126,6 @@
         </w:rPr>
         <w:t>&lt;</w:t>
       </w:r>
-      <w:proofErr w:type="gramStart"/>
       <w:r>
         <w:rPr>
           <w:rFonts w:ascii="Lucida Console" w:eastAsia="Times New Roman" w:hAnsi="Lucida Console" w:cs="Times New Roman"/>
@@ -8424,7 +8136,6 @@
         </w:rPr>
         <w:t>p</w:t>
       </w:r>
-      <w:proofErr w:type="gramEnd"/>
       <w:r>
         <w:rPr>
           <w:rFonts w:ascii="Lucida Console" w:eastAsia="Times New Roman" w:hAnsi="Lucida Console" w:cs="Times New Roman"/>
@@ -8491,7 +8202,6 @@
         </w:rPr>
         <w:t>&lt;</w:t>
       </w:r>
-      <w:proofErr w:type="gramStart"/>
       <w:r>
         <w:rPr>
           <w:rFonts w:ascii="Lucida Console" w:eastAsia="Times New Roman" w:hAnsi="Lucida Console" w:cs="Times New Roman"/>
@@ -8502,7 +8212,6 @@
         </w:rPr>
         <w:t>sup</w:t>
       </w:r>
-      <w:proofErr w:type="gramEnd"/>
       <w:r>
         <w:rPr>
           <w:rFonts w:ascii="Lucida Console" w:eastAsia="Times New Roman" w:hAnsi="Lucida Console" w:cs="Times New Roman"/>
@@ -8665,7 +8374,6 @@
         </w:rPr>
         <w:t xml:space="preserve"> : x </w:t>
       </w:r>
-      <w:proofErr w:type="gramStart"/>
       <w:r>
         <w:rPr>
           <w:rFonts w:cstheme="minorHAnsi"/>
@@ -8697,7 +8405,6 @@
         </w:rPr>
         <w:t>,</w:t>
       </w:r>
-      <w:proofErr w:type="gramEnd"/>
       <w:r>
         <w:rPr>
           <w:rFonts w:cstheme="minorHAnsi"/>
@@ -8969,7 +8676,6 @@
           <w:lang w:val="fr-FR"/>
         </w:rPr>
       </w:pPr>
-      <w:proofErr w:type="gramStart"/>
       <w:r>
         <w:rPr>
           <w:rFonts w:cstheme="minorHAnsi"/>
@@ -8978,7 +8684,6 @@
         </w:rPr>
         <w:t>href</w:t>
       </w:r>
-      <w:proofErr w:type="gramEnd"/>
       <w:r>
         <w:rPr>
           <w:rFonts w:cstheme="minorHAnsi"/>
@@ -9212,7 +8917,6 @@
           <w:lang w:val="fr-FR"/>
         </w:rPr>
       </w:pPr>
-      <w:proofErr w:type="gramStart"/>
       <w:r>
         <w:rPr>
           <w:rFonts w:cstheme="minorHAnsi"/>
@@ -9221,7 +8925,6 @@
         </w:rPr>
         <w:t>hreflang</w:t>
       </w:r>
-      <w:proofErr w:type="gramEnd"/>
       <w:r>
         <w:rPr>
           <w:rFonts w:cstheme="minorHAnsi"/>
@@ -9445,7 +9148,6 @@
           <w:lang w:val="fr-FR"/>
         </w:rPr>
       </w:pPr>
-      <w:proofErr w:type="gramStart"/>
       <w:r>
         <w:rPr>
           <w:rFonts w:cstheme="minorHAnsi"/>
@@ -9454,7 +9156,6 @@
         </w:rPr>
         <w:t>target</w:t>
       </w:r>
-      <w:proofErr w:type="gramEnd"/>
       <w:r>
         <w:rPr>
           <w:rFonts w:cstheme="minorHAnsi"/>
@@ -9524,7 +9225,6 @@
           <w:lang w:val="fr-FR"/>
         </w:rPr>
       </w:pPr>
-      <w:proofErr w:type="gramStart"/>
       <w:r>
         <w:rPr>
           <w:rFonts w:cstheme="minorHAnsi"/>
@@ -9533,7 +9233,6 @@
         </w:rPr>
         <w:t>title</w:t>
       </w:r>
-      <w:proofErr w:type="gramEnd"/>
       <w:r>
         <w:rPr>
           <w:rFonts w:cstheme="minorHAnsi"/>
@@ -9864,7 +9563,6 @@
         </w:rPr>
         <w:t>&lt;</w:t>
       </w:r>
-      <w:proofErr w:type="gramStart"/>
       <w:r>
         <w:rPr>
           <w:rFonts w:ascii="Lucida Console" w:eastAsia="Times New Roman" w:hAnsi="Lucida Console" w:cs="Times New Roman"/>
@@ -9875,7 +9573,6 @@
         </w:rPr>
         <w:t>a</w:t>
       </w:r>
-      <w:proofErr w:type="gramEnd"/>
       <w:r>
         <w:rPr>
           <w:rFonts w:ascii="Lucida Console" w:eastAsia="Times New Roman" w:hAnsi="Lucida Console" w:cs="Times New Roman"/>
@@ -10195,7 +9892,6 @@
         </w:rPr>
         <w:t>&lt;</w:t>
       </w:r>
-      <w:proofErr w:type="gramStart"/>
       <w:r>
         <w:rPr>
           <w:rFonts w:ascii="Lucida Console" w:eastAsia="Times New Roman" w:hAnsi="Lucida Console" w:cs="Times New Roman"/>
@@ -10206,7 +9902,6 @@
         </w:rPr>
         <w:t>a</w:t>
       </w:r>
-      <w:proofErr w:type="gramEnd"/>
       <w:r>
         <w:rPr>
           <w:rFonts w:ascii="Lucida Console" w:eastAsia="Times New Roman" w:hAnsi="Lucida Console" w:cs="Times New Roman"/>
@@ -11557,27 +11252,7 @@
           <w:sz w:val="21"/>
           <w:szCs w:val="21"/>
         </w:rPr>
-        <w:t>"</w:t>
-      </w:r>
-      <w:proofErr w:type="gramStart"/>
-      <w:r>
-        <w:rPr>
-          <w:rFonts w:ascii="Lucida Console" w:eastAsia="Times New Roman" w:hAnsi="Lucida Console" w:cs="Times New Roman"/>
-          <w:color w:val="CE9178"/>
-          <w:sz w:val="21"/>
-          <w:szCs w:val="21"/>
-        </w:rPr>
-        <w:t>tel:+</w:t>
-      </w:r>
-      <w:proofErr w:type="gramEnd"/>
-      <w:r>
-        <w:rPr>
-          <w:rFonts w:ascii="Lucida Console" w:eastAsia="Times New Roman" w:hAnsi="Lucida Console" w:cs="Times New Roman"/>
-          <w:color w:val="CE9178"/>
-          <w:sz w:val="21"/>
-          <w:szCs w:val="21"/>
-        </w:rPr>
-        <w:t>243972194053"</w:t>
+        <w:t>"tel:+243972194053"</w:t>
       </w:r>
       <w:r>
         <w:rPr>
@@ -11920,15 +11595,7 @@
           <w:rFonts w:cstheme="minorHAnsi"/>
           <w:lang w:val="fr-FR"/>
         </w:rPr>
-        <w:t xml:space="preserve"> a l’objet </w:t>
-      </w:r>
-      <w:proofErr w:type="gramStart"/>
-      <w:r>
-        <w:rPr>
-          <w:rFonts w:cstheme="minorHAnsi"/>
-          <w:lang w:val="fr-FR"/>
-        </w:rPr>
-        <w:t>window.open</w:t>
+        <w:t xml:space="preserve"> a l’objet window.open</w:t>
       </w:r>
       <w:r>
         <w:rPr>
@@ -11937,7 +11604,6 @@
         </w:rPr>
         <w:t>er</w:t>
       </w:r>
-      <w:proofErr w:type="gramEnd"/>
       <w:r>
         <w:rPr>
           <w:rFonts w:cstheme="minorHAnsi"/>
@@ -12028,23 +11694,7 @@
           <w:rFonts w:cstheme="minorHAnsi"/>
           <w:lang w:val="fr-FR"/>
         </w:rPr>
-        <w:t xml:space="preserve"> que l’object </w:t>
-      </w:r>
-      <w:proofErr w:type="gramStart"/>
-      <w:r>
-        <w:rPr>
-          <w:rFonts w:cstheme="minorHAnsi"/>
-          <w:lang w:val="fr-FR"/>
-        </w:rPr>
-        <w:t>window.opener</w:t>
-      </w:r>
-      <w:proofErr w:type="gramEnd"/>
-      <w:r>
-        <w:rPr>
-          <w:rFonts w:cstheme="minorHAnsi"/>
-          <w:lang w:val="fr-FR"/>
-        </w:rPr>
-        <w:t xml:space="preserve"> soit envoyer à la page destination</w:t>
+        <w:t xml:space="preserve"> que l’object window.opener soit envoyer à la page destination</w:t>
       </w:r>
       <w:r>
         <w:rPr>
@@ -12442,27 +12092,7 @@
           <w:sz w:val="21"/>
           <w:szCs w:val="21"/>
         </w:rPr>
-        <w:t>"</w:t>
-      </w:r>
-      <w:proofErr w:type="gramStart"/>
-      <w:r>
-        <w:rPr>
-          <w:rFonts w:ascii="Lucida Console" w:eastAsia="Times New Roman" w:hAnsi="Lucida Console" w:cs="Times New Roman"/>
-          <w:color w:val="CE9178"/>
-          <w:sz w:val="21"/>
-          <w:szCs w:val="21"/>
-        </w:rPr>
-        <w:t>javascript:myFunction</w:t>
-      </w:r>
-      <w:proofErr w:type="gramEnd"/>
-      <w:r>
-        <w:rPr>
-          <w:rFonts w:ascii="Lucida Console" w:eastAsia="Times New Roman" w:hAnsi="Lucida Console" w:cs="Times New Roman"/>
-          <w:color w:val="CE9178"/>
-          <w:sz w:val="21"/>
-          <w:szCs w:val="21"/>
-        </w:rPr>
-        <w:t>()"</w:t>
+        <w:t>"javascript:myFunction()"</w:t>
       </w:r>
       <w:r>
         <w:rPr>
@@ -12649,7 +12279,6 @@
         </w:rPr>
         <w:t>"</w:t>
       </w:r>
-      <w:proofErr w:type="gramStart"/>
       <w:r>
         <w:rPr>
           <w:rFonts w:ascii="Lucida Console" w:eastAsia="Times New Roman" w:hAnsi="Lucida Console" w:cs="Times New Roman"/>
@@ -12666,17 +12295,7 @@
           <w:sz w:val="21"/>
           <w:szCs w:val="21"/>
         </w:rPr>
-        <w:t>(</w:t>
-      </w:r>
-      <w:proofErr w:type="gramEnd"/>
-      <w:r>
-        <w:rPr>
-          <w:rFonts w:ascii="Lucida Console" w:eastAsia="Times New Roman" w:hAnsi="Lucida Console" w:cs="Times New Roman"/>
-          <w:color w:val="CE9178"/>
-          <w:sz w:val="21"/>
-          <w:szCs w:val="21"/>
-        </w:rPr>
-        <w:t xml:space="preserve">); </w:t>
+        <w:t xml:space="preserve">(); </w:t>
       </w:r>
       <w:r>
         <w:rPr>
@@ -13197,7 +12816,6 @@
         </w:rPr>
         <w:t>&lt;</w:t>
       </w:r>
-      <w:proofErr w:type="gramStart"/>
       <w:r>
         <w:rPr>
           <w:rFonts w:ascii="Lucida Console" w:eastAsia="Times New Roman" w:hAnsi="Lucida Console" w:cs="Times New Roman"/>
@@ -13208,7 +12826,6 @@
         </w:rPr>
         <w:t>a</w:t>
       </w:r>
-      <w:proofErr w:type="gramEnd"/>
       <w:r>
         <w:rPr>
           <w:rFonts w:ascii="Lucida Console" w:eastAsia="Times New Roman" w:hAnsi="Lucida Console" w:cs="Times New Roman"/>
@@ -13611,7 +13228,6 @@
         </w:rPr>
         <w:t xml:space="preserve">      </w:t>
       </w:r>
-      <w:proofErr w:type="gramStart"/>
       <w:r>
         <w:rPr>
           <w:rFonts w:ascii="Lucida Console" w:eastAsia="Times New Roman" w:hAnsi="Lucida Console" w:cs="Times New Roman"/>
@@ -13637,17 +13253,7 @@
           <w:sz w:val="21"/>
           <w:szCs w:val="21"/>
         </w:rPr>
-        <w:t>"mailto:teddywalter@gmail.com?subject</w:t>
-      </w:r>
-      <w:proofErr w:type="gramEnd"/>
-      <w:r>
-        <w:rPr>
-          <w:rFonts w:ascii="Lucida Console" w:eastAsia="Times New Roman" w:hAnsi="Lucida Console" w:cs="Times New Roman"/>
-          <w:color w:val="CE9178"/>
-          <w:sz w:val="21"/>
-          <w:szCs w:val="21"/>
-        </w:rPr>
-        <w:t>=Example+Subject&amp; body=Message+Text"</w:t>
+        <w:t>"mailto:teddywalter@gmail.com?subject=Example+Subject&amp; body=Message+Text"</w:t>
       </w:r>
     </w:p>
     <w:p>
@@ -15075,7 +14681,6 @@
         </w:rPr>
         <w:t>&lt;</w:t>
       </w:r>
-      <w:proofErr w:type="gramStart"/>
       <w:r>
         <w:rPr>
           <w:rFonts w:ascii="Lucida Console" w:eastAsia="Times New Roman" w:hAnsi="Lucida Console" w:cs="Times New Roman"/>
@@ -15086,7 +14691,6 @@
         </w:rPr>
         <w:t>li</w:t>
       </w:r>
-      <w:proofErr w:type="gramEnd"/>
       <w:r>
         <w:rPr>
           <w:rFonts w:ascii="Lucida Console" w:eastAsia="Times New Roman" w:hAnsi="Lucida Console" w:cs="Times New Roman"/>
@@ -15170,7 +14774,6 @@
         </w:rPr>
         <w:t>&lt;</w:t>
       </w:r>
-      <w:proofErr w:type="gramStart"/>
       <w:r>
         <w:rPr>
           <w:rFonts w:ascii="Lucida Console" w:eastAsia="Times New Roman" w:hAnsi="Lucida Console" w:cs="Times New Roman"/>
@@ -15181,7 +14784,6 @@
         </w:rPr>
         <w:t>li</w:t>
       </w:r>
-      <w:proofErr w:type="gramEnd"/>
       <w:r>
         <w:rPr>
           <w:rFonts w:ascii="Lucida Console" w:eastAsia="Times New Roman" w:hAnsi="Lucida Console" w:cs="Times New Roman"/>
@@ -15456,21 +15058,12 @@
           <w:lang w:val="fr-FR"/>
         </w:rPr>
       </w:pPr>
-      <w:proofErr w:type="gramStart"/>
-      <w:r>
-        <w:rPr>
-          <w:rFonts w:cstheme="minorHAnsi"/>
-          <w:lang w:val="fr-FR"/>
-        </w:rPr>
-        <w:t>a</w:t>
-      </w:r>
-      <w:proofErr w:type="gramEnd"/>
-      <w:r>
-        <w:rPr>
-          <w:rFonts w:cstheme="minorHAnsi"/>
-          <w:lang w:val="fr-FR"/>
-        </w:rPr>
-        <w:t> : numérotation alphabétique en minuscule : a,b,c,d,e</w:t>
+      <w:r>
+        <w:rPr>
+          <w:rFonts w:cstheme="minorHAnsi"/>
+          <w:lang w:val="fr-FR"/>
+        </w:rPr>
+        <w:t>a : numérotation alphabétique en minuscule : a,b,c,d,e</w:t>
       </w:r>
     </w:p>
     <w:p>
@@ -15513,47 +15106,22 @@
           <w:rFonts w:cstheme="minorHAnsi"/>
           <w:lang w:val="fr-FR"/>
         </w:rPr>
-        <w:t xml:space="preserve"> en majuscule : </w:t>
-      </w:r>
-      <w:proofErr w:type="gramStart"/>
-      <w:r>
-        <w:rPr>
-          <w:rFonts w:cstheme="minorHAnsi"/>
-          <w:lang w:val="fr-FR"/>
-        </w:rPr>
-        <w:t>A,B</w:t>
-      </w:r>
-      <w:proofErr w:type="gramEnd"/>
-      <w:r>
-        <w:rPr>
-          <w:rFonts w:cstheme="minorHAnsi"/>
-          <w:lang w:val="fr-FR"/>
-        </w:rPr>
-        <w:t>,C,D’</w:t>
-      </w:r>
-    </w:p>
-    <w:p>
-      <w:pPr>
-        <w:rPr>
-          <w:rFonts w:cstheme="minorHAnsi"/>
-          <w:lang w:val="fr-FR"/>
-        </w:rPr>
-      </w:pPr>
-      <w:proofErr w:type="gramStart"/>
-      <w:r>
-        <w:rPr>
-          <w:rFonts w:cstheme="minorHAnsi"/>
-          <w:lang w:val="fr-FR"/>
-        </w:rPr>
-        <w:t>i</w:t>
-      </w:r>
-      <w:proofErr w:type="gramEnd"/>
-      <w:r>
-        <w:rPr>
-          <w:rFonts w:cstheme="minorHAnsi"/>
-          <w:lang w:val="fr-FR"/>
-        </w:rPr>
-        <w:t> : chiffre romain en minuscule : i,ii,iii,iv</w:t>
+        <w:t xml:space="preserve"> en majuscule : A,B,C,D’</w:t>
+      </w:r>
+    </w:p>
+    <w:p>
+      <w:pPr>
+        <w:rPr>
+          <w:rFonts w:cstheme="minorHAnsi"/>
+          <w:lang w:val="fr-FR"/>
+        </w:rPr>
+      </w:pPr>
+      <w:r>
+        <w:rPr>
+          <w:rFonts w:cstheme="minorHAnsi"/>
+          <w:lang w:val="fr-FR"/>
+        </w:rPr>
+        <w:t>i : chiffre romain en minuscule : i,ii,iii,iv</w:t>
       </w:r>
     </w:p>
     <w:p>
@@ -15777,7 +15345,6 @@
         </w:rPr>
         <w:t>&lt;</w:t>
       </w:r>
-      <w:proofErr w:type="gramStart"/>
       <w:r>
         <w:rPr>
           <w:rFonts w:ascii="Lucida Console" w:eastAsia="Times New Roman" w:hAnsi="Lucida Console" w:cs="Times New Roman"/>
@@ -15788,7 +15355,6 @@
         </w:rPr>
         <w:t>li</w:t>
       </w:r>
-      <w:proofErr w:type="gramEnd"/>
       <w:r>
         <w:rPr>
           <w:rFonts w:ascii="Lucida Console" w:eastAsia="Times New Roman" w:hAnsi="Lucida Console" w:cs="Times New Roman"/>
@@ -15872,7 +15438,6 @@
         </w:rPr>
         <w:t>&lt;</w:t>
       </w:r>
-      <w:proofErr w:type="gramStart"/>
       <w:r>
         <w:rPr>
           <w:rFonts w:ascii="Lucida Console" w:eastAsia="Times New Roman" w:hAnsi="Lucida Console" w:cs="Times New Roman"/>
@@ -15883,7 +15448,6 @@
         </w:rPr>
         <w:t>li</w:t>
       </w:r>
-      <w:proofErr w:type="gramEnd"/>
       <w:r>
         <w:rPr>
           <w:rFonts w:ascii="Lucida Console" w:eastAsia="Times New Roman" w:hAnsi="Lucida Console" w:cs="Times New Roman"/>
@@ -15967,7 +15531,6 @@
         </w:rPr>
         <w:t>&lt;</w:t>
       </w:r>
-      <w:proofErr w:type="gramStart"/>
       <w:r>
         <w:rPr>
           <w:rFonts w:ascii="Lucida Console" w:eastAsia="Times New Roman" w:hAnsi="Lucida Console" w:cs="Times New Roman"/>
@@ -15978,7 +15541,6 @@
         </w:rPr>
         <w:t>li</w:t>
       </w:r>
-      <w:proofErr w:type="gramEnd"/>
       <w:r>
         <w:rPr>
           <w:rFonts w:ascii="Lucida Console" w:eastAsia="Times New Roman" w:hAnsi="Lucida Console" w:cs="Times New Roman"/>
@@ -16062,7 +15624,6 @@
         </w:rPr>
         <w:t>&lt;</w:t>
       </w:r>
-      <w:proofErr w:type="gramStart"/>
       <w:r>
         <w:rPr>
           <w:rFonts w:ascii="Lucida Console" w:eastAsia="Times New Roman" w:hAnsi="Lucida Console" w:cs="Times New Roman"/>
@@ -16073,7 +15634,6 @@
         </w:rPr>
         <w:t>li</w:t>
       </w:r>
-      <w:proofErr w:type="gramEnd"/>
       <w:r>
         <w:rPr>
           <w:rFonts w:ascii="Lucida Console" w:eastAsia="Times New Roman" w:hAnsi="Lucida Console" w:cs="Times New Roman"/>
@@ -16353,7 +15913,6 @@
         </w:rPr>
         <w:t>&lt;</w:t>
       </w:r>
-      <w:proofErr w:type="gramStart"/>
       <w:r>
         <w:rPr>
           <w:rFonts w:ascii="Lucida Console" w:eastAsia="Times New Roman" w:hAnsi="Lucida Console" w:cs="Times New Roman"/>
@@ -16364,7 +15923,6 @@
         </w:rPr>
         <w:t>ul</w:t>
       </w:r>
-      <w:proofErr w:type="gramEnd"/>
       <w:r>
         <w:rPr>
           <w:rFonts w:ascii="Lucida Console" w:eastAsia="Times New Roman" w:hAnsi="Lucida Console" w:cs="Times New Roman"/>
@@ -16408,7 +15966,6 @@
         </w:rPr>
         <w:t>&lt;</w:t>
       </w:r>
-      <w:proofErr w:type="gramStart"/>
       <w:r>
         <w:rPr>
           <w:rFonts w:ascii="Lucida Console" w:eastAsia="Times New Roman" w:hAnsi="Lucida Console" w:cs="Times New Roman"/>
@@ -16419,7 +15976,6 @@
         </w:rPr>
         <w:t>li</w:t>
       </w:r>
-      <w:proofErr w:type="gramEnd"/>
       <w:r>
         <w:rPr>
           <w:rFonts w:ascii="Lucida Console" w:eastAsia="Times New Roman" w:hAnsi="Lucida Console" w:cs="Times New Roman"/>
@@ -16503,7 +16059,6 @@
         </w:rPr>
         <w:t>&lt;</w:t>
       </w:r>
-      <w:proofErr w:type="gramStart"/>
       <w:r>
         <w:rPr>
           <w:rFonts w:ascii="Lucida Console" w:eastAsia="Times New Roman" w:hAnsi="Lucida Console" w:cs="Times New Roman"/>
@@ -16514,7 +16069,6 @@
         </w:rPr>
         <w:t>li</w:t>
       </w:r>
-      <w:proofErr w:type="gramEnd"/>
       <w:r>
         <w:rPr>
           <w:rFonts w:ascii="Lucida Console" w:eastAsia="Times New Roman" w:hAnsi="Lucida Console" w:cs="Times New Roman"/>
@@ -16598,7 +16152,6 @@
         </w:rPr>
         <w:t>&lt;</w:t>
       </w:r>
-      <w:proofErr w:type="gramStart"/>
       <w:r>
         <w:rPr>
           <w:rFonts w:ascii="Lucida Console" w:eastAsia="Times New Roman" w:hAnsi="Lucida Console" w:cs="Times New Roman"/>
@@ -16609,7 +16162,6 @@
         </w:rPr>
         <w:t>li</w:t>
       </w:r>
-      <w:proofErr w:type="gramEnd"/>
       <w:r>
         <w:rPr>
           <w:rFonts w:ascii="Lucida Console" w:eastAsia="Times New Roman" w:hAnsi="Lucida Console" w:cs="Times New Roman"/>
@@ -16693,7 +16245,6 @@
         </w:rPr>
         <w:t>&lt;</w:t>
       </w:r>
-      <w:proofErr w:type="gramStart"/>
       <w:r>
         <w:rPr>
           <w:rFonts w:ascii="Lucida Console" w:eastAsia="Times New Roman" w:hAnsi="Lucida Console" w:cs="Times New Roman"/>
@@ -16704,7 +16255,6 @@
         </w:rPr>
         <w:t>li</w:t>
       </w:r>
-      <w:proofErr w:type="gramEnd"/>
       <w:r>
         <w:rPr>
           <w:rFonts w:ascii="Lucida Console" w:eastAsia="Times New Roman" w:hAnsi="Lucida Console" w:cs="Times New Roman"/>
@@ -17030,7 +16580,6 @@
         </w:rPr>
         <w:t>&lt;</w:t>
       </w:r>
-      <w:proofErr w:type="gramStart"/>
       <w:r>
         <w:rPr>
           <w:rFonts w:ascii="Lucida Console" w:eastAsia="Times New Roman" w:hAnsi="Lucida Console" w:cs="Times New Roman"/>
@@ -17041,7 +16590,6 @@
         </w:rPr>
         <w:t>ul</w:t>
       </w:r>
-      <w:proofErr w:type="gramEnd"/>
       <w:r>
         <w:rPr>
           <w:rFonts w:ascii="Lucida Console" w:eastAsia="Times New Roman" w:hAnsi="Lucida Console" w:cs="Times New Roman"/>
@@ -17085,7 +16633,6 @@
         </w:rPr>
         <w:t>&lt;</w:t>
       </w:r>
-      <w:proofErr w:type="gramStart"/>
       <w:r>
         <w:rPr>
           <w:rFonts w:ascii="Lucida Console" w:eastAsia="Times New Roman" w:hAnsi="Lucida Console" w:cs="Times New Roman"/>
@@ -17096,7 +16643,6 @@
         </w:rPr>
         <w:t>li</w:t>
       </w:r>
-      <w:proofErr w:type="gramEnd"/>
       <w:r>
         <w:rPr>
           <w:rFonts w:ascii="Lucida Console" w:eastAsia="Times New Roman" w:hAnsi="Lucida Console" w:cs="Times New Roman"/>
@@ -17180,7 +16726,6 @@
         </w:rPr>
         <w:t>&lt;</w:t>
       </w:r>
-      <w:proofErr w:type="gramStart"/>
       <w:r>
         <w:rPr>
           <w:rFonts w:ascii="Lucida Console" w:eastAsia="Times New Roman" w:hAnsi="Lucida Console" w:cs="Times New Roman"/>
@@ -17191,7 +16736,6 @@
         </w:rPr>
         <w:t>li</w:t>
       </w:r>
-      <w:proofErr w:type="gramEnd"/>
       <w:r>
         <w:rPr>
           <w:rFonts w:ascii="Lucida Console" w:eastAsia="Times New Roman" w:hAnsi="Lucida Console" w:cs="Times New Roman"/>
@@ -17275,7 +16819,6 @@
         </w:rPr>
         <w:t>&lt;</w:t>
       </w:r>
-      <w:proofErr w:type="gramStart"/>
       <w:r>
         <w:rPr>
           <w:rFonts w:ascii="Lucida Console" w:eastAsia="Times New Roman" w:hAnsi="Lucida Console" w:cs="Times New Roman"/>
@@ -17286,7 +16829,6 @@
         </w:rPr>
         <w:t>li</w:t>
       </w:r>
-      <w:proofErr w:type="gramEnd"/>
       <w:r>
         <w:rPr>
           <w:rFonts w:ascii="Lucida Console" w:eastAsia="Times New Roman" w:hAnsi="Lucida Console" w:cs="Times New Roman"/>
@@ -17693,7 +17235,6 @@
         </w:rPr>
         <w:t>&lt;</w:t>
       </w:r>
-      <w:proofErr w:type="gramStart"/>
       <w:r>
         <w:rPr>
           <w:rFonts w:ascii="Lucida Console" w:eastAsia="Times New Roman" w:hAnsi="Lucida Console" w:cs="Times New Roman"/>
@@ -17704,7 +17245,6 @@
         </w:rPr>
         <w:t>li</w:t>
       </w:r>
-      <w:proofErr w:type="gramEnd"/>
       <w:r>
         <w:rPr>
           <w:rFonts w:ascii="Lucida Console" w:eastAsia="Times New Roman" w:hAnsi="Lucida Console" w:cs="Times New Roman"/>
@@ -18013,7 +17553,6 @@
         </w:rPr>
         <w:t>&lt;</w:t>
       </w:r>
-      <w:proofErr w:type="gramStart"/>
       <w:r>
         <w:rPr>
           <w:rFonts w:ascii="Lucida Console" w:eastAsia="Times New Roman" w:hAnsi="Lucida Console" w:cs="Times New Roman"/>
@@ -18024,7 +17563,6 @@
         </w:rPr>
         <w:t>li</w:t>
       </w:r>
-      <w:proofErr w:type="gramEnd"/>
       <w:r>
         <w:rPr>
           <w:rFonts w:ascii="Lucida Console" w:eastAsia="Times New Roman" w:hAnsi="Lucida Console" w:cs="Times New Roman"/>
@@ -18247,7 +17785,6 @@
         </w:rPr>
         <w:t>&lt;</w:t>
       </w:r>
-      <w:proofErr w:type="gramStart"/>
       <w:r>
         <w:rPr>
           <w:rFonts w:ascii="Lucida Console" w:eastAsia="Times New Roman" w:hAnsi="Lucida Console" w:cs="Times New Roman"/>
@@ -18258,7 +17795,6 @@
         </w:rPr>
         <w:t>dl</w:t>
       </w:r>
-      <w:proofErr w:type="gramEnd"/>
       <w:r>
         <w:rPr>
           <w:rFonts w:ascii="Lucida Console" w:eastAsia="Times New Roman" w:hAnsi="Lucida Console" w:cs="Times New Roman"/>
@@ -18302,7 +17838,6 @@
         </w:rPr>
         <w:t>&lt;</w:t>
       </w:r>
-      <w:proofErr w:type="gramStart"/>
       <w:r>
         <w:rPr>
           <w:rFonts w:ascii="Lucida Console" w:eastAsia="Times New Roman" w:hAnsi="Lucida Console" w:cs="Times New Roman"/>
@@ -18313,7 +17848,6 @@
         </w:rPr>
         <w:t>dt</w:t>
       </w:r>
-      <w:proofErr w:type="gramEnd"/>
       <w:r>
         <w:rPr>
           <w:rFonts w:ascii="Lucida Console" w:eastAsia="Times New Roman" w:hAnsi="Lucida Console" w:cs="Times New Roman"/>
@@ -18397,7 +17931,6 @@
         </w:rPr>
         <w:t>&lt;</w:t>
       </w:r>
-      <w:proofErr w:type="gramStart"/>
       <w:r>
         <w:rPr>
           <w:rFonts w:ascii="Lucida Console" w:eastAsia="Times New Roman" w:hAnsi="Lucida Console" w:cs="Times New Roman"/>
@@ -18408,7 +17941,6 @@
         </w:rPr>
         <w:t>dt</w:t>
       </w:r>
-      <w:proofErr w:type="gramEnd"/>
       <w:r>
         <w:rPr>
           <w:rFonts w:ascii="Lucida Console" w:eastAsia="Times New Roman" w:hAnsi="Lucida Console" w:cs="Times New Roman"/>
@@ -21797,7 +21329,6 @@
         </w:rPr>
         <w:t xml:space="preserve">      </w:t>
       </w:r>
-      <w:proofErr w:type="gramStart"/>
       <w:r>
         <w:rPr>
           <w:rFonts w:ascii="Lucida Console" w:eastAsia="Times New Roman" w:hAnsi="Lucida Console" w:cs="Times New Roman"/>
@@ -21805,17 +21336,7 @@
           <w:sz w:val="21"/>
           <w:szCs w:val="21"/>
         </w:rPr>
-        <w:t>&lt;!--</w:t>
-      </w:r>
-      <w:proofErr w:type="gramEnd"/>
-      <w:r>
-        <w:rPr>
-          <w:rFonts w:ascii="Lucida Console" w:eastAsia="Times New Roman" w:hAnsi="Lucida Console" w:cs="Times New Roman"/>
-          <w:color w:val="6A9955"/>
-          <w:sz w:val="21"/>
-          <w:szCs w:val="21"/>
-        </w:rPr>
-        <w:t xml:space="preserve"> colgroup --&gt;</w:t>
+        <w:t>&lt;!-- colgroup --&gt;</w:t>
       </w:r>
     </w:p>
     <w:p>
@@ -22177,7 +21698,6 @@
         </w:rPr>
         <w:t xml:space="preserve">      </w:t>
       </w:r>
-      <w:proofErr w:type="gramStart"/>
       <w:r>
         <w:rPr>
           <w:rFonts w:ascii="Lucida Console" w:eastAsia="Times New Roman" w:hAnsi="Lucida Console" w:cs="Times New Roman"/>
@@ -22185,17 +21705,7 @@
           <w:sz w:val="21"/>
           <w:szCs w:val="21"/>
         </w:rPr>
-        <w:t>&lt;!--</w:t>
-      </w:r>
-      <w:proofErr w:type="gramEnd"/>
-      <w:r>
-        <w:rPr>
-          <w:rFonts w:ascii="Lucida Console" w:eastAsia="Times New Roman" w:hAnsi="Lucida Console" w:cs="Times New Roman"/>
-          <w:color w:val="6A9955"/>
-          <w:sz w:val="21"/>
-          <w:szCs w:val="21"/>
-        </w:rPr>
-        <w:t xml:space="preserve"> content --&gt;</w:t>
+        <w:t>&lt;!-- content --&gt;</w:t>
       </w:r>
     </w:p>
     <w:p>
@@ -25751,23 +25261,7 @@
           <w:rFonts w:cstheme="minorHAnsi"/>
           <w:lang w:val="fr-FR"/>
         </w:rPr>
-        <w:t>&lt;</w:t>
-      </w:r>
-      <w:proofErr w:type="gramStart"/>
-      <w:r>
-        <w:rPr>
-          <w:rFonts w:cstheme="minorHAnsi"/>
-          <w:lang w:val="fr-FR"/>
-        </w:rPr>
-        <w:t>th</w:t>
-      </w:r>
-      <w:proofErr w:type="gramEnd"/>
-      <w:r>
-        <w:rPr>
-          <w:rFonts w:cstheme="minorHAnsi"/>
-          <w:lang w:val="fr-FR"/>
-        </w:rPr>
-        <w:t xml:space="preserve">&gt; </w:t>
+        <w:t xml:space="preserve">&lt;th&gt; </w:t>
       </w:r>
       <w:r>
         <w:rPr>
@@ -27864,7 +27358,6 @@
         </w:rPr>
         <w:t>&lt;</w:t>
       </w:r>
-      <w:proofErr w:type="gramStart"/>
       <w:r>
         <w:rPr>
           <w:rFonts w:ascii="Lucida Console" w:eastAsia="Times New Roman" w:hAnsi="Lucida Console" w:cs="Times New Roman"/>
@@ -27875,7 +27368,6 @@
         </w:rPr>
         <w:t>div</w:t>
       </w:r>
-      <w:proofErr w:type="gramEnd"/>
       <w:r>
         <w:rPr>
           <w:rFonts w:ascii="Lucida Console" w:eastAsia="Times New Roman" w:hAnsi="Lucida Console" w:cs="Times New Roman"/>
@@ -28713,15 +28205,7 @@
           <w:rFonts w:cstheme="minorHAnsi"/>
           <w:lang w:val="fr-FR"/>
         </w:rPr>
-        <w:t xml:space="preserve">Si dans notre css, nous </w:t>
-      </w:r>
-      <w:proofErr w:type="gramStart"/>
-      <w:r>
-        <w:rPr>
-          <w:rFonts w:cstheme="minorHAnsi"/>
-          <w:lang w:val="fr-FR"/>
-        </w:rPr>
-        <w:t xml:space="preserve">avons </w:t>
+        <w:t xml:space="preserve">Si dans notre css, nous avons </w:t>
       </w:r>
       <w:r>
         <w:rPr>
@@ -28729,39 +28213,38 @@
           <w:b/>
           <w:lang w:val="fr-FR"/>
         </w:rPr>
-        <w:t>.higlight</w:t>
-      </w:r>
-      <w:proofErr w:type="gramEnd"/>
-      <w:r>
+        <w:t>.higlight { color : green }</w:t>
+      </w:r>
+      <w:r>
+        <w:rPr>
+          <w:rFonts w:cstheme="minorHAnsi"/>
+          <w:lang w:val="fr-FR"/>
+        </w:rPr>
+        <w:t xml:space="preserve"> alors la couleur verte sera appliquée au ces deux contenus</w:t>
+      </w:r>
+    </w:p>
+    <w:p>
+      <w:pPr>
         <w:rPr>
           <w:rFonts w:cstheme="minorHAnsi"/>
           <w:b/>
           <w:lang w:val="fr-FR"/>
         </w:rPr>
-        <w:t xml:space="preserve"> { color : green }</w:t>
-      </w:r>
-      <w:r>
-        <w:rPr>
-          <w:rFonts w:cstheme="minorHAnsi"/>
-          <w:lang w:val="fr-FR"/>
-        </w:rPr>
-        <w:t xml:space="preserve"> alors la couleur verte sera appliquée au ces deux contenus</w:t>
-      </w:r>
-    </w:p>
-    <w:p>
-      <w:pPr>
+      </w:pPr>
+      <w:r>
+        <w:rPr>
+          <w:rFonts w:cstheme="minorHAnsi"/>
+          <w:lang w:val="fr-FR"/>
+        </w:rPr>
+        <w:t>Mais si on sélectionne div ayant une classe </w:t>
+      </w:r>
+      <w:r>
         <w:rPr>
           <w:rFonts w:cstheme="minorHAnsi"/>
           <w:b/>
           <w:lang w:val="fr-FR"/>
         </w:rPr>
-      </w:pPr>
-      <w:r>
-        <w:rPr>
-          <w:rFonts w:cstheme="minorHAnsi"/>
-          <w:lang w:val="fr-FR"/>
-        </w:rPr>
-        <w:t>Mais si on sélectionne div ayant une classe </w:t>
+        <w:t>higlight</w:t>
       </w:r>
       <w:r>
         <w:rPr>
@@ -28769,7 +28252,35 @@
           <w:b/>
           <w:lang w:val="fr-FR"/>
         </w:rPr>
-        <w:t>higlight</w:t>
+        <w:t xml:space="preserve"> </w:t>
+      </w:r>
+      <w:r>
+        <w:rPr>
+          <w:rFonts w:cstheme="minorHAnsi"/>
+          <w:lang w:val="fr-FR"/>
+        </w:rPr>
+        <w:t>alors c’est le text</w:t>
+      </w:r>
+      <w:r>
+        <w:rPr>
+          <w:rFonts w:cstheme="minorHAnsi"/>
+          <w:lang w:val="fr-FR"/>
+        </w:rPr>
+        <w:t>e</w:t>
+      </w:r>
+      <w:r>
+        <w:rPr>
+          <w:rFonts w:cstheme="minorHAnsi"/>
+          <w:lang w:val="fr-FR"/>
+        </w:rPr>
+        <w:t xml:space="preserve"> du div qui pourra avoir seulement la couleur verte.</w:t>
+      </w:r>
+      <w:r>
+        <w:rPr>
+          <w:rFonts w:cstheme="minorHAnsi"/>
+          <w:lang w:val="fr-FR"/>
+        </w:rPr>
+        <w:t xml:space="preserve"> </w:t>
       </w:r>
       <w:r>
         <w:rPr>
@@ -28777,61 +28288,7 @@
           <w:b/>
           <w:lang w:val="fr-FR"/>
         </w:rPr>
-        <w:t xml:space="preserve"> </w:t>
-      </w:r>
-      <w:r>
-        <w:rPr>
-          <w:rFonts w:cstheme="minorHAnsi"/>
-          <w:lang w:val="fr-FR"/>
-        </w:rPr>
-        <w:t>alors c’est le text</w:t>
-      </w:r>
-      <w:r>
-        <w:rPr>
-          <w:rFonts w:cstheme="minorHAnsi"/>
-          <w:lang w:val="fr-FR"/>
-        </w:rPr>
-        <w:t>e</w:t>
-      </w:r>
-      <w:r>
-        <w:rPr>
-          <w:rFonts w:cstheme="minorHAnsi"/>
-          <w:lang w:val="fr-FR"/>
-        </w:rPr>
-        <w:t xml:space="preserve"> du div qui pourra avoir seulement la couleur verte.</w:t>
-      </w:r>
-      <w:r>
-        <w:rPr>
-          <w:rFonts w:cstheme="minorHAnsi"/>
-          <w:lang w:val="fr-FR"/>
-        </w:rPr>
-        <w:t xml:space="preserve"> </w:t>
-      </w:r>
-      <w:r>
-        <w:rPr>
-          <w:rFonts w:cstheme="minorHAnsi"/>
-          <w:b/>
-          <w:lang w:val="fr-FR"/>
-        </w:rPr>
-        <w:t xml:space="preserve">div.highlight </w:t>
-      </w:r>
-      <w:proofErr w:type="gramStart"/>
-      <w:r>
-        <w:rPr>
-          <w:rFonts w:cstheme="minorHAnsi"/>
-          <w:b/>
-          <w:lang w:val="fr-FR"/>
-        </w:rPr>
-        <w:t>{ color</w:t>
-      </w:r>
-      <w:proofErr w:type="gramEnd"/>
-      <w:r>
-        <w:rPr>
-          <w:rFonts w:cstheme="minorHAnsi"/>
-          <w:b/>
-          <w:lang w:val="fr-FR"/>
-        </w:rPr>
-        <w:t xml:space="preserve"> : green }</w:t>
+        <w:t>div.highlight { color : green }</w:t>
       </w:r>
     </w:p>
     <w:p>
@@ -28888,7 +28345,6 @@
         </w:rPr>
         <w:t xml:space="preserve"> les classes seules </w:t>
       </w:r>
-      <w:proofErr w:type="gramStart"/>
       <w:r>
         <w:rPr>
           <w:rFonts w:cstheme="minorHAnsi"/>
@@ -28907,7 +28363,6 @@
         </w:rPr>
         <w:t>.highlight</w:t>
       </w:r>
-      <w:proofErr w:type="gramEnd"/>
       <w:r>
         <w:rPr>
           <w:rFonts w:cstheme="minorHAnsi"/>
@@ -29104,23 +28559,13 @@
           <w:i/>
         </w:rPr>
       </w:pPr>
-      <w:proofErr w:type="gramStart"/>
       <w:r>
         <w:rPr>
           <w:rFonts w:cstheme="minorHAnsi"/>
           <w:b/>
           <w:i/>
         </w:rPr>
-        <w:t>.special</w:t>
-      </w:r>
-      <w:proofErr w:type="gramEnd"/>
-      <w:r>
-        <w:rPr>
-          <w:rFonts w:cstheme="minorHAnsi"/>
-          <w:b/>
-          <w:i/>
-        </w:rPr>
-        <w:t>.left.menu { color : pink }</w:t>
+        <w:t>.special.left.menu { color : pink }</w:t>
       </w:r>
     </w:p>
     <w:p>
@@ -29531,25 +28976,7 @@
           <w:b/>
           <w:lang w:val="fr-FR"/>
         </w:rPr>
-        <w:t xml:space="preserve">#special-id </w:t>
-      </w:r>
-      <w:proofErr w:type="gramStart"/>
-      <w:r>
-        <w:rPr>
-          <w:rFonts w:cstheme="minorHAnsi"/>
-          <w:b/>
-          <w:lang w:val="fr-FR"/>
-        </w:rPr>
-        <w:t>{ color</w:t>
-      </w:r>
-      <w:proofErr w:type="gramEnd"/>
-      <w:r>
-        <w:rPr>
-          <w:rFonts w:cstheme="minorHAnsi"/>
-          <w:b/>
-          <w:lang w:val="fr-FR"/>
-        </w:rPr>
-        <w:t> : green }</w:t>
+        <w:t>#special-id { color : green }</w:t>
       </w:r>
     </w:p>
     <w:p>
@@ -32451,7 +31878,6 @@
         </w:rPr>
         <w:t xml:space="preserve">    </w:t>
       </w:r>
-      <w:proofErr w:type="gramStart"/>
       <w:r>
         <w:rPr>
           <w:rFonts w:ascii="Lucida Console" w:eastAsia="Times New Roman" w:hAnsi="Lucida Console" w:cs="Times New Roman"/>
@@ -32470,18 +31896,7 @@
           <w:szCs w:val="21"/>
           <w:lang w:val="fr-FR"/>
         </w:rPr>
-        <w:t>:</w:t>
-      </w:r>
-      <w:proofErr w:type="gramEnd"/>
-      <w:r>
-        <w:rPr>
-          <w:rFonts w:ascii="Lucida Console" w:eastAsia="Times New Roman" w:hAnsi="Lucida Console" w:cs="Times New Roman"/>
-          <w:color w:val="D4D4D4"/>
-          <w:sz w:val="21"/>
-          <w:szCs w:val="21"/>
-          <w:lang w:val="fr-FR"/>
-        </w:rPr>
-        <w:t xml:space="preserve"> </w:t>
+        <w:t xml:space="preserve">: </w:t>
       </w:r>
       <w:r>
         <w:rPr>
@@ -32764,7 +32179,6 @@
         </w:rPr>
         <w:t xml:space="preserve"> = </w:t>
       </w:r>
-      <w:proofErr w:type="gramStart"/>
       <w:r>
         <w:rPr>
           <w:rFonts w:ascii="Lucida Console" w:eastAsia="Times New Roman" w:hAnsi="Lucida Console" w:cs="Times New Roman"/>
@@ -32792,7 +32206,6 @@
         </w:rPr>
         <w:t>getElementById</w:t>
       </w:r>
-      <w:proofErr w:type="gramEnd"/>
       <w:r>
         <w:rPr>
           <w:rFonts w:ascii="Lucida Console" w:eastAsia="Times New Roman" w:hAnsi="Lucida Console" w:cs="Times New Roman"/>
@@ -33003,7 +32416,6 @@
         </w:rPr>
         <w:t xml:space="preserve"> qui est </w:t>
       </w:r>
-      <w:proofErr w:type="gramStart"/>
       <w:r>
         <w:rPr>
           <w:rFonts w:cstheme="minorHAnsi"/>
@@ -33012,7 +32424,6 @@
         </w:rPr>
         <w:t>a</w:t>
       </w:r>
-      <w:proofErr w:type="gramEnd"/>
     </w:p>
     <w:p>
       <w:pPr>
@@ -33262,25 +32673,14 @@
         </w:rPr>
         <w:t>&gt;</w:t>
       </w:r>
-      <w:proofErr w:type="gramStart"/>
-      <w:r>
-        <w:rPr>
-          <w:rFonts w:ascii="Lucida Console" w:eastAsia="Times New Roman" w:hAnsi="Lucida Console" w:cs="Times New Roman"/>
-          <w:color w:val="D4D4D4"/>
-          <w:sz w:val="21"/>
-          <w:szCs w:val="21"/>
-        </w:rPr>
-        <w:t>....some</w:t>
-      </w:r>
-      <w:proofErr w:type="gramEnd"/>
-      <w:r>
-        <w:rPr>
-          <w:rFonts w:ascii="Lucida Console" w:eastAsia="Times New Roman" w:hAnsi="Lucida Console" w:cs="Times New Roman"/>
-          <w:color w:val="D4D4D4"/>
-          <w:sz w:val="21"/>
-          <w:szCs w:val="21"/>
-        </w:rPr>
-        <w:t xml:space="preserve"> content</w:t>
+      <w:r>
+        <w:rPr>
+          <w:rFonts w:ascii="Lucida Console" w:eastAsia="Times New Roman" w:hAnsi="Lucida Console" w:cs="Times New Roman"/>
+          <w:color w:val="D4D4D4"/>
+          <w:sz w:val="21"/>
+          <w:szCs w:val="21"/>
+        </w:rPr>
+        <w:t>....some content</w:t>
       </w:r>
       <w:r>
         <w:rPr>
@@ -33377,23 +32777,7 @@
           <w:rFonts w:cstheme="minorHAnsi"/>
           <w:lang w:val="fr-FR"/>
         </w:rPr>
-        <w:t xml:space="preserve">Les données au format </w:t>
-      </w:r>
-      <w:proofErr w:type="gramStart"/>
-      <w:r>
-        <w:rPr>
-          <w:rFonts w:cstheme="minorHAnsi"/>
-          <w:lang w:val="fr-FR"/>
-        </w:rPr>
-        <w:t>chaine</w:t>
-      </w:r>
-      <w:proofErr w:type="gramEnd"/>
-      <w:r>
-        <w:rPr>
-          <w:rFonts w:cstheme="minorHAnsi"/>
-          <w:lang w:val="fr-FR"/>
-        </w:rPr>
-        <w:t xml:space="preserve"> </w:t>
+        <w:t xml:space="preserve">Les données au format chaine </w:t>
       </w:r>
       <w:r>
         <w:rPr>
@@ -33548,7 +32932,6 @@
           <w:lang w:val="fr-FR"/>
         </w:rPr>
       </w:pPr>
-      <w:proofErr w:type="gramStart"/>
       <w:r>
         <w:rPr>
           <w:rFonts w:cstheme="minorHAnsi"/>
@@ -33561,15 +32944,7 @@
           <w:rFonts w:cstheme="minorHAnsi"/>
           <w:lang w:val="fr-FR"/>
         </w:rPr>
-        <w:t>harset</w:t>
-      </w:r>
-      <w:proofErr w:type="gramEnd"/>
-      <w:r>
-        <w:rPr>
-          <w:rFonts w:cstheme="minorHAnsi"/>
-          <w:lang w:val="fr-FR"/>
-        </w:rPr>
-        <w:t xml:space="preserve"> : </w:t>
+        <w:t xml:space="preserve">harset : </w:t>
       </w:r>
       <w:r>
         <w:rPr>
@@ -33612,7 +32987,6 @@
           <w:lang w:val="fr-FR"/>
         </w:rPr>
       </w:pPr>
-      <w:proofErr w:type="gramStart"/>
       <w:r>
         <w:rPr>
           <w:rFonts w:cstheme="minorHAnsi"/>
@@ -33625,15 +32999,7 @@
           <w:rFonts w:cstheme="minorHAnsi"/>
           <w:lang w:val="fr-FR"/>
         </w:rPr>
-        <w:t>rossorigin</w:t>
-      </w:r>
-      <w:proofErr w:type="gramEnd"/>
-      <w:r>
-        <w:rPr>
-          <w:rFonts w:cstheme="minorHAnsi"/>
-          <w:lang w:val="fr-FR"/>
-        </w:rPr>
-        <w:t xml:space="preserve"> </w:t>
+        <w:t xml:space="preserve">rossorigin </w:t>
       </w:r>
       <w:r>
         <w:rPr>
@@ -33690,7 +33056,6 @@
           <w:lang w:val="fr-FR"/>
         </w:rPr>
       </w:pPr>
-      <w:proofErr w:type="gramStart"/>
       <w:r>
         <w:rPr>
           <w:rFonts w:cstheme="minorHAnsi"/>
@@ -33698,7 +33063,6 @@
         </w:rPr>
         <w:t>href</w:t>
       </w:r>
-      <w:proofErr w:type="gramEnd"/>
       <w:r>
         <w:rPr>
           <w:rFonts w:cstheme="minorHAnsi"/>
@@ -33754,21 +33118,12 @@
           <w:lang w:val="fr-FR"/>
         </w:rPr>
       </w:pPr>
-      <w:proofErr w:type="gramStart"/>
-      <w:r>
-        <w:rPr>
-          <w:rFonts w:cstheme="minorHAnsi"/>
-          <w:lang w:val="fr-FR"/>
-        </w:rPr>
-        <w:t>hreflang</w:t>
-      </w:r>
-      <w:proofErr w:type="gramEnd"/>
-      <w:r>
-        <w:rPr>
-          <w:rFonts w:cstheme="minorHAnsi"/>
-          <w:lang w:val="fr-FR"/>
-        </w:rPr>
-        <w:t xml:space="preserve"> </w:t>
+      <w:r>
+        <w:rPr>
+          <w:rFonts w:cstheme="minorHAnsi"/>
+          <w:lang w:val="fr-FR"/>
+        </w:rPr>
+        <w:t xml:space="preserve">hreflang </w:t>
       </w:r>
       <w:r>
         <w:rPr>
@@ -33887,21 +33242,12 @@
           <w:lang w:val="fr-FR"/>
         </w:rPr>
       </w:pPr>
-      <w:proofErr w:type="gramStart"/>
-      <w:r>
-        <w:rPr>
-          <w:rFonts w:cstheme="minorHAnsi"/>
-          <w:lang w:val="fr-FR"/>
-        </w:rPr>
-        <w:t>rel</w:t>
-      </w:r>
-      <w:proofErr w:type="gramEnd"/>
-      <w:r>
-        <w:rPr>
-          <w:rFonts w:cstheme="minorHAnsi"/>
-          <w:lang w:val="fr-FR"/>
-        </w:rPr>
-        <w:t xml:space="preserve"> </w:t>
+      <w:r>
+        <w:rPr>
+          <w:rFonts w:cstheme="minorHAnsi"/>
+          <w:lang w:val="fr-FR"/>
+        </w:rPr>
+        <w:t xml:space="preserve">rel </w:t>
       </w:r>
       <w:r>
         <w:rPr>
@@ -33958,21 +33304,12 @@
           <w:lang w:val="fr-FR"/>
         </w:rPr>
       </w:pPr>
-      <w:proofErr w:type="gramStart"/>
-      <w:r>
-        <w:rPr>
-          <w:rFonts w:cstheme="minorHAnsi"/>
-          <w:lang w:val="fr-FR"/>
-        </w:rPr>
-        <w:t>rev</w:t>
-      </w:r>
-      <w:proofErr w:type="gramEnd"/>
-      <w:r>
-        <w:rPr>
-          <w:rFonts w:cstheme="minorHAnsi"/>
-          <w:lang w:val="fr-FR"/>
-        </w:rPr>
-        <w:t xml:space="preserve"> </w:t>
+      <w:r>
+        <w:rPr>
+          <w:rFonts w:cstheme="minorHAnsi"/>
+          <w:lang w:val="fr-FR"/>
+        </w:rPr>
+        <w:t xml:space="preserve">rev </w:t>
       </w:r>
       <w:r>
         <w:rPr>
@@ -34015,21 +33352,12 @@
           <w:lang w:val="fr-FR"/>
         </w:rPr>
       </w:pPr>
-      <w:proofErr w:type="gramStart"/>
-      <w:r>
-        <w:rPr>
-          <w:rFonts w:cstheme="minorHAnsi"/>
-          <w:lang w:val="fr-FR"/>
-        </w:rPr>
-        <w:t>sizes</w:t>
-      </w:r>
-      <w:proofErr w:type="gramEnd"/>
-      <w:r>
-        <w:rPr>
-          <w:rFonts w:cstheme="minorHAnsi"/>
-          <w:lang w:val="fr-FR"/>
-        </w:rPr>
-        <w:t xml:space="preserve"> </w:t>
+      <w:r>
+        <w:rPr>
+          <w:rFonts w:cstheme="minorHAnsi"/>
+          <w:lang w:val="fr-FR"/>
+        </w:rPr>
+        <w:t xml:space="preserve">sizes </w:t>
       </w:r>
       <w:r>
         <w:rPr>
@@ -34086,21 +33414,12 @@
           <w:lang w:val="fr-FR"/>
         </w:rPr>
       </w:pPr>
-      <w:proofErr w:type="gramStart"/>
-      <w:r>
-        <w:rPr>
-          <w:rFonts w:cstheme="minorHAnsi"/>
-          <w:lang w:val="fr-FR"/>
-        </w:rPr>
-        <w:t>target</w:t>
-      </w:r>
-      <w:proofErr w:type="gramEnd"/>
-      <w:r>
-        <w:rPr>
-          <w:rFonts w:cstheme="minorHAnsi"/>
-          <w:lang w:val="fr-FR"/>
-        </w:rPr>
-        <w:t xml:space="preserve"> </w:t>
+      <w:r>
+        <w:rPr>
+          <w:rFonts w:cstheme="minorHAnsi"/>
+          <w:lang w:val="fr-FR"/>
+        </w:rPr>
+        <w:t xml:space="preserve">target </w:t>
       </w:r>
       <w:r>
         <w:rPr>
@@ -34143,21 +33462,12 @@
           <w:lang w:val="fr-FR"/>
         </w:rPr>
       </w:pPr>
-      <w:proofErr w:type="gramStart"/>
-      <w:r>
-        <w:rPr>
-          <w:rFonts w:cstheme="minorHAnsi"/>
-          <w:lang w:val="fr-FR"/>
-        </w:rPr>
-        <w:t>type</w:t>
-      </w:r>
-      <w:proofErr w:type="gramEnd"/>
-      <w:r>
-        <w:rPr>
-          <w:rFonts w:cstheme="minorHAnsi"/>
-          <w:lang w:val="fr-FR"/>
-        </w:rPr>
-        <w:t xml:space="preserve"> </w:t>
+      <w:r>
+        <w:rPr>
+          <w:rFonts w:cstheme="minorHAnsi"/>
+          <w:lang w:val="fr-FR"/>
+        </w:rPr>
+        <w:t xml:space="preserve">type </w:t>
       </w:r>
       <w:r>
         <w:rPr>
@@ -34200,21 +33510,12 @@
           <w:lang w:val="fr-FR"/>
         </w:rPr>
       </w:pPr>
-      <w:proofErr w:type="gramStart"/>
-      <w:r>
-        <w:rPr>
-          <w:rFonts w:cstheme="minorHAnsi"/>
-          <w:lang w:val="fr-FR"/>
-        </w:rPr>
-        <w:t>integrity</w:t>
-      </w:r>
-      <w:proofErr w:type="gramEnd"/>
-      <w:r>
-        <w:rPr>
-          <w:rFonts w:cstheme="minorHAnsi"/>
-          <w:lang w:val="fr-FR"/>
-        </w:rPr>
-        <w:t xml:space="preserve"> </w:t>
+      <w:r>
+        <w:rPr>
+          <w:rFonts w:cstheme="minorHAnsi"/>
+          <w:lang w:val="fr-FR"/>
+        </w:rPr>
+        <w:t xml:space="preserve">integrity </w:t>
       </w:r>
       <w:r>
         <w:rPr>
@@ -36187,7 +35488,21 @@
           <w:rFonts w:cstheme="minorHAnsi"/>
           <w:lang w:val="fr-FR"/>
         </w:rPr>
-        <w:t xml:space="preserve">Avec cet exemple un fichier nomé favicon.ico à la racine du site web sera generalement chargé et appliqué automatiquement sans le besoin d’une balise </w:t>
+        <w:t xml:space="preserve">Avec cet exemple un fichier </w:t>
+      </w:r>
+      <w:r>
+        <w:rPr>
+          <w:rFonts w:cstheme="minorHAnsi"/>
+          <w:lang w:val="fr-FR"/>
+        </w:rPr>
+        <w:t>nommé</w:t>
+      </w:r>
+      <w:r>
+        <w:rPr>
+          <w:rFonts w:cstheme="minorHAnsi"/>
+          <w:lang w:val="fr-FR"/>
+        </w:rPr>
+        <w:t xml:space="preserve"> favicon.ico à la racine du site web sera generalement chargé et appliqué automatiquement sans le besoin d’une balise </w:t>
       </w:r>
       <w:r>
         <w:rPr>
@@ -36201,7 +35516,35 @@
           <w:rFonts w:cstheme="minorHAnsi"/>
           <w:lang w:val="fr-FR"/>
         </w:rPr>
-        <w:t>Si jamais ce fichier change, les navigateurs peuvent etre lent et tetus à mettre à jour leur cache.</w:t>
+        <w:t xml:space="preserve">Si jamais ce fichier change, les navigateurs peuvent </w:t>
+      </w:r>
+      <w:r>
+        <w:rPr>
+          <w:rFonts w:cstheme="minorHAnsi"/>
+          <w:lang w:val="fr-FR"/>
+        </w:rPr>
+        <w:t>être</w:t>
+      </w:r>
+      <w:r>
+        <w:rPr>
+          <w:rFonts w:cstheme="minorHAnsi"/>
+          <w:lang w:val="fr-FR"/>
+        </w:rPr>
+        <w:t xml:space="preserve"> lent et </w:t>
+      </w:r>
+      <w:r>
+        <w:rPr>
+          <w:rFonts w:cstheme="minorHAnsi"/>
+          <w:lang w:val="fr-FR"/>
+        </w:rPr>
+        <w:t>têtus</w:t>
+      </w:r>
+      <w:r>
+        <w:rPr>
+          <w:rFonts w:cstheme="minorHAnsi"/>
+          <w:lang w:val="fr-FR"/>
+        </w:rPr>
+        <w:t xml:space="preserve"> à mettre à jour leur cache.</w:t>
       </w:r>
     </w:p>
     <w:p>
@@ -36379,159 +35722,391 @@
           <w:szCs w:val="21"/>
         </w:rPr>
       </w:pPr>
+      <w:r>
+        <w:rPr>
+          <w:rFonts w:ascii="Lucida Console" w:eastAsia="Times New Roman" w:hAnsi="Lucida Console" w:cs="Times New Roman"/>
+          <w:color w:val="808080"/>
+          <w:sz w:val="21"/>
+          <w:szCs w:val="21"/>
+        </w:rPr>
+        <w:t>&lt;</w:t>
+      </w:r>
+      <w:r>
+        <w:rPr>
+          <w:rFonts w:ascii="Lucida Console" w:eastAsia="Times New Roman" w:hAnsi="Lucida Console" w:cs="Times New Roman"/>
+          <w:color w:val="569CD6"/>
+          <w:sz w:val="21"/>
+          <w:szCs w:val="21"/>
+        </w:rPr>
+        <w:t>link</w:t>
+      </w:r>
+      <w:r>
+        <w:rPr>
+          <w:rFonts w:ascii="Lucida Console" w:eastAsia="Times New Roman" w:hAnsi="Lucida Console" w:cs="Times New Roman"/>
+          <w:color w:val="D4D4D4"/>
+          <w:sz w:val="21"/>
+          <w:szCs w:val="21"/>
+        </w:rPr>
+        <w:t xml:space="preserve"> </w:t>
+      </w:r>
+      <w:r>
+        <w:rPr>
+          <w:rFonts w:ascii="Lucida Console" w:eastAsia="Times New Roman" w:hAnsi="Lucida Console" w:cs="Times New Roman"/>
+          <w:color w:val="9CDCFE"/>
+          <w:sz w:val="21"/>
+          <w:szCs w:val="21"/>
+        </w:rPr>
+        <w:t>rel</w:t>
+      </w:r>
+      <w:r>
+        <w:rPr>
+          <w:rFonts w:ascii="Lucida Console" w:eastAsia="Times New Roman" w:hAnsi="Lucida Console" w:cs="Times New Roman"/>
+          <w:color w:val="D4D4D4"/>
+          <w:sz w:val="21"/>
+          <w:szCs w:val="21"/>
+        </w:rPr>
+        <w:t>=</w:t>
+      </w:r>
+      <w:r>
+        <w:rPr>
+          <w:rFonts w:ascii="Lucida Console" w:eastAsia="Times New Roman" w:hAnsi="Lucida Console" w:cs="Times New Roman"/>
+          <w:color w:val="CE9178"/>
+          <w:sz w:val="21"/>
+          <w:szCs w:val="21"/>
+        </w:rPr>
+        <w:t>"shortcut icon"</w:t>
+      </w:r>
+      <w:r>
+        <w:rPr>
+          <w:rFonts w:ascii="Lucida Console" w:eastAsia="Times New Roman" w:hAnsi="Lucida Console" w:cs="Times New Roman"/>
+          <w:color w:val="D4D4D4"/>
+          <w:sz w:val="21"/>
+          <w:szCs w:val="21"/>
+        </w:rPr>
+        <w:t xml:space="preserve"> </w:t>
+      </w:r>
+      <w:r>
+        <w:rPr>
+          <w:rFonts w:ascii="Lucida Console" w:eastAsia="Times New Roman" w:hAnsi="Lucida Console" w:cs="Times New Roman"/>
+          <w:color w:val="9CDCFE"/>
+          <w:sz w:val="21"/>
+          <w:szCs w:val="21"/>
+        </w:rPr>
+        <w:t>href</w:t>
+      </w:r>
+      <w:r>
+        <w:rPr>
+          <w:rFonts w:ascii="Lucida Console" w:eastAsia="Times New Roman" w:hAnsi="Lucida Console" w:cs="Times New Roman"/>
+          <w:color w:val="D4D4D4"/>
+          <w:sz w:val="21"/>
+          <w:szCs w:val="21"/>
+        </w:rPr>
+        <w:t>=</w:t>
+      </w:r>
+      <w:r>
+        <w:rPr>
+          <w:rFonts w:ascii="Lucida Console" w:eastAsia="Times New Roman" w:hAnsi="Lucida Console" w:cs="Times New Roman"/>
+          <w:color w:val="CE9178"/>
+          <w:sz w:val="21"/>
+          <w:szCs w:val="21"/>
+        </w:rPr>
+        <w:t>"favicon.ico"</w:t>
+      </w:r>
+      <w:r>
+        <w:rPr>
+          <w:rFonts w:ascii="Lucida Console" w:eastAsia="Times New Roman" w:hAnsi="Lucida Console" w:cs="Times New Roman"/>
+          <w:color w:val="D4D4D4"/>
+          <w:sz w:val="21"/>
+          <w:szCs w:val="21"/>
+        </w:rPr>
+        <w:t xml:space="preserve"> </w:t>
+      </w:r>
+      <w:r>
+        <w:rPr>
+          <w:rFonts w:ascii="Lucida Console" w:eastAsia="Times New Roman" w:hAnsi="Lucida Console" w:cs="Times New Roman"/>
+          <w:color w:val="9CDCFE"/>
+          <w:sz w:val="21"/>
+          <w:szCs w:val="21"/>
+        </w:rPr>
+        <w:t>type</w:t>
+      </w:r>
+      <w:r>
+        <w:rPr>
+          <w:rFonts w:ascii="Lucida Console" w:eastAsia="Times New Roman" w:hAnsi="Lucida Console" w:cs="Times New Roman"/>
+          <w:color w:val="D4D4D4"/>
+          <w:sz w:val="21"/>
+          <w:szCs w:val="21"/>
+        </w:rPr>
+        <w:t>=</w:t>
+      </w:r>
+      <w:r>
+        <w:rPr>
+          <w:rFonts w:ascii="Lucida Console" w:eastAsia="Times New Roman" w:hAnsi="Lucida Console" w:cs="Times New Roman"/>
+          <w:color w:val="CE9178"/>
+          <w:sz w:val="21"/>
+          <w:szCs w:val="21"/>
+        </w:rPr>
+        <w:t>"image/x-icon"</w:t>
+      </w:r>
+      <w:r>
+        <w:rPr>
+          <w:rFonts w:ascii="Lucida Console" w:eastAsia="Times New Roman" w:hAnsi="Lucida Console" w:cs="Times New Roman"/>
+          <w:color w:val="D4D4D4"/>
+          <w:sz w:val="21"/>
+          <w:szCs w:val="21"/>
+        </w:rPr>
+        <w:t xml:space="preserve"> </w:t>
+      </w:r>
+      <w:r>
+        <w:rPr>
+          <w:rFonts w:ascii="Lucida Console" w:eastAsia="Times New Roman" w:hAnsi="Lucida Console" w:cs="Times New Roman"/>
+          <w:color w:val="808080"/>
+          <w:sz w:val="21"/>
+          <w:szCs w:val="21"/>
+        </w:rPr>
+        <w:t>/&gt;</w:t>
+      </w:r>
+    </w:p>
+    <w:p>
+      <w:pPr>
+        <w:rPr>
+          <w:rFonts w:cstheme="minorHAnsi"/>
+        </w:rPr>
+      </w:pPr>
+    </w:p>
+    <w:p>
+      <w:pPr>
+        <w:rPr>
+          <w:rFonts w:cstheme="minorHAnsi"/>
+        </w:rPr>
+      </w:pPr>
+    </w:p>
+    <w:p>
+      <w:pPr>
+        <w:pStyle w:val="Paragraphedeliste"/>
+        <w:numPr>
+          <w:ilvl w:val="1"/>
+          <w:numId w:val="8"/>
+        </w:numPr>
+        <w:rPr>
+          <w:rFonts w:cstheme="minorHAnsi"/>
+        </w:rPr>
+      </w:pPr>
+      <w:r>
+        <w:rPr>
+          <w:rFonts w:cstheme="minorHAnsi"/>
+        </w:rPr>
+        <w:t>Media</w:t>
+      </w:r>
+    </w:p>
+    <w:p>
+      <w:pPr>
+        <w:shd w:val="clear" w:color="auto" w:fill="1E1E1E"/>
+        <w:spacing w:after="0" w:line="285" w:lineRule="atLeast"/>
+        <w:rPr>
+          <w:rFonts w:ascii="Lucida Console" w:eastAsia="Times New Roman" w:hAnsi="Lucida Console" w:cs="Times New Roman"/>
+          <w:color w:val="D4D4D4"/>
+          <w:sz w:val="21"/>
+          <w:szCs w:val="21"/>
+        </w:rPr>
+      </w:pPr>
+      <w:r>
+        <w:rPr>
+          <w:rFonts w:ascii="Lucida Console" w:eastAsia="Times New Roman" w:hAnsi="Lucida Console" w:cs="Times New Roman"/>
+          <w:color w:val="808080"/>
+          <w:sz w:val="21"/>
+          <w:szCs w:val="21"/>
+        </w:rPr>
+        <w:t>&lt;</w:t>
+      </w:r>
+      <w:r>
+        <w:rPr>
+          <w:rFonts w:ascii="Lucida Console" w:eastAsia="Times New Roman" w:hAnsi="Lucida Console" w:cs="Times New Roman"/>
+          <w:color w:val="569CD6"/>
+          <w:sz w:val="21"/>
+          <w:szCs w:val="21"/>
+        </w:rPr>
+        <w:t>link</w:t>
+      </w:r>
+      <w:r>
+        <w:rPr>
+          <w:rFonts w:ascii="Lucida Console" w:eastAsia="Times New Roman" w:hAnsi="Lucida Console" w:cs="Times New Roman"/>
+          <w:color w:val="D4D4D4"/>
+          <w:sz w:val="21"/>
+          <w:szCs w:val="21"/>
+        </w:rPr>
+        <w:t xml:space="preserve"> </w:t>
+      </w:r>
+      <w:r>
+        <w:rPr>
+          <w:rFonts w:ascii="Lucida Console" w:eastAsia="Times New Roman" w:hAnsi="Lucida Console" w:cs="Times New Roman"/>
+          <w:color w:val="9CDCFE"/>
+          <w:sz w:val="21"/>
+          <w:szCs w:val="21"/>
+        </w:rPr>
+        <w:t>rel</w:t>
+      </w:r>
+      <w:r>
+        <w:rPr>
+          <w:rFonts w:ascii="Lucida Console" w:eastAsia="Times New Roman" w:hAnsi="Lucida Console" w:cs="Times New Roman"/>
+          <w:color w:val="D4D4D4"/>
+          <w:sz w:val="21"/>
+          <w:szCs w:val="21"/>
+        </w:rPr>
+        <w:t>=</w:t>
+      </w:r>
+      <w:r>
+        <w:rPr>
+          <w:rFonts w:ascii="Lucida Console" w:eastAsia="Times New Roman" w:hAnsi="Lucida Console" w:cs="Times New Roman"/>
+          <w:color w:val="CE9178"/>
+          <w:sz w:val="21"/>
+          <w:szCs w:val="21"/>
+        </w:rPr>
+        <w:t>"stylesheet"</w:t>
+      </w:r>
+      <w:r>
+        <w:rPr>
+          <w:rFonts w:ascii="Lucida Console" w:eastAsia="Times New Roman" w:hAnsi="Lucida Console" w:cs="Times New Roman"/>
+          <w:color w:val="D4D4D4"/>
+          <w:sz w:val="21"/>
+          <w:szCs w:val="21"/>
+        </w:rPr>
+        <w:t xml:space="preserve"> </w:t>
+      </w:r>
+      <w:r>
+        <w:rPr>
+          <w:rFonts w:ascii="Lucida Console" w:eastAsia="Times New Roman" w:hAnsi="Lucida Console" w:cs="Times New Roman"/>
+          <w:color w:val="9CDCFE"/>
+          <w:sz w:val="21"/>
+          <w:szCs w:val="21"/>
+        </w:rPr>
+        <w:t>href</w:t>
+      </w:r>
+      <w:r>
+        <w:rPr>
+          <w:rFonts w:ascii="Lucida Console" w:eastAsia="Times New Roman" w:hAnsi="Lucida Console" w:cs="Times New Roman"/>
+          <w:color w:val="D4D4D4"/>
+          <w:sz w:val="21"/>
+          <w:szCs w:val="21"/>
+        </w:rPr>
+        <w:t>=</w:t>
+      </w:r>
+      <w:r>
+        <w:rPr>
+          <w:rFonts w:ascii="Lucida Console" w:eastAsia="Times New Roman" w:hAnsi="Lucida Console" w:cs="Times New Roman"/>
+          <w:color w:val="CE9178"/>
+          <w:sz w:val="21"/>
+          <w:szCs w:val="21"/>
+        </w:rPr>
+        <w:t>"print.css"</w:t>
+      </w:r>
+      <w:r>
+        <w:rPr>
+          <w:rFonts w:ascii="Lucida Console" w:eastAsia="Times New Roman" w:hAnsi="Lucida Console" w:cs="Times New Roman"/>
+          <w:color w:val="D4D4D4"/>
+          <w:sz w:val="21"/>
+          <w:szCs w:val="21"/>
+        </w:rPr>
+        <w:t xml:space="preserve"> </w:t>
+      </w:r>
+      <w:r>
+        <w:rPr>
+          <w:rFonts w:ascii="Lucida Console" w:eastAsia="Times New Roman" w:hAnsi="Lucida Console" w:cs="Times New Roman"/>
+          <w:color w:val="9CDCFE"/>
+          <w:sz w:val="21"/>
+          <w:szCs w:val="21"/>
+        </w:rPr>
+        <w:t>media</w:t>
+      </w:r>
+      <w:r>
+        <w:rPr>
+          <w:rFonts w:ascii="Lucida Console" w:eastAsia="Times New Roman" w:hAnsi="Lucida Console" w:cs="Times New Roman"/>
+          <w:color w:val="D4D4D4"/>
+          <w:sz w:val="21"/>
+          <w:szCs w:val="21"/>
+        </w:rPr>
+        <w:t>=</w:t>
+      </w:r>
+      <w:r>
+        <w:rPr>
+          <w:rFonts w:ascii="Lucida Console" w:eastAsia="Times New Roman" w:hAnsi="Lucida Console" w:cs="Times New Roman"/>
+          <w:color w:val="CE9178"/>
+          <w:sz w:val="21"/>
+          <w:szCs w:val="21"/>
+        </w:rPr>
+        <w:t>"print"</w:t>
+      </w:r>
+      <w:r>
+        <w:rPr>
+          <w:rFonts w:ascii="Lucida Console" w:eastAsia="Times New Roman" w:hAnsi="Lucida Console" w:cs="Times New Roman"/>
+          <w:color w:val="D4D4D4"/>
+          <w:sz w:val="21"/>
+          <w:szCs w:val="21"/>
+        </w:rPr>
+        <w:t xml:space="preserve"> </w:t>
+      </w:r>
+      <w:r>
+        <w:rPr>
+          <w:rFonts w:ascii="Lucida Console" w:eastAsia="Times New Roman" w:hAnsi="Lucida Console" w:cs="Times New Roman"/>
+          <w:color w:val="808080"/>
+          <w:sz w:val="21"/>
+          <w:szCs w:val="21"/>
+        </w:rPr>
+        <w:t>/&gt;</w:t>
+      </w:r>
+    </w:p>
+    <w:p>
+      <w:pPr>
+        <w:rPr>
+          <w:rFonts w:cstheme="minorHAnsi"/>
+        </w:rPr>
+      </w:pPr>
+    </w:p>
+    <w:p>
+      <w:pPr>
+        <w:rPr>
+          <w:rFonts w:cstheme="minorHAnsi"/>
+          <w:lang w:val="fr-FR"/>
+        </w:rPr>
+      </w:pPr>
+      <w:r>
+        <w:rPr>
+          <w:rFonts w:cstheme="minorHAnsi"/>
+          <w:lang w:val="fr-FR"/>
+        </w:rPr>
+        <w:t>L’attribut media permet de precise rune feuille de style sur un media specifique selectionn</w:t>
+      </w:r>
+      <w:r>
+        <w:rPr>
+          <w:rFonts w:cstheme="minorHAnsi"/>
+          <w:lang w:val="fr-FR"/>
+        </w:rPr>
+        <w:t>é</w:t>
+      </w:r>
+      <w:r>
+        <w:rPr>
+          <w:rFonts w:cstheme="minorHAnsi"/>
+          <w:lang w:val="fr-FR"/>
+        </w:rPr>
+        <w:t> ;</w:t>
+      </w:r>
+    </w:p>
+    <w:p>
+      <w:pPr>
+        <w:rPr>
+          <w:rFonts w:cstheme="minorHAnsi"/>
+          <w:lang w:val="fr-FR"/>
+        </w:rPr>
+      </w:pPr>
+      <w:r>
+        <w:rPr>
+          <w:rFonts w:cstheme="minorHAnsi"/>
+          <w:lang w:val="fr-FR"/>
+        </w:rPr>
+        <w:t>Celui specifie que print.css sera utilisé lorsque nous voulons imprimer la page</w:t>
+      </w:r>
       <w:bookmarkStart w:id="0" w:name="_GoBack"/>
       <w:bookmarkEnd w:id="0"/>
-      <w:r>
-        <w:rPr>
-          <w:rFonts w:ascii="Lucida Console" w:eastAsia="Times New Roman" w:hAnsi="Lucida Console" w:cs="Times New Roman"/>
-          <w:color w:val="808080"/>
-          <w:sz w:val="21"/>
-          <w:szCs w:val="21"/>
-        </w:rPr>
-        <w:t>&lt;</w:t>
-      </w:r>
-      <w:r>
-        <w:rPr>
-          <w:rFonts w:ascii="Lucida Console" w:eastAsia="Times New Roman" w:hAnsi="Lucida Console" w:cs="Times New Roman"/>
-          <w:color w:val="569CD6"/>
-          <w:sz w:val="21"/>
-          <w:szCs w:val="21"/>
-        </w:rPr>
-        <w:t>link</w:t>
-      </w:r>
-      <w:r>
-        <w:rPr>
-          <w:rFonts w:ascii="Lucida Console" w:eastAsia="Times New Roman" w:hAnsi="Lucida Console" w:cs="Times New Roman"/>
-          <w:color w:val="D4D4D4"/>
-          <w:sz w:val="21"/>
-          <w:szCs w:val="21"/>
-        </w:rPr>
-        <w:t xml:space="preserve"> </w:t>
-      </w:r>
-      <w:r>
-        <w:rPr>
-          <w:rFonts w:ascii="Lucida Console" w:eastAsia="Times New Roman" w:hAnsi="Lucida Console" w:cs="Times New Roman"/>
-          <w:color w:val="9CDCFE"/>
-          <w:sz w:val="21"/>
-          <w:szCs w:val="21"/>
-        </w:rPr>
-        <w:t>rel</w:t>
-      </w:r>
-      <w:r>
-        <w:rPr>
-          <w:rFonts w:ascii="Lucida Console" w:eastAsia="Times New Roman" w:hAnsi="Lucida Console" w:cs="Times New Roman"/>
-          <w:color w:val="D4D4D4"/>
-          <w:sz w:val="21"/>
-          <w:szCs w:val="21"/>
-        </w:rPr>
-        <w:t>=</w:t>
-      </w:r>
-      <w:r>
-        <w:rPr>
-          <w:rFonts w:ascii="Lucida Console" w:eastAsia="Times New Roman" w:hAnsi="Lucida Console" w:cs="Times New Roman"/>
-          <w:color w:val="CE9178"/>
-          <w:sz w:val="21"/>
-          <w:szCs w:val="21"/>
-        </w:rPr>
-        <w:t>"shortcut icon"</w:t>
-      </w:r>
-      <w:r>
-        <w:rPr>
-          <w:rFonts w:ascii="Lucida Console" w:eastAsia="Times New Roman" w:hAnsi="Lucida Console" w:cs="Times New Roman"/>
-          <w:color w:val="D4D4D4"/>
-          <w:sz w:val="21"/>
-          <w:szCs w:val="21"/>
-        </w:rPr>
-        <w:t xml:space="preserve"> </w:t>
-      </w:r>
-      <w:r>
-        <w:rPr>
-          <w:rFonts w:ascii="Lucida Console" w:eastAsia="Times New Roman" w:hAnsi="Lucida Console" w:cs="Times New Roman"/>
-          <w:color w:val="9CDCFE"/>
-          <w:sz w:val="21"/>
-          <w:szCs w:val="21"/>
-        </w:rPr>
-        <w:t>href</w:t>
-      </w:r>
-      <w:r>
-        <w:rPr>
-          <w:rFonts w:ascii="Lucida Console" w:eastAsia="Times New Roman" w:hAnsi="Lucida Console" w:cs="Times New Roman"/>
-          <w:color w:val="D4D4D4"/>
-          <w:sz w:val="21"/>
-          <w:szCs w:val="21"/>
-        </w:rPr>
-        <w:t>=</w:t>
-      </w:r>
-      <w:r>
-        <w:rPr>
-          <w:rFonts w:ascii="Lucida Console" w:eastAsia="Times New Roman" w:hAnsi="Lucida Console" w:cs="Times New Roman"/>
-          <w:color w:val="CE9178"/>
-          <w:sz w:val="21"/>
-          <w:szCs w:val="21"/>
-        </w:rPr>
-        <w:t>"favicon.ico"</w:t>
-      </w:r>
-      <w:r>
-        <w:rPr>
-          <w:rFonts w:ascii="Lucida Console" w:eastAsia="Times New Roman" w:hAnsi="Lucida Console" w:cs="Times New Roman"/>
-          <w:color w:val="D4D4D4"/>
-          <w:sz w:val="21"/>
-          <w:szCs w:val="21"/>
-        </w:rPr>
-        <w:t xml:space="preserve"> </w:t>
-      </w:r>
-      <w:r>
-        <w:rPr>
-          <w:rFonts w:ascii="Lucida Console" w:eastAsia="Times New Roman" w:hAnsi="Lucida Console" w:cs="Times New Roman"/>
-          <w:color w:val="9CDCFE"/>
-          <w:sz w:val="21"/>
-          <w:szCs w:val="21"/>
-        </w:rPr>
-        <w:t>type</w:t>
-      </w:r>
-      <w:r>
-        <w:rPr>
-          <w:rFonts w:ascii="Lucida Console" w:eastAsia="Times New Roman" w:hAnsi="Lucida Console" w:cs="Times New Roman"/>
-          <w:color w:val="D4D4D4"/>
-          <w:sz w:val="21"/>
-          <w:szCs w:val="21"/>
-        </w:rPr>
-        <w:t>=</w:t>
-      </w:r>
-      <w:r>
-        <w:rPr>
-          <w:rFonts w:ascii="Lucida Console" w:eastAsia="Times New Roman" w:hAnsi="Lucida Console" w:cs="Times New Roman"/>
-          <w:color w:val="CE9178"/>
-          <w:sz w:val="21"/>
-          <w:szCs w:val="21"/>
-        </w:rPr>
-        <w:t>"image/x-icon"</w:t>
-      </w:r>
-      <w:r>
-        <w:rPr>
-          <w:rFonts w:ascii="Lucida Console" w:eastAsia="Times New Roman" w:hAnsi="Lucida Console" w:cs="Times New Roman"/>
-          <w:color w:val="D4D4D4"/>
-          <w:sz w:val="21"/>
-          <w:szCs w:val="21"/>
-        </w:rPr>
-        <w:t xml:space="preserve"> </w:t>
-      </w:r>
-      <w:r>
-        <w:rPr>
-          <w:rFonts w:ascii="Lucida Console" w:eastAsia="Times New Roman" w:hAnsi="Lucida Console" w:cs="Times New Roman"/>
-          <w:color w:val="808080"/>
-          <w:sz w:val="21"/>
-          <w:szCs w:val="21"/>
-        </w:rPr>
-        <w:t>/&gt;</w:t>
-      </w:r>
-    </w:p>
-    <w:p>
-      <w:pPr>
-        <w:rPr>
-          <w:rFonts w:cstheme="minorHAnsi"/>
-        </w:rPr>
-      </w:pPr>
     </w:p>
     <w:sectPr>
       <w:pgSz w:w="12240" w:h="15840"/>
@@ -38282,7 +37857,7 @@
 </file>
 
 <file path=customXml/itemProps1.xml><?xml version="1.0" encoding="utf-8"?>
-<ds:datastoreItem xmlns:ds="http://schemas.openxmlformats.org/officeDocument/2006/customXml" ds:itemID="{D08CE3AB-EC29-43B7-991B-B9CF3F93A70E}">
+<ds:datastoreItem xmlns:ds="http://schemas.openxmlformats.org/officeDocument/2006/customXml" ds:itemID="{6194F887-AE54-4C66-BF76-4EA512F5762A}">
   <ds:schemaRefs>
     <ds:schemaRef ds:uri="http://schemas.openxmlformats.org/officeDocument/2006/bibliography"/>
   </ds:schemaRefs>

</xml_diff>

<commit_message>
les images creation src et alt
</commit_message>
<xml_diff>
--- a/NOTES/HtmlNote.docx
+++ b/NOTES/HtmlNote.docx
@@ -36095,7 +36095,6 @@
       <w:pPr>
         <w:rPr>
           <w:rFonts w:cstheme="minorHAnsi"/>
-          <w:lang w:val="fr-FR"/>
         </w:rPr>
       </w:pPr>
       <w:r>
@@ -36104,6 +36103,1743 @@
           <w:lang w:val="fr-FR"/>
         </w:rPr>
         <w:t>Celui specifie que print.css sera utilisé lorsque nous voulons imprimer la page</w:t>
+      </w:r>
+    </w:p>
+    <w:p>
+      <w:pPr>
+        <w:shd w:val="clear" w:color="auto" w:fill="1E1E1E"/>
+        <w:spacing w:after="0" w:line="285" w:lineRule="atLeast"/>
+        <w:rPr>
+          <w:rFonts w:ascii="Lucida Console" w:eastAsia="Times New Roman" w:hAnsi="Lucida Console" w:cs="Times New Roman"/>
+          <w:color w:val="D4D4D4"/>
+          <w:sz w:val="21"/>
+          <w:szCs w:val="21"/>
+        </w:rPr>
+      </w:pPr>
+      <w:r>
+        <w:rPr>
+          <w:rFonts w:ascii="Lucida Console" w:eastAsia="Times New Roman" w:hAnsi="Lucida Console" w:cs="Times New Roman"/>
+          <w:color w:val="D4D4D4"/>
+          <w:sz w:val="21"/>
+          <w:szCs w:val="21"/>
+        </w:rPr>
+        <w:t> </w:t>
+      </w:r>
+      <w:r>
+        <w:rPr>
+          <w:rFonts w:ascii="Lucida Console" w:eastAsia="Times New Roman" w:hAnsi="Lucida Console" w:cs="Times New Roman"/>
+          <w:color w:val="808080"/>
+          <w:sz w:val="21"/>
+          <w:szCs w:val="21"/>
+        </w:rPr>
+        <w:t>&lt;</w:t>
+      </w:r>
+      <w:r>
+        <w:rPr>
+          <w:rFonts w:ascii="Lucida Console" w:eastAsia="Times New Roman" w:hAnsi="Lucida Console" w:cs="Times New Roman"/>
+          <w:color w:val="569CD6"/>
+          <w:sz w:val="21"/>
+          <w:szCs w:val="21"/>
+        </w:rPr>
+        <w:t>link</w:t>
+      </w:r>
+    </w:p>
+    <w:p>
+      <w:pPr>
+        <w:shd w:val="clear" w:color="auto" w:fill="1E1E1E"/>
+        <w:spacing w:after="0" w:line="285" w:lineRule="atLeast"/>
+        <w:rPr>
+          <w:rFonts w:ascii="Lucida Console" w:eastAsia="Times New Roman" w:hAnsi="Lucida Console" w:cs="Times New Roman"/>
+          <w:color w:val="D4D4D4"/>
+          <w:sz w:val="21"/>
+          <w:szCs w:val="21"/>
+        </w:rPr>
+      </w:pPr>
+      <w:r>
+        <w:rPr>
+          <w:rFonts w:ascii="Lucida Console" w:eastAsia="Times New Roman" w:hAnsi="Lucida Console" w:cs="Times New Roman"/>
+          <w:color w:val="D4D4D4"/>
+          <w:sz w:val="21"/>
+          <w:szCs w:val="21"/>
+        </w:rPr>
+        <w:t xml:space="preserve">      </w:t>
+      </w:r>
+      <w:r>
+        <w:rPr>
+          <w:rFonts w:ascii="Lucida Console" w:eastAsia="Times New Roman" w:hAnsi="Lucida Console" w:cs="Times New Roman"/>
+          <w:color w:val="9CDCFE"/>
+          <w:sz w:val="21"/>
+          <w:szCs w:val="21"/>
+        </w:rPr>
+        <w:t>rel</w:t>
+      </w:r>
+      <w:r>
+        <w:rPr>
+          <w:rFonts w:ascii="Lucida Console" w:eastAsia="Times New Roman" w:hAnsi="Lucida Console" w:cs="Times New Roman"/>
+          <w:color w:val="D4D4D4"/>
+          <w:sz w:val="21"/>
+          <w:szCs w:val="21"/>
+        </w:rPr>
+        <w:t>=</w:t>
+      </w:r>
+      <w:r>
+        <w:rPr>
+          <w:rFonts w:ascii="Lucida Console" w:eastAsia="Times New Roman" w:hAnsi="Lucida Console" w:cs="Times New Roman"/>
+          <w:color w:val="CE9178"/>
+          <w:sz w:val="21"/>
+          <w:szCs w:val="21"/>
+        </w:rPr>
+        <w:t>"stylesheet"</w:t>
+      </w:r>
+    </w:p>
+    <w:p>
+      <w:pPr>
+        <w:shd w:val="clear" w:color="auto" w:fill="1E1E1E"/>
+        <w:spacing w:after="0" w:line="285" w:lineRule="atLeast"/>
+        <w:rPr>
+          <w:rFonts w:ascii="Lucida Console" w:eastAsia="Times New Roman" w:hAnsi="Lucida Console" w:cs="Times New Roman"/>
+          <w:color w:val="D4D4D4"/>
+          <w:sz w:val="21"/>
+          <w:szCs w:val="21"/>
+        </w:rPr>
+      </w:pPr>
+      <w:r>
+        <w:rPr>
+          <w:rFonts w:ascii="Lucida Console" w:eastAsia="Times New Roman" w:hAnsi="Lucida Console" w:cs="Times New Roman"/>
+          <w:color w:val="D4D4D4"/>
+          <w:sz w:val="21"/>
+          <w:szCs w:val="21"/>
+        </w:rPr>
+        <w:t xml:space="preserve">      </w:t>
+      </w:r>
+      <w:r>
+        <w:rPr>
+          <w:rFonts w:ascii="Lucida Console" w:eastAsia="Times New Roman" w:hAnsi="Lucida Console" w:cs="Times New Roman"/>
+          <w:color w:val="9CDCFE"/>
+          <w:sz w:val="21"/>
+          <w:szCs w:val="21"/>
+        </w:rPr>
+        <w:t>href</w:t>
+      </w:r>
+      <w:r>
+        <w:rPr>
+          <w:rFonts w:ascii="Lucida Console" w:eastAsia="Times New Roman" w:hAnsi="Lucida Console" w:cs="Times New Roman"/>
+          <w:color w:val="D4D4D4"/>
+          <w:sz w:val="21"/>
+          <w:szCs w:val="21"/>
+        </w:rPr>
+        <w:t>=</w:t>
+      </w:r>
+      <w:r>
+        <w:rPr>
+          <w:rFonts w:ascii="Lucida Console" w:eastAsia="Times New Roman" w:hAnsi="Lucida Console" w:cs="Times New Roman"/>
+          <w:color w:val="CE9178"/>
+          <w:sz w:val="21"/>
+          <w:szCs w:val="21"/>
+        </w:rPr>
+        <w:t>"css/mobile.css"</w:t>
+      </w:r>
+    </w:p>
+    <w:p>
+      <w:pPr>
+        <w:shd w:val="clear" w:color="auto" w:fill="1E1E1E"/>
+        <w:spacing w:after="0" w:line="285" w:lineRule="atLeast"/>
+        <w:rPr>
+          <w:rFonts w:ascii="Lucida Console" w:eastAsia="Times New Roman" w:hAnsi="Lucida Console" w:cs="Times New Roman"/>
+          <w:color w:val="D4D4D4"/>
+          <w:sz w:val="21"/>
+          <w:szCs w:val="21"/>
+        </w:rPr>
+      </w:pPr>
+      <w:r>
+        <w:rPr>
+          <w:rFonts w:ascii="Lucida Console" w:eastAsia="Times New Roman" w:hAnsi="Lucida Console" w:cs="Times New Roman"/>
+          <w:color w:val="D4D4D4"/>
+          <w:sz w:val="21"/>
+          <w:szCs w:val="21"/>
+        </w:rPr>
+        <w:t xml:space="preserve">      </w:t>
+      </w:r>
+      <w:r>
+        <w:rPr>
+          <w:rFonts w:ascii="Lucida Console" w:eastAsia="Times New Roman" w:hAnsi="Lucida Console" w:cs="Times New Roman"/>
+          <w:color w:val="9CDCFE"/>
+          <w:sz w:val="21"/>
+          <w:szCs w:val="21"/>
+        </w:rPr>
+        <w:t>media</w:t>
+      </w:r>
+      <w:r>
+        <w:rPr>
+          <w:rFonts w:ascii="Lucida Console" w:eastAsia="Times New Roman" w:hAnsi="Lucida Console" w:cs="Times New Roman"/>
+          <w:color w:val="D4D4D4"/>
+          <w:sz w:val="21"/>
+          <w:szCs w:val="21"/>
+        </w:rPr>
+        <w:t>=</w:t>
+      </w:r>
+      <w:r>
+        <w:rPr>
+          <w:rFonts w:ascii="Lucida Console" w:eastAsia="Times New Roman" w:hAnsi="Lucida Console" w:cs="Times New Roman"/>
+          <w:color w:val="CE9178"/>
+          <w:sz w:val="21"/>
+          <w:szCs w:val="21"/>
+        </w:rPr>
+        <w:t>"screen and (max-width: 600px)"</w:t>
+      </w:r>
+    </w:p>
+    <w:p>
+      <w:pPr>
+        <w:shd w:val="clear" w:color="auto" w:fill="1E1E1E"/>
+        <w:spacing w:after="0" w:line="285" w:lineRule="atLeast"/>
+        <w:rPr>
+          <w:rFonts w:ascii="Lucida Console" w:eastAsia="Times New Roman" w:hAnsi="Lucida Console" w:cs="Times New Roman"/>
+          <w:color w:val="D4D4D4"/>
+          <w:sz w:val="21"/>
+          <w:szCs w:val="21"/>
+        </w:rPr>
+      </w:pPr>
+      <w:r>
+        <w:rPr>
+          <w:rFonts w:ascii="Lucida Console" w:eastAsia="Times New Roman" w:hAnsi="Lucida Console" w:cs="Times New Roman"/>
+          <w:color w:val="D4D4D4"/>
+          <w:sz w:val="21"/>
+          <w:szCs w:val="21"/>
+        </w:rPr>
+        <w:t xml:space="preserve">    </w:t>
+      </w:r>
+      <w:r>
+        <w:rPr>
+          <w:rFonts w:ascii="Lucida Console" w:eastAsia="Times New Roman" w:hAnsi="Lucida Console" w:cs="Times New Roman"/>
+          <w:color w:val="808080"/>
+          <w:sz w:val="21"/>
+          <w:szCs w:val="21"/>
+        </w:rPr>
+        <w:t>/&gt;</w:t>
+      </w:r>
+    </w:p>
+    <w:p>
+      <w:pPr>
+        <w:rPr>
+          <w:rFonts w:cstheme="minorHAnsi"/>
+        </w:rPr>
+      </w:pPr>
+    </w:p>
+    <w:p>
+      <w:pPr>
+        <w:rPr>
+          <w:rFonts w:cstheme="minorHAnsi"/>
+          <w:lang w:val="fr-FR"/>
+        </w:rPr>
+      </w:pPr>
+      <w:r>
+        <w:rPr>
+          <w:rFonts w:cstheme="minorHAnsi"/>
+          <w:lang w:val="fr-FR"/>
+        </w:rPr>
+        <w:t xml:space="preserve">Ceci </w:t>
+      </w:r>
+      <w:r>
+        <w:rPr>
+          <w:rFonts w:cstheme="minorHAnsi"/>
+          <w:lang w:val="fr-FR"/>
+        </w:rPr>
+        <w:t>spécifie</w:t>
+      </w:r>
+      <w:r>
+        <w:rPr>
+          <w:rFonts w:cstheme="minorHAnsi"/>
+          <w:lang w:val="fr-FR"/>
+        </w:rPr>
+        <w:t xml:space="preserve"> que le fichier mobile.css sera utilis</w:t>
+      </w:r>
+      <w:r>
+        <w:rPr>
+          <w:rFonts w:cstheme="minorHAnsi"/>
+          <w:lang w:val="fr-FR"/>
+        </w:rPr>
+        <w:t>é lorsque nous sommes sur appareil avec la taille max est de 600px</w:t>
+      </w:r>
+    </w:p>
+    <w:p>
+      <w:pPr>
+        <w:rPr>
+          <w:rFonts w:cstheme="minorHAnsi"/>
+          <w:lang w:val="fr-FR"/>
+        </w:rPr>
+      </w:pPr>
+    </w:p>
+    <w:p>
+      <w:pPr>
+        <w:pStyle w:val="Paragraphedeliste"/>
+        <w:numPr>
+          <w:ilvl w:val="1"/>
+          <w:numId w:val="8"/>
+        </w:numPr>
+        <w:rPr>
+          <w:rFonts w:cstheme="minorHAnsi"/>
+          <w:lang w:val="fr-FR"/>
+        </w:rPr>
+      </w:pPr>
+      <w:r>
+        <w:rPr>
+          <w:lang w:val="fr-FR"/>
+        </w:rPr>
+        <w:t>Web Feed</w:t>
+      </w:r>
+      <w:r>
+        <w:rPr>
+          <w:lang w:val="fr-FR"/>
+        </w:rPr>
+        <w:t xml:space="preserve"> </w:t>
+      </w:r>
+      <w:r>
+        <w:rPr>
+          <w:b/>
+          <w:color w:val="FF0000"/>
+          <w:lang w:val="fr-FR"/>
+        </w:rPr>
+        <w:t>(A faire des recherches dessus : Atom xml et rss xml)</w:t>
+      </w:r>
+    </w:p>
+    <w:p>
+      <w:pPr>
+        <w:pStyle w:val="Paragraphedeliste"/>
+        <w:rPr>
+          <w:rFonts w:cstheme="minorHAnsi"/>
+        </w:rPr>
+      </w:pPr>
+    </w:p>
+    <w:p>
+      <w:pPr>
+        <w:shd w:val="clear" w:color="auto" w:fill="1E1E1E"/>
+        <w:spacing w:after="0" w:line="285" w:lineRule="atLeast"/>
+        <w:rPr>
+          <w:rFonts w:ascii="Lucida Console" w:eastAsia="Times New Roman" w:hAnsi="Lucida Console" w:cs="Times New Roman"/>
+          <w:color w:val="D4D4D4"/>
+          <w:sz w:val="21"/>
+          <w:szCs w:val="21"/>
+        </w:rPr>
+      </w:pPr>
+      <w:r>
+        <w:rPr>
+          <w:rFonts w:ascii="Lucida Console" w:eastAsia="Times New Roman" w:hAnsi="Lucida Console" w:cs="Times New Roman"/>
+          <w:color w:val="808080"/>
+          <w:sz w:val="21"/>
+          <w:szCs w:val="21"/>
+        </w:rPr>
+        <w:t>&lt;</w:t>
+      </w:r>
+      <w:r>
+        <w:rPr>
+          <w:rFonts w:ascii="Lucida Console" w:eastAsia="Times New Roman" w:hAnsi="Lucida Console" w:cs="Times New Roman"/>
+          <w:color w:val="569CD6"/>
+          <w:sz w:val="21"/>
+          <w:szCs w:val="21"/>
+        </w:rPr>
+        <w:t>link</w:t>
+      </w:r>
+    </w:p>
+    <w:p>
+      <w:pPr>
+        <w:shd w:val="clear" w:color="auto" w:fill="1E1E1E"/>
+        <w:spacing w:after="0" w:line="285" w:lineRule="atLeast"/>
+        <w:rPr>
+          <w:rFonts w:ascii="Lucida Console" w:eastAsia="Times New Roman" w:hAnsi="Lucida Console" w:cs="Times New Roman"/>
+          <w:color w:val="D4D4D4"/>
+          <w:sz w:val="21"/>
+          <w:szCs w:val="21"/>
+        </w:rPr>
+      </w:pPr>
+      <w:r>
+        <w:rPr>
+          <w:rFonts w:ascii="Lucida Console" w:eastAsia="Times New Roman" w:hAnsi="Lucida Console" w:cs="Times New Roman"/>
+          <w:color w:val="D4D4D4"/>
+          <w:sz w:val="21"/>
+          <w:szCs w:val="21"/>
+        </w:rPr>
+        <w:t xml:space="preserve">      </w:t>
+      </w:r>
+      <w:r>
+        <w:rPr>
+          <w:rFonts w:ascii="Lucida Console" w:eastAsia="Times New Roman" w:hAnsi="Lucida Console" w:cs="Times New Roman"/>
+          <w:color w:val="9CDCFE"/>
+          <w:sz w:val="21"/>
+          <w:szCs w:val="21"/>
+        </w:rPr>
+        <w:t>rel</w:t>
+      </w:r>
+      <w:r>
+        <w:rPr>
+          <w:rFonts w:ascii="Lucida Console" w:eastAsia="Times New Roman" w:hAnsi="Lucida Console" w:cs="Times New Roman"/>
+          <w:color w:val="D4D4D4"/>
+          <w:sz w:val="21"/>
+          <w:szCs w:val="21"/>
+        </w:rPr>
+        <w:t>=</w:t>
+      </w:r>
+      <w:r>
+        <w:rPr>
+          <w:rFonts w:ascii="Lucida Console" w:eastAsia="Times New Roman" w:hAnsi="Lucida Console" w:cs="Times New Roman"/>
+          <w:color w:val="CE9178"/>
+          <w:sz w:val="21"/>
+          <w:szCs w:val="21"/>
+        </w:rPr>
+        <w:t>"alternate"</w:t>
+      </w:r>
+    </w:p>
+    <w:p>
+      <w:pPr>
+        <w:shd w:val="clear" w:color="auto" w:fill="1E1E1E"/>
+        <w:spacing w:after="0" w:line="285" w:lineRule="atLeast"/>
+        <w:rPr>
+          <w:rFonts w:ascii="Lucida Console" w:eastAsia="Times New Roman" w:hAnsi="Lucida Console" w:cs="Times New Roman"/>
+          <w:color w:val="D4D4D4"/>
+          <w:sz w:val="21"/>
+          <w:szCs w:val="21"/>
+        </w:rPr>
+      </w:pPr>
+      <w:r>
+        <w:rPr>
+          <w:rFonts w:ascii="Lucida Console" w:eastAsia="Times New Roman" w:hAnsi="Lucida Console" w:cs="Times New Roman"/>
+          <w:color w:val="D4D4D4"/>
+          <w:sz w:val="21"/>
+          <w:szCs w:val="21"/>
+        </w:rPr>
+        <w:t xml:space="preserve">      </w:t>
+      </w:r>
+      <w:r>
+        <w:rPr>
+          <w:rFonts w:ascii="Lucida Console" w:eastAsia="Times New Roman" w:hAnsi="Lucida Console" w:cs="Times New Roman"/>
+          <w:color w:val="9CDCFE"/>
+          <w:sz w:val="21"/>
+          <w:szCs w:val="21"/>
+        </w:rPr>
+        <w:t>href</w:t>
+      </w:r>
+      <w:r>
+        <w:rPr>
+          <w:rFonts w:ascii="Lucida Console" w:eastAsia="Times New Roman" w:hAnsi="Lucida Console" w:cs="Times New Roman"/>
+          <w:color w:val="D4D4D4"/>
+          <w:sz w:val="21"/>
+          <w:szCs w:val="21"/>
+        </w:rPr>
+        <w:t>=</w:t>
+      </w:r>
+      <w:r>
+        <w:rPr>
+          <w:rFonts w:ascii="Lucida Console" w:eastAsia="Times New Roman" w:hAnsi="Lucida Console" w:cs="Times New Roman"/>
+          <w:color w:val="CE9178"/>
+          <w:sz w:val="21"/>
+          <w:szCs w:val="21"/>
+        </w:rPr>
+        <w:t>"atom.xml"</w:t>
+      </w:r>
+    </w:p>
+    <w:p>
+      <w:pPr>
+        <w:shd w:val="clear" w:color="auto" w:fill="1E1E1E"/>
+        <w:spacing w:after="0" w:line="285" w:lineRule="atLeast"/>
+        <w:rPr>
+          <w:rFonts w:ascii="Lucida Console" w:eastAsia="Times New Roman" w:hAnsi="Lucida Console" w:cs="Times New Roman"/>
+          <w:color w:val="D4D4D4"/>
+          <w:sz w:val="21"/>
+          <w:szCs w:val="21"/>
+        </w:rPr>
+      </w:pPr>
+      <w:r>
+        <w:rPr>
+          <w:rFonts w:ascii="Lucida Console" w:eastAsia="Times New Roman" w:hAnsi="Lucida Console" w:cs="Times New Roman"/>
+          <w:color w:val="D4D4D4"/>
+          <w:sz w:val="21"/>
+          <w:szCs w:val="21"/>
+        </w:rPr>
+        <w:t xml:space="preserve">      </w:t>
+      </w:r>
+      <w:r>
+        <w:rPr>
+          <w:rFonts w:ascii="Lucida Console" w:eastAsia="Times New Roman" w:hAnsi="Lucida Console" w:cs="Times New Roman"/>
+          <w:color w:val="9CDCFE"/>
+          <w:sz w:val="21"/>
+          <w:szCs w:val="21"/>
+        </w:rPr>
+        <w:t>type</w:t>
+      </w:r>
+      <w:r>
+        <w:rPr>
+          <w:rFonts w:ascii="Lucida Console" w:eastAsia="Times New Roman" w:hAnsi="Lucida Console" w:cs="Times New Roman"/>
+          <w:color w:val="D4D4D4"/>
+          <w:sz w:val="21"/>
+          <w:szCs w:val="21"/>
+        </w:rPr>
+        <w:t>=</w:t>
+      </w:r>
+      <w:r>
+        <w:rPr>
+          <w:rFonts w:ascii="Lucida Console" w:eastAsia="Times New Roman" w:hAnsi="Lucida Console" w:cs="Times New Roman"/>
+          <w:color w:val="CE9178"/>
+          <w:sz w:val="21"/>
+          <w:szCs w:val="21"/>
+        </w:rPr>
+        <w:t>"application/atom+xml"</w:t>
+      </w:r>
+    </w:p>
+    <w:p>
+      <w:pPr>
+        <w:shd w:val="clear" w:color="auto" w:fill="1E1E1E"/>
+        <w:spacing w:after="0" w:line="285" w:lineRule="atLeast"/>
+        <w:rPr>
+          <w:rFonts w:ascii="Lucida Console" w:eastAsia="Times New Roman" w:hAnsi="Lucida Console" w:cs="Times New Roman"/>
+          <w:color w:val="D4D4D4"/>
+          <w:sz w:val="21"/>
+          <w:szCs w:val="21"/>
+        </w:rPr>
+      </w:pPr>
+      <w:r>
+        <w:rPr>
+          <w:rFonts w:ascii="Lucida Console" w:eastAsia="Times New Roman" w:hAnsi="Lucida Console" w:cs="Times New Roman"/>
+          <w:color w:val="D4D4D4"/>
+          <w:sz w:val="21"/>
+          <w:szCs w:val="21"/>
+        </w:rPr>
+        <w:t xml:space="preserve">      </w:t>
+      </w:r>
+      <w:r>
+        <w:rPr>
+          <w:rFonts w:ascii="Lucida Console" w:eastAsia="Times New Roman" w:hAnsi="Lucida Console" w:cs="Times New Roman"/>
+          <w:color w:val="9CDCFE"/>
+          <w:sz w:val="21"/>
+          <w:szCs w:val="21"/>
+        </w:rPr>
+        <w:t>title</w:t>
+      </w:r>
+      <w:r>
+        <w:rPr>
+          <w:rFonts w:ascii="Lucida Console" w:eastAsia="Times New Roman" w:hAnsi="Lucida Console" w:cs="Times New Roman"/>
+          <w:color w:val="D4D4D4"/>
+          <w:sz w:val="21"/>
+          <w:szCs w:val="21"/>
+        </w:rPr>
+        <w:t>=</w:t>
+      </w:r>
+      <w:r>
+        <w:rPr>
+          <w:rFonts w:ascii="Lucida Console" w:eastAsia="Times New Roman" w:hAnsi="Lucida Console" w:cs="Times New Roman"/>
+          <w:color w:val="CE9178"/>
+          <w:sz w:val="21"/>
+          <w:szCs w:val="21"/>
+        </w:rPr>
+        <w:t>"Atom"</w:t>
+      </w:r>
+    </w:p>
+    <w:p>
+      <w:pPr>
+        <w:shd w:val="clear" w:color="auto" w:fill="1E1E1E"/>
+        <w:spacing w:after="0" w:line="285" w:lineRule="atLeast"/>
+        <w:rPr>
+          <w:rFonts w:ascii="Lucida Console" w:eastAsia="Times New Roman" w:hAnsi="Lucida Console" w:cs="Times New Roman"/>
+          <w:color w:val="D4D4D4"/>
+          <w:sz w:val="21"/>
+          <w:szCs w:val="21"/>
+        </w:rPr>
+      </w:pPr>
+      <w:r>
+        <w:rPr>
+          <w:rFonts w:ascii="Lucida Console" w:eastAsia="Times New Roman" w:hAnsi="Lucida Console" w:cs="Times New Roman"/>
+          <w:color w:val="D4D4D4"/>
+          <w:sz w:val="21"/>
+          <w:szCs w:val="21"/>
+        </w:rPr>
+        <w:t xml:space="preserve">    </w:t>
+      </w:r>
+      <w:r>
+        <w:rPr>
+          <w:rFonts w:ascii="Lucida Console" w:eastAsia="Times New Roman" w:hAnsi="Lucida Console" w:cs="Times New Roman"/>
+          <w:color w:val="808080"/>
+          <w:sz w:val="21"/>
+          <w:szCs w:val="21"/>
+        </w:rPr>
+        <w:t>/&gt;</w:t>
+      </w:r>
+    </w:p>
+    <w:p>
+      <w:pPr>
+        <w:shd w:val="clear" w:color="auto" w:fill="1E1E1E"/>
+        <w:spacing w:after="0" w:line="285" w:lineRule="atLeast"/>
+        <w:rPr>
+          <w:rFonts w:ascii="Lucida Console" w:eastAsia="Times New Roman" w:hAnsi="Lucida Console" w:cs="Times New Roman"/>
+          <w:color w:val="D4D4D4"/>
+          <w:sz w:val="21"/>
+          <w:szCs w:val="21"/>
+        </w:rPr>
+      </w:pPr>
+      <w:r>
+        <w:rPr>
+          <w:rFonts w:ascii="Lucida Console" w:eastAsia="Times New Roman" w:hAnsi="Lucida Console" w:cs="Times New Roman"/>
+          <w:color w:val="808080"/>
+          <w:sz w:val="21"/>
+          <w:szCs w:val="21"/>
+        </w:rPr>
+        <w:t>&lt;</w:t>
+      </w:r>
+      <w:r>
+        <w:rPr>
+          <w:rFonts w:ascii="Lucida Console" w:eastAsia="Times New Roman" w:hAnsi="Lucida Console" w:cs="Times New Roman"/>
+          <w:color w:val="569CD6"/>
+          <w:sz w:val="21"/>
+          <w:szCs w:val="21"/>
+        </w:rPr>
+        <w:t>link</w:t>
+      </w:r>
+    </w:p>
+    <w:p>
+      <w:pPr>
+        <w:shd w:val="clear" w:color="auto" w:fill="1E1E1E"/>
+        <w:spacing w:after="0" w:line="285" w:lineRule="atLeast"/>
+        <w:rPr>
+          <w:rFonts w:ascii="Lucida Console" w:eastAsia="Times New Roman" w:hAnsi="Lucida Console" w:cs="Times New Roman"/>
+          <w:color w:val="D4D4D4"/>
+          <w:sz w:val="21"/>
+          <w:szCs w:val="21"/>
+        </w:rPr>
+      </w:pPr>
+      <w:r>
+        <w:rPr>
+          <w:rFonts w:ascii="Lucida Console" w:eastAsia="Times New Roman" w:hAnsi="Lucida Console" w:cs="Times New Roman"/>
+          <w:color w:val="D4D4D4"/>
+          <w:sz w:val="21"/>
+          <w:szCs w:val="21"/>
+        </w:rPr>
+        <w:t xml:space="preserve">      </w:t>
+      </w:r>
+      <w:r>
+        <w:rPr>
+          <w:rFonts w:ascii="Lucida Console" w:eastAsia="Times New Roman" w:hAnsi="Lucida Console" w:cs="Times New Roman"/>
+          <w:color w:val="9CDCFE"/>
+          <w:sz w:val="21"/>
+          <w:szCs w:val="21"/>
+        </w:rPr>
+        <w:t>rel</w:t>
+      </w:r>
+      <w:r>
+        <w:rPr>
+          <w:rFonts w:ascii="Lucida Console" w:eastAsia="Times New Roman" w:hAnsi="Lucida Console" w:cs="Times New Roman"/>
+          <w:color w:val="D4D4D4"/>
+          <w:sz w:val="21"/>
+          <w:szCs w:val="21"/>
+        </w:rPr>
+        <w:t>=</w:t>
+      </w:r>
+      <w:r>
+        <w:rPr>
+          <w:rFonts w:ascii="Lucida Console" w:eastAsia="Times New Roman" w:hAnsi="Lucida Console" w:cs="Times New Roman"/>
+          <w:color w:val="CE9178"/>
+          <w:sz w:val="21"/>
+          <w:szCs w:val="21"/>
+        </w:rPr>
+        <w:t>"alternate"</w:t>
+      </w:r>
+    </w:p>
+    <w:p>
+      <w:pPr>
+        <w:shd w:val="clear" w:color="auto" w:fill="1E1E1E"/>
+        <w:spacing w:after="0" w:line="285" w:lineRule="atLeast"/>
+        <w:rPr>
+          <w:rFonts w:ascii="Lucida Console" w:eastAsia="Times New Roman" w:hAnsi="Lucida Console" w:cs="Times New Roman"/>
+          <w:color w:val="D4D4D4"/>
+          <w:sz w:val="21"/>
+          <w:szCs w:val="21"/>
+        </w:rPr>
+      </w:pPr>
+      <w:r>
+        <w:rPr>
+          <w:rFonts w:ascii="Lucida Console" w:eastAsia="Times New Roman" w:hAnsi="Lucida Console" w:cs="Times New Roman"/>
+          <w:color w:val="D4D4D4"/>
+          <w:sz w:val="21"/>
+          <w:szCs w:val="21"/>
+        </w:rPr>
+        <w:t xml:space="preserve">      </w:t>
+      </w:r>
+      <w:r>
+        <w:rPr>
+          <w:rFonts w:ascii="Lucida Console" w:eastAsia="Times New Roman" w:hAnsi="Lucida Console" w:cs="Times New Roman"/>
+          <w:color w:val="9CDCFE"/>
+          <w:sz w:val="21"/>
+          <w:szCs w:val="21"/>
+        </w:rPr>
+        <w:t>href</w:t>
+      </w:r>
+      <w:r>
+        <w:rPr>
+          <w:rFonts w:ascii="Lucida Console" w:eastAsia="Times New Roman" w:hAnsi="Lucida Console" w:cs="Times New Roman"/>
+          <w:color w:val="D4D4D4"/>
+          <w:sz w:val="21"/>
+          <w:szCs w:val="21"/>
+        </w:rPr>
+        <w:t>=</w:t>
+      </w:r>
+      <w:r>
+        <w:rPr>
+          <w:rFonts w:ascii="Lucida Console" w:eastAsia="Times New Roman" w:hAnsi="Lucida Console" w:cs="Times New Roman"/>
+          <w:color w:val="CE9178"/>
+          <w:sz w:val="21"/>
+          <w:szCs w:val="21"/>
+        </w:rPr>
+        <w:t>"rss.xml"</w:t>
+      </w:r>
+    </w:p>
+    <w:p>
+      <w:pPr>
+        <w:shd w:val="clear" w:color="auto" w:fill="1E1E1E"/>
+        <w:spacing w:after="0" w:line="285" w:lineRule="atLeast"/>
+        <w:rPr>
+          <w:rFonts w:ascii="Lucida Console" w:eastAsia="Times New Roman" w:hAnsi="Lucida Console" w:cs="Times New Roman"/>
+          <w:color w:val="D4D4D4"/>
+          <w:sz w:val="21"/>
+          <w:szCs w:val="21"/>
+        </w:rPr>
+      </w:pPr>
+      <w:r>
+        <w:rPr>
+          <w:rFonts w:ascii="Lucida Console" w:eastAsia="Times New Roman" w:hAnsi="Lucida Console" w:cs="Times New Roman"/>
+          <w:color w:val="D4D4D4"/>
+          <w:sz w:val="21"/>
+          <w:szCs w:val="21"/>
+        </w:rPr>
+        <w:t xml:space="preserve">      </w:t>
+      </w:r>
+      <w:r>
+        <w:rPr>
+          <w:rFonts w:ascii="Lucida Console" w:eastAsia="Times New Roman" w:hAnsi="Lucida Console" w:cs="Times New Roman"/>
+          <w:color w:val="9CDCFE"/>
+          <w:sz w:val="21"/>
+          <w:szCs w:val="21"/>
+        </w:rPr>
+        <w:t>type</w:t>
+      </w:r>
+      <w:r>
+        <w:rPr>
+          <w:rFonts w:ascii="Lucida Console" w:eastAsia="Times New Roman" w:hAnsi="Lucida Console" w:cs="Times New Roman"/>
+          <w:color w:val="D4D4D4"/>
+          <w:sz w:val="21"/>
+          <w:szCs w:val="21"/>
+        </w:rPr>
+        <w:t>=</w:t>
+      </w:r>
+      <w:r>
+        <w:rPr>
+          <w:rFonts w:ascii="Lucida Console" w:eastAsia="Times New Roman" w:hAnsi="Lucida Console" w:cs="Times New Roman"/>
+          <w:color w:val="CE9178"/>
+          <w:sz w:val="21"/>
+          <w:szCs w:val="21"/>
+        </w:rPr>
+        <w:t>"application/rss+xml"</w:t>
+      </w:r>
+    </w:p>
+    <w:p>
+      <w:pPr>
+        <w:shd w:val="clear" w:color="auto" w:fill="1E1E1E"/>
+        <w:spacing w:after="0" w:line="285" w:lineRule="atLeast"/>
+        <w:rPr>
+          <w:rFonts w:ascii="Lucida Console" w:eastAsia="Times New Roman" w:hAnsi="Lucida Console" w:cs="Times New Roman"/>
+          <w:color w:val="D4D4D4"/>
+          <w:sz w:val="21"/>
+          <w:szCs w:val="21"/>
+        </w:rPr>
+      </w:pPr>
+      <w:r>
+        <w:rPr>
+          <w:rFonts w:ascii="Lucida Console" w:eastAsia="Times New Roman" w:hAnsi="Lucida Console" w:cs="Times New Roman"/>
+          <w:color w:val="D4D4D4"/>
+          <w:sz w:val="21"/>
+          <w:szCs w:val="21"/>
+        </w:rPr>
+        <w:t xml:space="preserve">      </w:t>
+      </w:r>
+      <w:r>
+        <w:rPr>
+          <w:rFonts w:ascii="Lucida Console" w:eastAsia="Times New Roman" w:hAnsi="Lucida Console" w:cs="Times New Roman"/>
+          <w:color w:val="9CDCFE"/>
+          <w:sz w:val="21"/>
+          <w:szCs w:val="21"/>
+        </w:rPr>
+        <w:t>title</w:t>
+      </w:r>
+      <w:r>
+        <w:rPr>
+          <w:rFonts w:ascii="Lucida Console" w:eastAsia="Times New Roman" w:hAnsi="Lucida Console" w:cs="Times New Roman"/>
+          <w:color w:val="D4D4D4"/>
+          <w:sz w:val="21"/>
+          <w:szCs w:val="21"/>
+        </w:rPr>
+        <w:t>=</w:t>
+      </w:r>
+      <w:r>
+        <w:rPr>
+          <w:rFonts w:ascii="Lucida Console" w:eastAsia="Times New Roman" w:hAnsi="Lucida Console" w:cs="Times New Roman"/>
+          <w:color w:val="CE9178"/>
+          <w:sz w:val="21"/>
+          <w:szCs w:val="21"/>
+        </w:rPr>
+        <w:t>"RSS"</w:t>
+      </w:r>
+    </w:p>
+    <w:p>
+      <w:pPr>
+        <w:shd w:val="clear" w:color="auto" w:fill="1E1E1E"/>
+        <w:spacing w:after="0" w:line="285" w:lineRule="atLeast"/>
+        <w:rPr>
+          <w:rFonts w:ascii="Lucida Console" w:eastAsia="Times New Roman" w:hAnsi="Lucida Console" w:cs="Times New Roman"/>
+          <w:color w:val="D4D4D4"/>
+          <w:sz w:val="21"/>
+          <w:szCs w:val="21"/>
+        </w:rPr>
+      </w:pPr>
+      <w:r>
+        <w:rPr>
+          <w:rFonts w:ascii="Lucida Console" w:eastAsia="Times New Roman" w:hAnsi="Lucida Console" w:cs="Times New Roman"/>
+          <w:color w:val="D4D4D4"/>
+          <w:sz w:val="21"/>
+          <w:szCs w:val="21"/>
+        </w:rPr>
+        <w:t xml:space="preserve">    </w:t>
+      </w:r>
+      <w:r>
+        <w:rPr>
+          <w:rFonts w:ascii="Lucida Console" w:eastAsia="Times New Roman" w:hAnsi="Lucida Console" w:cs="Times New Roman"/>
+          <w:color w:val="808080"/>
+          <w:sz w:val="21"/>
+          <w:szCs w:val="21"/>
+        </w:rPr>
+        <w:t>/&gt;</w:t>
+      </w:r>
+    </w:p>
+    <w:p>
+      <w:pPr>
+        <w:pStyle w:val="Paragraphedeliste"/>
+        <w:rPr>
+          <w:rFonts w:cstheme="minorHAnsi"/>
+        </w:rPr>
+      </w:pPr>
+    </w:p>
+    <w:p>
+      <w:pPr>
+        <w:pStyle w:val="Paragraphedeliste"/>
+        <w:rPr>
+          <w:rFonts w:cstheme="minorHAnsi"/>
+        </w:rPr>
+      </w:pPr>
+    </w:p>
+    <w:p>
+      <w:pPr>
+        <w:pStyle w:val="Paragraphedeliste"/>
+        <w:numPr>
+          <w:ilvl w:val="0"/>
+          <w:numId w:val="8"/>
+        </w:numPr>
+        <w:rPr>
+          <w:rFonts w:cstheme="minorHAnsi"/>
+        </w:rPr>
+      </w:pPr>
+      <w:r>
+        <w:rPr>
+          <w:rFonts w:cstheme="minorHAnsi"/>
+        </w:rPr>
+        <w:t>Include Javascript Code in HTML</w:t>
+      </w:r>
+      <w:r>
+        <w:rPr>
+          <w:rFonts w:cstheme="minorHAnsi"/>
+        </w:rPr>
+        <w:t xml:space="preserve"> </w:t>
+      </w:r>
+    </w:p>
+    <w:p>
+      <w:pPr>
+        <w:pStyle w:val="Paragraphedeliste"/>
+        <w:numPr>
+          <w:ilvl w:val="0"/>
+          <w:numId w:val="8"/>
+        </w:numPr>
+        <w:rPr>
+          <w:rFonts w:cstheme="minorHAnsi"/>
+        </w:rPr>
+      </w:pPr>
+      <w:r>
+        <w:rPr>
+          <w:rFonts w:cstheme="minorHAnsi"/>
+        </w:rPr>
+        <w:t>Using HTML with Css</w:t>
+      </w:r>
+    </w:p>
+    <w:p>
+      <w:pPr>
+        <w:rPr>
+          <w:rFonts w:cstheme="minorHAnsi"/>
+        </w:rPr>
+      </w:pPr>
+    </w:p>
+    <w:p>
+      <w:pPr>
+        <w:pStyle w:val="Paragraphedeliste"/>
+        <w:numPr>
+          <w:ilvl w:val="0"/>
+          <w:numId w:val="8"/>
+        </w:numPr>
+        <w:rPr>
+          <w:rFonts w:cstheme="minorHAnsi"/>
+        </w:rPr>
+      </w:pPr>
+      <w:r>
+        <w:rPr>
+          <w:rFonts w:cstheme="minorHAnsi"/>
+        </w:rPr>
+        <w:t>LES IMAGES</w:t>
+      </w:r>
+    </w:p>
+    <w:p>
+      <w:pPr>
+        <w:pStyle w:val="Paragraphedeliste"/>
+        <w:rPr>
+          <w:rFonts w:cstheme="minorHAnsi"/>
+        </w:rPr>
+      </w:pPr>
+    </w:p>
+    <w:p>
+      <w:pPr>
+        <w:pStyle w:val="Paragraphedeliste"/>
+        <w:numPr>
+          <w:ilvl w:val="0"/>
+          <w:numId w:val="5"/>
+        </w:numPr>
+        <w:rPr>
+          <w:rFonts w:cstheme="minorHAnsi"/>
+          <w:lang w:val="fr-FR"/>
+        </w:rPr>
+      </w:pPr>
+      <w:r>
+        <w:rPr>
+          <w:rFonts w:cstheme="minorHAnsi"/>
+          <w:lang w:val="fr-FR"/>
+        </w:rPr>
+        <w:t>s</w:t>
+      </w:r>
+      <w:r>
+        <w:rPr>
+          <w:rFonts w:cstheme="minorHAnsi"/>
+          <w:lang w:val="fr-FR"/>
+        </w:rPr>
+        <w:t xml:space="preserve">rc : </w:t>
+      </w:r>
+      <w:r>
+        <w:rPr>
+          <w:rFonts w:cstheme="minorHAnsi"/>
+          <w:lang w:val="fr-FR"/>
+        </w:rPr>
+        <w:t>spécifie</w:t>
+      </w:r>
+      <w:r>
+        <w:rPr>
+          <w:rFonts w:cstheme="minorHAnsi"/>
+          <w:lang w:val="fr-FR"/>
+        </w:rPr>
+        <w:t xml:space="preserve"> l’URL ou le chemin</w:t>
+      </w:r>
+      <w:r>
+        <w:rPr>
+          <w:rFonts w:cstheme="minorHAnsi"/>
+          <w:lang w:val="fr-FR"/>
+        </w:rPr>
+        <w:t xml:space="preserve"> (</w:t>
+      </w:r>
+      <w:r>
+        <w:rPr>
+          <w:rFonts w:cstheme="minorHAnsi"/>
+          <w:lang w:val="fr-FR"/>
+        </w:rPr>
+        <w:t>absolu</w:t>
+      </w:r>
+      <w:r>
+        <w:rPr>
+          <w:rFonts w:cstheme="minorHAnsi"/>
+          <w:lang w:val="fr-FR"/>
+        </w:rPr>
+        <w:t xml:space="preserve"> ou relatif)</w:t>
+      </w:r>
+      <w:r>
+        <w:rPr>
+          <w:rFonts w:cstheme="minorHAnsi"/>
+          <w:lang w:val="fr-FR"/>
+        </w:rPr>
+        <w:t xml:space="preserve"> de l’image</w:t>
+      </w:r>
+    </w:p>
+    <w:p>
+      <w:pPr>
+        <w:pStyle w:val="Paragraphedeliste"/>
+        <w:numPr>
+          <w:ilvl w:val="0"/>
+          <w:numId w:val="5"/>
+        </w:numPr>
+        <w:rPr>
+          <w:rFonts w:cstheme="minorHAnsi"/>
+          <w:lang w:val="fr-FR"/>
+        </w:rPr>
+      </w:pPr>
+      <w:r>
+        <w:rPr>
+          <w:rFonts w:cstheme="minorHAnsi"/>
+          <w:lang w:val="fr-FR"/>
+        </w:rPr>
+        <w:t xml:space="preserve">srcset : </w:t>
+      </w:r>
+      <w:r>
+        <w:rPr>
+          <w:rFonts w:cstheme="minorHAnsi"/>
+          <w:lang w:val="fr-FR"/>
+        </w:rPr>
+        <w:t>spécifie</w:t>
+      </w:r>
+      <w:r>
+        <w:rPr>
+          <w:rFonts w:cstheme="minorHAnsi"/>
+          <w:lang w:val="fr-FR"/>
+        </w:rPr>
+        <w:t xml:space="preserve"> l’image </w:t>
+      </w:r>
+      <w:r>
+        <w:rPr>
+          <w:rFonts w:cstheme="minorHAnsi"/>
+          <w:lang w:val="fr-FR"/>
+        </w:rPr>
+        <w:t>à</w:t>
+      </w:r>
+      <w:r>
+        <w:rPr>
+          <w:rFonts w:cstheme="minorHAnsi"/>
+          <w:lang w:val="fr-FR"/>
+        </w:rPr>
+        <w:t xml:space="preserve"> utiliser dans une situation (ex </w:t>
+      </w:r>
+      <w:r>
+        <w:rPr>
+          <w:rFonts w:cstheme="minorHAnsi"/>
+          <w:lang w:val="fr-FR"/>
+        </w:rPr>
+        <w:t xml:space="preserve">: high </w:t>
+      </w:r>
+      <w:r>
+        <w:rPr>
+          <w:rFonts w:cstheme="minorHAnsi"/>
+          <w:lang w:val="fr-FR"/>
+        </w:rPr>
+        <w:t>résolution</w:t>
+      </w:r>
+      <w:r>
+        <w:rPr>
+          <w:rFonts w:cstheme="minorHAnsi"/>
+          <w:lang w:val="fr-FR"/>
+        </w:rPr>
+        <w:t xml:space="preserve"> displays, small monitors, etc</w:t>
+      </w:r>
+      <w:r>
+        <w:rPr>
+          <w:rFonts w:cstheme="minorHAnsi"/>
+          <w:lang w:val="fr-FR"/>
+        </w:rPr>
+        <w:t>)</w:t>
+      </w:r>
+    </w:p>
+    <w:p>
+      <w:pPr>
+        <w:pStyle w:val="Paragraphedeliste"/>
+        <w:numPr>
+          <w:ilvl w:val="0"/>
+          <w:numId w:val="5"/>
+        </w:numPr>
+        <w:rPr>
+          <w:rFonts w:cstheme="minorHAnsi"/>
+          <w:lang w:val="fr-FR"/>
+        </w:rPr>
+      </w:pPr>
+      <w:r>
+        <w:rPr>
+          <w:rFonts w:cstheme="minorHAnsi"/>
+          <w:lang w:val="fr-FR"/>
+        </w:rPr>
+        <w:t xml:space="preserve">sizes : </w:t>
+      </w:r>
+      <w:r>
+        <w:rPr>
+          <w:rFonts w:cstheme="minorHAnsi"/>
+          <w:lang w:val="fr-FR"/>
+        </w:rPr>
+        <w:t xml:space="preserve">taille des images selon le breakpoints ( </w:t>
+      </w:r>
+      <w:r>
+        <w:rPr>
+          <w:rFonts w:cstheme="minorHAnsi"/>
+          <w:lang w:val="fr-FR"/>
+        </w:rPr>
+        <w:t>CAD</w:t>
+      </w:r>
+      <w:r>
+        <w:rPr>
+          <w:rFonts w:cstheme="minorHAnsi"/>
+          <w:lang w:val="fr-FR"/>
+        </w:rPr>
+        <w:t xml:space="preserve"> les tailles des </w:t>
+      </w:r>
+      <w:r>
+        <w:rPr>
+          <w:rFonts w:cstheme="minorHAnsi"/>
+          <w:lang w:val="fr-FR"/>
+        </w:rPr>
+        <w:t>écrans</w:t>
+      </w:r>
+      <w:r>
+        <w:rPr>
+          <w:rFonts w:cstheme="minorHAnsi"/>
+          <w:lang w:val="fr-FR"/>
+        </w:rPr>
+        <w:t>)</w:t>
+      </w:r>
+    </w:p>
+    <w:p>
+      <w:pPr>
+        <w:pStyle w:val="Paragraphedeliste"/>
+        <w:numPr>
+          <w:ilvl w:val="0"/>
+          <w:numId w:val="5"/>
+        </w:numPr>
+        <w:rPr>
+          <w:rFonts w:cstheme="minorHAnsi"/>
+          <w:lang w:val="fr-FR"/>
+        </w:rPr>
+      </w:pPr>
+      <w:r>
+        <w:rPr>
+          <w:rFonts w:cstheme="minorHAnsi"/>
+          <w:lang w:val="fr-FR"/>
+        </w:rPr>
+        <w:t xml:space="preserve">alt : le texte alternative lorsque il y a des </w:t>
+      </w:r>
+      <w:r>
+        <w:rPr>
+          <w:rFonts w:cstheme="minorHAnsi"/>
+          <w:lang w:val="fr-FR"/>
+        </w:rPr>
+        <w:t>problèmes</w:t>
+      </w:r>
+      <w:r>
+        <w:rPr>
+          <w:rFonts w:cstheme="minorHAnsi"/>
+          <w:lang w:val="fr-FR"/>
+        </w:rPr>
+        <w:t xml:space="preserve"> de chargements de l’image</w:t>
+      </w:r>
+    </w:p>
+    <w:p>
+      <w:pPr>
+        <w:pStyle w:val="Paragraphedeliste"/>
+        <w:numPr>
+          <w:ilvl w:val="0"/>
+          <w:numId w:val="5"/>
+        </w:numPr>
+        <w:rPr>
+          <w:rFonts w:cstheme="minorHAnsi"/>
+          <w:lang w:val="fr-FR"/>
+        </w:rPr>
+      </w:pPr>
+      <w:r>
+        <w:rPr>
+          <w:rFonts w:cstheme="minorHAnsi"/>
+          <w:lang w:val="fr-FR"/>
+        </w:rPr>
+        <w:t xml:space="preserve">width </w:t>
+      </w:r>
+      <w:r>
+        <w:rPr>
+          <w:rFonts w:cstheme="minorHAnsi"/>
+          <w:lang w:val="fr-FR"/>
+        </w:rPr>
+        <w:t xml:space="preserve">: </w:t>
+      </w:r>
+      <w:r>
+        <w:rPr>
+          <w:rFonts w:cstheme="minorHAnsi"/>
+          <w:lang w:val="fr-FR"/>
+        </w:rPr>
+        <w:t>spécifie</w:t>
+      </w:r>
+      <w:r>
+        <w:rPr>
+          <w:rFonts w:cstheme="minorHAnsi"/>
+          <w:lang w:val="fr-FR"/>
+        </w:rPr>
+        <w:t xml:space="preserve"> la largeur de l’image (optional)</w:t>
+      </w:r>
+    </w:p>
+    <w:p>
+      <w:pPr>
+        <w:pStyle w:val="Paragraphedeliste"/>
+        <w:numPr>
+          <w:ilvl w:val="0"/>
+          <w:numId w:val="5"/>
+        </w:numPr>
+        <w:rPr>
+          <w:rFonts w:cstheme="minorHAnsi"/>
+          <w:lang w:val="fr-FR"/>
+        </w:rPr>
+      </w:pPr>
+      <w:r>
+        <w:rPr>
+          <w:rFonts w:cstheme="minorHAnsi"/>
+          <w:lang w:val="fr-FR"/>
+        </w:rPr>
+        <w:t xml:space="preserve">height : </w:t>
+      </w:r>
+      <w:r>
+        <w:rPr>
+          <w:rFonts w:cstheme="minorHAnsi"/>
+          <w:lang w:val="fr-FR"/>
+        </w:rPr>
+        <w:t>spécifie</w:t>
+      </w:r>
+      <w:r>
+        <w:rPr>
+          <w:rFonts w:cstheme="minorHAnsi"/>
+          <w:lang w:val="fr-FR"/>
+        </w:rPr>
+        <w:t xml:space="preserve"> la </w:t>
+      </w:r>
+      <w:r>
+        <w:rPr>
+          <w:rFonts w:cstheme="minorHAnsi"/>
+          <w:lang w:val="fr-FR"/>
+        </w:rPr>
+        <w:t>hauteur de</w:t>
+      </w:r>
+      <w:r>
+        <w:rPr>
+          <w:rFonts w:cstheme="minorHAnsi"/>
+          <w:lang w:val="fr-FR"/>
+        </w:rPr>
+        <w:t xml:space="preserve"> l’image (optional)</w:t>
+      </w:r>
+    </w:p>
+    <w:p>
+      <w:pPr>
+        <w:pStyle w:val="Paragraphedeliste"/>
+        <w:rPr>
+          <w:rFonts w:cstheme="minorHAnsi"/>
+          <w:lang w:val="fr-FR"/>
+        </w:rPr>
+      </w:pPr>
+    </w:p>
+    <w:p>
+      <w:pPr>
+        <w:pStyle w:val="Paragraphedeliste"/>
+        <w:numPr>
+          <w:ilvl w:val="1"/>
+          <w:numId w:val="8"/>
+        </w:numPr>
+        <w:rPr>
+          <w:rFonts w:cstheme="minorHAnsi"/>
+          <w:lang w:val="fr-FR"/>
+        </w:rPr>
+      </w:pPr>
+      <w:r>
+        <w:rPr>
+          <w:rFonts w:cstheme="minorHAnsi"/>
+          <w:lang w:val="fr-FR"/>
+        </w:rPr>
+        <w:t>Creating an image</w:t>
+      </w:r>
+    </w:p>
+    <w:p>
+      <w:pPr>
+        <w:rPr>
+          <w:rFonts w:cstheme="minorHAnsi"/>
+          <w:lang w:val="fr-FR"/>
+        </w:rPr>
+      </w:pPr>
+      <w:r>
+        <w:rPr>
+          <w:rFonts w:cstheme="minorHAnsi"/>
+          <w:lang w:val="fr-FR"/>
+        </w:rPr>
+        <w:t>Pour ajouter une image sur une page, on utilise la balise &lt;img /&gt;</w:t>
+      </w:r>
+    </w:p>
+    <w:p>
+      <w:pPr>
+        <w:jc w:val="both"/>
+        <w:rPr>
+          <w:rFonts w:cstheme="minorHAnsi"/>
+          <w:lang w:val="fr-FR"/>
+        </w:rPr>
+      </w:pPr>
+      <w:r>
+        <w:rPr>
+          <w:rFonts w:cstheme="minorHAnsi"/>
+          <w:lang w:val="fr-FR"/>
+        </w:rPr>
+        <w:t xml:space="preserve">La balise img n’a pas de balise de fermeture et </w:t>
+      </w:r>
+      <w:r>
+        <w:rPr>
+          <w:rFonts w:cstheme="minorHAnsi"/>
+          <w:lang w:val="fr-FR"/>
+        </w:rPr>
+        <w:t xml:space="preserve">Les deux principaux attributs sont </w:t>
+      </w:r>
+      <w:r>
+        <w:rPr>
+          <w:rFonts w:cstheme="minorHAnsi"/>
+          <w:b/>
+          <w:lang w:val="fr-FR"/>
+        </w:rPr>
+        <w:t>src</w:t>
+      </w:r>
+      <w:r>
+        <w:rPr>
+          <w:rFonts w:cstheme="minorHAnsi"/>
+          <w:b/>
+          <w:lang w:val="fr-FR"/>
+        </w:rPr>
+        <w:t xml:space="preserve"> </w:t>
+      </w:r>
+      <w:r>
+        <w:rPr>
+          <w:rFonts w:cstheme="minorHAnsi"/>
+          <w:lang w:val="fr-FR"/>
+        </w:rPr>
+        <w:t xml:space="preserve">pour </w:t>
+      </w:r>
+      <w:r>
+        <w:rPr>
+          <w:rFonts w:cstheme="minorHAnsi"/>
+          <w:lang w:val="fr-FR"/>
+        </w:rPr>
+        <w:t>définir</w:t>
+      </w:r>
+      <w:r>
+        <w:rPr>
+          <w:rFonts w:cstheme="minorHAnsi"/>
+          <w:lang w:val="fr-FR"/>
+        </w:rPr>
+        <w:t xml:space="preserve"> la source de l’image et </w:t>
+      </w:r>
+      <w:r>
+        <w:rPr>
+          <w:rFonts w:cstheme="minorHAnsi"/>
+          <w:b/>
+          <w:lang w:val="fr-FR"/>
+        </w:rPr>
+        <w:t>alt</w:t>
+      </w:r>
+      <w:r>
+        <w:rPr>
+          <w:rFonts w:cstheme="minorHAnsi"/>
+          <w:b/>
+          <w:lang w:val="fr-FR"/>
+        </w:rPr>
+        <w:t xml:space="preserve"> </w:t>
+      </w:r>
+      <w:r>
+        <w:rPr>
+          <w:rFonts w:cstheme="minorHAnsi"/>
+          <w:lang w:val="fr-FR"/>
+        </w:rPr>
+        <w:t xml:space="preserve">qui affiche </w:t>
+      </w:r>
+      <w:r>
+        <w:rPr>
+          <w:rFonts w:cstheme="minorHAnsi"/>
+          <w:lang w:val="fr-FR"/>
+        </w:rPr>
+        <w:t>un texte alternatif</w:t>
+      </w:r>
+      <w:r>
+        <w:rPr>
+          <w:rFonts w:cstheme="minorHAnsi"/>
+          <w:lang w:val="fr-FR"/>
+        </w:rPr>
+        <w:t xml:space="preserve"> qui </w:t>
+      </w:r>
+      <w:r>
+        <w:rPr>
+          <w:rFonts w:cstheme="minorHAnsi"/>
+          <w:lang w:val="fr-FR"/>
+        </w:rPr>
+        <w:t>décrit</w:t>
+      </w:r>
+      <w:r>
+        <w:rPr>
+          <w:rFonts w:cstheme="minorHAnsi"/>
+          <w:lang w:val="fr-FR"/>
+        </w:rPr>
+        <w:t xml:space="preserve"> l’image</w:t>
+      </w:r>
+      <w:r>
+        <w:rPr>
+          <w:rFonts w:cstheme="minorHAnsi"/>
+          <w:lang w:val="fr-FR"/>
+        </w:rPr>
+        <w:t>.</w:t>
+      </w:r>
+    </w:p>
+    <w:p>
+      <w:pPr>
+        <w:shd w:val="clear" w:color="auto" w:fill="1E1E1E"/>
+        <w:spacing w:after="0" w:line="285" w:lineRule="atLeast"/>
+        <w:rPr>
+          <w:rFonts w:ascii="Lucida Console" w:eastAsia="Times New Roman" w:hAnsi="Lucida Console" w:cs="Times New Roman"/>
+          <w:color w:val="D4D4D4"/>
+          <w:sz w:val="21"/>
+          <w:szCs w:val="21"/>
+          <w:lang w:val="fr-FR"/>
+        </w:rPr>
+      </w:pPr>
+      <w:r>
+        <w:rPr>
+          <w:rFonts w:ascii="Lucida Console" w:eastAsia="Times New Roman" w:hAnsi="Lucida Console" w:cs="Times New Roman"/>
+          <w:color w:val="808080"/>
+          <w:sz w:val="21"/>
+          <w:szCs w:val="21"/>
+          <w:lang w:val="fr-FR"/>
+        </w:rPr>
+        <w:t>&lt;</w:t>
+      </w:r>
+      <w:r>
+        <w:rPr>
+          <w:rFonts w:ascii="Lucida Console" w:eastAsia="Times New Roman" w:hAnsi="Lucida Console" w:cs="Times New Roman"/>
+          <w:color w:val="569CD6"/>
+          <w:sz w:val="21"/>
+          <w:szCs w:val="21"/>
+          <w:lang w:val="fr-FR"/>
+        </w:rPr>
+        <w:t>img</w:t>
+      </w:r>
+      <w:r>
+        <w:rPr>
+          <w:rFonts w:ascii="Lucida Console" w:eastAsia="Times New Roman" w:hAnsi="Lucida Console" w:cs="Times New Roman"/>
+          <w:color w:val="D4D4D4"/>
+          <w:sz w:val="21"/>
+          <w:szCs w:val="21"/>
+          <w:lang w:val="fr-FR"/>
+        </w:rPr>
+        <w:t xml:space="preserve"> </w:t>
+      </w:r>
+      <w:r>
+        <w:rPr>
+          <w:rFonts w:ascii="Lucida Console" w:eastAsia="Times New Roman" w:hAnsi="Lucida Console" w:cs="Times New Roman"/>
+          <w:color w:val="9CDCFE"/>
+          <w:sz w:val="21"/>
+          <w:szCs w:val="21"/>
+          <w:lang w:val="fr-FR"/>
+        </w:rPr>
+        <w:t>src</w:t>
+      </w:r>
+      <w:r>
+        <w:rPr>
+          <w:rFonts w:ascii="Lucida Console" w:eastAsia="Times New Roman" w:hAnsi="Lucida Console" w:cs="Times New Roman"/>
+          <w:color w:val="D4D4D4"/>
+          <w:sz w:val="21"/>
+          <w:szCs w:val="21"/>
+          <w:lang w:val="fr-FR"/>
+        </w:rPr>
+        <w:t>=</w:t>
+      </w:r>
+      <w:r>
+        <w:rPr>
+          <w:rFonts w:ascii="Lucida Console" w:eastAsia="Times New Roman" w:hAnsi="Lucida Console" w:cs="Times New Roman"/>
+          <w:color w:val="CE9178"/>
+          <w:sz w:val="21"/>
+          <w:szCs w:val="21"/>
+          <w:lang w:val="fr-FR"/>
+        </w:rPr>
+        <w:t>"images/profile.jpeg"</w:t>
+      </w:r>
+      <w:r>
+        <w:rPr>
+          <w:rFonts w:ascii="Lucida Console" w:eastAsia="Times New Roman" w:hAnsi="Lucida Console" w:cs="Times New Roman"/>
+          <w:color w:val="D4D4D4"/>
+          <w:sz w:val="21"/>
+          <w:szCs w:val="21"/>
+          <w:lang w:val="fr-FR"/>
+        </w:rPr>
+        <w:t xml:space="preserve"> </w:t>
+      </w:r>
+      <w:r>
+        <w:rPr>
+          <w:rFonts w:ascii="Lucida Console" w:eastAsia="Times New Roman" w:hAnsi="Lucida Console" w:cs="Times New Roman"/>
+          <w:color w:val="9CDCFE"/>
+          <w:sz w:val="21"/>
+          <w:szCs w:val="21"/>
+          <w:lang w:val="fr-FR"/>
+        </w:rPr>
+        <w:t>alt</w:t>
+      </w:r>
+      <w:r>
+        <w:rPr>
+          <w:rFonts w:ascii="Lucida Console" w:eastAsia="Times New Roman" w:hAnsi="Lucida Console" w:cs="Times New Roman"/>
+          <w:color w:val="D4D4D4"/>
+          <w:sz w:val="21"/>
+          <w:szCs w:val="21"/>
+          <w:lang w:val="fr-FR"/>
+        </w:rPr>
+        <w:t>=</w:t>
+      </w:r>
+      <w:r>
+        <w:rPr>
+          <w:rFonts w:ascii="Lucida Console" w:eastAsia="Times New Roman" w:hAnsi="Lucida Console" w:cs="Times New Roman"/>
+          <w:color w:val="CE9178"/>
+          <w:sz w:val="21"/>
+          <w:szCs w:val="21"/>
+          <w:lang w:val="fr-FR"/>
+        </w:rPr>
+        <w:t>"profile de Teddy"</w:t>
+      </w:r>
+      <w:r>
+        <w:rPr>
+          <w:rFonts w:ascii="Lucida Console" w:eastAsia="Times New Roman" w:hAnsi="Lucida Console" w:cs="Times New Roman"/>
+          <w:color w:val="D4D4D4"/>
+          <w:sz w:val="21"/>
+          <w:szCs w:val="21"/>
+          <w:lang w:val="fr-FR"/>
+        </w:rPr>
+        <w:t xml:space="preserve"> </w:t>
+      </w:r>
+      <w:r>
+        <w:rPr>
+          <w:rFonts w:ascii="Lucida Console" w:eastAsia="Times New Roman" w:hAnsi="Lucida Console" w:cs="Times New Roman"/>
+          <w:color w:val="808080"/>
+          <w:sz w:val="21"/>
+          <w:szCs w:val="21"/>
+          <w:lang w:val="fr-FR"/>
+        </w:rPr>
+        <w:t>/&gt;</w:t>
+      </w:r>
+    </w:p>
+    <w:p>
+      <w:pPr>
+        <w:jc w:val="both"/>
+        <w:rPr>
+          <w:rFonts w:cstheme="minorHAnsi"/>
+          <w:lang w:val="fr-FR"/>
+        </w:rPr>
+      </w:pPr>
+    </w:p>
+    <w:p>
+      <w:pPr>
+        <w:jc w:val="both"/>
+        <w:rPr>
+          <w:rFonts w:cstheme="minorHAnsi"/>
+          <w:lang w:val="fr-FR"/>
+        </w:rPr>
+      </w:pPr>
+      <w:r>
+        <w:rPr>
+          <w:rFonts w:cstheme="minorHAnsi"/>
+          <w:lang w:val="fr-FR"/>
+        </w:rPr>
+        <w:t xml:space="preserve">La source peut </w:t>
+      </w:r>
+      <w:r>
+        <w:rPr>
+          <w:rFonts w:cstheme="minorHAnsi"/>
+          <w:lang w:val="fr-FR"/>
+        </w:rPr>
+        <w:t>être</w:t>
+      </w:r>
+      <w:r>
+        <w:rPr>
+          <w:rFonts w:cstheme="minorHAnsi"/>
+          <w:lang w:val="fr-FR"/>
+        </w:rPr>
+        <w:t xml:space="preserve"> une url relative, ou une url absolue (une url depuis internet)</w:t>
+      </w:r>
+    </w:p>
+    <w:p>
+      <w:pPr>
+        <w:shd w:val="clear" w:color="auto" w:fill="1E1E1E"/>
+        <w:spacing w:after="0" w:line="285" w:lineRule="atLeast"/>
+        <w:rPr>
+          <w:rFonts w:ascii="Lucida Console" w:eastAsia="Times New Roman" w:hAnsi="Lucida Console" w:cs="Times New Roman"/>
+          <w:color w:val="D4D4D4"/>
+          <w:sz w:val="21"/>
+          <w:szCs w:val="21"/>
+        </w:rPr>
+      </w:pPr>
+      <w:r>
+        <w:rPr>
+          <w:rFonts w:ascii="Lucida Console" w:eastAsia="Times New Roman" w:hAnsi="Lucida Console" w:cs="Times New Roman"/>
+          <w:color w:val="808080"/>
+          <w:sz w:val="21"/>
+          <w:szCs w:val="21"/>
+        </w:rPr>
+        <w:t>&lt;</w:t>
+      </w:r>
+      <w:r>
+        <w:rPr>
+          <w:rFonts w:ascii="Lucida Console" w:eastAsia="Times New Roman" w:hAnsi="Lucida Console" w:cs="Times New Roman"/>
+          <w:color w:val="569CD6"/>
+          <w:sz w:val="21"/>
+          <w:szCs w:val="21"/>
+        </w:rPr>
+        <w:t>img</w:t>
+      </w:r>
+      <w:r>
+        <w:rPr>
+          <w:rFonts w:ascii="Lucida Console" w:eastAsia="Times New Roman" w:hAnsi="Lucida Console" w:cs="Times New Roman"/>
+          <w:color w:val="D4D4D4"/>
+          <w:sz w:val="21"/>
+          <w:szCs w:val="21"/>
+        </w:rPr>
+        <w:t xml:space="preserve"> </w:t>
+      </w:r>
+      <w:r>
+        <w:rPr>
+          <w:rFonts w:ascii="Lucida Console" w:eastAsia="Times New Roman" w:hAnsi="Lucida Console" w:cs="Times New Roman"/>
+          <w:color w:val="9CDCFE"/>
+          <w:sz w:val="21"/>
+          <w:szCs w:val="21"/>
+        </w:rPr>
+        <w:t>src</w:t>
+      </w:r>
+      <w:r>
+        <w:rPr>
+          <w:rFonts w:ascii="Lucida Console" w:eastAsia="Times New Roman" w:hAnsi="Lucida Console" w:cs="Times New Roman"/>
+          <w:color w:val="D4D4D4"/>
+          <w:sz w:val="21"/>
+          <w:szCs w:val="21"/>
+        </w:rPr>
+        <w:t>=</w:t>
+      </w:r>
+      <w:r>
+        <w:rPr>
+          <w:rFonts w:ascii="Lucida Console" w:eastAsia="Times New Roman" w:hAnsi="Lucida Console" w:cs="Times New Roman"/>
+          <w:color w:val="CE9178"/>
+          <w:sz w:val="21"/>
+          <w:szCs w:val="21"/>
+        </w:rPr>
+        <w:t>"https://i.stack.imgur.com/ALgZi.jpg?s=48&amp;g=1"</w:t>
+      </w:r>
+      <w:r>
+        <w:rPr>
+          <w:rFonts w:ascii="Lucida Console" w:eastAsia="Times New Roman" w:hAnsi="Lucida Console" w:cs="Times New Roman"/>
+          <w:color w:val="D4D4D4"/>
+          <w:sz w:val="21"/>
+          <w:szCs w:val="21"/>
+        </w:rPr>
+        <w:t xml:space="preserve"> </w:t>
+      </w:r>
+      <w:r>
+        <w:rPr>
+          <w:rFonts w:ascii="Lucida Console" w:eastAsia="Times New Roman" w:hAnsi="Lucida Console" w:cs="Times New Roman"/>
+          <w:color w:val="9CDCFE"/>
+          <w:sz w:val="21"/>
+          <w:szCs w:val="21"/>
+        </w:rPr>
+        <w:t>alt</w:t>
+      </w:r>
+      <w:r>
+        <w:rPr>
+          <w:rFonts w:ascii="Lucida Console" w:eastAsia="Times New Roman" w:hAnsi="Lucida Console" w:cs="Times New Roman"/>
+          <w:color w:val="D4D4D4"/>
+          <w:sz w:val="21"/>
+          <w:szCs w:val="21"/>
+        </w:rPr>
+        <w:t>=</w:t>
+      </w:r>
+      <w:r>
+        <w:rPr>
+          <w:rFonts w:ascii="Lucida Console" w:eastAsia="Times New Roman" w:hAnsi="Lucida Console" w:cs="Times New Roman"/>
+          <w:color w:val="CE9178"/>
+          <w:sz w:val="21"/>
+          <w:szCs w:val="21"/>
+        </w:rPr>
+        <w:t>"stack over"</w:t>
+      </w:r>
+      <w:r>
+        <w:rPr>
+          <w:rFonts w:ascii="Lucida Console" w:eastAsia="Times New Roman" w:hAnsi="Lucida Console" w:cs="Times New Roman"/>
+          <w:color w:val="D4D4D4"/>
+          <w:sz w:val="21"/>
+          <w:szCs w:val="21"/>
+        </w:rPr>
+        <w:t xml:space="preserve"> </w:t>
+      </w:r>
+      <w:r>
+        <w:rPr>
+          <w:rFonts w:ascii="Lucida Console" w:eastAsia="Times New Roman" w:hAnsi="Lucida Console" w:cs="Times New Roman"/>
+          <w:color w:val="808080"/>
+          <w:sz w:val="21"/>
+          <w:szCs w:val="21"/>
+        </w:rPr>
+        <w:t>/&gt;</w:t>
+      </w:r>
+    </w:p>
+    <w:p>
+      <w:pPr>
+        <w:jc w:val="both"/>
+        <w:rPr>
+          <w:rFonts w:cstheme="minorHAnsi"/>
+        </w:rPr>
+      </w:pPr>
+    </w:p>
+    <w:p>
+      <w:pPr>
+        <w:jc w:val="both"/>
+        <w:rPr>
+          <w:rFonts w:cstheme="minorHAnsi"/>
+          <w:lang w:val="fr-FR"/>
+        </w:rPr>
+      </w:pPr>
+      <w:r>
+        <w:rPr>
+          <w:rFonts w:cstheme="minorHAnsi"/>
+          <w:lang w:val="fr-FR"/>
+        </w:rPr>
+        <w:t xml:space="preserve">Note : les images ne sont pas techniquement inserées dans la page HTML ; les images sont liées à des pages HTML. La balise </w:t>
+      </w:r>
+      <w:r>
+        <w:rPr>
+          <w:rFonts w:cstheme="minorHAnsi"/>
+          <w:lang w:val="fr-FR"/>
+        </w:rPr>
+        <w:t>&lt;img /&gt; cree un espace de maintien pour l’image referenc</w:t>
+      </w:r>
+      <w:r>
+        <w:rPr>
+          <w:rFonts w:cstheme="minorHAnsi"/>
+          <w:lang w:val="fr-FR"/>
+        </w:rPr>
+        <w:t>ée.</w:t>
+      </w:r>
+    </w:p>
+    <w:p>
+      <w:pPr>
+        <w:jc w:val="both"/>
+        <w:rPr>
+          <w:rFonts w:cstheme="minorHAnsi"/>
+        </w:rPr>
+      </w:pPr>
+      <w:r>
+        <w:rPr>
+          <w:rFonts w:cstheme="minorHAnsi"/>
+          <w:lang w:val="fr-FR"/>
+        </w:rPr>
+        <w:lastRenderedPageBreak/>
+        <w:t xml:space="preserve">Conseil </w:t>
+      </w:r>
+      <w:r>
+        <w:rPr>
+          <w:rFonts w:cstheme="minorHAnsi"/>
+        </w:rPr>
+        <w:t>: pour lier l’image a un autre document, imbriquez seulement la base &lt;img&gt; dans les balises &lt;a&gt;</w:t>
       </w:r>
       <w:bookmarkStart w:id="0" w:name="_GoBack"/>
       <w:bookmarkEnd w:id="0"/>
@@ -37857,7 +39593,7 @@
 </file>
 
 <file path=customXml/itemProps1.xml><?xml version="1.0" encoding="utf-8"?>
-<ds:datastoreItem xmlns:ds="http://schemas.openxmlformats.org/officeDocument/2006/customXml" ds:itemID="{6194F887-AE54-4C66-BF76-4EA512F5762A}">
+<ds:datastoreItem xmlns:ds="http://schemas.openxmlformats.org/officeDocument/2006/customXml" ds:itemID="{3C551895-8967-4186-8D2D-7B83708EDDED}">
   <ds:schemaRefs>
     <ds:schemaRef ds:uri="http://schemas.openxmlformats.org/officeDocument/2006/bibliography"/>
   </ds:schemaRefs>

</xml_diff>

<commit_message>
image and input text
</commit_message>
<xml_diff>
--- a/NOTES/HtmlNote.docx
+++ b/NOTES/HtmlNote.docx
@@ -307,7 +307,19 @@
         <w:rPr>
           <w:lang w:val="fr-FR"/>
         </w:rPr>
-        <w:t xml:space="preserve">Un element est composé </w:t>
+        <w:t xml:space="preserve">Un </w:t>
+      </w:r>
+      <w:r>
+        <w:rPr>
+          <w:lang w:val="fr-FR"/>
+        </w:rPr>
+        <w:t>élément</w:t>
+      </w:r>
+      <w:r>
+        <w:rPr>
+          <w:lang w:val="fr-FR"/>
+        </w:rPr>
+        <w:t xml:space="preserve"> est composé </w:t>
       </w:r>
       <w:r>
         <w:rPr>
@@ -362,7 +374,19 @@
         <w:rPr>
           <w:lang w:val="fr-FR"/>
         </w:rPr>
-        <w:t xml:space="preserve">Certains elements HTML n’ont pas de balise de fermeture ni de contenu. Ceux sont </w:t>
+        <w:t xml:space="preserve">Certains </w:t>
+      </w:r>
+      <w:r>
+        <w:rPr>
+          <w:lang w:val="fr-FR"/>
+        </w:rPr>
+        <w:t>éléments</w:t>
+      </w:r>
+      <w:r>
+        <w:rPr>
+          <w:lang w:val="fr-FR"/>
+        </w:rPr>
+        <w:t xml:space="preserve"> HTML n’ont pas de balise de fermeture ni de contenu. Ceux sont </w:t>
       </w:r>
       <w:r>
         <w:rPr>
@@ -393,7 +417,31 @@
         <w:rPr>
           <w:lang w:val="fr-FR"/>
         </w:rPr>
-        <w:t>Les noms des elements peuvent etre considérés comme des mots clés descriptifs pour le contenu qu’ils contiennent, tels que : video, audio, table</w:t>
+        <w:t xml:space="preserve">Les noms des </w:t>
+      </w:r>
+      <w:r>
+        <w:rPr>
+          <w:lang w:val="fr-FR"/>
+        </w:rPr>
+        <w:t>éléments</w:t>
+      </w:r>
+      <w:r>
+        <w:rPr>
+          <w:lang w:val="fr-FR"/>
+        </w:rPr>
+        <w:t xml:space="preserve"> peuvent </w:t>
+      </w:r>
+      <w:r>
+        <w:rPr>
+          <w:lang w:val="fr-FR"/>
+        </w:rPr>
+        <w:t>être</w:t>
+      </w:r>
+      <w:r>
+        <w:rPr>
+          <w:lang w:val="fr-FR"/>
+        </w:rPr>
+        <w:t xml:space="preserve"> considérés comme des mots clés descriptifs pour le contenu qu’ils contiennent, tels que : video, audio, table</w:t>
       </w:r>
       <w:r>
         <w:rPr>
@@ -717,6 +765,11 @@
       </w:r>
     </w:p>
     <w:p>
+      <w:pPr>
+        <w:rPr>
+          <w:lang w:val="fr-FR"/>
+        </w:rPr>
+      </w:pPr>
       <w:r>
         <w:rPr>
           <w:lang w:val="fr-FR"/>
@@ -1383,6 +1436,7 @@
           <w:color w:val="D4D4D4"/>
           <w:sz w:val="21"/>
           <w:szCs w:val="21"/>
+          <w:lang w:val="fr-FR"/>
         </w:rPr>
       </w:pPr>
       <w:r>
@@ -1400,6 +1454,7 @@
           <w:color w:val="808080"/>
           <w:sz w:val="21"/>
           <w:szCs w:val="21"/>
+          <w:lang w:val="fr-FR"/>
         </w:rPr>
         <w:t>&lt;/</w:t>
       </w:r>
@@ -1409,6 +1464,7 @@
           <w:color w:val="569CD6"/>
           <w:sz w:val="21"/>
           <w:szCs w:val="21"/>
+          <w:lang w:val="fr-FR"/>
         </w:rPr>
         <w:t>body</w:t>
       </w:r>
@@ -1418,6 +1474,7 @@
           <w:color w:val="808080"/>
           <w:sz w:val="21"/>
           <w:szCs w:val="21"/>
+          <w:lang w:val="fr-FR"/>
         </w:rPr>
         <w:t>&gt;</w:t>
       </w:r>
@@ -1431,14 +1488,16 @@
           <w:color w:val="D4D4D4"/>
           <w:sz w:val="21"/>
           <w:szCs w:val="21"/>
-        </w:rPr>
-      </w:pPr>
-      <w:r>
-        <w:rPr>
-          <w:rFonts w:ascii="Lucida Console" w:eastAsia="Times New Roman" w:hAnsi="Lucida Console" w:cs="Times New Roman"/>
-          <w:color w:val="808080"/>
-          <w:sz w:val="21"/>
-          <w:szCs w:val="21"/>
+          <w:lang w:val="fr-FR"/>
+        </w:rPr>
+      </w:pPr>
+      <w:r>
+        <w:rPr>
+          <w:rFonts w:ascii="Lucida Console" w:eastAsia="Times New Roman" w:hAnsi="Lucida Console" w:cs="Times New Roman"/>
+          <w:color w:val="808080"/>
+          <w:sz w:val="21"/>
+          <w:szCs w:val="21"/>
+          <w:lang w:val="fr-FR"/>
         </w:rPr>
         <w:t>&lt;/</w:t>
       </w:r>
@@ -1448,6 +1507,7 @@
           <w:color w:val="569CD6"/>
           <w:sz w:val="21"/>
           <w:szCs w:val="21"/>
+          <w:lang w:val="fr-FR"/>
         </w:rPr>
         <w:t>html</w:t>
       </w:r>
@@ -1457,13 +1517,28 @@
           <w:color w:val="808080"/>
           <w:sz w:val="21"/>
           <w:szCs w:val="21"/>
+          <w:lang w:val="fr-FR"/>
         </w:rPr>
         <w:t>&gt;</w:t>
       </w:r>
     </w:p>
-    <w:p/>
-    <w:p>
-      <w:r>
+    <w:p>
+      <w:pPr>
+        <w:rPr>
+          <w:lang w:val="fr-FR"/>
+        </w:rPr>
+      </w:pPr>
+    </w:p>
+    <w:p>
+      <w:pPr>
+        <w:rPr>
+          <w:lang w:val="fr-FR"/>
+        </w:rPr>
+      </w:pPr>
+      <w:r>
+        <w:rPr>
+          <w:lang w:val="fr-FR"/>
+        </w:rPr>
         <w:t>Explication de cette page</w:t>
       </w:r>
     </w:p>
@@ -3855,9 +3930,6 @@
     <w:p>
       <w:pPr>
         <w:ind w:left="360"/>
-        <w:rPr>
-          <w:lang w:val="fr-FR"/>
-        </w:rPr>
       </w:pPr>
     </w:p>
     <w:p>
@@ -4019,6 +4091,11 @@
       </w:r>
     </w:p>
     <w:p>
+      <w:pPr>
+        <w:rPr>
+          <w:lang w:val="fr-FR"/>
+        </w:rPr>
+      </w:pPr>
       <w:r>
         <w:rPr>
           <w:lang w:val="fr-FR"/>
@@ -4153,6 +4230,7 @@
           <w:color w:val="D4D4D4"/>
           <w:sz w:val="21"/>
           <w:szCs w:val="21"/>
+          <w:lang w:val="fr-FR"/>
         </w:rPr>
         <w:lastRenderedPageBreak/>
         <w:t> </w:t>
@@ -4329,6 +4407,7 @@
           <w:color w:val="D4D4D4"/>
           <w:sz w:val="21"/>
           <w:szCs w:val="21"/>
+          <w:lang w:val="fr-FR"/>
         </w:rPr>
       </w:pPr>
       <w:r>
@@ -4346,6 +4425,7 @@
           <w:color w:val="808080"/>
           <w:sz w:val="21"/>
           <w:szCs w:val="21"/>
+          <w:lang w:val="fr-FR"/>
         </w:rPr>
         <w:t>&lt;/</w:t>
       </w:r>
@@ -4355,6 +4435,7 @@
           <w:color w:val="569CD6"/>
           <w:sz w:val="21"/>
           <w:szCs w:val="21"/>
+          <w:lang w:val="fr-FR"/>
         </w:rPr>
         <w:t>p</w:t>
       </w:r>
@@ -4364,6 +4445,7 @@
           <w:color w:val="808080"/>
           <w:sz w:val="21"/>
           <w:szCs w:val="21"/>
+          <w:lang w:val="fr-FR"/>
         </w:rPr>
         <w:t>&gt;</w:t>
       </w:r>
@@ -4705,6 +4787,7 @@
           <w:color w:val="D4D4D4"/>
           <w:sz w:val="21"/>
           <w:szCs w:val="21"/>
+          <w:lang w:val="fr-FR"/>
         </w:rPr>
       </w:pPr>
       <w:r>
@@ -4722,6 +4805,7 @@
           <w:color w:val="808080"/>
           <w:sz w:val="21"/>
           <w:szCs w:val="21"/>
+          <w:lang w:val="fr-FR"/>
         </w:rPr>
         <w:t>&lt;/</w:t>
       </w:r>
@@ -4731,6 +4815,7 @@
           <w:color w:val="569CD6"/>
           <w:sz w:val="21"/>
           <w:szCs w:val="21"/>
+          <w:lang w:val="fr-FR"/>
         </w:rPr>
         <w:t>p</w:t>
       </w:r>
@@ -4740,6 +4825,7 @@
           <w:color w:val="808080"/>
           <w:sz w:val="21"/>
           <w:szCs w:val="21"/>
+          <w:lang w:val="fr-FR"/>
         </w:rPr>
         <w:t>&gt;</w:t>
       </w:r>
@@ -4747,23 +4833,44 @@
     <w:p>
       <w:pPr>
         <w:ind w:left="360"/>
+        <w:rPr>
+          <w:lang w:val="fr-FR"/>
+        </w:rPr>
       </w:pPr>
     </w:p>
     <w:p>
       <w:pPr>
         <w:ind w:left="360"/>
-      </w:pPr>
-      <w:r>
+        <w:rPr>
+          <w:lang w:val="fr-FR"/>
+        </w:rPr>
+      </w:pPr>
+      <w:r>
+        <w:rPr>
+          <w:lang w:val="fr-FR"/>
+        </w:rPr>
         <w:t xml:space="preserve">&lt;b&gt; </w:t>
       </w:r>
       <w:r>
+        <w:rPr>
+          <w:lang w:val="fr-FR"/>
+        </w:rPr>
         <w:t>contenu &lt;/b&gt;</w:t>
       </w:r>
       <w:r>
+        <w:rPr>
+          <w:lang w:val="fr-FR"/>
+        </w:rPr>
         <w:t>:</w:t>
       </w:r>
     </w:p>
-    <w:p/>
+    <w:p>
+      <w:pPr>
+        <w:rPr>
+          <w:lang w:val="fr-FR"/>
+        </w:rPr>
+      </w:pPr>
+    </w:p>
     <w:p>
       <w:pPr>
         <w:shd w:val="clear" w:color="auto" w:fill="1E1E1E"/>
@@ -4773,14 +4880,16 @@
           <w:color w:val="D4D4D4"/>
           <w:sz w:val="21"/>
           <w:szCs w:val="21"/>
-        </w:rPr>
-      </w:pPr>
-      <w:r>
-        <w:rPr>
-          <w:rFonts w:ascii="Lucida Console" w:eastAsia="Times New Roman" w:hAnsi="Lucida Console" w:cs="Times New Roman"/>
-          <w:color w:val="808080"/>
-          <w:sz w:val="21"/>
-          <w:szCs w:val="21"/>
+          <w:lang w:val="fr-FR"/>
+        </w:rPr>
+      </w:pPr>
+      <w:r>
+        <w:rPr>
+          <w:rFonts w:ascii="Lucida Console" w:eastAsia="Times New Roman" w:hAnsi="Lucida Console" w:cs="Times New Roman"/>
+          <w:color w:val="808080"/>
+          <w:sz w:val="21"/>
+          <w:szCs w:val="21"/>
+          <w:lang w:val="fr-FR"/>
         </w:rPr>
         <w:t>&lt;</w:t>
       </w:r>
@@ -4790,6 +4899,7 @@
           <w:color w:val="569CD6"/>
           <w:sz w:val="21"/>
           <w:szCs w:val="21"/>
+          <w:lang w:val="fr-FR"/>
         </w:rPr>
         <w:t>p</w:t>
       </w:r>
@@ -4799,6 +4909,7 @@
           <w:color w:val="808080"/>
           <w:sz w:val="21"/>
           <w:szCs w:val="21"/>
+          <w:lang w:val="fr-FR"/>
         </w:rPr>
         <w:t>&gt;</w:t>
       </w:r>
@@ -4820,8 +4931,18 @@
           <w:color w:val="D4D4D4"/>
           <w:sz w:val="21"/>
           <w:szCs w:val="21"/>
-        </w:rPr>
-        <w:t>      Here is some content from an article that contains the</w:t>
+          <w:lang w:val="fr-FR"/>
+        </w:rPr>
+        <w:t xml:space="preserve">      </w:t>
+      </w:r>
+      <w:r>
+        <w:rPr>
+          <w:rFonts w:ascii="Lucida Console" w:eastAsia="Times New Roman" w:hAnsi="Lucida Console" w:cs="Times New Roman"/>
+          <w:color w:val="D4D4D4"/>
+          <w:sz w:val="21"/>
+          <w:szCs w:val="21"/>
+        </w:rPr>
+        <w:t>Here is some content from an article that contains the</w:t>
       </w:r>
     </w:p>
     <w:p>
@@ -4926,6 +5047,7 @@
           <w:color w:val="D4D4D4"/>
           <w:sz w:val="21"/>
           <w:szCs w:val="21"/>
+          <w:lang w:val="fr-FR"/>
         </w:rPr>
       </w:pPr>
       <w:r>
@@ -4943,6 +5065,7 @@
           <w:color w:val="808080"/>
           <w:sz w:val="21"/>
           <w:szCs w:val="21"/>
+          <w:lang w:val="fr-FR"/>
         </w:rPr>
         <w:t>&lt;/</w:t>
       </w:r>
@@ -4952,6 +5075,7 @@
           <w:color w:val="569CD6"/>
           <w:sz w:val="21"/>
           <w:szCs w:val="21"/>
+          <w:lang w:val="fr-FR"/>
         </w:rPr>
         <w:t>p</w:t>
       </w:r>
@@ -4961,12 +5085,25 @@
           <w:color w:val="808080"/>
           <w:sz w:val="21"/>
           <w:szCs w:val="21"/>
+          <w:lang w:val="fr-FR"/>
         </w:rPr>
         <w:t>&gt;</w:t>
       </w:r>
     </w:p>
-    <w:p/>
-    <w:p/>
+    <w:p>
+      <w:pPr>
+        <w:rPr>
+          <w:lang w:val="fr-FR"/>
+        </w:rPr>
+      </w:pPr>
+    </w:p>
+    <w:p>
+      <w:pPr>
+        <w:rPr>
+          <w:lang w:val="fr-FR"/>
+        </w:rPr>
+      </w:pPr>
+    </w:p>
     <w:p>
       <w:pPr>
         <w:rPr>
@@ -5405,15 +5542,7 @@
     </w:p>
     <w:p/>
     <w:p>
-      <w:pPr>
-        <w:rPr>
-          <w:lang w:val="fr-FR"/>
-        </w:rPr>
-      </w:pPr>
-      <w:r>
-        <w:rPr>
-          <w:lang w:val="fr-FR"/>
-        </w:rPr>
+      <w:r>
         <w:t xml:space="preserve">&lt;i&gt; </w:t>
       </w:r>
     </w:p>
@@ -7202,16 +7331,27 @@
           <w:color w:val="D4D4D4"/>
           <w:sz w:val="21"/>
           <w:szCs w:val="21"/>
-        </w:rPr>
-      </w:pPr>
-      <w:r>
-        <w:rPr>
-          <w:rFonts w:ascii="Lucida Console" w:eastAsia="Times New Roman" w:hAnsi="Lucida Console" w:cs="Times New Roman"/>
-          <w:color w:val="D4D4D4"/>
-          <w:sz w:val="21"/>
-          <w:szCs w:val="21"/>
-        </w:rPr>
-        <w:t>      deleniti sunt ipsum.</w:t>
+          <w:lang w:val="fr-FR"/>
+        </w:rPr>
+      </w:pPr>
+      <w:r>
+        <w:rPr>
+          <w:rFonts w:ascii="Lucida Console" w:eastAsia="Times New Roman" w:hAnsi="Lucida Console" w:cs="Times New Roman"/>
+          <w:color w:val="D4D4D4"/>
+          <w:sz w:val="21"/>
+          <w:szCs w:val="21"/>
+        </w:rPr>
+        <w:t xml:space="preserve">      </w:t>
+      </w:r>
+      <w:r>
+        <w:rPr>
+          <w:rFonts w:ascii="Lucida Console" w:eastAsia="Times New Roman" w:hAnsi="Lucida Console" w:cs="Times New Roman"/>
+          <w:color w:val="D4D4D4"/>
+          <w:sz w:val="21"/>
+          <w:szCs w:val="21"/>
+          <w:lang w:val="fr-FR"/>
+        </w:rPr>
+        <w:t>deleniti sunt ipsum.</w:t>
       </w:r>
     </w:p>
     <w:p>
@@ -7223,14 +7363,16 @@
           <w:color w:val="D4D4D4"/>
           <w:sz w:val="21"/>
           <w:szCs w:val="21"/>
-        </w:rPr>
-      </w:pPr>
-      <w:r>
-        <w:rPr>
-          <w:rFonts w:ascii="Lucida Console" w:eastAsia="Times New Roman" w:hAnsi="Lucida Console" w:cs="Times New Roman"/>
-          <w:color w:val="D4D4D4"/>
-          <w:sz w:val="21"/>
-          <w:szCs w:val="21"/>
+          <w:lang w:val="fr-FR"/>
+        </w:rPr>
+      </w:pPr>
+      <w:r>
+        <w:rPr>
+          <w:rFonts w:ascii="Lucida Console" w:eastAsia="Times New Roman" w:hAnsi="Lucida Console" w:cs="Times New Roman"/>
+          <w:color w:val="D4D4D4"/>
+          <w:sz w:val="21"/>
+          <w:szCs w:val="21"/>
+          <w:lang w:val="fr-FR"/>
         </w:rPr>
         <w:t xml:space="preserve">    </w:t>
       </w:r>
@@ -7240,6 +7382,7 @@
           <w:color w:val="808080"/>
           <w:sz w:val="21"/>
           <w:szCs w:val="21"/>
+          <w:lang w:val="fr-FR"/>
         </w:rPr>
         <w:t>&lt;/</w:t>
       </w:r>
@@ -7249,6 +7392,7 @@
           <w:color w:val="569CD6"/>
           <w:sz w:val="21"/>
           <w:szCs w:val="21"/>
+          <w:lang w:val="fr-FR"/>
         </w:rPr>
         <w:t>p</w:t>
       </w:r>
@@ -7258,6 +7402,7 @@
           <w:color w:val="808080"/>
           <w:sz w:val="21"/>
           <w:szCs w:val="21"/>
+          <w:lang w:val="fr-FR"/>
         </w:rPr>
         <w:t>&gt;</w:t>
       </w:r>
@@ -7771,6 +7916,7 @@
           <w:color w:val="D4D4D4"/>
           <w:sz w:val="21"/>
           <w:szCs w:val="21"/>
+          <w:lang w:val="fr-FR"/>
         </w:rPr>
         <w:t xml:space="preserve">    </w:t>
       </w:r>
@@ -9726,6 +9872,7 @@
           <w:color w:val="D4D4D4"/>
           <w:sz w:val="21"/>
           <w:szCs w:val="21"/>
+          <w:lang w:val="fr-FR"/>
         </w:rPr>
       </w:pPr>
       <w:r>
@@ -9744,6 +9891,7 @@
           <w:color w:val="808080"/>
           <w:sz w:val="21"/>
           <w:szCs w:val="21"/>
+          <w:lang w:val="fr-FR"/>
         </w:rPr>
         <w:t>&gt;</w:t>
       </w:r>
@@ -10217,6 +10365,7 @@
           <w:color w:val="D4D4D4"/>
           <w:sz w:val="21"/>
           <w:szCs w:val="21"/>
+          <w:lang w:val="fr-FR"/>
         </w:rPr>
         <w:t> </w:t>
       </w:r>
@@ -11304,15 +11453,13 @@
       <w:pPr>
         <w:rPr>
           <w:rFonts w:cstheme="minorHAnsi"/>
-          <w:lang w:val="fr-FR"/>
-        </w:rPr>
-      </w:pPr>
-    </w:p>
-    <w:p>
-      <w:pPr>
-        <w:rPr>
-          <w:rFonts w:cstheme="minorHAnsi"/>
-          <w:lang w:val="fr-FR"/>
+        </w:rPr>
+      </w:pPr>
+    </w:p>
+    <w:p>
+      <w:pPr>
+        <w:rPr>
+          <w:rFonts w:cstheme="minorHAnsi"/>
         </w:rPr>
       </w:pPr>
     </w:p>
@@ -13611,6 +13758,7 @@
           <w:color w:val="D4D4D4"/>
           <w:sz w:val="21"/>
           <w:szCs w:val="21"/>
+          <w:lang w:val="fr-FR"/>
         </w:rPr>
         <w:t xml:space="preserve">    </w:t>
       </w:r>
@@ -13903,6 +14051,7 @@
           <w:color w:val="D4D4D4"/>
           <w:sz w:val="21"/>
           <w:szCs w:val="21"/>
+          <w:lang w:val="fr-FR"/>
         </w:rPr>
       </w:pPr>
       <w:r>
@@ -13920,6 +14069,7 @@
           <w:color w:val="808080"/>
           <w:sz w:val="21"/>
           <w:szCs w:val="21"/>
+          <w:lang w:val="fr-FR"/>
         </w:rPr>
         <w:t>&lt;/</w:t>
       </w:r>
@@ -13929,6 +14079,7 @@
           <w:color w:val="569CD6"/>
           <w:sz w:val="21"/>
           <w:szCs w:val="21"/>
+          <w:lang w:val="fr-FR"/>
         </w:rPr>
         <w:t>ol</w:t>
       </w:r>
@@ -13938,6 +14089,7 @@
           <w:color w:val="808080"/>
           <w:sz w:val="21"/>
           <w:szCs w:val="21"/>
+          <w:lang w:val="fr-FR"/>
         </w:rPr>
         <w:t>&gt;</w:t>
       </w:r>
@@ -14110,6 +14262,7 @@
           <w:color w:val="D4D4D4"/>
           <w:sz w:val="21"/>
           <w:szCs w:val="21"/>
+          <w:lang w:val="fr-FR"/>
         </w:rPr>
         <w:t xml:space="preserve">    </w:t>
       </w:r>
@@ -14438,6 +14591,7 @@
           <w:color w:val="D4D4D4"/>
           <w:sz w:val="21"/>
           <w:szCs w:val="21"/>
+          <w:lang w:val="fr-FR"/>
         </w:rPr>
       </w:pPr>
       <w:r>
@@ -14455,6 +14609,7 @@
           <w:color w:val="808080"/>
           <w:sz w:val="21"/>
           <w:szCs w:val="21"/>
+          <w:lang w:val="fr-FR"/>
         </w:rPr>
         <w:t>&lt;/</w:t>
       </w:r>
@@ -14464,6 +14619,7 @@
           <w:color w:val="569CD6"/>
           <w:sz w:val="21"/>
           <w:szCs w:val="21"/>
+          <w:lang w:val="fr-FR"/>
         </w:rPr>
         <w:t>ol</w:t>
       </w:r>
@@ -14473,6 +14629,7 @@
           <w:color w:val="808080"/>
           <w:sz w:val="21"/>
           <w:szCs w:val="21"/>
+          <w:lang w:val="fr-FR"/>
         </w:rPr>
         <w:t>&gt;</w:t>
       </w:r>
@@ -14517,6 +14674,7 @@
           <w:color w:val="D4D4D4"/>
           <w:sz w:val="21"/>
           <w:szCs w:val="21"/>
+          <w:lang w:val="fr-FR"/>
         </w:rPr>
         <w:t xml:space="preserve">    </w:t>
       </w:r>
@@ -15163,6 +15321,7 @@
           <w:color w:val="D4D4D4"/>
           <w:sz w:val="21"/>
           <w:szCs w:val="21"/>
+          <w:lang w:val="fr-FR"/>
         </w:rPr>
         <w:t xml:space="preserve">    </w:t>
       </w:r>
@@ -20942,6 +21101,7 @@
           <w:color w:val="D4D4D4"/>
           <w:sz w:val="21"/>
           <w:szCs w:val="21"/>
+          <w:lang w:val="fr-FR"/>
         </w:rPr>
       </w:pPr>
       <w:r>
@@ -20959,6 +21119,7 @@
           <w:color w:val="808080"/>
           <w:sz w:val="21"/>
           <w:szCs w:val="21"/>
+          <w:lang w:val="fr-FR"/>
         </w:rPr>
         <w:t>&lt;</w:t>
       </w:r>
@@ -20968,6 +21129,7 @@
           <w:color w:val="569CD6"/>
           <w:sz w:val="21"/>
           <w:szCs w:val="21"/>
+          <w:lang w:val="fr-FR"/>
         </w:rPr>
         <w:t>td</w:t>
       </w:r>
@@ -20977,6 +21139,7 @@
           <w:color w:val="808080"/>
           <w:sz w:val="21"/>
           <w:szCs w:val="21"/>
+          <w:lang w:val="fr-FR"/>
         </w:rPr>
         <w:t>&gt;</w:t>
       </w:r>
@@ -20986,6 +21149,7 @@
           <w:color w:val="D4D4D4"/>
           <w:sz w:val="21"/>
           <w:szCs w:val="21"/>
+          <w:lang w:val="fr-FR"/>
         </w:rPr>
         <w:t>12</w:t>
       </w:r>
@@ -20995,6 +21159,7 @@
           <w:color w:val="808080"/>
           <w:sz w:val="21"/>
           <w:szCs w:val="21"/>
+          <w:lang w:val="fr-FR"/>
         </w:rPr>
         <w:t>&lt;/</w:t>
       </w:r>
@@ -21004,6 +21169,7 @@
           <w:color w:val="569CD6"/>
           <w:sz w:val="21"/>
           <w:szCs w:val="21"/>
+          <w:lang w:val="fr-FR"/>
         </w:rPr>
         <w:t>td</w:t>
       </w:r>
@@ -21013,6 +21179,7 @@
           <w:color w:val="808080"/>
           <w:sz w:val="21"/>
           <w:szCs w:val="21"/>
+          <w:lang w:val="fr-FR"/>
         </w:rPr>
         <w:t>&gt;</w:t>
       </w:r>
@@ -21026,14 +21193,16 @@
           <w:color w:val="D4D4D4"/>
           <w:sz w:val="21"/>
           <w:szCs w:val="21"/>
-        </w:rPr>
-      </w:pPr>
-      <w:r>
-        <w:rPr>
-          <w:rFonts w:ascii="Lucida Console" w:eastAsia="Times New Roman" w:hAnsi="Lucida Console" w:cs="Times New Roman"/>
-          <w:color w:val="D4D4D4"/>
-          <w:sz w:val="21"/>
-          <w:szCs w:val="21"/>
+          <w:lang w:val="fr-FR"/>
+        </w:rPr>
+      </w:pPr>
+      <w:r>
+        <w:rPr>
+          <w:rFonts w:ascii="Lucida Console" w:eastAsia="Times New Roman" w:hAnsi="Lucida Console" w:cs="Times New Roman"/>
+          <w:color w:val="D4D4D4"/>
+          <w:sz w:val="21"/>
+          <w:szCs w:val="21"/>
+          <w:lang w:val="fr-FR"/>
         </w:rPr>
         <w:t xml:space="preserve">      </w:t>
       </w:r>
@@ -21043,6 +21212,7 @@
           <w:color w:val="808080"/>
           <w:sz w:val="21"/>
           <w:szCs w:val="21"/>
+          <w:lang w:val="fr-FR"/>
         </w:rPr>
         <w:t>&lt;/</w:t>
       </w:r>
@@ -21052,6 +21222,7 @@
           <w:color w:val="569CD6"/>
           <w:sz w:val="21"/>
           <w:szCs w:val="21"/>
+          <w:lang w:val="fr-FR"/>
         </w:rPr>
         <w:t>tr</w:t>
       </w:r>
@@ -21061,6 +21232,7 @@
           <w:color w:val="808080"/>
           <w:sz w:val="21"/>
           <w:szCs w:val="21"/>
+          <w:lang w:val="fr-FR"/>
         </w:rPr>
         <w:t>&gt;</w:t>
       </w:r>
@@ -21074,14 +21246,16 @@
           <w:color w:val="D4D4D4"/>
           <w:sz w:val="21"/>
           <w:szCs w:val="21"/>
-        </w:rPr>
-      </w:pPr>
-      <w:r>
-        <w:rPr>
-          <w:rFonts w:ascii="Lucida Console" w:eastAsia="Times New Roman" w:hAnsi="Lucida Console" w:cs="Times New Roman"/>
-          <w:color w:val="D4D4D4"/>
-          <w:sz w:val="21"/>
-          <w:szCs w:val="21"/>
+          <w:lang w:val="fr-FR"/>
+        </w:rPr>
+      </w:pPr>
+      <w:r>
+        <w:rPr>
+          <w:rFonts w:ascii="Lucida Console" w:eastAsia="Times New Roman" w:hAnsi="Lucida Console" w:cs="Times New Roman"/>
+          <w:color w:val="D4D4D4"/>
+          <w:sz w:val="21"/>
+          <w:szCs w:val="21"/>
+          <w:lang w:val="fr-FR"/>
         </w:rPr>
         <w:lastRenderedPageBreak/>
         <w:t xml:space="preserve">    </w:t>
@@ -21092,6 +21266,7 @@
           <w:color w:val="808080"/>
           <w:sz w:val="21"/>
           <w:szCs w:val="21"/>
+          <w:lang w:val="fr-FR"/>
         </w:rPr>
         <w:t>&lt;/</w:t>
       </w:r>
@@ -21101,6 +21276,7 @@
           <w:color w:val="569CD6"/>
           <w:sz w:val="21"/>
           <w:szCs w:val="21"/>
+          <w:lang w:val="fr-FR"/>
         </w:rPr>
         <w:t>table</w:t>
       </w:r>
@@ -21110,6 +21286,7 @@
           <w:color w:val="808080"/>
           <w:sz w:val="21"/>
           <w:szCs w:val="21"/>
+          <w:lang w:val="fr-FR"/>
         </w:rPr>
         <w:t>&gt;</w:t>
       </w:r>
@@ -23286,14 +23463,16 @@
           <w:color w:val="D4D4D4"/>
           <w:sz w:val="21"/>
           <w:szCs w:val="21"/>
-        </w:rPr>
-      </w:pPr>
-      <w:r>
-        <w:rPr>
-          <w:rFonts w:ascii="Lucida Console" w:eastAsia="Times New Roman" w:hAnsi="Lucida Console" w:cs="Times New Roman"/>
-          <w:color w:val="808080"/>
-          <w:sz w:val="21"/>
-          <w:szCs w:val="21"/>
+          <w:lang w:val="fr-FR"/>
+        </w:rPr>
+      </w:pPr>
+      <w:r>
+        <w:rPr>
+          <w:rFonts w:ascii="Lucida Console" w:eastAsia="Times New Roman" w:hAnsi="Lucida Console" w:cs="Times New Roman"/>
+          <w:color w:val="808080"/>
+          <w:sz w:val="21"/>
+          <w:szCs w:val="21"/>
+          <w:lang w:val="fr-FR"/>
         </w:rPr>
         <w:t>&lt;</w:t>
       </w:r>
@@ -23303,6 +23482,7 @@
           <w:color w:val="569CD6"/>
           <w:sz w:val="21"/>
           <w:szCs w:val="21"/>
+          <w:lang w:val="fr-FR"/>
         </w:rPr>
         <w:t>table</w:t>
       </w:r>
@@ -23312,6 +23492,7 @@
           <w:color w:val="D4D4D4"/>
           <w:sz w:val="21"/>
           <w:szCs w:val="21"/>
+          <w:lang w:val="fr-FR"/>
         </w:rPr>
         <w:t xml:space="preserve"> </w:t>
       </w:r>
@@ -23321,6 +23502,7 @@
           <w:color w:val="F44747"/>
           <w:sz w:val="21"/>
           <w:szCs w:val="21"/>
+          <w:lang w:val="fr-FR"/>
         </w:rPr>
         <w:t>border</w:t>
       </w:r>
@@ -23330,6 +23512,7 @@
           <w:color w:val="D4D4D4"/>
           <w:sz w:val="21"/>
           <w:szCs w:val="21"/>
+          <w:lang w:val="fr-FR"/>
         </w:rPr>
         <w:t>=</w:t>
       </w:r>
@@ -23339,6 +23522,7 @@
           <w:color w:val="CE9178"/>
           <w:sz w:val="21"/>
           <w:szCs w:val="21"/>
+          <w:lang w:val="fr-FR"/>
         </w:rPr>
         <w:t>"1"</w:t>
       </w:r>
@@ -23348,6 +23532,7 @@
           <w:color w:val="808080"/>
           <w:sz w:val="21"/>
           <w:szCs w:val="21"/>
+          <w:lang w:val="fr-FR"/>
         </w:rPr>
         <w:t>&gt;</w:t>
       </w:r>
@@ -23369,6 +23554,7 @@
           <w:color w:val="D4D4D4"/>
           <w:sz w:val="21"/>
           <w:szCs w:val="21"/>
+          <w:lang w:val="fr-FR"/>
         </w:rPr>
         <w:t xml:space="preserve">      </w:t>
       </w:r>
@@ -27513,14 +27699,16 @@
           <w:color w:val="D4D4D4"/>
           <w:sz w:val="21"/>
           <w:szCs w:val="21"/>
-        </w:rPr>
-      </w:pPr>
-      <w:r>
-        <w:rPr>
-          <w:rFonts w:ascii="Lucida Console" w:eastAsia="Times New Roman" w:hAnsi="Lucida Console" w:cs="Times New Roman"/>
-          <w:color w:val="808080"/>
-          <w:sz w:val="21"/>
-          <w:szCs w:val="21"/>
+          <w:lang w:val="fr-FR"/>
+        </w:rPr>
+      </w:pPr>
+      <w:r>
+        <w:rPr>
+          <w:rFonts w:ascii="Lucida Console" w:eastAsia="Times New Roman" w:hAnsi="Lucida Console" w:cs="Times New Roman"/>
+          <w:color w:val="808080"/>
+          <w:sz w:val="21"/>
+          <w:szCs w:val="21"/>
+          <w:lang w:val="fr-FR"/>
         </w:rPr>
         <w:t>&lt;</w:t>
       </w:r>
@@ -27530,6 +27718,7 @@
           <w:color w:val="569CD6"/>
           <w:sz w:val="21"/>
           <w:szCs w:val="21"/>
+          <w:lang w:val="fr-FR"/>
         </w:rPr>
         <w:t>div</w:t>
       </w:r>
@@ -27539,6 +27728,7 @@
           <w:color w:val="D4D4D4"/>
           <w:sz w:val="21"/>
           <w:szCs w:val="21"/>
+          <w:lang w:val="fr-FR"/>
         </w:rPr>
         <w:t xml:space="preserve"> </w:t>
       </w:r>
@@ -27548,6 +27738,7 @@
           <w:color w:val="9CDCFE"/>
           <w:sz w:val="21"/>
           <w:szCs w:val="21"/>
+          <w:lang w:val="fr-FR"/>
         </w:rPr>
         <w:t>class</w:t>
       </w:r>
@@ -27557,6 +27748,7 @@
           <w:color w:val="D4D4D4"/>
           <w:sz w:val="21"/>
           <w:szCs w:val="21"/>
+          <w:lang w:val="fr-FR"/>
         </w:rPr>
         <w:t>=</w:t>
       </w:r>
@@ -27566,6 +27758,7 @@
           <w:color w:val="CE9178"/>
           <w:sz w:val="21"/>
           <w:szCs w:val="21"/>
+          <w:lang w:val="fr-FR"/>
         </w:rPr>
         <w:t>"classe1 classe2"</w:t>
       </w:r>
@@ -27575,6 +27768,7 @@
           <w:color w:val="808080"/>
           <w:sz w:val="21"/>
           <w:szCs w:val="21"/>
+          <w:lang w:val="fr-FR"/>
         </w:rPr>
         <w:t>&gt;&lt;/</w:t>
       </w:r>
@@ -27584,6 +27778,7 @@
           <w:color w:val="569CD6"/>
           <w:sz w:val="21"/>
           <w:szCs w:val="21"/>
+          <w:lang w:val="fr-FR"/>
         </w:rPr>
         <w:t>div</w:t>
       </w:r>
@@ -27593,6 +27788,7 @@
           <w:color w:val="808080"/>
           <w:sz w:val="21"/>
           <w:szCs w:val="21"/>
+          <w:lang w:val="fr-FR"/>
         </w:rPr>
         <w:t>&gt;</w:t>
       </w:r>
@@ -27998,6 +28194,7 @@
           <w:color w:val="D4D4D4"/>
           <w:sz w:val="21"/>
           <w:szCs w:val="21"/>
+          <w:lang w:val="fr-FR"/>
         </w:rPr>
         <w:t xml:space="preserve">    </w:t>
       </w:r>
@@ -28189,7 +28386,6 @@
       <w:pPr>
         <w:rPr>
           <w:rFonts w:cstheme="minorHAnsi"/>
-          <w:lang w:val="fr-FR"/>
         </w:rPr>
       </w:pPr>
     </w:p>
@@ -28711,6 +28907,7 @@
           <w:color w:val="D4D4D4"/>
           <w:sz w:val="21"/>
           <w:szCs w:val="21"/>
+          <w:lang w:val="fr-FR"/>
         </w:rPr>
         <w:t xml:space="preserve">    </w:t>
       </w:r>
@@ -29167,6 +29364,7 @@
           <w:color w:val="808080"/>
           <w:sz w:val="21"/>
           <w:szCs w:val="21"/>
+          <w:lang w:val="fr-FR"/>
         </w:rPr>
         <w:t xml:space="preserve">    </w:t>
       </w:r>
@@ -30083,6 +30281,7 @@
           <w:color w:val="D4D4D4"/>
           <w:sz w:val="21"/>
           <w:szCs w:val="21"/>
+          <w:lang w:val="fr-FR"/>
         </w:rPr>
       </w:pPr>
       <w:r>
@@ -30100,6 +30299,7 @@
           <w:color w:val="808080"/>
           <w:sz w:val="21"/>
           <w:szCs w:val="21"/>
+          <w:lang w:val="fr-FR"/>
         </w:rPr>
         <w:t>&lt;</w:t>
       </w:r>
@@ -30109,6 +30309,7 @@
           <w:color w:val="569CD6"/>
           <w:sz w:val="21"/>
           <w:szCs w:val="21"/>
+          <w:lang w:val="fr-FR"/>
         </w:rPr>
         <w:t>div</w:t>
       </w:r>
@@ -30118,6 +30319,7 @@
           <w:color w:val="D4D4D4"/>
           <w:sz w:val="21"/>
           <w:szCs w:val="21"/>
+          <w:lang w:val="fr-FR"/>
         </w:rPr>
         <w:t xml:space="preserve"> </w:t>
       </w:r>
@@ -30127,6 +30329,7 @@
           <w:color w:val="9CDCFE"/>
           <w:sz w:val="21"/>
           <w:szCs w:val="21"/>
+          <w:lang w:val="fr-FR"/>
         </w:rPr>
         <w:t>id</w:t>
       </w:r>
@@ -30136,6 +30339,7 @@
           <w:color w:val="D4D4D4"/>
           <w:sz w:val="21"/>
           <w:szCs w:val="21"/>
+          <w:lang w:val="fr-FR"/>
         </w:rPr>
         <w:t>=</w:t>
       </w:r>
@@ -30145,6 +30349,7 @@
           <w:color w:val="CE9178"/>
           <w:sz w:val="21"/>
           <w:szCs w:val="21"/>
+          <w:lang w:val="fr-FR"/>
         </w:rPr>
         <w:t>"</w:t>
       </w:r>
@@ -30154,6 +30359,7 @@
           <w:color w:val="CE9178"/>
           <w:sz w:val="21"/>
           <w:szCs w:val="21"/>
+          <w:lang w:val="fr-FR"/>
         </w:rPr>
         <w:t>♤</w:t>
       </w:r>
@@ -30163,6 +30369,7 @@
           <w:color w:val="CE9178"/>
           <w:sz w:val="21"/>
           <w:szCs w:val="21"/>
+          <w:lang w:val="fr-FR"/>
         </w:rPr>
         <w:t>₩</w:t>
       </w:r>
@@ -30172,6 +30379,7 @@
           <w:color w:val="CE9178"/>
           <w:sz w:val="21"/>
           <w:szCs w:val="21"/>
+          <w:lang w:val="fr-FR"/>
         </w:rPr>
         <w:t>¤</w:t>
       </w:r>
@@ -30181,6 +30389,7 @@
           <w:color w:val="CE9178"/>
           <w:sz w:val="21"/>
           <w:szCs w:val="21"/>
+          <w:lang w:val="fr-FR"/>
         </w:rPr>
         <w:t>☆</w:t>
       </w:r>
@@ -30190,6 +30399,7 @@
           <w:color w:val="CE9178"/>
           <w:sz w:val="21"/>
           <w:szCs w:val="21"/>
+          <w:lang w:val="fr-FR"/>
         </w:rPr>
         <w:t>€</w:t>
       </w:r>
@@ -30199,6 +30409,7 @@
           <w:color w:val="CE9178"/>
           <w:sz w:val="21"/>
           <w:szCs w:val="21"/>
+          <w:lang w:val="fr-FR"/>
         </w:rPr>
         <w:t>~</w:t>
       </w:r>
@@ -30208,6 +30419,7 @@
           <w:color w:val="CE9178"/>
           <w:sz w:val="21"/>
           <w:szCs w:val="21"/>
+          <w:lang w:val="fr-FR"/>
         </w:rPr>
         <w:t>¥</w:t>
       </w:r>
@@ -30217,6 +30429,7 @@
           <w:color w:val="CE9178"/>
           <w:sz w:val="21"/>
           <w:szCs w:val="21"/>
+          <w:lang w:val="fr-FR"/>
         </w:rPr>
         <w:t>"</w:t>
       </w:r>
@@ -30226,6 +30439,7 @@
           <w:color w:val="808080"/>
           <w:sz w:val="21"/>
           <w:szCs w:val="21"/>
+          <w:lang w:val="fr-FR"/>
         </w:rPr>
         <w:t>&gt;</w:t>
       </w:r>
@@ -30235,6 +30449,7 @@
           <w:color w:val="D4D4D4"/>
           <w:sz w:val="21"/>
           <w:szCs w:val="21"/>
+          <w:lang w:val="fr-FR"/>
         </w:rPr>
         <w:t>...</w:t>
       </w:r>
@@ -30244,6 +30459,7 @@
           <w:color w:val="808080"/>
           <w:sz w:val="21"/>
           <w:szCs w:val="21"/>
+          <w:lang w:val="fr-FR"/>
         </w:rPr>
         <w:t>&lt;/</w:t>
       </w:r>
@@ -30253,6 +30469,7 @@
           <w:color w:val="569CD6"/>
           <w:sz w:val="21"/>
           <w:szCs w:val="21"/>
+          <w:lang w:val="fr-FR"/>
         </w:rPr>
         <w:t>div</w:t>
       </w:r>
@@ -30262,6 +30479,7 @@
           <w:color w:val="808080"/>
           <w:sz w:val="21"/>
           <w:szCs w:val="21"/>
+          <w:lang w:val="fr-FR"/>
         </w:rPr>
         <w:t>&gt;</w:t>
       </w:r>
@@ -30275,6 +30493,7 @@
           <w:color w:val="D4D4D4"/>
           <w:sz w:val="21"/>
           <w:szCs w:val="21"/>
+          <w:lang w:val="fr-FR"/>
         </w:rPr>
       </w:pPr>
     </w:p>
@@ -30310,14 +30529,16 @@
           <w:color w:val="D4D4D4"/>
           <w:sz w:val="21"/>
           <w:szCs w:val="21"/>
-        </w:rPr>
-      </w:pPr>
-      <w:r>
-        <w:rPr>
-          <w:rFonts w:ascii="Lucida Console" w:eastAsia="Times New Roman" w:hAnsi="Lucida Console" w:cs="Times New Roman"/>
-          <w:color w:val="808080"/>
-          <w:sz w:val="21"/>
-          <w:szCs w:val="21"/>
+          <w:lang w:val="fr-FR"/>
+        </w:rPr>
+      </w:pPr>
+      <w:r>
+        <w:rPr>
+          <w:rFonts w:ascii="Lucida Console" w:eastAsia="Times New Roman" w:hAnsi="Lucida Console" w:cs="Times New Roman"/>
+          <w:color w:val="808080"/>
+          <w:sz w:val="21"/>
+          <w:szCs w:val="21"/>
+          <w:lang w:val="fr-FR"/>
         </w:rPr>
         <w:t>&lt;</w:t>
       </w:r>
@@ -30327,6 +30548,7 @@
           <w:color w:val="569CD6"/>
           <w:sz w:val="21"/>
           <w:szCs w:val="21"/>
+          <w:lang w:val="fr-FR"/>
         </w:rPr>
         <w:t>div</w:t>
       </w:r>
@@ -30336,6 +30558,7 @@
           <w:color w:val="D4D4D4"/>
           <w:sz w:val="21"/>
           <w:szCs w:val="21"/>
+          <w:lang w:val="fr-FR"/>
         </w:rPr>
         <w:t xml:space="preserve"> </w:t>
       </w:r>
@@ -30345,6 +30568,7 @@
           <w:color w:val="9CDCFE"/>
           <w:sz w:val="21"/>
           <w:szCs w:val="21"/>
+          <w:lang w:val="fr-FR"/>
         </w:rPr>
         <w:t>class</w:t>
       </w:r>
@@ -30354,6 +30578,7 @@
           <w:color w:val="D4D4D4"/>
           <w:sz w:val="21"/>
           <w:szCs w:val="21"/>
+          <w:lang w:val="fr-FR"/>
         </w:rPr>
         <w:t>=</w:t>
       </w:r>
@@ -30363,6 +30588,7 @@
           <w:color w:val="CE9178"/>
           <w:sz w:val="21"/>
           <w:szCs w:val="21"/>
+          <w:lang w:val="fr-FR"/>
         </w:rPr>
         <w:t>" "</w:t>
       </w:r>
@@ -30372,6 +30598,7 @@
           <w:color w:val="808080"/>
           <w:sz w:val="21"/>
           <w:szCs w:val="21"/>
+          <w:lang w:val="fr-FR"/>
         </w:rPr>
         <w:t>&gt;&lt;/</w:t>
       </w:r>
@@ -30381,6 +30608,7 @@
           <w:color w:val="569CD6"/>
           <w:sz w:val="21"/>
           <w:szCs w:val="21"/>
+          <w:lang w:val="fr-FR"/>
         </w:rPr>
         <w:t>div</w:t>
       </w:r>
@@ -30390,6 +30618,7 @@
           <w:color w:val="808080"/>
           <w:sz w:val="21"/>
           <w:szCs w:val="21"/>
+          <w:lang w:val="fr-FR"/>
         </w:rPr>
         <w:t>&gt;</w:t>
       </w:r>
@@ -30611,6 +30840,7 @@
           <w:color w:val="D4D4D4"/>
           <w:sz w:val="21"/>
           <w:szCs w:val="21"/>
+          <w:lang w:val="fr-FR"/>
         </w:rPr>
         <w:lastRenderedPageBreak/>
         <w:t> </w:t>
@@ -31037,7 +31267,6 @@
       <w:pPr>
         <w:rPr>
           <w:rFonts w:cstheme="minorHAnsi"/>
-          <w:lang w:val="fr-FR"/>
         </w:rPr>
       </w:pPr>
     </w:p>
@@ -31193,14 +31422,16 @@
           <w:color w:val="D4D4D4"/>
           <w:sz w:val="21"/>
           <w:szCs w:val="21"/>
-        </w:rPr>
-      </w:pPr>
-      <w:r>
-        <w:rPr>
-          <w:rFonts w:ascii="Lucida Console" w:eastAsia="Times New Roman" w:hAnsi="Lucida Console" w:cs="Times New Roman"/>
-          <w:color w:val="808080"/>
-          <w:sz w:val="21"/>
-          <w:szCs w:val="21"/>
+          <w:lang w:val="fr-FR"/>
+        </w:rPr>
+      </w:pPr>
+      <w:r>
+        <w:rPr>
+          <w:rFonts w:ascii="Lucida Console" w:eastAsia="Times New Roman" w:hAnsi="Lucida Console" w:cs="Times New Roman"/>
+          <w:color w:val="808080"/>
+          <w:sz w:val="21"/>
+          <w:szCs w:val="21"/>
+          <w:lang w:val="fr-FR"/>
         </w:rPr>
         <w:t>&lt;</w:t>
       </w:r>
@@ -31210,6 +31441,7 @@
           <w:color w:val="569CD6"/>
           <w:sz w:val="21"/>
           <w:szCs w:val="21"/>
+          <w:lang w:val="fr-FR"/>
         </w:rPr>
         <w:t>div</w:t>
       </w:r>
@@ -31219,6 +31451,7 @@
           <w:color w:val="D4D4D4"/>
           <w:sz w:val="21"/>
           <w:szCs w:val="21"/>
+          <w:lang w:val="fr-FR"/>
         </w:rPr>
         <w:t xml:space="preserve"> </w:t>
       </w:r>
@@ -31228,6 +31461,7 @@
           <w:color w:val="9CDCFE"/>
           <w:sz w:val="21"/>
           <w:szCs w:val="21"/>
+          <w:lang w:val="fr-FR"/>
         </w:rPr>
         <w:t>id</w:t>
       </w:r>
@@ -31237,6 +31471,7 @@
           <w:color w:val="D4D4D4"/>
           <w:sz w:val="21"/>
           <w:szCs w:val="21"/>
+          <w:lang w:val="fr-FR"/>
         </w:rPr>
         <w:t>=</w:t>
       </w:r>
@@ -31246,6 +31481,7 @@
           <w:color w:val="CE9178"/>
           <w:sz w:val="21"/>
           <w:szCs w:val="21"/>
+          <w:lang w:val="fr-FR"/>
         </w:rPr>
         <w:t>"9lions"</w:t>
       </w:r>
@@ -31255,6 +31491,7 @@
           <w:color w:val="808080"/>
           <w:sz w:val="21"/>
           <w:szCs w:val="21"/>
+          <w:lang w:val="fr-FR"/>
         </w:rPr>
         <w:t>&gt;&lt;/</w:t>
       </w:r>
@@ -31264,6 +31501,7 @@
           <w:color w:val="569CD6"/>
           <w:sz w:val="21"/>
           <w:szCs w:val="21"/>
+          <w:lang w:val="fr-FR"/>
         </w:rPr>
         <w:t>div</w:t>
       </w:r>
@@ -31273,6 +31511,7 @@
           <w:color w:val="808080"/>
           <w:sz w:val="21"/>
           <w:szCs w:val="21"/>
+          <w:lang w:val="fr-FR"/>
         </w:rPr>
         <w:t>&gt;</w:t>
       </w:r>
@@ -31543,6 +31782,7 @@
           <w:color w:val="D4D4D4"/>
           <w:sz w:val="21"/>
           <w:szCs w:val="21"/>
+          <w:lang w:val="fr-FR"/>
         </w:rPr>
         <w:t xml:space="preserve">    </w:t>
       </w:r>
@@ -32261,6 +32501,7 @@
           <w:color w:val="D4D4D4"/>
           <w:sz w:val="21"/>
           <w:szCs w:val="21"/>
+          <w:lang w:val="fr-FR"/>
         </w:rPr>
       </w:pPr>
       <w:r>
@@ -32278,6 +32519,7 @@
           <w:color w:val="9CDCFE"/>
           <w:sz w:val="21"/>
           <w:szCs w:val="21"/>
+          <w:lang w:val="fr-FR"/>
         </w:rPr>
         <w:t>console</w:t>
       </w:r>
@@ -32287,6 +32529,7 @@
           <w:color w:val="D4D4D4"/>
           <w:sz w:val="21"/>
           <w:szCs w:val="21"/>
+          <w:lang w:val="fr-FR"/>
         </w:rPr>
         <w:t>.</w:t>
       </w:r>
@@ -32296,6 +32539,7 @@
           <w:color w:val="DCDCAA"/>
           <w:sz w:val="21"/>
           <w:szCs w:val="21"/>
+          <w:lang w:val="fr-FR"/>
         </w:rPr>
         <w:t>log</w:t>
       </w:r>
@@ -32305,6 +32549,7 @@
           <w:color w:val="D4D4D4"/>
           <w:sz w:val="21"/>
           <w:szCs w:val="21"/>
+          <w:lang w:val="fr-FR"/>
         </w:rPr>
         <w:t>(</w:t>
       </w:r>
@@ -32314,6 +32559,7 @@
           <w:color w:val="9CDCFE"/>
           <w:sz w:val="21"/>
           <w:szCs w:val="21"/>
+          <w:lang w:val="fr-FR"/>
         </w:rPr>
         <w:t>html</w:t>
       </w:r>
@@ -32323,6 +32569,7 @@
           <w:color w:val="D4D4D4"/>
           <w:sz w:val="21"/>
           <w:szCs w:val="21"/>
+          <w:lang w:val="fr-FR"/>
         </w:rPr>
         <w:t>);</w:t>
       </w:r>
@@ -32336,14 +32583,16 @@
           <w:color w:val="D4D4D4"/>
           <w:sz w:val="21"/>
           <w:szCs w:val="21"/>
-        </w:rPr>
-      </w:pPr>
-      <w:r>
-        <w:rPr>
-          <w:rFonts w:ascii="Lucida Console" w:eastAsia="Times New Roman" w:hAnsi="Lucida Console" w:cs="Times New Roman"/>
-          <w:color w:val="808080"/>
-          <w:sz w:val="21"/>
-          <w:szCs w:val="21"/>
+          <w:lang w:val="fr-FR"/>
+        </w:rPr>
+      </w:pPr>
+      <w:r>
+        <w:rPr>
+          <w:rFonts w:ascii="Lucida Console" w:eastAsia="Times New Roman" w:hAnsi="Lucida Console" w:cs="Times New Roman"/>
+          <w:color w:val="808080"/>
+          <w:sz w:val="21"/>
+          <w:szCs w:val="21"/>
+          <w:lang w:val="fr-FR"/>
         </w:rPr>
         <w:t>&lt;/</w:t>
       </w:r>
@@ -32353,6 +32602,7 @@
           <w:color w:val="569CD6"/>
           <w:sz w:val="21"/>
           <w:szCs w:val="21"/>
+          <w:lang w:val="fr-FR"/>
         </w:rPr>
         <w:t>script</w:t>
       </w:r>
@@ -32362,6 +32612,7 @@
           <w:color w:val="808080"/>
           <w:sz w:val="21"/>
           <w:szCs w:val="21"/>
+          <w:lang w:val="fr-FR"/>
         </w:rPr>
         <w:t>&gt;</w:t>
       </w:r>
@@ -32525,7 +32776,21 @@
           <w:rFonts w:cstheme="minorHAnsi"/>
           <w:lang w:val="fr-FR"/>
         </w:rPr>
-        <w:t xml:space="preserve">ées dans des elements HTML. Les données stockées peuvent </w:t>
+        <w:t xml:space="preserve">ées dans des </w:t>
+      </w:r>
+      <w:r>
+        <w:rPr>
+          <w:rFonts w:cstheme="minorHAnsi"/>
+          <w:lang w:val="fr-FR"/>
+        </w:rPr>
+        <w:t>éléments</w:t>
+      </w:r>
+      <w:r>
+        <w:rPr>
+          <w:rFonts w:cstheme="minorHAnsi"/>
+          <w:lang w:val="fr-FR"/>
+        </w:rPr>
+        <w:t xml:space="preserve"> HTML. Les données stockées peuvent </w:t>
       </w:r>
       <w:r>
         <w:rPr>
@@ -34006,6 +34271,7 @@
       <w:pPr>
         <w:rPr>
           <w:rFonts w:cstheme="minorHAnsi"/>
+          <w:lang w:val="fr-FR"/>
         </w:rPr>
       </w:pPr>
       <w:r>
@@ -34672,14 +34938,42 @@
           <w:rFonts w:cstheme="minorHAnsi"/>
           <w:lang w:val="fr-FR"/>
         </w:rPr>
-        <w:t xml:space="preserve">&lt;link&gt; a l’interieur de &lt;head&gt; en haut de votre code HTML. </w:t>
-      </w:r>
-      <w:r>
-        <w:rPr>
-          <w:rFonts w:cstheme="minorHAnsi"/>
-          <w:lang w:val="fr-FR"/>
-        </w:rPr>
-        <w:t>De cette facon le CSS sera chargé en premier et s’appliquera lors de son chargement plutôt que d’afficher du code code HTML sans style jusqu’à ce que le CSS soit chargé.</w:t>
+        <w:t>&lt;link&gt; a l’</w:t>
+      </w:r>
+      <w:r>
+        <w:rPr>
+          <w:rFonts w:cstheme="minorHAnsi"/>
+          <w:lang w:val="fr-FR"/>
+        </w:rPr>
+        <w:t>intérieur</w:t>
+      </w:r>
+      <w:r>
+        <w:rPr>
+          <w:rFonts w:cstheme="minorHAnsi"/>
+          <w:lang w:val="fr-FR"/>
+        </w:rPr>
+        <w:t xml:space="preserve"> de &lt;head&gt; en haut de votre code HTML. </w:t>
+      </w:r>
+      <w:r>
+        <w:rPr>
+          <w:rFonts w:cstheme="minorHAnsi"/>
+          <w:lang w:val="fr-FR"/>
+        </w:rPr>
+        <w:t xml:space="preserve">De cette </w:t>
+      </w:r>
+      <w:r>
+        <w:rPr>
+          <w:rFonts w:cstheme="minorHAnsi"/>
+          <w:lang w:val="fr-FR"/>
+        </w:rPr>
+        <w:t>façon</w:t>
+      </w:r>
+      <w:r>
+        <w:rPr>
+          <w:rFonts w:cstheme="minorHAnsi"/>
+          <w:lang w:val="fr-FR"/>
+        </w:rPr>
+        <w:t xml:space="preserve"> le CSS sera chargé en premier et s’appliquera lors de son chargement plutôt que d’afficher du code HTML sans style jusqu’à ce que le CSS soit chargé.</w:t>
       </w:r>
       <w:r>
         <w:rPr>
@@ -34701,7 +34995,35 @@
           <w:rFonts w:cstheme="minorHAnsi"/>
           <w:lang w:val="fr-FR"/>
         </w:rPr>
-        <w:t>L’attribut type n’est pas necessaire dans HTML5 car HTML5 prend generalement en charge CSS.</w:t>
+        <w:t xml:space="preserve">L’attribut type n’est pas </w:t>
+      </w:r>
+      <w:r>
+        <w:rPr>
+          <w:rFonts w:cstheme="minorHAnsi"/>
+          <w:lang w:val="fr-FR"/>
+        </w:rPr>
+        <w:t>nécessaire</w:t>
+      </w:r>
+      <w:r>
+        <w:rPr>
+          <w:rFonts w:cstheme="minorHAnsi"/>
+          <w:lang w:val="fr-FR"/>
+        </w:rPr>
+        <w:t xml:space="preserve"> dans HTML5 car HTML5 prend </w:t>
+      </w:r>
+      <w:r>
+        <w:rPr>
+          <w:rFonts w:cstheme="minorHAnsi"/>
+          <w:lang w:val="fr-FR"/>
+        </w:rPr>
+        <w:t>généralement</w:t>
+      </w:r>
+      <w:r>
+        <w:rPr>
+          <w:rFonts w:cstheme="minorHAnsi"/>
+          <w:lang w:val="fr-FR"/>
+        </w:rPr>
+        <w:t xml:space="preserve"> en charge CSS.</w:t>
       </w:r>
     </w:p>
     <w:p>
@@ -34871,11 +35193,13 @@
       <w:pPr>
         <w:rPr>
           <w:rFonts w:cstheme="minorHAnsi"/>
-        </w:rPr>
-      </w:pPr>
-      <w:r>
-        <w:rPr>
-          <w:rFonts w:cstheme="minorHAnsi"/>
+          <w:lang w:val="fr-FR"/>
+        </w:rPr>
+      </w:pPr>
+      <w:r>
+        <w:rPr>
+          <w:rFonts w:cstheme="minorHAnsi"/>
+          <w:lang w:val="fr-FR"/>
         </w:rPr>
         <w:lastRenderedPageBreak/>
         <w:t>Donc on peut encore</w:t>
@@ -34890,14 +35214,16 @@
           <w:color w:val="D4D4D4"/>
           <w:sz w:val="21"/>
           <w:szCs w:val="21"/>
-        </w:rPr>
-      </w:pPr>
-      <w:r>
-        <w:rPr>
-          <w:rFonts w:ascii="Lucida Console" w:eastAsia="Times New Roman" w:hAnsi="Lucida Console" w:cs="Times New Roman"/>
-          <w:color w:val="808080"/>
-          <w:sz w:val="21"/>
-          <w:szCs w:val="21"/>
+          <w:lang w:val="fr-FR"/>
+        </w:rPr>
+      </w:pPr>
+      <w:r>
+        <w:rPr>
+          <w:rFonts w:ascii="Lucida Console" w:eastAsia="Times New Roman" w:hAnsi="Lucida Console" w:cs="Times New Roman"/>
+          <w:color w:val="808080"/>
+          <w:sz w:val="21"/>
+          <w:szCs w:val="21"/>
+          <w:lang w:val="fr-FR"/>
         </w:rPr>
         <w:t>&lt;</w:t>
       </w:r>
@@ -34907,6 +35233,7 @@
           <w:color w:val="569CD6"/>
           <w:sz w:val="21"/>
           <w:szCs w:val="21"/>
+          <w:lang w:val="fr-FR"/>
         </w:rPr>
         <w:t>link</w:t>
       </w:r>
@@ -34916,6 +35243,7 @@
           <w:color w:val="D4D4D4"/>
           <w:sz w:val="21"/>
           <w:szCs w:val="21"/>
+          <w:lang w:val="fr-FR"/>
         </w:rPr>
         <w:t xml:space="preserve"> </w:t>
       </w:r>
@@ -34925,6 +35253,7 @@
           <w:color w:val="9CDCFE"/>
           <w:sz w:val="21"/>
           <w:szCs w:val="21"/>
+          <w:lang w:val="fr-FR"/>
         </w:rPr>
         <w:t>rel</w:t>
       </w:r>
@@ -34934,6 +35263,7 @@
           <w:color w:val="D4D4D4"/>
           <w:sz w:val="21"/>
           <w:szCs w:val="21"/>
+          <w:lang w:val="fr-FR"/>
         </w:rPr>
         <w:t>=</w:t>
       </w:r>
@@ -34943,6 +35273,7 @@
           <w:color w:val="CE9178"/>
           <w:sz w:val="21"/>
           <w:szCs w:val="21"/>
+          <w:lang w:val="fr-FR"/>
         </w:rPr>
         <w:t>"stylesheet"</w:t>
       </w:r>
@@ -34952,6 +35283,7 @@
           <w:color w:val="D4D4D4"/>
           <w:sz w:val="21"/>
           <w:szCs w:val="21"/>
+          <w:lang w:val="fr-FR"/>
         </w:rPr>
         <w:t xml:space="preserve"> </w:t>
       </w:r>
@@ -34961,6 +35293,7 @@
           <w:color w:val="9CDCFE"/>
           <w:sz w:val="21"/>
           <w:szCs w:val="21"/>
+          <w:lang w:val="fr-FR"/>
         </w:rPr>
         <w:t>href</w:t>
       </w:r>
@@ -34970,6 +35303,7 @@
           <w:color w:val="D4D4D4"/>
           <w:sz w:val="21"/>
           <w:szCs w:val="21"/>
+          <w:lang w:val="fr-FR"/>
         </w:rPr>
         <w:t>=</w:t>
       </w:r>
@@ -34979,6 +35313,7 @@
           <w:color w:val="CE9178"/>
           <w:sz w:val="21"/>
           <w:szCs w:val="21"/>
+          <w:lang w:val="fr-FR"/>
         </w:rPr>
         <w:t>"css/style.css"</w:t>
       </w:r>
@@ -34988,6 +35323,7 @@
           <w:color w:val="D4D4D4"/>
           <w:sz w:val="21"/>
           <w:szCs w:val="21"/>
+          <w:lang w:val="fr-FR"/>
         </w:rPr>
         <w:t xml:space="preserve"> </w:t>
       </w:r>
@@ -34997,6 +35333,7 @@
           <w:color w:val="808080"/>
           <w:sz w:val="21"/>
           <w:szCs w:val="21"/>
+          <w:lang w:val="fr-FR"/>
         </w:rPr>
         <w:t>/&gt;</w:t>
       </w:r>
@@ -35005,6 +35342,7 @@
       <w:pPr>
         <w:rPr>
           <w:rFonts w:cstheme="minorHAnsi"/>
+          <w:lang w:val="fr-FR"/>
         </w:rPr>
       </w:pPr>
     </w:p>
@@ -35452,7 +35790,28 @@
           <w:rFonts w:cstheme="minorHAnsi"/>
           <w:lang w:val="fr-FR"/>
         </w:rPr>
-        <w:t>Utilisez le tyoe mime/ image/png pour les fichiers PNG et image/x-icon pour les fichiers d’icones (</w:t>
+        <w:t>Utilisez le typ</w:t>
+      </w:r>
+      <w:r>
+        <w:rPr>
+          <w:rFonts w:cstheme="minorHAnsi"/>
+          <w:lang w:val="fr-FR"/>
+        </w:rPr>
+        <w:t>e mime/ image/png pour les fichiers PNG et image/x-icon pour les fichiers d’</w:t>
+      </w:r>
+      <w:r>
+        <w:rPr>
+          <w:rFonts w:cstheme="minorHAnsi"/>
+          <w:lang w:val="fr-FR"/>
+        </w:rPr>
+        <w:t>icônes</w:t>
+      </w:r>
+      <w:r>
+        <w:rPr>
+          <w:rFonts w:cstheme="minorHAnsi"/>
+          <w:lang w:val="fr-FR"/>
+        </w:rPr>
+        <w:t xml:space="preserve"> (</w:t>
       </w:r>
       <w:r>
         <w:rPr>
@@ -35502,7 +35861,21 @@
           <w:rFonts w:cstheme="minorHAnsi"/>
           <w:lang w:val="fr-FR"/>
         </w:rPr>
-        <w:t xml:space="preserve"> favicon.ico à la racine du site web sera generalement chargé et appliqué automatiquement sans le besoin d’une balise </w:t>
+        <w:t xml:space="preserve"> favicon.ico à la racine du site web sera </w:t>
+      </w:r>
+      <w:r>
+        <w:rPr>
+          <w:rFonts w:cstheme="minorHAnsi"/>
+          <w:lang w:val="fr-FR"/>
+        </w:rPr>
+        <w:t>généralement</w:t>
+      </w:r>
+      <w:r>
+        <w:rPr>
+          <w:rFonts w:cstheme="minorHAnsi"/>
+          <w:lang w:val="fr-FR"/>
+        </w:rPr>
+        <w:t xml:space="preserve"> chargé et appliqué automatiquement sans le besoin d’une balise </w:t>
       </w:r>
       <w:r>
         <w:rPr>
@@ -36074,7 +36447,42 @@
           <w:rFonts w:cstheme="minorHAnsi"/>
           <w:lang w:val="fr-FR"/>
         </w:rPr>
-        <w:t>L’attribut media permet de precise rune feuille de style sur un media specifique selectionn</w:t>
+        <w:t xml:space="preserve">L’attribut media permet de </w:t>
+      </w:r>
+      <w:r>
+        <w:rPr>
+          <w:rFonts w:cstheme="minorHAnsi"/>
+          <w:lang w:val="fr-FR"/>
+        </w:rPr>
+        <w:t>précise</w:t>
+      </w:r>
+      <w:r>
+        <w:rPr>
+          <w:rFonts w:cstheme="minorHAnsi"/>
+          <w:lang w:val="fr-FR"/>
+        </w:rPr>
+        <w:t xml:space="preserve"> rune feuille de style sur un media </w:t>
+      </w:r>
+      <w:r>
+        <w:rPr>
+          <w:rFonts w:cstheme="minorHAnsi"/>
+          <w:lang w:val="fr-FR"/>
+        </w:rPr>
+        <w:t>spécifique</w:t>
+      </w:r>
+      <w:r>
+        <w:rPr>
+          <w:rFonts w:cstheme="minorHAnsi"/>
+          <w:lang w:val="fr-FR"/>
+        </w:rPr>
+        <w:t xml:space="preserve"> </w:t>
+      </w:r>
+      <w:r>
+        <w:rPr>
+          <w:rFonts w:cstheme="minorHAnsi"/>
+          <w:lang w:val="fr-FR"/>
+        </w:rPr>
+        <w:t>sélectionn</w:t>
       </w:r>
       <w:r>
         <w:rPr>
@@ -36095,14 +36503,29 @@
       <w:pPr>
         <w:rPr>
           <w:rFonts w:cstheme="minorHAnsi"/>
-        </w:rPr>
-      </w:pPr>
-      <w:r>
-        <w:rPr>
-          <w:rFonts w:cstheme="minorHAnsi"/>
-          <w:lang w:val="fr-FR"/>
-        </w:rPr>
-        <w:t>Celui specifie que print.css sera utilisé lorsque nous voulons imprimer la page</w:t>
+          <w:lang w:val="fr-FR"/>
+        </w:rPr>
+      </w:pPr>
+      <w:r>
+        <w:rPr>
+          <w:rFonts w:cstheme="minorHAnsi"/>
+          <w:lang w:val="fr-FR"/>
+        </w:rPr>
+        <w:t xml:space="preserve">Celui </w:t>
+      </w:r>
+      <w:r>
+        <w:rPr>
+          <w:rFonts w:cstheme="minorHAnsi"/>
+          <w:lang w:val="fr-FR"/>
+        </w:rPr>
+        <w:t>spécifie</w:t>
+      </w:r>
+      <w:r>
+        <w:rPr>
+          <w:rFonts w:cstheme="minorHAnsi"/>
+          <w:lang w:val="fr-FR"/>
+        </w:rPr>
+        <w:t xml:space="preserve"> que print.css sera utilisé lorsque nous voulons imprimer la page</w:t>
       </w:r>
     </w:p>
     <w:p>
@@ -36122,6 +36545,7 @@
           <w:color w:val="D4D4D4"/>
           <w:sz w:val="21"/>
           <w:szCs w:val="21"/>
+          <w:lang w:val="fr-FR"/>
         </w:rPr>
         <w:t> </w:t>
       </w:r>
@@ -36297,6 +36721,7 @@
           <w:color w:val="D4D4D4"/>
           <w:sz w:val="21"/>
           <w:szCs w:val="21"/>
+          <w:lang w:val="fr-FR"/>
         </w:rPr>
       </w:pPr>
       <w:r>
@@ -36314,6 +36739,7 @@
           <w:color w:val="808080"/>
           <w:sz w:val="21"/>
           <w:szCs w:val="21"/>
+          <w:lang w:val="fr-FR"/>
         </w:rPr>
         <w:t>/&gt;</w:t>
       </w:r>
@@ -36322,6 +36748,7 @@
       <w:pPr>
         <w:rPr>
           <w:rFonts w:cstheme="minorHAnsi"/>
+          <w:lang w:val="fr-FR"/>
         </w:rPr>
       </w:pPr>
     </w:p>
@@ -36407,6 +36834,7 @@
         <w:pStyle w:val="Paragraphedeliste"/>
         <w:rPr>
           <w:rFonts w:cstheme="minorHAnsi"/>
+          <w:lang w:val="fr-FR"/>
         </w:rPr>
       </w:pPr>
     </w:p>
@@ -37803,28 +38231,74 @@
           <w:rFonts w:cstheme="minorHAnsi"/>
           <w:lang w:val="fr-FR"/>
         </w:rPr>
-        <w:t xml:space="preserve">Note : les images ne sont pas techniquement inserées dans la page HTML ; les images sont liées à des pages HTML. La balise </w:t>
-      </w:r>
-      <w:r>
-        <w:rPr>
-          <w:rFonts w:cstheme="minorHAnsi"/>
-          <w:lang w:val="fr-FR"/>
-        </w:rPr>
-        <w:t>&lt;img /&gt; cree un espace de maintien pour l’image referenc</w:t>
-      </w:r>
-      <w:r>
-        <w:rPr>
-          <w:rFonts w:cstheme="minorHAnsi"/>
-          <w:lang w:val="fr-FR"/>
-        </w:rPr>
-        <w:t>ée.</w:t>
-      </w:r>
-    </w:p>
-    <w:p>
-      <w:pPr>
+        <w:t xml:space="preserve">Note : les images ne sont pas techniquement </w:t>
+      </w:r>
+      <w:r>
+        <w:rPr>
+          <w:rFonts w:cstheme="minorHAnsi"/>
+          <w:lang w:val="fr-FR"/>
+        </w:rPr>
+        <w:t>insérées</w:t>
+      </w:r>
+      <w:r>
+        <w:rPr>
+          <w:rFonts w:cstheme="minorHAnsi"/>
+          <w:lang w:val="fr-FR"/>
+        </w:rPr>
+        <w:t xml:space="preserve"> dans la page HTML ; les images sont liées à des pages HTML. La balise </w:t>
+      </w:r>
+      <w:r>
+        <w:rPr>
+          <w:rFonts w:cstheme="minorHAnsi"/>
+          <w:lang w:val="fr-FR"/>
+        </w:rPr>
+        <w:t xml:space="preserve">&lt;img /&gt; </w:t>
+      </w:r>
+      <w:r>
+        <w:rPr>
+          <w:rFonts w:cstheme="minorHAnsi"/>
+          <w:lang w:val="fr-FR"/>
+        </w:rPr>
+        <w:t>crée</w:t>
+      </w:r>
+      <w:r>
+        <w:rPr>
+          <w:rFonts w:cstheme="minorHAnsi"/>
+          <w:lang w:val="fr-FR"/>
+        </w:rPr>
+        <w:t xml:space="preserve"> un espace de maintien pour l’image </w:t>
+      </w:r>
+      <w:r>
+        <w:rPr>
+          <w:rFonts w:cstheme="minorHAnsi"/>
+          <w:lang w:val="fr-FR"/>
+        </w:rPr>
+        <w:t>référenc</w:t>
+      </w:r>
+      <w:r>
+        <w:rPr>
+          <w:rFonts w:cstheme="minorHAnsi"/>
+          <w:lang w:val="fr-FR"/>
+        </w:rPr>
+        <w:t>ée</w:t>
+      </w:r>
+      <w:r>
+        <w:rPr>
+          <w:rFonts w:cstheme="minorHAnsi"/>
+          <w:lang w:val="fr-FR"/>
+        </w:rPr>
+        <w:t>.</w:t>
+      </w:r>
+    </w:p>
+    <w:p>
+      <w:pPr>
+        <w:tabs>
+          <w:tab w:val="right" w:pos="9360"/>
+        </w:tabs>
         <w:jc w:val="both"/>
         <w:rPr>
           <w:rFonts w:cstheme="minorHAnsi"/>
+          <w:lang w:val="fr-FR"/>
         </w:rPr>
       </w:pPr>
       <w:r>
@@ -37838,11 +38312,1606 @@
       <w:r>
         <w:rPr>
           <w:rFonts w:cstheme="minorHAnsi"/>
+          <w:lang w:val="fr-FR"/>
         </w:rPr>
         <w:t>: pour lier l’image a un autre document, imbriquez seulement la base &lt;img&gt; dans les balises &lt;a&gt;</w:t>
+      </w:r>
+    </w:p>
+    <w:p>
+      <w:pPr>
+        <w:pStyle w:val="Paragraphedeliste"/>
+        <w:tabs>
+          <w:tab w:val="right" w:pos="9360"/>
+        </w:tabs>
+        <w:jc w:val="both"/>
+        <w:rPr>
+          <w:rFonts w:cstheme="minorHAnsi"/>
+          <w:lang w:val="fr-FR"/>
+        </w:rPr>
+      </w:pPr>
+    </w:p>
+    <w:p>
+      <w:pPr>
+        <w:pStyle w:val="Paragraphedeliste"/>
+        <w:tabs>
+          <w:tab w:val="right" w:pos="9360"/>
+        </w:tabs>
+        <w:jc w:val="both"/>
+        <w:rPr>
+          <w:rFonts w:cstheme="minorHAnsi"/>
+          <w:lang w:val="fr-FR"/>
+        </w:rPr>
+      </w:pPr>
+    </w:p>
+    <w:p>
+      <w:pPr>
+        <w:pStyle w:val="Paragraphedeliste"/>
+        <w:tabs>
+          <w:tab w:val="right" w:pos="9360"/>
+        </w:tabs>
+        <w:jc w:val="both"/>
+        <w:rPr>
+          <w:rFonts w:cstheme="minorHAnsi"/>
+          <w:lang w:val="fr-FR"/>
+        </w:rPr>
+      </w:pPr>
+    </w:p>
+    <w:p>
+      <w:pPr>
+        <w:pStyle w:val="Paragraphedeliste"/>
+        <w:numPr>
+          <w:ilvl w:val="1"/>
+          <w:numId w:val="8"/>
+        </w:numPr>
+        <w:tabs>
+          <w:tab w:val="right" w:pos="9360"/>
+        </w:tabs>
+        <w:jc w:val="both"/>
+        <w:rPr>
+          <w:rFonts w:cstheme="minorHAnsi"/>
+          <w:lang w:val="fr-FR"/>
+        </w:rPr>
+      </w:pPr>
+      <w:r>
+        <w:rPr>
+          <w:rFonts w:cstheme="minorHAnsi"/>
+          <w:lang w:val="fr-FR"/>
+        </w:rPr>
+        <w:t>Choisir un text alternatif : alt</w:t>
+      </w:r>
+    </w:p>
+    <w:p>
+      <w:pPr>
+        <w:tabs>
+          <w:tab w:val="right" w:pos="9360"/>
+        </w:tabs>
+        <w:ind w:left="360"/>
+        <w:jc w:val="both"/>
+        <w:rPr>
+          <w:rFonts w:cstheme="minorHAnsi"/>
+          <w:lang w:val="fr-FR"/>
+        </w:rPr>
+      </w:pPr>
+      <w:r>
+        <w:rPr>
+          <w:rFonts w:cstheme="minorHAnsi"/>
+          <w:lang w:val="fr-FR"/>
+        </w:rPr>
+        <w:t>Le texte alternatif est utilisé par des lecteurs d’écran pour les utilisateurs malvoyants et par les moteurs de recherche. Il est donc important d’écrire un bon texte alternatif pour vos images.</w:t>
+      </w:r>
+    </w:p>
+    <w:p>
+      <w:pPr>
+        <w:shd w:val="clear" w:color="auto" w:fill="1E1E1E"/>
+        <w:spacing w:after="0" w:line="285" w:lineRule="atLeast"/>
+        <w:rPr>
+          <w:rFonts w:ascii="Lucida Console" w:eastAsia="Times New Roman" w:hAnsi="Lucida Console" w:cs="Times New Roman"/>
+          <w:color w:val="D4D4D4"/>
+          <w:sz w:val="21"/>
+          <w:szCs w:val="21"/>
+        </w:rPr>
+      </w:pPr>
+      <w:r>
+        <w:rPr>
+          <w:rFonts w:ascii="Lucida Console" w:eastAsia="Times New Roman" w:hAnsi="Lucida Console" w:cs="Times New Roman"/>
+          <w:color w:val="808080"/>
+          <w:sz w:val="21"/>
+          <w:szCs w:val="21"/>
+        </w:rPr>
+        <w:t>&lt;</w:t>
+      </w:r>
+      <w:r>
+        <w:rPr>
+          <w:rFonts w:ascii="Lucida Console" w:eastAsia="Times New Roman" w:hAnsi="Lucida Console" w:cs="Times New Roman"/>
+          <w:color w:val="569CD6"/>
+          <w:sz w:val="21"/>
+          <w:szCs w:val="21"/>
+        </w:rPr>
+        <w:t>img</w:t>
+      </w:r>
+      <w:r>
+        <w:rPr>
+          <w:rFonts w:ascii="Lucida Console" w:eastAsia="Times New Roman" w:hAnsi="Lucida Console" w:cs="Times New Roman"/>
+          <w:color w:val="D4D4D4"/>
+          <w:sz w:val="21"/>
+          <w:szCs w:val="21"/>
+        </w:rPr>
+        <w:t xml:space="preserve"> </w:t>
+      </w:r>
+      <w:r>
+        <w:rPr>
+          <w:rFonts w:ascii="Lucida Console" w:eastAsia="Times New Roman" w:hAnsi="Lucida Console" w:cs="Times New Roman"/>
+          <w:color w:val="9CDCFE"/>
+          <w:sz w:val="21"/>
+          <w:szCs w:val="21"/>
+        </w:rPr>
+        <w:t>src</w:t>
+      </w:r>
+      <w:r>
+        <w:rPr>
+          <w:rFonts w:ascii="Lucida Console" w:eastAsia="Times New Roman" w:hAnsi="Lucida Console" w:cs="Times New Roman"/>
+          <w:color w:val="D4D4D4"/>
+          <w:sz w:val="21"/>
+          <w:szCs w:val="21"/>
+        </w:rPr>
+        <w:t>=</w:t>
+      </w:r>
+      <w:r>
+        <w:rPr>
+          <w:rFonts w:ascii="Lucida Console" w:eastAsia="Times New Roman" w:hAnsi="Lucida Console" w:cs="Times New Roman"/>
+          <w:color w:val="CE9178"/>
+          <w:sz w:val="21"/>
+          <w:szCs w:val="21"/>
+        </w:rPr>
+        <w:t>"images/anonymous.jpeg"</w:t>
+      </w:r>
+      <w:r>
+        <w:rPr>
+          <w:rFonts w:ascii="Lucida Console" w:eastAsia="Times New Roman" w:hAnsi="Lucida Console" w:cs="Times New Roman"/>
+          <w:color w:val="D4D4D4"/>
+          <w:sz w:val="21"/>
+          <w:szCs w:val="21"/>
+        </w:rPr>
+        <w:t xml:space="preserve"> </w:t>
+      </w:r>
+      <w:r>
+        <w:rPr>
+          <w:rFonts w:ascii="Lucida Console" w:eastAsia="Times New Roman" w:hAnsi="Lucida Console" w:cs="Times New Roman"/>
+          <w:color w:val="9CDCFE"/>
+          <w:sz w:val="21"/>
+          <w:szCs w:val="21"/>
+        </w:rPr>
+        <w:t>alt</w:t>
+      </w:r>
+      <w:r>
+        <w:rPr>
+          <w:rFonts w:ascii="Lucida Console" w:eastAsia="Times New Roman" w:hAnsi="Lucida Console" w:cs="Times New Roman"/>
+          <w:color w:val="D4D4D4"/>
+          <w:sz w:val="21"/>
+          <w:szCs w:val="21"/>
+        </w:rPr>
+        <w:t>=</w:t>
+      </w:r>
+      <w:r>
+        <w:rPr>
+          <w:rFonts w:ascii="Lucida Console" w:eastAsia="Times New Roman" w:hAnsi="Lucida Console" w:cs="Times New Roman"/>
+          <w:color w:val="CE9178"/>
+          <w:sz w:val="21"/>
+          <w:szCs w:val="21"/>
+        </w:rPr>
+        <w:t>"anonymous user avatar"</w:t>
+      </w:r>
+      <w:r>
+        <w:rPr>
+          <w:rFonts w:ascii="Lucida Console" w:eastAsia="Times New Roman" w:hAnsi="Lucida Console" w:cs="Times New Roman"/>
+          <w:color w:val="D4D4D4"/>
+          <w:sz w:val="21"/>
+          <w:szCs w:val="21"/>
+        </w:rPr>
+        <w:t xml:space="preserve"> </w:t>
+      </w:r>
+      <w:r>
+        <w:rPr>
+          <w:rFonts w:ascii="Lucida Console" w:eastAsia="Times New Roman" w:hAnsi="Lucida Console" w:cs="Times New Roman"/>
+          <w:color w:val="808080"/>
+          <w:sz w:val="21"/>
+          <w:szCs w:val="21"/>
+        </w:rPr>
+        <w:t>/&gt;</w:t>
+      </w:r>
+    </w:p>
+    <w:p>
+      <w:pPr>
+        <w:tabs>
+          <w:tab w:val="right" w:pos="9360"/>
+        </w:tabs>
+        <w:ind w:left="360"/>
+        <w:jc w:val="both"/>
+        <w:rPr>
+          <w:rFonts w:cstheme="minorHAnsi"/>
+        </w:rPr>
+      </w:pPr>
+    </w:p>
+    <w:p>
+      <w:pPr>
+        <w:tabs>
+          <w:tab w:val="right" w:pos="9360"/>
+        </w:tabs>
+        <w:ind w:left="360"/>
+        <w:jc w:val="both"/>
+        <w:rPr>
+          <w:rFonts w:cstheme="minorHAnsi"/>
+          <w:lang w:val="fr-FR"/>
+        </w:rPr>
+      </w:pPr>
+      <w:r>
+        <w:rPr>
+          <w:rFonts w:cstheme="minorHAnsi"/>
+          <w:lang w:val="fr-FR"/>
+        </w:rPr>
+        <w:t>Lien qui utilize les images</w:t>
+      </w:r>
+    </w:p>
+    <w:p>
+      <w:pPr>
+        <w:shd w:val="clear" w:color="auto" w:fill="1E1E1E"/>
+        <w:spacing w:after="0" w:line="285" w:lineRule="atLeast"/>
+        <w:rPr>
+          <w:rFonts w:ascii="Lucida Console" w:eastAsia="Times New Roman" w:hAnsi="Lucida Console" w:cs="Times New Roman"/>
+          <w:color w:val="D4D4D4"/>
+          <w:sz w:val="21"/>
+          <w:szCs w:val="21"/>
+          <w:lang w:val="fr-FR"/>
+        </w:rPr>
+      </w:pPr>
+      <w:r>
+        <w:rPr>
+          <w:rFonts w:ascii="Lucida Console" w:eastAsia="Times New Roman" w:hAnsi="Lucida Console" w:cs="Times New Roman"/>
+          <w:color w:val="D4D4D4"/>
+          <w:sz w:val="21"/>
+          <w:szCs w:val="21"/>
+          <w:lang w:val="fr-FR"/>
+        </w:rPr>
+        <w:t xml:space="preserve">    </w:t>
+      </w:r>
+      <w:r>
+        <w:rPr>
+          <w:rFonts w:ascii="Lucida Console" w:eastAsia="Times New Roman" w:hAnsi="Lucida Console" w:cs="Times New Roman"/>
+          <w:color w:val="808080"/>
+          <w:sz w:val="21"/>
+          <w:szCs w:val="21"/>
+          <w:lang w:val="fr-FR"/>
+        </w:rPr>
+        <w:t>&lt;</w:t>
+      </w:r>
+      <w:r>
+        <w:rPr>
+          <w:rFonts w:ascii="Lucida Console" w:eastAsia="Times New Roman" w:hAnsi="Lucida Console" w:cs="Times New Roman"/>
+          <w:color w:val="569CD6"/>
+          <w:sz w:val="21"/>
+          <w:szCs w:val="21"/>
+          <w:lang w:val="fr-FR"/>
+        </w:rPr>
+        <w:t>a</w:t>
+      </w:r>
+      <w:r>
+        <w:rPr>
+          <w:rFonts w:ascii="Lucida Console" w:eastAsia="Times New Roman" w:hAnsi="Lucida Console" w:cs="Times New Roman"/>
+          <w:color w:val="D4D4D4"/>
+          <w:sz w:val="21"/>
+          <w:szCs w:val="21"/>
+          <w:lang w:val="fr-FR"/>
+        </w:rPr>
+        <w:t xml:space="preserve"> </w:t>
+      </w:r>
+      <w:r>
+        <w:rPr>
+          <w:rFonts w:ascii="Lucida Console" w:eastAsia="Times New Roman" w:hAnsi="Lucida Console" w:cs="Times New Roman"/>
+          <w:color w:val="9CDCFE"/>
+          <w:sz w:val="21"/>
+          <w:szCs w:val="21"/>
+          <w:lang w:val="fr-FR"/>
+        </w:rPr>
+        <w:t>href</w:t>
+      </w:r>
+      <w:r>
+        <w:rPr>
+          <w:rFonts w:ascii="Lucida Console" w:eastAsia="Times New Roman" w:hAnsi="Lucida Console" w:cs="Times New Roman"/>
+          <w:color w:val="D4D4D4"/>
+          <w:sz w:val="21"/>
+          <w:szCs w:val="21"/>
+          <w:lang w:val="fr-FR"/>
+        </w:rPr>
+        <w:t>=</w:t>
+      </w:r>
+      <w:r>
+        <w:rPr>
+          <w:rFonts w:ascii="Lucida Console" w:eastAsia="Times New Roman" w:hAnsi="Lucida Console" w:cs="Times New Roman"/>
+          <w:color w:val="CE9178"/>
+          <w:sz w:val="21"/>
+          <w:szCs w:val="21"/>
+          <w:lang w:val="fr-FR"/>
+        </w:rPr>
+        <w:t>"https://google.com"</w:t>
+      </w:r>
+      <w:r>
+        <w:rPr>
+          <w:rFonts w:ascii="Lucida Console" w:eastAsia="Times New Roman" w:hAnsi="Lucida Console" w:cs="Times New Roman"/>
+          <w:color w:val="808080"/>
+          <w:sz w:val="21"/>
+          <w:szCs w:val="21"/>
+          <w:lang w:val="fr-FR"/>
+        </w:rPr>
+        <w:t>&gt;&lt;</w:t>
+      </w:r>
+      <w:r>
+        <w:rPr>
+          <w:rFonts w:ascii="Lucida Console" w:eastAsia="Times New Roman" w:hAnsi="Lucida Console" w:cs="Times New Roman"/>
+          <w:color w:val="569CD6"/>
+          <w:sz w:val="21"/>
+          <w:szCs w:val="21"/>
+          <w:lang w:val="fr-FR"/>
+        </w:rPr>
+        <w:t>img</w:t>
+      </w:r>
+      <w:r>
+        <w:rPr>
+          <w:rFonts w:ascii="Lucida Console" w:eastAsia="Times New Roman" w:hAnsi="Lucida Console" w:cs="Times New Roman"/>
+          <w:color w:val="D4D4D4"/>
+          <w:sz w:val="21"/>
+          <w:szCs w:val="21"/>
+          <w:lang w:val="fr-FR"/>
+        </w:rPr>
+        <w:t xml:space="preserve"> </w:t>
+      </w:r>
+      <w:r>
+        <w:rPr>
+          <w:rFonts w:ascii="Lucida Console" w:eastAsia="Times New Roman" w:hAnsi="Lucida Console" w:cs="Times New Roman"/>
+          <w:color w:val="9CDCFE"/>
+          <w:sz w:val="21"/>
+          <w:szCs w:val="21"/>
+          <w:lang w:val="fr-FR"/>
+        </w:rPr>
+        <w:t>src</w:t>
+      </w:r>
+      <w:r>
+        <w:rPr>
+          <w:rFonts w:ascii="Lucida Console" w:eastAsia="Times New Roman" w:hAnsi="Lucida Console" w:cs="Times New Roman"/>
+          <w:color w:val="D4D4D4"/>
+          <w:sz w:val="21"/>
+          <w:szCs w:val="21"/>
+          <w:lang w:val="fr-FR"/>
+        </w:rPr>
+        <w:t>=</w:t>
+      </w:r>
+      <w:r>
+        <w:rPr>
+          <w:rFonts w:ascii="Lucida Console" w:eastAsia="Times New Roman" w:hAnsi="Lucida Console" w:cs="Times New Roman"/>
+          <w:color w:val="CE9178"/>
+          <w:sz w:val="21"/>
+          <w:szCs w:val="21"/>
+          <w:lang w:val="fr-FR"/>
+        </w:rPr>
+        <w:t>"edit.png"</w:t>
+      </w:r>
+      <w:r>
+        <w:rPr>
+          <w:rFonts w:ascii="Lucida Console" w:eastAsia="Times New Roman" w:hAnsi="Lucida Console" w:cs="Times New Roman"/>
+          <w:color w:val="D4D4D4"/>
+          <w:sz w:val="21"/>
+          <w:szCs w:val="21"/>
+          <w:lang w:val="fr-FR"/>
+        </w:rPr>
+        <w:t xml:space="preserve"> </w:t>
+      </w:r>
+      <w:r>
+        <w:rPr>
+          <w:rFonts w:ascii="Lucida Console" w:eastAsia="Times New Roman" w:hAnsi="Lucida Console" w:cs="Times New Roman"/>
+          <w:color w:val="9CDCFE"/>
+          <w:sz w:val="21"/>
+          <w:szCs w:val="21"/>
+          <w:lang w:val="fr-FR"/>
+        </w:rPr>
+        <w:t>alt</w:t>
+      </w:r>
+      <w:r>
+        <w:rPr>
+          <w:rFonts w:ascii="Lucida Console" w:eastAsia="Times New Roman" w:hAnsi="Lucida Console" w:cs="Times New Roman"/>
+          <w:color w:val="D4D4D4"/>
+          <w:sz w:val="21"/>
+          <w:szCs w:val="21"/>
+          <w:lang w:val="fr-FR"/>
+        </w:rPr>
+        <w:t>=</w:t>
+      </w:r>
+      <w:r>
+        <w:rPr>
+          <w:rFonts w:ascii="Lucida Console" w:eastAsia="Times New Roman" w:hAnsi="Lucida Console" w:cs="Times New Roman"/>
+          <w:color w:val="CE9178"/>
+          <w:sz w:val="21"/>
+          <w:szCs w:val="21"/>
+          <w:lang w:val="fr-FR"/>
+        </w:rPr>
+        <w:t>"Edit icon"</w:t>
+      </w:r>
+      <w:r>
+        <w:rPr>
+          <w:rFonts w:ascii="Lucida Console" w:eastAsia="Times New Roman" w:hAnsi="Lucida Console" w:cs="Times New Roman"/>
+          <w:color w:val="D4D4D4"/>
+          <w:sz w:val="21"/>
+          <w:szCs w:val="21"/>
+          <w:lang w:val="fr-FR"/>
+        </w:rPr>
+        <w:t xml:space="preserve"> </w:t>
+      </w:r>
+      <w:r>
+        <w:rPr>
+          <w:rFonts w:ascii="Lucida Console" w:eastAsia="Times New Roman" w:hAnsi="Lucida Console" w:cs="Times New Roman"/>
+          <w:color w:val="808080"/>
+          <w:sz w:val="21"/>
+          <w:szCs w:val="21"/>
+          <w:lang w:val="fr-FR"/>
+        </w:rPr>
+        <w:t>/&gt;&lt;/</w:t>
+      </w:r>
+      <w:r>
+        <w:rPr>
+          <w:rFonts w:ascii="Lucida Console" w:eastAsia="Times New Roman" w:hAnsi="Lucida Console" w:cs="Times New Roman"/>
+          <w:color w:val="569CD6"/>
+          <w:sz w:val="21"/>
+          <w:szCs w:val="21"/>
+          <w:lang w:val="fr-FR"/>
+        </w:rPr>
+        <w:t>a</w:t>
+      </w:r>
+      <w:r>
+        <w:rPr>
+          <w:rFonts w:ascii="Lucida Console" w:eastAsia="Times New Roman" w:hAnsi="Lucida Console" w:cs="Times New Roman"/>
+          <w:color w:val="808080"/>
+          <w:sz w:val="21"/>
+          <w:szCs w:val="21"/>
+          <w:lang w:val="fr-FR"/>
+        </w:rPr>
+        <w:t>&gt;</w:t>
+      </w:r>
+    </w:p>
+    <w:p>
+      <w:pPr>
+        <w:shd w:val="clear" w:color="auto" w:fill="1E1E1E"/>
+        <w:spacing w:after="0" w:line="285" w:lineRule="atLeast"/>
+        <w:rPr>
+          <w:rFonts w:ascii="Lucida Console" w:eastAsia="Times New Roman" w:hAnsi="Lucida Console" w:cs="Times New Roman"/>
+          <w:color w:val="D4D4D4"/>
+          <w:sz w:val="21"/>
+          <w:szCs w:val="21"/>
+        </w:rPr>
+      </w:pPr>
+      <w:r>
+        <w:rPr>
+          <w:rFonts w:ascii="Lucida Console" w:eastAsia="Times New Roman" w:hAnsi="Lucida Console" w:cs="Times New Roman"/>
+          <w:color w:val="D4D4D4"/>
+          <w:sz w:val="21"/>
+          <w:szCs w:val="21"/>
+          <w:lang w:val="fr-FR"/>
+        </w:rPr>
+        <w:t xml:space="preserve">    </w:t>
+      </w:r>
+      <w:r>
+        <w:rPr>
+          <w:rFonts w:ascii="Lucida Console" w:eastAsia="Times New Roman" w:hAnsi="Lucida Console" w:cs="Times New Roman"/>
+          <w:color w:val="808080"/>
+          <w:sz w:val="21"/>
+          <w:szCs w:val="21"/>
+        </w:rPr>
+        <w:t>&lt;</w:t>
+      </w:r>
+      <w:r>
+        <w:rPr>
+          <w:rFonts w:ascii="Lucida Console" w:eastAsia="Times New Roman" w:hAnsi="Lucida Console" w:cs="Times New Roman"/>
+          <w:color w:val="569CD6"/>
+          <w:sz w:val="21"/>
+          <w:szCs w:val="21"/>
+        </w:rPr>
+        <w:t>a</w:t>
+      </w:r>
+      <w:r>
+        <w:rPr>
+          <w:rFonts w:ascii="Lucida Console" w:eastAsia="Times New Roman" w:hAnsi="Lucida Console" w:cs="Times New Roman"/>
+          <w:color w:val="D4D4D4"/>
+          <w:sz w:val="21"/>
+          <w:szCs w:val="21"/>
+        </w:rPr>
+        <w:t xml:space="preserve"> </w:t>
+      </w:r>
+      <w:r>
+        <w:rPr>
+          <w:rFonts w:ascii="Lucida Console" w:eastAsia="Times New Roman" w:hAnsi="Lucida Console" w:cs="Times New Roman"/>
+          <w:color w:val="9CDCFE"/>
+          <w:sz w:val="21"/>
+          <w:szCs w:val="21"/>
+        </w:rPr>
+        <w:t>href</w:t>
+      </w:r>
+      <w:r>
+        <w:rPr>
+          <w:rFonts w:ascii="Lucida Console" w:eastAsia="Times New Roman" w:hAnsi="Lucida Console" w:cs="Times New Roman"/>
+          <w:color w:val="D4D4D4"/>
+          <w:sz w:val="21"/>
+          <w:szCs w:val="21"/>
+        </w:rPr>
+        <w:t>=</w:t>
+      </w:r>
+      <w:r>
+        <w:rPr>
+          <w:rFonts w:ascii="Lucida Console" w:eastAsia="Times New Roman" w:hAnsi="Lucida Console" w:cs="Times New Roman"/>
+          <w:color w:val="CE9178"/>
+          <w:sz w:val="21"/>
+          <w:szCs w:val="21"/>
+        </w:rPr>
+        <w:t>"https://google.com"</w:t>
+      </w:r>
+      <w:r>
+        <w:rPr>
+          <w:rFonts w:ascii="Lucida Console" w:eastAsia="Times New Roman" w:hAnsi="Lucida Console" w:cs="Times New Roman"/>
+          <w:color w:val="808080"/>
+          <w:sz w:val="21"/>
+          <w:szCs w:val="21"/>
+        </w:rPr>
+        <w:t>&gt;&lt;</w:t>
+      </w:r>
+      <w:r>
+        <w:rPr>
+          <w:rFonts w:ascii="Lucida Console" w:eastAsia="Times New Roman" w:hAnsi="Lucida Console" w:cs="Times New Roman"/>
+          <w:color w:val="569CD6"/>
+          <w:sz w:val="21"/>
+          <w:szCs w:val="21"/>
+        </w:rPr>
+        <w:t>img</w:t>
+      </w:r>
+      <w:r>
+        <w:rPr>
+          <w:rFonts w:ascii="Lucida Console" w:eastAsia="Times New Roman" w:hAnsi="Lucida Console" w:cs="Times New Roman"/>
+          <w:color w:val="D4D4D4"/>
+          <w:sz w:val="21"/>
+          <w:szCs w:val="21"/>
+        </w:rPr>
+        <w:t xml:space="preserve"> </w:t>
+      </w:r>
+      <w:r>
+        <w:rPr>
+          <w:rFonts w:ascii="Lucida Console" w:eastAsia="Times New Roman" w:hAnsi="Lucida Console" w:cs="Times New Roman"/>
+          <w:color w:val="9CDCFE"/>
+          <w:sz w:val="21"/>
+          <w:szCs w:val="21"/>
+        </w:rPr>
+        <w:t>src</w:t>
+      </w:r>
+      <w:r>
+        <w:rPr>
+          <w:rFonts w:ascii="Lucida Console" w:eastAsia="Times New Roman" w:hAnsi="Lucida Console" w:cs="Times New Roman"/>
+          <w:color w:val="D4D4D4"/>
+          <w:sz w:val="21"/>
+          <w:szCs w:val="21"/>
+        </w:rPr>
+        <w:t>=</w:t>
+      </w:r>
+      <w:r>
+        <w:rPr>
+          <w:rFonts w:ascii="Lucida Console" w:eastAsia="Times New Roman" w:hAnsi="Lucida Console" w:cs="Times New Roman"/>
+          <w:color w:val="CE9178"/>
+          <w:sz w:val="21"/>
+          <w:szCs w:val="21"/>
+        </w:rPr>
+        <w:t>"delete.png"</w:t>
+      </w:r>
+      <w:r>
+        <w:rPr>
+          <w:rFonts w:ascii="Lucida Console" w:eastAsia="Times New Roman" w:hAnsi="Lucida Console" w:cs="Times New Roman"/>
+          <w:color w:val="D4D4D4"/>
+          <w:sz w:val="21"/>
+          <w:szCs w:val="21"/>
+        </w:rPr>
+        <w:t xml:space="preserve"> </w:t>
+      </w:r>
+      <w:r>
+        <w:rPr>
+          <w:rFonts w:ascii="Lucida Console" w:eastAsia="Times New Roman" w:hAnsi="Lucida Console" w:cs="Times New Roman"/>
+          <w:color w:val="9CDCFE"/>
+          <w:sz w:val="21"/>
+          <w:szCs w:val="21"/>
+        </w:rPr>
+        <w:t>alt</w:t>
+      </w:r>
+      <w:r>
+        <w:rPr>
+          <w:rFonts w:ascii="Lucida Console" w:eastAsia="Times New Roman" w:hAnsi="Lucida Console" w:cs="Times New Roman"/>
+          <w:color w:val="D4D4D4"/>
+          <w:sz w:val="21"/>
+          <w:szCs w:val="21"/>
+        </w:rPr>
+        <w:t>=</w:t>
+      </w:r>
+      <w:r>
+        <w:rPr>
+          <w:rFonts w:ascii="Lucida Console" w:eastAsia="Times New Roman" w:hAnsi="Lucida Console" w:cs="Times New Roman"/>
+          <w:color w:val="CE9178"/>
+          <w:sz w:val="21"/>
+          <w:szCs w:val="21"/>
+        </w:rPr>
+        <w:t>"Edit icon"</w:t>
+      </w:r>
+      <w:r>
+        <w:rPr>
+          <w:rFonts w:ascii="Lucida Console" w:eastAsia="Times New Roman" w:hAnsi="Lucida Console" w:cs="Times New Roman"/>
+          <w:color w:val="D4D4D4"/>
+          <w:sz w:val="21"/>
+          <w:szCs w:val="21"/>
+        </w:rPr>
+        <w:t xml:space="preserve"> </w:t>
+      </w:r>
+      <w:r>
+        <w:rPr>
+          <w:rFonts w:ascii="Lucida Console" w:eastAsia="Times New Roman" w:hAnsi="Lucida Console" w:cs="Times New Roman"/>
+          <w:color w:val="808080"/>
+          <w:sz w:val="21"/>
+          <w:szCs w:val="21"/>
+        </w:rPr>
+        <w:t>/&gt;&lt;/</w:t>
+      </w:r>
+      <w:r>
+        <w:rPr>
+          <w:rFonts w:ascii="Lucida Console" w:eastAsia="Times New Roman" w:hAnsi="Lucida Console" w:cs="Times New Roman"/>
+          <w:color w:val="569CD6"/>
+          <w:sz w:val="21"/>
+          <w:szCs w:val="21"/>
+        </w:rPr>
+        <w:t>a</w:t>
+      </w:r>
+      <w:r>
+        <w:rPr>
+          <w:rFonts w:ascii="Lucida Console" w:eastAsia="Times New Roman" w:hAnsi="Lucida Console" w:cs="Times New Roman"/>
+          <w:color w:val="808080"/>
+          <w:sz w:val="21"/>
+          <w:szCs w:val="21"/>
+        </w:rPr>
+        <w:t>&gt;</w:t>
+      </w:r>
+    </w:p>
+    <w:p>
+      <w:pPr>
+        <w:tabs>
+          <w:tab w:val="right" w:pos="9360"/>
+        </w:tabs>
+        <w:ind w:left="360"/>
+        <w:jc w:val="both"/>
+        <w:rPr>
+          <w:rFonts w:cstheme="minorHAnsi"/>
+        </w:rPr>
+      </w:pPr>
+    </w:p>
+    <w:p>
+      <w:pPr>
+        <w:tabs>
+          <w:tab w:val="right" w:pos="9360"/>
+        </w:tabs>
+        <w:ind w:left="360"/>
+        <w:jc w:val="both"/>
+        <w:rPr>
+          <w:rFonts w:cstheme="minorHAnsi"/>
+        </w:rPr>
+      </w:pPr>
+    </w:p>
+    <w:p>
+      <w:pPr>
+        <w:pStyle w:val="Paragraphedeliste"/>
+        <w:numPr>
+          <w:ilvl w:val="0"/>
+          <w:numId w:val="8"/>
+        </w:numPr>
+        <w:tabs>
+          <w:tab w:val="right" w:pos="9360"/>
+        </w:tabs>
+        <w:jc w:val="both"/>
+        <w:rPr>
+          <w:rFonts w:cstheme="minorHAnsi"/>
+        </w:rPr>
+      </w:pPr>
+      <w:r>
+        <w:rPr>
+          <w:rFonts w:cstheme="minorHAnsi"/>
+        </w:rPr>
+        <w:t>INPUT CONTROL ELEMENT</w:t>
+      </w:r>
+    </w:p>
+    <w:p>
+      <w:pPr>
+        <w:pStyle w:val="Paragraphedeliste"/>
+        <w:numPr>
+          <w:ilvl w:val="0"/>
+          <w:numId w:val="5"/>
+        </w:numPr>
+        <w:tabs>
+          <w:tab w:val="right" w:pos="9360"/>
+        </w:tabs>
+        <w:jc w:val="both"/>
+        <w:rPr>
+          <w:rFonts w:cstheme="minorHAnsi"/>
+          <w:lang w:val="fr-FR"/>
+        </w:rPr>
+      </w:pPr>
+      <w:r>
+        <w:rPr>
+          <w:rFonts w:cstheme="minorHAnsi"/>
+          <w:lang w:val="fr-FR"/>
+        </w:rPr>
+        <w:t>Class : indique la classe de l’input</w:t>
+      </w:r>
+    </w:p>
+    <w:p>
+      <w:pPr>
+        <w:pStyle w:val="Paragraphedeliste"/>
+        <w:numPr>
+          <w:ilvl w:val="0"/>
+          <w:numId w:val="5"/>
+        </w:numPr>
+        <w:tabs>
+          <w:tab w:val="right" w:pos="9360"/>
+        </w:tabs>
+        <w:jc w:val="both"/>
+        <w:rPr>
+          <w:rFonts w:cstheme="minorHAnsi"/>
+          <w:lang w:val="fr-FR"/>
+        </w:rPr>
+      </w:pPr>
+      <w:r>
+        <w:rPr>
+          <w:rFonts w:cstheme="minorHAnsi"/>
+          <w:lang w:val="fr-FR"/>
+        </w:rPr>
+        <w:t xml:space="preserve">Id : </w:t>
+      </w:r>
+      <w:r>
+        <w:rPr>
+          <w:rFonts w:cstheme="minorHAnsi"/>
+          <w:lang w:val="fr-FR"/>
+        </w:rPr>
+        <w:t>indique-le</w:t>
+      </w:r>
+      <w:r>
+        <w:rPr>
+          <w:rFonts w:cstheme="minorHAnsi"/>
+          <w:lang w:val="fr-FR"/>
+        </w:rPr>
+        <w:t xml:space="preserve"> ID de l’input</w:t>
+      </w:r>
+    </w:p>
+    <w:p>
+      <w:pPr>
+        <w:pStyle w:val="Paragraphedeliste"/>
+        <w:numPr>
+          <w:ilvl w:val="0"/>
+          <w:numId w:val="5"/>
+        </w:numPr>
+        <w:tabs>
+          <w:tab w:val="right" w:pos="9360"/>
+        </w:tabs>
+        <w:jc w:val="both"/>
+        <w:rPr>
+          <w:rFonts w:cstheme="minorHAnsi"/>
+          <w:lang w:val="fr-FR"/>
+        </w:rPr>
+      </w:pPr>
+      <w:r>
+        <w:rPr>
+          <w:rFonts w:cstheme="minorHAnsi"/>
+          <w:lang w:val="fr-FR"/>
+        </w:rPr>
+        <w:t xml:space="preserve">Type : indentifie le type de contrôle d’entrée à afficher, les valeurs acceptables sont </w:t>
+      </w:r>
+      <w:r>
+        <w:rPr>
+          <w:rFonts w:cstheme="minorHAnsi"/>
+          <w:lang w:val="fr-FR"/>
+        </w:rPr>
+        <w:t>: hidden, text, tel, url, email, password, date, time, number, range, color, checkbox, radio, file, submit, image,reset and button.</w:t>
+      </w:r>
+    </w:p>
+    <w:p>
+      <w:pPr>
+        <w:pStyle w:val="Paragraphedeliste"/>
+        <w:numPr>
+          <w:ilvl w:val="0"/>
+          <w:numId w:val="5"/>
+        </w:numPr>
+        <w:tabs>
+          <w:tab w:val="right" w:pos="9360"/>
+        </w:tabs>
+        <w:jc w:val="both"/>
+        <w:rPr>
+          <w:rFonts w:cstheme="minorHAnsi"/>
+          <w:lang w:val="fr-FR"/>
+        </w:rPr>
+      </w:pPr>
+      <w:r>
+        <w:rPr>
+          <w:rFonts w:cstheme="minorHAnsi"/>
+          <w:lang w:val="fr-FR"/>
+        </w:rPr>
+        <w:t>Name : indique le nom de l’input</w:t>
+      </w:r>
+    </w:p>
+    <w:p>
+      <w:pPr>
+        <w:pStyle w:val="Paragraphedeliste"/>
+        <w:numPr>
+          <w:ilvl w:val="0"/>
+          <w:numId w:val="5"/>
+        </w:numPr>
+        <w:tabs>
+          <w:tab w:val="right" w:pos="9360"/>
+        </w:tabs>
+        <w:jc w:val="both"/>
+        <w:rPr>
+          <w:rFonts w:cstheme="minorHAnsi"/>
+          <w:lang w:val="fr-FR"/>
+        </w:rPr>
+      </w:pPr>
+      <w:r>
+        <w:rPr>
+          <w:rFonts w:cstheme="minorHAnsi"/>
+          <w:lang w:val="fr-FR"/>
+        </w:rPr>
+        <w:t>Disabled : c’est une valeur booleenne indiquant que l’entrée doit être desactivée. Les controles desactivés ne peuvent pas être modifiés et leur valeur n’est meme pas envoyé lors de la soumission du formulaire et ne peut pas recevoir le focus.</w:t>
+      </w:r>
+    </w:p>
+    <w:p>
+      <w:pPr>
+        <w:pStyle w:val="Paragraphedeliste"/>
+        <w:numPr>
+          <w:ilvl w:val="0"/>
+          <w:numId w:val="5"/>
+        </w:numPr>
+        <w:tabs>
+          <w:tab w:val="right" w:pos="9360"/>
+        </w:tabs>
+        <w:jc w:val="both"/>
+        <w:rPr>
+          <w:rFonts w:cstheme="minorHAnsi"/>
+          <w:lang w:val="fr-FR"/>
+        </w:rPr>
+      </w:pPr>
+      <w:r>
+        <w:rPr>
+          <w:rFonts w:cstheme="minorHAnsi"/>
+          <w:lang w:val="fr-FR"/>
+        </w:rPr>
+        <w:t xml:space="preserve">Checked </w:t>
+      </w:r>
+      <w:r>
+        <w:rPr>
+          <w:rFonts w:cstheme="minorHAnsi"/>
+          <w:lang w:val="fr-FR"/>
+        </w:rPr>
+        <w:t>: lorsque la valeur de l’attribut type est radio ou checkbox, la presence de cet attribute booleen indique que le champ est selectionn</w:t>
+      </w:r>
+      <w:r>
+        <w:rPr>
+          <w:rFonts w:cstheme="minorHAnsi"/>
+          <w:lang w:val="fr-FR"/>
+        </w:rPr>
+        <w:t>é par defaut</w:t>
+      </w:r>
+    </w:p>
+    <w:p>
+      <w:pPr>
+        <w:pStyle w:val="Paragraphedeliste"/>
+        <w:numPr>
+          <w:ilvl w:val="0"/>
+          <w:numId w:val="5"/>
+        </w:numPr>
+        <w:tabs>
+          <w:tab w:val="right" w:pos="9360"/>
+        </w:tabs>
+        <w:jc w:val="both"/>
+        <w:rPr>
+          <w:rFonts w:cstheme="minorHAnsi"/>
+          <w:lang w:val="fr-FR"/>
+        </w:rPr>
+      </w:pPr>
+      <w:r>
+        <w:rPr>
+          <w:rFonts w:cstheme="minorHAnsi"/>
+          <w:lang w:val="fr-FR"/>
+        </w:rPr>
+        <w:t xml:space="preserve">Multiple </w:t>
+      </w:r>
+      <w:r>
+        <w:rPr>
+          <w:rFonts w:cstheme="minorHAnsi"/>
+          <w:lang w:val="fr-FR"/>
+        </w:rPr>
+        <w:t xml:space="preserve">: introduit en HTML5, indique que plusieurs fichiers ou valeurs peuvent </w:t>
+      </w:r>
+      <w:r>
+        <w:rPr>
+          <w:rFonts w:cstheme="minorHAnsi"/>
+          <w:lang w:val="fr-FR"/>
+        </w:rPr>
+        <w:t>être passés. Ceci s’applique uniquemet aux entrees de type file et email</w:t>
+      </w:r>
+    </w:p>
+    <w:p>
+      <w:pPr>
+        <w:pStyle w:val="Paragraphedeliste"/>
+        <w:numPr>
+          <w:ilvl w:val="0"/>
+          <w:numId w:val="5"/>
+        </w:numPr>
+        <w:tabs>
+          <w:tab w:val="right" w:pos="9360"/>
+        </w:tabs>
+        <w:jc w:val="both"/>
+        <w:rPr>
+          <w:rFonts w:cstheme="minorHAnsi"/>
+          <w:lang w:val="fr-FR"/>
+        </w:rPr>
+      </w:pPr>
+      <w:r>
+        <w:rPr>
+          <w:rFonts w:cstheme="minorHAnsi"/>
+          <w:lang w:val="fr-FR"/>
+        </w:rPr>
+        <w:t xml:space="preserve">Placeholder </w:t>
+      </w:r>
+      <w:r>
+        <w:rPr>
+          <w:rFonts w:cstheme="minorHAnsi"/>
+          <w:lang w:val="fr-FR"/>
+        </w:rPr>
+        <w:t xml:space="preserve">: HTML5, une indication </w:t>
+      </w:r>
+      <w:r>
+        <w:rPr>
+          <w:rFonts w:cstheme="minorHAnsi"/>
+          <w:lang w:val="fr-FR"/>
+        </w:rPr>
+        <w:t xml:space="preserve">à l’utilisateur de ce qui peut être dans le contrôle. </w:t>
+      </w:r>
+      <w:r>
+        <w:rPr>
+          <w:rFonts w:cstheme="minorHAnsi"/>
+          <w:lang w:val="fr-FR"/>
+        </w:rPr>
+        <w:t>Ce texte ne doit pas contenir de retour a ligne ou des sauts de ligne</w:t>
+      </w:r>
+    </w:p>
+    <w:p>
+      <w:pPr>
+        <w:pStyle w:val="Paragraphedeliste"/>
+        <w:numPr>
+          <w:ilvl w:val="0"/>
+          <w:numId w:val="5"/>
+        </w:numPr>
+        <w:tabs>
+          <w:tab w:val="right" w:pos="9360"/>
+        </w:tabs>
+        <w:jc w:val="both"/>
+        <w:rPr>
+          <w:rFonts w:cstheme="minorHAnsi"/>
+          <w:lang w:val="fr-FR"/>
+        </w:rPr>
+      </w:pPr>
+      <w:r>
+        <w:rPr>
+          <w:rFonts w:cstheme="minorHAnsi"/>
+          <w:lang w:val="fr-FR"/>
+        </w:rPr>
+        <w:t xml:space="preserve">Autocomplete </w:t>
+      </w:r>
+      <w:r>
+        <w:rPr>
+          <w:rFonts w:cstheme="minorHAnsi"/>
+          <w:lang w:val="fr-FR"/>
+        </w:rPr>
+        <w:t xml:space="preserve">: HTML5, indique si la valeur du champ peut </w:t>
+      </w:r>
+      <w:r>
+        <w:rPr>
+          <w:rFonts w:cstheme="minorHAnsi"/>
+          <w:lang w:val="fr-FR"/>
+        </w:rPr>
+        <w:t>être completée automatiquement par le navigateur</w:t>
+      </w:r>
+    </w:p>
+    <w:p>
+      <w:pPr>
+        <w:pStyle w:val="Paragraphedeliste"/>
+        <w:numPr>
+          <w:ilvl w:val="0"/>
+          <w:numId w:val="5"/>
+        </w:numPr>
+        <w:tabs>
+          <w:tab w:val="right" w:pos="9360"/>
+        </w:tabs>
+        <w:jc w:val="both"/>
+        <w:rPr>
+          <w:rFonts w:cstheme="minorHAnsi"/>
+          <w:lang w:val="fr-FR"/>
+        </w:rPr>
+      </w:pPr>
+      <w:r>
+        <w:rPr>
+          <w:rFonts w:cstheme="minorHAnsi"/>
+          <w:lang w:val="fr-FR"/>
+        </w:rPr>
+        <w:t xml:space="preserve">Readonly </w:t>
+      </w:r>
+      <w:r>
+        <w:rPr>
+          <w:rFonts w:cstheme="minorHAnsi"/>
+          <w:lang w:val="fr-FR"/>
+        </w:rPr>
+        <w:t xml:space="preserve">: indique que cette valeur n’est pas modifiable. </w:t>
+      </w:r>
+      <w:r>
+        <w:rPr>
+          <w:rFonts w:cstheme="minorHAnsi"/>
+          <w:lang w:val="fr-FR"/>
+        </w:rPr>
+        <w:t>Les controles en lecture seule sont toujours envoyés sur le formulaire de soumission ,mais ne recevra pas le focus HTML5.</w:t>
+      </w:r>
+    </w:p>
+    <w:p>
+      <w:pPr>
+        <w:pStyle w:val="Paragraphedeliste"/>
+        <w:numPr>
+          <w:ilvl w:val="0"/>
+          <w:numId w:val="5"/>
+        </w:numPr>
+        <w:tabs>
+          <w:tab w:val="right" w:pos="9360"/>
+        </w:tabs>
+        <w:jc w:val="both"/>
+        <w:rPr>
+          <w:rFonts w:cstheme="minorHAnsi"/>
+          <w:lang w:val="fr-FR"/>
+        </w:rPr>
+      </w:pPr>
+      <w:r>
+        <w:rPr>
+          <w:rFonts w:cstheme="minorHAnsi"/>
+          <w:lang w:val="fr-FR"/>
+        </w:rPr>
+        <w:t xml:space="preserve">Required </w:t>
+      </w:r>
+      <w:r>
+        <w:rPr>
+          <w:rFonts w:cstheme="minorHAnsi"/>
+          <w:lang w:val="fr-FR"/>
+        </w:rPr>
+        <w:t>: HTML5, indique qu’une valeur doit etre presente ou que l’element doit etre coch</w:t>
+      </w:r>
+      <w:r>
+        <w:rPr>
+          <w:rFonts w:cstheme="minorHAnsi"/>
+          <w:lang w:val="fr-FR"/>
+        </w:rPr>
+        <w:t>é pour que le formulaire soit soumis.</w:t>
+      </w:r>
+    </w:p>
+    <w:p>
+      <w:pPr>
+        <w:pStyle w:val="Paragraphedeliste"/>
+        <w:numPr>
+          <w:ilvl w:val="0"/>
+          <w:numId w:val="5"/>
+        </w:numPr>
+        <w:tabs>
+          <w:tab w:val="right" w:pos="9360"/>
+        </w:tabs>
+        <w:jc w:val="both"/>
+        <w:rPr>
+          <w:rFonts w:cstheme="minorHAnsi"/>
+          <w:lang w:val="fr-FR"/>
+        </w:rPr>
+      </w:pPr>
+      <w:r>
+        <w:rPr>
+          <w:rFonts w:cstheme="minorHAnsi"/>
+          <w:lang w:val="fr-FR"/>
+        </w:rPr>
+        <w:t xml:space="preserve">Autofocus </w:t>
+      </w:r>
+      <w:r>
+        <w:rPr>
+          <w:rFonts w:cstheme="minorHAnsi"/>
+          <w:lang w:val="fr-FR"/>
+        </w:rPr>
+        <w:t>: l’element &lt;input&gt; devrait avoir le focus lors du chargement de la page</w:t>
+      </w:r>
+    </w:p>
+    <w:p>
+      <w:pPr>
+        <w:pStyle w:val="Paragraphedeliste"/>
+        <w:numPr>
+          <w:ilvl w:val="0"/>
+          <w:numId w:val="5"/>
+        </w:numPr>
+        <w:tabs>
+          <w:tab w:val="right" w:pos="9360"/>
+        </w:tabs>
+        <w:jc w:val="both"/>
+        <w:rPr>
+          <w:rFonts w:cstheme="minorHAnsi"/>
+          <w:lang w:val="fr-FR"/>
+        </w:rPr>
+      </w:pPr>
+      <w:r>
+        <w:rPr>
+          <w:rFonts w:cstheme="minorHAnsi"/>
+          <w:lang w:val="fr-FR"/>
+        </w:rPr>
+        <w:t>Value : specifie la valeur de l’input</w:t>
+      </w:r>
+    </w:p>
+    <w:p>
+      <w:pPr>
+        <w:pStyle w:val="Paragraphedeliste"/>
+        <w:numPr>
+          <w:ilvl w:val="1"/>
+          <w:numId w:val="8"/>
+        </w:numPr>
+        <w:tabs>
+          <w:tab w:val="right" w:pos="9360"/>
+        </w:tabs>
+        <w:jc w:val="both"/>
+        <w:rPr>
+          <w:rFonts w:cstheme="minorHAnsi"/>
+          <w:lang w:val="fr-FR"/>
+        </w:rPr>
+      </w:pPr>
+      <w:r>
+        <w:rPr>
+          <w:rFonts w:cstheme="minorHAnsi"/>
+          <w:lang w:val="fr-FR"/>
+        </w:rPr>
+        <w:lastRenderedPageBreak/>
+        <w:t>TText</w:t>
+      </w:r>
+    </w:p>
+    <w:p>
+      <w:pPr>
+        <w:tabs>
+          <w:tab w:val="right" w:pos="9360"/>
+        </w:tabs>
+        <w:ind w:left="360"/>
+        <w:jc w:val="both"/>
+        <w:rPr>
+          <w:rFonts w:cstheme="minorHAnsi"/>
+          <w:lang w:val="fr-FR"/>
+        </w:rPr>
+      </w:pPr>
+      <w:r>
+        <w:rPr>
+          <w:rFonts w:cstheme="minorHAnsi"/>
+          <w:lang w:val="fr-FR"/>
+        </w:rPr>
+        <w:t xml:space="preserve">Le type text </w:t>
+      </w:r>
+      <w:r>
+        <w:rPr>
+          <w:rFonts w:cstheme="minorHAnsi"/>
+          <w:lang w:val="fr-FR"/>
+        </w:rPr>
+        <w:t>définit</w:t>
+      </w:r>
+      <w:r>
+        <w:rPr>
+          <w:rFonts w:cstheme="minorHAnsi"/>
+          <w:lang w:val="fr-FR"/>
+        </w:rPr>
+        <w:t xml:space="preserve"> un champ de texte sur une seule ligne avec les sauts de ligne automatiquement supprimés de la valeur d’</w:t>
+      </w:r>
+      <w:r>
+        <w:rPr>
+          <w:rFonts w:cstheme="minorHAnsi"/>
+          <w:lang w:val="fr-FR"/>
+        </w:rPr>
+        <w:t>entrée</w:t>
+      </w:r>
+      <w:r>
+        <w:rPr>
+          <w:rFonts w:cstheme="minorHAnsi"/>
+          <w:lang w:val="fr-FR"/>
+        </w:rPr>
+        <w:t>.</w:t>
+      </w:r>
+    </w:p>
+    <w:p>
+      <w:pPr>
+        <w:tabs>
+          <w:tab w:val="right" w:pos="9360"/>
+        </w:tabs>
+        <w:ind w:left="360"/>
+        <w:jc w:val="both"/>
+        <w:rPr>
+          <w:rFonts w:cstheme="minorHAnsi"/>
+          <w:lang w:val="fr-FR"/>
+        </w:rPr>
+      </w:pPr>
+      <w:r>
+        <w:rPr>
+          <w:rFonts w:cstheme="minorHAnsi"/>
+          <w:lang w:val="fr-FR"/>
+        </w:rPr>
+        <w:t>&lt;</w:t>
+      </w:r>
+      <w:r>
+        <w:rPr>
+          <w:rFonts w:cstheme="minorHAnsi"/>
+          <w:lang w:val="fr-FR"/>
+        </w:rPr>
+        <w:t>Input</w:t>
+      </w:r>
+      <w:r>
+        <w:rPr>
+          <w:rFonts w:cstheme="minorHAnsi"/>
+          <w:lang w:val="fr-FR"/>
+        </w:rPr>
+        <w:t>&gt; sont utilis</w:t>
+      </w:r>
+      <w:r>
+        <w:rPr>
+          <w:rFonts w:cstheme="minorHAnsi"/>
+          <w:lang w:val="fr-FR"/>
+        </w:rPr>
+        <w:t xml:space="preserve">é dans </w:t>
+      </w:r>
+      <w:r>
+        <w:rPr>
+          <w:rFonts w:cstheme="minorHAnsi"/>
+          <w:lang w:val="fr-FR"/>
+        </w:rPr>
+        <w:t>l’élément</w:t>
+      </w:r>
+      <w:r>
+        <w:rPr>
+          <w:rFonts w:cstheme="minorHAnsi"/>
+          <w:lang w:val="fr-FR"/>
+        </w:rPr>
+        <w:t xml:space="preserve"> </w:t>
+      </w:r>
+      <w:r>
+        <w:rPr>
+          <w:rFonts w:cstheme="minorHAnsi"/>
+          <w:lang w:val="fr-FR"/>
+        </w:rPr>
+        <w:t>&lt;form&gt;</w:t>
+      </w:r>
+    </w:p>
+    <w:p>
+      <w:pPr>
+        <w:tabs>
+          <w:tab w:val="right" w:pos="9360"/>
+        </w:tabs>
+        <w:ind w:left="360"/>
+        <w:jc w:val="both"/>
+        <w:rPr>
+          <w:rFonts w:cstheme="minorHAnsi"/>
+          <w:lang w:val="fr-FR"/>
+        </w:rPr>
+      </w:pPr>
+      <w:r>
+        <w:rPr>
+          <w:rFonts w:cstheme="minorHAnsi"/>
+          <w:lang w:val="fr-FR"/>
+        </w:rPr>
+        <w:t xml:space="preserve"> Syntaxe </w:t>
+      </w:r>
+    </w:p>
+    <w:p>
+      <w:pPr>
+        <w:shd w:val="clear" w:color="auto" w:fill="1E1E1E"/>
+        <w:spacing w:after="0" w:line="285" w:lineRule="atLeast"/>
+        <w:rPr>
+          <w:rFonts w:ascii="Lucida Console" w:eastAsia="Times New Roman" w:hAnsi="Lucida Console" w:cs="Times New Roman"/>
+          <w:color w:val="D4D4D4"/>
+          <w:sz w:val="21"/>
+          <w:szCs w:val="21"/>
+        </w:rPr>
+      </w:pPr>
+      <w:r>
+        <w:rPr>
+          <w:rFonts w:ascii="Lucida Console" w:eastAsia="Times New Roman" w:hAnsi="Lucida Console" w:cs="Times New Roman"/>
+          <w:color w:val="D4D4D4"/>
+          <w:sz w:val="21"/>
+          <w:szCs w:val="21"/>
+        </w:rPr>
+        <w:t xml:space="preserve">    </w:t>
+      </w:r>
+      <w:r>
+        <w:rPr>
+          <w:rFonts w:ascii="Lucida Console" w:eastAsia="Times New Roman" w:hAnsi="Lucida Console" w:cs="Times New Roman"/>
+          <w:color w:val="808080"/>
+          <w:sz w:val="21"/>
+          <w:szCs w:val="21"/>
+        </w:rPr>
+        <w:t>&lt;</w:t>
+      </w:r>
+      <w:r>
+        <w:rPr>
+          <w:rFonts w:ascii="Lucida Console" w:eastAsia="Times New Roman" w:hAnsi="Lucida Console" w:cs="Times New Roman"/>
+          <w:color w:val="569CD6"/>
+          <w:sz w:val="21"/>
+          <w:szCs w:val="21"/>
+        </w:rPr>
+        <w:t>input</w:t>
+      </w:r>
+      <w:r>
+        <w:rPr>
+          <w:rFonts w:ascii="Lucida Console" w:eastAsia="Times New Roman" w:hAnsi="Lucida Console" w:cs="Times New Roman"/>
+          <w:color w:val="D4D4D4"/>
+          <w:sz w:val="21"/>
+          <w:szCs w:val="21"/>
+        </w:rPr>
+        <w:t xml:space="preserve"> </w:t>
+      </w:r>
+      <w:r>
+        <w:rPr>
+          <w:rFonts w:ascii="Lucida Console" w:eastAsia="Times New Roman" w:hAnsi="Lucida Console" w:cs="Times New Roman"/>
+          <w:color w:val="9CDCFE"/>
+          <w:sz w:val="21"/>
+          <w:szCs w:val="21"/>
+        </w:rPr>
+        <w:t>type</w:t>
+      </w:r>
+      <w:r>
+        <w:rPr>
+          <w:rFonts w:ascii="Lucida Console" w:eastAsia="Times New Roman" w:hAnsi="Lucida Console" w:cs="Times New Roman"/>
+          <w:color w:val="D4D4D4"/>
+          <w:sz w:val="21"/>
+          <w:szCs w:val="21"/>
+        </w:rPr>
+        <w:t>=</w:t>
+      </w:r>
+      <w:r>
+        <w:rPr>
+          <w:rFonts w:ascii="Lucida Console" w:eastAsia="Times New Roman" w:hAnsi="Lucida Console" w:cs="Times New Roman"/>
+          <w:color w:val="CE9178"/>
+          <w:sz w:val="21"/>
+          <w:szCs w:val="21"/>
+        </w:rPr>
+        <w:t>"text"</w:t>
+      </w:r>
+      <w:r>
+        <w:rPr>
+          <w:rFonts w:ascii="Lucida Console" w:eastAsia="Times New Roman" w:hAnsi="Lucida Console" w:cs="Times New Roman"/>
+          <w:color w:val="D4D4D4"/>
+          <w:sz w:val="21"/>
+          <w:szCs w:val="21"/>
+        </w:rPr>
+        <w:t xml:space="preserve"> </w:t>
+      </w:r>
+      <w:r>
+        <w:rPr>
+          <w:rFonts w:ascii="Lucida Console" w:eastAsia="Times New Roman" w:hAnsi="Lucida Console" w:cs="Times New Roman"/>
+          <w:color w:val="808080"/>
+          <w:sz w:val="21"/>
+          <w:szCs w:val="21"/>
+        </w:rPr>
+        <w:t>/&gt;</w:t>
+      </w:r>
+    </w:p>
+    <w:p>
+      <w:pPr>
+        <w:shd w:val="clear" w:color="auto" w:fill="1E1E1E"/>
+        <w:spacing w:after="0" w:line="285" w:lineRule="atLeast"/>
+        <w:rPr>
+          <w:rFonts w:ascii="Lucida Console" w:eastAsia="Times New Roman" w:hAnsi="Lucida Console" w:cs="Times New Roman"/>
+          <w:color w:val="D4D4D4"/>
+          <w:sz w:val="21"/>
+          <w:szCs w:val="21"/>
+        </w:rPr>
+      </w:pPr>
+      <w:r>
+        <w:rPr>
+          <w:rFonts w:ascii="Lucida Console" w:eastAsia="Times New Roman" w:hAnsi="Lucida Console" w:cs="Times New Roman"/>
+          <w:color w:val="D4D4D4"/>
+          <w:sz w:val="21"/>
+          <w:szCs w:val="21"/>
+        </w:rPr>
+        <w:t xml:space="preserve">    </w:t>
+      </w:r>
+      <w:r>
+        <w:rPr>
+          <w:rFonts w:ascii="Lucida Console" w:eastAsia="Times New Roman" w:hAnsi="Lucida Console" w:cs="Times New Roman"/>
+          <w:color w:val="6A9955"/>
+          <w:sz w:val="21"/>
+          <w:szCs w:val="21"/>
+        </w:rPr>
+        <w:t>&lt;!-- OR --&gt;</w:t>
+      </w:r>
+    </w:p>
+    <w:p>
+      <w:pPr>
+        <w:shd w:val="clear" w:color="auto" w:fill="1E1E1E"/>
+        <w:spacing w:after="0" w:line="285" w:lineRule="atLeast"/>
+        <w:rPr>
+          <w:rFonts w:ascii="Lucida Console" w:eastAsia="Times New Roman" w:hAnsi="Lucida Console" w:cs="Times New Roman"/>
+          <w:color w:val="D4D4D4"/>
+          <w:sz w:val="21"/>
+          <w:szCs w:val="21"/>
+        </w:rPr>
+      </w:pPr>
+      <w:r>
+        <w:rPr>
+          <w:rFonts w:ascii="Lucida Console" w:eastAsia="Times New Roman" w:hAnsi="Lucida Console" w:cs="Times New Roman"/>
+          <w:color w:val="D4D4D4"/>
+          <w:sz w:val="21"/>
+          <w:szCs w:val="21"/>
+        </w:rPr>
+        <w:t xml:space="preserve">    </w:t>
+      </w:r>
+      <w:r>
+        <w:rPr>
+          <w:rFonts w:ascii="Lucida Console" w:eastAsia="Times New Roman" w:hAnsi="Lucida Console" w:cs="Times New Roman"/>
+          <w:color w:val="808080"/>
+          <w:sz w:val="21"/>
+          <w:szCs w:val="21"/>
+        </w:rPr>
+        <w:t>&lt;</w:t>
+      </w:r>
+      <w:r>
+        <w:rPr>
+          <w:rFonts w:ascii="Lucida Console" w:eastAsia="Times New Roman" w:hAnsi="Lucida Console" w:cs="Times New Roman"/>
+          <w:color w:val="569CD6"/>
+          <w:sz w:val="21"/>
+          <w:szCs w:val="21"/>
+        </w:rPr>
+        <w:t>input</w:t>
+      </w:r>
+      <w:r>
+        <w:rPr>
+          <w:rFonts w:ascii="Lucida Console" w:eastAsia="Times New Roman" w:hAnsi="Lucida Console" w:cs="Times New Roman"/>
+          <w:color w:val="D4D4D4"/>
+          <w:sz w:val="21"/>
+          <w:szCs w:val="21"/>
+        </w:rPr>
+        <w:t xml:space="preserve"> </w:t>
+      </w:r>
+      <w:r>
+        <w:rPr>
+          <w:rFonts w:ascii="Lucida Console" w:eastAsia="Times New Roman" w:hAnsi="Lucida Console" w:cs="Times New Roman"/>
+          <w:color w:val="808080"/>
+          <w:sz w:val="21"/>
+          <w:szCs w:val="21"/>
+        </w:rPr>
+        <w:t>/&gt;</w:t>
+      </w:r>
+    </w:p>
+    <w:p>
+      <w:pPr>
+        <w:tabs>
+          <w:tab w:val="right" w:pos="9360"/>
+        </w:tabs>
+        <w:ind w:left="360"/>
+        <w:jc w:val="both"/>
+        <w:rPr>
+          <w:rFonts w:cstheme="minorHAnsi"/>
+        </w:rPr>
+      </w:pPr>
+    </w:p>
+    <w:p>
+      <w:pPr>
+        <w:tabs>
+          <w:tab w:val="right" w:pos="9360"/>
+        </w:tabs>
+        <w:ind w:left="360"/>
+        <w:jc w:val="both"/>
+        <w:rPr>
+          <w:rFonts w:cstheme="minorHAnsi"/>
+          <w:lang w:val="fr-FR"/>
+        </w:rPr>
+      </w:pPr>
+      <w:r>
+        <w:rPr>
+          <w:rFonts w:cstheme="minorHAnsi"/>
+          <w:lang w:val="fr-FR"/>
+        </w:rPr>
+        <w:t xml:space="preserve">Un input n’autorise qu’une seule ligne de texte. </w:t>
+      </w:r>
+      <w:r>
+        <w:rPr>
+          <w:rFonts w:cstheme="minorHAnsi"/>
+          <w:lang w:val="fr-FR"/>
+        </w:rPr>
+        <w:t xml:space="preserve">Si vous avez besoin d’une saisie de texte multiligne pour une quantité importante de texte, utiliser un </w:t>
+      </w:r>
+      <w:r>
+        <w:rPr>
+          <w:rFonts w:cstheme="minorHAnsi"/>
+          <w:lang w:val="fr-FR"/>
+        </w:rPr>
+        <w:t>élément</w:t>
       </w:r>
       <w:bookmarkStart w:id="0" w:name="_GoBack"/>
       <w:bookmarkEnd w:id="0"/>
+      <w:r>
+        <w:rPr>
+          <w:rFonts w:cstheme="minorHAnsi"/>
+          <w:lang w:val="fr-FR"/>
+        </w:rPr>
+        <w:t xml:space="preserve"> </w:t>
+      </w:r>
+      <w:r>
+        <w:rPr>
+          <w:rFonts w:cstheme="minorHAnsi"/>
+          <w:lang w:val="fr-FR"/>
+        </w:rPr>
+        <w:t xml:space="preserve">&lt;textarea&gt; </w:t>
+      </w:r>
+      <w:r>
+        <w:rPr>
+          <w:rFonts w:cstheme="minorHAnsi"/>
+          <w:lang w:val="fr-FR"/>
+        </w:rPr>
+        <w:t>à la place.</w:t>
+      </w:r>
+    </w:p>
+    <w:p>
+      <w:pPr>
+        <w:tabs>
+          <w:tab w:val="right" w:pos="9360"/>
+        </w:tabs>
+        <w:ind w:left="360"/>
+        <w:jc w:val="both"/>
+        <w:rPr>
+          <w:rFonts w:cstheme="minorHAnsi"/>
+          <w:lang w:val="fr-FR"/>
+        </w:rPr>
+      </w:pPr>
+    </w:p>
+    <w:p>
+      <w:pPr>
+        <w:tabs>
+          <w:tab w:val="right" w:pos="9360"/>
+        </w:tabs>
+        <w:jc w:val="both"/>
+        <w:rPr>
+          <w:rFonts w:cstheme="minorHAnsi"/>
+          <w:lang w:val="fr-FR"/>
+        </w:rPr>
+      </w:pPr>
+    </w:p>
+    <w:p>
+      <w:pPr>
+        <w:tabs>
+          <w:tab w:val="right" w:pos="9360"/>
+        </w:tabs>
+        <w:jc w:val="both"/>
+        <w:rPr>
+          <w:rFonts w:cstheme="minorHAnsi"/>
+          <w:lang w:val="fr-FR"/>
+        </w:rPr>
+      </w:pPr>
+    </w:p>
+    <w:p>
+      <w:pPr>
+        <w:jc w:val="both"/>
+        <w:rPr>
+          <w:rFonts w:cstheme="minorHAnsi"/>
+          <w:lang w:val="fr-FR"/>
+        </w:rPr>
+      </w:pPr>
+    </w:p>
+    <w:p>
+      <w:pPr>
+        <w:jc w:val="both"/>
+        <w:rPr>
+          <w:rFonts w:cstheme="minorHAnsi"/>
+          <w:lang w:val="fr-FR"/>
+        </w:rPr>
+      </w:pPr>
     </w:p>
     <w:sectPr>
       <w:pgSz w:w="12240" w:h="15840"/>
@@ -39593,7 +41662,7 @@
 </file>
 
 <file path=customXml/itemProps1.xml><?xml version="1.0" encoding="utf-8"?>
-<ds:datastoreItem xmlns:ds="http://schemas.openxmlformats.org/officeDocument/2006/customXml" ds:itemID="{3C551895-8967-4186-8D2D-7B83708EDDED}">
+<ds:datastoreItem xmlns:ds="http://schemas.openxmlformats.org/officeDocument/2006/customXml" ds:itemID="{08A8CA79-43A5-4306-BE4A-9D4CB98FCCE7}">
   <ds:schemaRefs>
     <ds:schemaRef ds:uri="http://schemas.openxmlformats.org/officeDocument/2006/bibliography"/>
   </ds:schemaRefs>

</xml_diff>

<commit_message>
checbox, attribut and accessibility
</commit_message>
<xml_diff>
--- a/NOTES/HtmlNote.docx
+++ b/NOTES/HtmlNote.docx
@@ -39467,6 +39467,7 @@
         <w:jc w:val="both"/>
         <w:rPr>
           <w:rFonts w:cstheme="minorHAnsi"/>
+          <w:b/>
           <w:lang w:val="fr-FR"/>
         </w:rPr>
       </w:pPr>
@@ -39476,7 +39477,15 @@
           <w:lang w:val="fr-FR"/>
         </w:rPr>
         <w:lastRenderedPageBreak/>
-        <w:t>TText</w:t>
+        <w:t>T</w:t>
+      </w:r>
+      <w:r>
+        <w:rPr>
+          <w:rFonts w:cstheme="minorHAnsi"/>
+          <w:b/>
+          <w:lang w:val="fr-FR"/>
+        </w:rPr>
+        <w:t>Text</w:t>
       </w:r>
     </w:p>
     <w:p>
@@ -39834,8 +39843,6 @@
         </w:rPr>
         <w:t>élément</w:t>
       </w:r>
-      <w:bookmarkStart w:id="0" w:name="_GoBack"/>
-      <w:bookmarkEnd w:id="0"/>
       <w:r>
         <w:rPr>
           <w:rFonts w:cstheme="minorHAnsi"/>
@@ -39867,9 +39874,2399 @@
         <w:jc w:val="both"/>
         <w:rPr>
           <w:rFonts w:cstheme="minorHAnsi"/>
-          <w:lang w:val="fr-FR"/>
-        </w:rPr>
-      </w:pPr>
+          <w:b/>
+          <w:lang w:val="fr-FR"/>
+        </w:rPr>
+      </w:pPr>
+      <w:r>
+        <w:rPr>
+          <w:rFonts w:cstheme="minorHAnsi"/>
+          <w:b/>
+          <w:lang w:val="fr-FR"/>
+        </w:rPr>
+        <w:t>Chekbox and Radio</w:t>
+      </w:r>
+    </w:p>
+    <w:p>
+      <w:pPr>
+        <w:tabs>
+          <w:tab w:val="right" w:pos="9360"/>
+        </w:tabs>
+        <w:ind w:left="360"/>
+        <w:jc w:val="both"/>
+        <w:rPr>
+          <w:rFonts w:cstheme="minorHAnsi"/>
+          <w:lang w:val="fr-FR"/>
+        </w:rPr>
+      </w:pPr>
+      <w:r>
+        <w:rPr>
+          <w:rFonts w:cstheme="minorHAnsi"/>
+          <w:lang w:val="fr-FR"/>
+        </w:rPr>
+        <w:t>Checkbox et radio sont ecrits avec la balise &lt;input&gt;, et leur comportement est defini dans le HTML</w:t>
+      </w:r>
+    </w:p>
+    <w:p>
+      <w:pPr>
+        <w:tabs>
+          <w:tab w:val="right" w:pos="9360"/>
+        </w:tabs>
+        <w:ind w:left="360"/>
+        <w:jc w:val="both"/>
+        <w:rPr>
+          <w:rFonts w:cstheme="minorHAnsi"/>
+          <w:lang w:val="fr-FR"/>
+        </w:rPr>
+      </w:pPr>
+      <w:r>
+        <w:rPr>
+          <w:rFonts w:cstheme="minorHAnsi"/>
+          <w:lang w:val="fr-FR"/>
+        </w:rPr>
+        <w:t>La case a cocher ou le bouton radio le plus simple est un element input avec un attribut type radio ou checkbox.</w:t>
+      </w:r>
+    </w:p>
+    <w:p>
+      <w:pPr>
+        <w:shd w:val="clear" w:color="auto" w:fill="1E1E1E"/>
+        <w:spacing w:after="0" w:line="285" w:lineRule="atLeast"/>
+        <w:rPr>
+          <w:rFonts w:ascii="Lucida Console" w:eastAsia="Times New Roman" w:hAnsi="Lucida Console" w:cs="Times New Roman"/>
+          <w:color w:val="D4D4D4"/>
+          <w:sz w:val="21"/>
+          <w:szCs w:val="21"/>
+        </w:rPr>
+      </w:pPr>
+      <w:r>
+        <w:rPr>
+          <w:rFonts w:ascii="Lucida Console" w:eastAsia="Times New Roman" w:hAnsi="Lucida Console" w:cs="Times New Roman"/>
+          <w:color w:val="D4D4D4"/>
+          <w:sz w:val="21"/>
+          <w:szCs w:val="21"/>
+        </w:rPr>
+        <w:t xml:space="preserve">    </w:t>
+      </w:r>
+      <w:r>
+        <w:rPr>
+          <w:rFonts w:ascii="Lucida Console" w:eastAsia="Times New Roman" w:hAnsi="Lucida Console" w:cs="Times New Roman"/>
+          <w:color w:val="808080"/>
+          <w:sz w:val="21"/>
+          <w:szCs w:val="21"/>
+        </w:rPr>
+        <w:t>&lt;</w:t>
+      </w:r>
+      <w:r>
+        <w:rPr>
+          <w:rFonts w:ascii="Lucida Console" w:eastAsia="Times New Roman" w:hAnsi="Lucida Console" w:cs="Times New Roman"/>
+          <w:color w:val="569CD6"/>
+          <w:sz w:val="21"/>
+          <w:szCs w:val="21"/>
+        </w:rPr>
+        <w:t>input</w:t>
+      </w:r>
+      <w:r>
+        <w:rPr>
+          <w:rFonts w:ascii="Lucida Console" w:eastAsia="Times New Roman" w:hAnsi="Lucida Console" w:cs="Times New Roman"/>
+          <w:color w:val="D4D4D4"/>
+          <w:sz w:val="21"/>
+          <w:szCs w:val="21"/>
+        </w:rPr>
+        <w:t xml:space="preserve"> </w:t>
+      </w:r>
+      <w:r>
+        <w:rPr>
+          <w:rFonts w:ascii="Lucida Console" w:eastAsia="Times New Roman" w:hAnsi="Lucida Console" w:cs="Times New Roman"/>
+          <w:color w:val="9CDCFE"/>
+          <w:sz w:val="21"/>
+          <w:szCs w:val="21"/>
+        </w:rPr>
+        <w:t>type</w:t>
+      </w:r>
+      <w:r>
+        <w:rPr>
+          <w:rFonts w:ascii="Lucida Console" w:eastAsia="Times New Roman" w:hAnsi="Lucida Console" w:cs="Times New Roman"/>
+          <w:color w:val="D4D4D4"/>
+          <w:sz w:val="21"/>
+          <w:szCs w:val="21"/>
+        </w:rPr>
+        <w:t>=</w:t>
+      </w:r>
+      <w:r>
+        <w:rPr>
+          <w:rFonts w:ascii="Lucida Console" w:eastAsia="Times New Roman" w:hAnsi="Lucida Console" w:cs="Times New Roman"/>
+          <w:color w:val="CE9178"/>
+          <w:sz w:val="21"/>
+          <w:szCs w:val="21"/>
+        </w:rPr>
+        <w:t>"checkbox"</w:t>
+      </w:r>
+      <w:r>
+        <w:rPr>
+          <w:rFonts w:ascii="Lucida Console" w:eastAsia="Times New Roman" w:hAnsi="Lucida Console" w:cs="Times New Roman"/>
+          <w:color w:val="D4D4D4"/>
+          <w:sz w:val="21"/>
+          <w:szCs w:val="21"/>
+        </w:rPr>
+        <w:t xml:space="preserve"> </w:t>
+      </w:r>
+      <w:r>
+        <w:rPr>
+          <w:rFonts w:ascii="Lucida Console" w:eastAsia="Times New Roman" w:hAnsi="Lucida Console" w:cs="Times New Roman"/>
+          <w:color w:val="808080"/>
+          <w:sz w:val="21"/>
+          <w:szCs w:val="21"/>
+        </w:rPr>
+        <w:t>/&gt;</w:t>
+      </w:r>
+    </w:p>
+    <w:p>
+      <w:pPr>
+        <w:shd w:val="clear" w:color="auto" w:fill="1E1E1E"/>
+        <w:spacing w:after="0" w:line="285" w:lineRule="atLeast"/>
+        <w:rPr>
+          <w:rFonts w:ascii="Lucida Console" w:eastAsia="Times New Roman" w:hAnsi="Lucida Console" w:cs="Times New Roman"/>
+          <w:color w:val="D4D4D4"/>
+          <w:sz w:val="21"/>
+          <w:szCs w:val="21"/>
+        </w:rPr>
+      </w:pPr>
+      <w:r>
+        <w:rPr>
+          <w:rFonts w:ascii="Lucida Console" w:eastAsia="Times New Roman" w:hAnsi="Lucida Console" w:cs="Times New Roman"/>
+          <w:color w:val="D4D4D4"/>
+          <w:sz w:val="21"/>
+          <w:szCs w:val="21"/>
+        </w:rPr>
+        <w:t xml:space="preserve">    </w:t>
+      </w:r>
+      <w:r>
+        <w:rPr>
+          <w:rFonts w:ascii="Lucida Console" w:eastAsia="Times New Roman" w:hAnsi="Lucida Console" w:cs="Times New Roman"/>
+          <w:color w:val="808080"/>
+          <w:sz w:val="21"/>
+          <w:szCs w:val="21"/>
+        </w:rPr>
+        <w:t>&lt;</w:t>
+      </w:r>
+      <w:r>
+        <w:rPr>
+          <w:rFonts w:ascii="Lucida Console" w:eastAsia="Times New Roman" w:hAnsi="Lucida Console" w:cs="Times New Roman"/>
+          <w:color w:val="569CD6"/>
+          <w:sz w:val="21"/>
+          <w:szCs w:val="21"/>
+        </w:rPr>
+        <w:t>input</w:t>
+      </w:r>
+      <w:r>
+        <w:rPr>
+          <w:rFonts w:ascii="Lucida Console" w:eastAsia="Times New Roman" w:hAnsi="Lucida Console" w:cs="Times New Roman"/>
+          <w:color w:val="D4D4D4"/>
+          <w:sz w:val="21"/>
+          <w:szCs w:val="21"/>
+        </w:rPr>
+        <w:t xml:space="preserve"> </w:t>
+      </w:r>
+      <w:r>
+        <w:rPr>
+          <w:rFonts w:ascii="Lucida Console" w:eastAsia="Times New Roman" w:hAnsi="Lucida Console" w:cs="Times New Roman"/>
+          <w:color w:val="9CDCFE"/>
+          <w:sz w:val="21"/>
+          <w:szCs w:val="21"/>
+        </w:rPr>
+        <w:t>type</w:t>
+      </w:r>
+      <w:r>
+        <w:rPr>
+          <w:rFonts w:ascii="Lucida Console" w:eastAsia="Times New Roman" w:hAnsi="Lucida Console" w:cs="Times New Roman"/>
+          <w:color w:val="D4D4D4"/>
+          <w:sz w:val="21"/>
+          <w:szCs w:val="21"/>
+        </w:rPr>
+        <w:t>=</w:t>
+      </w:r>
+      <w:r>
+        <w:rPr>
+          <w:rFonts w:ascii="Lucida Console" w:eastAsia="Times New Roman" w:hAnsi="Lucida Console" w:cs="Times New Roman"/>
+          <w:color w:val="CE9178"/>
+          <w:sz w:val="21"/>
+          <w:szCs w:val="21"/>
+        </w:rPr>
+        <w:t>"radio"</w:t>
+      </w:r>
+      <w:r>
+        <w:rPr>
+          <w:rFonts w:ascii="Lucida Console" w:eastAsia="Times New Roman" w:hAnsi="Lucida Console" w:cs="Times New Roman"/>
+          <w:color w:val="D4D4D4"/>
+          <w:sz w:val="21"/>
+          <w:szCs w:val="21"/>
+        </w:rPr>
+        <w:t xml:space="preserve"> </w:t>
+      </w:r>
+      <w:r>
+        <w:rPr>
+          <w:rFonts w:ascii="Lucida Console" w:eastAsia="Times New Roman" w:hAnsi="Lucida Console" w:cs="Times New Roman"/>
+          <w:color w:val="808080"/>
+          <w:sz w:val="21"/>
+          <w:szCs w:val="21"/>
+        </w:rPr>
+        <w:t>/&gt;</w:t>
+      </w:r>
+    </w:p>
+    <w:p>
+      <w:pPr>
+        <w:tabs>
+          <w:tab w:val="right" w:pos="9360"/>
+        </w:tabs>
+        <w:ind w:left="360"/>
+        <w:jc w:val="both"/>
+        <w:rPr>
+          <w:rFonts w:cstheme="minorHAnsi"/>
+        </w:rPr>
+      </w:pPr>
+    </w:p>
+    <w:p>
+      <w:pPr>
+        <w:tabs>
+          <w:tab w:val="right" w:pos="9360"/>
+        </w:tabs>
+        <w:ind w:left="360"/>
+        <w:jc w:val="both"/>
+        <w:rPr>
+          <w:rFonts w:cstheme="minorHAnsi"/>
+          <w:lang w:val="fr-FR"/>
+        </w:rPr>
+      </w:pPr>
+      <w:r>
+        <w:rPr>
+          <w:rFonts w:cstheme="minorHAnsi"/>
+          <w:lang w:val="fr-FR"/>
+        </w:rPr>
+        <w:t xml:space="preserve">Un </w:t>
+      </w:r>
+      <w:r>
+        <w:rPr>
+          <w:rFonts w:cstheme="minorHAnsi"/>
+          <w:lang w:val="fr-FR"/>
+        </w:rPr>
+        <w:t>seul element case a cocher autonome est utilis</w:t>
+      </w:r>
+      <w:r>
+        <w:rPr>
+          <w:rFonts w:cstheme="minorHAnsi"/>
+          <w:lang w:val="fr-FR"/>
+        </w:rPr>
+        <w:t>é pour une seule option binaire telle qu’une question oui ou non.</w:t>
+      </w:r>
+    </w:p>
+    <w:p>
+      <w:pPr>
+        <w:tabs>
+          <w:tab w:val="right" w:pos="9360"/>
+        </w:tabs>
+        <w:ind w:left="360"/>
+        <w:jc w:val="both"/>
+        <w:rPr>
+          <w:rFonts w:cstheme="minorHAnsi"/>
+          <w:lang w:val="fr-FR"/>
+        </w:rPr>
+      </w:pPr>
+      <w:r>
+        <w:rPr>
+          <w:rFonts w:cstheme="minorHAnsi"/>
+          <w:lang w:val="fr-FR"/>
+        </w:rPr>
+        <w:t>Les checkboxs sont independant cela signifie que l’utilisateur peut selectionner autant de choix qu’il le souhaite dans un groupe de case a cocher. En d’autre terme la case a cocher ou checkbox ne decoche pas les autres checkbox du groupe de checkbox.</w:t>
+      </w:r>
+    </w:p>
+    <w:p>
+      <w:pPr>
+        <w:tabs>
+          <w:tab w:val="right" w:pos="9360"/>
+        </w:tabs>
+        <w:ind w:left="360"/>
+        <w:jc w:val="both"/>
+        <w:rPr>
+          <w:rFonts w:cstheme="minorHAnsi"/>
+          <w:lang w:val="fr-FR"/>
+        </w:rPr>
+      </w:pPr>
+      <w:r>
+        <w:rPr>
+          <w:rFonts w:cstheme="minorHAnsi"/>
+          <w:lang w:val="fr-FR"/>
+        </w:rPr>
+        <w:t>Le bouton radio viennent generalement en groupe, et identifié en utilisant le meme attribut name sur tous les boutons de ce groupe. La selection d’un bouton radio s’exclue mutuellement ce qui signifie que l’utilisateur ne peut selectionner qu’</w:t>
+      </w:r>
+      <w:r>
+        <w:rPr>
+          <w:rFonts w:cstheme="minorHAnsi"/>
+          <w:lang w:val="fr-FR"/>
+        </w:rPr>
+        <w:t>un seul choix parmi un groupe de bouton radio.</w:t>
+      </w:r>
+      <w:r>
+        <w:rPr>
+          <w:rFonts w:cstheme="minorHAnsi"/>
+          <w:lang w:val="fr-FR"/>
+        </w:rPr>
+        <w:t xml:space="preserve"> Lorsqu’un bouton radio est selectionné tous les autres portant les meme nom devienent decoché.</w:t>
+      </w:r>
+    </w:p>
+    <w:p>
+      <w:pPr>
+        <w:shd w:val="clear" w:color="auto" w:fill="1E1E1E"/>
+        <w:spacing w:after="0" w:line="285" w:lineRule="atLeast"/>
+        <w:rPr>
+          <w:rFonts w:ascii="Lucida Console" w:eastAsia="Times New Roman" w:hAnsi="Lucida Console" w:cs="Times New Roman"/>
+          <w:color w:val="D4D4D4"/>
+          <w:sz w:val="21"/>
+          <w:szCs w:val="21"/>
+        </w:rPr>
+      </w:pPr>
+      <w:r>
+        <w:rPr>
+          <w:rFonts w:ascii="Lucida Console" w:eastAsia="Times New Roman" w:hAnsi="Lucida Console" w:cs="Times New Roman"/>
+          <w:color w:val="D4D4D4"/>
+          <w:sz w:val="21"/>
+          <w:szCs w:val="21"/>
+        </w:rPr>
+        <w:t xml:space="preserve">    </w:t>
+      </w:r>
+      <w:r>
+        <w:rPr>
+          <w:rFonts w:ascii="Lucida Console" w:eastAsia="Times New Roman" w:hAnsi="Lucida Console" w:cs="Times New Roman"/>
+          <w:color w:val="808080"/>
+          <w:sz w:val="21"/>
+          <w:szCs w:val="21"/>
+        </w:rPr>
+        <w:t>&lt;</w:t>
+      </w:r>
+      <w:r>
+        <w:rPr>
+          <w:rFonts w:ascii="Lucida Console" w:eastAsia="Times New Roman" w:hAnsi="Lucida Console" w:cs="Times New Roman"/>
+          <w:color w:val="569CD6"/>
+          <w:sz w:val="21"/>
+          <w:szCs w:val="21"/>
+        </w:rPr>
+        <w:t>input</w:t>
+      </w:r>
+      <w:r>
+        <w:rPr>
+          <w:rFonts w:ascii="Lucida Console" w:eastAsia="Times New Roman" w:hAnsi="Lucida Console" w:cs="Times New Roman"/>
+          <w:color w:val="D4D4D4"/>
+          <w:sz w:val="21"/>
+          <w:szCs w:val="21"/>
+        </w:rPr>
+        <w:t xml:space="preserve"> </w:t>
+      </w:r>
+      <w:r>
+        <w:rPr>
+          <w:rFonts w:ascii="Lucida Console" w:eastAsia="Times New Roman" w:hAnsi="Lucida Console" w:cs="Times New Roman"/>
+          <w:color w:val="9CDCFE"/>
+          <w:sz w:val="21"/>
+          <w:szCs w:val="21"/>
+        </w:rPr>
+        <w:t>type</w:t>
+      </w:r>
+      <w:r>
+        <w:rPr>
+          <w:rFonts w:ascii="Lucida Console" w:eastAsia="Times New Roman" w:hAnsi="Lucida Console" w:cs="Times New Roman"/>
+          <w:color w:val="D4D4D4"/>
+          <w:sz w:val="21"/>
+          <w:szCs w:val="21"/>
+        </w:rPr>
+        <w:t>=</w:t>
+      </w:r>
+      <w:r>
+        <w:rPr>
+          <w:rFonts w:ascii="Lucida Console" w:eastAsia="Times New Roman" w:hAnsi="Lucida Console" w:cs="Times New Roman"/>
+          <w:color w:val="CE9178"/>
+          <w:sz w:val="21"/>
+          <w:szCs w:val="21"/>
+        </w:rPr>
+        <w:t>"radio"</w:t>
+      </w:r>
+      <w:r>
+        <w:rPr>
+          <w:rFonts w:ascii="Lucida Console" w:eastAsia="Times New Roman" w:hAnsi="Lucida Console" w:cs="Times New Roman"/>
+          <w:color w:val="D4D4D4"/>
+          <w:sz w:val="21"/>
+          <w:szCs w:val="21"/>
+        </w:rPr>
+        <w:t xml:space="preserve"> </w:t>
+      </w:r>
+      <w:r>
+        <w:rPr>
+          <w:rFonts w:ascii="Lucida Console" w:eastAsia="Times New Roman" w:hAnsi="Lucida Console" w:cs="Times New Roman"/>
+          <w:color w:val="9CDCFE"/>
+          <w:sz w:val="21"/>
+          <w:szCs w:val="21"/>
+        </w:rPr>
+        <w:t>name</w:t>
+      </w:r>
+      <w:r>
+        <w:rPr>
+          <w:rFonts w:ascii="Lucida Console" w:eastAsia="Times New Roman" w:hAnsi="Lucida Console" w:cs="Times New Roman"/>
+          <w:color w:val="D4D4D4"/>
+          <w:sz w:val="21"/>
+          <w:szCs w:val="21"/>
+        </w:rPr>
+        <w:t>=</w:t>
+      </w:r>
+      <w:r>
+        <w:rPr>
+          <w:rFonts w:ascii="Lucida Console" w:eastAsia="Times New Roman" w:hAnsi="Lucida Console" w:cs="Times New Roman"/>
+          <w:color w:val="CE9178"/>
+          <w:sz w:val="21"/>
+          <w:szCs w:val="21"/>
+        </w:rPr>
+        <w:t>"p"</w:t>
+      </w:r>
+      <w:r>
+        <w:rPr>
+          <w:rFonts w:ascii="Lucida Console" w:eastAsia="Times New Roman" w:hAnsi="Lucida Console" w:cs="Times New Roman"/>
+          <w:color w:val="D4D4D4"/>
+          <w:sz w:val="21"/>
+          <w:szCs w:val="21"/>
+        </w:rPr>
+        <w:t xml:space="preserve"> </w:t>
+      </w:r>
+      <w:r>
+        <w:rPr>
+          <w:rFonts w:ascii="Lucida Console" w:eastAsia="Times New Roman" w:hAnsi="Lucida Console" w:cs="Times New Roman"/>
+          <w:color w:val="9CDCFE"/>
+          <w:sz w:val="21"/>
+          <w:szCs w:val="21"/>
+        </w:rPr>
+        <w:t>id</w:t>
+      </w:r>
+      <w:r>
+        <w:rPr>
+          <w:rFonts w:ascii="Lucida Console" w:eastAsia="Times New Roman" w:hAnsi="Lucida Console" w:cs="Times New Roman"/>
+          <w:color w:val="D4D4D4"/>
+          <w:sz w:val="21"/>
+          <w:szCs w:val="21"/>
+        </w:rPr>
+        <w:t>=</w:t>
+      </w:r>
+      <w:r>
+        <w:rPr>
+          <w:rFonts w:ascii="Lucida Console" w:eastAsia="Times New Roman" w:hAnsi="Lucida Console" w:cs="Times New Roman"/>
+          <w:color w:val="CE9178"/>
+          <w:sz w:val="21"/>
+          <w:szCs w:val="21"/>
+        </w:rPr>
+        <w:t>"red"</w:t>
+      </w:r>
+      <w:r>
+        <w:rPr>
+          <w:rFonts w:ascii="Lucida Console" w:eastAsia="Times New Roman" w:hAnsi="Lucida Console" w:cs="Times New Roman"/>
+          <w:color w:val="D4D4D4"/>
+          <w:sz w:val="21"/>
+          <w:szCs w:val="21"/>
+        </w:rPr>
+        <w:t xml:space="preserve"> </w:t>
+      </w:r>
+      <w:r>
+        <w:rPr>
+          <w:rFonts w:ascii="Lucida Console" w:eastAsia="Times New Roman" w:hAnsi="Lucida Console" w:cs="Times New Roman"/>
+          <w:color w:val="9CDCFE"/>
+          <w:sz w:val="21"/>
+          <w:szCs w:val="21"/>
+        </w:rPr>
+        <w:t>value</w:t>
+      </w:r>
+      <w:r>
+        <w:rPr>
+          <w:rFonts w:ascii="Lucida Console" w:eastAsia="Times New Roman" w:hAnsi="Lucida Console" w:cs="Times New Roman"/>
+          <w:color w:val="D4D4D4"/>
+          <w:sz w:val="21"/>
+          <w:szCs w:val="21"/>
+        </w:rPr>
+        <w:t>=</w:t>
+      </w:r>
+      <w:r>
+        <w:rPr>
+          <w:rFonts w:ascii="Lucida Console" w:eastAsia="Times New Roman" w:hAnsi="Lucida Console" w:cs="Times New Roman"/>
+          <w:color w:val="CE9178"/>
+          <w:sz w:val="21"/>
+          <w:szCs w:val="21"/>
+        </w:rPr>
+        <w:t>"#FFF"</w:t>
+      </w:r>
+      <w:r>
+        <w:rPr>
+          <w:rFonts w:ascii="Lucida Console" w:eastAsia="Times New Roman" w:hAnsi="Lucida Console" w:cs="Times New Roman"/>
+          <w:color w:val="D4D4D4"/>
+          <w:sz w:val="21"/>
+          <w:szCs w:val="21"/>
+        </w:rPr>
+        <w:t xml:space="preserve"> </w:t>
+      </w:r>
+      <w:r>
+        <w:rPr>
+          <w:rFonts w:ascii="Lucida Console" w:eastAsia="Times New Roman" w:hAnsi="Lucida Console" w:cs="Times New Roman"/>
+          <w:color w:val="808080"/>
+          <w:sz w:val="21"/>
+          <w:szCs w:val="21"/>
+        </w:rPr>
+        <w:t>/&gt;</w:t>
+      </w:r>
+    </w:p>
+    <w:p>
+      <w:pPr>
+        <w:shd w:val="clear" w:color="auto" w:fill="1E1E1E"/>
+        <w:spacing w:after="0" w:line="285" w:lineRule="atLeast"/>
+        <w:rPr>
+          <w:rFonts w:ascii="Lucida Console" w:eastAsia="Times New Roman" w:hAnsi="Lucida Console" w:cs="Times New Roman"/>
+          <w:color w:val="D4D4D4"/>
+          <w:sz w:val="21"/>
+          <w:szCs w:val="21"/>
+        </w:rPr>
+      </w:pPr>
+      <w:r>
+        <w:rPr>
+          <w:rFonts w:ascii="Lucida Console" w:eastAsia="Times New Roman" w:hAnsi="Lucida Console" w:cs="Times New Roman"/>
+          <w:color w:val="D4D4D4"/>
+          <w:sz w:val="21"/>
+          <w:szCs w:val="21"/>
+        </w:rPr>
+        <w:t xml:space="preserve">    </w:t>
+      </w:r>
+      <w:r>
+        <w:rPr>
+          <w:rFonts w:ascii="Lucida Console" w:eastAsia="Times New Roman" w:hAnsi="Lucida Console" w:cs="Times New Roman"/>
+          <w:color w:val="808080"/>
+          <w:sz w:val="21"/>
+          <w:szCs w:val="21"/>
+        </w:rPr>
+        <w:t>&lt;</w:t>
+      </w:r>
+      <w:r>
+        <w:rPr>
+          <w:rFonts w:ascii="Lucida Console" w:eastAsia="Times New Roman" w:hAnsi="Lucida Console" w:cs="Times New Roman"/>
+          <w:color w:val="569CD6"/>
+          <w:sz w:val="21"/>
+          <w:szCs w:val="21"/>
+        </w:rPr>
+        <w:t>input</w:t>
+      </w:r>
+      <w:r>
+        <w:rPr>
+          <w:rFonts w:ascii="Lucida Console" w:eastAsia="Times New Roman" w:hAnsi="Lucida Console" w:cs="Times New Roman"/>
+          <w:color w:val="D4D4D4"/>
+          <w:sz w:val="21"/>
+          <w:szCs w:val="21"/>
+        </w:rPr>
+        <w:t xml:space="preserve"> </w:t>
+      </w:r>
+      <w:r>
+        <w:rPr>
+          <w:rFonts w:ascii="Lucida Console" w:eastAsia="Times New Roman" w:hAnsi="Lucida Console" w:cs="Times New Roman"/>
+          <w:color w:val="9CDCFE"/>
+          <w:sz w:val="21"/>
+          <w:szCs w:val="21"/>
+        </w:rPr>
+        <w:t>type</w:t>
+      </w:r>
+      <w:r>
+        <w:rPr>
+          <w:rFonts w:ascii="Lucida Console" w:eastAsia="Times New Roman" w:hAnsi="Lucida Console" w:cs="Times New Roman"/>
+          <w:color w:val="D4D4D4"/>
+          <w:sz w:val="21"/>
+          <w:szCs w:val="21"/>
+        </w:rPr>
+        <w:t>=</w:t>
+      </w:r>
+      <w:r>
+        <w:rPr>
+          <w:rFonts w:ascii="Lucida Console" w:eastAsia="Times New Roman" w:hAnsi="Lucida Console" w:cs="Times New Roman"/>
+          <w:color w:val="CE9178"/>
+          <w:sz w:val="21"/>
+          <w:szCs w:val="21"/>
+        </w:rPr>
+        <w:t>"radio"</w:t>
+      </w:r>
+      <w:r>
+        <w:rPr>
+          <w:rFonts w:ascii="Lucida Console" w:eastAsia="Times New Roman" w:hAnsi="Lucida Console" w:cs="Times New Roman"/>
+          <w:color w:val="D4D4D4"/>
+          <w:sz w:val="21"/>
+          <w:szCs w:val="21"/>
+        </w:rPr>
+        <w:t xml:space="preserve"> </w:t>
+      </w:r>
+      <w:r>
+        <w:rPr>
+          <w:rFonts w:ascii="Lucida Console" w:eastAsia="Times New Roman" w:hAnsi="Lucida Console" w:cs="Times New Roman"/>
+          <w:color w:val="9CDCFE"/>
+          <w:sz w:val="21"/>
+          <w:szCs w:val="21"/>
+        </w:rPr>
+        <w:t>name</w:t>
+      </w:r>
+      <w:r>
+        <w:rPr>
+          <w:rFonts w:ascii="Lucida Console" w:eastAsia="Times New Roman" w:hAnsi="Lucida Console" w:cs="Times New Roman"/>
+          <w:color w:val="D4D4D4"/>
+          <w:sz w:val="21"/>
+          <w:szCs w:val="21"/>
+        </w:rPr>
+        <w:t>=</w:t>
+      </w:r>
+      <w:r>
+        <w:rPr>
+          <w:rFonts w:ascii="Lucida Console" w:eastAsia="Times New Roman" w:hAnsi="Lucida Console" w:cs="Times New Roman"/>
+          <w:color w:val="CE9178"/>
+          <w:sz w:val="21"/>
+          <w:szCs w:val="21"/>
+        </w:rPr>
+        <w:t>"p"</w:t>
+      </w:r>
+      <w:r>
+        <w:rPr>
+          <w:rFonts w:ascii="Lucida Console" w:eastAsia="Times New Roman" w:hAnsi="Lucida Console" w:cs="Times New Roman"/>
+          <w:color w:val="D4D4D4"/>
+          <w:sz w:val="21"/>
+          <w:szCs w:val="21"/>
+        </w:rPr>
+        <w:t xml:space="preserve"> </w:t>
+      </w:r>
+      <w:r>
+        <w:rPr>
+          <w:rFonts w:ascii="Lucida Console" w:eastAsia="Times New Roman" w:hAnsi="Lucida Console" w:cs="Times New Roman"/>
+          <w:color w:val="9CDCFE"/>
+          <w:sz w:val="21"/>
+          <w:szCs w:val="21"/>
+        </w:rPr>
+        <w:t>id</w:t>
+      </w:r>
+      <w:r>
+        <w:rPr>
+          <w:rFonts w:ascii="Lucida Console" w:eastAsia="Times New Roman" w:hAnsi="Lucida Console" w:cs="Times New Roman"/>
+          <w:color w:val="D4D4D4"/>
+          <w:sz w:val="21"/>
+          <w:szCs w:val="21"/>
+        </w:rPr>
+        <w:t>=</w:t>
+      </w:r>
+      <w:r>
+        <w:rPr>
+          <w:rFonts w:ascii="Lucida Console" w:eastAsia="Times New Roman" w:hAnsi="Lucida Console" w:cs="Times New Roman"/>
+          <w:color w:val="CE9178"/>
+          <w:sz w:val="21"/>
+          <w:szCs w:val="21"/>
+        </w:rPr>
+        <w:t>"green"</w:t>
+      </w:r>
+      <w:r>
+        <w:rPr>
+          <w:rFonts w:ascii="Lucida Console" w:eastAsia="Times New Roman" w:hAnsi="Lucida Console" w:cs="Times New Roman"/>
+          <w:color w:val="D4D4D4"/>
+          <w:sz w:val="21"/>
+          <w:szCs w:val="21"/>
+        </w:rPr>
+        <w:t xml:space="preserve"> </w:t>
+      </w:r>
+      <w:r>
+        <w:rPr>
+          <w:rFonts w:ascii="Lucida Console" w:eastAsia="Times New Roman" w:hAnsi="Lucida Console" w:cs="Times New Roman"/>
+          <w:color w:val="9CDCFE"/>
+          <w:sz w:val="21"/>
+          <w:szCs w:val="21"/>
+        </w:rPr>
+        <w:t>value</w:t>
+      </w:r>
+      <w:r>
+        <w:rPr>
+          <w:rFonts w:ascii="Lucida Console" w:eastAsia="Times New Roman" w:hAnsi="Lucida Console" w:cs="Times New Roman"/>
+          <w:color w:val="D4D4D4"/>
+          <w:sz w:val="21"/>
+          <w:szCs w:val="21"/>
+        </w:rPr>
+        <w:t>=</w:t>
+      </w:r>
+      <w:r>
+        <w:rPr>
+          <w:rFonts w:ascii="Lucida Console" w:eastAsia="Times New Roman" w:hAnsi="Lucida Console" w:cs="Times New Roman"/>
+          <w:color w:val="CE9178"/>
+          <w:sz w:val="21"/>
+          <w:szCs w:val="21"/>
+        </w:rPr>
+        <w:t>"#FFF99"</w:t>
+      </w:r>
+      <w:r>
+        <w:rPr>
+          <w:rFonts w:ascii="Lucida Console" w:eastAsia="Times New Roman" w:hAnsi="Lucida Console" w:cs="Times New Roman"/>
+          <w:color w:val="D4D4D4"/>
+          <w:sz w:val="21"/>
+          <w:szCs w:val="21"/>
+        </w:rPr>
+        <w:t xml:space="preserve"> </w:t>
+      </w:r>
+      <w:r>
+        <w:rPr>
+          <w:rFonts w:ascii="Lucida Console" w:eastAsia="Times New Roman" w:hAnsi="Lucida Console" w:cs="Times New Roman"/>
+          <w:color w:val="808080"/>
+          <w:sz w:val="21"/>
+          <w:szCs w:val="21"/>
+        </w:rPr>
+        <w:t>/&gt;</w:t>
+      </w:r>
+    </w:p>
+    <w:p>
+      <w:pPr>
+        <w:shd w:val="clear" w:color="auto" w:fill="1E1E1E"/>
+        <w:spacing w:after="0" w:line="285" w:lineRule="atLeast"/>
+        <w:rPr>
+          <w:rFonts w:ascii="Lucida Console" w:eastAsia="Times New Roman" w:hAnsi="Lucida Console" w:cs="Times New Roman"/>
+          <w:color w:val="D4D4D4"/>
+          <w:sz w:val="21"/>
+          <w:szCs w:val="21"/>
+        </w:rPr>
+      </w:pPr>
+      <w:r>
+        <w:rPr>
+          <w:rFonts w:ascii="Lucida Console" w:eastAsia="Times New Roman" w:hAnsi="Lucida Console" w:cs="Times New Roman"/>
+          <w:color w:val="D4D4D4"/>
+          <w:sz w:val="21"/>
+          <w:szCs w:val="21"/>
+        </w:rPr>
+        <w:t xml:space="preserve">    </w:t>
+      </w:r>
+      <w:r>
+        <w:rPr>
+          <w:rFonts w:ascii="Lucida Console" w:eastAsia="Times New Roman" w:hAnsi="Lucida Console" w:cs="Times New Roman"/>
+          <w:color w:val="808080"/>
+          <w:sz w:val="21"/>
+          <w:szCs w:val="21"/>
+        </w:rPr>
+        <w:t>&lt;</w:t>
+      </w:r>
+      <w:r>
+        <w:rPr>
+          <w:rFonts w:ascii="Lucida Console" w:eastAsia="Times New Roman" w:hAnsi="Lucida Console" w:cs="Times New Roman"/>
+          <w:color w:val="569CD6"/>
+          <w:sz w:val="21"/>
+          <w:szCs w:val="21"/>
+        </w:rPr>
+        <w:t>input</w:t>
+      </w:r>
+      <w:r>
+        <w:rPr>
+          <w:rFonts w:ascii="Lucida Console" w:eastAsia="Times New Roman" w:hAnsi="Lucida Console" w:cs="Times New Roman"/>
+          <w:color w:val="D4D4D4"/>
+          <w:sz w:val="21"/>
+          <w:szCs w:val="21"/>
+        </w:rPr>
+        <w:t xml:space="preserve"> </w:t>
+      </w:r>
+      <w:r>
+        <w:rPr>
+          <w:rFonts w:ascii="Lucida Console" w:eastAsia="Times New Roman" w:hAnsi="Lucida Console" w:cs="Times New Roman"/>
+          <w:color w:val="9CDCFE"/>
+          <w:sz w:val="21"/>
+          <w:szCs w:val="21"/>
+        </w:rPr>
+        <w:t>type</w:t>
+      </w:r>
+      <w:r>
+        <w:rPr>
+          <w:rFonts w:ascii="Lucida Console" w:eastAsia="Times New Roman" w:hAnsi="Lucida Console" w:cs="Times New Roman"/>
+          <w:color w:val="D4D4D4"/>
+          <w:sz w:val="21"/>
+          <w:szCs w:val="21"/>
+        </w:rPr>
+        <w:t>=</w:t>
+      </w:r>
+      <w:r>
+        <w:rPr>
+          <w:rFonts w:ascii="Lucida Console" w:eastAsia="Times New Roman" w:hAnsi="Lucida Console" w:cs="Times New Roman"/>
+          <w:color w:val="CE9178"/>
+          <w:sz w:val="21"/>
+          <w:szCs w:val="21"/>
+        </w:rPr>
+        <w:t>"radio"</w:t>
+      </w:r>
+      <w:r>
+        <w:rPr>
+          <w:rFonts w:ascii="Lucida Console" w:eastAsia="Times New Roman" w:hAnsi="Lucida Console" w:cs="Times New Roman"/>
+          <w:color w:val="D4D4D4"/>
+          <w:sz w:val="21"/>
+          <w:szCs w:val="21"/>
+        </w:rPr>
+        <w:t xml:space="preserve"> </w:t>
+      </w:r>
+      <w:r>
+        <w:rPr>
+          <w:rFonts w:ascii="Lucida Console" w:eastAsia="Times New Roman" w:hAnsi="Lucida Console" w:cs="Times New Roman"/>
+          <w:color w:val="9CDCFE"/>
+          <w:sz w:val="21"/>
+          <w:szCs w:val="21"/>
+        </w:rPr>
+        <w:t>name</w:t>
+      </w:r>
+      <w:r>
+        <w:rPr>
+          <w:rFonts w:ascii="Lucida Console" w:eastAsia="Times New Roman" w:hAnsi="Lucida Console" w:cs="Times New Roman"/>
+          <w:color w:val="D4D4D4"/>
+          <w:sz w:val="21"/>
+          <w:szCs w:val="21"/>
+        </w:rPr>
+        <w:t>=</w:t>
+      </w:r>
+      <w:r>
+        <w:rPr>
+          <w:rFonts w:ascii="Lucida Console" w:eastAsia="Times New Roman" w:hAnsi="Lucida Console" w:cs="Times New Roman"/>
+          <w:color w:val="CE9178"/>
+          <w:sz w:val="21"/>
+          <w:szCs w:val="21"/>
+        </w:rPr>
+        <w:t>"p"</w:t>
+      </w:r>
+      <w:r>
+        <w:rPr>
+          <w:rFonts w:ascii="Lucida Console" w:eastAsia="Times New Roman" w:hAnsi="Lucida Console" w:cs="Times New Roman"/>
+          <w:color w:val="D4D4D4"/>
+          <w:sz w:val="21"/>
+          <w:szCs w:val="21"/>
+        </w:rPr>
+        <w:t xml:space="preserve"> </w:t>
+      </w:r>
+      <w:r>
+        <w:rPr>
+          <w:rFonts w:ascii="Lucida Console" w:eastAsia="Times New Roman" w:hAnsi="Lucida Console" w:cs="Times New Roman"/>
+          <w:color w:val="9CDCFE"/>
+          <w:sz w:val="21"/>
+          <w:szCs w:val="21"/>
+        </w:rPr>
+        <w:t>id</w:t>
+      </w:r>
+      <w:r>
+        <w:rPr>
+          <w:rFonts w:ascii="Lucida Console" w:eastAsia="Times New Roman" w:hAnsi="Lucida Console" w:cs="Times New Roman"/>
+          <w:color w:val="D4D4D4"/>
+          <w:sz w:val="21"/>
+          <w:szCs w:val="21"/>
+        </w:rPr>
+        <w:t>=</w:t>
+      </w:r>
+      <w:r>
+        <w:rPr>
+          <w:rFonts w:ascii="Lucida Console" w:eastAsia="Times New Roman" w:hAnsi="Lucida Console" w:cs="Times New Roman"/>
+          <w:color w:val="CE9178"/>
+          <w:sz w:val="21"/>
+          <w:szCs w:val="21"/>
+        </w:rPr>
+        <w:t>"blue"</w:t>
+      </w:r>
+      <w:r>
+        <w:rPr>
+          <w:rFonts w:ascii="Lucida Console" w:eastAsia="Times New Roman" w:hAnsi="Lucida Console" w:cs="Times New Roman"/>
+          <w:color w:val="D4D4D4"/>
+          <w:sz w:val="21"/>
+          <w:szCs w:val="21"/>
+        </w:rPr>
+        <w:t xml:space="preserve"> </w:t>
+      </w:r>
+      <w:r>
+        <w:rPr>
+          <w:rFonts w:ascii="Lucida Console" w:eastAsia="Times New Roman" w:hAnsi="Lucida Console" w:cs="Times New Roman"/>
+          <w:color w:val="9CDCFE"/>
+          <w:sz w:val="21"/>
+          <w:szCs w:val="21"/>
+        </w:rPr>
+        <w:t>value</w:t>
+      </w:r>
+      <w:r>
+        <w:rPr>
+          <w:rFonts w:ascii="Lucida Console" w:eastAsia="Times New Roman" w:hAnsi="Lucida Console" w:cs="Times New Roman"/>
+          <w:color w:val="D4D4D4"/>
+          <w:sz w:val="21"/>
+          <w:szCs w:val="21"/>
+        </w:rPr>
+        <w:t>=</w:t>
+      </w:r>
+      <w:r>
+        <w:rPr>
+          <w:rFonts w:ascii="Lucida Console" w:eastAsia="Times New Roman" w:hAnsi="Lucida Console" w:cs="Times New Roman"/>
+          <w:color w:val="CE9178"/>
+          <w:sz w:val="21"/>
+          <w:szCs w:val="21"/>
+        </w:rPr>
+        <w:t>"#FFF877"</w:t>
+      </w:r>
+      <w:r>
+        <w:rPr>
+          <w:rFonts w:ascii="Lucida Console" w:eastAsia="Times New Roman" w:hAnsi="Lucida Console" w:cs="Times New Roman"/>
+          <w:color w:val="D4D4D4"/>
+          <w:sz w:val="21"/>
+          <w:szCs w:val="21"/>
+        </w:rPr>
+        <w:t xml:space="preserve"> </w:t>
+      </w:r>
+      <w:r>
+        <w:rPr>
+          <w:rFonts w:ascii="Lucida Console" w:eastAsia="Times New Roman" w:hAnsi="Lucida Console" w:cs="Times New Roman"/>
+          <w:color w:val="808080"/>
+          <w:sz w:val="21"/>
+          <w:szCs w:val="21"/>
+        </w:rPr>
+        <w:t>/&gt;</w:t>
+      </w:r>
+    </w:p>
+    <w:p>
+      <w:pPr>
+        <w:tabs>
+          <w:tab w:val="right" w:pos="9360"/>
+        </w:tabs>
+        <w:ind w:left="360"/>
+        <w:jc w:val="both"/>
+        <w:rPr>
+          <w:rFonts w:cstheme="minorHAnsi"/>
+        </w:rPr>
+      </w:pPr>
+    </w:p>
+    <w:p>
+      <w:pPr>
+        <w:tabs>
+          <w:tab w:val="right" w:pos="9360"/>
+        </w:tabs>
+        <w:ind w:left="360"/>
+        <w:jc w:val="both"/>
+        <w:rPr>
+          <w:rFonts w:cstheme="minorHAnsi"/>
+        </w:rPr>
+      </w:pPr>
+    </w:p>
+    <w:p>
+      <w:pPr>
+        <w:tabs>
+          <w:tab w:val="right" w:pos="9360"/>
+        </w:tabs>
+        <w:ind w:left="360"/>
+        <w:jc w:val="both"/>
+        <w:rPr>
+          <w:rFonts w:cstheme="minorHAnsi"/>
+          <w:i/>
+        </w:rPr>
+      </w:pPr>
+      <w:r>
+        <w:rPr>
+          <w:rFonts w:cstheme="minorHAnsi"/>
+          <w:i/>
+        </w:rPr>
+        <w:t>Les attributs</w:t>
+      </w:r>
+    </w:p>
+    <w:p>
+      <w:pPr>
+        <w:tabs>
+          <w:tab w:val="right" w:pos="9360"/>
+        </w:tabs>
+        <w:ind w:left="360"/>
+        <w:jc w:val="both"/>
+        <w:rPr>
+          <w:rFonts w:cstheme="minorHAnsi"/>
+          <w:lang w:val="fr-FR"/>
+        </w:rPr>
+      </w:pPr>
+      <w:r>
+        <w:rPr>
+          <w:rFonts w:cstheme="minorHAnsi"/>
+          <w:lang w:val="fr-FR"/>
+        </w:rPr>
+        <w:t>Les checkbox et radio ont un certain nombre d’attributs pour controller leur comportement</w:t>
+      </w:r>
+    </w:p>
+    <w:p>
+      <w:pPr>
+        <w:pStyle w:val="Paragraphedeliste"/>
+        <w:numPr>
+          <w:ilvl w:val="0"/>
+          <w:numId w:val="5"/>
+        </w:numPr>
+        <w:tabs>
+          <w:tab w:val="right" w:pos="9360"/>
+        </w:tabs>
+        <w:jc w:val="both"/>
+        <w:rPr>
+          <w:rFonts w:cstheme="minorHAnsi"/>
+          <w:lang w:val="fr-FR"/>
+        </w:rPr>
+      </w:pPr>
+      <w:r>
+        <w:rPr>
+          <w:rFonts w:cstheme="minorHAnsi"/>
+          <w:lang w:val="fr-FR"/>
+        </w:rPr>
+        <w:lastRenderedPageBreak/>
+        <w:t>V</w:t>
+      </w:r>
+      <w:r>
+        <w:rPr>
+          <w:rFonts w:cstheme="minorHAnsi"/>
+          <w:lang w:val="fr-FR"/>
+        </w:rPr>
+        <w:t>alue</w:t>
+      </w:r>
+      <w:r>
+        <w:rPr>
+          <w:rFonts w:cstheme="minorHAnsi"/>
+          <w:lang w:val="fr-FR"/>
+        </w:rPr>
+        <w:t xml:space="preserve"> : cet attribute specifie la valeur associ</w:t>
+      </w:r>
+      <w:r>
+        <w:rPr>
+          <w:rFonts w:cstheme="minorHAnsi"/>
+          <w:lang w:val="fr-FR"/>
+        </w:rPr>
+        <w:t>é au bouton lors de la</w:t>
+      </w:r>
+      <w:r>
+        <w:rPr>
+          <w:rFonts w:cstheme="minorHAnsi"/>
+          <w:lang w:val="fr-FR"/>
+        </w:rPr>
+        <w:t xml:space="preserve"> soumission du formulaire. Ces bouton ont une particularité, lorsque la valeur est omise, par defaut ils envoient ON au lieu d’envoyer une valeur vide.</w:t>
+      </w:r>
+    </w:p>
+    <w:p>
+      <w:pPr>
+        <w:pStyle w:val="Paragraphedeliste"/>
+        <w:numPr>
+          <w:ilvl w:val="0"/>
+          <w:numId w:val="5"/>
+        </w:numPr>
+        <w:tabs>
+          <w:tab w:val="right" w:pos="9360"/>
+        </w:tabs>
+        <w:jc w:val="both"/>
+        <w:rPr>
+          <w:rFonts w:cstheme="minorHAnsi"/>
+          <w:lang w:val="fr-FR"/>
+        </w:rPr>
+      </w:pPr>
+      <w:r>
+        <w:rPr>
+          <w:rFonts w:cstheme="minorHAnsi"/>
+          <w:lang w:val="fr-FR"/>
+        </w:rPr>
+        <w:t xml:space="preserve">Checked </w:t>
+      </w:r>
+      <w:r>
+        <w:rPr>
+          <w:rFonts w:cstheme="minorHAnsi"/>
+          <w:lang w:val="fr-FR"/>
+        </w:rPr>
+        <w:t>: l’attribut checked specife l’etat initial d’un checkbox ou d’un bouton radio, c’est un attribute booleen et peut etre omis.</w:t>
+      </w:r>
+    </w:p>
+    <w:p>
+      <w:pPr>
+        <w:pStyle w:val="Paragraphedeliste"/>
+        <w:tabs>
+          <w:tab w:val="right" w:pos="9360"/>
+        </w:tabs>
+        <w:jc w:val="both"/>
+        <w:rPr>
+          <w:rFonts w:cstheme="minorHAnsi"/>
+          <w:lang w:val="fr-FR"/>
+        </w:rPr>
+      </w:pPr>
+      <w:r>
+        <w:rPr>
+          <w:rFonts w:cstheme="minorHAnsi"/>
+          <w:lang w:val="fr-FR"/>
+        </w:rPr>
+        <w:t>Toutes ces valeurs sont valide</w:t>
+      </w:r>
+    </w:p>
+    <w:p>
+      <w:pPr>
+        <w:tabs>
+          <w:tab w:val="right" w:pos="9360"/>
+        </w:tabs>
+        <w:ind w:left="360"/>
+        <w:jc w:val="both"/>
+        <w:rPr>
+          <w:rFonts w:cstheme="minorHAnsi"/>
+          <w:lang w:val="fr-FR"/>
+        </w:rPr>
+      </w:pPr>
+    </w:p>
+    <w:p>
+      <w:pPr>
+        <w:shd w:val="clear" w:color="auto" w:fill="1E1E1E"/>
+        <w:spacing w:after="0" w:line="285" w:lineRule="atLeast"/>
+        <w:rPr>
+          <w:rFonts w:ascii="Lucida Console" w:eastAsia="Times New Roman" w:hAnsi="Lucida Console" w:cs="Times New Roman"/>
+          <w:color w:val="D4D4D4"/>
+          <w:sz w:val="21"/>
+          <w:szCs w:val="21"/>
+          <w:lang w:val="fr-FR"/>
+        </w:rPr>
+      </w:pPr>
+      <w:r>
+        <w:rPr>
+          <w:rFonts w:ascii="Lucida Console" w:eastAsia="Times New Roman" w:hAnsi="Lucida Console" w:cs="Times New Roman"/>
+          <w:color w:val="D4D4D4"/>
+          <w:sz w:val="21"/>
+          <w:szCs w:val="21"/>
+          <w:lang w:val="fr-FR"/>
+        </w:rPr>
+        <w:t xml:space="preserve">    </w:t>
+      </w:r>
+      <w:r>
+        <w:rPr>
+          <w:rFonts w:ascii="Lucida Console" w:eastAsia="Times New Roman" w:hAnsi="Lucida Console" w:cs="Times New Roman"/>
+          <w:color w:val="808080"/>
+          <w:sz w:val="21"/>
+          <w:szCs w:val="21"/>
+          <w:lang w:val="fr-FR"/>
+        </w:rPr>
+        <w:t>&lt;</w:t>
+      </w:r>
+      <w:r>
+        <w:rPr>
+          <w:rFonts w:ascii="Lucida Console" w:eastAsia="Times New Roman" w:hAnsi="Lucida Console" w:cs="Times New Roman"/>
+          <w:color w:val="569CD6"/>
+          <w:sz w:val="21"/>
+          <w:szCs w:val="21"/>
+          <w:lang w:val="fr-FR"/>
+        </w:rPr>
+        <w:t>input</w:t>
+      </w:r>
+      <w:r>
+        <w:rPr>
+          <w:rFonts w:ascii="Lucida Console" w:eastAsia="Times New Roman" w:hAnsi="Lucida Console" w:cs="Times New Roman"/>
+          <w:color w:val="D4D4D4"/>
+          <w:sz w:val="21"/>
+          <w:szCs w:val="21"/>
+          <w:lang w:val="fr-FR"/>
+        </w:rPr>
+        <w:t xml:space="preserve"> </w:t>
+      </w:r>
+      <w:r>
+        <w:rPr>
+          <w:rFonts w:ascii="Lucida Console" w:eastAsia="Times New Roman" w:hAnsi="Lucida Console" w:cs="Times New Roman"/>
+          <w:color w:val="9CDCFE"/>
+          <w:sz w:val="21"/>
+          <w:szCs w:val="21"/>
+          <w:lang w:val="fr-FR"/>
+        </w:rPr>
+        <w:t>type</w:t>
+      </w:r>
+      <w:r>
+        <w:rPr>
+          <w:rFonts w:ascii="Lucida Console" w:eastAsia="Times New Roman" w:hAnsi="Lucida Console" w:cs="Times New Roman"/>
+          <w:color w:val="D4D4D4"/>
+          <w:sz w:val="21"/>
+          <w:szCs w:val="21"/>
+          <w:lang w:val="fr-FR"/>
+        </w:rPr>
+        <w:t>=</w:t>
+      </w:r>
+      <w:r>
+        <w:rPr>
+          <w:rFonts w:ascii="Lucida Console" w:eastAsia="Times New Roman" w:hAnsi="Lucida Console" w:cs="Times New Roman"/>
+          <w:color w:val="CE9178"/>
+          <w:sz w:val="21"/>
+          <w:szCs w:val="21"/>
+          <w:lang w:val="fr-FR"/>
+        </w:rPr>
+        <w:t>"radio"</w:t>
+      </w:r>
+      <w:r>
+        <w:rPr>
+          <w:rFonts w:ascii="Lucida Console" w:eastAsia="Times New Roman" w:hAnsi="Lucida Console" w:cs="Times New Roman"/>
+          <w:color w:val="D4D4D4"/>
+          <w:sz w:val="21"/>
+          <w:szCs w:val="21"/>
+          <w:lang w:val="fr-FR"/>
+        </w:rPr>
+        <w:t xml:space="preserve"> </w:t>
+      </w:r>
+      <w:r>
+        <w:rPr>
+          <w:rFonts w:ascii="Lucida Console" w:eastAsia="Times New Roman" w:hAnsi="Lucida Console" w:cs="Times New Roman"/>
+          <w:color w:val="9CDCFE"/>
+          <w:sz w:val="21"/>
+          <w:szCs w:val="21"/>
+          <w:lang w:val="fr-FR"/>
+        </w:rPr>
+        <w:t>checked</w:t>
+      </w:r>
+      <w:r>
+        <w:rPr>
+          <w:rFonts w:ascii="Lucida Console" w:eastAsia="Times New Roman" w:hAnsi="Lucida Console" w:cs="Times New Roman"/>
+          <w:color w:val="D4D4D4"/>
+          <w:sz w:val="21"/>
+          <w:szCs w:val="21"/>
+          <w:lang w:val="fr-FR"/>
+        </w:rPr>
+        <w:t xml:space="preserve"> </w:t>
+      </w:r>
+      <w:r>
+        <w:rPr>
+          <w:rFonts w:ascii="Lucida Console" w:eastAsia="Times New Roman" w:hAnsi="Lucida Console" w:cs="Times New Roman"/>
+          <w:color w:val="808080"/>
+          <w:sz w:val="21"/>
+          <w:szCs w:val="21"/>
+          <w:lang w:val="fr-FR"/>
+        </w:rPr>
+        <w:t>/&gt;</w:t>
+      </w:r>
+    </w:p>
+    <w:p>
+      <w:pPr>
+        <w:shd w:val="clear" w:color="auto" w:fill="1E1E1E"/>
+        <w:spacing w:after="0" w:line="285" w:lineRule="atLeast"/>
+        <w:rPr>
+          <w:rFonts w:ascii="Lucida Console" w:eastAsia="Times New Roman" w:hAnsi="Lucida Console" w:cs="Times New Roman"/>
+          <w:color w:val="D4D4D4"/>
+          <w:sz w:val="21"/>
+          <w:szCs w:val="21"/>
+        </w:rPr>
+      </w:pPr>
+      <w:r>
+        <w:rPr>
+          <w:rFonts w:ascii="Lucida Console" w:eastAsia="Times New Roman" w:hAnsi="Lucida Console" w:cs="Times New Roman"/>
+          <w:color w:val="D4D4D4"/>
+          <w:sz w:val="21"/>
+          <w:szCs w:val="21"/>
+          <w:lang w:val="fr-FR"/>
+        </w:rPr>
+        <w:t xml:space="preserve">    </w:t>
+      </w:r>
+      <w:r>
+        <w:rPr>
+          <w:rFonts w:ascii="Lucida Console" w:eastAsia="Times New Roman" w:hAnsi="Lucida Console" w:cs="Times New Roman"/>
+          <w:color w:val="808080"/>
+          <w:sz w:val="21"/>
+          <w:szCs w:val="21"/>
+        </w:rPr>
+        <w:t>&lt;</w:t>
+      </w:r>
+      <w:r>
+        <w:rPr>
+          <w:rFonts w:ascii="Lucida Console" w:eastAsia="Times New Roman" w:hAnsi="Lucida Console" w:cs="Times New Roman"/>
+          <w:color w:val="569CD6"/>
+          <w:sz w:val="21"/>
+          <w:szCs w:val="21"/>
+        </w:rPr>
+        <w:t>input</w:t>
+      </w:r>
+      <w:r>
+        <w:rPr>
+          <w:rFonts w:ascii="Lucida Console" w:eastAsia="Times New Roman" w:hAnsi="Lucida Console" w:cs="Times New Roman"/>
+          <w:color w:val="D4D4D4"/>
+          <w:sz w:val="21"/>
+          <w:szCs w:val="21"/>
+        </w:rPr>
+        <w:t xml:space="preserve"> </w:t>
+      </w:r>
+      <w:r>
+        <w:rPr>
+          <w:rFonts w:ascii="Lucida Console" w:eastAsia="Times New Roman" w:hAnsi="Lucida Console" w:cs="Times New Roman"/>
+          <w:color w:val="9CDCFE"/>
+          <w:sz w:val="21"/>
+          <w:szCs w:val="21"/>
+        </w:rPr>
+        <w:t>type</w:t>
+      </w:r>
+      <w:r>
+        <w:rPr>
+          <w:rFonts w:ascii="Lucida Console" w:eastAsia="Times New Roman" w:hAnsi="Lucida Console" w:cs="Times New Roman"/>
+          <w:color w:val="D4D4D4"/>
+          <w:sz w:val="21"/>
+          <w:szCs w:val="21"/>
+        </w:rPr>
+        <w:t>=</w:t>
+      </w:r>
+      <w:r>
+        <w:rPr>
+          <w:rFonts w:ascii="Lucida Console" w:eastAsia="Times New Roman" w:hAnsi="Lucida Console" w:cs="Times New Roman"/>
+          <w:color w:val="CE9178"/>
+          <w:sz w:val="21"/>
+          <w:szCs w:val="21"/>
+        </w:rPr>
+        <w:t>"radio"</w:t>
+      </w:r>
+      <w:r>
+        <w:rPr>
+          <w:rFonts w:ascii="Lucida Console" w:eastAsia="Times New Roman" w:hAnsi="Lucida Console" w:cs="Times New Roman"/>
+          <w:color w:val="D4D4D4"/>
+          <w:sz w:val="21"/>
+          <w:szCs w:val="21"/>
+        </w:rPr>
+        <w:t xml:space="preserve"> </w:t>
+      </w:r>
+      <w:r>
+        <w:rPr>
+          <w:rFonts w:ascii="Lucida Console" w:eastAsia="Times New Roman" w:hAnsi="Lucida Console" w:cs="Times New Roman"/>
+          <w:color w:val="9CDCFE"/>
+          <w:sz w:val="21"/>
+          <w:szCs w:val="21"/>
+        </w:rPr>
+        <w:t>checked</w:t>
+      </w:r>
+      <w:r>
+        <w:rPr>
+          <w:rFonts w:ascii="Lucida Console" w:eastAsia="Times New Roman" w:hAnsi="Lucida Console" w:cs="Times New Roman"/>
+          <w:color w:val="D4D4D4"/>
+          <w:sz w:val="21"/>
+          <w:szCs w:val="21"/>
+        </w:rPr>
+        <w:t>=</w:t>
+      </w:r>
+      <w:r>
+        <w:rPr>
+          <w:rFonts w:ascii="Lucida Console" w:eastAsia="Times New Roman" w:hAnsi="Lucida Console" w:cs="Times New Roman"/>
+          <w:color w:val="CE9178"/>
+          <w:sz w:val="21"/>
+          <w:szCs w:val="21"/>
+        </w:rPr>
+        <w:t>""</w:t>
+      </w:r>
+      <w:r>
+        <w:rPr>
+          <w:rFonts w:ascii="Lucida Console" w:eastAsia="Times New Roman" w:hAnsi="Lucida Console" w:cs="Times New Roman"/>
+          <w:color w:val="D4D4D4"/>
+          <w:sz w:val="21"/>
+          <w:szCs w:val="21"/>
+        </w:rPr>
+        <w:t xml:space="preserve"> </w:t>
+      </w:r>
+      <w:r>
+        <w:rPr>
+          <w:rFonts w:ascii="Lucida Console" w:eastAsia="Times New Roman" w:hAnsi="Lucida Console" w:cs="Times New Roman"/>
+          <w:color w:val="808080"/>
+          <w:sz w:val="21"/>
+          <w:szCs w:val="21"/>
+        </w:rPr>
+        <w:t>/&gt;</w:t>
+      </w:r>
+    </w:p>
+    <w:p>
+      <w:pPr>
+        <w:shd w:val="clear" w:color="auto" w:fill="1E1E1E"/>
+        <w:spacing w:after="0" w:line="285" w:lineRule="atLeast"/>
+        <w:rPr>
+          <w:rFonts w:ascii="Lucida Console" w:eastAsia="Times New Roman" w:hAnsi="Lucida Console" w:cs="Times New Roman"/>
+          <w:color w:val="D4D4D4"/>
+          <w:sz w:val="21"/>
+          <w:szCs w:val="21"/>
+        </w:rPr>
+      </w:pPr>
+      <w:r>
+        <w:rPr>
+          <w:rFonts w:ascii="Lucida Console" w:eastAsia="Times New Roman" w:hAnsi="Lucida Console" w:cs="Times New Roman"/>
+          <w:color w:val="D4D4D4"/>
+          <w:sz w:val="21"/>
+          <w:szCs w:val="21"/>
+        </w:rPr>
+        <w:t xml:space="preserve">    </w:t>
+      </w:r>
+      <w:r>
+        <w:rPr>
+          <w:rFonts w:ascii="Lucida Console" w:eastAsia="Times New Roman" w:hAnsi="Lucida Console" w:cs="Times New Roman"/>
+          <w:color w:val="808080"/>
+          <w:sz w:val="21"/>
+          <w:szCs w:val="21"/>
+        </w:rPr>
+        <w:t>&lt;</w:t>
+      </w:r>
+      <w:r>
+        <w:rPr>
+          <w:rFonts w:ascii="Lucida Console" w:eastAsia="Times New Roman" w:hAnsi="Lucida Console" w:cs="Times New Roman"/>
+          <w:color w:val="569CD6"/>
+          <w:sz w:val="21"/>
+          <w:szCs w:val="21"/>
+        </w:rPr>
+        <w:t>input</w:t>
+      </w:r>
+      <w:r>
+        <w:rPr>
+          <w:rFonts w:ascii="Lucida Console" w:eastAsia="Times New Roman" w:hAnsi="Lucida Console" w:cs="Times New Roman"/>
+          <w:color w:val="D4D4D4"/>
+          <w:sz w:val="21"/>
+          <w:szCs w:val="21"/>
+        </w:rPr>
+        <w:t xml:space="preserve"> </w:t>
+      </w:r>
+      <w:r>
+        <w:rPr>
+          <w:rFonts w:ascii="Lucida Console" w:eastAsia="Times New Roman" w:hAnsi="Lucida Console" w:cs="Times New Roman"/>
+          <w:color w:val="9CDCFE"/>
+          <w:sz w:val="21"/>
+          <w:szCs w:val="21"/>
+        </w:rPr>
+        <w:t>type</w:t>
+      </w:r>
+      <w:r>
+        <w:rPr>
+          <w:rFonts w:ascii="Lucida Console" w:eastAsia="Times New Roman" w:hAnsi="Lucida Console" w:cs="Times New Roman"/>
+          <w:color w:val="D4D4D4"/>
+          <w:sz w:val="21"/>
+          <w:szCs w:val="21"/>
+        </w:rPr>
+        <w:t>=</w:t>
+      </w:r>
+      <w:r>
+        <w:rPr>
+          <w:rFonts w:ascii="Lucida Console" w:eastAsia="Times New Roman" w:hAnsi="Lucida Console" w:cs="Times New Roman"/>
+          <w:color w:val="CE9178"/>
+          <w:sz w:val="21"/>
+          <w:szCs w:val="21"/>
+        </w:rPr>
+        <w:t>"radio"</w:t>
+      </w:r>
+      <w:r>
+        <w:rPr>
+          <w:rFonts w:ascii="Lucida Console" w:eastAsia="Times New Roman" w:hAnsi="Lucida Console" w:cs="Times New Roman"/>
+          <w:color w:val="D4D4D4"/>
+          <w:sz w:val="21"/>
+          <w:szCs w:val="21"/>
+        </w:rPr>
+        <w:t xml:space="preserve"> </w:t>
+      </w:r>
+      <w:r>
+        <w:rPr>
+          <w:rFonts w:ascii="Lucida Console" w:eastAsia="Times New Roman" w:hAnsi="Lucida Console" w:cs="Times New Roman"/>
+          <w:color w:val="9CDCFE"/>
+          <w:sz w:val="21"/>
+          <w:szCs w:val="21"/>
+        </w:rPr>
+        <w:t>checked</w:t>
+      </w:r>
+      <w:r>
+        <w:rPr>
+          <w:rFonts w:ascii="Lucida Console" w:eastAsia="Times New Roman" w:hAnsi="Lucida Console" w:cs="Times New Roman"/>
+          <w:color w:val="D4D4D4"/>
+          <w:sz w:val="21"/>
+          <w:szCs w:val="21"/>
+        </w:rPr>
+        <w:t>=</w:t>
+      </w:r>
+      <w:r>
+        <w:rPr>
+          <w:rFonts w:ascii="Lucida Console" w:eastAsia="Times New Roman" w:hAnsi="Lucida Console" w:cs="Times New Roman"/>
+          <w:color w:val="CE9178"/>
+          <w:sz w:val="21"/>
+          <w:szCs w:val="21"/>
+        </w:rPr>
+        <w:t>"checked"</w:t>
+      </w:r>
+      <w:r>
+        <w:rPr>
+          <w:rFonts w:ascii="Lucida Console" w:eastAsia="Times New Roman" w:hAnsi="Lucida Console" w:cs="Times New Roman"/>
+          <w:color w:val="D4D4D4"/>
+          <w:sz w:val="21"/>
+          <w:szCs w:val="21"/>
+        </w:rPr>
+        <w:t xml:space="preserve"> </w:t>
+      </w:r>
+      <w:r>
+        <w:rPr>
+          <w:rFonts w:ascii="Lucida Console" w:eastAsia="Times New Roman" w:hAnsi="Lucida Console" w:cs="Times New Roman"/>
+          <w:color w:val="808080"/>
+          <w:sz w:val="21"/>
+          <w:szCs w:val="21"/>
+        </w:rPr>
+        <w:t>/&gt;</w:t>
+      </w:r>
+    </w:p>
+    <w:p>
+      <w:pPr>
+        <w:shd w:val="clear" w:color="auto" w:fill="1E1E1E"/>
+        <w:spacing w:after="0" w:line="285" w:lineRule="atLeast"/>
+        <w:rPr>
+          <w:rFonts w:ascii="Lucida Console" w:eastAsia="Times New Roman" w:hAnsi="Lucida Console" w:cs="Times New Roman"/>
+          <w:color w:val="D4D4D4"/>
+          <w:sz w:val="21"/>
+          <w:szCs w:val="21"/>
+        </w:rPr>
+      </w:pPr>
+      <w:r>
+        <w:rPr>
+          <w:rFonts w:ascii="Lucida Console" w:eastAsia="Times New Roman" w:hAnsi="Lucida Console" w:cs="Times New Roman"/>
+          <w:color w:val="D4D4D4"/>
+          <w:sz w:val="21"/>
+          <w:szCs w:val="21"/>
+        </w:rPr>
+        <w:t xml:space="preserve">    </w:t>
+      </w:r>
+      <w:r>
+        <w:rPr>
+          <w:rFonts w:ascii="Lucida Console" w:eastAsia="Times New Roman" w:hAnsi="Lucida Console" w:cs="Times New Roman"/>
+          <w:color w:val="808080"/>
+          <w:sz w:val="21"/>
+          <w:szCs w:val="21"/>
+        </w:rPr>
+        <w:t>&lt;</w:t>
+      </w:r>
+      <w:r>
+        <w:rPr>
+          <w:rFonts w:ascii="Lucida Console" w:eastAsia="Times New Roman" w:hAnsi="Lucida Console" w:cs="Times New Roman"/>
+          <w:color w:val="569CD6"/>
+          <w:sz w:val="21"/>
+          <w:szCs w:val="21"/>
+        </w:rPr>
+        <w:t>input</w:t>
+      </w:r>
+      <w:r>
+        <w:rPr>
+          <w:rFonts w:ascii="Lucida Console" w:eastAsia="Times New Roman" w:hAnsi="Lucida Console" w:cs="Times New Roman"/>
+          <w:color w:val="D4D4D4"/>
+          <w:sz w:val="21"/>
+          <w:szCs w:val="21"/>
+        </w:rPr>
+        <w:t xml:space="preserve"> </w:t>
+      </w:r>
+      <w:r>
+        <w:rPr>
+          <w:rFonts w:ascii="Lucida Console" w:eastAsia="Times New Roman" w:hAnsi="Lucida Console" w:cs="Times New Roman"/>
+          <w:color w:val="9CDCFE"/>
+          <w:sz w:val="21"/>
+          <w:szCs w:val="21"/>
+        </w:rPr>
+        <w:t>type</w:t>
+      </w:r>
+      <w:r>
+        <w:rPr>
+          <w:rFonts w:ascii="Lucida Console" w:eastAsia="Times New Roman" w:hAnsi="Lucida Console" w:cs="Times New Roman"/>
+          <w:color w:val="D4D4D4"/>
+          <w:sz w:val="21"/>
+          <w:szCs w:val="21"/>
+        </w:rPr>
+        <w:t>=</w:t>
+      </w:r>
+      <w:r>
+        <w:rPr>
+          <w:rFonts w:ascii="Lucida Console" w:eastAsia="Times New Roman" w:hAnsi="Lucida Console" w:cs="Times New Roman"/>
+          <w:color w:val="CE9178"/>
+          <w:sz w:val="21"/>
+          <w:szCs w:val="21"/>
+        </w:rPr>
+        <w:t>"radio"</w:t>
+      </w:r>
+      <w:r>
+        <w:rPr>
+          <w:rFonts w:ascii="Lucida Console" w:eastAsia="Times New Roman" w:hAnsi="Lucida Console" w:cs="Times New Roman"/>
+          <w:color w:val="D4D4D4"/>
+          <w:sz w:val="21"/>
+          <w:szCs w:val="21"/>
+        </w:rPr>
+        <w:t xml:space="preserve"> </w:t>
+      </w:r>
+      <w:r>
+        <w:rPr>
+          <w:rFonts w:ascii="Lucida Console" w:eastAsia="Times New Roman" w:hAnsi="Lucida Console" w:cs="Times New Roman"/>
+          <w:color w:val="9CDCFE"/>
+          <w:sz w:val="21"/>
+          <w:szCs w:val="21"/>
+        </w:rPr>
+        <w:t>checked</w:t>
+      </w:r>
+      <w:r>
+        <w:rPr>
+          <w:rFonts w:ascii="Lucida Console" w:eastAsia="Times New Roman" w:hAnsi="Lucida Console" w:cs="Times New Roman"/>
+          <w:color w:val="D4D4D4"/>
+          <w:sz w:val="21"/>
+          <w:szCs w:val="21"/>
+        </w:rPr>
+        <w:t>=</w:t>
+      </w:r>
+      <w:r>
+        <w:rPr>
+          <w:rFonts w:ascii="Lucida Console" w:eastAsia="Times New Roman" w:hAnsi="Lucida Console" w:cs="Times New Roman"/>
+          <w:color w:val="CE9178"/>
+          <w:sz w:val="21"/>
+          <w:szCs w:val="21"/>
+        </w:rPr>
+        <w:t>"ChEcKeD"</w:t>
+      </w:r>
+      <w:r>
+        <w:rPr>
+          <w:rFonts w:ascii="Lucida Console" w:eastAsia="Times New Roman" w:hAnsi="Lucida Console" w:cs="Times New Roman"/>
+          <w:color w:val="D4D4D4"/>
+          <w:sz w:val="21"/>
+          <w:szCs w:val="21"/>
+        </w:rPr>
+        <w:t xml:space="preserve"> </w:t>
+      </w:r>
+      <w:r>
+        <w:rPr>
+          <w:rFonts w:ascii="Lucida Console" w:eastAsia="Times New Roman" w:hAnsi="Lucida Console" w:cs="Times New Roman"/>
+          <w:color w:val="808080"/>
+          <w:sz w:val="21"/>
+          <w:szCs w:val="21"/>
+        </w:rPr>
+        <w:t>/&gt;</w:t>
+      </w:r>
+    </w:p>
+    <w:p>
+      <w:pPr>
+        <w:tabs>
+          <w:tab w:val="right" w:pos="9360"/>
+        </w:tabs>
+        <w:jc w:val="both"/>
+        <w:rPr>
+          <w:rFonts w:cstheme="minorHAnsi"/>
+        </w:rPr>
+      </w:pPr>
+    </w:p>
+    <w:p>
+      <w:pPr>
+        <w:tabs>
+          <w:tab w:val="right" w:pos="9360"/>
+        </w:tabs>
+        <w:jc w:val="both"/>
+        <w:rPr>
+          <w:rFonts w:cstheme="minorHAnsi"/>
+          <w:i/>
+          <w:lang w:val="fr-FR"/>
+        </w:rPr>
+      </w:pPr>
+      <w:r>
+        <w:rPr>
+          <w:rFonts w:cstheme="minorHAnsi"/>
+          <w:i/>
+        </w:rPr>
+        <w:t>L’accessibilit</w:t>
+      </w:r>
+      <w:r>
+        <w:rPr>
+          <w:rFonts w:cstheme="minorHAnsi"/>
+          <w:i/>
+          <w:lang w:val="fr-FR"/>
+        </w:rPr>
+        <w:t>é</w:t>
+      </w:r>
+    </w:p>
+    <w:p>
+      <w:pPr>
+        <w:pStyle w:val="Paragraphedeliste"/>
+        <w:numPr>
+          <w:ilvl w:val="0"/>
+          <w:numId w:val="5"/>
+        </w:numPr>
+        <w:tabs>
+          <w:tab w:val="right" w:pos="9360"/>
+        </w:tabs>
+        <w:jc w:val="both"/>
+        <w:rPr>
+          <w:rFonts w:cstheme="minorHAnsi"/>
+          <w:lang w:val="fr-FR"/>
+        </w:rPr>
+      </w:pPr>
+      <w:r>
+        <w:rPr>
+          <w:rFonts w:cstheme="minorHAnsi"/>
+          <w:lang w:val="fr-FR"/>
+        </w:rPr>
+        <w:t>Labels</w:t>
+      </w:r>
+      <w:r>
+        <w:rPr>
+          <w:rFonts w:cstheme="minorHAnsi"/>
+          <w:lang w:val="fr-FR"/>
+        </w:rPr>
+        <w:t xml:space="preserve"> : pour donner un context aux boutons ou input et montrer aux utlisateurs </w:t>
+      </w:r>
+      <w:r>
+        <w:rPr>
+          <w:rFonts w:cstheme="minorHAnsi"/>
+          <w:lang w:val="fr-FR"/>
+        </w:rPr>
+        <w:t>à quoi sert chaque bouton ; chacun doit avoir une etiquette</w:t>
+      </w:r>
+      <w:r>
+        <w:rPr>
+          <w:rFonts w:cstheme="minorHAnsi"/>
+          <w:lang w:val="fr-FR"/>
+        </w:rPr>
+        <w:t xml:space="preserve"> </w:t>
+      </w:r>
+      <w:r>
+        <w:rPr>
+          <w:rFonts w:cstheme="minorHAnsi"/>
+          <w:lang w:val="fr-FR"/>
+        </w:rPr>
+        <w:t>(</w:t>
+      </w:r>
+      <w:r>
+        <w:rPr>
+          <w:rFonts w:cstheme="minorHAnsi"/>
+          <w:lang w:val="fr-FR"/>
+        </w:rPr>
+        <w:t>lable</w:t>
+      </w:r>
+      <w:r>
+        <w:rPr>
+          <w:rFonts w:cstheme="minorHAnsi"/>
+          <w:lang w:val="fr-FR"/>
+        </w:rPr>
+        <w:t>)</w:t>
+      </w:r>
+      <w:r>
+        <w:rPr>
+          <w:rFonts w:cstheme="minorHAnsi"/>
+          <w:lang w:val="fr-FR"/>
+        </w:rPr>
+        <w:t>.</w:t>
+      </w:r>
+      <w:r>
+        <w:rPr>
+          <w:rFonts w:cstheme="minorHAnsi"/>
+          <w:lang w:val="fr-FR"/>
+        </w:rPr>
+        <w:t xml:space="preserve"> Cela peut etre fait en utilisant un element &lt;label&gt; pour envelopper le bouton.</w:t>
+      </w:r>
+      <w:r>
+        <w:rPr>
+          <w:rFonts w:cstheme="minorHAnsi"/>
+          <w:lang w:val="fr-FR"/>
+        </w:rPr>
+        <w:t xml:space="preserve"> En outre cela rend l’etiquette cliquable.</w:t>
+      </w:r>
+    </w:p>
+    <w:p>
+      <w:pPr>
+        <w:tabs>
+          <w:tab w:val="right" w:pos="9360"/>
+        </w:tabs>
+        <w:ind w:left="360"/>
+        <w:jc w:val="both"/>
+        <w:rPr>
+          <w:rFonts w:cstheme="minorHAnsi"/>
+          <w:lang w:val="fr-FR"/>
+        </w:rPr>
+      </w:pPr>
+    </w:p>
+    <w:p>
+      <w:pPr>
+        <w:shd w:val="clear" w:color="auto" w:fill="1E1E1E"/>
+        <w:spacing w:after="0" w:line="285" w:lineRule="atLeast"/>
+        <w:rPr>
+          <w:rFonts w:ascii="Lucida Console" w:eastAsia="Times New Roman" w:hAnsi="Lucida Console" w:cs="Times New Roman"/>
+          <w:color w:val="D4D4D4"/>
+          <w:sz w:val="21"/>
+          <w:szCs w:val="21"/>
+        </w:rPr>
+      </w:pPr>
+      <w:r>
+        <w:rPr>
+          <w:rFonts w:ascii="Lucida Console" w:eastAsia="Times New Roman" w:hAnsi="Lucida Console" w:cs="Times New Roman"/>
+          <w:color w:val="808080"/>
+          <w:sz w:val="21"/>
+          <w:szCs w:val="21"/>
+        </w:rPr>
+        <w:t>&lt;</w:t>
+      </w:r>
+      <w:r>
+        <w:rPr>
+          <w:rFonts w:ascii="Lucida Console" w:eastAsia="Times New Roman" w:hAnsi="Lucida Console" w:cs="Times New Roman"/>
+          <w:color w:val="569CD6"/>
+          <w:sz w:val="21"/>
+          <w:szCs w:val="21"/>
+        </w:rPr>
+        <w:t>label</w:t>
+      </w:r>
+      <w:r>
+        <w:rPr>
+          <w:rFonts w:ascii="Lucida Console" w:eastAsia="Times New Roman" w:hAnsi="Lucida Console" w:cs="Times New Roman"/>
+          <w:color w:val="D4D4D4"/>
+          <w:sz w:val="21"/>
+          <w:szCs w:val="21"/>
+        </w:rPr>
+        <w:t xml:space="preserve"> </w:t>
+      </w:r>
+      <w:r>
+        <w:rPr>
+          <w:rFonts w:ascii="Lucida Console" w:eastAsia="Times New Roman" w:hAnsi="Lucida Console" w:cs="Times New Roman"/>
+          <w:color w:val="808080"/>
+          <w:sz w:val="21"/>
+          <w:szCs w:val="21"/>
+        </w:rPr>
+        <w:t>&gt;</w:t>
+      </w:r>
+      <w:r>
+        <w:rPr>
+          <w:rFonts w:ascii="Lucida Console" w:eastAsia="Times New Roman" w:hAnsi="Lucida Console" w:cs="Times New Roman"/>
+          <w:color w:val="D4D4D4"/>
+          <w:sz w:val="21"/>
+          <w:szCs w:val="21"/>
+        </w:rPr>
+        <w:t xml:space="preserve"> </w:t>
+      </w:r>
+      <w:r>
+        <w:rPr>
+          <w:rFonts w:ascii="Lucida Console" w:eastAsia="Times New Roman" w:hAnsi="Lucida Console" w:cs="Times New Roman"/>
+          <w:color w:val="808080"/>
+          <w:sz w:val="21"/>
+          <w:szCs w:val="21"/>
+        </w:rPr>
+        <w:t>&lt;</w:t>
+      </w:r>
+      <w:r>
+        <w:rPr>
+          <w:rFonts w:ascii="Lucida Console" w:eastAsia="Times New Roman" w:hAnsi="Lucida Console" w:cs="Times New Roman"/>
+          <w:color w:val="569CD6"/>
+          <w:sz w:val="21"/>
+          <w:szCs w:val="21"/>
+        </w:rPr>
+        <w:t>input</w:t>
+      </w:r>
+      <w:r>
+        <w:rPr>
+          <w:rFonts w:ascii="Lucida Console" w:eastAsia="Times New Roman" w:hAnsi="Lucida Console" w:cs="Times New Roman"/>
+          <w:color w:val="D4D4D4"/>
+          <w:sz w:val="21"/>
+          <w:szCs w:val="21"/>
+        </w:rPr>
+        <w:t xml:space="preserve"> </w:t>
+      </w:r>
+      <w:r>
+        <w:rPr>
+          <w:rFonts w:ascii="Lucida Console" w:eastAsia="Times New Roman" w:hAnsi="Lucida Console" w:cs="Times New Roman"/>
+          <w:color w:val="9CDCFE"/>
+          <w:sz w:val="21"/>
+          <w:szCs w:val="21"/>
+        </w:rPr>
+        <w:t>type</w:t>
+      </w:r>
+      <w:r>
+        <w:rPr>
+          <w:rFonts w:ascii="Lucida Console" w:eastAsia="Times New Roman" w:hAnsi="Lucida Console" w:cs="Times New Roman"/>
+          <w:color w:val="D4D4D4"/>
+          <w:sz w:val="21"/>
+          <w:szCs w:val="21"/>
+        </w:rPr>
+        <w:t>=</w:t>
+      </w:r>
+      <w:r>
+        <w:rPr>
+          <w:rFonts w:ascii="Lucida Console" w:eastAsia="Times New Roman" w:hAnsi="Lucida Console" w:cs="Times New Roman"/>
+          <w:color w:val="CE9178"/>
+          <w:sz w:val="21"/>
+          <w:szCs w:val="21"/>
+        </w:rPr>
+        <w:t>"radio"</w:t>
+      </w:r>
+      <w:r>
+        <w:rPr>
+          <w:rFonts w:ascii="Lucida Console" w:eastAsia="Times New Roman" w:hAnsi="Lucida Console" w:cs="Times New Roman"/>
+          <w:color w:val="D4D4D4"/>
+          <w:sz w:val="21"/>
+          <w:szCs w:val="21"/>
+        </w:rPr>
+        <w:t xml:space="preserve"> </w:t>
+      </w:r>
+      <w:r>
+        <w:rPr>
+          <w:rFonts w:ascii="Lucida Console" w:eastAsia="Times New Roman" w:hAnsi="Lucida Console" w:cs="Times New Roman"/>
+          <w:color w:val="9CDCFE"/>
+          <w:sz w:val="21"/>
+          <w:szCs w:val="21"/>
+        </w:rPr>
+        <w:t>name</w:t>
+      </w:r>
+      <w:r>
+        <w:rPr>
+          <w:rFonts w:ascii="Lucida Console" w:eastAsia="Times New Roman" w:hAnsi="Lucida Console" w:cs="Times New Roman"/>
+          <w:color w:val="D4D4D4"/>
+          <w:sz w:val="21"/>
+          <w:szCs w:val="21"/>
+        </w:rPr>
+        <w:t>=</w:t>
+      </w:r>
+      <w:r>
+        <w:rPr>
+          <w:rFonts w:ascii="Lucida Console" w:eastAsia="Times New Roman" w:hAnsi="Lucida Console" w:cs="Times New Roman"/>
+          <w:color w:val="CE9178"/>
+          <w:sz w:val="21"/>
+          <w:szCs w:val="21"/>
+        </w:rPr>
+        <w:t>"p"</w:t>
+      </w:r>
+      <w:r>
+        <w:rPr>
+          <w:rFonts w:ascii="Lucida Console" w:eastAsia="Times New Roman" w:hAnsi="Lucida Console" w:cs="Times New Roman"/>
+          <w:color w:val="D4D4D4"/>
+          <w:sz w:val="21"/>
+          <w:szCs w:val="21"/>
+        </w:rPr>
+        <w:t xml:space="preserve"> </w:t>
+      </w:r>
+      <w:r>
+        <w:rPr>
+          <w:rFonts w:ascii="Lucida Console" w:eastAsia="Times New Roman" w:hAnsi="Lucida Console" w:cs="Times New Roman"/>
+          <w:color w:val="9CDCFE"/>
+          <w:sz w:val="21"/>
+          <w:szCs w:val="21"/>
+        </w:rPr>
+        <w:t>id</w:t>
+      </w:r>
+      <w:r>
+        <w:rPr>
+          <w:rFonts w:ascii="Lucida Console" w:eastAsia="Times New Roman" w:hAnsi="Lucida Console" w:cs="Times New Roman"/>
+          <w:color w:val="D4D4D4"/>
+          <w:sz w:val="21"/>
+          <w:szCs w:val="21"/>
+        </w:rPr>
+        <w:t>=</w:t>
+      </w:r>
+      <w:r>
+        <w:rPr>
+          <w:rFonts w:ascii="Lucida Console" w:eastAsia="Times New Roman" w:hAnsi="Lucida Console" w:cs="Times New Roman"/>
+          <w:color w:val="CE9178"/>
+          <w:sz w:val="21"/>
+          <w:szCs w:val="21"/>
+        </w:rPr>
+        <w:t>"red"</w:t>
+      </w:r>
+      <w:r>
+        <w:rPr>
+          <w:rFonts w:ascii="Lucida Console" w:eastAsia="Times New Roman" w:hAnsi="Lucida Console" w:cs="Times New Roman"/>
+          <w:color w:val="D4D4D4"/>
+          <w:sz w:val="21"/>
+          <w:szCs w:val="21"/>
+        </w:rPr>
+        <w:t xml:space="preserve"> </w:t>
+      </w:r>
+      <w:r>
+        <w:rPr>
+          <w:rFonts w:ascii="Lucida Console" w:eastAsia="Times New Roman" w:hAnsi="Lucida Console" w:cs="Times New Roman"/>
+          <w:color w:val="9CDCFE"/>
+          <w:sz w:val="21"/>
+          <w:szCs w:val="21"/>
+        </w:rPr>
+        <w:t>value</w:t>
+      </w:r>
+      <w:r>
+        <w:rPr>
+          <w:rFonts w:ascii="Lucida Console" w:eastAsia="Times New Roman" w:hAnsi="Lucida Console" w:cs="Times New Roman"/>
+          <w:color w:val="D4D4D4"/>
+          <w:sz w:val="21"/>
+          <w:szCs w:val="21"/>
+        </w:rPr>
+        <w:t>=</w:t>
+      </w:r>
+      <w:r>
+        <w:rPr>
+          <w:rFonts w:ascii="Lucida Console" w:eastAsia="Times New Roman" w:hAnsi="Lucida Console" w:cs="Times New Roman"/>
+          <w:color w:val="CE9178"/>
+          <w:sz w:val="21"/>
+          <w:szCs w:val="21"/>
+        </w:rPr>
+        <w:t>"#FFF"</w:t>
+      </w:r>
+      <w:r>
+        <w:rPr>
+          <w:rFonts w:ascii="Lucida Console" w:eastAsia="Times New Roman" w:hAnsi="Lucida Console" w:cs="Times New Roman"/>
+          <w:color w:val="D4D4D4"/>
+          <w:sz w:val="21"/>
+          <w:szCs w:val="21"/>
+        </w:rPr>
+        <w:t xml:space="preserve"> </w:t>
+      </w:r>
+      <w:r>
+        <w:rPr>
+          <w:rFonts w:ascii="Lucida Console" w:eastAsia="Times New Roman" w:hAnsi="Lucida Console" w:cs="Times New Roman"/>
+          <w:color w:val="808080"/>
+          <w:sz w:val="21"/>
+          <w:szCs w:val="21"/>
+        </w:rPr>
+        <w:t>/&gt;</w:t>
+      </w:r>
+      <w:r>
+        <w:rPr>
+          <w:rFonts w:ascii="Lucida Console" w:eastAsia="Times New Roman" w:hAnsi="Lucida Console" w:cs="Times New Roman"/>
+          <w:color w:val="D4D4D4"/>
+          <w:sz w:val="21"/>
+          <w:szCs w:val="21"/>
+        </w:rPr>
+        <w:t xml:space="preserve"> Red </w:t>
+      </w:r>
+      <w:r>
+        <w:rPr>
+          <w:rFonts w:ascii="Lucida Console" w:eastAsia="Times New Roman" w:hAnsi="Lucida Console" w:cs="Times New Roman"/>
+          <w:color w:val="808080"/>
+          <w:sz w:val="21"/>
+          <w:szCs w:val="21"/>
+        </w:rPr>
+        <w:t>&lt;/</w:t>
+      </w:r>
+      <w:r>
+        <w:rPr>
+          <w:rFonts w:ascii="Lucida Console" w:eastAsia="Times New Roman" w:hAnsi="Lucida Console" w:cs="Times New Roman"/>
+          <w:color w:val="569CD6"/>
+          <w:sz w:val="21"/>
+          <w:szCs w:val="21"/>
+        </w:rPr>
+        <w:t>label</w:t>
+      </w:r>
+      <w:r>
+        <w:rPr>
+          <w:rFonts w:ascii="Lucida Console" w:eastAsia="Times New Roman" w:hAnsi="Lucida Console" w:cs="Times New Roman"/>
+          <w:color w:val="808080"/>
+          <w:sz w:val="21"/>
+          <w:szCs w:val="21"/>
+        </w:rPr>
+        <w:t>&gt;</w:t>
+      </w:r>
+    </w:p>
+    <w:p>
+      <w:pPr>
+        <w:shd w:val="clear" w:color="auto" w:fill="1E1E1E"/>
+        <w:spacing w:after="0" w:line="285" w:lineRule="atLeast"/>
+        <w:rPr>
+          <w:rFonts w:ascii="Lucida Console" w:eastAsia="Times New Roman" w:hAnsi="Lucida Console" w:cs="Times New Roman"/>
+          <w:color w:val="D4D4D4"/>
+          <w:sz w:val="21"/>
+          <w:szCs w:val="21"/>
+        </w:rPr>
+      </w:pPr>
+      <w:r>
+        <w:rPr>
+          <w:rFonts w:ascii="Lucida Console" w:eastAsia="Times New Roman" w:hAnsi="Lucida Console" w:cs="Times New Roman"/>
+          <w:color w:val="D4D4D4"/>
+          <w:sz w:val="21"/>
+          <w:szCs w:val="21"/>
+        </w:rPr>
+        <w:t xml:space="preserve">    </w:t>
+      </w:r>
+      <w:r>
+        <w:rPr>
+          <w:rFonts w:ascii="Lucida Console" w:eastAsia="Times New Roman" w:hAnsi="Lucida Console" w:cs="Times New Roman"/>
+          <w:color w:val="808080"/>
+          <w:sz w:val="21"/>
+          <w:szCs w:val="21"/>
+        </w:rPr>
+        <w:t>&lt;</w:t>
+      </w:r>
+      <w:r>
+        <w:rPr>
+          <w:rFonts w:ascii="Lucida Console" w:eastAsia="Times New Roman" w:hAnsi="Lucida Console" w:cs="Times New Roman"/>
+          <w:color w:val="569CD6"/>
+          <w:sz w:val="21"/>
+          <w:szCs w:val="21"/>
+        </w:rPr>
+        <w:t>label</w:t>
+      </w:r>
+      <w:r>
+        <w:rPr>
+          <w:rFonts w:ascii="Lucida Console" w:eastAsia="Times New Roman" w:hAnsi="Lucida Console" w:cs="Times New Roman"/>
+          <w:color w:val="808080"/>
+          <w:sz w:val="21"/>
+          <w:szCs w:val="21"/>
+        </w:rPr>
+        <w:t>&gt;</w:t>
+      </w:r>
+    </w:p>
+    <w:p>
+      <w:pPr>
+        <w:shd w:val="clear" w:color="auto" w:fill="1E1E1E"/>
+        <w:spacing w:after="0" w:line="285" w:lineRule="atLeast"/>
+        <w:rPr>
+          <w:rFonts w:ascii="Lucida Console" w:eastAsia="Times New Roman" w:hAnsi="Lucida Console" w:cs="Times New Roman"/>
+          <w:color w:val="D4D4D4"/>
+          <w:sz w:val="21"/>
+          <w:szCs w:val="21"/>
+        </w:rPr>
+      </w:pPr>
+      <w:r>
+        <w:rPr>
+          <w:rFonts w:ascii="Lucida Console" w:eastAsia="Times New Roman" w:hAnsi="Lucida Console" w:cs="Times New Roman"/>
+          <w:color w:val="D4D4D4"/>
+          <w:sz w:val="21"/>
+          <w:szCs w:val="21"/>
+        </w:rPr>
+        <w:t xml:space="preserve">      </w:t>
+      </w:r>
+      <w:r>
+        <w:rPr>
+          <w:rFonts w:ascii="Lucida Console" w:eastAsia="Times New Roman" w:hAnsi="Lucida Console" w:cs="Times New Roman"/>
+          <w:color w:val="808080"/>
+          <w:sz w:val="21"/>
+          <w:szCs w:val="21"/>
+        </w:rPr>
+        <w:t>&lt;</w:t>
+      </w:r>
+      <w:r>
+        <w:rPr>
+          <w:rFonts w:ascii="Lucida Console" w:eastAsia="Times New Roman" w:hAnsi="Lucida Console" w:cs="Times New Roman"/>
+          <w:color w:val="569CD6"/>
+          <w:sz w:val="21"/>
+          <w:szCs w:val="21"/>
+        </w:rPr>
+        <w:t>input</w:t>
+      </w:r>
+      <w:r>
+        <w:rPr>
+          <w:rFonts w:ascii="Lucida Console" w:eastAsia="Times New Roman" w:hAnsi="Lucida Console" w:cs="Times New Roman"/>
+          <w:color w:val="D4D4D4"/>
+          <w:sz w:val="21"/>
+          <w:szCs w:val="21"/>
+        </w:rPr>
+        <w:t xml:space="preserve"> </w:t>
+      </w:r>
+      <w:r>
+        <w:rPr>
+          <w:rFonts w:ascii="Lucida Console" w:eastAsia="Times New Roman" w:hAnsi="Lucida Console" w:cs="Times New Roman"/>
+          <w:color w:val="9CDCFE"/>
+          <w:sz w:val="21"/>
+          <w:szCs w:val="21"/>
+        </w:rPr>
+        <w:t>type</w:t>
+      </w:r>
+      <w:r>
+        <w:rPr>
+          <w:rFonts w:ascii="Lucida Console" w:eastAsia="Times New Roman" w:hAnsi="Lucida Console" w:cs="Times New Roman"/>
+          <w:color w:val="D4D4D4"/>
+          <w:sz w:val="21"/>
+          <w:szCs w:val="21"/>
+        </w:rPr>
+        <w:t>=</w:t>
+      </w:r>
+      <w:r>
+        <w:rPr>
+          <w:rFonts w:ascii="Lucida Console" w:eastAsia="Times New Roman" w:hAnsi="Lucida Console" w:cs="Times New Roman"/>
+          <w:color w:val="CE9178"/>
+          <w:sz w:val="21"/>
+          <w:szCs w:val="21"/>
+        </w:rPr>
+        <w:t>"radio"</w:t>
+      </w:r>
+      <w:r>
+        <w:rPr>
+          <w:rFonts w:ascii="Lucida Console" w:eastAsia="Times New Roman" w:hAnsi="Lucida Console" w:cs="Times New Roman"/>
+          <w:color w:val="D4D4D4"/>
+          <w:sz w:val="21"/>
+          <w:szCs w:val="21"/>
+        </w:rPr>
+        <w:t xml:space="preserve"> </w:t>
+      </w:r>
+      <w:r>
+        <w:rPr>
+          <w:rFonts w:ascii="Lucida Console" w:eastAsia="Times New Roman" w:hAnsi="Lucida Console" w:cs="Times New Roman"/>
+          <w:color w:val="9CDCFE"/>
+          <w:sz w:val="21"/>
+          <w:szCs w:val="21"/>
+        </w:rPr>
+        <w:t>name</w:t>
+      </w:r>
+      <w:r>
+        <w:rPr>
+          <w:rFonts w:ascii="Lucida Console" w:eastAsia="Times New Roman" w:hAnsi="Lucida Console" w:cs="Times New Roman"/>
+          <w:color w:val="D4D4D4"/>
+          <w:sz w:val="21"/>
+          <w:szCs w:val="21"/>
+        </w:rPr>
+        <w:t>=</w:t>
+      </w:r>
+      <w:r>
+        <w:rPr>
+          <w:rFonts w:ascii="Lucida Console" w:eastAsia="Times New Roman" w:hAnsi="Lucida Console" w:cs="Times New Roman"/>
+          <w:color w:val="CE9178"/>
+          <w:sz w:val="21"/>
+          <w:szCs w:val="21"/>
+        </w:rPr>
+        <w:t>"p"</w:t>
+      </w:r>
+      <w:r>
+        <w:rPr>
+          <w:rFonts w:ascii="Lucida Console" w:eastAsia="Times New Roman" w:hAnsi="Lucida Console" w:cs="Times New Roman"/>
+          <w:color w:val="D4D4D4"/>
+          <w:sz w:val="21"/>
+          <w:szCs w:val="21"/>
+        </w:rPr>
+        <w:t xml:space="preserve"> </w:t>
+      </w:r>
+      <w:r>
+        <w:rPr>
+          <w:rFonts w:ascii="Lucida Console" w:eastAsia="Times New Roman" w:hAnsi="Lucida Console" w:cs="Times New Roman"/>
+          <w:color w:val="9CDCFE"/>
+          <w:sz w:val="21"/>
+          <w:szCs w:val="21"/>
+        </w:rPr>
+        <w:t>id</w:t>
+      </w:r>
+      <w:r>
+        <w:rPr>
+          <w:rFonts w:ascii="Lucida Console" w:eastAsia="Times New Roman" w:hAnsi="Lucida Console" w:cs="Times New Roman"/>
+          <w:color w:val="D4D4D4"/>
+          <w:sz w:val="21"/>
+          <w:szCs w:val="21"/>
+        </w:rPr>
+        <w:t>=</w:t>
+      </w:r>
+      <w:r>
+        <w:rPr>
+          <w:rFonts w:ascii="Lucida Console" w:eastAsia="Times New Roman" w:hAnsi="Lucida Console" w:cs="Times New Roman"/>
+          <w:color w:val="CE9178"/>
+          <w:sz w:val="21"/>
+          <w:szCs w:val="21"/>
+        </w:rPr>
+        <w:t>"blue"</w:t>
+      </w:r>
+      <w:r>
+        <w:rPr>
+          <w:rFonts w:ascii="Lucida Console" w:eastAsia="Times New Roman" w:hAnsi="Lucida Console" w:cs="Times New Roman"/>
+          <w:color w:val="D4D4D4"/>
+          <w:sz w:val="21"/>
+          <w:szCs w:val="21"/>
+        </w:rPr>
+        <w:t xml:space="preserve"> </w:t>
+      </w:r>
+      <w:r>
+        <w:rPr>
+          <w:rFonts w:ascii="Lucida Console" w:eastAsia="Times New Roman" w:hAnsi="Lucida Console" w:cs="Times New Roman"/>
+          <w:color w:val="9CDCFE"/>
+          <w:sz w:val="21"/>
+          <w:szCs w:val="21"/>
+        </w:rPr>
+        <w:t>value</w:t>
+      </w:r>
+      <w:r>
+        <w:rPr>
+          <w:rFonts w:ascii="Lucida Console" w:eastAsia="Times New Roman" w:hAnsi="Lucida Console" w:cs="Times New Roman"/>
+          <w:color w:val="D4D4D4"/>
+          <w:sz w:val="21"/>
+          <w:szCs w:val="21"/>
+        </w:rPr>
+        <w:t>=</w:t>
+      </w:r>
+      <w:r>
+        <w:rPr>
+          <w:rFonts w:ascii="Lucida Console" w:eastAsia="Times New Roman" w:hAnsi="Lucida Console" w:cs="Times New Roman"/>
+          <w:color w:val="CE9178"/>
+          <w:sz w:val="21"/>
+          <w:szCs w:val="21"/>
+        </w:rPr>
+        <w:t>"#FF00F"</w:t>
+      </w:r>
+      <w:r>
+        <w:rPr>
+          <w:rFonts w:ascii="Lucida Console" w:eastAsia="Times New Roman" w:hAnsi="Lucida Console" w:cs="Times New Roman"/>
+          <w:color w:val="D4D4D4"/>
+          <w:sz w:val="21"/>
+          <w:szCs w:val="21"/>
+        </w:rPr>
+        <w:t xml:space="preserve"> </w:t>
+      </w:r>
+      <w:r>
+        <w:rPr>
+          <w:rFonts w:ascii="Lucida Console" w:eastAsia="Times New Roman" w:hAnsi="Lucida Console" w:cs="Times New Roman"/>
+          <w:color w:val="808080"/>
+          <w:sz w:val="21"/>
+          <w:szCs w:val="21"/>
+        </w:rPr>
+        <w:t>/&gt;</w:t>
+      </w:r>
+      <w:r>
+        <w:rPr>
+          <w:rFonts w:ascii="Lucida Console" w:eastAsia="Times New Roman" w:hAnsi="Lucida Console" w:cs="Times New Roman"/>
+          <w:color w:val="D4D4D4"/>
+          <w:sz w:val="21"/>
+          <w:szCs w:val="21"/>
+        </w:rPr>
+        <w:t xml:space="preserve"> Blue</w:t>
+      </w:r>
+    </w:p>
+    <w:p>
+      <w:pPr>
+        <w:shd w:val="clear" w:color="auto" w:fill="1E1E1E"/>
+        <w:spacing w:after="0" w:line="285" w:lineRule="atLeast"/>
+        <w:rPr>
+          <w:rFonts w:ascii="Lucida Console" w:eastAsia="Times New Roman" w:hAnsi="Lucida Console" w:cs="Times New Roman"/>
+          <w:color w:val="D4D4D4"/>
+          <w:sz w:val="21"/>
+          <w:szCs w:val="21"/>
+        </w:rPr>
+      </w:pPr>
+      <w:r>
+        <w:rPr>
+          <w:rFonts w:ascii="Lucida Console" w:eastAsia="Times New Roman" w:hAnsi="Lucida Console" w:cs="Times New Roman"/>
+          <w:color w:val="D4D4D4"/>
+          <w:sz w:val="21"/>
+          <w:szCs w:val="21"/>
+        </w:rPr>
+        <w:t xml:space="preserve">    </w:t>
+      </w:r>
+      <w:r>
+        <w:rPr>
+          <w:rFonts w:ascii="Lucida Console" w:eastAsia="Times New Roman" w:hAnsi="Lucida Console" w:cs="Times New Roman"/>
+          <w:color w:val="808080"/>
+          <w:sz w:val="21"/>
+          <w:szCs w:val="21"/>
+        </w:rPr>
+        <w:t>&lt;/</w:t>
+      </w:r>
+      <w:r>
+        <w:rPr>
+          <w:rFonts w:ascii="Lucida Console" w:eastAsia="Times New Roman" w:hAnsi="Lucida Console" w:cs="Times New Roman"/>
+          <w:color w:val="569CD6"/>
+          <w:sz w:val="21"/>
+          <w:szCs w:val="21"/>
+        </w:rPr>
+        <w:t>label</w:t>
+      </w:r>
+      <w:r>
+        <w:rPr>
+          <w:rFonts w:ascii="Lucida Console" w:eastAsia="Times New Roman" w:hAnsi="Lucida Console" w:cs="Times New Roman"/>
+          <w:color w:val="808080"/>
+          <w:sz w:val="21"/>
+          <w:szCs w:val="21"/>
+        </w:rPr>
+        <w:t>&gt;</w:t>
+      </w:r>
+    </w:p>
+    <w:p>
+      <w:pPr>
+        <w:tabs>
+          <w:tab w:val="right" w:pos="9360"/>
+        </w:tabs>
+        <w:ind w:left="360"/>
+        <w:jc w:val="both"/>
+        <w:rPr>
+          <w:rFonts w:cstheme="minorHAnsi"/>
+          <w:lang w:val="fr-FR"/>
+        </w:rPr>
+      </w:pPr>
+    </w:p>
+    <w:p>
+      <w:pPr>
+        <w:tabs>
+          <w:tab w:val="right" w:pos="9360"/>
+        </w:tabs>
+        <w:ind w:left="360"/>
+        <w:jc w:val="both"/>
+        <w:rPr>
+          <w:rFonts w:cstheme="minorHAnsi"/>
+          <w:lang w:val="fr-FR"/>
+        </w:rPr>
+      </w:pPr>
+      <w:r>
+        <w:rPr>
+          <w:rFonts w:cstheme="minorHAnsi"/>
+          <w:lang w:val="fr-FR"/>
+        </w:rPr>
+        <w:t>Ca peut que l’element label est separé de l’element input, alors on utilise l’attribut for pour le lié</w:t>
+      </w:r>
+      <w:bookmarkStart w:id="0" w:name="_GoBack"/>
+      <w:bookmarkEnd w:id="0"/>
+      <w:r>
+        <w:rPr>
+          <w:rFonts w:cstheme="minorHAnsi"/>
+          <w:lang w:val="fr-FR"/>
+        </w:rPr>
+        <w:t xml:space="preserve"> </w:t>
+      </w:r>
     </w:p>
     <w:p>
       <w:pPr>
@@ -41662,7 +44059,7 @@
 </file>
 
 <file path=customXml/itemProps1.xml><?xml version="1.0" encoding="utf-8"?>
-<ds:datastoreItem xmlns:ds="http://schemas.openxmlformats.org/officeDocument/2006/customXml" ds:itemID="{08A8CA79-43A5-4306-BE4A-9D4CB98FCCE7}">
+<ds:datastoreItem xmlns:ds="http://schemas.openxmlformats.org/officeDocument/2006/customXml" ds:itemID="{8E0C1122-AEF4-4CFE-B5B9-12BC2E8A8843}">
   <ds:schemaRefs>
     <ds:schemaRef ds:uri="http://schemas.openxmlformats.org/officeDocument/2006/bibliography"/>
   </ds:schemaRefs>

</xml_diff>

<commit_message>
submit, reset, tel, email, number,range, and search
</commit_message>
<xml_diff>
--- a/NOTES/HtmlNote.docx
+++ b/NOTES/HtmlNote.docx
@@ -40402,7 +40402,35 @@
           <w:rFonts w:cstheme="minorHAnsi"/>
           <w:lang w:val="fr-FR"/>
         </w:rPr>
-        <w:t xml:space="preserve"> cocher. En d’autre terme la case a cocher ou checkbox ne decoche pas les autres checkbox du groupe de checkbox.</w:t>
+        <w:t xml:space="preserve"> cocher. En d’autre terme la case </w:t>
+      </w:r>
+      <w:r>
+        <w:rPr>
+          <w:rFonts w:cstheme="minorHAnsi"/>
+          <w:lang w:val="fr-FR"/>
+        </w:rPr>
+        <w:t>à</w:t>
+      </w:r>
+      <w:r>
+        <w:rPr>
+          <w:rFonts w:cstheme="minorHAnsi"/>
+          <w:lang w:val="fr-FR"/>
+        </w:rPr>
+        <w:t xml:space="preserve"> cocher ou checkbox ne </w:t>
+      </w:r>
+      <w:r>
+        <w:rPr>
+          <w:rFonts w:cstheme="minorHAnsi"/>
+          <w:lang w:val="fr-FR"/>
+        </w:rPr>
+        <w:t>décoche</w:t>
+      </w:r>
+      <w:r>
+        <w:rPr>
+          <w:rFonts w:cstheme="minorHAnsi"/>
+          <w:lang w:val="fr-FR"/>
+        </w:rPr>
+        <w:t xml:space="preserve"> pas les autres checkbox du groupe de checkbox.</w:t>
       </w:r>
     </w:p>
     <w:p>
@@ -40436,7 +40464,21 @@
           <w:rFonts w:cstheme="minorHAnsi"/>
           <w:lang w:val="fr-FR"/>
         </w:rPr>
-        <w:t xml:space="preserve"> en groupe, et identifié en utilisant le meme attribut name sur tous les boutons de ce groupe. La </w:t>
+        <w:t xml:space="preserve"> en groupe, et identifié en utilisant le </w:t>
+      </w:r>
+      <w:r>
+        <w:rPr>
+          <w:rFonts w:cstheme="minorHAnsi"/>
+          <w:lang w:val="fr-FR"/>
+        </w:rPr>
+        <w:t>même</w:t>
+      </w:r>
+      <w:r>
+        <w:rPr>
+          <w:rFonts w:cstheme="minorHAnsi"/>
+          <w:lang w:val="fr-FR"/>
+        </w:rPr>
+        <w:t xml:space="preserve"> attribut name sur tous les boutons de ce groupe. La </w:t>
       </w:r>
       <w:r>
         <w:rPr>
@@ -40450,7 +40492,21 @@
           <w:rFonts w:cstheme="minorHAnsi"/>
           <w:lang w:val="fr-FR"/>
         </w:rPr>
-        <w:t xml:space="preserve"> d’un bouton radio s’exclue mutuellement ce qui signifie que l’utilisateur ne peut selectionner qu’</w:t>
+        <w:t xml:space="preserve"> d’un bouton radio s’exclue mutuellement ce qui signifie que l’utilisateur ne peut </w:t>
+      </w:r>
+      <w:r>
+        <w:rPr>
+          <w:rFonts w:cstheme="minorHAnsi"/>
+          <w:lang w:val="fr-FR"/>
+        </w:rPr>
+        <w:t>sélectionner</w:t>
+      </w:r>
+      <w:r>
+        <w:rPr>
+          <w:rFonts w:cstheme="minorHAnsi"/>
+          <w:lang w:val="fr-FR"/>
+        </w:rPr>
+        <w:t xml:space="preserve"> qu’</w:t>
       </w:r>
       <w:r>
         <w:rPr>
@@ -40464,7 +40520,63 @@
           <w:rFonts w:cstheme="minorHAnsi"/>
           <w:lang w:val="fr-FR"/>
         </w:rPr>
-        <w:t xml:space="preserve"> Lorsqu’un bouton radio est selectionné tous les autres portant les meme nom devienent decoché.</w:t>
+        <w:t xml:space="preserve"> Lorsqu’un bouton radio est </w:t>
+      </w:r>
+      <w:r>
+        <w:rPr>
+          <w:rFonts w:cstheme="minorHAnsi"/>
+          <w:lang w:val="fr-FR"/>
+        </w:rPr>
+        <w:t>sélectionné</w:t>
+      </w:r>
+      <w:r>
+        <w:rPr>
+          <w:rFonts w:cstheme="minorHAnsi"/>
+          <w:lang w:val="fr-FR"/>
+        </w:rPr>
+        <w:t xml:space="preserve"> tous les autres portant </w:t>
+      </w:r>
+      <w:r>
+        <w:rPr>
+          <w:rFonts w:cstheme="minorHAnsi"/>
+          <w:lang w:val="fr-FR"/>
+        </w:rPr>
+        <w:t>les mêmes noms</w:t>
+      </w:r>
+      <w:r>
+        <w:rPr>
+          <w:rFonts w:cstheme="minorHAnsi"/>
+          <w:lang w:val="fr-FR"/>
+        </w:rPr>
+        <w:t xml:space="preserve"> </w:t>
+      </w:r>
+      <w:r>
+        <w:rPr>
+          <w:rFonts w:cstheme="minorHAnsi"/>
+          <w:lang w:val="fr-FR"/>
+        </w:rPr>
+        <w:t>deviennent</w:t>
+      </w:r>
+      <w:r>
+        <w:rPr>
+          <w:rFonts w:cstheme="minorHAnsi"/>
+          <w:lang w:val="fr-FR"/>
+        </w:rPr>
+        <w:t xml:space="preserve"> </w:t>
+      </w:r>
+      <w:r>
+        <w:rPr>
+          <w:rFonts w:cstheme="minorHAnsi"/>
+          <w:lang w:val="fr-FR"/>
+        </w:rPr>
+        <w:t>décoché</w:t>
+      </w:r>
+      <w:r>
+        <w:rPr>
+          <w:rFonts w:cstheme="minorHAnsi"/>
+          <w:lang w:val="fr-FR"/>
+        </w:rPr>
+        <w:t>.</w:t>
       </w:r>
     </w:p>
     <w:p>
@@ -41330,7 +41442,21 @@
           <w:rFonts w:cstheme="minorHAnsi"/>
           <w:lang w:val="fr-FR"/>
         </w:rPr>
-        <w:t xml:space="preserve"> booleen et peut </w:t>
+        <w:t xml:space="preserve"> </w:t>
+      </w:r>
+      <w:r>
+        <w:rPr>
+          <w:rFonts w:cstheme="minorHAnsi"/>
+          <w:lang w:val="fr-FR"/>
+        </w:rPr>
+        <w:t>booléen</w:t>
+      </w:r>
+      <w:r>
+        <w:rPr>
+          <w:rFonts w:cstheme="minorHAnsi"/>
+          <w:lang w:val="fr-FR"/>
+        </w:rPr>
+        <w:t xml:space="preserve"> et peut </w:t>
       </w:r>
       <w:r>
         <w:rPr>
@@ -42901,7 +43027,21 @@
           <w:rFonts w:cstheme="minorHAnsi"/>
           <w:lang w:val="fr-FR"/>
         </w:rPr>
-        <w:t xml:space="preserve"> remplacer la validation des inputs par javascript.</w:t>
+        <w:t xml:space="preserve"> remplacer la validation des inputs par </w:t>
+      </w:r>
+      <w:r>
+        <w:rPr>
+          <w:rFonts w:cstheme="minorHAnsi"/>
+          <w:lang w:val="fr-FR"/>
+        </w:rPr>
+        <w:t>JavaScript</w:t>
+      </w:r>
+      <w:r>
+        <w:rPr>
+          <w:rFonts w:cstheme="minorHAnsi"/>
+          <w:lang w:val="fr-FR"/>
+        </w:rPr>
+        <w:t>.</w:t>
       </w:r>
       <w:r>
         <w:rPr>
@@ -43058,7 +43198,21 @@
           <w:rFonts w:cstheme="minorHAnsi"/>
           <w:lang w:val="fr-FR"/>
         </w:rPr>
-        <w:t xml:space="preserve"> pour que la validation soit effectuée sauf si on utilise javascript.</w:t>
+        <w:t xml:space="preserve"> pour que la validation soit effectuée sauf si on utilise </w:t>
+      </w:r>
+      <w:r>
+        <w:rPr>
+          <w:rFonts w:cstheme="minorHAnsi"/>
+          <w:lang w:val="fr-FR"/>
+        </w:rPr>
+        <w:t>JavaScript</w:t>
+      </w:r>
+      <w:r>
+        <w:rPr>
+          <w:rFonts w:cstheme="minorHAnsi"/>
+          <w:lang w:val="fr-FR"/>
+        </w:rPr>
+        <w:t>.</w:t>
       </w:r>
     </w:p>
     <w:p>
@@ -43077,7 +43231,21 @@
           <w:rFonts w:cstheme="minorHAnsi"/>
           <w:lang w:val="fr-FR"/>
         </w:rPr>
-        <w:t>Les inputs disabled and readonly ne sont pas soumis dans le process de validation.</w:t>
+        <w:t xml:space="preserve">Les inputs disabled and readonly ne sont pas soumis dans le </w:t>
+      </w:r>
+      <w:r>
+        <w:rPr>
+          <w:rFonts w:cstheme="minorHAnsi"/>
+          <w:lang w:val="fr-FR"/>
+        </w:rPr>
+        <w:t>processus</w:t>
+      </w:r>
+      <w:r>
+        <w:rPr>
+          <w:rFonts w:cstheme="minorHAnsi"/>
+          <w:lang w:val="fr-FR"/>
+        </w:rPr>
+        <w:t xml:space="preserve"> de validation.</w:t>
       </w:r>
       <w:r>
         <w:rPr>
@@ -43137,7 +43305,49 @@
           <w:lang w:val="fr-FR"/>
         </w:rPr>
         <w:lastRenderedPageBreak/>
-        <w:t>Required : utilizer l’attribut required indique qu’un champs doit etre rempli afin de reussir la validation</w:t>
+        <w:t xml:space="preserve">Required : utilizer l’attribut required indique </w:t>
+      </w:r>
+      <w:r>
+        <w:rPr>
+          <w:rFonts w:cstheme="minorHAnsi"/>
+          <w:lang w:val="fr-FR"/>
+        </w:rPr>
+        <w:t>qu’un champ</w:t>
+      </w:r>
+      <w:r>
+        <w:rPr>
+          <w:rFonts w:cstheme="minorHAnsi"/>
+          <w:lang w:val="fr-FR"/>
+        </w:rPr>
+        <w:t xml:space="preserve"> doit </w:t>
+      </w:r>
+      <w:r>
+        <w:rPr>
+          <w:rFonts w:cstheme="minorHAnsi"/>
+          <w:lang w:val="fr-FR"/>
+        </w:rPr>
+        <w:t>être</w:t>
+      </w:r>
+      <w:r>
+        <w:rPr>
+          <w:rFonts w:cstheme="minorHAnsi"/>
+          <w:lang w:val="fr-FR"/>
+        </w:rPr>
+        <w:t xml:space="preserve"> rempli afin de </w:t>
+      </w:r>
+      <w:r>
+        <w:rPr>
+          <w:rFonts w:cstheme="minorHAnsi"/>
+          <w:lang w:val="fr-FR"/>
+        </w:rPr>
+        <w:t>réussir</w:t>
+      </w:r>
+      <w:r>
+        <w:rPr>
+          <w:rFonts w:cstheme="minorHAnsi"/>
+          <w:lang w:val="fr-FR"/>
+        </w:rPr>
+        <w:t xml:space="preserve"> la validation</w:t>
       </w:r>
     </w:p>
     <w:p>
@@ -43331,14 +43541,56 @@
           <w:rFonts w:cstheme="minorHAnsi"/>
           <w:lang w:val="fr-FR"/>
         </w:rPr>
-        <w:t xml:space="preserve"> : utilizer les attributs minlength et maxlength pour indiquer les exigences de longueur. </w:t>
-      </w:r>
-      <w:r>
-        <w:rPr>
-          <w:rFonts w:cstheme="minorHAnsi"/>
-          <w:lang w:val="fr-FR"/>
-        </w:rPr>
-        <w:t>La plus part de navigateur empecheront l’utilisateur de taper plus que le nombre maximum de caracteres dans l’input.</w:t>
+        <w:t xml:space="preserve"> : </w:t>
+      </w:r>
+      <w:r>
+        <w:rPr>
+          <w:rFonts w:cstheme="minorHAnsi"/>
+          <w:lang w:val="fr-FR"/>
+        </w:rPr>
+        <w:t>utiliser</w:t>
+      </w:r>
+      <w:r>
+        <w:rPr>
+          <w:rFonts w:cstheme="minorHAnsi"/>
+          <w:lang w:val="fr-FR"/>
+        </w:rPr>
+        <w:t xml:space="preserve"> les attributs minlength et maxlength pour indiquer les exigences de longueur. </w:t>
+      </w:r>
+      <w:r>
+        <w:rPr>
+          <w:rFonts w:cstheme="minorHAnsi"/>
+          <w:lang w:val="fr-FR"/>
+        </w:rPr>
+        <w:t xml:space="preserve">La plus part de navigateur </w:t>
+      </w:r>
+      <w:r>
+        <w:rPr>
+          <w:rFonts w:cstheme="minorHAnsi"/>
+          <w:lang w:val="fr-FR"/>
+        </w:rPr>
+        <w:t>empêcheront</w:t>
+      </w:r>
+      <w:r>
+        <w:rPr>
+          <w:rFonts w:cstheme="minorHAnsi"/>
+          <w:lang w:val="fr-FR"/>
+        </w:rPr>
+        <w:t xml:space="preserve"> l’utilisateur de taper plus que le nombre maximum de </w:t>
+      </w:r>
+      <w:r>
+        <w:rPr>
+          <w:rFonts w:cstheme="minorHAnsi"/>
+          <w:lang w:val="fr-FR"/>
+        </w:rPr>
+        <w:t>caractères</w:t>
+      </w:r>
+      <w:r>
+        <w:rPr>
+          <w:rFonts w:cstheme="minorHAnsi"/>
+          <w:lang w:val="fr-FR"/>
+        </w:rPr>
+        <w:t xml:space="preserve"> dans l’input.</w:t>
       </w:r>
     </w:p>
     <w:p>
@@ -43984,7 +44236,63 @@
           <w:rFonts w:cstheme="minorHAnsi"/>
           <w:lang w:val="fr-FR"/>
         </w:rPr>
-        <w:t xml:space="preserve">Pour les champs de saisie de type fichier,il est possible de n’accepter que certains types de fichiers, tells que des videos, des images, des audios, des extensions de fichier </w:t>
+        <w:t xml:space="preserve">Pour les champs de saisie de type </w:t>
+      </w:r>
+      <w:r>
+        <w:rPr>
+          <w:rFonts w:cstheme="minorHAnsi"/>
+          <w:lang w:val="fr-FR"/>
+        </w:rPr>
+        <w:t>fichier, il</w:t>
+      </w:r>
+      <w:r>
+        <w:rPr>
+          <w:rFonts w:cstheme="minorHAnsi"/>
+          <w:lang w:val="fr-FR"/>
+        </w:rPr>
+        <w:t xml:space="preserve"> est possible de n’accepter que certains types de fichiers, </w:t>
+      </w:r>
+      <w:r>
+        <w:rPr>
+          <w:rFonts w:cstheme="minorHAnsi"/>
+          <w:lang w:val="fr-FR"/>
+        </w:rPr>
+        <w:t>telles</w:t>
+      </w:r>
+      <w:r>
+        <w:rPr>
+          <w:rFonts w:cstheme="minorHAnsi"/>
+          <w:lang w:val="fr-FR"/>
+        </w:rPr>
+        <w:t xml:space="preserve"> que des </w:t>
+      </w:r>
+      <w:r>
+        <w:rPr>
+          <w:rFonts w:cstheme="minorHAnsi"/>
+          <w:lang w:val="fr-FR"/>
+        </w:rPr>
+        <w:t>vidéos</w:t>
+      </w:r>
+      <w:r>
+        <w:rPr>
+          <w:rFonts w:cstheme="minorHAnsi"/>
+          <w:lang w:val="fr-FR"/>
+        </w:rPr>
+        <w:t xml:space="preserve">, des images, des </w:t>
+      </w:r>
+      <w:r>
+        <w:rPr>
+          <w:rFonts w:cstheme="minorHAnsi"/>
+          <w:lang w:val="fr-FR"/>
+        </w:rPr>
+        <w:t>audois</w:t>
+      </w:r>
+      <w:r>
+        <w:rPr>
+          <w:rFonts w:cstheme="minorHAnsi"/>
+          <w:lang w:val="fr-FR"/>
+        </w:rPr>
+        <w:t xml:space="preserve">, des extensions de fichier </w:t>
       </w:r>
       <w:r>
         <w:rPr>
@@ -44301,7 +44609,21 @@
           <w:rFonts w:cstheme="minorHAnsi"/>
           <w:lang w:val="fr-FR"/>
         </w:rPr>
-        <w:t xml:space="preserve"> novalidate dans l’element de formulaire &lt;form&gt; ou de l’attribut fromnovalidate au bouton submit, </w:t>
+        <w:t xml:space="preserve"> novalidate dans l’</w:t>
+      </w:r>
+      <w:r>
+        <w:rPr>
+          <w:rFonts w:cstheme="minorHAnsi"/>
+          <w:lang w:val="fr-FR"/>
+        </w:rPr>
+        <w:t>élément</w:t>
+      </w:r>
+      <w:r>
+        <w:rPr>
+          <w:rFonts w:cstheme="minorHAnsi"/>
+          <w:lang w:val="fr-FR"/>
+        </w:rPr>
+        <w:t xml:space="preserve"> de formulaire &lt;form&gt; ou de l’attribut fromnovalidate au bouton submit, </w:t>
       </w:r>
       <w:r>
         <w:rPr>
@@ -45213,7 +45535,56 @@
           <w:rFonts w:cstheme="minorHAnsi"/>
           <w:lang w:val="fr-FR"/>
         </w:rPr>
-        <w:t>Dans le navigateur supporté un element input du type color ; cree un contrôle de couleur dont la valeur est l’hexadecimal de la couleur selectionnée</w:t>
+        <w:t xml:space="preserve">Dans le navigateur supporté un </w:t>
+      </w:r>
+      <w:r>
+        <w:rPr>
+          <w:rFonts w:cstheme="minorHAnsi"/>
+          <w:lang w:val="fr-FR"/>
+        </w:rPr>
+        <w:t>élément</w:t>
+      </w:r>
+      <w:r>
+        <w:rPr>
+          <w:rFonts w:cstheme="minorHAnsi"/>
+          <w:lang w:val="fr-FR"/>
+        </w:rPr>
+        <w:t xml:space="preserve"> input du type color ; </w:t>
+      </w:r>
+      <w:r>
+        <w:rPr>
+          <w:rFonts w:cstheme="minorHAnsi"/>
+          <w:lang w:val="fr-FR"/>
+        </w:rPr>
+        <w:t>crée</w:t>
+      </w:r>
+      <w:r>
+        <w:rPr>
+          <w:rFonts w:cstheme="minorHAnsi"/>
+          <w:lang w:val="fr-FR"/>
+        </w:rPr>
+        <w:t xml:space="preserve"> un contrôle de couleur dont la valeur est l’</w:t>
+      </w:r>
+      <w:r>
+        <w:rPr>
+          <w:rFonts w:cstheme="minorHAnsi"/>
+          <w:lang w:val="fr-FR"/>
+        </w:rPr>
+        <w:t>hexadécimal</w:t>
+      </w:r>
+      <w:r>
+        <w:rPr>
+          <w:rFonts w:cstheme="minorHAnsi"/>
+          <w:lang w:val="fr-FR"/>
+        </w:rPr>
+        <w:t xml:space="preserve"> de la couleur </w:t>
+      </w:r>
+      <w:r>
+        <w:rPr>
+          <w:rFonts w:cstheme="minorHAnsi"/>
+          <w:lang w:val="fr-FR"/>
+        </w:rPr>
+        <w:t>sélectionnée</w:t>
       </w:r>
     </w:p>
     <w:p>
@@ -45403,7 +45774,21 @@
           <w:rFonts w:cstheme="minorHAnsi"/>
           <w:lang w:val="fr-FR"/>
         </w:rPr>
-        <w:t>L’input avec le type password cree un champs texte sur une seule ligne comme celui du type text sauf que le texte n’est pas affich</w:t>
+        <w:t xml:space="preserve">L’input avec le type password </w:t>
+      </w:r>
+      <w:r>
+        <w:rPr>
+          <w:rFonts w:cstheme="minorHAnsi"/>
+          <w:lang w:val="fr-FR"/>
+        </w:rPr>
+        <w:t>crée</w:t>
+      </w:r>
+      <w:r>
+        <w:rPr>
+          <w:rFonts w:cstheme="minorHAnsi"/>
+          <w:lang w:val="fr-FR"/>
+        </w:rPr>
+        <w:t xml:space="preserve"> un champs texte sur une seule ligne comme celui du type text sauf que le texte n’est pas affich</w:t>
       </w:r>
       <w:r>
         <w:rPr>
@@ -45600,7 +45985,21 @@
           <w:rFonts w:cstheme="minorHAnsi"/>
           <w:lang w:val="fr-FR"/>
         </w:rPr>
-        <w:t xml:space="preserve">Les input type file permettent aux utilisateurs de selectionner un fichier </w:t>
+        <w:t xml:space="preserve">Les input type file permettent aux utilisateurs de </w:t>
+      </w:r>
+      <w:r>
+        <w:rPr>
+          <w:rFonts w:cstheme="minorHAnsi"/>
+          <w:lang w:val="fr-FR"/>
+        </w:rPr>
+        <w:t>sélectionner</w:t>
+      </w:r>
+      <w:r>
+        <w:rPr>
+          <w:rFonts w:cstheme="minorHAnsi"/>
+          <w:lang w:val="fr-FR"/>
+        </w:rPr>
+        <w:t xml:space="preserve"> un fichier </w:t>
       </w:r>
       <w:r>
         <w:rPr>
@@ -45621,7 +46020,49 @@
           <w:rFonts w:cstheme="minorHAnsi"/>
           <w:lang w:val="fr-FR"/>
         </w:rPr>
-        <w:t xml:space="preserve"> C’est utiliser dqns un formulaire, probablement ca va nous aider à telecharger le fichier sur le serveur.</w:t>
+        <w:t xml:space="preserve"> C’est utiliser </w:t>
+      </w:r>
+      <w:r>
+        <w:rPr>
+          <w:rFonts w:cstheme="minorHAnsi"/>
+          <w:lang w:val="fr-FR"/>
+        </w:rPr>
+        <w:t>dans</w:t>
+      </w:r>
+      <w:r>
+        <w:rPr>
+          <w:rFonts w:cstheme="minorHAnsi"/>
+          <w:lang w:val="fr-FR"/>
+        </w:rPr>
+        <w:t xml:space="preserve"> un formulaire, probablement </w:t>
+      </w:r>
+      <w:r>
+        <w:rPr>
+          <w:rFonts w:cstheme="minorHAnsi"/>
+          <w:lang w:val="fr-FR"/>
+        </w:rPr>
+        <w:t>ça</w:t>
+      </w:r>
+      <w:r>
+        <w:rPr>
+          <w:rFonts w:cstheme="minorHAnsi"/>
+          <w:lang w:val="fr-FR"/>
+        </w:rPr>
+        <w:t xml:space="preserve"> va nous aider à </w:t>
+      </w:r>
+      <w:r>
+        <w:rPr>
+          <w:rFonts w:cstheme="minorHAnsi"/>
+          <w:lang w:val="fr-FR"/>
+        </w:rPr>
+        <w:t>télécharger</w:t>
+      </w:r>
+      <w:r>
+        <w:rPr>
+          <w:rFonts w:cstheme="minorHAnsi"/>
+          <w:lang w:val="fr-FR"/>
+        </w:rPr>
+        <w:t xml:space="preserve"> le fichier sur le serveur.</w:t>
       </w:r>
     </w:p>
     <w:p>
@@ -45637,7 +46078,21 @@
           <w:rFonts w:cstheme="minorHAnsi"/>
           <w:lang w:val="fr-FR"/>
         </w:rPr>
-        <w:t>L’exemple permet aux utilisateurs de selectionner un fichier dans leur system de fichiers et de l’envoyer sur le serveur en faisant le traitement sur le fichier upload</w:t>
+        <w:t xml:space="preserve">L’exemple permet aux utilisateurs de </w:t>
+      </w:r>
+      <w:r>
+        <w:rPr>
+          <w:rFonts w:cstheme="minorHAnsi"/>
+          <w:lang w:val="fr-FR"/>
+        </w:rPr>
+        <w:t>sélectionner</w:t>
+      </w:r>
+      <w:r>
+        <w:rPr>
+          <w:rFonts w:cstheme="minorHAnsi"/>
+          <w:lang w:val="fr-FR"/>
+        </w:rPr>
+        <w:t xml:space="preserve"> un fichier dans leur system de fichiers et de l’envoyer sur le serveur en faisant le traitement sur le fichier upload</w:t>
       </w:r>
       <w:r>
         <w:rPr>
@@ -46083,7 +46538,63 @@
           <w:rFonts w:cstheme="minorHAnsi"/>
           <w:lang w:val="fr-FR"/>
         </w:rPr>
-        <w:t>Pour telecharger plusieurs fichiers au meme moment, on utilise l’attribut multiple qui va permettre à l’utilisqteur de selectionner multiple fichiers</w:t>
+        <w:t xml:space="preserve">Pour </w:t>
+      </w:r>
+      <w:r>
+        <w:rPr>
+          <w:rFonts w:cstheme="minorHAnsi"/>
+          <w:lang w:val="fr-FR"/>
+        </w:rPr>
+        <w:t>télécharger</w:t>
+      </w:r>
+      <w:r>
+        <w:rPr>
+          <w:rFonts w:cstheme="minorHAnsi"/>
+          <w:lang w:val="fr-FR"/>
+        </w:rPr>
+        <w:t xml:space="preserve"> plusieurs fichiers au </w:t>
+      </w:r>
+      <w:r>
+        <w:rPr>
+          <w:rFonts w:cstheme="minorHAnsi"/>
+          <w:lang w:val="fr-FR"/>
+        </w:rPr>
+        <w:t>même</w:t>
+      </w:r>
+      <w:r>
+        <w:rPr>
+          <w:rFonts w:cstheme="minorHAnsi"/>
+          <w:lang w:val="fr-FR"/>
+        </w:rPr>
+        <w:t xml:space="preserve"> moment, on utilise l’attribut multiple qui va permettre à l’</w:t>
+      </w:r>
+      <w:r>
+        <w:rPr>
+          <w:rFonts w:cstheme="minorHAnsi"/>
+          <w:lang w:val="fr-FR"/>
+        </w:rPr>
+        <w:t>utilisateur</w:t>
+      </w:r>
+      <w:r>
+        <w:rPr>
+          <w:rFonts w:cstheme="minorHAnsi"/>
+          <w:lang w:val="fr-FR"/>
+        </w:rPr>
+        <w:t xml:space="preserve"> de </w:t>
+      </w:r>
+      <w:r>
+        <w:rPr>
+          <w:rFonts w:cstheme="minorHAnsi"/>
+          <w:lang w:val="fr-FR"/>
+        </w:rPr>
+        <w:t>sélectionner</w:t>
+      </w:r>
+      <w:r>
+        <w:rPr>
+          <w:rFonts w:cstheme="minorHAnsi"/>
+          <w:lang w:val="fr-FR"/>
+        </w:rPr>
+        <w:t xml:space="preserve"> multiple fichiers</w:t>
       </w:r>
     </w:p>
     <w:p>
@@ -46609,7 +47120,63 @@
           <w:rFonts w:cstheme="minorHAnsi"/>
           <w:lang w:val="fr-FR"/>
         </w:rPr>
-        <w:t>Les boutons peuvent etre utilise pour declencher des actions sur la page, sans soumettre le formulaire. On peut aussi utiliser l’element &lt;button&gt; si on a besoin d’un bouton qui peut etre stylé plus facilement ou qui peut contenir d’autre element.</w:t>
+        <w:t xml:space="preserve">Les boutons peuvent </w:t>
+      </w:r>
+      <w:r>
+        <w:rPr>
+          <w:rFonts w:cstheme="minorHAnsi"/>
+          <w:lang w:val="fr-FR"/>
+        </w:rPr>
+        <w:t>être</w:t>
+      </w:r>
+      <w:r>
+        <w:rPr>
+          <w:rFonts w:cstheme="minorHAnsi"/>
+          <w:lang w:val="fr-FR"/>
+        </w:rPr>
+        <w:t xml:space="preserve"> utilise pour </w:t>
+      </w:r>
+      <w:r>
+        <w:rPr>
+          <w:rFonts w:cstheme="minorHAnsi"/>
+          <w:lang w:val="fr-FR"/>
+        </w:rPr>
+        <w:t>déclencher</w:t>
+      </w:r>
+      <w:r>
+        <w:rPr>
+          <w:rFonts w:cstheme="minorHAnsi"/>
+          <w:lang w:val="fr-FR"/>
+        </w:rPr>
+        <w:t xml:space="preserve"> des actions sur la page, sans soumettre le formulaire. On peut aussi utiliser l’</w:t>
+      </w:r>
+      <w:r>
+        <w:rPr>
+          <w:rFonts w:cstheme="minorHAnsi"/>
+          <w:lang w:val="fr-FR"/>
+        </w:rPr>
+        <w:t>élément</w:t>
+      </w:r>
+      <w:r>
+        <w:rPr>
+          <w:rFonts w:cstheme="minorHAnsi"/>
+          <w:lang w:val="fr-FR"/>
+        </w:rPr>
+        <w:t xml:space="preserve"> &lt;button&gt; si on a besoin d’un bouton qui peut etre stylé plus facilement ou qui peut contenir d’autre </w:t>
+      </w:r>
+      <w:r>
+        <w:rPr>
+          <w:rFonts w:cstheme="minorHAnsi"/>
+          <w:lang w:val="fr-FR"/>
+        </w:rPr>
+        <w:t>élément</w:t>
+      </w:r>
+      <w:r>
+        <w:rPr>
+          <w:rFonts w:cstheme="minorHAnsi"/>
+          <w:lang w:val="fr-FR"/>
+        </w:rPr>
+        <w:t>.</w:t>
       </w:r>
     </w:p>
     <w:p>
@@ -46731,7 +47298,35 @@
           <w:rFonts w:cstheme="minorHAnsi"/>
           <w:lang w:val="fr-FR"/>
         </w:rPr>
-        <w:t xml:space="preserve"> typiquement utilizer avec un evenement “onClick”</w:t>
+        <w:t xml:space="preserve"> typiquement </w:t>
+      </w:r>
+      <w:r>
+        <w:rPr>
+          <w:rFonts w:cstheme="minorHAnsi"/>
+          <w:lang w:val="fr-FR"/>
+        </w:rPr>
+        <w:t>utilisé</w:t>
+      </w:r>
+      <w:r>
+        <w:rPr>
+          <w:rFonts w:cstheme="minorHAnsi"/>
+          <w:lang w:val="fr-FR"/>
+        </w:rPr>
+        <w:t xml:space="preserve"> avec un </w:t>
+      </w:r>
+      <w:r>
+        <w:rPr>
+          <w:rFonts w:cstheme="minorHAnsi"/>
+          <w:lang w:val="fr-FR"/>
+        </w:rPr>
+        <w:t>évènement</w:t>
+      </w:r>
+      <w:r>
+        <w:rPr>
+          <w:rFonts w:cstheme="minorHAnsi"/>
+          <w:lang w:val="fr-FR"/>
+        </w:rPr>
+        <w:t xml:space="preserve"> “onClick”</w:t>
       </w:r>
     </w:p>
     <w:p>
@@ -47224,7 +47819,28 @@
           <w:rFonts w:cstheme="minorHAnsi"/>
           <w:lang w:val="fr-FR"/>
         </w:rPr>
-        <w:t>Submit : c’est la valeur par defaut si l’attribut type n’est specifié</w:t>
+        <w:t xml:space="preserve">Submit : c’est la valeur par </w:t>
+      </w:r>
+      <w:r>
+        <w:rPr>
+          <w:rFonts w:cstheme="minorHAnsi"/>
+          <w:lang w:val="fr-FR"/>
+        </w:rPr>
+        <w:t>défaut</w:t>
+      </w:r>
+      <w:r>
+        <w:rPr>
+          <w:rFonts w:cstheme="minorHAnsi"/>
+          <w:lang w:val="fr-FR"/>
+        </w:rPr>
+        <w:t xml:space="preserve"> si l’attribut type n’est </w:t>
+      </w:r>
+      <w:r>
+        <w:rPr>
+          <w:rFonts w:cstheme="minorHAnsi"/>
+          <w:lang w:val="fr-FR"/>
+        </w:rPr>
+        <w:t>spécifié</w:t>
       </w:r>
     </w:p>
     <w:p>
@@ -47259,7 +47875,35 @@
           <w:rFonts w:cstheme="minorHAnsi"/>
           <w:lang w:val="fr-FR"/>
         </w:rPr>
-        <w:t>permet de reinitialiser tous les inputs a leur valeur initiale</w:t>
+        <w:t xml:space="preserve">permet de </w:t>
+      </w:r>
+      <w:r>
+        <w:rPr>
+          <w:rFonts w:cstheme="minorHAnsi"/>
+          <w:lang w:val="fr-FR"/>
+        </w:rPr>
+        <w:t>réinitialiser</w:t>
+      </w:r>
+      <w:r>
+        <w:rPr>
+          <w:rFonts w:cstheme="minorHAnsi"/>
+          <w:lang w:val="fr-FR"/>
+        </w:rPr>
+        <w:t xml:space="preserve"> tous les inputs </w:t>
+      </w:r>
+      <w:r>
+        <w:rPr>
+          <w:rFonts w:cstheme="minorHAnsi"/>
+          <w:lang w:val="fr-FR"/>
+        </w:rPr>
+        <w:t>à</w:t>
+      </w:r>
+      <w:r>
+        <w:rPr>
+          <w:rFonts w:cstheme="minorHAnsi"/>
+          <w:lang w:val="fr-FR"/>
+        </w:rPr>
+        <w:t xml:space="preserve"> leur valeur initiale</w:t>
       </w:r>
     </w:p>
     <w:p>
@@ -47280,14 +47924,77 @@
           <w:rFonts w:cstheme="minorHAnsi"/>
           <w:lang w:val="fr-FR"/>
         </w:rPr>
-        <w:t>Button : le bouton n’a pas de comportement par defaut, il peut avoir de script coté client associés aux evenement de l’</w:t>
-      </w:r>
-      <w:r>
-        <w:rPr>
-          <w:rFonts w:cstheme="minorHAnsi"/>
-          <w:lang w:val="fr-FR"/>
-        </w:rPr>
-        <w:t>element qui se declenche lorsque l’evenement se produit.</w:t>
+        <w:t xml:space="preserve">Button : le bouton n’a pas de comportement par </w:t>
+      </w:r>
+      <w:r>
+        <w:rPr>
+          <w:rFonts w:cstheme="minorHAnsi"/>
+          <w:lang w:val="fr-FR"/>
+        </w:rPr>
+        <w:t>défaut</w:t>
+      </w:r>
+      <w:r>
+        <w:rPr>
+          <w:rFonts w:cstheme="minorHAnsi"/>
+          <w:lang w:val="fr-FR"/>
+        </w:rPr>
+        <w:t xml:space="preserve">, il peut avoir de script coté client associés aux </w:t>
+      </w:r>
+      <w:r>
+        <w:rPr>
+          <w:rFonts w:cstheme="minorHAnsi"/>
+          <w:lang w:val="fr-FR"/>
+        </w:rPr>
+        <w:t>évènement</w:t>
+      </w:r>
+      <w:r>
+        <w:rPr>
+          <w:rFonts w:cstheme="minorHAnsi"/>
+          <w:lang w:val="fr-FR"/>
+        </w:rPr>
+        <w:t xml:space="preserve"> de l’</w:t>
+      </w:r>
+      <w:r>
+        <w:rPr>
+          <w:rFonts w:cstheme="minorHAnsi"/>
+          <w:lang w:val="fr-FR"/>
+        </w:rPr>
+        <w:t>élément</w:t>
+      </w:r>
+      <w:r>
+        <w:rPr>
+          <w:rFonts w:cstheme="minorHAnsi"/>
+          <w:lang w:val="fr-FR"/>
+        </w:rPr>
+        <w:t xml:space="preserve"> qui se </w:t>
+      </w:r>
+      <w:r>
+        <w:rPr>
+          <w:rFonts w:cstheme="minorHAnsi"/>
+          <w:lang w:val="fr-FR"/>
+        </w:rPr>
+        <w:t>déclenche</w:t>
+      </w:r>
+      <w:r>
+        <w:rPr>
+          <w:rFonts w:cstheme="minorHAnsi"/>
+          <w:lang w:val="fr-FR"/>
+        </w:rPr>
+        <w:t xml:space="preserve"> lorsque l’</w:t>
+      </w:r>
+      <w:r>
+        <w:rPr>
+          <w:rFonts w:cstheme="minorHAnsi"/>
+          <w:lang w:val="fr-FR"/>
+        </w:rPr>
+        <w:t>évènement</w:t>
+      </w:r>
+      <w:r>
+        <w:rPr>
+          <w:rFonts w:cstheme="minorHAnsi"/>
+          <w:lang w:val="fr-FR"/>
+        </w:rPr>
+        <w:t xml:space="preserve"> se produit.</w:t>
       </w:r>
     </w:p>
     <w:p>
@@ -47373,17 +48080,2473 @@
         <w:lastRenderedPageBreak/>
         <w:t>submit</w:t>
       </w:r>
+    </w:p>
+    <w:p>
+      <w:pPr>
+        <w:jc w:val="both"/>
+        <w:rPr>
+          <w:rFonts w:cstheme="minorHAnsi"/>
+          <w:lang w:val="fr-FR"/>
+        </w:rPr>
+      </w:pPr>
+      <w:r>
+        <w:rPr>
+          <w:rFonts w:cstheme="minorHAnsi"/>
+          <w:lang w:val="fr-FR"/>
+        </w:rPr>
+        <w:t>un input ou un bouton de type submit cree un bouton qui soumet le formulaire dans lequel il se trouve lorsqu’il est cliqué.</w:t>
+      </w:r>
+    </w:p>
+    <w:p>
+      <w:pPr>
+        <w:shd w:val="clear" w:color="auto" w:fill="1E1E1E"/>
+        <w:spacing w:after="0" w:line="285" w:lineRule="atLeast"/>
+        <w:rPr>
+          <w:rFonts w:ascii="Lucida Console" w:eastAsia="Times New Roman" w:hAnsi="Lucida Console" w:cs="Times New Roman"/>
+          <w:color w:val="D4D4D4"/>
+          <w:sz w:val="21"/>
+          <w:szCs w:val="21"/>
+        </w:rPr>
+      </w:pPr>
+      <w:r>
+        <w:rPr>
+          <w:rFonts w:ascii="Lucida Console" w:eastAsia="Times New Roman" w:hAnsi="Lucida Console" w:cs="Times New Roman"/>
+          <w:color w:val="D4D4D4"/>
+          <w:sz w:val="21"/>
+          <w:szCs w:val="21"/>
+        </w:rPr>
+        <w:t> </w:t>
+      </w:r>
+      <w:r>
+        <w:rPr>
+          <w:rFonts w:ascii="Lucida Console" w:eastAsia="Times New Roman" w:hAnsi="Lucida Console" w:cs="Times New Roman"/>
+          <w:color w:val="808080"/>
+          <w:sz w:val="21"/>
+          <w:szCs w:val="21"/>
+        </w:rPr>
+        <w:t>&lt;</w:t>
+      </w:r>
+      <w:r>
+        <w:rPr>
+          <w:rFonts w:ascii="Lucida Console" w:eastAsia="Times New Roman" w:hAnsi="Lucida Console" w:cs="Times New Roman"/>
+          <w:color w:val="569CD6"/>
+          <w:sz w:val="21"/>
+          <w:szCs w:val="21"/>
+        </w:rPr>
+        <w:t>input</w:t>
+      </w:r>
+      <w:r>
+        <w:rPr>
+          <w:rFonts w:ascii="Lucida Console" w:eastAsia="Times New Roman" w:hAnsi="Lucida Console" w:cs="Times New Roman"/>
+          <w:color w:val="D4D4D4"/>
+          <w:sz w:val="21"/>
+          <w:szCs w:val="21"/>
+        </w:rPr>
+        <w:t xml:space="preserve"> </w:t>
+      </w:r>
+      <w:r>
+        <w:rPr>
+          <w:rFonts w:ascii="Lucida Console" w:eastAsia="Times New Roman" w:hAnsi="Lucida Console" w:cs="Times New Roman"/>
+          <w:color w:val="9CDCFE"/>
+          <w:sz w:val="21"/>
+          <w:szCs w:val="21"/>
+        </w:rPr>
+        <w:t>type</w:t>
+      </w:r>
+      <w:r>
+        <w:rPr>
+          <w:rFonts w:ascii="Lucida Console" w:eastAsia="Times New Roman" w:hAnsi="Lucida Console" w:cs="Times New Roman"/>
+          <w:color w:val="D4D4D4"/>
+          <w:sz w:val="21"/>
+          <w:szCs w:val="21"/>
+        </w:rPr>
+        <w:t>=</w:t>
+      </w:r>
+      <w:r>
+        <w:rPr>
+          <w:rFonts w:ascii="Lucida Console" w:eastAsia="Times New Roman" w:hAnsi="Lucida Console" w:cs="Times New Roman"/>
+          <w:color w:val="CE9178"/>
+          <w:sz w:val="21"/>
+          <w:szCs w:val="21"/>
+        </w:rPr>
+        <w:t>"submit"</w:t>
+      </w:r>
+      <w:r>
+        <w:rPr>
+          <w:rFonts w:ascii="Lucida Console" w:eastAsia="Times New Roman" w:hAnsi="Lucida Console" w:cs="Times New Roman"/>
+          <w:color w:val="D4D4D4"/>
+          <w:sz w:val="21"/>
+          <w:szCs w:val="21"/>
+        </w:rPr>
+        <w:t xml:space="preserve"> </w:t>
+      </w:r>
+      <w:r>
+        <w:rPr>
+          <w:rFonts w:ascii="Lucida Console" w:eastAsia="Times New Roman" w:hAnsi="Lucida Console" w:cs="Times New Roman"/>
+          <w:color w:val="9CDCFE"/>
+          <w:sz w:val="21"/>
+          <w:szCs w:val="21"/>
+        </w:rPr>
+        <w:t>value</w:t>
+      </w:r>
+      <w:r>
+        <w:rPr>
+          <w:rFonts w:ascii="Lucida Console" w:eastAsia="Times New Roman" w:hAnsi="Lucida Console" w:cs="Times New Roman"/>
+          <w:color w:val="D4D4D4"/>
+          <w:sz w:val="21"/>
+          <w:szCs w:val="21"/>
+        </w:rPr>
+        <w:t>=</w:t>
+      </w:r>
+      <w:r>
+        <w:rPr>
+          <w:rFonts w:ascii="Lucida Console" w:eastAsia="Times New Roman" w:hAnsi="Lucida Console" w:cs="Times New Roman"/>
+          <w:color w:val="CE9178"/>
+          <w:sz w:val="21"/>
+          <w:szCs w:val="21"/>
+        </w:rPr>
+        <w:t>"Send"</w:t>
+      </w:r>
+      <w:r>
+        <w:rPr>
+          <w:rFonts w:ascii="Lucida Console" w:eastAsia="Times New Roman" w:hAnsi="Lucida Console" w:cs="Times New Roman"/>
+          <w:color w:val="D4D4D4"/>
+          <w:sz w:val="21"/>
+          <w:szCs w:val="21"/>
+        </w:rPr>
+        <w:t xml:space="preserve"> </w:t>
+      </w:r>
+      <w:r>
+        <w:rPr>
+          <w:rFonts w:ascii="Lucida Console" w:eastAsia="Times New Roman" w:hAnsi="Lucida Console" w:cs="Times New Roman"/>
+          <w:color w:val="808080"/>
+          <w:sz w:val="21"/>
+          <w:szCs w:val="21"/>
+        </w:rPr>
+        <w:t>/&gt;</w:t>
+      </w:r>
+    </w:p>
+    <w:p>
+      <w:pPr>
+        <w:jc w:val="both"/>
+        <w:rPr>
+          <w:rFonts w:cstheme="minorHAnsi"/>
+        </w:rPr>
+      </w:pPr>
+    </w:p>
+    <w:p>
+      <w:pPr>
+        <w:jc w:val="both"/>
+        <w:rPr>
+          <w:rFonts w:cstheme="minorHAnsi"/>
+        </w:rPr>
+      </w:pPr>
+      <w:r>
+        <w:rPr>
+          <w:rFonts w:cstheme="minorHAnsi"/>
+          <w:lang w:val="fr-FR"/>
+        </w:rPr>
+        <w:t xml:space="preserve">On peut aussi utilizer un element button </w:t>
+      </w:r>
+      <w:r>
+        <w:rPr>
+          <w:rFonts w:cstheme="minorHAnsi"/>
+          <w:lang w:val="fr-FR"/>
+        </w:rPr>
+        <w:t>à la place, de l’input si on veut bien styliser le bouton d’envoie peut etre avec une image</w:t>
+      </w:r>
+      <w:r>
+        <w:rPr>
+          <w:rFonts w:cstheme="minorHAnsi"/>
+          <w:lang w:val="fr-FR"/>
+        </w:rPr>
+        <w:t>.</w:t>
+      </w:r>
+    </w:p>
+    <w:p>
+      <w:pPr>
+        <w:shd w:val="clear" w:color="auto" w:fill="1E1E1E"/>
+        <w:spacing w:after="0" w:line="285" w:lineRule="atLeast"/>
+        <w:rPr>
+          <w:rFonts w:ascii="Lucida Console" w:eastAsia="Times New Roman" w:hAnsi="Lucida Console" w:cs="Times New Roman"/>
+          <w:color w:val="D4D4D4"/>
+          <w:sz w:val="21"/>
+          <w:szCs w:val="21"/>
+        </w:rPr>
+      </w:pPr>
+      <w:r>
+        <w:rPr>
+          <w:rFonts w:ascii="Lucida Console" w:eastAsia="Times New Roman" w:hAnsi="Lucida Console" w:cs="Times New Roman"/>
+          <w:color w:val="D4D4D4"/>
+          <w:sz w:val="21"/>
+          <w:szCs w:val="21"/>
+        </w:rPr>
+        <w:t xml:space="preserve">      </w:t>
+      </w:r>
+      <w:r>
+        <w:rPr>
+          <w:rFonts w:ascii="Lucida Console" w:eastAsia="Times New Roman" w:hAnsi="Lucida Console" w:cs="Times New Roman"/>
+          <w:color w:val="808080"/>
+          <w:sz w:val="21"/>
+          <w:szCs w:val="21"/>
+        </w:rPr>
+        <w:t>&lt;</w:t>
+      </w:r>
+      <w:r>
+        <w:rPr>
+          <w:rFonts w:ascii="Lucida Console" w:eastAsia="Times New Roman" w:hAnsi="Lucida Console" w:cs="Times New Roman"/>
+          <w:color w:val="569CD6"/>
+          <w:sz w:val="21"/>
+          <w:szCs w:val="21"/>
+        </w:rPr>
+        <w:t>button</w:t>
+      </w:r>
+      <w:r>
+        <w:rPr>
+          <w:rFonts w:ascii="Lucida Console" w:eastAsia="Times New Roman" w:hAnsi="Lucida Console" w:cs="Times New Roman"/>
+          <w:color w:val="D4D4D4"/>
+          <w:sz w:val="21"/>
+          <w:szCs w:val="21"/>
+        </w:rPr>
+        <w:t xml:space="preserve"> </w:t>
+      </w:r>
+      <w:r>
+        <w:rPr>
+          <w:rFonts w:ascii="Lucida Console" w:eastAsia="Times New Roman" w:hAnsi="Lucida Console" w:cs="Times New Roman"/>
+          <w:color w:val="9CDCFE"/>
+          <w:sz w:val="21"/>
+          <w:szCs w:val="21"/>
+        </w:rPr>
+        <w:t>type</w:t>
+      </w:r>
+      <w:r>
+        <w:rPr>
+          <w:rFonts w:ascii="Lucida Console" w:eastAsia="Times New Roman" w:hAnsi="Lucida Console" w:cs="Times New Roman"/>
+          <w:color w:val="D4D4D4"/>
+          <w:sz w:val="21"/>
+          <w:szCs w:val="21"/>
+        </w:rPr>
+        <w:t>=</w:t>
+      </w:r>
+      <w:r>
+        <w:rPr>
+          <w:rFonts w:ascii="Lucida Console" w:eastAsia="Times New Roman" w:hAnsi="Lucida Console" w:cs="Times New Roman"/>
+          <w:color w:val="CE9178"/>
+          <w:sz w:val="21"/>
+          <w:szCs w:val="21"/>
+        </w:rPr>
+        <w:t>"submit"</w:t>
+      </w:r>
+      <w:r>
+        <w:rPr>
+          <w:rFonts w:ascii="Lucida Console" w:eastAsia="Times New Roman" w:hAnsi="Lucida Console" w:cs="Times New Roman"/>
+          <w:color w:val="808080"/>
+          <w:sz w:val="21"/>
+          <w:szCs w:val="21"/>
+        </w:rPr>
+        <w:t>&gt;</w:t>
+      </w:r>
+    </w:p>
+    <w:p>
+      <w:pPr>
+        <w:shd w:val="clear" w:color="auto" w:fill="1E1E1E"/>
+        <w:spacing w:after="0" w:line="285" w:lineRule="atLeast"/>
+        <w:rPr>
+          <w:rFonts w:ascii="Lucida Console" w:eastAsia="Times New Roman" w:hAnsi="Lucida Console" w:cs="Times New Roman"/>
+          <w:color w:val="D4D4D4"/>
+          <w:sz w:val="21"/>
+          <w:szCs w:val="21"/>
+        </w:rPr>
+      </w:pPr>
+      <w:r>
+        <w:rPr>
+          <w:rFonts w:ascii="Lucida Console" w:eastAsia="Times New Roman" w:hAnsi="Lucida Console" w:cs="Times New Roman"/>
+          <w:color w:val="D4D4D4"/>
+          <w:sz w:val="21"/>
+          <w:szCs w:val="21"/>
+        </w:rPr>
+        <w:t xml:space="preserve">        </w:t>
+      </w:r>
+      <w:r>
+        <w:rPr>
+          <w:rFonts w:ascii="Lucida Console" w:eastAsia="Times New Roman" w:hAnsi="Lucida Console" w:cs="Times New Roman"/>
+          <w:color w:val="808080"/>
+          <w:sz w:val="21"/>
+          <w:szCs w:val="21"/>
+        </w:rPr>
+        <w:t>&lt;</w:t>
+      </w:r>
+      <w:r>
+        <w:rPr>
+          <w:rFonts w:ascii="Lucida Console" w:eastAsia="Times New Roman" w:hAnsi="Lucida Console" w:cs="Times New Roman"/>
+          <w:color w:val="569CD6"/>
+          <w:sz w:val="21"/>
+          <w:szCs w:val="21"/>
+        </w:rPr>
+        <w:t>img</w:t>
+      </w:r>
+    </w:p>
+    <w:p>
+      <w:pPr>
+        <w:shd w:val="clear" w:color="auto" w:fill="1E1E1E"/>
+        <w:spacing w:after="0" w:line="285" w:lineRule="atLeast"/>
+        <w:rPr>
+          <w:rFonts w:ascii="Lucida Console" w:eastAsia="Times New Roman" w:hAnsi="Lucida Console" w:cs="Times New Roman"/>
+          <w:color w:val="D4D4D4"/>
+          <w:sz w:val="21"/>
+          <w:szCs w:val="21"/>
+        </w:rPr>
+      </w:pPr>
+      <w:r>
+        <w:rPr>
+          <w:rFonts w:ascii="Lucida Console" w:eastAsia="Times New Roman" w:hAnsi="Lucida Console" w:cs="Times New Roman"/>
+          <w:color w:val="D4D4D4"/>
+          <w:sz w:val="21"/>
+          <w:szCs w:val="21"/>
+        </w:rPr>
+        <w:t xml:space="preserve">          </w:t>
+      </w:r>
+      <w:r>
+        <w:rPr>
+          <w:rFonts w:ascii="Lucida Console" w:eastAsia="Times New Roman" w:hAnsi="Lucida Console" w:cs="Times New Roman"/>
+          <w:color w:val="9CDCFE"/>
+          <w:sz w:val="21"/>
+          <w:szCs w:val="21"/>
+        </w:rPr>
+        <w:t>src</w:t>
+      </w:r>
+      <w:r>
+        <w:rPr>
+          <w:rFonts w:ascii="Lucida Console" w:eastAsia="Times New Roman" w:hAnsi="Lucida Console" w:cs="Times New Roman"/>
+          <w:color w:val="D4D4D4"/>
+          <w:sz w:val="21"/>
+          <w:szCs w:val="21"/>
+        </w:rPr>
+        <w:t>=</w:t>
+      </w:r>
+      <w:r>
+        <w:rPr>
+          <w:rFonts w:ascii="Lucida Console" w:eastAsia="Times New Roman" w:hAnsi="Lucida Console" w:cs="Times New Roman"/>
+          <w:color w:val="CE9178"/>
+          <w:sz w:val="21"/>
+          <w:szCs w:val="21"/>
+        </w:rPr>
+        <w:t>"images/profile.jpeg"</w:t>
+      </w:r>
+    </w:p>
+    <w:p>
+      <w:pPr>
+        <w:shd w:val="clear" w:color="auto" w:fill="1E1E1E"/>
+        <w:spacing w:after="0" w:line="285" w:lineRule="atLeast"/>
+        <w:rPr>
+          <w:rFonts w:ascii="Lucida Console" w:eastAsia="Times New Roman" w:hAnsi="Lucida Console" w:cs="Times New Roman"/>
+          <w:color w:val="D4D4D4"/>
+          <w:sz w:val="21"/>
+          <w:szCs w:val="21"/>
+        </w:rPr>
+      </w:pPr>
+      <w:r>
+        <w:rPr>
+          <w:rFonts w:ascii="Lucida Console" w:eastAsia="Times New Roman" w:hAnsi="Lucida Console" w:cs="Times New Roman"/>
+          <w:color w:val="D4D4D4"/>
+          <w:sz w:val="21"/>
+          <w:szCs w:val="21"/>
+        </w:rPr>
+        <w:t xml:space="preserve">          </w:t>
+      </w:r>
+      <w:r>
+        <w:rPr>
+          <w:rFonts w:ascii="Lucida Console" w:eastAsia="Times New Roman" w:hAnsi="Lucida Console" w:cs="Times New Roman"/>
+          <w:color w:val="9CDCFE"/>
+          <w:sz w:val="21"/>
+          <w:szCs w:val="21"/>
+        </w:rPr>
+        <w:t>alt</w:t>
+      </w:r>
+      <w:r>
+        <w:rPr>
+          <w:rFonts w:ascii="Lucida Console" w:eastAsia="Times New Roman" w:hAnsi="Lucida Console" w:cs="Times New Roman"/>
+          <w:color w:val="D4D4D4"/>
+          <w:sz w:val="21"/>
+          <w:szCs w:val="21"/>
+        </w:rPr>
+        <w:t>=</w:t>
+      </w:r>
+      <w:r>
+        <w:rPr>
+          <w:rFonts w:ascii="Lucida Console" w:eastAsia="Times New Roman" w:hAnsi="Lucida Console" w:cs="Times New Roman"/>
+          <w:color w:val="CE9178"/>
+          <w:sz w:val="21"/>
+          <w:szCs w:val="21"/>
+        </w:rPr>
+        <w:t>"submit button"</w:t>
+      </w:r>
+    </w:p>
+    <w:p>
+      <w:pPr>
+        <w:shd w:val="clear" w:color="auto" w:fill="1E1E1E"/>
+        <w:spacing w:after="0" w:line="285" w:lineRule="atLeast"/>
+        <w:rPr>
+          <w:rFonts w:ascii="Lucida Console" w:eastAsia="Times New Roman" w:hAnsi="Lucida Console" w:cs="Times New Roman"/>
+          <w:color w:val="D4D4D4"/>
+          <w:sz w:val="21"/>
+          <w:szCs w:val="21"/>
+        </w:rPr>
+      </w:pPr>
+      <w:r>
+        <w:rPr>
+          <w:rFonts w:ascii="Lucida Console" w:eastAsia="Times New Roman" w:hAnsi="Lucida Console" w:cs="Times New Roman"/>
+          <w:color w:val="D4D4D4"/>
+          <w:sz w:val="21"/>
+          <w:szCs w:val="21"/>
+        </w:rPr>
+        <w:t xml:space="preserve">          </w:t>
+      </w:r>
+      <w:r>
+        <w:rPr>
+          <w:rFonts w:ascii="Lucida Console" w:eastAsia="Times New Roman" w:hAnsi="Lucida Console" w:cs="Times New Roman"/>
+          <w:color w:val="9CDCFE"/>
+          <w:sz w:val="21"/>
+          <w:szCs w:val="21"/>
+        </w:rPr>
+        <w:t>width</w:t>
+      </w:r>
+      <w:r>
+        <w:rPr>
+          <w:rFonts w:ascii="Lucida Console" w:eastAsia="Times New Roman" w:hAnsi="Lucida Console" w:cs="Times New Roman"/>
+          <w:color w:val="D4D4D4"/>
+          <w:sz w:val="21"/>
+          <w:szCs w:val="21"/>
+        </w:rPr>
+        <w:t>=</w:t>
+      </w:r>
+      <w:r>
+        <w:rPr>
+          <w:rFonts w:ascii="Lucida Console" w:eastAsia="Times New Roman" w:hAnsi="Lucida Console" w:cs="Times New Roman"/>
+          <w:color w:val="CE9178"/>
+          <w:sz w:val="21"/>
+          <w:szCs w:val="21"/>
+        </w:rPr>
+        <w:t>"20"</w:t>
+      </w:r>
+    </w:p>
+    <w:p>
+      <w:pPr>
+        <w:shd w:val="clear" w:color="auto" w:fill="1E1E1E"/>
+        <w:spacing w:after="0" w:line="285" w:lineRule="atLeast"/>
+        <w:rPr>
+          <w:rFonts w:ascii="Lucida Console" w:eastAsia="Times New Roman" w:hAnsi="Lucida Console" w:cs="Times New Roman"/>
+          <w:color w:val="D4D4D4"/>
+          <w:sz w:val="21"/>
+          <w:szCs w:val="21"/>
+        </w:rPr>
+      </w:pPr>
+      <w:r>
+        <w:rPr>
+          <w:rFonts w:ascii="Lucida Console" w:eastAsia="Times New Roman" w:hAnsi="Lucida Console" w:cs="Times New Roman"/>
+          <w:color w:val="D4D4D4"/>
+          <w:sz w:val="21"/>
+          <w:szCs w:val="21"/>
+        </w:rPr>
+        <w:t xml:space="preserve">          </w:t>
+      </w:r>
+      <w:r>
+        <w:rPr>
+          <w:rFonts w:ascii="Lucida Console" w:eastAsia="Times New Roman" w:hAnsi="Lucida Console" w:cs="Times New Roman"/>
+          <w:color w:val="9CDCFE"/>
+          <w:sz w:val="21"/>
+          <w:szCs w:val="21"/>
+        </w:rPr>
+        <w:t>height</w:t>
+      </w:r>
+      <w:r>
+        <w:rPr>
+          <w:rFonts w:ascii="Lucida Console" w:eastAsia="Times New Roman" w:hAnsi="Lucida Console" w:cs="Times New Roman"/>
+          <w:color w:val="D4D4D4"/>
+          <w:sz w:val="21"/>
+          <w:szCs w:val="21"/>
+        </w:rPr>
+        <w:t>=</w:t>
+      </w:r>
+      <w:r>
+        <w:rPr>
+          <w:rFonts w:ascii="Lucida Console" w:eastAsia="Times New Roman" w:hAnsi="Lucida Console" w:cs="Times New Roman"/>
+          <w:color w:val="CE9178"/>
+          <w:sz w:val="21"/>
+          <w:szCs w:val="21"/>
+        </w:rPr>
+        <w:t>"20"</w:t>
+      </w:r>
+    </w:p>
+    <w:p>
+      <w:pPr>
+        <w:shd w:val="clear" w:color="auto" w:fill="1E1E1E"/>
+        <w:spacing w:after="0" w:line="285" w:lineRule="atLeast"/>
+        <w:rPr>
+          <w:rFonts w:ascii="Lucida Console" w:eastAsia="Times New Roman" w:hAnsi="Lucida Console" w:cs="Times New Roman"/>
+          <w:color w:val="D4D4D4"/>
+          <w:sz w:val="21"/>
+          <w:szCs w:val="21"/>
+        </w:rPr>
+      </w:pPr>
+      <w:r>
+        <w:rPr>
+          <w:rFonts w:ascii="Lucida Console" w:eastAsia="Times New Roman" w:hAnsi="Lucida Console" w:cs="Times New Roman"/>
+          <w:color w:val="D4D4D4"/>
+          <w:sz w:val="21"/>
+          <w:szCs w:val="21"/>
+        </w:rPr>
+        <w:t xml:space="preserve">        </w:t>
+      </w:r>
+      <w:r>
+        <w:rPr>
+          <w:rFonts w:ascii="Lucida Console" w:eastAsia="Times New Roman" w:hAnsi="Lucida Console" w:cs="Times New Roman"/>
+          <w:color w:val="808080"/>
+          <w:sz w:val="21"/>
+          <w:szCs w:val="21"/>
+        </w:rPr>
+        <w:t>/&gt;</w:t>
+      </w:r>
+    </w:p>
+    <w:p>
+      <w:pPr>
+        <w:shd w:val="clear" w:color="auto" w:fill="1E1E1E"/>
+        <w:spacing w:after="0" w:line="285" w:lineRule="atLeast"/>
+        <w:rPr>
+          <w:rFonts w:ascii="Lucida Console" w:eastAsia="Times New Roman" w:hAnsi="Lucida Console" w:cs="Times New Roman"/>
+          <w:color w:val="D4D4D4"/>
+          <w:sz w:val="21"/>
+          <w:szCs w:val="21"/>
+        </w:rPr>
+      </w:pPr>
+      <w:r>
+        <w:rPr>
+          <w:rFonts w:ascii="Lucida Console" w:eastAsia="Times New Roman" w:hAnsi="Lucida Console" w:cs="Times New Roman"/>
+          <w:color w:val="D4D4D4"/>
+          <w:sz w:val="21"/>
+          <w:szCs w:val="21"/>
+        </w:rPr>
+        <w:t xml:space="preserve">      </w:t>
+      </w:r>
+      <w:r>
+        <w:rPr>
+          <w:rFonts w:ascii="Lucida Console" w:eastAsia="Times New Roman" w:hAnsi="Lucida Console" w:cs="Times New Roman"/>
+          <w:color w:val="808080"/>
+          <w:sz w:val="21"/>
+          <w:szCs w:val="21"/>
+        </w:rPr>
+        <w:t>&lt;/</w:t>
+      </w:r>
+      <w:r>
+        <w:rPr>
+          <w:rFonts w:ascii="Lucida Console" w:eastAsia="Times New Roman" w:hAnsi="Lucida Console" w:cs="Times New Roman"/>
+          <w:color w:val="569CD6"/>
+          <w:sz w:val="21"/>
+          <w:szCs w:val="21"/>
+        </w:rPr>
+        <w:t>button</w:t>
+      </w:r>
+      <w:r>
+        <w:rPr>
+          <w:rFonts w:ascii="Lucida Console" w:eastAsia="Times New Roman" w:hAnsi="Lucida Console" w:cs="Times New Roman"/>
+          <w:color w:val="808080"/>
+          <w:sz w:val="21"/>
+          <w:szCs w:val="21"/>
+        </w:rPr>
+        <w:t>&gt;</w:t>
+      </w:r>
+    </w:p>
+    <w:p>
+      <w:pPr>
+        <w:jc w:val="both"/>
+        <w:rPr>
+          <w:rFonts w:cstheme="minorHAnsi"/>
+        </w:rPr>
+      </w:pPr>
+    </w:p>
+    <w:p>
+      <w:pPr>
+        <w:pStyle w:val="Paragraphedeliste"/>
+        <w:numPr>
+          <w:ilvl w:val="2"/>
+          <w:numId w:val="8"/>
+        </w:numPr>
+        <w:jc w:val="both"/>
+        <w:rPr>
+          <w:rFonts w:cstheme="minorHAnsi"/>
+        </w:rPr>
+      </w:pPr>
+      <w:r>
+        <w:rPr>
+          <w:rFonts w:cstheme="minorHAnsi"/>
+        </w:rPr>
+        <w:t>Reset</w:t>
+      </w:r>
+    </w:p>
+    <w:p>
+      <w:pPr>
+        <w:jc w:val="both"/>
+        <w:rPr>
+          <w:rFonts w:cstheme="minorHAnsi"/>
+          <w:lang w:val="fr-FR"/>
+        </w:rPr>
+      </w:pPr>
+      <w:r>
+        <w:rPr>
+          <w:rFonts w:cstheme="minorHAnsi"/>
+          <w:lang w:val="fr-FR"/>
+        </w:rPr>
+        <w:t xml:space="preserve">Un input ou un bouton du type reset, permet de </w:t>
+      </w:r>
+      <w:r>
+        <w:rPr>
+          <w:rFonts w:cstheme="minorHAnsi"/>
+          <w:lang w:val="fr-FR"/>
+        </w:rPr>
+        <w:t>créer</w:t>
+      </w:r>
+      <w:r>
+        <w:rPr>
+          <w:rFonts w:cstheme="minorHAnsi"/>
+          <w:lang w:val="fr-FR"/>
+        </w:rPr>
+        <w:t xml:space="preserve"> un bouton qui va </w:t>
+      </w:r>
+      <w:r>
+        <w:rPr>
+          <w:rFonts w:cstheme="minorHAnsi"/>
+          <w:lang w:val="fr-FR"/>
+        </w:rPr>
+        <w:t>réinitialiser</w:t>
+      </w:r>
+      <w:r>
+        <w:rPr>
+          <w:rFonts w:cstheme="minorHAnsi"/>
+          <w:lang w:val="fr-FR"/>
+        </w:rPr>
+        <w:t xml:space="preserve"> toutes les valeurs des inputs par </w:t>
+      </w:r>
+      <w:r>
+        <w:rPr>
+          <w:rFonts w:cstheme="minorHAnsi"/>
+          <w:lang w:val="fr-FR"/>
+        </w:rPr>
+        <w:t>défaut</w:t>
+      </w:r>
+      <w:r>
+        <w:rPr>
+          <w:rFonts w:cstheme="minorHAnsi"/>
+          <w:lang w:val="fr-FR"/>
+        </w:rPr>
+        <w:t xml:space="preserve"> dans un </w:t>
+      </w:r>
+      <w:r>
+        <w:rPr>
+          <w:rFonts w:cstheme="minorHAnsi"/>
+          <w:lang w:val="fr-FR"/>
+        </w:rPr>
+        <w:t>formulaire</w:t>
+      </w:r>
+      <w:r>
+        <w:rPr>
+          <w:rFonts w:cstheme="minorHAnsi"/>
+          <w:lang w:val="fr-FR"/>
+        </w:rPr>
+        <w:t>.</w:t>
+      </w:r>
+    </w:p>
+    <w:p>
+      <w:pPr>
+        <w:shd w:val="clear" w:color="auto" w:fill="1E1E1E"/>
+        <w:spacing w:after="0" w:line="285" w:lineRule="atLeast"/>
+        <w:rPr>
+          <w:rFonts w:ascii="Lucida Console" w:eastAsia="Times New Roman" w:hAnsi="Lucida Console" w:cs="Times New Roman"/>
+          <w:color w:val="D4D4D4"/>
+          <w:sz w:val="21"/>
+          <w:szCs w:val="21"/>
+        </w:rPr>
+      </w:pPr>
+      <w:r>
+        <w:rPr>
+          <w:rFonts w:ascii="Lucida Console" w:eastAsia="Times New Roman" w:hAnsi="Lucida Console" w:cs="Times New Roman"/>
+          <w:color w:val="808080"/>
+          <w:sz w:val="21"/>
+          <w:szCs w:val="21"/>
+        </w:rPr>
+        <w:t>&lt;</w:t>
+      </w:r>
+      <w:r>
+        <w:rPr>
+          <w:rFonts w:ascii="Lucida Console" w:eastAsia="Times New Roman" w:hAnsi="Lucida Console" w:cs="Times New Roman"/>
+          <w:color w:val="569CD6"/>
+          <w:sz w:val="21"/>
+          <w:szCs w:val="21"/>
+        </w:rPr>
+        <w:t>input</w:t>
+      </w:r>
+      <w:r>
+        <w:rPr>
+          <w:rFonts w:ascii="Lucida Console" w:eastAsia="Times New Roman" w:hAnsi="Lucida Console" w:cs="Times New Roman"/>
+          <w:color w:val="D4D4D4"/>
+          <w:sz w:val="21"/>
+          <w:szCs w:val="21"/>
+        </w:rPr>
+        <w:t xml:space="preserve"> </w:t>
+      </w:r>
+      <w:r>
+        <w:rPr>
+          <w:rFonts w:ascii="Lucida Console" w:eastAsia="Times New Roman" w:hAnsi="Lucida Console" w:cs="Times New Roman"/>
+          <w:color w:val="9CDCFE"/>
+          <w:sz w:val="21"/>
+          <w:szCs w:val="21"/>
+        </w:rPr>
+        <w:t>type</w:t>
+      </w:r>
+      <w:r>
+        <w:rPr>
+          <w:rFonts w:ascii="Lucida Console" w:eastAsia="Times New Roman" w:hAnsi="Lucida Console" w:cs="Times New Roman"/>
+          <w:color w:val="D4D4D4"/>
+          <w:sz w:val="21"/>
+          <w:szCs w:val="21"/>
+        </w:rPr>
+        <w:t>=</w:t>
+      </w:r>
+      <w:r>
+        <w:rPr>
+          <w:rFonts w:ascii="Lucida Console" w:eastAsia="Times New Roman" w:hAnsi="Lucida Console" w:cs="Times New Roman"/>
+          <w:color w:val="CE9178"/>
+          <w:sz w:val="21"/>
+          <w:szCs w:val="21"/>
+        </w:rPr>
+        <w:t>"reset"</w:t>
+      </w:r>
+      <w:r>
+        <w:rPr>
+          <w:rFonts w:ascii="Lucida Console" w:eastAsia="Times New Roman" w:hAnsi="Lucida Console" w:cs="Times New Roman"/>
+          <w:color w:val="D4D4D4"/>
+          <w:sz w:val="21"/>
+          <w:szCs w:val="21"/>
+        </w:rPr>
+        <w:t xml:space="preserve"> </w:t>
+      </w:r>
+      <w:r>
+        <w:rPr>
+          <w:rFonts w:ascii="Lucida Console" w:eastAsia="Times New Roman" w:hAnsi="Lucida Console" w:cs="Times New Roman"/>
+          <w:color w:val="9CDCFE"/>
+          <w:sz w:val="21"/>
+          <w:szCs w:val="21"/>
+        </w:rPr>
+        <w:t>name</w:t>
+      </w:r>
+      <w:r>
+        <w:rPr>
+          <w:rFonts w:ascii="Lucida Console" w:eastAsia="Times New Roman" w:hAnsi="Lucida Console" w:cs="Times New Roman"/>
+          <w:color w:val="D4D4D4"/>
+          <w:sz w:val="21"/>
+          <w:szCs w:val="21"/>
+        </w:rPr>
+        <w:t>=</w:t>
+      </w:r>
+      <w:r>
+        <w:rPr>
+          <w:rFonts w:ascii="Lucida Console" w:eastAsia="Times New Roman" w:hAnsi="Lucida Console" w:cs="Times New Roman"/>
+          <w:color w:val="CE9178"/>
+          <w:sz w:val="21"/>
+          <w:szCs w:val="21"/>
+        </w:rPr>
+        <w:t>"reset"</w:t>
+      </w:r>
+      <w:r>
+        <w:rPr>
+          <w:rFonts w:ascii="Lucida Console" w:eastAsia="Times New Roman" w:hAnsi="Lucida Console" w:cs="Times New Roman"/>
+          <w:color w:val="D4D4D4"/>
+          <w:sz w:val="21"/>
+          <w:szCs w:val="21"/>
+        </w:rPr>
+        <w:t xml:space="preserve"> </w:t>
+      </w:r>
+      <w:r>
+        <w:rPr>
+          <w:rFonts w:ascii="Lucida Console" w:eastAsia="Times New Roman" w:hAnsi="Lucida Console" w:cs="Times New Roman"/>
+          <w:color w:val="9CDCFE"/>
+          <w:sz w:val="21"/>
+          <w:szCs w:val="21"/>
+        </w:rPr>
+        <w:t>id</w:t>
+      </w:r>
+      <w:r>
+        <w:rPr>
+          <w:rFonts w:ascii="Lucida Console" w:eastAsia="Times New Roman" w:hAnsi="Lucida Console" w:cs="Times New Roman"/>
+          <w:color w:val="D4D4D4"/>
+          <w:sz w:val="21"/>
+          <w:szCs w:val="21"/>
+        </w:rPr>
+        <w:t>=</w:t>
+      </w:r>
+      <w:r>
+        <w:rPr>
+          <w:rFonts w:ascii="Lucida Console" w:eastAsia="Times New Roman" w:hAnsi="Lucida Console" w:cs="Times New Roman"/>
+          <w:color w:val="CE9178"/>
+          <w:sz w:val="21"/>
+          <w:szCs w:val="21"/>
+        </w:rPr>
+        <w:t>"reset"</w:t>
+      </w:r>
+      <w:r>
+        <w:rPr>
+          <w:rFonts w:ascii="Lucida Console" w:eastAsia="Times New Roman" w:hAnsi="Lucida Console" w:cs="Times New Roman"/>
+          <w:color w:val="D4D4D4"/>
+          <w:sz w:val="21"/>
+          <w:szCs w:val="21"/>
+        </w:rPr>
+        <w:t xml:space="preserve"> </w:t>
+      </w:r>
+      <w:r>
+        <w:rPr>
+          <w:rFonts w:ascii="Lucida Console" w:eastAsia="Times New Roman" w:hAnsi="Lucida Console" w:cs="Times New Roman"/>
+          <w:color w:val="9CDCFE"/>
+          <w:sz w:val="21"/>
+          <w:szCs w:val="21"/>
+        </w:rPr>
+        <w:t>value</w:t>
+      </w:r>
+      <w:r>
+        <w:rPr>
+          <w:rFonts w:ascii="Lucida Console" w:eastAsia="Times New Roman" w:hAnsi="Lucida Console" w:cs="Times New Roman"/>
+          <w:color w:val="D4D4D4"/>
+          <w:sz w:val="21"/>
+          <w:szCs w:val="21"/>
+        </w:rPr>
+        <w:t>=</w:t>
+      </w:r>
+      <w:r>
+        <w:rPr>
+          <w:rFonts w:ascii="Lucida Console" w:eastAsia="Times New Roman" w:hAnsi="Lucida Console" w:cs="Times New Roman"/>
+          <w:color w:val="CE9178"/>
+          <w:sz w:val="21"/>
+          <w:szCs w:val="21"/>
+        </w:rPr>
+        <w:t>"Reinitiailiser"</w:t>
+      </w:r>
+      <w:r>
+        <w:rPr>
+          <w:rFonts w:ascii="Lucida Console" w:eastAsia="Times New Roman" w:hAnsi="Lucida Console" w:cs="Times New Roman"/>
+          <w:color w:val="D4D4D4"/>
+          <w:sz w:val="21"/>
+          <w:szCs w:val="21"/>
+        </w:rPr>
+        <w:t xml:space="preserve"> </w:t>
+      </w:r>
+      <w:r>
+        <w:rPr>
+          <w:rFonts w:ascii="Lucida Console" w:eastAsia="Times New Roman" w:hAnsi="Lucida Console" w:cs="Times New Roman"/>
+          <w:color w:val="808080"/>
+          <w:sz w:val="21"/>
+          <w:szCs w:val="21"/>
+        </w:rPr>
+        <w:t>/&gt;</w:t>
+      </w:r>
+    </w:p>
+    <w:p>
+      <w:pPr>
+        <w:jc w:val="both"/>
+        <w:rPr>
+          <w:rFonts w:cstheme="minorHAnsi"/>
+        </w:rPr>
+      </w:pPr>
+    </w:p>
+    <w:p>
+      <w:pPr>
+        <w:pStyle w:val="Paragraphedeliste"/>
+        <w:numPr>
+          <w:ilvl w:val="0"/>
+          <w:numId w:val="5"/>
+        </w:numPr>
+        <w:jc w:val="both"/>
+        <w:rPr>
+          <w:rFonts w:cstheme="minorHAnsi"/>
+          <w:lang w:val="fr-FR"/>
+        </w:rPr>
+      </w:pPr>
+      <w:r>
+        <w:rPr>
+          <w:rFonts w:cstheme="minorHAnsi"/>
+          <w:lang w:val="fr-FR"/>
+        </w:rPr>
+        <w:t xml:space="preserve">Le texte d’un input type text sera </w:t>
+      </w:r>
+      <w:r>
+        <w:rPr>
+          <w:rFonts w:cstheme="minorHAnsi"/>
+          <w:lang w:val="fr-FR"/>
+        </w:rPr>
+        <w:t>réinitialis</w:t>
+      </w:r>
+      <w:r>
+        <w:rPr>
+          <w:rFonts w:cstheme="minorHAnsi"/>
+          <w:lang w:val="fr-FR"/>
+        </w:rPr>
+        <w:t>é</w:t>
+      </w:r>
+      <w:r>
+        <w:rPr>
+          <w:rFonts w:cstheme="minorHAnsi"/>
+          <w:lang w:val="fr-FR"/>
+        </w:rPr>
+        <w:t xml:space="preserve"> à vide ou à sa valeur par </w:t>
+      </w:r>
+      <w:r>
+        <w:rPr>
+          <w:rFonts w:cstheme="minorHAnsi"/>
+          <w:lang w:val="fr-FR"/>
+        </w:rPr>
+        <w:t>défaut</w:t>
+      </w:r>
+      <w:r>
+        <w:rPr>
+          <w:rFonts w:cstheme="minorHAnsi"/>
+          <w:lang w:val="fr-FR"/>
+        </w:rPr>
+        <w:t xml:space="preserve"> </w:t>
+      </w:r>
+      <w:r>
+        <w:rPr>
+          <w:rFonts w:cstheme="minorHAnsi"/>
+          <w:lang w:val="fr-FR"/>
+        </w:rPr>
+        <w:t>spécifié</w:t>
+      </w:r>
+      <w:r>
+        <w:rPr>
+          <w:rFonts w:cstheme="minorHAnsi"/>
+          <w:lang w:val="fr-FR"/>
+        </w:rPr>
+        <w:t xml:space="preserve"> a l’aide de l’attribut value</w:t>
+      </w:r>
+    </w:p>
+    <w:p>
+      <w:pPr>
+        <w:pStyle w:val="Paragraphedeliste"/>
+        <w:numPr>
+          <w:ilvl w:val="0"/>
+          <w:numId w:val="5"/>
+        </w:numPr>
+        <w:jc w:val="both"/>
+        <w:rPr>
+          <w:rFonts w:cstheme="minorHAnsi"/>
+          <w:lang w:val="fr-FR"/>
+        </w:rPr>
+      </w:pPr>
+      <w:r>
+        <w:rPr>
+          <w:rFonts w:cstheme="minorHAnsi"/>
+          <w:lang w:val="fr-FR"/>
+        </w:rPr>
+        <w:t xml:space="preserve">Tous les checkbox et le radio seront </w:t>
+      </w:r>
+      <w:r>
+        <w:rPr>
+          <w:rFonts w:cstheme="minorHAnsi"/>
+          <w:lang w:val="fr-FR"/>
+        </w:rPr>
+        <w:t>désélectionné</w:t>
+      </w:r>
+      <w:r>
+        <w:rPr>
+          <w:rFonts w:cstheme="minorHAnsi"/>
+          <w:lang w:val="fr-FR"/>
+        </w:rPr>
+        <w:t xml:space="preserve"> à moins qu’ils n’aient par </w:t>
+      </w:r>
+      <w:r>
+        <w:rPr>
+          <w:rFonts w:cstheme="minorHAnsi"/>
+          <w:lang w:val="fr-FR"/>
+        </w:rPr>
+        <w:t>défaut</w:t>
+      </w:r>
+      <w:r>
+        <w:rPr>
+          <w:rFonts w:cstheme="minorHAnsi"/>
+          <w:lang w:val="fr-FR"/>
+        </w:rPr>
+        <w:t xml:space="preserve"> l’attribut checked</w:t>
+      </w:r>
+    </w:p>
+    <w:p>
+      <w:pPr>
+        <w:jc w:val="both"/>
+        <w:rPr>
+          <w:rFonts w:cstheme="minorHAnsi"/>
+          <w:lang w:val="fr-FR"/>
+        </w:rPr>
+      </w:pPr>
+      <w:r>
+        <w:rPr>
+          <w:rFonts w:cstheme="minorHAnsi"/>
+          <w:lang w:val="fr-FR"/>
+        </w:rPr>
+        <w:t xml:space="preserve">Note : </w:t>
+      </w:r>
+      <w:r>
+        <w:rPr>
+          <w:rFonts w:cstheme="minorHAnsi"/>
+          <w:lang w:val="fr-FR"/>
+        </w:rPr>
+        <w:t xml:space="preserve">un bouton ou un input du type reset doit </w:t>
+      </w:r>
+      <w:r>
+        <w:rPr>
+          <w:rFonts w:cstheme="minorHAnsi"/>
+          <w:lang w:val="fr-FR"/>
+        </w:rPr>
+        <w:t>être</w:t>
+      </w:r>
+      <w:r>
+        <w:rPr>
+          <w:rFonts w:cstheme="minorHAnsi"/>
+          <w:lang w:val="fr-FR"/>
+        </w:rPr>
+        <w:t xml:space="preserve"> </w:t>
+      </w:r>
+      <w:r>
+        <w:rPr>
+          <w:rFonts w:cstheme="minorHAnsi"/>
+          <w:lang w:val="fr-FR"/>
+        </w:rPr>
+        <w:t>à</w:t>
+      </w:r>
+      <w:r>
+        <w:rPr>
+          <w:rFonts w:cstheme="minorHAnsi"/>
+          <w:lang w:val="fr-FR"/>
+        </w:rPr>
+        <w:t xml:space="preserve"> l’</w:t>
+      </w:r>
+      <w:r>
+        <w:rPr>
+          <w:rFonts w:cstheme="minorHAnsi"/>
+          <w:lang w:val="fr-FR"/>
+        </w:rPr>
+        <w:t>intérieur</w:t>
+      </w:r>
+      <w:r>
+        <w:rPr>
+          <w:rFonts w:cstheme="minorHAnsi"/>
+          <w:lang w:val="fr-FR"/>
+        </w:rPr>
+        <w:t xml:space="preserve"> ou attaché à un </w:t>
+      </w:r>
+      <w:r>
+        <w:rPr>
+          <w:rFonts w:cstheme="minorHAnsi"/>
+          <w:lang w:val="fr-FR"/>
+        </w:rPr>
+        <w:t>formulaire</w:t>
+      </w:r>
+      <w:r>
+        <w:rPr>
+          <w:rFonts w:cstheme="minorHAnsi"/>
+          <w:lang w:val="fr-FR"/>
+        </w:rPr>
+        <w:t xml:space="preserve"> afin d’avoir effet. Le bouton va </w:t>
+      </w:r>
+      <w:r>
+        <w:rPr>
+          <w:rFonts w:cstheme="minorHAnsi"/>
+          <w:lang w:val="fr-FR"/>
+        </w:rPr>
+        <w:t>réinitialiser</w:t>
+      </w:r>
+      <w:r>
+        <w:rPr>
+          <w:rFonts w:cstheme="minorHAnsi"/>
+          <w:lang w:val="fr-FR"/>
+        </w:rPr>
+        <w:t xml:space="preserve"> uniquement les </w:t>
+      </w:r>
+      <w:r>
+        <w:rPr>
+          <w:rFonts w:cstheme="minorHAnsi"/>
+          <w:lang w:val="fr-FR"/>
+        </w:rPr>
+        <w:t>éléments</w:t>
+      </w:r>
+      <w:r>
+        <w:rPr>
+          <w:rFonts w:cstheme="minorHAnsi"/>
+          <w:lang w:val="fr-FR"/>
+        </w:rPr>
+        <w:t xml:space="preserve"> du formulaire.</w:t>
+      </w:r>
+    </w:p>
+    <w:p>
+      <w:pPr>
+        <w:pStyle w:val="Paragraphedeliste"/>
+        <w:numPr>
+          <w:ilvl w:val="2"/>
+          <w:numId w:val="8"/>
+        </w:numPr>
+        <w:jc w:val="both"/>
+        <w:rPr>
+          <w:rFonts w:cstheme="minorHAnsi"/>
+        </w:rPr>
+      </w:pPr>
+      <w:r>
+        <w:rPr>
+          <w:rFonts w:cstheme="minorHAnsi"/>
+        </w:rPr>
+        <w:t>Hidden</w:t>
+      </w:r>
+    </w:p>
+    <w:p>
+      <w:pPr>
+        <w:jc w:val="both"/>
+        <w:rPr>
+          <w:rFonts w:cstheme="minorHAnsi"/>
+          <w:lang w:val="fr-FR"/>
+        </w:rPr>
+      </w:pPr>
+      <w:r>
+        <w:rPr>
+          <w:rFonts w:cstheme="minorHAnsi"/>
+          <w:lang w:val="fr-FR"/>
+        </w:rPr>
+        <w:t>Un input avec type hidden ne sera pas visible par l’</w:t>
+      </w:r>
+      <w:r>
+        <w:rPr>
+          <w:rFonts w:cstheme="minorHAnsi"/>
+          <w:lang w:val="fr-FR"/>
+        </w:rPr>
+        <w:t>utilisateur</w:t>
+      </w:r>
+      <w:r>
+        <w:rPr>
+          <w:rFonts w:cstheme="minorHAnsi"/>
+          <w:lang w:val="fr-FR"/>
+        </w:rPr>
+        <w:t xml:space="preserve"> mais sa valeur sera envoy</w:t>
+      </w:r>
+      <w:r>
+        <w:rPr>
+          <w:rFonts w:cstheme="minorHAnsi"/>
+          <w:lang w:val="fr-FR"/>
+        </w:rPr>
+        <w:t>ée au serveur lors de la soumission du formulaire</w:t>
+      </w:r>
+    </w:p>
+    <w:p>
+      <w:pPr>
+        <w:shd w:val="clear" w:color="auto" w:fill="1E1E1E"/>
+        <w:spacing w:after="0" w:line="285" w:lineRule="atLeast"/>
+        <w:rPr>
+          <w:rFonts w:ascii="Lucida Console" w:eastAsia="Times New Roman" w:hAnsi="Lucida Console" w:cs="Times New Roman"/>
+          <w:color w:val="D4D4D4"/>
+          <w:sz w:val="21"/>
+          <w:szCs w:val="21"/>
+        </w:rPr>
+      </w:pPr>
+      <w:r>
+        <w:rPr>
+          <w:rFonts w:ascii="Lucida Console" w:eastAsia="Times New Roman" w:hAnsi="Lucida Console" w:cs="Times New Roman"/>
+          <w:color w:val="808080"/>
+          <w:sz w:val="21"/>
+          <w:szCs w:val="21"/>
+        </w:rPr>
+        <w:t>&lt;</w:t>
+      </w:r>
+      <w:r>
+        <w:rPr>
+          <w:rFonts w:ascii="Lucida Console" w:eastAsia="Times New Roman" w:hAnsi="Lucida Console" w:cs="Times New Roman"/>
+          <w:color w:val="569CD6"/>
+          <w:sz w:val="21"/>
+          <w:szCs w:val="21"/>
+        </w:rPr>
+        <w:t>input</w:t>
+      </w:r>
+      <w:r>
+        <w:rPr>
+          <w:rFonts w:ascii="Lucida Console" w:eastAsia="Times New Roman" w:hAnsi="Lucida Console" w:cs="Times New Roman"/>
+          <w:color w:val="D4D4D4"/>
+          <w:sz w:val="21"/>
+          <w:szCs w:val="21"/>
+        </w:rPr>
+        <w:t xml:space="preserve"> </w:t>
+      </w:r>
+      <w:r>
+        <w:rPr>
+          <w:rFonts w:ascii="Lucida Console" w:eastAsia="Times New Roman" w:hAnsi="Lucida Console" w:cs="Times New Roman"/>
+          <w:color w:val="9CDCFE"/>
+          <w:sz w:val="21"/>
+          <w:szCs w:val="21"/>
+        </w:rPr>
+        <w:t>type</w:t>
+      </w:r>
+      <w:r>
+        <w:rPr>
+          <w:rFonts w:ascii="Lucida Console" w:eastAsia="Times New Roman" w:hAnsi="Lucida Console" w:cs="Times New Roman"/>
+          <w:color w:val="D4D4D4"/>
+          <w:sz w:val="21"/>
+          <w:szCs w:val="21"/>
+        </w:rPr>
+        <w:t>=</w:t>
+      </w:r>
+      <w:r>
+        <w:rPr>
+          <w:rFonts w:ascii="Lucida Console" w:eastAsia="Times New Roman" w:hAnsi="Lucida Console" w:cs="Times New Roman"/>
+          <w:color w:val="CE9178"/>
+          <w:sz w:val="21"/>
+          <w:szCs w:val="21"/>
+        </w:rPr>
+        <w:t>"hidden"</w:t>
+      </w:r>
+      <w:r>
+        <w:rPr>
+          <w:rFonts w:ascii="Lucida Console" w:eastAsia="Times New Roman" w:hAnsi="Lucida Console" w:cs="Times New Roman"/>
+          <w:color w:val="D4D4D4"/>
+          <w:sz w:val="21"/>
+          <w:szCs w:val="21"/>
+        </w:rPr>
+        <w:t xml:space="preserve"> </w:t>
+      </w:r>
+      <w:r>
+        <w:rPr>
+          <w:rFonts w:ascii="Lucida Console" w:eastAsia="Times New Roman" w:hAnsi="Lucida Console" w:cs="Times New Roman"/>
+          <w:color w:val="9CDCFE"/>
+          <w:sz w:val="21"/>
+          <w:szCs w:val="21"/>
+        </w:rPr>
+        <w:t>name</w:t>
+      </w:r>
+      <w:r>
+        <w:rPr>
+          <w:rFonts w:ascii="Lucida Console" w:eastAsia="Times New Roman" w:hAnsi="Lucida Console" w:cs="Times New Roman"/>
+          <w:color w:val="D4D4D4"/>
+          <w:sz w:val="21"/>
+          <w:szCs w:val="21"/>
+        </w:rPr>
+        <w:t>=</w:t>
+      </w:r>
+      <w:r>
+        <w:rPr>
+          <w:rFonts w:ascii="Lucida Console" w:eastAsia="Times New Roman" w:hAnsi="Lucida Console" w:cs="Times New Roman"/>
+          <w:color w:val="CE9178"/>
+          <w:sz w:val="21"/>
+          <w:szCs w:val="21"/>
+        </w:rPr>
+        <w:t>"hidd"</w:t>
+      </w:r>
+      <w:r>
+        <w:rPr>
+          <w:rFonts w:ascii="Lucida Console" w:eastAsia="Times New Roman" w:hAnsi="Lucida Console" w:cs="Times New Roman"/>
+          <w:color w:val="D4D4D4"/>
+          <w:sz w:val="21"/>
+          <w:szCs w:val="21"/>
+        </w:rPr>
+        <w:t xml:space="preserve"> </w:t>
+      </w:r>
+      <w:r>
+        <w:rPr>
+          <w:rFonts w:ascii="Lucida Console" w:eastAsia="Times New Roman" w:hAnsi="Lucida Console" w:cs="Times New Roman"/>
+          <w:color w:val="9CDCFE"/>
+          <w:sz w:val="21"/>
+          <w:szCs w:val="21"/>
+        </w:rPr>
+        <w:t>id</w:t>
+      </w:r>
+      <w:r>
+        <w:rPr>
+          <w:rFonts w:ascii="Lucida Console" w:eastAsia="Times New Roman" w:hAnsi="Lucida Console" w:cs="Times New Roman"/>
+          <w:color w:val="D4D4D4"/>
+          <w:sz w:val="21"/>
+          <w:szCs w:val="21"/>
+        </w:rPr>
+        <w:t>=</w:t>
+      </w:r>
+      <w:r>
+        <w:rPr>
+          <w:rFonts w:ascii="Lucida Console" w:eastAsia="Times New Roman" w:hAnsi="Lucida Console" w:cs="Times New Roman"/>
+          <w:color w:val="CE9178"/>
+          <w:sz w:val="21"/>
+          <w:szCs w:val="21"/>
+        </w:rPr>
+        <w:t>"hidd"</w:t>
+      </w:r>
+      <w:r>
+        <w:rPr>
+          <w:rFonts w:ascii="Lucida Console" w:eastAsia="Times New Roman" w:hAnsi="Lucida Console" w:cs="Times New Roman"/>
+          <w:color w:val="D4D4D4"/>
+          <w:sz w:val="21"/>
+          <w:szCs w:val="21"/>
+        </w:rPr>
+        <w:t xml:space="preserve"> </w:t>
+      </w:r>
+      <w:r>
+        <w:rPr>
+          <w:rFonts w:ascii="Lucida Console" w:eastAsia="Times New Roman" w:hAnsi="Lucida Console" w:cs="Times New Roman"/>
+          <w:color w:val="808080"/>
+          <w:sz w:val="21"/>
+          <w:szCs w:val="21"/>
+        </w:rPr>
+        <w:t>/&gt;</w:t>
+      </w:r>
+    </w:p>
+    <w:p>
+      <w:pPr>
+        <w:jc w:val="both"/>
+        <w:rPr>
+          <w:rFonts w:cstheme="minorHAnsi"/>
+        </w:rPr>
+      </w:pPr>
+    </w:p>
+    <w:p>
+      <w:pPr>
+        <w:pStyle w:val="Paragraphedeliste"/>
+        <w:numPr>
+          <w:ilvl w:val="2"/>
+          <w:numId w:val="8"/>
+        </w:numPr>
+        <w:jc w:val="both"/>
+        <w:rPr>
+          <w:rFonts w:cstheme="minorHAnsi"/>
+        </w:rPr>
+      </w:pPr>
+      <w:r>
+        <w:rPr>
+          <w:rFonts w:cstheme="minorHAnsi"/>
+        </w:rPr>
+        <w:t>Tel</w:t>
+      </w:r>
+    </w:p>
+    <w:p>
+      <w:pPr>
+        <w:jc w:val="both"/>
+        <w:rPr>
+          <w:rFonts w:cstheme="minorHAnsi"/>
+          <w:lang w:val="fr-FR"/>
+        </w:rPr>
+      </w:pPr>
+      <w:r>
+        <w:rPr>
+          <w:rFonts w:cstheme="minorHAnsi"/>
+          <w:lang w:val="fr-FR"/>
+        </w:rPr>
+        <w:t xml:space="preserve">L’input avec type tel, </w:t>
+      </w:r>
+      <w:r>
+        <w:rPr>
+          <w:rFonts w:cstheme="minorHAnsi"/>
+          <w:lang w:val="fr-FR"/>
+        </w:rPr>
+        <w:t>représente</w:t>
+      </w:r>
+      <w:r>
+        <w:rPr>
+          <w:rFonts w:cstheme="minorHAnsi"/>
+          <w:lang w:val="fr-FR"/>
+        </w:rPr>
+        <w:t xml:space="preserve"> un input en texte d’une ligne pour la saisie d’un </w:t>
+      </w:r>
+      <w:r>
+        <w:rPr>
+          <w:rFonts w:cstheme="minorHAnsi"/>
+          <w:lang w:val="fr-FR"/>
+        </w:rPr>
+        <w:t>numéro</w:t>
+      </w:r>
+      <w:r>
+        <w:rPr>
+          <w:rFonts w:cstheme="minorHAnsi"/>
+          <w:lang w:val="fr-FR"/>
+        </w:rPr>
+        <w:t xml:space="preserve"> de </w:t>
+      </w:r>
+      <w:r>
+        <w:rPr>
+          <w:rFonts w:cstheme="minorHAnsi"/>
+          <w:lang w:val="fr-FR"/>
+        </w:rPr>
+        <w:t>téléphone</w:t>
+      </w:r>
+    </w:p>
+    <w:p>
+      <w:pPr>
+        <w:shd w:val="clear" w:color="auto" w:fill="1E1E1E"/>
+        <w:spacing w:after="0" w:line="285" w:lineRule="atLeast"/>
+        <w:rPr>
+          <w:rFonts w:ascii="Lucida Console" w:eastAsia="Times New Roman" w:hAnsi="Lucida Console" w:cs="Times New Roman"/>
+          <w:color w:val="D4D4D4"/>
+          <w:sz w:val="21"/>
+          <w:szCs w:val="21"/>
+        </w:rPr>
+      </w:pPr>
+      <w:r>
+        <w:rPr>
+          <w:rFonts w:ascii="Lucida Console" w:eastAsia="Times New Roman" w:hAnsi="Lucida Console" w:cs="Times New Roman"/>
+          <w:color w:val="808080"/>
+          <w:sz w:val="21"/>
+          <w:szCs w:val="21"/>
+        </w:rPr>
+        <w:t>&lt;</w:t>
+      </w:r>
+      <w:r>
+        <w:rPr>
+          <w:rFonts w:ascii="Lucida Console" w:eastAsia="Times New Roman" w:hAnsi="Lucida Console" w:cs="Times New Roman"/>
+          <w:color w:val="569CD6"/>
+          <w:sz w:val="21"/>
+          <w:szCs w:val="21"/>
+        </w:rPr>
+        <w:t>input</w:t>
+      </w:r>
+      <w:r>
+        <w:rPr>
+          <w:rFonts w:ascii="Lucida Console" w:eastAsia="Times New Roman" w:hAnsi="Lucida Console" w:cs="Times New Roman"/>
+          <w:color w:val="D4D4D4"/>
+          <w:sz w:val="21"/>
+          <w:szCs w:val="21"/>
+        </w:rPr>
+        <w:t xml:space="preserve"> </w:t>
+      </w:r>
+      <w:r>
+        <w:rPr>
+          <w:rFonts w:ascii="Lucida Console" w:eastAsia="Times New Roman" w:hAnsi="Lucida Console" w:cs="Times New Roman"/>
+          <w:color w:val="9CDCFE"/>
+          <w:sz w:val="21"/>
+          <w:szCs w:val="21"/>
+        </w:rPr>
+        <w:t>type</w:t>
+      </w:r>
+      <w:r>
+        <w:rPr>
+          <w:rFonts w:ascii="Lucida Console" w:eastAsia="Times New Roman" w:hAnsi="Lucida Console" w:cs="Times New Roman"/>
+          <w:color w:val="D4D4D4"/>
+          <w:sz w:val="21"/>
+          <w:szCs w:val="21"/>
+        </w:rPr>
+        <w:t>=</w:t>
+      </w:r>
+      <w:r>
+        <w:rPr>
+          <w:rFonts w:ascii="Lucida Console" w:eastAsia="Times New Roman" w:hAnsi="Lucida Console" w:cs="Times New Roman"/>
+          <w:color w:val="CE9178"/>
+          <w:sz w:val="21"/>
+          <w:szCs w:val="21"/>
+        </w:rPr>
+        <w:t>"tel"</w:t>
+      </w:r>
+      <w:r>
+        <w:rPr>
+          <w:rFonts w:ascii="Lucida Console" w:eastAsia="Times New Roman" w:hAnsi="Lucida Console" w:cs="Times New Roman"/>
+          <w:color w:val="D4D4D4"/>
+          <w:sz w:val="21"/>
+          <w:szCs w:val="21"/>
+        </w:rPr>
+        <w:t xml:space="preserve"> </w:t>
+      </w:r>
+      <w:r>
+        <w:rPr>
+          <w:rFonts w:ascii="Lucida Console" w:eastAsia="Times New Roman" w:hAnsi="Lucida Console" w:cs="Times New Roman"/>
+          <w:color w:val="9CDCFE"/>
+          <w:sz w:val="21"/>
+          <w:szCs w:val="21"/>
+        </w:rPr>
+        <w:t>name</w:t>
+      </w:r>
+      <w:r>
+        <w:rPr>
+          <w:rFonts w:ascii="Lucida Console" w:eastAsia="Times New Roman" w:hAnsi="Lucida Console" w:cs="Times New Roman"/>
+          <w:color w:val="D4D4D4"/>
+          <w:sz w:val="21"/>
+          <w:szCs w:val="21"/>
+        </w:rPr>
+        <w:t>=</w:t>
+      </w:r>
+      <w:r>
+        <w:rPr>
+          <w:rFonts w:ascii="Lucida Console" w:eastAsia="Times New Roman" w:hAnsi="Lucida Console" w:cs="Times New Roman"/>
+          <w:color w:val="CE9178"/>
+          <w:sz w:val="21"/>
+          <w:szCs w:val="21"/>
+        </w:rPr>
+        <w:t>"numero"</w:t>
+      </w:r>
+      <w:r>
+        <w:rPr>
+          <w:rFonts w:ascii="Lucida Console" w:eastAsia="Times New Roman" w:hAnsi="Lucida Console" w:cs="Times New Roman"/>
+          <w:color w:val="D4D4D4"/>
+          <w:sz w:val="21"/>
+          <w:szCs w:val="21"/>
+        </w:rPr>
+        <w:t xml:space="preserve"> </w:t>
+      </w:r>
+      <w:r>
+        <w:rPr>
+          <w:rFonts w:ascii="Lucida Console" w:eastAsia="Times New Roman" w:hAnsi="Lucida Console" w:cs="Times New Roman"/>
+          <w:color w:val="9CDCFE"/>
+          <w:sz w:val="21"/>
+          <w:szCs w:val="21"/>
+        </w:rPr>
+        <w:t>placeholder</w:t>
+      </w:r>
+      <w:r>
+        <w:rPr>
+          <w:rFonts w:ascii="Lucida Console" w:eastAsia="Times New Roman" w:hAnsi="Lucida Console" w:cs="Times New Roman"/>
+          <w:color w:val="D4D4D4"/>
+          <w:sz w:val="21"/>
+          <w:szCs w:val="21"/>
+        </w:rPr>
+        <w:t>=</w:t>
+      </w:r>
+      <w:r>
+        <w:rPr>
+          <w:rFonts w:ascii="Lucida Console" w:eastAsia="Times New Roman" w:hAnsi="Lucida Console" w:cs="Times New Roman"/>
+          <w:color w:val="CE9178"/>
+          <w:sz w:val="21"/>
+          <w:szCs w:val="21"/>
+        </w:rPr>
+        <w:t>"Numero de telephone"</w:t>
+      </w:r>
+      <w:r>
+        <w:rPr>
+          <w:rFonts w:ascii="Lucida Console" w:eastAsia="Times New Roman" w:hAnsi="Lucida Console" w:cs="Times New Roman"/>
+          <w:color w:val="D4D4D4"/>
+          <w:sz w:val="21"/>
+          <w:szCs w:val="21"/>
+        </w:rPr>
+        <w:t xml:space="preserve"> </w:t>
+      </w:r>
+      <w:r>
+        <w:rPr>
+          <w:rFonts w:ascii="Lucida Console" w:eastAsia="Times New Roman" w:hAnsi="Lucida Console" w:cs="Times New Roman"/>
+          <w:color w:val="808080"/>
+          <w:sz w:val="21"/>
+          <w:szCs w:val="21"/>
+        </w:rPr>
+        <w:t>/&gt;</w:t>
+      </w:r>
+    </w:p>
+    <w:p>
+      <w:pPr>
+        <w:jc w:val="both"/>
+        <w:rPr>
+          <w:rFonts w:cstheme="minorHAnsi"/>
+        </w:rPr>
+      </w:pPr>
+    </w:p>
+    <w:p>
+      <w:pPr>
+        <w:pStyle w:val="Paragraphedeliste"/>
+        <w:numPr>
+          <w:ilvl w:val="2"/>
+          <w:numId w:val="8"/>
+        </w:numPr>
+        <w:jc w:val="both"/>
+        <w:rPr>
+          <w:rFonts w:cstheme="minorHAnsi"/>
+        </w:rPr>
+      </w:pPr>
+      <w:r>
+        <w:rPr>
+          <w:rFonts w:cstheme="minorHAnsi"/>
+        </w:rPr>
+        <w:lastRenderedPageBreak/>
+        <w:t>Email</w:t>
+      </w:r>
+    </w:p>
+    <w:p>
+      <w:pPr>
+        <w:jc w:val="both"/>
+        <w:rPr>
+          <w:rFonts w:cstheme="minorHAnsi"/>
+          <w:lang w:val="fr-FR"/>
+        </w:rPr>
+      </w:pPr>
+      <w:r>
+        <w:rPr>
+          <w:rFonts w:cstheme="minorHAnsi"/>
+          <w:lang w:val="fr-FR"/>
+        </w:rPr>
+        <w:t xml:space="preserve">Cet input avec type email, doit </w:t>
+      </w:r>
+      <w:r>
+        <w:rPr>
+          <w:rFonts w:cstheme="minorHAnsi"/>
+          <w:lang w:val="fr-FR"/>
+        </w:rPr>
+        <w:t>être</w:t>
+      </w:r>
+      <w:r>
+        <w:rPr>
+          <w:rFonts w:cstheme="minorHAnsi"/>
+          <w:lang w:val="fr-FR"/>
+        </w:rPr>
+        <w:t xml:space="preserve"> utiliser pour </w:t>
+      </w:r>
+      <w:r>
+        <w:rPr>
+          <w:rFonts w:cstheme="minorHAnsi"/>
+          <w:lang w:val="fr-FR"/>
+        </w:rPr>
+        <w:t>le champ</w:t>
+      </w:r>
+      <w:r>
+        <w:rPr>
+          <w:rFonts w:cstheme="minorHAnsi"/>
+          <w:lang w:val="fr-FR"/>
+        </w:rPr>
+        <w:t xml:space="preserve"> de saisie qui contiennent une adresse email</w:t>
+      </w:r>
+    </w:p>
+    <w:p>
+      <w:pPr>
+        <w:shd w:val="clear" w:color="auto" w:fill="1E1E1E"/>
+        <w:spacing w:after="0" w:line="285" w:lineRule="atLeast"/>
+        <w:rPr>
+          <w:rFonts w:ascii="Lucida Console" w:eastAsia="Times New Roman" w:hAnsi="Lucida Console" w:cs="Times New Roman"/>
+          <w:color w:val="D4D4D4"/>
+          <w:sz w:val="21"/>
+          <w:szCs w:val="21"/>
+        </w:rPr>
+      </w:pPr>
+      <w:r>
+        <w:rPr>
+          <w:rFonts w:ascii="Lucida Console" w:eastAsia="Times New Roman" w:hAnsi="Lucida Console" w:cs="Times New Roman"/>
+          <w:color w:val="808080"/>
+          <w:sz w:val="21"/>
+          <w:szCs w:val="21"/>
+        </w:rPr>
+        <w:t>&lt;</w:t>
+      </w:r>
+      <w:r>
+        <w:rPr>
+          <w:rFonts w:ascii="Lucida Console" w:eastAsia="Times New Roman" w:hAnsi="Lucida Console" w:cs="Times New Roman"/>
+          <w:color w:val="569CD6"/>
+          <w:sz w:val="21"/>
+          <w:szCs w:val="21"/>
+        </w:rPr>
+        <w:t>input</w:t>
+      </w:r>
+      <w:r>
+        <w:rPr>
+          <w:rFonts w:ascii="Lucida Console" w:eastAsia="Times New Roman" w:hAnsi="Lucida Console" w:cs="Times New Roman"/>
+          <w:color w:val="D4D4D4"/>
+          <w:sz w:val="21"/>
+          <w:szCs w:val="21"/>
+        </w:rPr>
+        <w:t xml:space="preserve"> </w:t>
+      </w:r>
+      <w:r>
+        <w:rPr>
+          <w:rFonts w:ascii="Lucida Console" w:eastAsia="Times New Roman" w:hAnsi="Lucida Console" w:cs="Times New Roman"/>
+          <w:color w:val="9CDCFE"/>
+          <w:sz w:val="21"/>
+          <w:szCs w:val="21"/>
+        </w:rPr>
+        <w:t>type</w:t>
+      </w:r>
+      <w:r>
+        <w:rPr>
+          <w:rFonts w:ascii="Lucida Console" w:eastAsia="Times New Roman" w:hAnsi="Lucida Console" w:cs="Times New Roman"/>
+          <w:color w:val="D4D4D4"/>
+          <w:sz w:val="21"/>
+          <w:szCs w:val="21"/>
+        </w:rPr>
+        <w:t>=</w:t>
+      </w:r>
+      <w:r>
+        <w:rPr>
+          <w:rFonts w:ascii="Lucida Console" w:eastAsia="Times New Roman" w:hAnsi="Lucida Console" w:cs="Times New Roman"/>
+          <w:color w:val="CE9178"/>
+          <w:sz w:val="21"/>
+          <w:szCs w:val="21"/>
+        </w:rPr>
+        <w:t>"email"</w:t>
+      </w:r>
+      <w:r>
+        <w:rPr>
+          <w:rFonts w:ascii="Lucida Console" w:eastAsia="Times New Roman" w:hAnsi="Lucida Console" w:cs="Times New Roman"/>
+          <w:color w:val="D4D4D4"/>
+          <w:sz w:val="21"/>
+          <w:szCs w:val="21"/>
+        </w:rPr>
+        <w:t xml:space="preserve"> </w:t>
+      </w:r>
+      <w:r>
+        <w:rPr>
+          <w:rFonts w:ascii="Lucida Console" w:eastAsia="Times New Roman" w:hAnsi="Lucida Console" w:cs="Times New Roman"/>
+          <w:color w:val="9CDCFE"/>
+          <w:sz w:val="21"/>
+          <w:szCs w:val="21"/>
+        </w:rPr>
+        <w:t>name</w:t>
+      </w:r>
+      <w:r>
+        <w:rPr>
+          <w:rFonts w:ascii="Lucida Console" w:eastAsia="Times New Roman" w:hAnsi="Lucida Console" w:cs="Times New Roman"/>
+          <w:color w:val="D4D4D4"/>
+          <w:sz w:val="21"/>
+          <w:szCs w:val="21"/>
+        </w:rPr>
+        <w:t>=</w:t>
+      </w:r>
+      <w:r>
+        <w:rPr>
+          <w:rFonts w:ascii="Lucida Console" w:eastAsia="Times New Roman" w:hAnsi="Lucida Console" w:cs="Times New Roman"/>
+          <w:color w:val="CE9178"/>
+          <w:sz w:val="21"/>
+          <w:szCs w:val="21"/>
+        </w:rPr>
+        <w:t>"email"</w:t>
+      </w:r>
+      <w:r>
+        <w:rPr>
+          <w:rFonts w:ascii="Lucida Console" w:eastAsia="Times New Roman" w:hAnsi="Lucida Console" w:cs="Times New Roman"/>
+          <w:color w:val="D4D4D4"/>
+          <w:sz w:val="21"/>
+          <w:szCs w:val="21"/>
+        </w:rPr>
+        <w:t xml:space="preserve"> </w:t>
+      </w:r>
+      <w:r>
+        <w:rPr>
+          <w:rFonts w:ascii="Lucida Console" w:eastAsia="Times New Roman" w:hAnsi="Lucida Console" w:cs="Times New Roman"/>
+          <w:color w:val="9CDCFE"/>
+          <w:sz w:val="21"/>
+          <w:szCs w:val="21"/>
+        </w:rPr>
+        <w:t>id</w:t>
+      </w:r>
+      <w:r>
+        <w:rPr>
+          <w:rFonts w:ascii="Lucida Console" w:eastAsia="Times New Roman" w:hAnsi="Lucida Console" w:cs="Times New Roman"/>
+          <w:color w:val="D4D4D4"/>
+          <w:sz w:val="21"/>
+          <w:szCs w:val="21"/>
+        </w:rPr>
+        <w:t>=</w:t>
+      </w:r>
+      <w:r>
+        <w:rPr>
+          <w:rFonts w:ascii="Lucida Console" w:eastAsia="Times New Roman" w:hAnsi="Lucida Console" w:cs="Times New Roman"/>
+          <w:color w:val="CE9178"/>
+          <w:sz w:val="21"/>
+          <w:szCs w:val="21"/>
+        </w:rPr>
+        <w:t>"email"</w:t>
+      </w:r>
+      <w:r>
+        <w:rPr>
+          <w:rFonts w:ascii="Lucida Console" w:eastAsia="Times New Roman" w:hAnsi="Lucida Console" w:cs="Times New Roman"/>
+          <w:color w:val="D4D4D4"/>
+          <w:sz w:val="21"/>
+          <w:szCs w:val="21"/>
+        </w:rPr>
+        <w:t xml:space="preserve"> </w:t>
+      </w:r>
+      <w:r>
+        <w:rPr>
+          <w:rFonts w:ascii="Lucida Console" w:eastAsia="Times New Roman" w:hAnsi="Lucida Console" w:cs="Times New Roman"/>
+          <w:color w:val="9CDCFE"/>
+          <w:sz w:val="21"/>
+          <w:szCs w:val="21"/>
+        </w:rPr>
+        <w:t>placeholder</w:t>
+      </w:r>
+      <w:r>
+        <w:rPr>
+          <w:rFonts w:ascii="Lucida Console" w:eastAsia="Times New Roman" w:hAnsi="Lucida Console" w:cs="Times New Roman"/>
+          <w:color w:val="D4D4D4"/>
+          <w:sz w:val="21"/>
+          <w:szCs w:val="21"/>
+        </w:rPr>
+        <w:t>=</w:t>
+      </w:r>
+      <w:r>
+        <w:rPr>
+          <w:rFonts w:ascii="Lucida Console" w:eastAsia="Times New Roman" w:hAnsi="Lucida Console" w:cs="Times New Roman"/>
+          <w:color w:val="CE9178"/>
+          <w:sz w:val="21"/>
+          <w:szCs w:val="21"/>
+        </w:rPr>
+        <w:t>"email"</w:t>
+      </w:r>
+      <w:r>
+        <w:rPr>
+          <w:rFonts w:ascii="Lucida Console" w:eastAsia="Times New Roman" w:hAnsi="Lucida Console" w:cs="Times New Roman"/>
+          <w:color w:val="D4D4D4"/>
+          <w:sz w:val="21"/>
+          <w:szCs w:val="21"/>
+        </w:rPr>
+        <w:t xml:space="preserve"> </w:t>
+      </w:r>
+      <w:r>
+        <w:rPr>
+          <w:rFonts w:ascii="Lucida Console" w:eastAsia="Times New Roman" w:hAnsi="Lucida Console" w:cs="Times New Roman"/>
+          <w:color w:val="808080"/>
+          <w:sz w:val="21"/>
+          <w:szCs w:val="21"/>
+        </w:rPr>
+        <w:t>/&gt;</w:t>
+      </w:r>
+    </w:p>
+    <w:p>
+      <w:pPr>
+        <w:jc w:val="both"/>
+        <w:rPr>
+          <w:rFonts w:cstheme="minorHAnsi"/>
+        </w:rPr>
+      </w:pPr>
+    </w:p>
+    <w:p>
+      <w:pPr>
+        <w:pStyle w:val="Paragraphedeliste"/>
+        <w:numPr>
+          <w:ilvl w:val="2"/>
+          <w:numId w:val="8"/>
+        </w:numPr>
+        <w:jc w:val="both"/>
+        <w:rPr>
+          <w:rFonts w:cstheme="minorHAnsi"/>
+        </w:rPr>
+      </w:pPr>
+      <w:r>
+        <w:rPr>
+          <w:rFonts w:cstheme="minorHAnsi"/>
+        </w:rPr>
+        <w:t>Number</w:t>
+      </w:r>
+    </w:p>
+    <w:p>
+      <w:pPr>
+        <w:jc w:val="both"/>
+        <w:rPr>
+          <w:rFonts w:cstheme="minorHAnsi"/>
+          <w:lang w:val="fr-FR"/>
+        </w:rPr>
+      </w:pPr>
+      <w:r>
+        <w:rPr>
+          <w:rFonts w:cstheme="minorHAnsi"/>
+          <w:lang w:val="fr-FR"/>
+        </w:rPr>
+        <w:t>L’élément</w:t>
+      </w:r>
+      <w:r>
+        <w:rPr>
+          <w:rFonts w:cstheme="minorHAnsi"/>
+          <w:lang w:val="fr-FR"/>
+        </w:rPr>
+        <w:t xml:space="preserve"> input avec type number </w:t>
+      </w:r>
+      <w:r>
+        <w:rPr>
+          <w:rFonts w:cstheme="minorHAnsi"/>
+          <w:lang w:val="fr-FR"/>
+        </w:rPr>
+        <w:t>représente</w:t>
+      </w:r>
+      <w:r>
+        <w:rPr>
+          <w:rFonts w:cstheme="minorHAnsi"/>
+          <w:lang w:val="fr-FR"/>
+        </w:rPr>
+        <w:t xml:space="preserve"> un </w:t>
+      </w:r>
+      <w:r>
+        <w:rPr>
+          <w:rFonts w:cstheme="minorHAnsi"/>
+          <w:lang w:val="fr-FR"/>
+        </w:rPr>
+        <w:t>contrôle</w:t>
+      </w:r>
+      <w:r>
+        <w:rPr>
+          <w:rFonts w:cstheme="minorHAnsi"/>
+          <w:lang w:val="fr-FR"/>
+        </w:rPr>
+        <w:t xml:space="preserve"> </w:t>
+      </w:r>
+      <w:r>
+        <w:rPr>
+          <w:rFonts w:cstheme="minorHAnsi"/>
+          <w:lang w:val="fr-FR"/>
+        </w:rPr>
+        <w:t>précis</w:t>
+      </w:r>
+      <w:r>
+        <w:rPr>
+          <w:rFonts w:cstheme="minorHAnsi"/>
+          <w:lang w:val="fr-FR"/>
+        </w:rPr>
+        <w:t xml:space="preserve"> qui doit prendre pour valeur un nombre et non le texte.</w:t>
+      </w:r>
+    </w:p>
+    <w:p>
+      <w:pPr>
+        <w:shd w:val="clear" w:color="auto" w:fill="1E1E1E"/>
+        <w:spacing w:after="0" w:line="285" w:lineRule="atLeast"/>
+        <w:rPr>
+          <w:rFonts w:ascii="Lucida Console" w:eastAsia="Times New Roman" w:hAnsi="Lucida Console" w:cs="Times New Roman"/>
+          <w:color w:val="D4D4D4"/>
+          <w:sz w:val="21"/>
+          <w:szCs w:val="21"/>
+        </w:rPr>
+      </w:pPr>
+      <w:r>
+        <w:rPr>
+          <w:rFonts w:ascii="Lucida Console" w:eastAsia="Times New Roman" w:hAnsi="Lucida Console" w:cs="Times New Roman"/>
+          <w:color w:val="808080"/>
+          <w:sz w:val="21"/>
+          <w:szCs w:val="21"/>
+        </w:rPr>
+        <w:t>&lt;</w:t>
+      </w:r>
+      <w:r>
+        <w:rPr>
+          <w:rFonts w:ascii="Lucida Console" w:eastAsia="Times New Roman" w:hAnsi="Lucida Console" w:cs="Times New Roman"/>
+          <w:color w:val="569CD6"/>
+          <w:sz w:val="21"/>
+          <w:szCs w:val="21"/>
+        </w:rPr>
+        <w:t>input</w:t>
+      </w:r>
+      <w:r>
+        <w:rPr>
+          <w:rFonts w:ascii="Lucida Console" w:eastAsia="Times New Roman" w:hAnsi="Lucida Console" w:cs="Times New Roman"/>
+          <w:color w:val="D4D4D4"/>
+          <w:sz w:val="21"/>
+          <w:szCs w:val="21"/>
+        </w:rPr>
+        <w:t xml:space="preserve"> </w:t>
+      </w:r>
+      <w:r>
+        <w:rPr>
+          <w:rFonts w:ascii="Lucida Console" w:eastAsia="Times New Roman" w:hAnsi="Lucida Console" w:cs="Times New Roman"/>
+          <w:color w:val="9CDCFE"/>
+          <w:sz w:val="21"/>
+          <w:szCs w:val="21"/>
+        </w:rPr>
+        <w:t>type</w:t>
+      </w:r>
+      <w:r>
+        <w:rPr>
+          <w:rFonts w:ascii="Lucida Console" w:eastAsia="Times New Roman" w:hAnsi="Lucida Console" w:cs="Times New Roman"/>
+          <w:color w:val="D4D4D4"/>
+          <w:sz w:val="21"/>
+          <w:szCs w:val="21"/>
+        </w:rPr>
+        <w:t>=</w:t>
+      </w:r>
+      <w:r>
+        <w:rPr>
+          <w:rFonts w:ascii="Lucida Console" w:eastAsia="Times New Roman" w:hAnsi="Lucida Console" w:cs="Times New Roman"/>
+          <w:color w:val="CE9178"/>
+          <w:sz w:val="21"/>
+          <w:szCs w:val="21"/>
+        </w:rPr>
+        <w:t>"number"</w:t>
+      </w:r>
+      <w:r>
+        <w:rPr>
+          <w:rFonts w:ascii="Lucida Console" w:eastAsia="Times New Roman" w:hAnsi="Lucida Console" w:cs="Times New Roman"/>
+          <w:color w:val="D4D4D4"/>
+          <w:sz w:val="21"/>
+          <w:szCs w:val="21"/>
+        </w:rPr>
+        <w:t xml:space="preserve"> </w:t>
+      </w:r>
+      <w:r>
+        <w:rPr>
+          <w:rFonts w:ascii="Lucida Console" w:eastAsia="Times New Roman" w:hAnsi="Lucida Console" w:cs="Times New Roman"/>
+          <w:color w:val="9CDCFE"/>
+          <w:sz w:val="21"/>
+          <w:szCs w:val="21"/>
+        </w:rPr>
+        <w:t>name</w:t>
+      </w:r>
+      <w:r>
+        <w:rPr>
+          <w:rFonts w:ascii="Lucida Console" w:eastAsia="Times New Roman" w:hAnsi="Lucida Console" w:cs="Times New Roman"/>
+          <w:color w:val="D4D4D4"/>
+          <w:sz w:val="21"/>
+          <w:szCs w:val="21"/>
+        </w:rPr>
+        <w:t>=</w:t>
+      </w:r>
+      <w:r>
+        <w:rPr>
+          <w:rFonts w:ascii="Lucida Console" w:eastAsia="Times New Roman" w:hAnsi="Lucida Console" w:cs="Times New Roman"/>
+          <w:color w:val="CE9178"/>
+          <w:sz w:val="21"/>
+          <w:szCs w:val="21"/>
+        </w:rPr>
+        <w:t>"numero"</w:t>
+      </w:r>
+      <w:r>
+        <w:rPr>
+          <w:rFonts w:ascii="Lucida Console" w:eastAsia="Times New Roman" w:hAnsi="Lucida Console" w:cs="Times New Roman"/>
+          <w:color w:val="D4D4D4"/>
+          <w:sz w:val="21"/>
+          <w:szCs w:val="21"/>
+        </w:rPr>
+        <w:t xml:space="preserve"> </w:t>
+      </w:r>
+      <w:r>
+        <w:rPr>
+          <w:rFonts w:ascii="Lucida Console" w:eastAsia="Times New Roman" w:hAnsi="Lucida Console" w:cs="Times New Roman"/>
+          <w:color w:val="9CDCFE"/>
+          <w:sz w:val="21"/>
+          <w:szCs w:val="21"/>
+        </w:rPr>
+        <w:t>id</w:t>
+      </w:r>
+      <w:r>
+        <w:rPr>
+          <w:rFonts w:ascii="Lucida Console" w:eastAsia="Times New Roman" w:hAnsi="Lucida Console" w:cs="Times New Roman"/>
+          <w:color w:val="D4D4D4"/>
+          <w:sz w:val="21"/>
+          <w:szCs w:val="21"/>
+        </w:rPr>
+        <w:t>=</w:t>
+      </w:r>
+      <w:r>
+        <w:rPr>
+          <w:rFonts w:ascii="Lucida Console" w:eastAsia="Times New Roman" w:hAnsi="Lucida Console" w:cs="Times New Roman"/>
+          <w:color w:val="CE9178"/>
+          <w:sz w:val="21"/>
+          <w:szCs w:val="21"/>
+        </w:rPr>
+        <w:t>"numero"</w:t>
+      </w:r>
+      <w:r>
+        <w:rPr>
+          <w:rFonts w:ascii="Lucida Console" w:eastAsia="Times New Roman" w:hAnsi="Lucida Console" w:cs="Times New Roman"/>
+          <w:color w:val="D4D4D4"/>
+          <w:sz w:val="21"/>
+          <w:szCs w:val="21"/>
+        </w:rPr>
+        <w:t xml:space="preserve"> </w:t>
+      </w:r>
+      <w:r>
+        <w:rPr>
+          <w:rFonts w:ascii="Lucida Console" w:eastAsia="Times New Roman" w:hAnsi="Lucida Console" w:cs="Times New Roman"/>
+          <w:color w:val="9CDCFE"/>
+          <w:sz w:val="21"/>
+          <w:szCs w:val="21"/>
+        </w:rPr>
+        <w:t>value</w:t>
+      </w:r>
+      <w:r>
+        <w:rPr>
+          <w:rFonts w:ascii="Lucida Console" w:eastAsia="Times New Roman" w:hAnsi="Lucida Console" w:cs="Times New Roman"/>
+          <w:color w:val="D4D4D4"/>
+          <w:sz w:val="21"/>
+          <w:szCs w:val="21"/>
+        </w:rPr>
+        <w:t>=</w:t>
+      </w:r>
+      <w:r>
+        <w:rPr>
+          <w:rFonts w:ascii="Lucida Console" w:eastAsia="Times New Roman" w:hAnsi="Lucida Console" w:cs="Times New Roman"/>
+          <w:color w:val="CE9178"/>
+          <w:sz w:val="21"/>
+          <w:szCs w:val="21"/>
+        </w:rPr>
+        <w:t>"0"</w:t>
+      </w:r>
+      <w:r>
+        <w:rPr>
+          <w:rFonts w:ascii="Lucida Console" w:eastAsia="Times New Roman" w:hAnsi="Lucida Console" w:cs="Times New Roman"/>
+          <w:color w:val="D4D4D4"/>
+          <w:sz w:val="21"/>
+          <w:szCs w:val="21"/>
+        </w:rPr>
+        <w:t xml:space="preserve"> </w:t>
+      </w:r>
+      <w:r>
+        <w:rPr>
+          <w:rFonts w:ascii="Lucida Console" w:eastAsia="Times New Roman" w:hAnsi="Lucida Console" w:cs="Times New Roman"/>
+          <w:color w:val="808080"/>
+          <w:sz w:val="21"/>
+          <w:szCs w:val="21"/>
+        </w:rPr>
+        <w:t>/&gt;</w:t>
+      </w:r>
+    </w:p>
+    <w:p>
+      <w:pPr>
+        <w:jc w:val="both"/>
+        <w:rPr>
+          <w:rFonts w:cstheme="minorHAnsi"/>
+        </w:rPr>
+      </w:pPr>
+    </w:p>
+    <w:p>
+      <w:pPr>
+        <w:jc w:val="both"/>
+        <w:rPr>
+          <w:rFonts w:cstheme="minorHAnsi"/>
+        </w:rPr>
+      </w:pPr>
+    </w:p>
+    <w:p>
+      <w:pPr>
+        <w:pStyle w:val="Paragraphedeliste"/>
+        <w:numPr>
+          <w:ilvl w:val="2"/>
+          <w:numId w:val="8"/>
+        </w:numPr>
+        <w:jc w:val="both"/>
+        <w:rPr>
+          <w:rFonts w:cstheme="minorHAnsi"/>
+        </w:rPr>
+      </w:pPr>
+      <w:r>
+        <w:rPr>
+          <w:rFonts w:cstheme="minorHAnsi"/>
+        </w:rPr>
+        <w:t>Range</w:t>
+      </w:r>
+    </w:p>
+    <w:p>
+      <w:pPr>
+        <w:jc w:val="both"/>
+        <w:rPr>
+          <w:rFonts w:cstheme="minorHAnsi"/>
+          <w:lang w:val="fr-FR"/>
+        </w:rPr>
+      </w:pPr>
+      <w:r>
+        <w:rPr>
+          <w:rFonts w:cstheme="minorHAnsi"/>
+          <w:lang w:val="fr-FR"/>
+        </w:rPr>
+        <w:t>Un input pour saisir un nombre dont la valeur exacte n’a pas d’importance.</w:t>
+      </w:r>
+    </w:p>
+    <w:p>
+      <w:pPr>
+        <w:shd w:val="clear" w:color="auto" w:fill="1E1E1E"/>
+        <w:spacing w:after="0" w:line="285" w:lineRule="atLeast"/>
+        <w:rPr>
+          <w:rFonts w:ascii="Lucida Console" w:eastAsia="Times New Roman" w:hAnsi="Lucida Console" w:cs="Times New Roman"/>
+          <w:color w:val="D4D4D4"/>
+          <w:sz w:val="21"/>
+          <w:szCs w:val="21"/>
+        </w:rPr>
+      </w:pPr>
+      <w:r>
+        <w:rPr>
+          <w:rFonts w:ascii="Lucida Console" w:eastAsia="Times New Roman" w:hAnsi="Lucida Console" w:cs="Times New Roman"/>
+          <w:color w:val="808080"/>
+          <w:sz w:val="21"/>
+          <w:szCs w:val="21"/>
+        </w:rPr>
+        <w:t>&lt;</w:t>
+      </w:r>
+      <w:r>
+        <w:rPr>
+          <w:rFonts w:ascii="Lucida Console" w:eastAsia="Times New Roman" w:hAnsi="Lucida Console" w:cs="Times New Roman"/>
+          <w:color w:val="569CD6"/>
+          <w:sz w:val="21"/>
+          <w:szCs w:val="21"/>
+        </w:rPr>
+        <w:t>input</w:t>
+      </w:r>
+      <w:r>
+        <w:rPr>
+          <w:rFonts w:ascii="Lucida Console" w:eastAsia="Times New Roman" w:hAnsi="Lucida Console" w:cs="Times New Roman"/>
+          <w:color w:val="D4D4D4"/>
+          <w:sz w:val="21"/>
+          <w:szCs w:val="21"/>
+        </w:rPr>
+        <w:t xml:space="preserve"> </w:t>
+      </w:r>
+      <w:r>
+        <w:rPr>
+          <w:rFonts w:ascii="Lucida Console" w:eastAsia="Times New Roman" w:hAnsi="Lucida Console" w:cs="Times New Roman"/>
+          <w:color w:val="9CDCFE"/>
+          <w:sz w:val="21"/>
+          <w:szCs w:val="21"/>
+        </w:rPr>
+        <w:t>type</w:t>
+      </w:r>
+      <w:r>
+        <w:rPr>
+          <w:rFonts w:ascii="Lucida Console" w:eastAsia="Times New Roman" w:hAnsi="Lucida Console" w:cs="Times New Roman"/>
+          <w:color w:val="D4D4D4"/>
+          <w:sz w:val="21"/>
+          <w:szCs w:val="21"/>
+        </w:rPr>
+        <w:t>=</w:t>
+      </w:r>
+      <w:r>
+        <w:rPr>
+          <w:rFonts w:ascii="Lucida Console" w:eastAsia="Times New Roman" w:hAnsi="Lucida Console" w:cs="Times New Roman"/>
+          <w:color w:val="CE9178"/>
+          <w:sz w:val="21"/>
+          <w:szCs w:val="21"/>
+        </w:rPr>
+        <w:t>"range"</w:t>
+      </w:r>
+      <w:r>
+        <w:rPr>
+          <w:rFonts w:ascii="Lucida Console" w:eastAsia="Times New Roman" w:hAnsi="Lucida Console" w:cs="Times New Roman"/>
+          <w:color w:val="D4D4D4"/>
+          <w:sz w:val="21"/>
+          <w:szCs w:val="21"/>
+        </w:rPr>
+        <w:t xml:space="preserve"> </w:t>
+      </w:r>
+      <w:r>
+        <w:rPr>
+          <w:rFonts w:ascii="Lucida Console" w:eastAsia="Times New Roman" w:hAnsi="Lucida Console" w:cs="Times New Roman"/>
+          <w:color w:val="9CDCFE"/>
+          <w:sz w:val="21"/>
+          <w:szCs w:val="21"/>
+        </w:rPr>
+        <w:t>min</w:t>
+      </w:r>
+      <w:r>
+        <w:rPr>
+          <w:rFonts w:ascii="Lucida Console" w:eastAsia="Times New Roman" w:hAnsi="Lucida Console" w:cs="Times New Roman"/>
+          <w:color w:val="D4D4D4"/>
+          <w:sz w:val="21"/>
+          <w:szCs w:val="21"/>
+        </w:rPr>
+        <w:t>=</w:t>
+      </w:r>
+      <w:r>
+        <w:rPr>
+          <w:rFonts w:ascii="Lucida Console" w:eastAsia="Times New Roman" w:hAnsi="Lucida Console" w:cs="Times New Roman"/>
+          <w:color w:val="CE9178"/>
+          <w:sz w:val="21"/>
+          <w:szCs w:val="21"/>
+        </w:rPr>
+        <w:t>"0"</w:t>
+      </w:r>
+      <w:r>
+        <w:rPr>
+          <w:rFonts w:ascii="Lucida Console" w:eastAsia="Times New Roman" w:hAnsi="Lucida Console" w:cs="Times New Roman"/>
+          <w:color w:val="D4D4D4"/>
+          <w:sz w:val="21"/>
+          <w:szCs w:val="21"/>
+        </w:rPr>
+        <w:t xml:space="preserve"> </w:t>
+      </w:r>
+      <w:r>
+        <w:rPr>
+          <w:rFonts w:ascii="Lucida Console" w:eastAsia="Times New Roman" w:hAnsi="Lucida Console" w:cs="Times New Roman"/>
+          <w:color w:val="9CDCFE"/>
+          <w:sz w:val="21"/>
+          <w:szCs w:val="21"/>
+        </w:rPr>
+        <w:t>max</w:t>
+      </w:r>
+      <w:r>
+        <w:rPr>
+          <w:rFonts w:ascii="Lucida Console" w:eastAsia="Times New Roman" w:hAnsi="Lucida Console" w:cs="Times New Roman"/>
+          <w:color w:val="D4D4D4"/>
+          <w:sz w:val="21"/>
+          <w:szCs w:val="21"/>
+        </w:rPr>
+        <w:t>=</w:t>
+      </w:r>
+      <w:r>
+        <w:rPr>
+          <w:rFonts w:ascii="Lucida Console" w:eastAsia="Times New Roman" w:hAnsi="Lucida Console" w:cs="Times New Roman"/>
+          <w:color w:val="CE9178"/>
+          <w:sz w:val="21"/>
+          <w:szCs w:val="21"/>
+        </w:rPr>
+        <w:t>"100"</w:t>
+      </w:r>
+      <w:r>
+        <w:rPr>
+          <w:rFonts w:ascii="Lucida Console" w:eastAsia="Times New Roman" w:hAnsi="Lucida Console" w:cs="Times New Roman"/>
+          <w:color w:val="D4D4D4"/>
+          <w:sz w:val="21"/>
+          <w:szCs w:val="21"/>
+        </w:rPr>
+        <w:t xml:space="preserve"> </w:t>
+      </w:r>
+      <w:r>
+        <w:rPr>
+          <w:rFonts w:ascii="Lucida Console" w:eastAsia="Times New Roman" w:hAnsi="Lucida Console" w:cs="Times New Roman"/>
+          <w:color w:val="9CDCFE"/>
+          <w:sz w:val="21"/>
+          <w:szCs w:val="21"/>
+        </w:rPr>
+        <w:t>step</w:t>
+      </w:r>
+      <w:r>
+        <w:rPr>
+          <w:rFonts w:ascii="Lucida Console" w:eastAsia="Times New Roman" w:hAnsi="Lucida Console" w:cs="Times New Roman"/>
+          <w:color w:val="D4D4D4"/>
+          <w:sz w:val="21"/>
+          <w:szCs w:val="21"/>
+        </w:rPr>
+        <w:t>=</w:t>
+      </w:r>
+      <w:r>
+        <w:rPr>
+          <w:rFonts w:ascii="Lucida Console" w:eastAsia="Times New Roman" w:hAnsi="Lucida Console" w:cs="Times New Roman"/>
+          <w:color w:val="CE9178"/>
+          <w:sz w:val="21"/>
+          <w:szCs w:val="21"/>
+        </w:rPr>
+        <w:t>"2"</w:t>
+      </w:r>
+      <w:r>
+        <w:rPr>
+          <w:rFonts w:ascii="Lucida Console" w:eastAsia="Times New Roman" w:hAnsi="Lucida Console" w:cs="Times New Roman"/>
+          <w:color w:val="D4D4D4"/>
+          <w:sz w:val="21"/>
+          <w:szCs w:val="21"/>
+        </w:rPr>
+        <w:t xml:space="preserve"> </w:t>
+      </w:r>
+      <w:r>
+        <w:rPr>
+          <w:rFonts w:ascii="Lucida Console" w:eastAsia="Times New Roman" w:hAnsi="Lucida Console" w:cs="Times New Roman"/>
+          <w:color w:val="808080"/>
+          <w:sz w:val="21"/>
+          <w:szCs w:val="21"/>
+        </w:rPr>
+        <w:t>/&gt;</w:t>
+      </w:r>
+    </w:p>
+    <w:p>
+      <w:pPr>
+        <w:jc w:val="both"/>
+        <w:rPr>
+          <w:rFonts w:cstheme="minorHAnsi"/>
+        </w:rPr>
+      </w:pPr>
+    </w:p>
+    <w:p>
+      <w:pPr>
+        <w:jc w:val="both"/>
+        <w:rPr>
+          <w:rFonts w:cstheme="minorHAnsi"/>
+          <w:lang w:val="fr-FR"/>
+        </w:rPr>
+      </w:pPr>
+      <w:r>
+        <w:rPr>
+          <w:rFonts w:cstheme="minorHAnsi"/>
+          <w:lang w:val="fr-FR"/>
+        </w:rPr>
+        <w:t>Min : valeur minimum pour l’</w:t>
+      </w:r>
+      <w:r>
+        <w:rPr>
+          <w:rFonts w:cstheme="minorHAnsi"/>
+          <w:lang w:val="fr-FR"/>
+        </w:rPr>
+        <w:t>intervalle</w:t>
+      </w:r>
+    </w:p>
+    <w:p>
+      <w:pPr>
+        <w:jc w:val="both"/>
+        <w:rPr>
+          <w:rFonts w:cstheme="minorHAnsi"/>
+          <w:lang w:val="fr-FR"/>
+        </w:rPr>
+      </w:pPr>
+      <w:r>
+        <w:rPr>
+          <w:rFonts w:cstheme="minorHAnsi"/>
+          <w:lang w:val="fr-FR"/>
+        </w:rPr>
+        <w:t>Max : valeur maximum pour l’</w:t>
+      </w:r>
+      <w:r>
+        <w:rPr>
+          <w:rFonts w:cstheme="minorHAnsi"/>
+          <w:lang w:val="fr-FR"/>
+        </w:rPr>
+        <w:t>intervalle</w:t>
+      </w:r>
+    </w:p>
+    <w:p>
+      <w:pPr>
+        <w:jc w:val="both"/>
+        <w:rPr>
+          <w:rFonts w:cstheme="minorHAnsi"/>
+          <w:lang w:val="fr-FR"/>
+        </w:rPr>
+      </w:pPr>
+      <w:r>
+        <w:rPr>
+          <w:rFonts w:cstheme="minorHAnsi"/>
+          <w:lang w:val="fr-FR"/>
+        </w:rPr>
+        <w:t xml:space="preserve">Step : montant à augmenter à chaque </w:t>
+      </w:r>
+      <w:r>
+        <w:rPr>
+          <w:rFonts w:cstheme="minorHAnsi"/>
+          <w:lang w:val="fr-FR"/>
+        </w:rPr>
+        <w:t>incrémentation</w:t>
+      </w:r>
+    </w:p>
+    <w:p>
+      <w:pPr>
+        <w:jc w:val="both"/>
+        <w:rPr>
+          <w:rFonts w:cstheme="minorHAnsi"/>
+          <w:lang w:val="fr-FR"/>
+        </w:rPr>
+      </w:pPr>
+    </w:p>
+    <w:p>
+      <w:pPr>
+        <w:pStyle w:val="Paragraphedeliste"/>
+        <w:numPr>
+          <w:ilvl w:val="2"/>
+          <w:numId w:val="8"/>
+        </w:numPr>
+        <w:jc w:val="both"/>
+        <w:rPr>
+          <w:rFonts w:cstheme="minorHAnsi"/>
+        </w:rPr>
+      </w:pPr>
+      <w:r>
+        <w:rPr>
+          <w:rFonts w:cstheme="minorHAnsi"/>
+        </w:rPr>
+        <w:t>Search</w:t>
+      </w:r>
+    </w:p>
+    <w:p>
+      <w:pPr>
+        <w:jc w:val="both"/>
+        <w:rPr>
+          <w:rFonts w:cstheme="minorHAnsi"/>
+          <w:lang w:val="fr-FR"/>
+        </w:rPr>
+      </w:pPr>
+      <w:r>
+        <w:rPr>
+          <w:rFonts w:cstheme="minorHAnsi"/>
+          <w:lang w:val="fr-FR"/>
+        </w:rPr>
+        <w:t>L’input du type search est utilis</w:t>
+      </w:r>
+      <w:r>
+        <w:rPr>
+          <w:rFonts w:cstheme="minorHAnsi"/>
+          <w:lang w:val="fr-FR"/>
+        </w:rPr>
+        <w:t>é pour la recherche textuelle. Il ajoutera un symbole de loupe à coté de l’espace pour le texte sur la plupart des  navigateurs.</w:t>
+      </w:r>
       <w:bookmarkStart w:id="0" w:name="_GoBack"/>
       <w:bookmarkEnd w:id="0"/>
-    </w:p>
-    <w:p>
-      <w:pPr>
-        <w:jc w:val="both"/>
-        <w:rPr>
-          <w:rFonts w:cstheme="minorHAnsi"/>
-          <w:lang w:val="fr-FR"/>
-        </w:rPr>
-      </w:pPr>
     </w:p>
     <w:sectPr>
       <w:pgSz w:w="12240" w:h="15840"/>
@@ -49134,7 +52297,7 @@
 </file>
 
 <file path=customXml/itemProps1.xml><?xml version="1.0" encoding="utf-8"?>
-<ds:datastoreItem xmlns:ds="http://schemas.openxmlformats.org/officeDocument/2006/customXml" ds:itemID="{8BF7F22A-70AC-4BAC-88DB-E51FC50A1335}">
+<ds:datastoreItem xmlns:ds="http://schemas.openxmlformats.org/officeDocument/2006/customXml" ds:itemID="{73D979F9-DC1B-4642-B94B-35F154F65AB9}">
   <ds:schemaRefs>
     <ds:schemaRef ds:uri="http://schemas.openxmlformats.org/officeDocument/2006/bibliography"/>
   </ds:schemaRefs>

</xml_diff>